<commit_message>
Added mouse body composition script
</commit_message>
<xml_diff>
--- a/manuscript/Cushing-Manuscript/manuscript.docx
+++ b/manuscript/Cushing-Manuscript/manuscript.docx
@@ -1122,7 +1122,19 @@
     </w:p>
     <w:p>
       <w:r>
-        <w:t xml:space="preserve">To validate the gene expression changes observed in human subjects, we treated C67BL/6J mice with dexamethasone in their drinking water to mimic the systemic effects of cortisol overproduction.  These mice had an initial catabolic phase in which their body weight was rapidly reduced (Figure 1A), an effect that was primarily in lean body mass (Figure 1B).  This is consistent with the effects of glucococorticoids on muscle atrophy that has been previously </w:t>
+        <w:t>To validate the gene expression changes observed in human subjects, we treated C67BL/6J mice with dexamethasone in their drinking water to mimic the systemic effects of cortisol overproduction.  These mice had an initial catabolic phase in which their body weig</w:t>
+      </w:r>
+      <w:r>
+        <w:t>ht was rapidly reduced (Figure 2</w:t>
+      </w:r>
+      <w:r>
+        <w:t>A), an effect that was prima</w:t>
+      </w:r>
+      <w:r>
+        <w:t>rily in lean body mass (Figure 2</w:t>
+      </w:r>
+      <w:r>
+        <w:t xml:space="preserve">B).  This is consistent with the effects of glucococorticoids on muscle atrophy that has been previously </w:t>
       </w:r>
       <w:commentRangeStart w:id="18"/>
       <w:r>
@@ -1138,28 +1150,54 @@
       <w:r>
         <w:t>.</w:t>
       </w:r>
-      <w:r>
-        <w:t>.  After approximately 4 weeks, we observed an elevation in both total fat mass, and percent adiposity in the dexamethasone treated mice (Figure 1C).  Throughout the study, we did not detect any differences in</w:t>
-      </w:r>
-      <w:r>
-        <w:t xml:space="preserve"> food intake between the groups (Figure 1D).  To evaluate insulin sensitivity, we performed insulin tolerance tests on these mice at </w:t>
-      </w:r>
-      <w:commentRangeStart w:id="19"/>
+      <w:bookmarkStart w:id="19" w:name="_GoBack"/>
+      <w:bookmarkEnd w:id="19"/>
+      <w:r>
+        <w:t xml:space="preserve">  After approximately 4 weeks, we observed an elevation in both total fat mass, and percent adiposity in the dexa</w:t>
+      </w:r>
+      <w:r>
+        <w:t>methasone treated mice (Figure 2</w:t>
+      </w:r>
+      <w:r>
+        <w:t>C).  Throughout the study, we did not detect any differences in</w:t>
+      </w:r>
+      <w:r>
+        <w:t xml:space="preserve"> food int</w:t>
+      </w:r>
+      <w:r>
+        <w:t>ake between the groups (Figure 2</w:t>
+      </w:r>
+      <w:r>
+        <w:t xml:space="preserve">D).  To evaluate insulin sensitivity, we performed insulin tolerance tests on these mice at </w:t>
+      </w:r>
+      <w:commentRangeStart w:id="20"/>
       <w:r>
         <w:t xml:space="preserve">XXX </w:t>
       </w:r>
-      <w:commentRangeEnd w:id="19"/>
-      <w:r>
-        <w:rPr>
-          <w:rStyle w:val="CommentReference"/>
-        </w:rPr>
-        <w:commentReference w:id="19"/>
-      </w:r>
-      <w:r>
-        <w:t>weeks of age, and found that while they had reduced fasting glucose at this stage, they were resistant to insulin-induced reductions in blood glucose (Figure 1E).</w:t>
-      </w:r>
-      <w:r>
-        <w:t xml:space="preserve">  Upon sacrifice after 12 weeks of dexamethasone treatment, adipose tissue was dissected and weighed.  As shown in Figure 1F, we observed elevated subcutaneous fat mass in these animals.</w:t>
+      <w:commentRangeEnd w:id="20"/>
+      <w:r>
+        <w:rPr>
+          <w:rStyle w:val="CommentReference"/>
+        </w:rPr>
+        <w:commentReference w:id="20"/>
+      </w:r>
+      <w:r>
+        <w:t>weeks of age, and found that while they had reduced fasting glucose at this stage, they were resistant to insulin-induced reduc</w:t>
+      </w:r>
+      <w:r>
+        <w:t>tions in blood glucose (Figure 2</w:t>
+      </w:r>
+      <w:r>
+        <w:t>E).</w:t>
+      </w:r>
+      <w:r>
+        <w:t xml:space="preserve">  Upon sacrifice after 12 weeks of dexamethasone treatment, adipose tissue was dissected an</w:t>
+      </w:r>
+      <w:r>
+        <w:t>d weighed.  As shown in Figure 2</w:t>
+      </w:r>
+      <w:r>
+        <w:t>F, we observed elevated subcutaneous fat mass in these animals.</w:t>
       </w:r>
       <w:r>
         <w:t xml:space="preserve"> </w:t>
@@ -1211,19 +1249,19 @@
       <w:r>
         <w:t xml:space="preserve">and 11 controls.  We identified </w:t>
       </w:r>
-      <w:commentRangeStart w:id="20"/>
+      <w:commentRangeStart w:id="21"/>
       <w:r>
         <w:t xml:space="preserve">473 </w:t>
       </w:r>
       <w:r>
         <w:t xml:space="preserve">genes </w:t>
       </w:r>
-      <w:commentRangeEnd w:id="20"/>
-      <w:r>
-        <w:rPr>
-          <w:rStyle w:val="CommentReference"/>
-        </w:rPr>
-        <w:commentReference w:id="20"/>
+      <w:commentRangeEnd w:id="21"/>
+      <w:r>
+        <w:rPr>
+          <w:rStyle w:val="CommentReference"/>
+        </w:rPr>
+        <w:commentReference w:id="21"/>
       </w:r>
       <w:r>
         <w:t>that had significantly different expression in</w:t>
@@ -1392,7 +1430,7 @@
       <w:r>
         <w:t xml:space="preserve"> observed an increase in </w:t>
       </w:r>
-      <w:commentRangeStart w:id="21"/>
+      <w:commentRangeStart w:id="22"/>
       <w:r>
         <w:t>Leptin (</w:t>
       </w:r>
@@ -1405,12 +1443,12 @@
       <w:r>
         <w:t>)</w:t>
       </w:r>
-      <w:commentRangeEnd w:id="21"/>
-      <w:r>
-        <w:rPr>
-          <w:rStyle w:val="CommentReference"/>
-        </w:rPr>
-        <w:commentReference w:id="21"/>
+      <w:commentRangeEnd w:id="22"/>
+      <w:r>
+        <w:rPr>
+          <w:rStyle w:val="CommentReference"/>
+        </w:rPr>
+        <w:commentReference w:id="22"/>
       </w:r>
       <w:r>
         <w:t xml:space="preserve"> but no  significant changes in  adiponectin mRNA levels (</w:t>
@@ -1433,19 +1471,19 @@
       <w:r>
         <w:t>) and the mineralcorticoid receptor (</w:t>
       </w:r>
-      <w:commentRangeStart w:id="22"/>
+      <w:commentRangeStart w:id="23"/>
       <w:r>
         <w:rPr>
           <w:i/>
         </w:rPr>
         <w:t>NR3C2</w:t>
       </w:r>
-      <w:commentRangeEnd w:id="22"/>
-      <w:r>
-        <w:rPr>
-          <w:rStyle w:val="CommentReference"/>
-        </w:rPr>
-        <w:commentReference w:id="22"/>
+      <w:commentRangeEnd w:id="23"/>
+      <w:r>
+        <w:rPr>
+          <w:rStyle w:val="CommentReference"/>
+        </w:rPr>
+        <w:commentReference w:id="23"/>
       </w:r>
       <w:r>
         <w:t>) and observed no significant downregulation of these receptors at the mRNA level in Cushing’s patients</w:t>
@@ -1471,16 +1509,16 @@
       <w:r>
         <w:t xml:space="preserve">-HSD1/2 which control the local concentrations of cortisol in adipose tissues.  </w:t>
       </w:r>
-      <w:commentRangeStart w:id="23"/>
+      <w:commentRangeStart w:id="24"/>
       <w:r>
         <w:t>We observed…</w:t>
       </w:r>
-      <w:commentRangeEnd w:id="23"/>
-      <w:r>
-        <w:rPr>
-          <w:rStyle w:val="CommentReference"/>
-        </w:rPr>
-        <w:commentReference w:id="23"/>
+      <w:commentRangeEnd w:id="24"/>
+      <w:r>
+        <w:rPr>
+          <w:rStyle w:val="CommentReference"/>
+        </w:rPr>
+        <w:commentReference w:id="24"/>
       </w:r>
       <w:r>
         <w:t xml:space="preserve"> (Figure 2E).</w:t>
@@ -1488,16 +1526,16 @@
       <w:r>
         <w:t xml:space="preserve">  Together these data </w:t>
       </w:r>
-      <w:commentRangeStart w:id="24"/>
+      <w:commentRangeStart w:id="25"/>
       <w:r>
         <w:t>suggest ….</w:t>
       </w:r>
-      <w:commentRangeEnd w:id="24"/>
-      <w:r>
-        <w:rPr>
-          <w:rStyle w:val="CommentReference"/>
-        </w:rPr>
-        <w:commentReference w:id="24"/>
+      <w:commentRangeEnd w:id="25"/>
+      <w:r>
+        <w:rPr>
+          <w:rStyle w:val="CommentReference"/>
+        </w:rPr>
+        <w:commentReference w:id="25"/>
       </w:r>
     </w:p>
     <w:p>
@@ -1662,7 +1700,7 @@
       <w:r>
         <w:t xml:space="preserve">), </w:t>
       </w:r>
-      <w:commentRangeStart w:id="25"/>
+      <w:commentRangeStart w:id="26"/>
       <w:r>
         <w:t>Mitochondrial glycerol-3-phosphate acyltransferasel (</w:t>
       </w:r>
@@ -1741,26 +1779,26 @@
       <w:r>
         <w:t xml:space="preserve">.  </w:t>
       </w:r>
-      <w:commentRangeEnd w:id="25"/>
-      <w:r>
-        <w:rPr>
-          <w:rStyle w:val="CommentReference"/>
-        </w:rPr>
-        <w:commentReference w:id="25"/>
+      <w:commentRangeEnd w:id="26"/>
+      <w:r>
+        <w:rPr>
+          <w:rStyle w:val="CommentReference"/>
+        </w:rPr>
+        <w:commentReference w:id="26"/>
       </w:r>
       <w:r>
         <w:t xml:space="preserve">We evaluated several of these genes in subcutaneous adipose tissue from dexamethasone treated mice, and observed elevations for </w:t>
       </w:r>
-      <w:commentRangeStart w:id="26"/>
+      <w:commentRangeStart w:id="27"/>
       <w:r>
         <w:t>XXXXXXXX</w:t>
       </w:r>
-      <w:commentRangeEnd w:id="26"/>
-      <w:r>
-        <w:rPr>
-          <w:rStyle w:val="CommentReference"/>
-        </w:rPr>
-        <w:commentReference w:id="26"/>
+      <w:commentRangeEnd w:id="27"/>
+      <w:r>
+        <w:rPr>
+          <w:rStyle w:val="CommentReference"/>
+        </w:rPr>
+        <w:commentReference w:id="27"/>
       </w:r>
       <w:r>
         <w:t>.</w:t>
@@ -1827,16 +1865,16 @@
       <w:r>
         <w:t xml:space="preserve">) which is one of the proteins that coat intracellular lipid storage droplets  induced 1.45 fold (q=0.05). Induction of perlipin 4 by glucocorticoids has been reported  in CRF-Tg+ mice (PMID </w:t>
       </w:r>
-      <w:commentRangeStart w:id="27"/>
+      <w:commentRangeStart w:id="28"/>
       <w:r>
         <w:t>21187916</w:t>
       </w:r>
-      <w:commentRangeEnd w:id="27"/>
-      <w:r>
-        <w:rPr>
-          <w:rStyle w:val="CommentReference"/>
-        </w:rPr>
-        <w:commentReference w:id="27"/>
+      <w:commentRangeEnd w:id="28"/>
+      <w:r>
+        <w:rPr>
+          <w:rStyle w:val="CommentReference"/>
+        </w:rPr>
+        <w:commentReference w:id="28"/>
       </w:r>
       <w:r>
         <w:t>)</w:t>
@@ -1845,40 +1883,40 @@
     <w:p/>
     <w:p/>
     <w:p>
-      <w:commentRangeStart w:id="28"/>
+      <w:commentRangeStart w:id="29"/>
       <w:r>
         <w:t xml:space="preserve">e </w:t>
       </w:r>
-      <w:commentRangeStart w:id="29"/>
+      <w:commentRangeStart w:id="30"/>
       <w:r>
         <w:t>AACSL4,ACAT2,ALDH9A1, Acetyl-Coenzyme A acyltransferase 2 (ACAA2),ACOX1,EHHADH,ACSL3,ECHS1,ALDH3A2,ADH6,ACADL,ADH4,ACADSB,ACADM,CPT2,ACOX3,HADHA,ECI2,ACADS</w:t>
       </w:r>
-      <w:commentRangeEnd w:id="29"/>
+      <w:commentRangeEnd w:id="30"/>
+      <w:r>
+        <w:rPr>
+          <w:rStyle w:val="CommentReference"/>
+        </w:rPr>
+        <w:commentReference w:id="30"/>
+      </w:r>
+      <w:r>
+        <w:t xml:space="preserve"> carnitine/acylcarnitine translocase (SLC25A20) which is important in transport of fatty acids for oxidation was induced 1.3 fold (p=0.004) The peroxisomal fatty acid beta oxydation enzyme hydroxysteroid (17-beta) dehydrogenase 4 (HSD17B4)  was induced 1.4 fold (q=0.013)</w:t>
+      </w:r>
+    </w:p>
+    <w:p>
+      <w:r>
+        <w:t>which catalyzes the last step of the mitochondrial fatty acid beta-oxidation was induced 1.3 fold (p=0.005)</w:t>
+      </w:r>
+    </w:p>
+    <w:commentRangeEnd w:id="29"/>
+    <w:p>
+      <w:pPr>
+        <w:spacing w:before="240"/>
+      </w:pPr>
       <w:r>
         <w:rPr>
           <w:rStyle w:val="CommentReference"/>
         </w:rPr>
         <w:commentReference w:id="29"/>
-      </w:r>
-      <w:r>
-        <w:t xml:space="preserve"> carnitine/acylcarnitine translocase (SLC25A20) which is important in transport of fatty acids for oxidation was induced 1.3 fold (p=0.004) The peroxisomal fatty acid beta oxydation enzyme hydroxysteroid (17-beta) dehydrogenase 4 (HSD17B4)  was induced 1.4 fold (q=0.013)</w:t>
-      </w:r>
-    </w:p>
-    <w:p>
-      <w:r>
-        <w:t>which catalyzes the last step of the mitochondrial fatty acid beta-oxidation was induced 1.3 fold (p=0.005)</w:t>
-      </w:r>
-    </w:p>
-    <w:commentRangeEnd w:id="28"/>
-    <w:p>
-      <w:pPr>
-        <w:spacing w:before="240"/>
-      </w:pPr>
-      <w:r>
-        <w:rPr>
-          <w:rStyle w:val="CommentReference"/>
-        </w:rPr>
-        <w:commentReference w:id="28"/>
       </w:r>
     </w:p>
     <w:p>
@@ -1998,7 +2036,7 @@
       <w:pPr>
         <w:pStyle w:val="Heading2"/>
       </w:pPr>
-      <w:commentRangeStart w:id="30"/>
+      <w:commentRangeStart w:id="31"/>
       <w:r>
         <w:t>Genes that regulate protein ca</w:t>
       </w:r>
@@ -2008,11 +2046,11 @@
       <w:r>
         <w:t xml:space="preserve"> are </w:t>
       </w:r>
-      <w:commentRangeStart w:id="31"/>
+      <w:commentRangeStart w:id="32"/>
       <w:r>
         <w:t>upregulated in adipose tissue.</w:t>
       </w:r>
-      <w:commentRangeEnd w:id="30"/>
+      <w:commentRangeEnd w:id="31"/>
       <w:r>
         <w:rPr>
           <w:rStyle w:val="CommentReference"/>
@@ -2021,9 +2059,9 @@
           <w:bCs w:val="0"/>
           <w:color w:val="auto"/>
         </w:rPr>
-        <w:commentReference w:id="30"/>
-      </w:r>
-      <w:commentRangeEnd w:id="31"/>
+        <w:commentReference w:id="31"/>
+      </w:r>
+      <w:commentRangeEnd w:id="32"/>
       <w:r>
         <w:rPr>
           <w:rStyle w:val="CommentReference"/>
@@ -2032,7 +2070,7 @@
           <w:bCs w:val="0"/>
           <w:color w:val="auto"/>
         </w:rPr>
-        <w:commentReference w:id="31"/>
+        <w:commentReference w:id="32"/>
       </w:r>
     </w:p>
     <w:p>
@@ -2069,44 +2107,44 @@
       <w:r>
         <w:t xml:space="preserve">As described in Figures </w:t>
       </w:r>
-      <w:commentRangeStart w:id="32"/>
+      <w:commentRangeStart w:id="33"/>
       <w:r>
         <w:t xml:space="preserve">XXX </w:t>
       </w:r>
-      <w:commentRangeEnd w:id="32"/>
-      <w:r>
-        <w:rPr>
-          <w:rStyle w:val="CommentReference"/>
-        </w:rPr>
-        <w:commentReference w:id="32"/>
+      <w:commentRangeEnd w:id="33"/>
+      <w:r>
+        <w:rPr>
+          <w:rStyle w:val="CommentReference"/>
+        </w:rPr>
+        <w:commentReference w:id="33"/>
       </w:r>
       <w:r>
         <w:t xml:space="preserve">and </w:t>
       </w:r>
-      <w:commentRangeStart w:id="33"/>
+      <w:commentRangeStart w:id="34"/>
       <w:r>
         <w:t>YYY</w:t>
       </w:r>
-      <w:commentRangeEnd w:id="33"/>
-      <w:r>
-        <w:rPr>
-          <w:rStyle w:val="CommentReference"/>
-        </w:rPr>
-        <w:commentReference w:id="33"/>
+      <w:commentRangeEnd w:id="34"/>
+      <w:r>
+        <w:rPr>
+          <w:rStyle w:val="CommentReference"/>
+        </w:rPr>
+        <w:commentReference w:id="34"/>
       </w:r>
       <w:r>
         <w:t xml:space="preserve">, we observed insulin resistance in concert with elevated glucocorticoid levels in both mice and humans.  Several mechanisms have been proposed to link glucocorticoids to insulin senstivitiy including </w:t>
       </w:r>
-      <w:commentRangeStart w:id="34"/>
+      <w:commentRangeStart w:id="35"/>
       <w:r>
         <w:t>XXXX</w:t>
       </w:r>
-      <w:commentRangeEnd w:id="34"/>
-      <w:r>
-        <w:rPr>
-          <w:rStyle w:val="CommentReference"/>
-        </w:rPr>
-        <w:commentReference w:id="34"/>
+      <w:commentRangeEnd w:id="35"/>
+      <w:r>
+        <w:rPr>
+          <w:rStyle w:val="CommentReference"/>
+        </w:rPr>
+        <w:commentReference w:id="35"/>
       </w:r>
       <w:r>
         <w:t xml:space="preserve">..  </w:t>
@@ -2228,16 +2266,16 @@
       <w:r>
         <w:t>expressed at significantly higher levels in the Cushing's disease patients compared to controls (</w:t>
       </w:r>
-      <w:commentRangeStart w:id="35"/>
+      <w:commentRangeStart w:id="36"/>
       <w:r>
         <w:t>q=0.006</w:t>
       </w:r>
-      <w:commentRangeEnd w:id="35"/>
-      <w:r>
-        <w:rPr>
-          <w:rStyle w:val="CommentReference"/>
-        </w:rPr>
-        <w:commentReference w:id="35"/>
+      <w:commentRangeEnd w:id="36"/>
+      <w:r>
+        <w:rPr>
+          <w:rStyle w:val="CommentReference"/>
+        </w:rPr>
+        <w:commentReference w:id="36"/>
       </w:r>
       <w:r>
         <w:t>).</w:t>
@@ -2252,16 +2290,16 @@
       <w:r>
         <w:t xml:space="preserve">Changes in cell ceramide and glucosylceramide have been shown to be important in vitro and in obesity and glucocorticoid-induced insulin resistance </w:t>
       </w:r>
-      <w:commentRangeStart w:id="36"/>
+      <w:commentRangeStart w:id="37"/>
       <w:r>
         <w:t>(10–12</w:t>
       </w:r>
-      <w:commentRangeEnd w:id="36"/>
-      <w:r>
-        <w:rPr>
-          <w:rStyle w:val="CommentReference"/>
-        </w:rPr>
-        <w:commentReference w:id="36"/>
+      <w:commentRangeEnd w:id="37"/>
+      <w:r>
+        <w:rPr>
+          <w:rStyle w:val="CommentReference"/>
+        </w:rPr>
+        <w:commentReference w:id="37"/>
       </w:r>
       <w:r>
         <w:t>). To test biochemically whether ceramides may play a role in the Cushing's disease associated insulin resistance, we took</w:t>
@@ -2305,11 +2343,11 @@
       <w:pPr>
         <w:pStyle w:val="Heading2"/>
       </w:pPr>
-      <w:commentRangeStart w:id="37"/>
+      <w:commentRangeStart w:id="38"/>
       <w:r>
         <w:t>Inflammation</w:t>
       </w:r>
-      <w:commentRangeEnd w:id="37"/>
+      <w:commentRangeEnd w:id="38"/>
       <w:r>
         <w:rPr>
           <w:rStyle w:val="CommentReference"/>
@@ -2318,7 +2356,7 @@
           <w:bCs w:val="0"/>
           <w:color w:val="auto"/>
         </w:rPr>
-        <w:commentReference w:id="37"/>
+        <w:commentReference w:id="38"/>
       </w:r>
     </w:p>
     <w:p/>
@@ -2642,16 +2680,16 @@
       <w:r>
         <w:t xml:space="preserve"> (</w:t>
       </w:r>
-      <w:commentRangeStart w:id="38"/>
+      <w:commentRangeStart w:id="39"/>
       <w:r>
         <w:t>cathepsins B and D, calpain</w:t>
       </w:r>
-      <w:commentRangeEnd w:id="38"/>
-      <w:r>
-        <w:rPr>
-          <w:rStyle w:val="CommentReference"/>
-        </w:rPr>
-        <w:commentReference w:id="38"/>
+      <w:commentRangeEnd w:id="39"/>
+      <w:r>
+        <w:rPr>
+          <w:rStyle w:val="CommentReference"/>
+        </w:rPr>
+        <w:commentReference w:id="39"/>
       </w:r>
       <w:r>
         <w:t>) components of th</w:t>
@@ -2830,16 +2868,16 @@
     </w:p>
     <w:p/>
     <w:p>
-      <w:commentRangeStart w:id="39"/>
+      <w:commentRangeStart w:id="40"/>
       <w:r>
         <w:t xml:space="preserve">Several studies have characterized the effect of glucocorticoids on triglyceride lipogenesis and have found increased expression of transcripts involved in triglyceride synthesis (reviewed in 18434349). Our results recapitulate the full effect of glucocorticoids on induction of expression of the key triglyceride synthesis enzymes. </w:t>
       </w:r>
-      <w:commentRangeEnd w:id="39"/>
-      <w:r>
-        <w:rPr>
-          <w:rStyle w:val="CommentReference"/>
-        </w:rPr>
-        <w:commentReference w:id="39"/>
+      <w:commentRangeEnd w:id="40"/>
+      <w:r>
+        <w:rPr>
+          <w:rStyle w:val="CommentReference"/>
+        </w:rPr>
+        <w:commentReference w:id="40"/>
       </w:r>
     </w:p>
     <w:p>
@@ -2969,7 +3007,7 @@
       </w:r>
     </w:p>
     <w:p>
-      <w:commentRangeStart w:id="40"/>
+      <w:commentRangeStart w:id="41"/>
       <w:r>
         <w:t>This work was supported by Motor City Golf Classic (MCGC) Grant # G010640 and Le Bonheur Grant #</w:t>
       </w:r>
@@ -2979,12 +3017,12 @@
       <w:r>
         <w:t>.</w:t>
       </w:r>
-      <w:commentRangeEnd w:id="40"/>
-      <w:r>
-        <w:rPr>
-          <w:rStyle w:val="CommentReference"/>
-        </w:rPr>
-        <w:commentReference w:id="40"/>
+      <w:commentRangeEnd w:id="41"/>
+      <w:r>
+        <w:rPr>
+          <w:rStyle w:val="CommentReference"/>
+        </w:rPr>
+        <w:commentReference w:id="41"/>
       </w:r>
     </w:p>
     <w:p/>
@@ -2997,19 +3035,19 @@
       </w:r>
     </w:p>
     <w:p>
-      <w:commentRangeStart w:id="41"/>
+      <w:commentRangeStart w:id="42"/>
       <w:r>
         <w:t xml:space="preserve">IH conceived of the study, and DB and IHo. provided funding.  QT, DB, IHa and IHo analysed the RNAseq data.  IHa generated the mouse data with assistance from EJS.  </w:t>
       </w:r>
       <w:r>
         <w:t xml:space="preserve">  This was analysed by IHa, DB and QT.  IH and DB wrote the manuscript.</w:t>
       </w:r>
-      <w:commentRangeEnd w:id="41"/>
-      <w:r>
-        <w:rPr>
-          <w:rStyle w:val="CommentReference"/>
-        </w:rPr>
-        <w:commentReference w:id="41"/>
+      <w:commentRangeEnd w:id="42"/>
+      <w:r>
+        <w:rPr>
+          <w:rStyle w:val="CommentReference"/>
+        </w:rPr>
+        <w:commentReference w:id="42"/>
       </w:r>
     </w:p>
     <w:p>
@@ -3021,7 +3059,7 @@
       <w:pPr>
         <w:pStyle w:val="Heading1"/>
       </w:pPr>
-      <w:commentRangeStart w:id="42"/>
+      <w:commentRangeStart w:id="43"/>
       <w:r>
         <w:t>Acknowledgements</w:t>
       </w:r>
@@ -3031,13 +3069,13 @@
         <w:t xml:space="preserve">We thank Charlotte Gunden, Elizabeth Walkowiak and Eric Vasbinder for their valuable help in the study.  </w:t>
       </w:r>
     </w:p>
-    <w:commentRangeEnd w:id="42"/>
-    <w:p>
-      <w:r>
-        <w:rPr>
-          <w:rStyle w:val="CommentReference"/>
-        </w:rPr>
-        <w:commentReference w:id="42"/>
+    <w:commentRangeEnd w:id="43"/>
+    <w:p>
+      <w:r>
+        <w:rPr>
+          <w:rStyle w:val="CommentReference"/>
+        </w:rPr>
+        <w:commentReference w:id="43"/>
       </w:r>
       <w:r>
         <w:br w:type="page"/>
@@ -4581,8 +4619,6 @@
       <w:r>
         <w:t>s</w:t>
       </w:r>
-      <w:bookmarkStart w:id="43" w:name="_GoBack"/>
-      <w:bookmarkEnd w:id="43"/>
       <w:r>
         <w:t xml:space="preserve"> indicates p&lt;0.05.</w:t>
       </w:r>
@@ -5254,7 +5290,7 @@
       </w:r>
     </w:p>
   </w:comment>
-  <w:comment w:id="19" w:author="Dave Bridges" w:date="2015-02-22T15:28:00Z" w:initials="DB">
+  <w:comment w:id="20" w:author="Dave Bridges" w:date="2015-02-22T15:28:00Z" w:initials="DB">
     <w:p>
       <w:pPr>
         <w:pStyle w:val="CommentText"/>
@@ -5270,7 +5306,7 @@
       </w:r>
     </w:p>
   </w:comment>
-  <w:comment w:id="20" w:author="Dave Bridges" w:date="2015-02-22T16:17:00Z" w:initials="DB">
+  <w:comment w:id="21" w:author="Dave Bridges" w:date="2015-02-22T16:17:00Z" w:initials="DB">
     <w:p>
       <w:pPr>
         <w:pStyle w:val="CommentText"/>
@@ -5286,7 +5322,7 @@
       </w:r>
     </w:p>
   </w:comment>
-  <w:comment w:id="21" w:author="Dave Bridges" w:date="2015-02-22T15:44:00Z" w:initials="DB">
+  <w:comment w:id="22" w:author="Dave Bridges" w:date="2015-02-22T15:44:00Z" w:initials="DB">
     <w:p>
       <w:pPr>
         <w:pStyle w:val="CommentText"/>
@@ -5302,7 +5338,7 @@
       </w:r>
     </w:p>
   </w:comment>
-  <w:comment w:id="22" w:author="Dave Bridges" w:date="2015-02-22T15:48:00Z" w:initials="DB">
+  <w:comment w:id="23" w:author="Dave Bridges" w:date="2015-02-22T15:48:00Z" w:initials="DB">
     <w:p>
       <w:pPr>
         <w:pStyle w:val="CommentText"/>
@@ -5318,7 +5354,7 @@
       </w:r>
     </w:p>
   </w:comment>
-  <w:comment w:id="23" w:author="Dave Bridges" w:date="2015-02-22T15:52:00Z" w:initials="DB">
+  <w:comment w:id="24" w:author="Dave Bridges" w:date="2015-02-22T15:52:00Z" w:initials="DB">
     <w:p>
       <w:pPr>
         <w:pStyle w:val="CommentText"/>
@@ -5334,7 +5370,7 @@
       </w:r>
     </w:p>
   </w:comment>
-  <w:comment w:id="24" w:author="Dave Bridges" w:date="2015-02-22T17:08:00Z" w:initials="DB">
+  <w:comment w:id="25" w:author="Dave Bridges" w:date="2015-02-22T17:08:00Z" w:initials="DB">
     <w:p>
       <w:pPr>
         <w:pStyle w:val="CommentText"/>
@@ -5350,7 +5386,7 @@
       </w:r>
     </w:p>
   </w:comment>
-  <w:comment w:id="25" w:author="Dave Bridges" w:date="2015-02-22T16:02:00Z" w:initials="DB">
+  <w:comment w:id="26" w:author="Dave Bridges" w:date="2015-02-22T16:02:00Z" w:initials="DB">
     <w:p>
       <w:pPr>
         <w:pStyle w:val="CommentText"/>
@@ -5366,7 +5402,7 @@
       </w:r>
     </w:p>
   </w:comment>
-  <w:comment w:id="26" w:author="Dave Bridges" w:date="2015-02-22T16:19:00Z" w:initials="DB">
+  <w:comment w:id="27" w:author="Dave Bridges" w:date="2015-02-22T16:19:00Z" w:initials="DB">
     <w:p>
       <w:pPr>
         <w:pStyle w:val="CommentText"/>
@@ -5382,7 +5418,7 @@
       </w:r>
     </w:p>
   </w:comment>
-  <w:comment w:id="27" w:author="Dave Bridges" w:date="2015-02-22T16:17:00Z" w:initials="DB">
+  <w:comment w:id="28" w:author="Dave Bridges" w:date="2015-02-22T16:17:00Z" w:initials="DB">
     <w:p>
       <w:pPr>
         <w:pStyle w:val="CommentText"/>
@@ -5395,6 +5431,22 @@
       </w:r>
       <w:r>
         <w:t>Irit, I think this is the wrong reference, this was the adipose CHIPseq paper</w:t>
+      </w:r>
+    </w:p>
+  </w:comment>
+  <w:comment w:id="30" w:author="Dave Bridges" w:date="2015-02-22T16:19:00Z" w:initials="DB">
+    <w:p>
+      <w:pPr>
+        <w:pStyle w:val="CommentText"/>
+      </w:pPr>
+      <w:r>
+        <w:rPr>
+          <w:rStyle w:val="CommentReference"/>
+        </w:rPr>
+        <w:annotationRef/>
+      </w:r>
+      <w:r>
+        <w:t>A lot of these look like beta oxidation genes, is that right and are these upreguated</w:t>
       </w:r>
     </w:p>
   </w:comment>
@@ -5410,11 +5462,11 @@
         <w:annotationRef/>
       </w:r>
       <w:r>
-        <w:t>A lot of these look like beta oxidation genes, is that right and are these upreguated</w:t>
+        <w:t>Maybe write a section on lipid oxidation in adipose tissue</w:t>
       </w:r>
     </w:p>
   </w:comment>
-  <w:comment w:id="28" w:author="Dave Bridges" w:date="2015-02-22T16:19:00Z" w:initials="DB">
+  <w:comment w:id="31" w:author="Dave Bridges" w:date="2015-02-22T15:25:00Z" w:initials="DB">
     <w:p>
       <w:pPr>
         <w:pStyle w:val="CommentText"/>
@@ -5426,11 +5478,11 @@
         <w:annotationRef/>
       </w:r>
       <w:r>
-        <w:t>Maybe write a section on lipid oxidation in adipose tissue</w:t>
+        <w:t>Refer to 1B</w:t>
       </w:r>
     </w:p>
   </w:comment>
-  <w:comment w:id="30" w:author="Dave Bridges" w:date="2015-02-22T15:25:00Z" w:initials="DB">
+  <w:comment w:id="32" w:author="Dave Bridges" w:date="2015-02-22T17:05:00Z" w:initials="DB">
     <w:p>
       <w:pPr>
         <w:pStyle w:val="CommentText"/>
@@ -5442,39 +5494,7 @@
         <w:annotationRef/>
       </w:r>
       <w:r>
-        <w:t>Refer to 1B</w:t>
-      </w:r>
-    </w:p>
-  </w:comment>
-  <w:comment w:id="31" w:author="Dave Bridges" w:date="2015-02-22T17:05:00Z" w:initials="DB">
-    <w:p>
-      <w:pPr>
-        <w:pStyle w:val="CommentText"/>
-      </w:pPr>
-      <w:r>
-        <w:rPr>
-          <w:rStyle w:val="CommentReference"/>
-        </w:rPr>
-        <w:annotationRef/>
-      </w:r>
-      <w:r>
         <w:t>Maybe mention muscle weakness and elevations of some of these genes in muscle tissue.</w:t>
-      </w:r>
-    </w:p>
-  </w:comment>
-  <w:comment w:id="32" w:author="Dave Bridges" w:date="2015-02-22T16:23:00Z" w:initials="DB">
-    <w:p>
-      <w:pPr>
-        <w:pStyle w:val="CommentText"/>
-      </w:pPr>
-      <w:r>
-        <w:rPr>
-          <w:rStyle w:val="CommentReference"/>
-        </w:rPr>
-        <w:annotationRef/>
-      </w:r>
-      <w:r>
-        <w:t>HOMA scores</w:t>
       </w:r>
     </w:p>
   </w:comment>
@@ -5490,11 +5510,27 @@
         <w:annotationRef/>
       </w:r>
       <w:r>
+        <w:t>HOMA scores</w:t>
+      </w:r>
+    </w:p>
+  </w:comment>
+  <w:comment w:id="34" w:author="Dave Bridges" w:date="2015-02-22T16:23:00Z" w:initials="DB">
+    <w:p>
+      <w:pPr>
+        <w:pStyle w:val="CommentText"/>
+      </w:pPr>
+      <w:r>
+        <w:rPr>
+          <w:rStyle w:val="CommentReference"/>
+        </w:rPr>
+        <w:annotationRef/>
+      </w:r>
+      <w:r>
         <w:t>Mouse ITT</w:t>
       </w:r>
     </w:p>
   </w:comment>
-  <w:comment w:id="34" w:author="Dave Bridges" w:date="2015-02-22T16:24:00Z" w:initials="DB">
+  <w:comment w:id="35" w:author="Dave Bridges" w:date="2015-02-22T16:24:00Z" w:initials="DB">
     <w:p>
       <w:pPr>
         <w:pStyle w:val="CommentText"/>
@@ -5510,7 +5546,7 @@
       </w:r>
     </w:p>
   </w:comment>
-  <w:comment w:id="35" w:author="Dave Bridges" w:date="2015-02-24T10:58:00Z" w:initials="DB">
+  <w:comment w:id="36" w:author="Dave Bridges" w:date="2015-02-24T10:58:00Z" w:initials="DB">
     <w:p>
       <w:pPr>
         <w:pStyle w:val="CommentText"/>
@@ -5526,7 +5562,7 @@
       </w:r>
     </w:p>
   </w:comment>
-  <w:comment w:id="36" w:author="Dave Bridges" w:date="2015-02-24T10:57:00Z" w:initials="DB">
+  <w:comment w:id="37" w:author="Dave Bridges" w:date="2015-02-24T10:57:00Z" w:initials="DB">
     <w:p>
       <w:pPr>
         <w:pStyle w:val="CommentText"/>
@@ -5542,7 +5578,7 @@
       </w:r>
     </w:p>
   </w:comment>
-  <w:comment w:id="37" w:author="Dave Bridges" w:date="2015-02-22T16:27:00Z" w:initials="DB">
+  <w:comment w:id="38" w:author="Dave Bridges" w:date="2015-02-22T16:27:00Z" w:initials="DB">
     <w:p>
       <w:pPr>
         <w:pStyle w:val="CommentText"/>
@@ -5558,7 +5594,7 @@
       </w:r>
     </w:p>
   </w:comment>
-  <w:comment w:id="38" w:author="Dave Bridges" w:date="2015-02-24T10:44:00Z" w:initials="DB">
+  <w:comment w:id="39" w:author="Dave Bridges" w:date="2015-02-24T10:44:00Z" w:initials="DB">
     <w:p>
       <w:pPr>
         <w:pStyle w:val="CommentText"/>
@@ -5574,7 +5610,7 @@
       </w:r>
     </w:p>
   </w:comment>
-  <w:comment w:id="39" w:author="Dave Bridges" w:date="2015-02-24T10:56:00Z" w:initials="DB">
+  <w:comment w:id="40" w:author="Dave Bridges" w:date="2015-02-24T10:56:00Z" w:initials="DB">
     <w:p>
       <w:pPr>
         <w:pStyle w:val="CommentText"/>
@@ -5590,7 +5626,7 @@
       </w:r>
     </w:p>
   </w:comment>
-  <w:comment w:id="40" w:author="Dave Bridges" w:date="2015-02-24T11:24:00Z" w:initials="DB">
+  <w:comment w:id="41" w:author="Dave Bridges" w:date="2015-02-24T11:24:00Z" w:initials="DB">
     <w:p>
       <w:pPr>
         <w:pStyle w:val="CommentText"/>
@@ -5606,7 +5642,7 @@
       </w:r>
     </w:p>
   </w:comment>
-  <w:comment w:id="41" w:author="Dave Bridges" w:date="2015-02-24T11:23:00Z" w:initials="DB">
+  <w:comment w:id="42" w:author="Dave Bridges" w:date="2015-02-24T11:23:00Z" w:initials="DB">
     <w:p>
       <w:pPr>
         <w:pStyle w:val="CommentText"/>
@@ -5622,7 +5658,7 @@
       </w:r>
     </w:p>
   </w:comment>
-  <w:comment w:id="42" w:author="Dave Bridges" w:date="2015-02-22T16:59:00Z" w:initials="DB">
+  <w:comment w:id="43" w:author="Dave Bridges" w:date="2015-02-22T16:59:00Z" w:initials="DB">
     <w:p>
       <w:pPr>
         <w:pStyle w:val="CommentText"/>

</xml_diff>

<commit_message>
Added letters to Figure 2
</commit_message>
<xml_diff>
--- a/manuscript/Cushing-Manuscript/manuscript.docx
+++ b/manuscript/Cushing-Manuscript/manuscript.docx
@@ -1150,16 +1150,23 @@
       <w:r>
         <w:t>.</w:t>
       </w:r>
-      <w:bookmarkStart w:id="19" w:name="_GoBack"/>
-      <w:bookmarkEnd w:id="19"/>
-      <w:r>
-        <w:t xml:space="preserve">  After approximately 4 weeks, we observed an elevation in both total fat mass, and percent adiposity in the dexa</w:t>
+      <w:r>
+        <w:t xml:space="preserve">  After approximately 5</w:t>
+      </w:r>
+      <w:r>
+        <w:t xml:space="preserve"> weeks, we observed an elevation in both total fat mass, and percent adiposity in the dexa</w:t>
       </w:r>
       <w:r>
         <w:t>methasone treated mice (Figure 2</w:t>
       </w:r>
       <w:r>
-        <w:t>C).  Throughout the study, we did not detect any differences in</w:t>
+        <w:t>C</w:t>
+      </w:r>
+      <w:r>
+        <w:t>-D</w:t>
+      </w:r>
+      <w:r>
+        <w:t>).  Throughout the study, we did not detect any differences in</w:t>
       </w:r>
       <w:r>
         <w:t xml:space="preserve"> food int</w:t>
@@ -1168,11 +1175,96 @@
         <w:t>ake between the groups (Figure 2</w:t>
       </w:r>
       <w:r>
-        <w:t xml:space="preserve">D).  To evaluate insulin sensitivity, we performed insulin tolerance tests on these mice at </w:t>
+        <w:t>E</w:t>
+      </w:r>
+      <w:r>
+        <w:t xml:space="preserve">).  To evaluate insulin sensitivity, we performed insulin tolerance tests on these mice at </w:t>
+      </w:r>
+      <w:commentRangeStart w:id="19"/>
+      <w:r>
+        <w:t xml:space="preserve">XXX </w:t>
+      </w:r>
+      <w:commentRangeEnd w:id="19"/>
+      <w:r>
+        <w:rPr>
+          <w:rStyle w:val="CommentReference"/>
+        </w:rPr>
+        <w:commentReference w:id="19"/>
+      </w:r>
+      <w:r>
+        <w:t>weeks of age, and found that while they had reduced fasting glucose at this stage, they were resistant to insulin-induced reduc</w:t>
+      </w:r>
+      <w:r>
+        <w:t>tions in blood glucose (Figure 2</w:t>
+      </w:r>
+      <w:r>
+        <w:t>E).</w:t>
+      </w:r>
+      <w:r>
+        <w:t xml:space="preserve">  Upon sacrifice after 12 weeks of dexamethasone treatment, adipose tissue was dissected an</w:t>
+      </w:r>
+      <w:r>
+        <w:t>d weighed.  As shown in Figure 2</w:t>
+      </w:r>
+      <w:r>
+        <w:t>F, we observed elevated subcutaneous fat mass in these animals.</w:t>
+      </w:r>
+      <w:r>
+        <w:t xml:space="preserve"> </w:t>
+      </w:r>
+    </w:p>
+    <w:p/>
+    <w:p>
+      <w:pPr>
+        <w:pStyle w:val="Heading2"/>
+      </w:pPr>
+      <w:r>
+        <w:t>Transcriptomic a</w:t>
+      </w:r>
+      <w:r>
+        <w:t>nalysis</w:t>
+      </w:r>
+      <w:r>
+        <w:t xml:space="preserve"> of human adipose tissue from Cushing’s patients</w:t>
+      </w:r>
+    </w:p>
+    <w:p>
+      <w:r>
+        <w:t>To determine which genes and pathways are altered in</w:t>
+      </w:r>
+      <w:r>
+        <w:t xml:space="preserve"> </w:t>
+      </w:r>
+      <w:r>
+        <w:t>adipose tissue in</w:t>
+      </w:r>
+      <w:r>
+        <w:t xml:space="preserve"> the human</w:t>
+      </w:r>
+      <w:r>
+        <w:t xml:space="preserve"> Cushing's disease  subjects, we </w:t>
+      </w:r>
+      <w:r>
+        <w:t>analyzed the transcriptome from</w:t>
+      </w:r>
+      <w:r>
+        <w:t xml:space="preserve"> subcutane</w:t>
+      </w:r>
+      <w:r>
+        <w:t xml:space="preserve">ous adipose tissue mRNA from  the </w:t>
+      </w:r>
+      <w:r>
+        <w:t xml:space="preserve">5 Cushing's disease patients </w:t>
+      </w:r>
+      <w:r>
+        <w:t xml:space="preserve">and 11 controls.  We identified </w:t>
       </w:r>
       <w:commentRangeStart w:id="20"/>
       <w:r>
-        <w:t xml:space="preserve">XXX </w:t>
+        <w:t xml:space="preserve">473 </w:t>
+      </w:r>
+      <w:r>
+        <w:t xml:space="preserve">genes </w:t>
       </w:r>
       <w:commentRangeEnd w:id="20"/>
       <w:r>
@@ -1182,92 +1274,15 @@
         <w:commentReference w:id="20"/>
       </w:r>
       <w:r>
-        <w:t>weeks of age, and found that while they had reduced fasting glucose at this stage, they were resistant to insulin-induced reduc</w:t>
-      </w:r>
-      <w:r>
-        <w:t>tions in blood glucose (Figure 2</w:t>
-      </w:r>
-      <w:r>
-        <w:t>E).</w:t>
-      </w:r>
-      <w:r>
-        <w:t xml:space="preserve">  Upon sacrifice after 12 weeks of dexamethasone treatment, adipose tissue was dissected an</w:t>
-      </w:r>
-      <w:r>
-        <w:t>d weighed.  As shown in Figure 2</w:t>
-      </w:r>
-      <w:r>
-        <w:t>F, we observed elevated subcutaneous fat mass in these animals.</w:t>
-      </w:r>
-      <w:r>
-        <w:t xml:space="preserve"> </w:t>
-      </w:r>
-    </w:p>
-    <w:p/>
-    <w:p>
-      <w:pPr>
-        <w:pStyle w:val="Heading2"/>
-      </w:pPr>
-      <w:r>
-        <w:t>Transcriptomic a</w:t>
-      </w:r>
-      <w:r>
-        <w:t>nalysis</w:t>
-      </w:r>
-      <w:r>
-        <w:t xml:space="preserve"> of human adipose tissue from Cushing’s patients</w:t>
-      </w:r>
-    </w:p>
-    <w:p>
-      <w:r>
-        <w:t>To determine which genes and pathways are altered in</w:t>
-      </w:r>
-      <w:r>
-        <w:t xml:space="preserve"> </w:t>
-      </w:r>
-      <w:r>
-        <w:t>adipose tissue in</w:t>
-      </w:r>
-      <w:r>
-        <w:t xml:space="preserve"> the human</w:t>
-      </w:r>
-      <w:r>
-        <w:t xml:space="preserve"> Cushing's disease  subjects, we </w:t>
-      </w:r>
-      <w:r>
-        <w:t>analyzed the transcriptome from</w:t>
-      </w:r>
-      <w:r>
-        <w:t xml:space="preserve"> subcutane</w:t>
-      </w:r>
-      <w:r>
-        <w:t xml:space="preserve">ous adipose tissue mRNA from  the </w:t>
-      </w:r>
-      <w:r>
-        <w:t xml:space="preserve">5 Cushing's disease patients </w:t>
-      </w:r>
-      <w:r>
-        <w:t xml:space="preserve">and 11 controls.  We identified </w:t>
-      </w:r>
-      <w:commentRangeStart w:id="21"/>
-      <w:r>
-        <w:t xml:space="preserve">473 </w:t>
-      </w:r>
-      <w:r>
-        <w:t xml:space="preserve">genes </w:t>
-      </w:r>
-      <w:commentRangeEnd w:id="21"/>
-      <w:r>
-        <w:rPr>
-          <w:rStyle w:val="CommentReference"/>
-        </w:rPr>
-        <w:commentReference w:id="21"/>
-      </w:r>
-      <w:r>
         <w:t>that had significantly different expression in</w:t>
       </w:r>
       <w:r>
-        <w:t xml:space="preserve"> Cushing's patients, of these  192 </w:t>
+        <w:t xml:space="preserve"> Cushing's patients, of these </w:t>
+      </w:r>
+      <w:bookmarkStart w:id="21" w:name="_GoBack"/>
+      <w:bookmarkEnd w:id="21"/>
+      <w:r>
+        <w:t xml:space="preserve">192 </w:t>
       </w:r>
       <w:r>
         <w:t>genes were expressed at a lower level an</w:t>
@@ -5290,7 +5305,7 @@
       </w:r>
     </w:p>
   </w:comment>
-  <w:comment w:id="20" w:author="Dave Bridges" w:date="2015-02-22T15:28:00Z" w:initials="DB">
+  <w:comment w:id="19" w:author="Dave Bridges" w:date="2015-02-22T15:28:00Z" w:initials="DB">
     <w:p>
       <w:pPr>
         <w:pStyle w:val="CommentText"/>
@@ -5306,7 +5321,7 @@
       </w:r>
     </w:p>
   </w:comment>
-  <w:comment w:id="21" w:author="Dave Bridges" w:date="2015-02-22T16:17:00Z" w:initials="DB">
+  <w:comment w:id="20" w:author="Dave Bridges" w:date="2015-02-22T16:17:00Z" w:initials="DB">
     <w:p>
       <w:pPr>
         <w:pStyle w:val="CommentText"/>

</xml_diff>

<commit_message>
Added information about immune function
</commit_message>
<xml_diff>
--- a/manuscript/Cushing-Manuscript/manuscript.docx
+++ b/manuscript/Cushing-Manuscript/manuscript.docx
@@ -3270,7 +3270,7 @@
         <w:fldChar w:fldCharType="begin" w:fldLock="1"/>
       </w:r>
       <w:r>
-        <w:instrText>ADDIN CSL_CITATION { "citationItems" : [ { "id" : "ITEM-1", "itemData" : { "DOI" : "10.1210/jc.2012-3523", "ISBN" : "1945-7197 (Electronic) 0021-972X (Linking)", "ISSN" : "1945-7197", "PMID" : "23426618", "abstract" : "It is widely believed that glucocorticoids cause insulin resistance in all tissues. We have previously demonstrated that glucocorticoids cause insulin sensitization in human adipose tissue in vitro and induce insulin resistance in skeletal muscle.", "author" : [ { "dropping-particle" : "", "family" : "Hazlehurst", "given" : "Jonathan M", "non-dropping-particle" : "", "parse-names" : false, "suffix" : "" }, { "dropping-particle" : "", "family" : "Gathercole", "given" : "Laura L", "non-dropping-particle" : "", "parse-names" : false, "suffix" : "" }, { "dropping-particle" : "", "family" : "Nasiri", "given" : "Maryam", "non-dropping-particle" : "", "parse-names" : false, "suffix" : "" }, { "dropping-particle" : "", "family" : "Armstrong", "given" : "Matthew J", "non-dropping-particle" : "", "parse-names" : false, "suffix" : "" }, { "dropping-particle" : "", "family" : "Borrows", "given" : "Sarah", "non-dropping-particle" : "", "parse-names" : false, "suffix" : "" }, { "dropping-particle" : "", "family" : "Yu", "given" : "Jinglei", "non-dropping-particle" : "", "parse-names" : false, "suffix" : "" }, { "dropping-particle" : "", "family" : "Wagenmakers", "given" : "Anton J M", "non-dropping-particle" : "", "parse-names" : false, "suffix" : "" }, { "dropping-particle" : "", "family" : "Stewart", "given" : "Paul M", "non-dropping-particle" : "", "parse-names" : false, "suffix" : "" }, { "dropping-particle" : "", "family" : "Tomlinson", "given" : "Jeremy W", "non-dropping-particle" : "", "parse-names" : false, "suffix" : "" } ], "container-title" : "The Journal of clinical endocrinology and metabolism", "id" : "ITEM-1", "issued" : { "date-parts" : [ [ "2013" ] ] }, "page" : "1631-40", "title" : "Glucocorticoids fail to cause insulin resistance in human subcutaneous adipose tissue in vivo.", "type" : "article-journal", "volume" : "98" }, "uris" : [ "http://www.mendeley.com/documents/?uuid=94a14f66-0c9a-4c3e-90ed-3e884200f677" ] }, { "id" : "ITEM-2", "itemData" : { "DOI" : "10.1210/jc.2007-1399", "ISBN" : "0021-972X (Print) 0021-972X (Linking)", "ISSN" : "0021-972X", "PMID" : "17711920", "abstract" : "CONTEXT: Glucocorticoid (GC) excess is characterized by central obesity, insulin resistance, and in some cases, type 2 diabetes. However, the impact of GC upon insulin signaling in human adipose tissue has not been fully explored. OBJECTIVE: We have examined the effect of GC upon insulin signaling in both human sc primary preadipocyte cultures and a novel human immortalized sc adipocyte cell line (Chub-S7) and contrasted this with observations in primary cultures of human skeletal muscle. DESIGN AND SETTING: This is an in vitro study characterizing the impact of GC upon insulin signaling in human tissues. PATIENTS: Biopsy specimens were from healthy volunteers who gave their full and informed written consent. INTERVENTIONS: Combinations of treatments, including GC, RU38486, and wortmannin, were used. MAIN OUTCOME MEASURES: Insulin signaling cascade gene and protein expression and insulin-stimulated glucose uptake were determined. RESULTS: In human adipocytes, pretreatment with GC induced a dose-dependent [1.0 (control); 1.2 +/- 0.1 (50 nm); 2.2 +/- 0.2 (250 nm), P &lt; 0.01 vs. control; 3.4 +/- 0.2 (1000 nm), P &lt; 0.001 vs. control] and time-dependent [1.0 (1 h); 3.2 +/- 2.0 (6 h); 9.1 +/- 5.9 (24 h), P &lt; 0.05 vs. 1 h; 4.5 +/- 2.2 (48 h)] increase in insulin-stimulated protein kinase B/akt phosphorylation. In addition, whereas insulin receptor substrate (IRS)-1 protein expression did not change, IRS-1 tyrosine phosphorylation increased. Furthermore, GC induced IRS-2 mRNA expression (2.8-fold; P &lt; 0.05) and increased insulin-stimulated glucose uptake [1.0 (control) 1.8 +/- 0.1 (insulin) vs. 2.8 +/- 0.2 (insulin + GC); P &lt; 0.05]. In contrast, in primary cultures of human muscle, GC decreased insulin-stimulated glucose uptake [1.0 (control) 1.9 +/- 0.2 (insulin) vs. GC 1.3 +/- 0.1 (insulin + GC); P &lt; 0.05]. CONCLUSIONS: We have demonstrated tissue-specific regulation of insulin signaling by GC. Within sc adipose tissue, GCs augment insulin signaling, yet in muscle GCs cause insulin resistance. We propose that enhanced insulin action in adipose tissue increases adipocyte differentiation, thereby contributing to GC-induced obesity.", "author" : [ { "dropping-particle" : "", "family" : "Gathercole", "given" : "Laura L", "non-dropping-particle" : "", "parse-names" : false, "suffix" : "" }, { "dropping-particle" : "", "family" : "Bujalska", "given" : "Iwona J", "non-dropping-particle" : "", "parse-names" : false, "suffix" : "" }, { "dropping-particle" : "", "family" : "Stewart", "given" : "Paul M", "non-dropping-particle" : "", "parse-names" : false, "suffix" : "" }, { "dropping-particle" : "", "family" : "Tomlinson", "given" : "Jeremy W", "non-dropping-particle" : "", "parse-names" : false, "suffix" : "" } ], "container-title" : "The Journal of clinical endocrinology and metabolism", "id" : "ITEM-2", "issued" : { "date-parts" : [ [ "2007" ] ] }, "page" : "4332-4339", "title" : "Glucocorticoid modulation of insulin signaling in human subcutaneous adipose tissue.", "type" : "article-journal", "volume" : "92" }, "uris" : [ "http://www.mendeley.com/documents/?uuid=5ed90bc5-1863-452f-9cf1-113920061ee5" ] }, { "id" : "ITEM-3", "itemData" : { "DOI" : "10.1210/me.2009-0091", "ISBN" : "1944-9917 (Electronic)\\r0888-8809 (Linking)", "ISSN" : "1944-9917", "PMID" : "19887648", "abstract" : "Glucocorticoids are synthesized locally in adipose tissue and contribute to metabolic disease through the facilitation of adipose tissue expansion. Here we report that exposure of human primary preadipocytes to glucocorticoids increases their sensitivity to insulin and enhances their subsequent response to stimuli that promote differentiation. This effect was observed in primary human preadipocytes but not in immortalized 3T3-L1 murine preadipocytes or in fully differentiated primary human adipocytes. Stimulation of insulin signaling was mediated through induction of insulin receptor (IR), IR substrate protein 1 (IRS1), IRS2, and the p85 regulatory subunit of phosphoinositide-3-3-kinase, which led to enhanced insulin-mediated activation of Akt. Although induction of IRS2 was direct, induction of IR and IRS1 by glucocorticoids occurred subsequent to primary induction of the forkhead family transcription factors FoxO1A and FoxO3A. These results reveal a new role for glucocorticoids in preparing preadipocytes for differentiation.", "author" : [ { "dropping-particle" : "", "family" : "Tomlinson", "given" : "Julianna J", "non-dropping-particle" : "", "parse-names" : false, "suffix" : "" }, { "dropping-particle" : "", "family" : "Boudreau", "given" : "Ad\u00e8le", "non-dropping-particle" : "", "parse-names" : false, "suffix" : "" }, { "dropping-particle" : "", "family" : "Wu", "given" : "Dongmei", "non-dropping-particle" : "", "parse-names" : false, "suffix" : "" }, { "dropping-particle" : "", "family" : "Abdou Salem", "given" : "Houssein", "non-dropping-particle" : "", "parse-names" : false, "suffix" : "" }, { "dropping-particle" : "", "family" : "Carrigan", "given" : "Amanda", "non-dropping-particle" : "", "parse-names" : false, "suffix" : "" }, { "dropping-particle" : "", "family" : "Gagnon", "given" : "AnneMarie", "non-dropping-particle" : "", "parse-names" : false, "suffix" : "" }, { "dropping-particle" : "", "family" : "Mears", "given" : "Alan J", "non-dropping-particle" : "", "parse-names" : false, "suffix" : "" }, { "dropping-particle" : "", "family" : "Sorisky", "given" : "Alexander", "non-dropping-particle" : "", "parse-names" : false, "suffix" : "" }, { "dropping-particle" : "", "family" : "Atlas", "given" : "Ella", "non-dropping-particle" : "", "parse-names" : false, "suffix" : "" }, { "dropping-particle" : "", "family" : "Hach\u00e9", "given" : "Robert J G", "non-dropping-particle" : "", "parse-names" : false, "suffix" : "" } ], "container-title" : "Molecular endocrinology (Baltimore, Md.)", "id" : "ITEM-3", "issued" : { "date-parts" : [ [ "2010" ] ] }, "page" : "104-113", "title" : "Insulin sensitization of human preadipocytes through glucocorticoid hormone induction of forkhead transcription factors.", "type" : "article-journal", "volume" : "24" }, "uris" : [ "http://www.mendeley.com/documents/?uuid=5261fd30-711b-407a-b61b-430038ce8fe3" ] } ], "mendeley" : { "formattedCitation" : "(Gathercole &lt;i&gt;et al.&lt;/i&gt; 2007; Tomlinson &lt;i&gt;et al.&lt;/i&gt; 2010; Hazlehurst &lt;i&gt;et al.&lt;/i&gt; 2013)", "plainTextFormattedCitation" : "(Gathercole et al. 2007; Tomlinson et al. 2010; Hazlehurst et al. 2013)" }, "properties" : { "noteIndex" : 0 }, "schema" : "https://github.com/citation-style-language/schema/raw/master/csl-citation.json" }</w:instrText>
+        <w:instrText>ADDIN CSL_CITATION { "citationItems" : [ { "id" : "ITEM-1", "itemData" : { "DOI" : "10.1210/jc.2012-3523", "ISBN" : "1945-7197 (Electronic) 0021-972X (Linking)", "ISSN" : "1945-7197", "PMID" : "23426618", "abstract" : "It is widely believed that glucocorticoids cause insulin resistance in all tissues. We have previously demonstrated that glucocorticoids cause insulin sensitization in human adipose tissue in vitro and induce insulin resistance in skeletal muscle.", "author" : [ { "dropping-particle" : "", "family" : "Hazlehurst", "given" : "Jonathan M", "non-dropping-particle" : "", "parse-names" : false, "suffix" : "" }, { "dropping-particle" : "", "family" : "Gathercole", "given" : "Laura L", "non-dropping-particle" : "", "parse-names" : false, "suffix" : "" }, { "dropping-particle" : "", "family" : "Nasiri", "given" : "Maryam", "non-dropping-particle" : "", "parse-names" : false, "suffix" : "" }, { "dropping-particle" : "", "family" : "Armstrong", "given" : "Matthew J", "non-dropping-particle" : "", "parse-names" : false, "suffix" : "" }, { "dropping-particle" : "", "family" : "Borrows", "given" : "Sarah", "non-dropping-particle" : "", "parse-names" : false, "suffix" : "" }, { "dropping-particle" : "", "family" : "Yu", "given" : "Jinglei", "non-dropping-particle" : "", "parse-names" : false, "suffix" : "" }, { "dropping-particle" : "", "family" : "Wagenmakers", "given" : "Anton J M", "non-dropping-particle" : "", "parse-names" : false, "suffix" : "" }, { "dropping-particle" : "", "family" : "Stewart", "given" : "Paul M", "non-dropping-particle" : "", "parse-names" : false, "suffix" : "" }, { "dropping-particle" : "", "family" : "Tomlinson", "given" : "Jeremy W", "non-dropping-particle" : "", "parse-names" : false, "suffix" : "" } ], "container-title" : "The Journal of clinical endocrinology and metabolism", "id" : "ITEM-1", "issued" : { "date-parts" : [ [ "2013" ] ] }, "page" : "1631-40", "title" : "Glucocorticoids fail to cause insulin resistance in human subcutaneous adipose tissue in vivo.", "type" : "article-journal", "volume" : "98" }, "uris" : [ "http://www.mendeley.com/documents/?uuid=94a14f66-0c9a-4c3e-90ed-3e884200f677" ] }, { "id" : "ITEM-2", "itemData" : { "DOI" : "10.1210/jc.2007-1399", "ISBN" : "0021-972X (Print) 0021-972X (Linking)", "ISSN" : "0021-972X", "PMID" : "17711920", "abstract" : "CONTEXT: Glucocorticoid (GC) excess is characterized by central obesity, insulin resistance, and in some cases, type 2 diabetes. However, the impact of GC upon insulin signaling in human adipose tissue has not been fully explored. OBJECTIVE: We have examined the effect of GC upon insulin signaling in both human sc primary preadipocyte cultures and a novel human immortalized sc adipocyte cell line (Chub-S7) and contrasted this with observations in primary cultures of human skeletal muscle. DESIGN AND SETTING: This is an in vitro study characterizing the impact of GC upon insulin signaling in human tissues. PATIENTS: Biopsy specimens were from healthy volunteers who gave their full and informed written consent. INTERVENTIONS: Combinations of treatments, including GC, RU38486, and wortmannin, were used. MAIN OUTCOME MEASURES: Insulin signaling cascade gene and protein expression and insulin-stimulated glucose uptake were determined. RESULTS: In human adipocytes, pretreatment with GC induced a dose-dependent [1.0 (control); 1.2 +/- 0.1 (50 nm); 2.2 +/- 0.2 (250 nm), P &lt; 0.01 vs. control; 3.4 +/- 0.2 (1000 nm), P &lt; 0.001 vs. control] and time-dependent [1.0 (1 h); 3.2 +/- 2.0 (6 h); 9.1 +/- 5.9 (24 h), P &lt; 0.05 vs. 1 h; 4.5 +/- 2.2 (48 h)] increase in insulin-stimulated protein kinase B/akt phosphorylation. In addition, whereas insulin receptor substrate (IRS)-1 protein expression did not change, IRS-1 tyrosine phosphorylation increased. Furthermore, GC induced IRS-2 mRNA expression (2.8-fold; P &lt; 0.05) and increased insulin-stimulated glucose uptake [1.0 (control) 1.8 +/- 0.1 (insulin) vs. 2.8 +/- 0.2 (insulin + GC); P &lt; 0.05]. In contrast, in primary cultures of human muscle, GC decreased insulin-stimulated glucose uptake [1.0 (control) 1.9 +/- 0.2 (insulin) vs. GC 1.3 +/- 0.1 (insulin + GC); P &lt; 0.05]. CONCLUSIONS: We have demonstrated tissue-specific regulation of insulin signaling by GC. Within sc adipose tissue, GCs augment insulin signaling, yet in muscle GCs cause insulin resistance. We propose that enhanced insulin action in adipose tissue increases adipocyte differentiation, thereby contributing to GC-induced obesity.", "author" : [ { "dropping-particle" : "", "family" : "Gathercole", "given" : "Laura L", "non-dropping-particle" : "", "parse-names" : false, "suffix" : "" }, { "dropping-particle" : "", "family" : "Bujalska", "given" : "Iwona J", "non-dropping-particle" : "", "parse-names" : false, "suffix" : "" }, { "dropping-particle" : "", "family" : "Stewart", "given" : "Paul M", "non-dropping-particle" : "", "parse-names" : false, "suffix" : "" }, { "dropping-particle" : "", "family" : "Tomlinson", "given" : "Jeremy W", "non-dropping-particle" : "", "parse-names" : false, "suffix" : "" } ], "container-title" : "The Journal of clinical endocrinology and metabolism", "id" : "ITEM-2", "issued" : { "date-parts" : [ [ "2007" ] ] }, "page" : "4332-4339", "title" : "Glucocorticoid modulation of insulin signaling in human subcutaneous adipose tissue.", "type" : "article-journal", "volume" : "92" }, "uris" : [ "http://www.mendeley.com/documents/?uuid=5ed90bc5-1863-452f-9cf1-113920061ee5" ] }, { "id" : "ITEM-3", "itemData" : { "DOI" : "10.1210/me.2009-0091", "ISBN" : "1944-9917 (Electronic)\\r0888-8809 (Linking)", "ISSN" : "1944-9917", "PMID" : "19887648", "abstract" : "Glucocorticoids are synthesized locally in adipose tissue and contribute to metabolic disease through the facilitation of adipose tissue expansion. Here we report that exposure of human primary preadipocytes to glucocorticoids increases their sensitivity to insulin and enhances their subsequent response to stimuli that promote differentiation. This effect was observed in primary human preadipocytes but not in immortalized 3T3-L1 murine preadipocytes or in fully differentiated primary human adipocytes. Stimulation of insulin signaling was mediated through induction of insulin receptor (IR), IR substrate protein 1 (IRS1), IRS2, and the p85 regulatory subunit of phosphoinositide-3-3-kinase, which led to enhanced insulin-mediated activation of Akt. Although induction of IRS2 was direct, induction of IR and IRS1 by glucocorticoids occurred subsequent to primary induction of the forkhead family transcription factors FoxO1A and FoxO3A. These results reveal a new role for glucocorticoids in preparing preadipocytes for differentiation.", "author" : [ { "dropping-particle" : "", "family" : "Tomlinson", "given" : "Julianna J", "non-dropping-particle" : "", "parse-names" : false, "suffix" : "" }, { "dropping-particle" : "", "family" : "Boudreau", "given" : "Ad\u00e8le", "non-dropping-particle" : "", "parse-names" : false, "suffix" : "" }, { "dropping-particle" : "", "family" : "Wu", "given" : "Dongmei", "non-dropping-particle" : "", "parse-names" : false, "suffix" : "" }, { "dropping-particle" : "", "family" : "Abdou Salem", "given" : "Houssein", "non-dropping-particle" : "", "parse-names" : false, "suffix" : "" }, { "dropping-particle" : "", "family" : "Carrigan", "given" : "Amanda", "non-dropping-particle" : "", "parse-names" : false, "suffix" : "" }, { "dropping-particle" : "", "family" : "Gagnon", "given" : "AnneMarie", "non-dropping-particle" : "", "parse-names" : false, "suffix" : "" }, { "dropping-particle" : "", "family" : "Mears", "given" : "Alan J", "non-dropping-particle" : "", "parse-names" : false, "suffix" : "" }, { "dropping-particle" : "", "family" : "Sorisky", "given" : "Alexander", "non-dropping-particle" : "", "parse-names" : false, "suffix" : "" }, { "dropping-particle" : "", "family" : "Atlas", "given" : "Ella", "non-dropping-particle" : "", "parse-names" : false, "suffix" : "" }, { "dropping-particle" : "", "family" : "Hach\u00e9", "given" : "Robert J G", "non-dropping-particle" : "", "parse-names" : false, "suffix" : "" } ], "container-title" : "Molecular endocrinology (Baltimore, Md.)", "id" : "ITEM-3", "issued" : { "date-parts" : [ [ "2010" ] ] }, "page" : "104-113", "title" : "Insulin sensitization of human preadipocytes through glucocorticoid hormone induction of forkhead transcription factors.", "type" : "article-journal", "volume" : "24" }, "uris" : [ "http://www.mendeley.com/documents/?uuid=5261fd30-711b-407a-b61b-430038ce8fe3" ] } ], "mendeley" : { "formattedCitation" : "(Gathercole &lt;i&gt;et al.&lt;/i&gt; 2007; Tomlinson &lt;i&gt;et al.&lt;/i&gt; 2010; Hazlehurst &lt;i&gt;et al.&lt;/i&gt; 2013)", "plainTextFormattedCitation" : "(Gathercole et al. 2007; Tomlinson et al. 2010; Hazlehurst et al. 2013)", "previouslyFormattedCitation" : "(Gathercole &lt;i&gt;et al.&lt;/i&gt; 2007; Tomlinson &lt;i&gt;et al.&lt;/i&gt; 2010; Hazlehurst &lt;i&gt;et al.&lt;/i&gt; 2013)" }, "properties" : { "noteIndex" : 0 }, "schema" : "https://github.com/citation-style-language/schema/raw/master/csl-citation.json" }</w:instrText>
       </w:r>
       <w:r>
         <w:fldChar w:fldCharType="separate"/>
@@ -3519,8 +3519,145 @@
       </w:r>
     </w:p>
     <w:p>
-      <w:bookmarkStart w:id="30" w:name="_GoBack"/>
-      <w:bookmarkEnd w:id="30"/>
+      <w:r>
+        <w:t xml:space="preserve">Several pathways involved in immune function were </w:t>
+      </w:r>
+      <w:proofErr w:type="spellStart"/>
+      <w:r>
+        <w:t>downregulated</w:t>
+      </w:r>
+      <w:proofErr w:type="spellEnd"/>
+      <w:r>
+        <w:t xml:space="preserve"> in adipose tissue from Cushing’s patients.  This is consistent with the effects of cortisol</w:t>
+      </w:r>
+      <w:r>
+        <w:t xml:space="preserve"> in suppressing immune function generally.  Adipose tissue leukocyte infiltration both relies on an intact immune system and also responds to changes in adiposity </w:t>
+      </w:r>
+      <w:r>
+        <w:fldChar w:fldCharType="begin" w:fldLock="1"/>
+      </w:r>
+      <w:r>
+        <w:instrText>ADDIN CSL_CITATION { "citationItems" : [ { "id" : "ITEM-1", "itemData" : { "DOI" : "10.1172/JCI57132", "ISSN" : "1558-8238", "PMID" : "21633179", "abstract" : "The obesity epidemic has forced us to evaluate the role of inflammation in the health complications of obesity. This has led to a convergence of the fields of immunology and nutrient physiology and the understanding that they are inextricably linked. The reframing of obesity as an inflammatory condition has had a wide impact on our conceptualization of obesity-associated diseases. In this Review, we highlight the cellular and molecular mechanisms at play in the generation of obesity-induced inflammation. We also emphasize how defining the immune regulation in metabolic tissues has broadened the understanding of the diversity of inflammatory responses.", "author" : [ { "dropping-particle" : "", "family" : "Lumeng", "given" : "Carey N.", "non-dropping-particle" : "", "parse-names" : false, "suffix" : "" }, { "dropping-particle" : "", "family" : "Saltiel", "given" : "Alan\u00a0R.", "non-dropping-particle" : "", "parse-names" : false, "suffix" : "" } ], "container-title" : "The Journal of clinical investigation", "id" : "ITEM-1", "issue" : "6", "issued" : { "date-parts" : [ [ "2011", "6" ] ] }, "page" : "2111-7", "title" : "Inflammatory links between obesity and metabolic disease.", "type" : "article-journal", "volume" : "121" }, "uris" : [ "http://www.mendeley.com/documents/?uuid=a2fabd6b-1cc1-43a7-93e4-f70172816f15" ] } ], "mendeley" : { "formattedCitation" : "(Lumeng &amp; Saltiel 2011)", "plainTextFormattedCitation" : "(Lumeng &amp; Saltiel 2011)", "previouslyFormattedCitation" : "(Lumeng &amp; Saltiel 2011)" }, "properties" : { "noteIndex" : 0 }, "schema" : "https://github.com/citation-style-language/schema/raw/master/csl-citation.json" }</w:instrText>
+      </w:r>
+      <w:r>
+        <w:fldChar w:fldCharType="separate"/>
+      </w:r>
+      <w:r>
+        <w:rPr>
+          <w:noProof/>
+        </w:rPr>
+        <w:t>(Lumeng &amp; Saltiel 2011)</w:t>
+      </w:r>
+      <w:r>
+        <w:fldChar w:fldCharType="end"/>
+      </w:r>
+      <w:r>
+        <w:t xml:space="preserve">.  Among immune genes, we </w:t>
+      </w:r>
+      <w:r>
+        <w:t>detected reductions in several genes that form the class II</w:t>
+      </w:r>
+      <w:r>
+        <w:t xml:space="preserve"> ma</w:t>
+      </w:r>
+      <w:r>
+        <w:t>jor histocompatibility complex</w:t>
+      </w:r>
+      <w:r>
+        <w:t xml:space="preserve">, notably </w:t>
+      </w:r>
+      <w:r>
+        <w:rPr>
+          <w:i/>
+        </w:rPr>
+        <w:t xml:space="preserve">HLA-DPB2, HLA-DRA, HLA-DRB9 </w:t>
+      </w:r>
+      <w:r>
+        <w:t>and</w:t>
+      </w:r>
+      <w:r>
+        <w:rPr>
+          <w:i/>
+        </w:rPr>
+        <w:t xml:space="preserve"> HLADQA1</w:t>
+      </w:r>
+      <w:r>
+        <w:t>.</w:t>
+      </w:r>
+      <w:r>
+        <w:t xml:space="preserve">  (Figure 7C).</w:t>
+      </w:r>
+      <w:r>
+        <w:t xml:space="preserve">  These genes no</w:t>
+      </w:r>
+      <w:r>
+        <w:t>rmally present antigens for T-ce</w:t>
+      </w:r>
+      <w:r>
+        <w:t xml:space="preserve">ll recruitment.  </w:t>
+      </w:r>
+      <w:r>
+        <w:t xml:space="preserve">Consistent with this, we observed reductions in the </w:t>
+      </w:r>
+      <w:r>
+        <w:t>mRNA</w:t>
+      </w:r>
+      <w:r>
+        <w:t xml:space="preserve"> of </w:t>
+      </w:r>
+      <w:r>
+        <w:rPr>
+          <w:i/>
+        </w:rPr>
+        <w:t>IL32</w:t>
+      </w:r>
+      <w:r>
+        <w:t>, a</w:t>
+      </w:r>
+      <w:r>
+        <w:t xml:space="preserve"> </w:t>
+      </w:r>
+      <w:r>
+        <w:t>hormone</w:t>
+      </w:r>
+      <w:r>
+        <w:t xml:space="preserve"> secreted by </w:t>
+      </w:r>
+      <w:r>
+        <w:t xml:space="preserve">Natural Killer and T lymphocytes </w:t>
+      </w:r>
+      <w:r>
+        <w:fldChar w:fldCharType="begin" w:fldLock="1"/>
+      </w:r>
+      <w:r>
+        <w:instrText>ADDIN CSL_CITATION { "citationItems" : [ { "id" : "ITEM-1", "itemData" : { "DOI" : "10.1136/ard.2006.058511", "ISBN" : "0003-4967 (Print)\\r0003-4967 (Linking)", "ISSN" : "0003-4967", "PMID" : "17038476", "abstract" : "IL-32 is the name given to the NK4 transcript first reported in IL-2 activated T lymphocytes and natural killer cells 13 years ago without known function. The novel cytokine has six isoforms. In an study to isolate a soluble form of the IL-32 receptor from human urine, IL-32alpha bound proteinase-3 with high affinity and was not affected by enzyme inhibition. IL-32alpha/IL-32gamma were expressed as recombinant molecules. The cytokine exhibits properties characteristic of proinflammatory cytokines and also induces the degradation of inhibitory kappaB and phosphorylation of mitogen activated protein p38. Monoclonal antibodies to IL-32 identify its presence in a variety of human tissues from diseases states. Epithelial cells from healthy subjects express low levels of the cytokine, but in disease conditions such as chronic obstructive pulmonary disease, Crohn's disease and psoriasis, the expression increases markedly. IL-32 is a major transcript in gene array studies in epithelial cells stimulated with IFNgamma in vitro. In rheumatoid arthritis, synovial tissues reveals increased content of IL-32, which correlates with severity of disease. A highly significant correlation has been observed between the number of synovial and macrophagic cells positive for IL-32 and the level of erythrocytes sedimentation, IL-1beta, tumour necrosis factor alpha, and IL-18. Thus, IL-32 exhibits many properties of proinflammatory cytokines and associations with disease severity.", "author" : [ { "dropping-particle" : "", "family" : "Dinarello", "given" : "C a", "non-dropping-particle" : "", "parse-names" : false, "suffix" : "" }, { "dropping-particle" : "", "family" : "Kim", "given" : "S-H", "non-dropping-particle" : "", "parse-names" : false, "suffix" : "" } ], "container-title" : "Annals of the rheumatic diseases", "id" : "ITEM-1", "issued" : { "date-parts" : [ [ "2006" ] ] }, "page" : "iii61-i64", "title" : "IL-32, a novel cytokine with a possible role in disease.", "type" : "article-journal", "volume" : "65 Suppl 3" }, "uris" : [ "http://www.mendeley.com/documents/?uuid=d665249b-a926-422b-b2b7-dd860b190a8d" ] } ], "mendeley" : { "formattedCitation" : "(Dinarello &amp; Kim 2006)", "plainTextFormattedCitation" : "(Dinarello &amp; Kim 2006)" }, "properties" : { "noteIndex" : 0 }, "schema" : "https://github.com/citation-style-language/schema/raw/master/csl-citation.json" }</w:instrText>
+      </w:r>
+      <w:r>
+        <w:fldChar w:fldCharType="separate"/>
+      </w:r>
+      <w:r>
+        <w:rPr>
+          <w:noProof/>
+        </w:rPr>
+        <w:t>(Dinarello &amp; Kim 2006)</w:t>
+      </w:r>
+      <w:r>
+        <w:fldChar w:fldCharType="end"/>
+      </w:r>
+      <w:r>
+        <w:t>.</w:t>
+      </w:r>
+      <w:r>
+        <w:t xml:space="preserve">  We also observed a </w:t>
+      </w:r>
+      <w:proofErr w:type="spellStart"/>
+      <w:r>
+        <w:t>downregulation</w:t>
+      </w:r>
+      <w:proofErr w:type="spellEnd"/>
+      <w:r>
+        <w:t xml:space="preserve"> in transcripts that are interferon gamma dependent. Together these data support the hypothesis that the decreased T-cell activation observed with cortisol signaling also impacts adipose tissue.</w:t>
+      </w:r>
     </w:p>
     <w:p>
       <w:pPr>
@@ -3534,6 +3671,114 @@
       <w:r>
         <w:t xml:space="preserve">In our small cohort of Cushing’s subjects, we examined whether some of the dramatic transcriptional changes we observed were modified by the obesity status of the patients.  </w:t>
       </w:r>
+      <w:r>
+        <w:t xml:space="preserve">We were surprised to note that many </w:t>
+      </w:r>
+      <w:proofErr w:type="gramStart"/>
+      <w:r>
+        <w:t>genes which had strongly elevated transcripts in non-obese Cushing’s patients</w:t>
+      </w:r>
+      <w:proofErr w:type="gramEnd"/>
+      <w:r>
+        <w:t xml:space="preserve"> had largely blunted effe</w:t>
+      </w:r>
+      <w:r>
+        <w:t xml:space="preserve">cts in obese Cushing’s patients.  Some examples of this include </w:t>
+      </w:r>
+      <w:r>
+        <w:rPr>
+          <w:i/>
+        </w:rPr>
+        <w:t xml:space="preserve">FASN, PSMD8 </w:t>
+      </w:r>
+      <w:r>
+        <w:t>and</w:t>
+      </w:r>
+      <w:r>
+        <w:rPr>
+          <w:i/>
+        </w:rPr>
+        <w:t xml:space="preserve"> IDH8 </w:t>
+      </w:r>
+      <w:r>
+        <w:t>(Figure 8</w:t>
+      </w:r>
+      <w:r>
+        <w:t>A-C</w:t>
+      </w:r>
+      <w:r>
+        <w:t>).</w:t>
+      </w:r>
+      <w:r>
+        <w:t xml:space="preserve">  Among genes that were more strongly induced in obese patients, most of these genes are involved in </w:t>
+      </w:r>
+      <w:proofErr w:type="spellStart"/>
+      <w:r>
+        <w:t>lysosomal</w:t>
+      </w:r>
+      <w:proofErr w:type="spellEnd"/>
+      <w:r>
+        <w:t xml:space="preserve"> function, including the </w:t>
+      </w:r>
+      <w:proofErr w:type="spellStart"/>
+      <w:r>
+        <w:t>cathepsins</w:t>
+      </w:r>
+      <w:proofErr w:type="spellEnd"/>
+      <w:r>
+        <w:t xml:space="preserve"> (</w:t>
+      </w:r>
+      <w:r>
+        <w:rPr>
+          <w:i/>
+        </w:rPr>
+        <w:t>CTSB</w:t>
+      </w:r>
+      <w:r>
+        <w:t xml:space="preserve">, </w:t>
+      </w:r>
+      <w:r>
+        <w:rPr>
+          <w:i/>
+        </w:rPr>
+        <w:t>CTSD</w:t>
+      </w:r>
+      <w:r>
+        <w:t xml:space="preserve">, </w:t>
+      </w:r>
+      <w:r>
+        <w:rPr>
+          <w:i/>
+        </w:rPr>
+        <w:t>CTSZ</w:t>
+      </w:r>
+      <w:r>
+        <w:t xml:space="preserve">), </w:t>
+      </w:r>
+      <w:r>
+        <w:rPr>
+          <w:i/>
+        </w:rPr>
+        <w:t>LAPTM5</w:t>
+      </w:r>
+      <w:r>
+        <w:t xml:space="preserve"> and </w:t>
+      </w:r>
+      <w:r>
+        <w:rPr>
+          <w:i/>
+        </w:rPr>
+        <w:t>LIPA</w:t>
+      </w:r>
+      <w:r>
+        <w:t xml:space="preserve"> (Figure 8D).</w:t>
+      </w:r>
+      <w:r>
+        <w:t xml:space="preserve">  Although the small number of obese and non-obese Cushing’s patients in our study makes these observations quite preliminary, it is suggestive of both a general reduction of glucocorticoid sensitivity in obese subjects but also potentially an underapprecia</w:t>
+      </w:r>
+      <w:r>
+        <w:t>ted role of lysosomes in obese patients with elevated cortisol levels.</w:t>
+      </w:r>
     </w:p>
     <w:p>
       <w:pPr>
@@ -3871,38 +4116,252 @@
       <w:r>
         <w:t xml:space="preserve"> (</w:t>
       </w:r>
+      <w:commentRangeStart w:id="30"/>
+      <w:proofErr w:type="spellStart"/>
+      <w:r>
+        <w:t>cathepsins</w:t>
+      </w:r>
+      <w:proofErr w:type="spellEnd"/>
+      <w:r>
+        <w:t xml:space="preserve"> B and D, </w:t>
+      </w:r>
+      <w:proofErr w:type="spellStart"/>
+      <w:r>
+        <w:t>calpain</w:t>
+      </w:r>
+      <w:commentRangeEnd w:id="30"/>
+      <w:proofErr w:type="spellEnd"/>
+      <w:r>
+        <w:rPr>
+          <w:rStyle w:val="CommentReference"/>
+        </w:rPr>
+        <w:commentReference w:id="30"/>
+      </w:r>
+      <w:r>
+        <w:t>) components of th</w:t>
+      </w:r>
+      <w:r>
+        <w:t xml:space="preserve">e ubiquitin-proteasome pathway </w:t>
+      </w:r>
+      <w:r>
+        <w:fldChar w:fldCharType="begin" w:fldLock="1"/>
+      </w:r>
+      <w:r>
+        <w:instrText>ADDIN CSL_CITATION { "citationItems" : [ { "id" : "ITEM-1", "itemData" : { "DOI" : "10.1172/JCI118264", "ISBN" : "0021-9738 (Print)\\r0021-9738 (Linking)", "ISSN" : "00219738", "PMID" : "7593595", "abstract" : "We studied glucocorticoid-induced muscle wasting and subsequent recovery in adult (7-mo-old) and old (22-mo-old) rats, since the increased incidence of various disease states may result in glucocorticoids hypersecretion in aging. Adult and old rats received dexamethasone in their drinking water and were then allowed to recover. Muscle wasting occurred more rapidly in old rats and the recovery of muscle mass was impaired, suggesting that glucocorticoids may be involved in the emergence of muscle atrophy with advancing age. According to measurements in incubated epitrochlearis muscles, dexamethasone-induced muscle wasting mainly resulted from increased protein breakdown in the adult, but from depressed protein synthesis in the aged animal. Increased expression of cathepsin D, m-calpain, and ubiquitin was observed in the muscles from both dexamethasone-treated adult and old rats. By contrast, the disappearance of the stimulatory effect of glucocorticoids on protein break-down in aging occurred along with a loss of ability of steroids to enhance the expression of the 14-kD ubiquitin carrier protein E2, which is involved in protein substrates ubiquitinylation, and of subunits of the 20 S proteasome (the proteolytic core of the 26 S proteasome that degrades ubiquitin conjugates). Thus, if glucocorticoids play any role in the progressive muscle atrophy seen in aging, this is unlikely to result from an activation of the ubiquitin-proteasome proteolytic pathway.", "author" : [ { "dropping-particle" : "", "family" : "Dardevet", "given" : "D.", "non-dropping-particle" : "", "parse-names" : false, "suffix" : "" }, { "dropping-particle" : "", "family" : "Sornet", "given" : "C.", "non-dropping-particle" : "", "parse-names" : false, "suffix" : "" }, { "dropping-particle" : "", "family" : "Taillandier", "given" : "D.", "non-dropping-particle" : "", "parse-names" : false, "suffix" : "" }, { "dropping-particle" : "", "family" : "Savary", "given" : "I.", "non-dropping-particle" : "", "parse-names" : false, "suffix" : "" }, { "dropping-particle" : "", "family" : "Attaix", "given" : "D.", "non-dropping-particle" : "", "parse-names" : false, "suffix" : "" }, { "dropping-particle" : "", "family" : "Grizard", "given" : "J.", "non-dropping-particle" : "", "parse-names" : false, "suffix" : "" } ], "container-title" : "Journal of Clinical Investigation", "id" : "ITEM-1", "issued" : { "date-parts" : [ [ "1995" ] ] }, "page" : "2113-2119", "title" : "Sensitivity and protein turnover response to glucocorticoids are different in skeletal muscle from adult and old rats. Lack of regulation of the ubiquitin-proteasome proteolytic pathway in aging", "type" : "article-journal", "volume" : "96" }, "uris" : [ "http://www.mendeley.com/documents/?uuid=9061ed6a-b0e8-4740-8bce-64a6bf998c59" ] } ], "mendeley" : { "formattedCitation" : "(Dardevet &lt;i&gt;et al.&lt;/i&gt; 1995)", "plainTextFormattedCitation" : "(Dardevet et al. 1995)", "previouslyFormattedCitation" : "(Dardevet &lt;i&gt;et al.&lt;/i&gt; 1995)" }, "properties" : { "noteIndex" : 0 }, "schema" : "https://github.com/citation-style-language/schema/raw/master/csl-citation.json" }</w:instrText>
+      </w:r>
+      <w:r>
+        <w:fldChar w:fldCharType="separate"/>
+      </w:r>
+      <w:r>
+        <w:rPr>
+          <w:noProof/>
+        </w:rPr>
+        <w:t xml:space="preserve">(Dardevet </w:t>
+      </w:r>
+      <w:r>
+        <w:rPr>
+          <w:i/>
+          <w:noProof/>
+        </w:rPr>
+        <w:t>et al.</w:t>
+      </w:r>
+      <w:r>
+        <w:rPr>
+          <w:noProof/>
+        </w:rPr>
+        <w:t xml:space="preserve"> 1995)</w:t>
+      </w:r>
+      <w:r>
+        <w:fldChar w:fldCharType="end"/>
+      </w:r>
+      <w:r>
+        <w:t xml:space="preserve"> </w:t>
+      </w:r>
+      <w:r>
+        <w:t>along</w:t>
+      </w:r>
+      <w:r>
+        <w:t xml:space="preserve"> </w:t>
+      </w:r>
+      <w:r>
+        <w:t>inhibition o</w:t>
+      </w:r>
+      <w:r>
+        <w:t>f muscl</w:t>
+      </w:r>
+      <w:r>
+        <w:t xml:space="preserve">e protein synthesis </w:t>
+      </w:r>
+      <w:r>
+        <w:fldChar w:fldCharType="begin" w:fldLock="1"/>
+      </w:r>
+      <w:r>
+        <w:instrText>ADDIN CSL_CITATION { "citationItems" : [ { "id" : "ITEM-1", "itemData" : { "ISSN" : "0193-1849", "PMID" : "11254463", "abstract" : "Glucocorticoids inhibit protein synthesis in muscle. In contrast, insulin and amino acids exert anabolic actions that arise in part from their ability to phosphorylate ribosomal p70 S6-kinase (p70(S6k)) and eukaryotic initiation factor (eIF)4E binding protein (BP)1 (PHAS-I), proteins that regulate translation initiation. Whether glucocorticoids interfere with this action was examined by giving rats either dexamethasone (DEX, 300 microg. kg(-1). day(-1), n = 10) or saline (n = 10) for 5 days. We then measured the phosphorylation of PHAS-I and p70(S6k) in rectus muscle biopsies taken before and at the end of a 180-min infusion of either insulin (10 mU. min(-1). kg(-1) euglycemic insulin clamp, n = 5 for both DEX- and saline-treated groups) or a balanced amino acid mixture (n = 5 for each group also). Protein synthesis was also measured during the infusion period. The results were that DEX-treated rats had higher fasting insulin, slower glucose disposal, less lean body mass, and decreased protein synthetic rates during insulin or amino acid infusion (P &lt; 0.05 each). DEX did not affect basal PHAS-I or p70(S6k) phosphorylation but blocked insulin-stimulated phosphorylation of PHAS-I- and amino acid-stimulated phosphorylation of both PHAS-I and p70(S6k) (P &lt; 0.01, for each). DEX also increased muscle PHAS-I concentration. These effects can, in part, explain glucocorticoid-induced muscle wasting.", "author" : [ { "dropping-particle" : "", "family" : "Long", "given" : "W", "non-dropping-particle" : "", "parse-names" : false, "suffix" : "" }, { "dropping-particle" : "", "family" : "Wei", "given" : "L", "non-dropping-particle" : "", "parse-names" : false, "suffix" : "" }, { "dropping-particle" : "", "family" : "Barrett", "given" : "E J", "non-dropping-particle" : "", "parse-names" : false, "suffix" : "" } ], "container-title" : "American journal of physiology. Endocrinology and metabolism", "id" : "ITEM-1", "issued" : { "date-parts" : [ [ "2001" ] ] }, "page" : "E570-E575", "title" : "Dexamethasone inhibits the stimulation of muscle protein synthesis and PHAS-I and p70 S6-kinase phosphorylation.", "type" : "article-journal", "volume" : "280" }, "uris" : [ "http://www.mendeley.com/documents/?uuid=40535472-3885-4345-a1a9-88f878c02f61" ] } ], "mendeley" : { "formattedCitation" : "(Long &lt;i&gt;et al.&lt;/i&gt; 2001)", "plainTextFormattedCitation" : "(Long et al. 2001)", "previouslyFormattedCitation" : "(Long &lt;i&gt;et al.&lt;/i&gt; 2001)" }, "properties" : { "noteIndex" : 0 }, "schema" : "https://github.com/citation-style-language/schema/raw/master/csl-citation.json" }</w:instrText>
+      </w:r>
+      <w:r>
+        <w:fldChar w:fldCharType="separate"/>
+      </w:r>
+      <w:r>
+        <w:rPr>
+          <w:noProof/>
+        </w:rPr>
+        <w:t xml:space="preserve">(Long </w:t>
+      </w:r>
+      <w:r>
+        <w:rPr>
+          <w:i/>
+          <w:noProof/>
+        </w:rPr>
+        <w:t>et al.</w:t>
+      </w:r>
+      <w:r>
+        <w:rPr>
+          <w:noProof/>
+        </w:rPr>
+        <w:t xml:space="preserve"> 2001)</w:t>
+      </w:r>
+      <w:r>
+        <w:fldChar w:fldCharType="end"/>
+      </w:r>
+      <w:r>
+        <w:t xml:space="preserve">. </w:t>
+      </w:r>
+      <w:r>
+        <w:t xml:space="preserve">A study in healthy humans </w:t>
+      </w:r>
+      <w:r>
+        <w:t>also</w:t>
+      </w:r>
+      <w:r>
+        <w:t xml:space="preserve"> found that prednisone increases </w:t>
+      </w:r>
+      <w:proofErr w:type="spellStart"/>
+      <w:r>
+        <w:t>leucine</w:t>
+      </w:r>
+      <w:proofErr w:type="spellEnd"/>
+      <w:r>
+        <w:t xml:space="preserve"> oxidation </w:t>
+      </w:r>
+      <w:r>
+        <w:t xml:space="preserve">supporting our observation of </w:t>
+      </w:r>
+      <w:r>
+        <w:t xml:space="preserve">elevated amino acid catabolic genes </w:t>
+      </w:r>
+      <w:r>
+        <w:fldChar w:fldCharType="begin" w:fldLock="1"/>
+      </w:r>
+      <w:r>
+        <w:instrText>ADDIN CSL_CITATION { "citationItems" : [ { "id" : "ITEM-1", "itemData" : { "ISSN" : "00029513", "PMID" : "2596599", "abstract" : "High-dose glucocorticoid treatment results in protein wasting. To determine whether such therapy affects leucine oxidation in the postabsorptive state and the disposal of dietary amino acids, eight normal subjects were studied twice in random order, once after 5 days of prednisone (20 mg three times daily) and on a second occasion without prednisone as a control. In the postabsorptive state prednisone therapy increased (P less than 0.05) plasma concentrations of leucine, alpha-ketoisocaproate, glucose, insulin, and C-peptide, as well as leucine carbon flux and oxidation calculated by means of isotope dilution techniques and [1-13C]leucine. During infusion of a chemically defined meal, total leucine carbon flux and oxidation increased similarly on both study days, but leucine oxidation was greater (P less than 0.01) during prednisone treatment; net leucine balance became positive on the control day but remained negative or zero on the prednisone study day despite higher (P less than 0.05) plasma insulin concentrations. These studies demonstrate that high-dose glucocorticoid treatment impairs the balance of the essential amino acid leucine in both the postabsorptive and absorptive states in humans.", "author" : [ { "dropping-particle" : "", "family" : "Beaufrere", "given" : "B", "non-dropping-particle" : "", "parse-names" : false, "suffix" : "" }, { "dropping-particle" : "", "family" : "Horber", "given" : "F F", "non-dropping-particle" : "", "parse-names" : false, "suffix" : "" }, { "dropping-particle" : "", "family" : "Schwenk", "given" : "W F", "non-dropping-particle" : "", "parse-names" : false, "suffix" : "" }, { "dropping-particle" : "", "family" : "Marsh", "given" : "H M", "non-dropping-particle" : "", "parse-names" : false, "suffix" : "" }, { "dropping-particle" : "", "family" : "Matthews", "given" : "D", "non-dropping-particle" : "", "parse-names" : false, "suffix" : "" }, { "dropping-particle" : "", "family" : "Gerich", "given" : "J E", "non-dropping-particle" : "", "parse-names" : false, "suffix" : "" }, { "dropping-particle" : "", "family" : "Haymond", "given" : "M W", "non-dropping-particle" : "", "parse-names" : false, "suffix" : "" } ], "container-title" : "The American journal of physiology", "id" : "ITEM-1", "issued" : { "date-parts" : [ [ "1989" ] ] }, "page" : "E712-E721", "title" : "Glucocorticosteroids increase leucine oxidation and impair leucine balance in humans.", "type" : "report", "volume" : "257" }, "uris" : [ "http://www.mendeley.com/documents/?uuid=a57b7e77-b8d0-4343-a2de-6c1220f639b0" ] } ], "mendeley" : { "formattedCitation" : "(Beaufrere &lt;i&gt;et al.&lt;/i&gt; 1989)", "plainTextFormattedCitation" : "(Beaufrere et al. 1989)", "previouslyFormattedCitation" : "(Beaufrere &lt;i&gt;et al.&lt;/i&gt; 1989)" }, "properties" : { "noteIndex" : 0 }, "schema" : "https://github.com/citation-style-language/schema/raw/master/csl-citation.json" }</w:instrText>
+      </w:r>
+      <w:r>
+        <w:fldChar w:fldCharType="separate"/>
+      </w:r>
+      <w:r>
+        <w:rPr>
+          <w:noProof/>
+        </w:rPr>
+        <w:t xml:space="preserve">(Beaufrere </w:t>
+      </w:r>
+      <w:r>
+        <w:rPr>
+          <w:i/>
+          <w:noProof/>
+        </w:rPr>
+        <w:t>et al.</w:t>
+      </w:r>
+      <w:r>
+        <w:rPr>
+          <w:noProof/>
+        </w:rPr>
+        <w:t xml:space="preserve"> 1989)</w:t>
+      </w:r>
+      <w:r>
+        <w:fldChar w:fldCharType="end"/>
+      </w:r>
+      <w:r>
+        <w:t xml:space="preserve">.  </w:t>
+      </w:r>
+      <w:r>
+        <w:t xml:space="preserve">We found a significant higher expression of both the </w:t>
+      </w:r>
+      <w:proofErr w:type="spellStart"/>
+      <w:r>
+        <w:t>protesome</w:t>
+      </w:r>
+      <w:proofErr w:type="spellEnd"/>
+      <w:r>
+        <w:t xml:space="preserve"> and the </w:t>
+      </w:r>
+      <w:r>
+        <w:t>amino acid degradation</w:t>
+      </w:r>
+      <w:r>
+        <w:t xml:space="preserve"> pathways</w:t>
+      </w:r>
+      <w:r>
+        <w:t xml:space="preserve"> in adipose tissue</w:t>
+      </w:r>
+      <w:r>
+        <w:t>, suggesting that a similar induction occurs in adipose tissue in Cushi</w:t>
+      </w:r>
+      <w:r>
+        <w:t xml:space="preserve">ng's disease.  The </w:t>
+      </w:r>
+      <w:r>
+        <w:t xml:space="preserve">metabolic </w:t>
+      </w:r>
+      <w:r>
+        <w:t>relevance of activated proteolysis in adipose</w:t>
+      </w:r>
+      <w:r>
+        <w:t xml:space="preserve"> tissue</w:t>
+      </w:r>
+      <w:r>
+        <w:t xml:space="preserve"> </w:t>
+      </w:r>
+      <w:r>
+        <w:t xml:space="preserve">has not been widely explored and </w:t>
+      </w:r>
+      <w:r>
+        <w:t>warrants further study.</w:t>
+      </w:r>
+    </w:p>
+    <w:p/>
+    <w:p>
       <w:commentRangeStart w:id="31"/>
-      <w:proofErr w:type="spellStart"/>
-      <w:r>
-        <w:t>cathepsins</w:t>
-      </w:r>
-      <w:proofErr w:type="spellEnd"/>
-      <w:r>
-        <w:t xml:space="preserve"> B and D, </w:t>
-      </w:r>
-      <w:proofErr w:type="spellStart"/>
-      <w:r>
-        <w:t>calpain</w:t>
+      <w:r>
+        <w:t xml:space="preserve">Several studies have characterized the effect of glucocorticoids on triglyceride </w:t>
+      </w:r>
+      <w:proofErr w:type="spellStart"/>
+      <w:r>
+        <w:t>lipogenesis</w:t>
+      </w:r>
+      <w:proofErr w:type="spellEnd"/>
+      <w:r>
+        <w:t xml:space="preserve"> and have found increased expression of transcripts involved in triglyceride synthesis (reviewed in 18434349). Our results recapitulate the full effect of glucocorticoids on induction of expression of the key triglyceride synthesis enzymes. </w:t>
       </w:r>
       <w:commentRangeEnd w:id="31"/>
-      <w:proofErr w:type="spellEnd"/>
       <w:r>
         <w:rPr>
           <w:rStyle w:val="CommentReference"/>
         </w:rPr>
         <w:commentReference w:id="31"/>
       </w:r>
-      <w:r>
-        <w:t>) components of th</w:t>
-      </w:r>
-      <w:r>
-        <w:t xml:space="preserve">e ubiquitin-proteasome pathway </w:t>
+    </w:p>
+    <w:p>
+      <w:r>
+        <w:t>Glucocorticoid-induced insulin resistance is thought to me mostly secondary to the increase in free fatty acids caused by the indu</w:t>
+      </w:r>
+      <w:r>
+        <w:t xml:space="preserve">ction of lipolysis </w:t>
       </w:r>
       <w:r>
         <w:fldChar w:fldCharType="begin" w:fldLock="1"/>
       </w:r>
       <w:r>
-        <w:instrText>ADDIN CSL_CITATION { "citationItems" : [ { "id" : "ITEM-1", "itemData" : { "DOI" : "10.1172/JCI118264", "ISBN" : "0021-9738 (Print)\\r0021-9738 (Linking)", "ISSN" : "00219738", "PMID" : "7593595", "abstract" : "We studied glucocorticoid-induced muscle wasting and subsequent recovery in adult (7-mo-old) and old (22-mo-old) rats, since the increased incidence of various disease states may result in glucocorticoids hypersecretion in aging. Adult and old rats received dexamethasone in their drinking water and were then allowed to recover. Muscle wasting occurred more rapidly in old rats and the recovery of muscle mass was impaired, suggesting that glucocorticoids may be involved in the emergence of muscle atrophy with advancing age. According to measurements in incubated epitrochlearis muscles, dexamethasone-induced muscle wasting mainly resulted from increased protein breakdown in the adult, but from depressed protein synthesis in the aged animal. Increased expression of cathepsin D, m-calpain, and ubiquitin was observed in the muscles from both dexamethasone-treated adult and old rats. By contrast, the disappearance of the stimulatory effect of glucocorticoids on protein break-down in aging occurred along with a loss of ability of steroids to enhance the expression of the 14-kD ubiquitin carrier protein E2, which is involved in protein substrates ubiquitinylation, and of subunits of the 20 S proteasome (the proteolytic core of the 26 S proteasome that degrades ubiquitin conjugates). Thus, if glucocorticoids play any role in the progressive muscle atrophy seen in aging, this is unlikely to result from an activation of the ubiquitin-proteasome proteolytic pathway.", "author" : [ { "dropping-particle" : "", "family" : "Dardevet", "given" : "D.", "non-dropping-particle" : "", "parse-names" : false, "suffix" : "" }, { "dropping-particle" : "", "family" : "Sornet", "given" : "C.", "non-dropping-particle" : "", "parse-names" : false, "suffix" : "" }, { "dropping-particle" : "", "family" : "Taillandier", "given" : "D.", "non-dropping-particle" : "", "parse-names" : false, "suffix" : "" }, { "dropping-particle" : "", "family" : "Savary", "given" : "I.", "non-dropping-particle" : "", "parse-names" : false, "suffix" : "" }, { "dropping-particle" : "", "family" : "Attaix", "given" : "D.", "non-dropping-particle" : "", "parse-names" : false, "suffix" : "" }, { "dropping-particle" : "", "family" : "Grizard", "given" : "J.", "non-dropping-particle" : "", "parse-names" : false, "suffix" : "" } ], "container-title" : "Journal of Clinical Investigation", "id" : "ITEM-1", "issued" : { "date-parts" : [ [ "1995" ] ] }, "page" : "2113-2119", "title" : "Sensitivity and protein turnover response to glucocorticoids are different in skeletal muscle from adult and old rats. Lack of regulation of the ubiquitin-proteasome proteolytic pathway in aging", "type" : "article-journal", "volume" : "96" }, "uris" : [ "http://www.mendeley.com/documents/?uuid=9061ed6a-b0e8-4740-8bce-64a6bf998c59" ] } ], "mendeley" : { "formattedCitation" : "(Dardevet &lt;i&gt;et al.&lt;/i&gt; 1995)", "plainTextFormattedCitation" : "(Dardevet et al. 1995)", "previouslyFormattedCitation" : "(Dardevet &lt;i&gt;et al.&lt;/i&gt; 1995)" }, "properties" : { "noteIndex" : 0 }, "schema" : "https://github.com/citation-style-language/schema/raw/master/csl-citation.json" }</w:instrText>
+        <w:instrText>ADDIN CSL_CITATION { "citationItems" : [ { "id" : "ITEM-1", "itemData" : { "DOI" : "10.1016/j.ecl.2013.10.005", "ISBN" : "9780323287043", "ISSN" : "08898529", "PMID" : "24582093", "abstract" : "Glucocorticoids (GCs) are critical in the regulation of the stress response, inflammation and energy homeostasis. Excessive GC exposure results in whole-body insulin resistance, obesity, cardiovascular disease, and ultimately decreased survival, despite their potent anti-inflammatory effects. This apparent paradox may be explained by the complex actions of GCs on adipose tissue functionality. The wide prevalence of oral GC therapy makes their adverse systemic effects an important yet incompletely understood clinical problem. This article reviews the mechanisms by which supraphysiologic GC exposure promotes insulin resistance, focusing in particular on the effects on adipose tissue function and lipid metabolism. ?? 2014 Elsevier Inc.", "author" : [ { "dropping-particle" : "", "family" : "Geer", "given" : "Eliza B.", "non-dropping-particle" : "", "parse-names" : false, "suffix" : "" }, { "dropping-particle" : "", "family" : "Islam", "given" : "Julie", "non-dropping-particle" : "", "parse-names" : false, "suffix" : "" }, { "dropping-particle" : "", "family" : "Buettner", "given" : "Christoph", "non-dropping-particle" : "", "parse-names" : false, "suffix" : "" } ], "container-title" : "Endocrinology and Metabolism Clinics of North America", "id" : "ITEM-1", "issued" : { "date-parts" : [ [ "2014" ] ] }, "page" : "75-102", "title" : "Mechanisms of glucocorticoid-induced insulin resistance: Focus on adipose tissue function and lipid metabolism", "type" : "article", "volume" : "43" }, "uris" : [ "http://www.mendeley.com/documents/?uuid=69ad0485-a672-4e63-84c3-f50d46853ff9" ] } ], "mendeley" : { "formattedCitation" : "(Geer &lt;i&gt;et al.&lt;/i&gt; 2014)", "plainTextFormattedCitation" : "(Geer et al. 2014)", "previouslyFormattedCitation" : "(Geer &lt;i&gt;et al.&lt;/i&gt; 2014)" }, "properties" : { "noteIndex" : 0 }, "schema" : "https://github.com/citation-style-language/schema/raw/master/csl-citation.json" }</w:instrText>
       </w:r>
       <w:r>
         <w:fldChar w:fldCharType="separate"/>
@@ -3911,7 +4370,7 @@
         <w:rPr>
           <w:noProof/>
         </w:rPr>
-        <w:t xml:space="preserve">(Dardevet </w:t>
+        <w:t xml:space="preserve">(Geer </w:t>
       </w:r>
       <w:r>
         <w:rPr>
@@ -3924,532 +4383,339 @@
         <w:rPr>
           <w:noProof/>
         </w:rPr>
-        <w:t xml:space="preserve"> 1995)</w:t>
+        <w:t xml:space="preserve"> 2014)</w:t>
       </w:r>
       <w:r>
         <w:fldChar w:fldCharType="end"/>
       </w:r>
       <w:r>
+        <w:t xml:space="preserve">. Results from a recent study suggest that glucocorticoids do not induced insulin resistance in </w:t>
+      </w:r>
+      <w:proofErr w:type="spellStart"/>
+      <w:r>
+        <w:t>subcutanous</w:t>
+      </w:r>
+      <w:proofErr w:type="spellEnd"/>
+      <w:r>
+        <w:t xml:space="preserve"> adipose tissue </w:t>
+      </w:r>
+      <w:r>
+        <w:rPr>
+          <w:i/>
+        </w:rPr>
+        <w:t>in vivo</w:t>
+      </w:r>
+      <w:r>
+        <w:t xml:space="preserve"> in healthy subjects </w:t>
+      </w:r>
+      <w:r>
+        <w:fldChar w:fldCharType="begin" w:fldLock="1"/>
+      </w:r>
+      <w:r>
+        <w:instrText>ADDIN CSL_CITATION { "citationItems" : [ { "id" : "ITEM-1", "itemData" : { "DOI" : "10.1210/jc.2012-3523", "ISBN" : "1945-7197 (Electronic) 0021-972X (Linking)", "ISSN" : "1945-7197", "PMID" : "23426618", "abstract" : "It is widely believed that glucocorticoids cause insulin resistance in all tissues. We have previously demonstrated that glucocorticoids cause insulin sensitization in human adipose tissue in vitro and induce insulin resistance in skeletal muscle.", "author" : [ { "dropping-particle" : "", "family" : "Hazlehurst", "given" : "Jonathan M", "non-dropping-particle" : "", "parse-names" : false, "suffix" : "" }, { "dropping-particle" : "", "family" : "Gathercole", "given" : "Laura L", "non-dropping-particle" : "", "parse-names" : false, "suffix" : "" }, { "dropping-particle" : "", "family" : "Nasiri", "given" : "Maryam", "non-dropping-particle" : "", "parse-names" : false, "suffix" : "" }, { "dropping-particle" : "", "family" : "Armstrong", "given" : "Matthew J", "non-dropping-particle" : "", "parse-names" : false, "suffix" : "" }, { "dropping-particle" : "", "family" : "Borrows", "given" : "Sarah", "non-dropping-particle" : "", "parse-names" : false, "suffix" : "" }, { "dropping-particle" : "", "family" : "Yu", "given" : "Jinglei", "non-dropping-particle" : "", "parse-names" : false, "suffix" : "" }, { "dropping-particle" : "", "family" : "Wagenmakers", "given" : "Anton J M", "non-dropping-particle" : "", "parse-names" : false, "suffix" : "" }, { "dropping-particle" : "", "family" : "Stewart", "given" : "Paul M", "non-dropping-particle" : "", "parse-names" : false, "suffix" : "" }, { "dropping-particle" : "", "family" : "Tomlinson", "given" : "Jeremy W", "non-dropping-particle" : "", "parse-names" : false, "suffix" : "" } ], "container-title" : "The Journal of clinical endocrinology and metabolism", "id" : "ITEM-1", "issued" : { "date-parts" : [ [ "2013" ] ] }, "page" : "1631-40", "title" : "Glucocorticoids fail to cause insulin resistance in human subcutaneous adipose tissue in vivo.", "type" : "article-journal", "volume" : "98" }, "uris" : [ "http://www.mendeley.com/documents/?uuid=94a14f66-0c9a-4c3e-90ed-3e884200f677" ] } ], "mendeley" : { "formattedCitation" : "(Hazlehurst &lt;i&gt;et al.&lt;/i&gt; 2013)", "plainTextFormattedCitation" : "(Hazlehurst et al. 2013)", "previouslyFormattedCitation" : "(Hazlehurst &lt;i&gt;et al.&lt;/i&gt; 2013)" }, "properties" : { "noteIndex" : 0 }, "schema" : "https://github.com/citation-style-language/schema/raw/master/csl-citation.json" }</w:instrText>
+      </w:r>
+      <w:r>
+        <w:fldChar w:fldCharType="separate"/>
+      </w:r>
+      <w:r>
+        <w:rPr>
+          <w:noProof/>
+        </w:rPr>
+        <w:t xml:space="preserve">(Hazlehurst </w:t>
+      </w:r>
+      <w:r>
+        <w:rPr>
+          <w:i/>
+          <w:noProof/>
+        </w:rPr>
+        <w:t>et al.</w:t>
+      </w:r>
+      <w:r>
+        <w:rPr>
+          <w:noProof/>
+        </w:rPr>
+        <w:t xml:space="preserve"> 2013)</w:t>
+      </w:r>
+      <w:r>
+        <w:fldChar w:fldCharType="end"/>
+      </w:r>
+      <w:r>
+        <w:t>, suggesting that peripheral insulin resistance may not occur in adipocytes</w:t>
+      </w:r>
+      <w:r>
+        <w:t>.</w:t>
+      </w:r>
+      <w:r>
+        <w:t xml:space="preserve">  This is consistent with our observations of elevated and not decreased proximal insulin signaling transcripts in adipose tissue.</w:t>
+      </w:r>
+      <w:r>
         <w:t xml:space="preserve"> </w:t>
       </w:r>
-      <w:r>
-        <w:t>along</w:t>
-      </w:r>
+      <w:bookmarkStart w:id="32" w:name="_GoBack"/>
+      <w:bookmarkEnd w:id="32"/>
+    </w:p>
+    <w:p/>
+    <w:p>
+      <w:proofErr w:type="spellStart"/>
+      <w:r>
+        <w:t>Althought</w:t>
+      </w:r>
+      <w:proofErr w:type="spellEnd"/>
+      <w:r>
+        <w:t xml:space="preserve"> Cushing's disease patients had a significantly higher incidence of </w:t>
+      </w:r>
+      <w:proofErr w:type="gramStart"/>
+      <w:r>
+        <w:t>diabetes,</w:t>
+      </w:r>
+      <w:proofErr w:type="gramEnd"/>
+      <w:r>
+        <w:t xml:space="preserve"> adipose tissue </w:t>
+      </w:r>
+      <w:proofErr w:type="spellStart"/>
+      <w:r>
+        <w:t>ceramides</w:t>
+      </w:r>
+      <w:proofErr w:type="spellEnd"/>
+      <w:r>
+        <w:t xml:space="preserve"> were not different between the groups. The biopsies were </w:t>
+      </w:r>
+      <w:commentRangeStart w:id="33"/>
+      <w:r>
+        <w:t xml:space="preserve">subcutaneous adipose tissue and not visceral </w:t>
+      </w:r>
+      <w:commentRangeEnd w:id="33"/>
+      <w:r>
+        <w:rPr>
+          <w:rStyle w:val="CommentReference"/>
+        </w:rPr>
+        <w:commentReference w:id="33"/>
+      </w:r>
+      <w:r>
+        <w:t xml:space="preserve">and our cohort is quite small and possibly underpowered to unequivocally refute the </w:t>
+      </w:r>
+      <w:proofErr w:type="spellStart"/>
+      <w:r>
+        <w:t>ceramide</w:t>
+      </w:r>
+      <w:proofErr w:type="spellEnd"/>
+      <w:r>
+        <w:t>-mediated glucocorticoid-induced insulin resistance hypothesis. Still, even t</w:t>
+      </w:r>
+      <w:r>
+        <w:t>aking into account these limitat</w:t>
+      </w:r>
+      <w:r>
+        <w:t>i</w:t>
+      </w:r>
+      <w:r>
+        <w:t>o</w:t>
+      </w:r>
+      <w:r>
+        <w:t xml:space="preserve">ns our results do not support the </w:t>
+      </w:r>
+      <w:proofErr w:type="spellStart"/>
+      <w:r>
+        <w:t>ceramide</w:t>
+      </w:r>
+      <w:proofErr w:type="spellEnd"/>
+      <w:r>
+        <w:t xml:space="preserve"> hypothesis.  </w:t>
+      </w:r>
+    </w:p>
+    <w:p/>
+    <w:p>
+      <w:r>
+        <w:t>These data provide a variety of novel transcriptional changes that may be causative of the co-morbidities associated with Cushing's disease.   Further studies in animals and cells using knockout or overexpression of specific transcripts may verify which of the changes is crucial in metabolic effects of glucocorticoids in adipose tissue.</w:t>
+      </w:r>
+    </w:p>
+    <w:p>
+      <w:pPr>
+        <w:pStyle w:val="Heading1"/>
+      </w:pPr>
+      <w:r>
+        <w:t>Declaration of interest</w:t>
+      </w:r>
+    </w:p>
+    <w:p>
+      <w:r>
+        <w:t>The authors have no conflict of interest.</w:t>
+      </w:r>
+    </w:p>
+    <w:p>
+      <w:pPr>
+        <w:pStyle w:val="Heading1"/>
+      </w:pPr>
+      <w:r>
+        <w:t>Funding</w:t>
+      </w:r>
+    </w:p>
+    <w:p>
+      <w:commentRangeStart w:id="34"/>
+      <w:r>
+        <w:t>This work was supported by Motor City Golf Classic (MCGC) Grant # G010640 and Le Bonheur Grant #</w:t>
+      </w:r>
+      <w:r>
+        <w:t>650700</w:t>
+      </w:r>
+      <w:r>
+        <w:t>.</w:t>
+      </w:r>
+      <w:commentRangeEnd w:id="34"/>
+      <w:r>
+        <w:rPr>
+          <w:rStyle w:val="CommentReference"/>
+        </w:rPr>
+        <w:commentReference w:id="34"/>
+      </w:r>
+    </w:p>
+    <w:p/>
+    <w:p>
+      <w:pPr>
+        <w:pStyle w:val="Heading1"/>
+      </w:pPr>
+      <w:r>
+        <w:t>Author Contributions</w:t>
+      </w:r>
+    </w:p>
+    <w:p>
+      <w:commentRangeStart w:id="35"/>
+      <w:r>
+        <w:t xml:space="preserve">IH conceived of the study, and DB and </w:t>
+      </w:r>
+      <w:proofErr w:type="spellStart"/>
+      <w:r>
+        <w:t>IHo</w:t>
+      </w:r>
+      <w:proofErr w:type="spellEnd"/>
+      <w:r>
+        <w:t xml:space="preserve">. </w:t>
+      </w:r>
+      <w:proofErr w:type="gramStart"/>
+      <w:r>
+        <w:t>provided</w:t>
+      </w:r>
+      <w:proofErr w:type="gramEnd"/>
+      <w:r>
+        <w:t xml:space="preserve"> funding.  QT, DB, </w:t>
+      </w:r>
+      <w:proofErr w:type="spellStart"/>
+      <w:r>
+        <w:t>IHa</w:t>
+      </w:r>
+      <w:proofErr w:type="spellEnd"/>
+      <w:r>
+        <w:t xml:space="preserve"> and </w:t>
+      </w:r>
+      <w:proofErr w:type="spellStart"/>
+      <w:r>
+        <w:t>IHo</w:t>
+      </w:r>
+      <w:proofErr w:type="spellEnd"/>
       <w:r>
         <w:t xml:space="preserve"> </w:t>
       </w:r>
-      <w:r>
-        <w:t>inhibition o</w:t>
-      </w:r>
-      <w:r>
-        <w:t>f muscl</w:t>
-      </w:r>
-      <w:r>
-        <w:t xml:space="preserve">e protein synthesis </w:t>
-      </w:r>
-      <w:r>
-        <w:fldChar w:fldCharType="begin" w:fldLock="1"/>
-      </w:r>
-      <w:r>
-        <w:instrText>ADDIN CSL_CITATION { "citationItems" : [ { "id" : "ITEM-1", "itemData" : { "ISSN" : "0193-1849", "PMID" : "11254463", "abstract" : "Glucocorticoids inhibit protein synthesis in muscle. In contrast, insulin and amino acids exert anabolic actions that arise in part from their ability to phosphorylate ribosomal p70 S6-kinase (p70(S6k)) and eukaryotic initiation factor (eIF)4E binding protein (BP)1 (PHAS-I), proteins that regulate translation initiation. Whether glucocorticoids interfere with this action was examined by giving rats either dexamethasone (DEX, 300 microg. kg(-1). day(-1), n = 10) or saline (n = 10) for 5 days. We then measured the phosphorylation of PHAS-I and p70(S6k) in rectus muscle biopsies taken before and at the end of a 180-min infusion of either insulin (10 mU. min(-1). kg(-1) euglycemic insulin clamp, n = 5 for both DEX- and saline-treated groups) or a balanced amino acid mixture (n = 5 for each group also). Protein synthesis was also measured during the infusion period. The results were that DEX-treated rats had higher fasting insulin, slower glucose disposal, less lean body mass, and decreased protein synthetic rates during insulin or amino acid infusion (P &lt; 0.05 each). DEX did not affect basal PHAS-I or p70(S6k) phosphorylation but blocked insulin-stimulated phosphorylation of PHAS-I- and amino acid-stimulated phosphorylation of both PHAS-I and p70(S6k) (P &lt; 0.01, for each). DEX also increased muscle PHAS-I concentration. These effects can, in part, explain glucocorticoid-induced muscle wasting.", "author" : [ { "dropping-particle" : "", "family" : "Long", "given" : "W", "non-dropping-particle" : "", "parse-names" : false, "suffix" : "" }, { "dropping-particle" : "", "family" : "Wei", "given" : "L", "non-dropping-particle" : "", "parse-names" : false, "suffix" : "" }, { "dropping-particle" : "", "family" : "Barrett", "given" : "E J", "non-dropping-particle" : "", "parse-names" : false, "suffix" : "" } ], "container-title" : "American journal of physiology. Endocrinology and metabolism", "id" : "ITEM-1", "issued" : { "date-parts" : [ [ "2001" ] ] }, "page" : "E570-E575", "title" : "Dexamethasone inhibits the stimulation of muscle protein synthesis and PHAS-I and p70 S6-kinase phosphorylation.", "type" : "article-journal", "volume" : "280" }, "uris" : [ "http://www.mendeley.com/documents/?uuid=40535472-3885-4345-a1a9-88f878c02f61" ] } ], "mendeley" : { "formattedCitation" : "(Long &lt;i&gt;et al.&lt;/i&gt; 2001)", "plainTextFormattedCitation" : "(Long et al. 2001)", "previouslyFormattedCitation" : "(Long &lt;i&gt;et al.&lt;/i&gt; 2001)" }, "properties" : { "noteIndex" : 0 }, "schema" : "https://github.com/citation-style-language/schema/raw/master/csl-citation.json" }</w:instrText>
-      </w:r>
-      <w:r>
-        <w:fldChar w:fldCharType="separate"/>
-      </w:r>
-      <w:r>
-        <w:rPr>
-          <w:noProof/>
-        </w:rPr>
-        <w:t xml:space="preserve">(Long </w:t>
-      </w:r>
-      <w:r>
-        <w:rPr>
-          <w:i/>
-          <w:noProof/>
-        </w:rPr>
-        <w:t>et al.</w:t>
-      </w:r>
-      <w:r>
-        <w:rPr>
-          <w:noProof/>
-        </w:rPr>
-        <w:t xml:space="preserve"> 2001)</w:t>
-      </w:r>
-      <w:r>
-        <w:fldChar w:fldCharType="end"/>
-      </w:r>
-      <w:r>
-        <w:t xml:space="preserve">. </w:t>
-      </w:r>
-      <w:r>
-        <w:t xml:space="preserve">A study in healthy humans </w:t>
-      </w:r>
-      <w:r>
-        <w:t>also</w:t>
-      </w:r>
-      <w:r>
-        <w:t xml:space="preserve"> found that prednisone increases </w:t>
-      </w:r>
-      <w:proofErr w:type="spellStart"/>
-      <w:r>
-        <w:t>leucine</w:t>
-      </w:r>
-      <w:proofErr w:type="spellEnd"/>
-      <w:r>
-        <w:t xml:space="preserve"> oxidation </w:t>
-      </w:r>
-      <w:r>
-        <w:t xml:space="preserve">supporting our observation of </w:t>
-      </w:r>
-      <w:r>
-        <w:t xml:space="preserve">elevated amino acid catabolic genes </w:t>
-      </w:r>
-      <w:r>
-        <w:fldChar w:fldCharType="begin" w:fldLock="1"/>
-      </w:r>
-      <w:r>
-        <w:instrText>ADDIN CSL_CITATION { "citationItems" : [ { "id" : "ITEM-1", "itemData" : { "ISSN" : "00029513", "PMID" : "2596599", "abstract" : "High-dose glucocorticoid treatment results in protein wasting. To determine whether such therapy affects leucine oxidation in the postabsorptive state and the disposal of dietary amino acids, eight normal subjects were studied twice in random order, once after 5 days of prednisone (20 mg three times daily) and on a second occasion without prednisone as a control. In the postabsorptive state prednisone therapy increased (P less than 0.05) plasma concentrations of leucine, alpha-ketoisocaproate, glucose, insulin, and C-peptide, as well as leucine carbon flux and oxidation calculated by means of isotope dilution techniques and [1-13C]leucine. During infusion of a chemically defined meal, total leucine carbon flux and oxidation increased similarly on both study days, but leucine oxidation was greater (P less than 0.01) during prednisone treatment; net leucine balance became positive on the control day but remained negative or zero on the prednisone study day despite higher (P less than 0.05) plasma insulin concentrations. These studies demonstrate that high-dose glucocorticoid treatment impairs the balance of the essential amino acid leucine in both the postabsorptive and absorptive states in humans.", "author" : [ { "dropping-particle" : "", "family" : "Beaufrere", "given" : "B", "non-dropping-particle" : "", "parse-names" : false, "suffix" : "" }, { "dropping-particle" : "", "family" : "Horber", "given" : "F F", "non-dropping-particle" : "", "parse-names" : false, "suffix" : "" }, { "dropping-particle" : "", "family" : "Schwenk", "given" : "W F", "non-dropping-particle" : "", "parse-names" : false, "suffix" : "" }, { "dropping-particle" : "", "family" : "Marsh", "given" : "H M", "non-dropping-particle" : "", "parse-names" : false, "suffix" : "" }, { "dropping-particle" : "", "family" : "Matthews", "given" : "D", "non-dropping-particle" : "", "parse-names" : false, "suffix" : "" }, { "dropping-particle" : "", "family" : "Gerich", "given" : "J E", "non-dropping-particle" : "", "parse-names" : false, "suffix" : "" }, { "dropping-particle" : "", "family" : "Haymond", "given" : "M W", "non-dropping-particle" : "", "parse-names" : false, "suffix" : "" } ], "container-title" : "The American journal of physiology", "id" : "ITEM-1", "issued" : { "date-parts" : [ [ "1989" ] ] }, "page" : "E712-E721", "title" : "Glucocorticosteroids increase leucine oxidation and impair leucine balance in humans.", "type" : "report", "volume" : "257" }, "uris" : [ "http://www.mendeley.com/documents/?uuid=a57b7e77-b8d0-4343-a2de-6c1220f639b0" ] } ], "mendeley" : { "formattedCitation" : "(Beaufrere &lt;i&gt;et al.&lt;/i&gt; 1989)", "plainTextFormattedCitation" : "(Beaufrere et al. 1989)", "previouslyFormattedCitation" : "(Beaufrere &lt;i&gt;et al.&lt;/i&gt; 1989)" }, "properties" : { "noteIndex" : 0 }, "schema" : "https://github.com/citation-style-language/schema/raw/master/csl-citation.json" }</w:instrText>
-      </w:r>
-      <w:r>
-        <w:fldChar w:fldCharType="separate"/>
-      </w:r>
-      <w:r>
-        <w:rPr>
-          <w:noProof/>
-        </w:rPr>
-        <w:t xml:space="preserve">(Beaufrere </w:t>
-      </w:r>
-      <w:r>
-        <w:rPr>
-          <w:i/>
-          <w:noProof/>
-        </w:rPr>
-        <w:t>et al.</w:t>
-      </w:r>
-      <w:r>
-        <w:rPr>
-          <w:noProof/>
-        </w:rPr>
-        <w:t xml:space="preserve"> 1989)</w:t>
-      </w:r>
-      <w:r>
-        <w:fldChar w:fldCharType="end"/>
-      </w:r>
-      <w:r>
-        <w:t xml:space="preserve">.  </w:t>
-      </w:r>
-      <w:r>
-        <w:t xml:space="preserve">We found a significant higher expression of both the </w:t>
-      </w:r>
-      <w:proofErr w:type="spellStart"/>
-      <w:r>
-        <w:t>protesome</w:t>
-      </w:r>
-      <w:proofErr w:type="spellEnd"/>
-      <w:r>
-        <w:t xml:space="preserve"> and the </w:t>
-      </w:r>
-      <w:r>
-        <w:t>amino acid degradation</w:t>
-      </w:r>
-      <w:r>
-        <w:t xml:space="preserve"> pathways</w:t>
-      </w:r>
-      <w:r>
-        <w:t xml:space="preserve"> in adipose tissue</w:t>
-      </w:r>
-      <w:r>
-        <w:t>, suggesting that a similar induction occurs in adipose tissue in Cushi</w:t>
-      </w:r>
-      <w:r>
-        <w:t xml:space="preserve">ng's disease.  The </w:t>
-      </w:r>
-      <w:r>
-        <w:t xml:space="preserve">metabolic </w:t>
-      </w:r>
-      <w:r>
-        <w:t>relevance of activated proteolysis in adipose</w:t>
-      </w:r>
-      <w:r>
-        <w:t xml:space="preserve"> tissue</w:t>
-      </w:r>
-      <w:r>
-        <w:t xml:space="preserve"> </w:t>
-      </w:r>
-      <w:r>
-        <w:t xml:space="preserve">has not been widely explored and </w:t>
-      </w:r>
-      <w:r>
-        <w:t>warrants further study.</w:t>
-      </w:r>
-    </w:p>
-    <w:p/>
-    <w:p>
-      <w:commentRangeStart w:id="32"/>
-      <w:r>
-        <w:t xml:space="preserve">Several studies have characterized the effect of glucocorticoids on triglyceride </w:t>
-      </w:r>
-      <w:proofErr w:type="spellStart"/>
-      <w:r>
-        <w:t>lipogenesis</w:t>
-      </w:r>
-      <w:proofErr w:type="spellEnd"/>
-      <w:r>
-        <w:t xml:space="preserve"> and have found increased expression of transcripts involved in triglyceride synthesis (reviewed in 18434349). Our results recapitulate the full effect of glucocorticoids on induction of expression of the key triglyceride synthesis enzymes. </w:t>
-      </w:r>
-      <w:commentRangeEnd w:id="32"/>
+      <w:proofErr w:type="spellStart"/>
+      <w:r>
+        <w:t>analysed</w:t>
+      </w:r>
+      <w:proofErr w:type="spellEnd"/>
+      <w:r>
+        <w:t xml:space="preserve"> the </w:t>
+      </w:r>
+      <w:proofErr w:type="spellStart"/>
+      <w:r>
+        <w:t>RNAseq</w:t>
+      </w:r>
+      <w:proofErr w:type="spellEnd"/>
+      <w:r>
+        <w:t xml:space="preserve"> data.  </w:t>
+      </w:r>
+      <w:proofErr w:type="spellStart"/>
+      <w:r>
+        <w:t>IHa</w:t>
+      </w:r>
+      <w:proofErr w:type="spellEnd"/>
+      <w:r>
+        <w:t xml:space="preserve"> generated the mouse data with assistance from EJS.  </w:t>
+      </w:r>
+      <w:r>
+        <w:t xml:space="preserve">  This was </w:t>
+      </w:r>
+      <w:proofErr w:type="spellStart"/>
+      <w:r>
+        <w:t>analysed</w:t>
+      </w:r>
+      <w:proofErr w:type="spellEnd"/>
+      <w:r>
+        <w:t xml:space="preserve"> by </w:t>
+      </w:r>
+      <w:proofErr w:type="spellStart"/>
+      <w:r>
+        <w:t>IHa</w:t>
+      </w:r>
+      <w:proofErr w:type="spellEnd"/>
+      <w:r>
+        <w:t>, DB and QT.  IH and DB wrote the manuscript.</w:t>
+      </w:r>
+      <w:commentRangeEnd w:id="35"/>
       <w:r>
         <w:rPr>
           <w:rStyle w:val="CommentReference"/>
         </w:rPr>
-        <w:commentReference w:id="32"/>
-      </w:r>
-    </w:p>
-    <w:p>
-      <w:r>
-        <w:t>Glucocorticoid-induced insulin resistance is thought to me mostly secondary to the increase in free fatty acids caused by the indu</w:t>
-      </w:r>
-      <w:r>
-        <w:t xml:space="preserve">ction of lipolysis </w:t>
-      </w:r>
-      <w:r>
-        <w:fldChar w:fldCharType="begin" w:fldLock="1"/>
-      </w:r>
-      <w:r>
-        <w:instrText>ADDIN CSL_CITATION { "citationItems" : [ { "id" : "ITEM-1", "itemData" : { "DOI" : "10.1016/j.ecl.2013.10.005", "ISBN" : "9780323287043", "ISSN" : "08898529", "PMID" : "24582093", "abstract" : "Glucocorticoids (GCs) are critical in the regulation of the stress response, inflammation and energy homeostasis. Excessive GC exposure results in whole-body insulin resistance, obesity, cardiovascular disease, and ultimately decreased survival, despite their potent anti-inflammatory effects. This apparent paradox may be explained by the complex actions of GCs on adipose tissue functionality. The wide prevalence of oral GC therapy makes their adverse systemic effects an important yet incompletely understood clinical problem. This article reviews the mechanisms by which supraphysiologic GC exposure promotes insulin resistance, focusing in particular on the effects on adipose tissue function and lipid metabolism. ?? 2014 Elsevier Inc.", "author" : [ { "dropping-particle" : "", "family" : "Geer", "given" : "Eliza B.", "non-dropping-particle" : "", "parse-names" : false, "suffix" : "" }, { "dropping-particle" : "", "family" : "Islam", "given" : "Julie", "non-dropping-particle" : "", "parse-names" : false, "suffix" : "" }, { "dropping-particle" : "", "family" : "Buettner", "given" : "Christoph", "non-dropping-particle" : "", "parse-names" : false, "suffix" : "" } ], "container-title" : "Endocrinology and Metabolism Clinics of North America", "id" : "ITEM-1", "issued" : { "date-parts" : [ [ "2014" ] ] }, "page" : "75-102", "title" : "Mechanisms of glucocorticoid-induced insulin resistance: Focus on adipose tissue function and lipid metabolism", "type" : "article", "volume" : "43" }, "uris" : [ "http://www.mendeley.com/documents/?uuid=69ad0485-a672-4e63-84c3-f50d46853ff9" ] } ], "mendeley" : { "formattedCitation" : "(Geer &lt;i&gt;et al.&lt;/i&gt; 2014)", "plainTextFormattedCitation" : "(Geer et al. 2014)", "previouslyFormattedCitation" : "(Geer &lt;i&gt;et al.&lt;/i&gt; 2014)" }, "properties" : { "noteIndex" : 0 }, "schema" : "https://github.com/citation-style-language/schema/raw/master/csl-citation.json" }</w:instrText>
-      </w:r>
-      <w:r>
-        <w:fldChar w:fldCharType="separate"/>
-      </w:r>
-      <w:r>
-        <w:rPr>
-          <w:noProof/>
-        </w:rPr>
-        <w:t xml:space="preserve">(Geer </w:t>
-      </w:r>
-      <w:r>
-        <w:rPr>
-          <w:i/>
-          <w:noProof/>
-        </w:rPr>
-        <w:t>et al.</w:t>
-      </w:r>
-      <w:r>
-        <w:rPr>
-          <w:noProof/>
-        </w:rPr>
-        <w:t xml:space="preserve"> 2014)</w:t>
-      </w:r>
-      <w:r>
-        <w:fldChar w:fldCharType="end"/>
-      </w:r>
-      <w:r>
-        <w:t xml:space="preserve">. Results from a recent study suggest that glucocorticoids do not induced insulin resistance in </w:t>
-      </w:r>
-      <w:proofErr w:type="spellStart"/>
-      <w:r>
-        <w:t>subcutanous</w:t>
-      </w:r>
-      <w:proofErr w:type="spellEnd"/>
-      <w:r>
-        <w:t xml:space="preserve"> adipose tissue </w:t>
-      </w:r>
-      <w:r>
-        <w:rPr>
-          <w:i/>
-        </w:rPr>
-        <w:t>in vivo</w:t>
-      </w:r>
-      <w:r>
-        <w:t xml:space="preserve"> in healthy subjects </w:t>
-      </w:r>
-      <w:r>
-        <w:fldChar w:fldCharType="begin" w:fldLock="1"/>
-      </w:r>
-      <w:r>
-        <w:instrText>ADDIN CSL_CITATION { "citationItems" : [ { "id" : "ITEM-1", "itemData" : { "DOI" : "10.1210/jc.2012-3523", "ISBN" : "1945-7197 (Electronic) 0021-972X (Linking)", "ISSN" : "1945-7197", "PMID" : "23426618", "abstract" : "It is widely believed that glucocorticoids cause insulin resistance in all tissues. We have previously demonstrated that glucocorticoids cause insulin sensitization in human adipose tissue in vitro and induce insulin resistance in skeletal muscle.", "author" : [ { "dropping-particle" : "", "family" : "Hazlehurst", "given" : "Jonathan M", "non-dropping-particle" : "", "parse-names" : false, "suffix" : "" }, { "dropping-particle" : "", "family" : "Gathercole", "given" : "Laura L", "non-dropping-particle" : "", "parse-names" : false, "suffix" : "" }, { "dropping-particle" : "", "family" : "Nasiri", "given" : "Maryam", "non-dropping-particle" : "", "parse-names" : false, "suffix" : "" }, { "dropping-particle" : "", "family" : "Armstrong", "given" : "Matthew J", "non-dropping-particle" : "", "parse-names" : false, "suffix" : "" }, { "dropping-particle" : "", "family" : "Borrows", "given" : "Sarah", "non-dropping-particle" : "", "parse-names" : false, "suffix" : "" }, { "dropping-particle" : "", "family" : "Yu", "given" : "Jinglei", "non-dropping-particle" : "", "parse-names" : false, "suffix" : "" }, { "dropping-particle" : "", "family" : "Wagenmakers", "given" : "Anton J M", "non-dropping-particle" : "", "parse-names" : false, "suffix" : "" }, { "dropping-particle" : "", "family" : "Stewart", "given" : "Paul M", "non-dropping-particle" : "", "parse-names" : false, "suffix" : "" }, { "dropping-particle" : "", "family" : "Tomlinson", "given" : "Jeremy W", "non-dropping-particle" : "", "parse-names" : false, "suffix" : "" } ], "container-title" : "The Journal of clinical endocrinology and metabolism", "id" : "ITEM-1", "issued" : { "date-parts" : [ [ "2013" ] ] }, "page" : "1631-40", "title" : "Glucocorticoids fail to cause insulin resistance in human subcutaneous adipose tissue in vivo.", "type" : "article-journal", "volume" : "98" }, "uris" : [ "http://www.mendeley.com/documents/?uuid=94a14f66-0c9a-4c3e-90ed-3e884200f677" ] } ], "mendeley" : { "formattedCitation" : "(Hazlehurst &lt;i&gt;et al.&lt;/i&gt; 2013)", "plainTextFormattedCitation" : "(Hazlehurst et al. 2013)", "previouslyFormattedCitation" : "(Hazlehurst &lt;i&gt;et al.&lt;/i&gt; 2013)" }, "properties" : { "noteIndex" : 0 }, "schema" : "https://github.com/citation-style-language/schema/raw/master/csl-citation.json" }</w:instrText>
-      </w:r>
-      <w:r>
-        <w:fldChar w:fldCharType="separate"/>
-      </w:r>
-      <w:r>
-        <w:rPr>
-          <w:noProof/>
-        </w:rPr>
-        <w:t xml:space="preserve">(Hazlehurst </w:t>
-      </w:r>
-      <w:r>
-        <w:rPr>
-          <w:i/>
-          <w:noProof/>
-        </w:rPr>
-        <w:t>et al.</w:t>
-      </w:r>
-      <w:r>
-        <w:rPr>
-          <w:noProof/>
-        </w:rPr>
-        <w:t xml:space="preserve"> 2013)</w:t>
-      </w:r>
-      <w:r>
-        <w:fldChar w:fldCharType="end"/>
-      </w:r>
-      <w:r>
-        <w:t>, suggesting that peripheral insulin resistance may not occur in adipocytes</w:t>
-      </w:r>
-      <w:r>
-        <w:t>.</w:t>
-      </w:r>
-      <w:r>
-        <w:t xml:space="preserve">  This is consistent with our observations of elevated and not decreased proximal insulin signaling transcripts in adipose tissue.</w:t>
-      </w:r>
-      <w:r>
-        <w:t xml:space="preserve"> </w:t>
-      </w:r>
-    </w:p>
-    <w:p/>
-    <w:p>
-      <w:proofErr w:type="spellStart"/>
-      <w:r>
-        <w:t>Althought</w:t>
-      </w:r>
-      <w:proofErr w:type="spellEnd"/>
-      <w:r>
-        <w:t xml:space="preserve"> Cushing's disease patients had a significantly higher incidence of </w:t>
-      </w:r>
-      <w:proofErr w:type="gramStart"/>
-      <w:r>
-        <w:t>diabetes,</w:t>
-      </w:r>
-      <w:proofErr w:type="gramEnd"/>
-      <w:r>
-        <w:t xml:space="preserve"> adipose tissue </w:t>
-      </w:r>
-      <w:proofErr w:type="spellStart"/>
-      <w:r>
-        <w:t>ceramides</w:t>
-      </w:r>
-      <w:proofErr w:type="spellEnd"/>
-      <w:r>
-        <w:t xml:space="preserve"> were not different between the groups. The biopsies were subcutaneous adipose tissue and not visceral and our cohort is quite small and possibly underpowered to unequivocally refute the </w:t>
-      </w:r>
-      <w:proofErr w:type="spellStart"/>
-      <w:r>
-        <w:t>ceramide</w:t>
-      </w:r>
-      <w:proofErr w:type="spellEnd"/>
-      <w:r>
-        <w:t xml:space="preserve">-mediated glucocorticoid-induced insulin resistance hypothesis. Still, even taking into account these </w:t>
-      </w:r>
-      <w:proofErr w:type="spellStart"/>
-      <w:r>
-        <w:t>limitatins</w:t>
-      </w:r>
-      <w:proofErr w:type="spellEnd"/>
-      <w:r>
-        <w:t xml:space="preserve"> our results do not support the </w:t>
-      </w:r>
-      <w:proofErr w:type="spellStart"/>
-      <w:r>
-        <w:t>ceramide</w:t>
-      </w:r>
-      <w:proofErr w:type="spellEnd"/>
-      <w:r>
-        <w:t xml:space="preserve"> hypothesis.  </w:t>
-      </w:r>
-    </w:p>
-    <w:p>
-      <w:r>
-        <w:t>These data provide a variety of novel transcriptional changes that may be causative of the co-morbidities associated with Cushing's disease.   Further studies in animals and cells using knockout or overexpression of specific transcripts may verify which of the changes is crucial in metabolic effects of glucocorticoids in adipose tissue.</w:t>
+        <w:commentReference w:id="35"/>
       </w:r>
     </w:p>
     <w:p>
       <w:pPr>
         <w:pStyle w:val="Heading1"/>
       </w:pPr>
-      <w:r>
-        <w:t>Declaration of interest</w:t>
-      </w:r>
-    </w:p>
-    <w:p>
-      <w:r>
-        <w:t>The authors have no conflict of interest.</w:t>
-      </w:r>
     </w:p>
     <w:p>
       <w:pPr>
         <w:pStyle w:val="Heading1"/>
       </w:pPr>
-      <w:r>
-        <w:t>Funding</w:t>
-      </w:r>
-    </w:p>
-    <w:p>
-      <w:commentRangeStart w:id="33"/>
-      <w:r>
-        <w:t>This work was supported by Motor City Golf Classic (MCGC) Grant # G010640 and Le Bonheur Grant #</w:t>
-      </w:r>
-      <w:r>
-        <w:t>650700</w:t>
-      </w:r>
-      <w:r>
-        <w:t>.</w:t>
-      </w:r>
-      <w:commentRangeEnd w:id="33"/>
+      <w:commentRangeStart w:id="36"/>
+      <w:r>
+        <w:t>Acknowledgements</w:t>
+      </w:r>
+    </w:p>
+    <w:p>
+      <w:r>
+        <w:t xml:space="preserve">We thank Charlotte </w:t>
+      </w:r>
+      <w:proofErr w:type="spellStart"/>
+      <w:r>
+        <w:t>Gunden</w:t>
+      </w:r>
+      <w:proofErr w:type="spellEnd"/>
+      <w:r>
+        <w:t xml:space="preserve">, Elizabeth </w:t>
+      </w:r>
+      <w:proofErr w:type="spellStart"/>
+      <w:r>
+        <w:t>Walkowiak</w:t>
+      </w:r>
+      <w:proofErr w:type="spellEnd"/>
+      <w:r>
+        <w:t xml:space="preserve"> and Eric </w:t>
+      </w:r>
+      <w:proofErr w:type="spellStart"/>
+      <w:r>
+        <w:t>Vasbinder</w:t>
+      </w:r>
+      <w:proofErr w:type="spellEnd"/>
+      <w:r>
+        <w:t xml:space="preserve"> for their valuable help in the study.  </w:t>
+      </w:r>
+    </w:p>
+    <w:commentRangeEnd w:id="36"/>
+    <w:p>
       <w:r>
         <w:rPr>
           <w:rStyle w:val="CommentReference"/>
         </w:rPr>
-        <w:commentReference w:id="33"/>
-      </w:r>
-    </w:p>
-    <w:p/>
-    <w:p>
-      <w:pPr>
-        <w:pStyle w:val="Heading1"/>
-      </w:pPr>
-      <w:r>
-        <w:t>Author Contributions</w:t>
-      </w:r>
-    </w:p>
-    <w:p>
-      <w:commentRangeStart w:id="34"/>
-      <w:r>
-        <w:t xml:space="preserve">IH conceived of the study, and DB and </w:t>
-      </w:r>
-      <w:proofErr w:type="spellStart"/>
-      <w:r>
-        <w:t>IHo</w:t>
-      </w:r>
-      <w:proofErr w:type="spellEnd"/>
-      <w:r>
-        <w:t xml:space="preserve">. </w:t>
-      </w:r>
-      <w:proofErr w:type="gramStart"/>
-      <w:r>
-        <w:t>provided</w:t>
-      </w:r>
-      <w:proofErr w:type="gramEnd"/>
-      <w:r>
-        <w:t xml:space="preserve"> funding.  QT, DB, </w:t>
-      </w:r>
-      <w:proofErr w:type="spellStart"/>
-      <w:r>
-        <w:t>IHa</w:t>
-      </w:r>
-      <w:proofErr w:type="spellEnd"/>
-      <w:r>
-        <w:t xml:space="preserve"> and </w:t>
-      </w:r>
-      <w:proofErr w:type="spellStart"/>
-      <w:r>
-        <w:t>IHo</w:t>
-      </w:r>
-      <w:proofErr w:type="spellEnd"/>
-      <w:r>
-        <w:t xml:space="preserve"> </w:t>
-      </w:r>
-      <w:proofErr w:type="spellStart"/>
-      <w:r>
-        <w:t>analysed</w:t>
-      </w:r>
-      <w:proofErr w:type="spellEnd"/>
-      <w:r>
-        <w:t xml:space="preserve"> the </w:t>
-      </w:r>
-      <w:proofErr w:type="spellStart"/>
-      <w:r>
-        <w:t>RNAseq</w:t>
-      </w:r>
-      <w:proofErr w:type="spellEnd"/>
-      <w:r>
-        <w:t xml:space="preserve"> data.  </w:t>
-      </w:r>
-      <w:proofErr w:type="spellStart"/>
-      <w:r>
-        <w:t>IHa</w:t>
-      </w:r>
-      <w:proofErr w:type="spellEnd"/>
-      <w:r>
-        <w:t xml:space="preserve"> generated the mouse data with assistance from EJS.  </w:t>
-      </w:r>
-      <w:r>
-        <w:t xml:space="preserve">  This was </w:t>
-      </w:r>
-      <w:proofErr w:type="spellStart"/>
-      <w:r>
-        <w:t>analysed</w:t>
-      </w:r>
-      <w:proofErr w:type="spellEnd"/>
-      <w:r>
-        <w:t xml:space="preserve"> by </w:t>
-      </w:r>
-      <w:proofErr w:type="spellStart"/>
-      <w:r>
-        <w:t>IHa</w:t>
-      </w:r>
-      <w:proofErr w:type="spellEnd"/>
-      <w:r>
-        <w:t>, DB and QT.  IH and DB wrote the manuscript.</w:t>
-      </w:r>
-      <w:commentRangeEnd w:id="34"/>
-      <w:r>
-        <w:rPr>
-          <w:rStyle w:val="CommentReference"/>
-        </w:rPr>
-        <w:commentReference w:id="34"/>
-      </w:r>
-    </w:p>
-    <w:p>
-      <w:pPr>
-        <w:pStyle w:val="Heading1"/>
-      </w:pPr>
-    </w:p>
-    <w:p>
-      <w:pPr>
-        <w:pStyle w:val="Heading1"/>
-      </w:pPr>
-      <w:commentRangeStart w:id="35"/>
-      <w:r>
-        <w:t>Acknowledgements</w:t>
-      </w:r>
-    </w:p>
-    <w:p>
-      <w:r>
-        <w:t xml:space="preserve">We thank Charlotte </w:t>
-      </w:r>
-      <w:proofErr w:type="spellStart"/>
-      <w:r>
-        <w:t>Gunden</w:t>
-      </w:r>
-      <w:proofErr w:type="spellEnd"/>
-      <w:r>
-        <w:t xml:space="preserve">, Elizabeth </w:t>
-      </w:r>
-      <w:proofErr w:type="spellStart"/>
-      <w:r>
-        <w:t>Walkowiak</w:t>
-      </w:r>
-      <w:proofErr w:type="spellEnd"/>
-      <w:r>
-        <w:t xml:space="preserve"> and Eric </w:t>
-      </w:r>
-      <w:proofErr w:type="spellStart"/>
-      <w:r>
-        <w:t>Vasbinder</w:t>
-      </w:r>
-      <w:proofErr w:type="spellEnd"/>
-      <w:r>
-        <w:t xml:space="preserve"> for their valuable help in the study.  </w:t>
-      </w:r>
-    </w:p>
-    <w:commentRangeEnd w:id="35"/>
-    <w:p>
-      <w:r>
-        <w:rPr>
-          <w:rStyle w:val="CommentReference"/>
-        </w:rPr>
-        <w:commentReference w:id="35"/>
+        <w:commentReference w:id="36"/>
       </w:r>
       <w:r>
         <w:br w:type="page"/>
@@ -4467,7 +4733,7 @@
       <w:pPr>
         <w:pStyle w:val="NormalWeb"/>
         <w:ind w:left="480" w:hanging="480"/>
-        <w:divId w:val="1841889813"/>
+        <w:divId w:val="594634209"/>
         <w:rPr>
           <w:rFonts w:ascii="Cambria" w:hAnsi="Cambria"/>
           <w:noProof/>
@@ -4514,7 +4780,7 @@
       <w:pPr>
         <w:pStyle w:val="NormalWeb"/>
         <w:ind w:left="480" w:hanging="480"/>
-        <w:divId w:val="1841889813"/>
+        <w:divId w:val="594634209"/>
         <w:rPr>
           <w:rFonts w:ascii="Cambria" w:hAnsi="Cambria"/>
           <w:noProof/>
@@ -4570,7 +4836,7 @@
       <w:pPr>
         <w:pStyle w:val="NormalWeb"/>
         <w:ind w:left="480" w:hanging="480"/>
-        <w:divId w:val="1841889813"/>
+        <w:divId w:val="594634209"/>
         <w:rPr>
           <w:rFonts w:ascii="Cambria" w:hAnsi="Cambria"/>
           <w:noProof/>
@@ -4626,7 +4892,7 @@
       <w:pPr>
         <w:pStyle w:val="NormalWeb"/>
         <w:ind w:left="480" w:hanging="480"/>
-        <w:divId w:val="1841889813"/>
+        <w:divId w:val="594634209"/>
         <w:rPr>
           <w:rFonts w:ascii="Cambria" w:hAnsi="Cambria"/>
           <w:noProof/>
@@ -4682,7 +4948,7 @@
       <w:pPr>
         <w:pStyle w:val="NormalWeb"/>
         <w:ind w:left="480" w:hanging="480"/>
-        <w:divId w:val="1841889813"/>
+        <w:divId w:val="594634209"/>
         <w:rPr>
           <w:rFonts w:ascii="Cambria" w:hAnsi="Cambria"/>
           <w:noProof/>
@@ -4738,7 +5004,7 @@
       <w:pPr>
         <w:pStyle w:val="NormalWeb"/>
         <w:ind w:left="480" w:hanging="480"/>
-        <w:divId w:val="1841889813"/>
+        <w:divId w:val="594634209"/>
         <w:rPr>
           <w:rFonts w:ascii="Cambria" w:hAnsi="Cambria"/>
           <w:noProof/>
@@ -4794,7 +5060,7 @@
       <w:pPr>
         <w:pStyle w:val="NormalWeb"/>
         <w:ind w:left="480" w:hanging="480"/>
-        <w:divId w:val="1841889813"/>
+        <w:divId w:val="594634209"/>
         <w:rPr>
           <w:rFonts w:ascii="Cambria" w:hAnsi="Cambria"/>
           <w:noProof/>
@@ -4850,20 +5116,20 @@
       <w:pPr>
         <w:pStyle w:val="NormalWeb"/>
         <w:ind w:left="480" w:hanging="480"/>
-        <w:divId w:val="1841889813"/>
-        <w:rPr>
-          <w:rFonts w:ascii="Cambria" w:hAnsi="Cambria"/>
-          <w:noProof/>
-          <w:sz w:val="24"/>
-        </w:rPr>
-      </w:pPr>
-      <w:r>
-        <w:rPr>
-          <w:rFonts w:ascii="Cambria" w:hAnsi="Cambria"/>
-          <w:noProof/>
-          <w:sz w:val="24"/>
-        </w:rPr>
-        <w:t xml:space="preserve">Galton DJ &amp; Wilson JP 1972 Lipogenesis in adipose tissue of patients with obesity and Cushing’s disease. </w:t>
+        <w:divId w:val="594634209"/>
+        <w:rPr>
+          <w:rFonts w:ascii="Cambria" w:hAnsi="Cambria"/>
+          <w:noProof/>
+          <w:sz w:val="24"/>
+        </w:rPr>
+      </w:pPr>
+      <w:r>
+        <w:rPr>
+          <w:rFonts w:ascii="Cambria" w:hAnsi="Cambria"/>
+          <w:noProof/>
+          <w:sz w:val="24"/>
+        </w:rPr>
+        <w:t xml:space="preserve">Dinarello C a &amp; Kim S-H 2006 IL-32, a novel cytokine with a possible role in disease. </w:t>
       </w:r>
       <w:r>
         <w:rPr>
@@ -4873,7 +5139,7 @@
           <w:noProof/>
           <w:sz w:val="24"/>
         </w:rPr>
-        <w:t>Clinical Science</w:t>
+        <w:t>Annals of the Rheumatic Diseases</w:t>
       </w:r>
       <w:r>
         <w:rPr>
@@ -4891,35 +5157,35 @@
           <w:noProof/>
           <w:sz w:val="24"/>
         </w:rPr>
-        <w:t>43</w:t>
-      </w:r>
-      <w:r>
-        <w:rPr>
-          <w:rFonts w:ascii="Cambria" w:hAnsi="Cambria"/>
-          <w:noProof/>
-          <w:sz w:val="24"/>
-        </w:rPr>
-        <w:t xml:space="preserve"> 17P.</w:t>
+        <w:t>65 Suppl 3</w:t>
+      </w:r>
+      <w:r>
+        <w:rPr>
+          <w:rFonts w:ascii="Cambria" w:hAnsi="Cambria"/>
+          <w:noProof/>
+          <w:sz w:val="24"/>
+        </w:rPr>
+        <w:t xml:space="preserve"> iii61–i64. (doi:10.1136/ard.2006.058511)</w:t>
       </w:r>
     </w:p>
     <w:p>
       <w:pPr>
         <w:pStyle w:val="NormalWeb"/>
         <w:ind w:left="480" w:hanging="480"/>
-        <w:divId w:val="1841889813"/>
-        <w:rPr>
-          <w:rFonts w:ascii="Cambria" w:hAnsi="Cambria"/>
-          <w:noProof/>
-          <w:sz w:val="24"/>
-        </w:rPr>
-      </w:pPr>
-      <w:r>
-        <w:rPr>
-          <w:rFonts w:ascii="Cambria" w:hAnsi="Cambria"/>
-          <w:noProof/>
-          <w:sz w:val="24"/>
-        </w:rPr>
-        <w:t xml:space="preserve">Gathercole LL, Bujalska IJ, Stewart PM &amp; Tomlinson JW 2007 Glucocorticoid modulation of insulin signaling in human subcutaneous adipose tissue. </w:t>
+        <w:divId w:val="594634209"/>
+        <w:rPr>
+          <w:rFonts w:ascii="Cambria" w:hAnsi="Cambria"/>
+          <w:noProof/>
+          <w:sz w:val="24"/>
+        </w:rPr>
+      </w:pPr>
+      <w:r>
+        <w:rPr>
+          <w:rFonts w:ascii="Cambria" w:hAnsi="Cambria"/>
+          <w:noProof/>
+          <w:sz w:val="24"/>
+        </w:rPr>
+        <w:t xml:space="preserve">Galton DJ &amp; Wilson JP 1972 Lipogenesis in adipose tissue of patients with obesity and Cushing’s disease. </w:t>
       </w:r>
       <w:r>
         <w:rPr>
@@ -4929,7 +5195,7 @@
           <w:noProof/>
           <w:sz w:val="24"/>
         </w:rPr>
-        <w:t>The Journal of Clinical Endocrinology and Metabolism</w:t>
+        <w:t>Clinical Science</w:t>
       </w:r>
       <w:r>
         <w:rPr>
@@ -4947,35 +5213,35 @@
           <w:noProof/>
           <w:sz w:val="24"/>
         </w:rPr>
-        <w:t>92</w:t>
-      </w:r>
-      <w:r>
-        <w:rPr>
-          <w:rFonts w:ascii="Cambria" w:hAnsi="Cambria"/>
-          <w:noProof/>
-          <w:sz w:val="24"/>
-        </w:rPr>
-        <w:t xml:space="preserve"> 4332–4339. (doi:10.1210/jc.2007-1399)</w:t>
+        <w:t>43</w:t>
+      </w:r>
+      <w:r>
+        <w:rPr>
+          <w:rFonts w:ascii="Cambria" w:hAnsi="Cambria"/>
+          <w:noProof/>
+          <w:sz w:val="24"/>
+        </w:rPr>
+        <w:t xml:space="preserve"> 17P.</w:t>
       </w:r>
     </w:p>
     <w:p>
       <w:pPr>
         <w:pStyle w:val="NormalWeb"/>
         <w:ind w:left="480" w:hanging="480"/>
-        <w:divId w:val="1841889813"/>
-        <w:rPr>
-          <w:rFonts w:ascii="Cambria" w:hAnsi="Cambria"/>
-          <w:noProof/>
-          <w:sz w:val="24"/>
-        </w:rPr>
-      </w:pPr>
-      <w:r>
-        <w:rPr>
-          <w:rFonts w:ascii="Cambria" w:hAnsi="Cambria"/>
-          <w:noProof/>
-          <w:sz w:val="24"/>
-        </w:rPr>
-        <w:t xml:space="preserve">Geer EB, Islam J &amp; Buettner C 2014 Mechanisms of glucocorticoid-induced insulin resistance: Focus on adipose tissue function and lipid metabolism. </w:t>
+        <w:divId w:val="594634209"/>
+        <w:rPr>
+          <w:rFonts w:ascii="Cambria" w:hAnsi="Cambria"/>
+          <w:noProof/>
+          <w:sz w:val="24"/>
+        </w:rPr>
+      </w:pPr>
+      <w:r>
+        <w:rPr>
+          <w:rFonts w:ascii="Cambria" w:hAnsi="Cambria"/>
+          <w:noProof/>
+          <w:sz w:val="24"/>
+        </w:rPr>
+        <w:t xml:space="preserve">Gathercole LL, Bujalska IJ, Stewart PM &amp; Tomlinson JW 2007 Glucocorticoid modulation of insulin signaling in human subcutaneous adipose tissue. </w:t>
       </w:r>
       <w:r>
         <w:rPr>
@@ -4985,7 +5251,7 @@
           <w:noProof/>
           <w:sz w:val="24"/>
         </w:rPr>
-        <w:t>Endocrinology and Metabolism Clinics of North America</w:t>
+        <w:t>The Journal of Clinical Endocrinology and Metabolism</w:t>
       </w:r>
       <w:r>
         <w:rPr>
@@ -5003,35 +5269,35 @@
           <w:noProof/>
           <w:sz w:val="24"/>
         </w:rPr>
-        <w:t>43</w:t>
-      </w:r>
-      <w:r>
-        <w:rPr>
-          <w:rFonts w:ascii="Cambria" w:hAnsi="Cambria"/>
-          <w:noProof/>
-          <w:sz w:val="24"/>
-        </w:rPr>
-        <w:t xml:space="preserve"> 75–102. (doi:10.1016/j.ecl.2013.10.005)</w:t>
+        <w:t>92</w:t>
+      </w:r>
+      <w:r>
+        <w:rPr>
+          <w:rFonts w:ascii="Cambria" w:hAnsi="Cambria"/>
+          <w:noProof/>
+          <w:sz w:val="24"/>
+        </w:rPr>
+        <w:t xml:space="preserve"> 4332–4339. (doi:10.1210/jc.2007-1399)</w:t>
       </w:r>
     </w:p>
     <w:p>
       <w:pPr>
         <w:pStyle w:val="NormalWeb"/>
         <w:ind w:left="480" w:hanging="480"/>
-        <w:divId w:val="1841889813"/>
-        <w:rPr>
-          <w:rFonts w:ascii="Cambria" w:hAnsi="Cambria"/>
-          <w:noProof/>
-          <w:sz w:val="24"/>
-        </w:rPr>
-      </w:pPr>
-      <w:r>
-        <w:rPr>
-          <w:rFonts w:ascii="Cambria" w:hAnsi="Cambria"/>
-          <w:noProof/>
-          <w:sz w:val="24"/>
-        </w:rPr>
-        <w:t xml:space="preserve">Halleux CM, Servais I, Reul BA, Detry R &amp; Brichard SM 1998 Multihormonal control of ob gene expression and leptin secretion from cultured human visceral adipose tissue: Increased responsiveness to glucocorticoids in obesity. </w:t>
+        <w:divId w:val="594634209"/>
+        <w:rPr>
+          <w:rFonts w:ascii="Cambria" w:hAnsi="Cambria"/>
+          <w:noProof/>
+          <w:sz w:val="24"/>
+        </w:rPr>
+      </w:pPr>
+      <w:r>
+        <w:rPr>
+          <w:rFonts w:ascii="Cambria" w:hAnsi="Cambria"/>
+          <w:noProof/>
+          <w:sz w:val="24"/>
+        </w:rPr>
+        <w:t xml:space="preserve">Geer EB, Islam J &amp; Buettner C 2014 Mechanisms of glucocorticoid-induced insulin resistance: Focus on adipose tissue function and lipid metabolism. </w:t>
       </w:r>
       <w:r>
         <w:rPr>
@@ -5041,7 +5307,7 @@
           <w:noProof/>
           <w:sz w:val="24"/>
         </w:rPr>
-        <w:t>Journal of Clinical Endocrinology and Metabolism</w:t>
+        <w:t>Endocrinology and Metabolism Clinics of North America</w:t>
       </w:r>
       <w:r>
         <w:rPr>
@@ -5059,35 +5325,35 @@
           <w:noProof/>
           <w:sz w:val="24"/>
         </w:rPr>
-        <w:t>83</w:t>
-      </w:r>
-      <w:r>
-        <w:rPr>
-          <w:rFonts w:ascii="Cambria" w:hAnsi="Cambria"/>
-          <w:noProof/>
-          <w:sz w:val="24"/>
-        </w:rPr>
-        <w:t xml:space="preserve"> 902–910. (doi:10.1210/jc.83.3.902)</w:t>
+        <w:t>43</w:t>
+      </w:r>
+      <w:r>
+        <w:rPr>
+          <w:rFonts w:ascii="Cambria" w:hAnsi="Cambria"/>
+          <w:noProof/>
+          <w:sz w:val="24"/>
+        </w:rPr>
+        <w:t xml:space="preserve"> 75–102. (doi:10.1016/j.ecl.2013.10.005)</w:t>
       </w:r>
     </w:p>
     <w:p>
       <w:pPr>
         <w:pStyle w:val="NormalWeb"/>
         <w:ind w:left="480" w:hanging="480"/>
-        <w:divId w:val="1841889813"/>
-        <w:rPr>
-          <w:rFonts w:ascii="Cambria" w:hAnsi="Cambria"/>
-          <w:noProof/>
-          <w:sz w:val="24"/>
-        </w:rPr>
-      </w:pPr>
-      <w:r>
-        <w:rPr>
-          <w:rFonts w:ascii="Cambria" w:hAnsi="Cambria"/>
-          <w:noProof/>
-          <w:sz w:val="24"/>
-        </w:rPr>
-        <w:t xml:space="preserve">Harris C, Roohk DJ, Fitch M, Boudignon BM, Halloran BP &amp; Hellerstein MK 2013 Large increases in adipose triacylglycerol flux in Cushingoid CRH-Tg mice are explained by futile cycling. </w:t>
+        <w:divId w:val="594634209"/>
+        <w:rPr>
+          <w:rFonts w:ascii="Cambria" w:hAnsi="Cambria"/>
+          <w:noProof/>
+          <w:sz w:val="24"/>
+        </w:rPr>
+      </w:pPr>
+      <w:r>
+        <w:rPr>
+          <w:rFonts w:ascii="Cambria" w:hAnsi="Cambria"/>
+          <w:noProof/>
+          <w:sz w:val="24"/>
+        </w:rPr>
+        <w:t xml:space="preserve">Halleux CM, Servais I, Reul BA, Detry R &amp; Brichard SM 1998 Multihormonal control of ob gene expression and leptin secretion from cultured human visceral adipose tissue: Increased responsiveness to glucocorticoids in obesity. </w:t>
       </w:r>
       <w:r>
         <w:rPr>
@@ -5097,7 +5363,7 @@
           <w:noProof/>
           <w:sz w:val="24"/>
         </w:rPr>
-        <w:t>American Journal of Physiology. Endocrinology and Metabolism</w:t>
+        <w:t>Journal of Clinical Endocrinology and Metabolism</w:t>
       </w:r>
       <w:r>
         <w:rPr>
@@ -5115,35 +5381,35 @@
           <w:noProof/>
           <w:sz w:val="24"/>
         </w:rPr>
-        <w:t>304</w:t>
-      </w:r>
-      <w:r>
-        <w:rPr>
-          <w:rFonts w:ascii="Cambria" w:hAnsi="Cambria"/>
-          <w:noProof/>
-          <w:sz w:val="24"/>
-        </w:rPr>
-        <w:t xml:space="preserve"> E282–E293. (doi:10.1152/ajpendo.00154.2012)</w:t>
+        <w:t>83</w:t>
+      </w:r>
+      <w:r>
+        <w:rPr>
+          <w:rFonts w:ascii="Cambria" w:hAnsi="Cambria"/>
+          <w:noProof/>
+          <w:sz w:val="24"/>
+        </w:rPr>
+        <w:t xml:space="preserve"> 902–910. (doi:10.1210/jc.83.3.902)</w:t>
       </w:r>
     </w:p>
     <w:p>
       <w:pPr>
         <w:pStyle w:val="NormalWeb"/>
         <w:ind w:left="480" w:hanging="480"/>
-        <w:divId w:val="1841889813"/>
-        <w:rPr>
-          <w:rFonts w:ascii="Cambria" w:hAnsi="Cambria"/>
-          <w:noProof/>
-          <w:sz w:val="24"/>
-        </w:rPr>
-      </w:pPr>
-      <w:r>
-        <w:rPr>
-          <w:rFonts w:ascii="Cambria" w:hAnsi="Cambria"/>
-          <w:noProof/>
-          <w:sz w:val="24"/>
-        </w:rPr>
-        <w:t xml:space="preserve">Hazlehurst JM, Gathercole LL, Nasiri M, Armstrong MJ, Borrows S, Yu J, Wagenmakers AJM, Stewart PM &amp; Tomlinson JW 2013 Glucocorticoids fail to cause insulin resistance in human subcutaneous adipose tissue in vivo. </w:t>
+        <w:divId w:val="594634209"/>
+        <w:rPr>
+          <w:rFonts w:ascii="Cambria" w:hAnsi="Cambria"/>
+          <w:noProof/>
+          <w:sz w:val="24"/>
+        </w:rPr>
+      </w:pPr>
+      <w:r>
+        <w:rPr>
+          <w:rFonts w:ascii="Cambria" w:hAnsi="Cambria"/>
+          <w:noProof/>
+          <w:sz w:val="24"/>
+        </w:rPr>
+        <w:t xml:space="preserve">Harris C, Roohk DJ, Fitch M, Boudignon BM, Halloran BP &amp; Hellerstein MK 2013 Large increases in adipose triacylglycerol flux in Cushingoid CRH-Tg mice are explained by futile cycling. </w:t>
       </w:r>
       <w:r>
         <w:rPr>
@@ -5153,7 +5419,7 @@
           <w:noProof/>
           <w:sz w:val="24"/>
         </w:rPr>
-        <w:t>The Journal of Clinical Endocrinology and Metabolism</w:t>
+        <w:t>American Journal of Physiology. Endocrinology and Metabolism</w:t>
       </w:r>
       <w:r>
         <w:rPr>
@@ -5171,35 +5437,35 @@
           <w:noProof/>
           <w:sz w:val="24"/>
         </w:rPr>
-        <w:t>98</w:t>
-      </w:r>
-      <w:r>
-        <w:rPr>
-          <w:rFonts w:ascii="Cambria" w:hAnsi="Cambria"/>
-          <w:noProof/>
-          <w:sz w:val="24"/>
-        </w:rPr>
-        <w:t xml:space="preserve"> 1631–1640. (doi:10.1210/jc.2012-3523)</w:t>
+        <w:t>304</w:t>
+      </w:r>
+      <w:r>
+        <w:rPr>
+          <w:rFonts w:ascii="Cambria" w:hAnsi="Cambria"/>
+          <w:noProof/>
+          <w:sz w:val="24"/>
+        </w:rPr>
+        <w:t xml:space="preserve"> E282–E293. (doi:10.1152/ajpendo.00154.2012)</w:t>
       </w:r>
     </w:p>
     <w:p>
       <w:pPr>
         <w:pStyle w:val="NormalWeb"/>
         <w:ind w:left="480" w:hanging="480"/>
-        <w:divId w:val="1841889813"/>
-        <w:rPr>
-          <w:rFonts w:ascii="Cambria" w:hAnsi="Cambria"/>
-          <w:noProof/>
-          <w:sz w:val="24"/>
-        </w:rPr>
-      </w:pPr>
-      <w:r>
-        <w:rPr>
-          <w:rFonts w:ascii="Cambria" w:hAnsi="Cambria"/>
-          <w:noProof/>
-          <w:sz w:val="24"/>
-        </w:rPr>
-        <w:t xml:space="preserve">Kim D, Pertea G, Trapnell C, Pimentel H, Kelley R &amp; Salzberg SL 2013 TopHat2: accurate alignment of transcriptomes in the presence of insertions, deletions and gene fusions. </w:t>
+        <w:divId w:val="594634209"/>
+        <w:rPr>
+          <w:rFonts w:ascii="Cambria" w:hAnsi="Cambria"/>
+          <w:noProof/>
+          <w:sz w:val="24"/>
+        </w:rPr>
+      </w:pPr>
+      <w:r>
+        <w:rPr>
+          <w:rFonts w:ascii="Cambria" w:hAnsi="Cambria"/>
+          <w:noProof/>
+          <w:sz w:val="24"/>
+        </w:rPr>
+        <w:t xml:space="preserve">Hazlehurst JM, Gathercole LL, Nasiri M, Armstrong MJ, Borrows S, Yu J, Wagenmakers AJM, Stewart PM &amp; Tomlinson JW 2013 Glucocorticoids fail to cause insulin resistance in human subcutaneous adipose tissue in vivo. </w:t>
       </w:r>
       <w:r>
         <w:rPr>
@@ -5209,7 +5475,7 @@
           <w:noProof/>
           <w:sz w:val="24"/>
         </w:rPr>
-        <w:t>Genome Biology</w:t>
+        <w:t>The Journal of Clinical Endocrinology and Metabolism</w:t>
       </w:r>
       <w:r>
         <w:rPr>
@@ -5227,35 +5493,35 @@
           <w:noProof/>
           <w:sz w:val="24"/>
         </w:rPr>
-        <w:t>14</w:t>
-      </w:r>
-      <w:r>
-        <w:rPr>
-          <w:rFonts w:ascii="Cambria" w:hAnsi="Cambria"/>
-          <w:noProof/>
-          <w:sz w:val="24"/>
-        </w:rPr>
-        <w:t xml:space="preserve"> R36. (doi:10.1186/gb-2013-14-4-r36)</w:t>
+        <w:t>98</w:t>
+      </w:r>
+      <w:r>
+        <w:rPr>
+          <w:rFonts w:ascii="Cambria" w:hAnsi="Cambria"/>
+          <w:noProof/>
+          <w:sz w:val="24"/>
+        </w:rPr>
+        <w:t xml:space="preserve"> 1631–1640. (doi:10.1210/jc.2012-3523)</w:t>
       </w:r>
     </w:p>
     <w:p>
       <w:pPr>
         <w:pStyle w:val="NormalWeb"/>
         <w:ind w:left="480" w:hanging="480"/>
-        <w:divId w:val="1841889813"/>
-        <w:rPr>
-          <w:rFonts w:ascii="Cambria" w:hAnsi="Cambria"/>
-          <w:noProof/>
-          <w:sz w:val="24"/>
-        </w:rPr>
-      </w:pPr>
-      <w:r>
-        <w:rPr>
-          <w:rFonts w:ascii="Cambria" w:hAnsi="Cambria"/>
-          <w:noProof/>
-          <w:sz w:val="24"/>
-        </w:rPr>
-        <w:t xml:space="preserve">Langmead B &amp; Salzberg S 2012 Fast gapped-read alignment with Bowtie 2. </w:t>
+        <w:divId w:val="594634209"/>
+        <w:rPr>
+          <w:rFonts w:ascii="Cambria" w:hAnsi="Cambria"/>
+          <w:noProof/>
+          <w:sz w:val="24"/>
+        </w:rPr>
+      </w:pPr>
+      <w:r>
+        <w:rPr>
+          <w:rFonts w:ascii="Cambria" w:hAnsi="Cambria"/>
+          <w:noProof/>
+          <w:sz w:val="24"/>
+        </w:rPr>
+        <w:t xml:space="preserve">Kim D, Pertea G, Trapnell C, Pimentel H, Kelley R &amp; Salzberg SL 2013 TopHat2: accurate alignment of transcriptomes in the presence of insertions, deletions and gene fusions. </w:t>
       </w:r>
       <w:r>
         <w:rPr>
@@ -5265,7 +5531,7 @@
           <w:noProof/>
           <w:sz w:val="24"/>
         </w:rPr>
-        <w:t>Nature Methods</w:t>
+        <w:t>Genome Biology</w:t>
       </w:r>
       <w:r>
         <w:rPr>
@@ -5283,35 +5549,35 @@
           <w:noProof/>
           <w:sz w:val="24"/>
         </w:rPr>
-        <w:t>9</w:t>
-      </w:r>
-      <w:r>
-        <w:rPr>
-          <w:rFonts w:ascii="Cambria" w:hAnsi="Cambria"/>
-          <w:noProof/>
-          <w:sz w:val="24"/>
-        </w:rPr>
-        <w:t xml:space="preserve"> 357–360. (doi:10.1038/nmeth.1923)</w:t>
+        <w:t>14</w:t>
+      </w:r>
+      <w:r>
+        <w:rPr>
+          <w:rFonts w:ascii="Cambria" w:hAnsi="Cambria"/>
+          <w:noProof/>
+          <w:sz w:val="24"/>
+        </w:rPr>
+        <w:t xml:space="preserve"> R36. (doi:10.1186/gb-2013-14-4-r36)</w:t>
       </w:r>
     </w:p>
     <w:p>
       <w:pPr>
         <w:pStyle w:val="NormalWeb"/>
         <w:ind w:left="480" w:hanging="480"/>
-        <w:divId w:val="1841889813"/>
-        <w:rPr>
-          <w:rFonts w:ascii="Cambria" w:hAnsi="Cambria"/>
-          <w:noProof/>
-          <w:sz w:val="24"/>
-        </w:rPr>
-      </w:pPr>
-      <w:r>
-        <w:rPr>
-          <w:rFonts w:ascii="Cambria" w:hAnsi="Cambria"/>
-          <w:noProof/>
-          <w:sz w:val="24"/>
-        </w:rPr>
-        <w:t xml:space="preserve">Lindholm J, Juul S, Jørgensen JOL, Astrup J, Bjerre P, Feldt-Rasmussen U, Hagen C, Jørgensen J, Kosteljanetz M, Kristensen L </w:t>
+        <w:divId w:val="594634209"/>
+        <w:rPr>
+          <w:rFonts w:ascii="Cambria" w:hAnsi="Cambria"/>
+          <w:noProof/>
+          <w:sz w:val="24"/>
+        </w:rPr>
+      </w:pPr>
+      <w:r>
+        <w:rPr>
+          <w:rFonts w:ascii="Cambria" w:hAnsi="Cambria"/>
+          <w:noProof/>
+          <w:sz w:val="24"/>
+        </w:rPr>
+        <w:t xml:space="preserve">Langmead B &amp; Salzberg S 2012 Fast gapped-read alignment with Bowtie 2. </w:t>
       </w:r>
       <w:r>
         <w:rPr>
@@ -5321,25 +5587,7 @@
           <w:noProof/>
           <w:sz w:val="24"/>
         </w:rPr>
-        <w:t>et al.</w:t>
-      </w:r>
-      <w:r>
-        <w:rPr>
-          <w:rFonts w:ascii="Cambria" w:hAnsi="Cambria"/>
-          <w:noProof/>
-          <w:sz w:val="24"/>
-        </w:rPr>
-        <w:t xml:space="preserve"> 2001 Incidence and late prognosis of Cushing’s syndrome: A population-based study. </w:t>
-      </w:r>
-      <w:r>
-        <w:rPr>
-          <w:rFonts w:ascii="Cambria" w:hAnsi="Cambria"/>
-          <w:i/>
-          <w:iCs/>
-          <w:noProof/>
-          <w:sz w:val="24"/>
-        </w:rPr>
-        <w:t>Journal of Clinical Endocrinology and Metabolism</w:t>
+        <w:t>Nature Methods</w:t>
       </w:r>
       <w:r>
         <w:rPr>
@@ -5357,35 +5605,35 @@
           <w:noProof/>
           <w:sz w:val="24"/>
         </w:rPr>
-        <w:t>86</w:t>
-      </w:r>
-      <w:r>
-        <w:rPr>
-          <w:rFonts w:ascii="Cambria" w:hAnsi="Cambria"/>
-          <w:noProof/>
-          <w:sz w:val="24"/>
-        </w:rPr>
-        <w:t xml:space="preserve"> 117–123. (doi:10.1210/jc.86.1.117)</w:t>
+        <w:t>9</w:t>
+      </w:r>
+      <w:r>
+        <w:rPr>
+          <w:rFonts w:ascii="Cambria" w:hAnsi="Cambria"/>
+          <w:noProof/>
+          <w:sz w:val="24"/>
+        </w:rPr>
+        <w:t xml:space="preserve"> 357–360. (doi:10.1038/nmeth.1923)</w:t>
       </w:r>
     </w:p>
     <w:p>
       <w:pPr>
         <w:pStyle w:val="NormalWeb"/>
         <w:ind w:left="480" w:hanging="480"/>
-        <w:divId w:val="1841889813"/>
-        <w:rPr>
-          <w:rFonts w:ascii="Cambria" w:hAnsi="Cambria"/>
-          <w:noProof/>
-          <w:sz w:val="24"/>
-        </w:rPr>
-      </w:pPr>
-      <w:r>
-        <w:rPr>
-          <w:rFonts w:ascii="Cambria" w:hAnsi="Cambria"/>
-          <w:noProof/>
-          <w:sz w:val="24"/>
-        </w:rPr>
-        <w:t xml:space="preserve">Long W, Wei L &amp; Barrett EJ 2001 Dexamethasone inhibits the stimulation of muscle protein synthesis and PHAS-I and p70 S6-kinase phosphorylation. </w:t>
+        <w:divId w:val="594634209"/>
+        <w:rPr>
+          <w:rFonts w:ascii="Cambria" w:hAnsi="Cambria"/>
+          <w:noProof/>
+          <w:sz w:val="24"/>
+        </w:rPr>
+      </w:pPr>
+      <w:r>
+        <w:rPr>
+          <w:rFonts w:ascii="Cambria" w:hAnsi="Cambria"/>
+          <w:noProof/>
+          <w:sz w:val="24"/>
+        </w:rPr>
+        <w:t xml:space="preserve">Lindholm J, Juul S, Jørgensen JOL, Astrup J, Bjerre P, Feldt-Rasmussen U, Hagen C, Jørgensen J, Kosteljanetz M, Kristensen L </w:t>
       </w:r>
       <w:r>
         <w:rPr>
@@ -5395,7 +5643,25 @@
           <w:noProof/>
           <w:sz w:val="24"/>
         </w:rPr>
-        <w:t>American Journal of Physiology. Endocrinology and Metabolism</w:t>
+        <w:t>et al.</w:t>
+      </w:r>
+      <w:r>
+        <w:rPr>
+          <w:rFonts w:ascii="Cambria" w:hAnsi="Cambria"/>
+          <w:noProof/>
+          <w:sz w:val="24"/>
+        </w:rPr>
+        <w:t xml:space="preserve"> 2001 Incidence and late prognosis of Cushing’s syndrome: A population-based study. </w:t>
+      </w:r>
+      <w:r>
+        <w:rPr>
+          <w:rFonts w:ascii="Cambria" w:hAnsi="Cambria"/>
+          <w:i/>
+          <w:iCs/>
+          <w:noProof/>
+          <w:sz w:val="24"/>
+        </w:rPr>
+        <w:t>Journal of Clinical Endocrinology and Metabolism</w:t>
       </w:r>
       <w:r>
         <w:rPr>
@@ -5413,35 +5679,35 @@
           <w:noProof/>
           <w:sz w:val="24"/>
         </w:rPr>
-        <w:t>280</w:t>
-      </w:r>
-      <w:r>
-        <w:rPr>
-          <w:rFonts w:ascii="Cambria" w:hAnsi="Cambria"/>
-          <w:noProof/>
-          <w:sz w:val="24"/>
-        </w:rPr>
-        <w:t xml:space="preserve"> E570–E575.</w:t>
+        <w:t>86</w:t>
+      </w:r>
+      <w:r>
+        <w:rPr>
+          <w:rFonts w:ascii="Cambria" w:hAnsi="Cambria"/>
+          <w:noProof/>
+          <w:sz w:val="24"/>
+        </w:rPr>
+        <w:t xml:space="preserve"> 117–123. (doi:10.1210/jc.86.1.117)</w:t>
       </w:r>
     </w:p>
     <w:p>
       <w:pPr>
         <w:pStyle w:val="NormalWeb"/>
         <w:ind w:left="480" w:hanging="480"/>
-        <w:divId w:val="1841889813"/>
-        <w:rPr>
-          <w:rFonts w:ascii="Cambria" w:hAnsi="Cambria"/>
-          <w:noProof/>
-          <w:sz w:val="24"/>
-        </w:rPr>
-      </w:pPr>
-      <w:r>
-        <w:rPr>
-          <w:rFonts w:ascii="Cambria" w:hAnsi="Cambria"/>
-          <w:noProof/>
-          <w:sz w:val="24"/>
-        </w:rPr>
-        <w:t xml:space="preserve">Love MI, Huber W &amp; Anders S 2014 </w:t>
+        <w:divId w:val="594634209"/>
+        <w:rPr>
+          <w:rFonts w:ascii="Cambria" w:hAnsi="Cambria"/>
+          <w:noProof/>
+          <w:sz w:val="24"/>
+        </w:rPr>
+      </w:pPr>
+      <w:r>
+        <w:rPr>
+          <w:rFonts w:ascii="Cambria" w:hAnsi="Cambria"/>
+          <w:noProof/>
+          <w:sz w:val="24"/>
+        </w:rPr>
+        <w:t xml:space="preserve">Long W, Wei L &amp; Barrett EJ 2001 Dexamethasone inhibits the stimulation of muscle protein synthesis and PHAS-I and p70 S6-kinase phosphorylation. </w:t>
       </w:r>
       <w:r>
         <w:rPr>
@@ -5451,35 +5717,53 @@
           <w:noProof/>
           <w:sz w:val="24"/>
         </w:rPr>
-        <w:t>Moderated Estimation of Fold Change and Dispersion for RNA-Seq Data with DESeq2</w:t>
-      </w:r>
-      <w:r>
-        <w:rPr>
-          <w:rFonts w:ascii="Cambria" w:hAnsi="Cambria"/>
-          <w:noProof/>
-          <w:sz w:val="24"/>
-        </w:rPr>
-        <w:t>. (doi:10.1101/002832)</w:t>
+        <w:t>American Journal of Physiology. Endocrinology and Metabolism</w:t>
+      </w:r>
+      <w:r>
+        <w:rPr>
+          <w:rFonts w:ascii="Cambria" w:hAnsi="Cambria"/>
+          <w:noProof/>
+          <w:sz w:val="24"/>
+        </w:rPr>
+        <w:t xml:space="preserve"> </w:t>
+      </w:r>
+      <w:r>
+        <w:rPr>
+          <w:rFonts w:ascii="Cambria" w:hAnsi="Cambria"/>
+          <w:b/>
+          <w:bCs/>
+          <w:noProof/>
+          <w:sz w:val="24"/>
+        </w:rPr>
+        <w:t>280</w:t>
+      </w:r>
+      <w:r>
+        <w:rPr>
+          <w:rFonts w:ascii="Cambria" w:hAnsi="Cambria"/>
+          <w:noProof/>
+          <w:sz w:val="24"/>
+        </w:rPr>
+        <w:t xml:space="preserve"> E570–E575.</w:t>
       </w:r>
     </w:p>
     <w:p>
       <w:pPr>
         <w:pStyle w:val="NormalWeb"/>
         <w:ind w:left="480" w:hanging="480"/>
-        <w:divId w:val="1841889813"/>
-        <w:rPr>
-          <w:rFonts w:ascii="Cambria" w:hAnsi="Cambria"/>
-          <w:noProof/>
-          <w:sz w:val="24"/>
-        </w:rPr>
-      </w:pPr>
-      <w:r>
-        <w:rPr>
-          <w:rFonts w:ascii="Cambria" w:hAnsi="Cambria"/>
-          <w:noProof/>
-          <w:sz w:val="24"/>
-        </w:rPr>
-        <w:t xml:space="preserve">Mayo-Smith W, Hayes CW, Biller BM, Klibanski A, Rosenthal H &amp; Rosenthal DI 1989 Body fat distribution measured with CT: correlations in healthy subjects, patients with anorexia nervosa, and patients with Cushing syndrome. </w:t>
+        <w:divId w:val="594634209"/>
+        <w:rPr>
+          <w:rFonts w:ascii="Cambria" w:hAnsi="Cambria"/>
+          <w:noProof/>
+          <w:sz w:val="24"/>
+        </w:rPr>
+      </w:pPr>
+      <w:r>
+        <w:rPr>
+          <w:rFonts w:ascii="Cambria" w:hAnsi="Cambria"/>
+          <w:noProof/>
+          <w:sz w:val="24"/>
+        </w:rPr>
+        <w:t xml:space="preserve">Love MI, Huber W &amp; Anders S 2014 </w:t>
       </w:r>
       <w:r>
         <w:rPr>
@@ -5489,7 +5773,45 @@
           <w:noProof/>
           <w:sz w:val="24"/>
         </w:rPr>
-        <w:t>Radiology</w:t>
+        <w:t>Moderated Estimation of Fold Change and Dispersion for RNA-Seq Data with DESeq2</w:t>
+      </w:r>
+      <w:r>
+        <w:rPr>
+          <w:rFonts w:ascii="Cambria" w:hAnsi="Cambria"/>
+          <w:noProof/>
+          <w:sz w:val="24"/>
+        </w:rPr>
+        <w:t>. (doi:10.1101/002832)</w:t>
+      </w:r>
+    </w:p>
+    <w:p>
+      <w:pPr>
+        <w:pStyle w:val="NormalWeb"/>
+        <w:ind w:left="480" w:hanging="480"/>
+        <w:divId w:val="594634209"/>
+        <w:rPr>
+          <w:rFonts w:ascii="Cambria" w:hAnsi="Cambria"/>
+          <w:noProof/>
+          <w:sz w:val="24"/>
+        </w:rPr>
+      </w:pPr>
+      <w:r>
+        <w:rPr>
+          <w:rFonts w:ascii="Cambria" w:hAnsi="Cambria"/>
+          <w:noProof/>
+          <w:sz w:val="24"/>
+        </w:rPr>
+        <w:t xml:space="preserve">Lumeng CN &amp; Saltiel AR 2011 Inflammatory links between obesity and metabolic disease. </w:t>
+      </w:r>
+      <w:r>
+        <w:rPr>
+          <w:rFonts w:ascii="Cambria" w:hAnsi="Cambria"/>
+          <w:i/>
+          <w:iCs/>
+          <w:noProof/>
+          <w:sz w:val="24"/>
+        </w:rPr>
+        <w:t>The Journal of Clinical Investigation</w:t>
       </w:r>
       <w:r>
         <w:rPr>
@@ -5507,35 +5829,35 @@
           <w:noProof/>
           <w:sz w:val="24"/>
         </w:rPr>
-        <w:t>170</w:t>
-      </w:r>
-      <w:r>
-        <w:rPr>
-          <w:rFonts w:ascii="Cambria" w:hAnsi="Cambria"/>
-          <w:noProof/>
-          <w:sz w:val="24"/>
-        </w:rPr>
-        <w:t xml:space="preserve"> 515–518.</w:t>
+        <w:t>121</w:t>
+      </w:r>
+      <w:r>
+        <w:rPr>
+          <w:rFonts w:ascii="Cambria" w:hAnsi="Cambria"/>
+          <w:noProof/>
+          <w:sz w:val="24"/>
+        </w:rPr>
+        <w:t xml:space="preserve"> 2111–2117. (doi:10.1172/JCI57132)</w:t>
       </w:r>
     </w:p>
     <w:p>
       <w:pPr>
         <w:pStyle w:val="NormalWeb"/>
         <w:ind w:left="480" w:hanging="480"/>
-        <w:divId w:val="1841889813"/>
-        <w:rPr>
-          <w:rFonts w:ascii="Cambria" w:hAnsi="Cambria"/>
-          <w:noProof/>
-          <w:sz w:val="24"/>
-        </w:rPr>
-      </w:pPr>
-      <w:r>
-        <w:rPr>
-          <w:rFonts w:ascii="Cambria" w:hAnsi="Cambria"/>
-          <w:noProof/>
-          <w:sz w:val="24"/>
-        </w:rPr>
-        <w:t xml:space="preserve">Menconi M, Fareed M, O’Neal P, Poylin V, Wei W &amp; Hasselgren P-O 2007 Role of glucocorticoids in the molecular regulation of muscle wasting. </w:t>
+        <w:divId w:val="594634209"/>
+        <w:rPr>
+          <w:rFonts w:ascii="Cambria" w:hAnsi="Cambria"/>
+          <w:noProof/>
+          <w:sz w:val="24"/>
+        </w:rPr>
+      </w:pPr>
+      <w:r>
+        <w:rPr>
+          <w:rFonts w:ascii="Cambria" w:hAnsi="Cambria"/>
+          <w:noProof/>
+          <w:sz w:val="24"/>
+        </w:rPr>
+        <w:t xml:space="preserve">Mayo-Smith W, Hayes CW, Biller BM, Klibanski A, Rosenthal H &amp; Rosenthal DI 1989 Body fat distribution measured with CT: correlations in healthy subjects, patients with anorexia nervosa, and patients with Cushing syndrome. </w:t>
       </w:r>
       <w:r>
         <w:rPr>
@@ -5545,7 +5867,7 @@
           <w:noProof/>
           <w:sz w:val="24"/>
         </w:rPr>
-        <w:t>Critical Care Medicine</w:t>
+        <w:t>Radiology</w:t>
       </w:r>
       <w:r>
         <w:rPr>
@@ -5563,35 +5885,35 @@
           <w:noProof/>
           <w:sz w:val="24"/>
         </w:rPr>
-        <w:t>35</w:t>
-      </w:r>
-      <w:r>
-        <w:rPr>
-          <w:rFonts w:ascii="Cambria" w:hAnsi="Cambria"/>
-          <w:noProof/>
-          <w:sz w:val="24"/>
-        </w:rPr>
-        <w:t xml:space="preserve"> S602–S608. (doi:10.1097/01.CCM.0000279194.11328.77)</w:t>
+        <w:t>170</w:t>
+      </w:r>
+      <w:r>
+        <w:rPr>
+          <w:rFonts w:ascii="Cambria" w:hAnsi="Cambria"/>
+          <w:noProof/>
+          <w:sz w:val="24"/>
+        </w:rPr>
+        <w:t xml:space="preserve"> 515–518.</w:t>
       </w:r>
     </w:p>
     <w:p>
       <w:pPr>
         <w:pStyle w:val="NormalWeb"/>
         <w:ind w:left="480" w:hanging="480"/>
-        <w:divId w:val="1841889813"/>
-        <w:rPr>
-          <w:rFonts w:ascii="Cambria" w:hAnsi="Cambria"/>
-          <w:noProof/>
-          <w:sz w:val="24"/>
-        </w:rPr>
-      </w:pPr>
-      <w:r>
-        <w:rPr>
-          <w:rFonts w:ascii="Cambria" w:hAnsi="Cambria"/>
-          <w:noProof/>
-          <w:sz w:val="24"/>
-        </w:rPr>
-        <w:t xml:space="preserve">Papaspyrou-Rao S, Schneider SH, Petersen RN &amp; Fried SK 1997 Dexamethasone increases leptin expression in humans in vivo. </w:t>
+        <w:divId w:val="594634209"/>
+        <w:rPr>
+          <w:rFonts w:ascii="Cambria" w:hAnsi="Cambria"/>
+          <w:noProof/>
+          <w:sz w:val="24"/>
+        </w:rPr>
+      </w:pPr>
+      <w:r>
+        <w:rPr>
+          <w:rFonts w:ascii="Cambria" w:hAnsi="Cambria"/>
+          <w:noProof/>
+          <w:sz w:val="24"/>
+        </w:rPr>
+        <w:t xml:space="preserve">Menconi M, Fareed M, O’Neal P, Poylin V, Wei W &amp; Hasselgren P-O 2007 Role of glucocorticoids in the molecular regulation of muscle wasting. </w:t>
       </w:r>
       <w:r>
         <w:rPr>
@@ -5601,7 +5923,7 @@
           <w:noProof/>
           <w:sz w:val="24"/>
         </w:rPr>
-        <w:t>Journal of Clinical Endocrinology and Metabolism</w:t>
+        <w:t>Critical Care Medicine</w:t>
       </w:r>
       <w:r>
         <w:rPr>
@@ -5619,35 +5941,35 @@
           <w:noProof/>
           <w:sz w:val="24"/>
         </w:rPr>
-        <w:t>82</w:t>
-      </w:r>
-      <w:r>
-        <w:rPr>
-          <w:rFonts w:ascii="Cambria" w:hAnsi="Cambria"/>
-          <w:noProof/>
-          <w:sz w:val="24"/>
-        </w:rPr>
-        <w:t xml:space="preserve"> 1635–1637.</w:t>
+        <w:t>35</w:t>
+      </w:r>
+      <w:r>
+        <w:rPr>
+          <w:rFonts w:ascii="Cambria" w:hAnsi="Cambria"/>
+          <w:noProof/>
+          <w:sz w:val="24"/>
+        </w:rPr>
+        <w:t xml:space="preserve"> S602–S608. (doi:10.1097/01.CCM.0000279194.11328.77)</w:t>
       </w:r>
     </w:p>
     <w:p>
       <w:pPr>
         <w:pStyle w:val="NormalWeb"/>
         <w:ind w:left="480" w:hanging="480"/>
-        <w:divId w:val="1841889813"/>
-        <w:rPr>
-          <w:rFonts w:ascii="Cambria" w:hAnsi="Cambria"/>
-          <w:noProof/>
-          <w:sz w:val="24"/>
-        </w:rPr>
-      </w:pPr>
-      <w:r>
-        <w:rPr>
-          <w:rFonts w:ascii="Cambria" w:hAnsi="Cambria"/>
-          <w:noProof/>
-          <w:sz w:val="24"/>
-        </w:rPr>
-        <w:t xml:space="preserve">Price SR, England BK, Bailey JL, Van Vreede K &amp; Mitch WE 1994 Acidosis and glucocorticoids concomitantly increase ubiquitin and proteasome subunit mRNAs in rat muscle. </w:t>
+        <w:divId w:val="594634209"/>
+        <w:rPr>
+          <w:rFonts w:ascii="Cambria" w:hAnsi="Cambria"/>
+          <w:noProof/>
+          <w:sz w:val="24"/>
+        </w:rPr>
+      </w:pPr>
+      <w:r>
+        <w:rPr>
+          <w:rFonts w:ascii="Cambria" w:hAnsi="Cambria"/>
+          <w:noProof/>
+          <w:sz w:val="24"/>
+        </w:rPr>
+        <w:t xml:space="preserve">Papaspyrou-Rao S, Schneider SH, Petersen RN &amp; Fried SK 1997 Dexamethasone increases leptin expression in humans in vivo. </w:t>
       </w:r>
       <w:r>
         <w:rPr>
@@ -5657,7 +5979,7 @@
           <w:noProof/>
           <w:sz w:val="24"/>
         </w:rPr>
-        <w:t>The American Journal of Physiology</w:t>
+        <w:t>Journal of Clinical Endocrinology and Metabolism</w:t>
       </w:r>
       <w:r>
         <w:rPr>
@@ -5675,42 +5997,98 @@
           <w:noProof/>
           <w:sz w:val="24"/>
         </w:rPr>
-        <w:t>267</w:t>
-      </w:r>
-      <w:r>
-        <w:rPr>
-          <w:rFonts w:ascii="Cambria" w:hAnsi="Cambria"/>
-          <w:noProof/>
-          <w:sz w:val="24"/>
-        </w:rPr>
-        <w:t xml:space="preserve"> C955–C960.</w:t>
+        <w:t>82</w:t>
+      </w:r>
+      <w:r>
+        <w:rPr>
+          <w:rFonts w:ascii="Cambria" w:hAnsi="Cambria"/>
+          <w:noProof/>
+          <w:sz w:val="24"/>
+        </w:rPr>
+        <w:t xml:space="preserve"> 1635–1637.</w:t>
       </w:r>
     </w:p>
     <w:p>
       <w:pPr>
         <w:pStyle w:val="NormalWeb"/>
         <w:ind w:left="480" w:hanging="480"/>
-        <w:divId w:val="1841889813"/>
-        <w:rPr>
-          <w:rFonts w:ascii="Cambria" w:hAnsi="Cambria"/>
-          <w:noProof/>
-          <w:sz w:val="24"/>
-        </w:rPr>
-      </w:pPr>
-      <w:r>
-        <w:rPr>
-          <w:rFonts w:ascii="Cambria" w:hAnsi="Cambria"/>
-          <w:noProof/>
-          <w:sz w:val="24"/>
-        </w:rPr>
-        <w:t>R Core Team 2013 R: A Language and Environment for Statistical Computing.</w:t>
+        <w:divId w:val="594634209"/>
+        <w:rPr>
+          <w:rFonts w:ascii="Cambria" w:hAnsi="Cambria"/>
+          <w:noProof/>
+          <w:sz w:val="24"/>
+        </w:rPr>
+      </w:pPr>
+      <w:r>
+        <w:rPr>
+          <w:rFonts w:ascii="Cambria" w:hAnsi="Cambria"/>
+          <w:noProof/>
+          <w:sz w:val="24"/>
+        </w:rPr>
+        <w:t xml:space="preserve">Price SR, England BK, Bailey JL, Van Vreede K &amp; Mitch WE 1994 Acidosis and glucocorticoids concomitantly increase ubiquitin and proteasome subunit mRNAs in rat muscle. </w:t>
+      </w:r>
+      <w:r>
+        <w:rPr>
+          <w:rFonts w:ascii="Cambria" w:hAnsi="Cambria"/>
+          <w:i/>
+          <w:iCs/>
+          <w:noProof/>
+          <w:sz w:val="24"/>
+        </w:rPr>
+        <w:t>The American Journal of Physiology</w:t>
+      </w:r>
+      <w:r>
+        <w:rPr>
+          <w:rFonts w:ascii="Cambria" w:hAnsi="Cambria"/>
+          <w:noProof/>
+          <w:sz w:val="24"/>
+        </w:rPr>
+        <w:t xml:space="preserve"> </w:t>
+      </w:r>
+      <w:r>
+        <w:rPr>
+          <w:rFonts w:ascii="Cambria" w:hAnsi="Cambria"/>
+          <w:b/>
+          <w:bCs/>
+          <w:noProof/>
+          <w:sz w:val="24"/>
+        </w:rPr>
+        <w:t>267</w:t>
+      </w:r>
+      <w:r>
+        <w:rPr>
+          <w:rFonts w:ascii="Cambria" w:hAnsi="Cambria"/>
+          <w:noProof/>
+          <w:sz w:val="24"/>
+        </w:rPr>
+        <w:t xml:space="preserve"> C955–C960.</w:t>
       </w:r>
     </w:p>
     <w:p>
       <w:pPr>
         <w:pStyle w:val="NormalWeb"/>
         <w:ind w:left="480" w:hanging="480"/>
-        <w:divId w:val="1841889813"/>
+        <w:divId w:val="594634209"/>
+        <w:rPr>
+          <w:rFonts w:ascii="Cambria" w:hAnsi="Cambria"/>
+          <w:noProof/>
+          <w:sz w:val="24"/>
+        </w:rPr>
+      </w:pPr>
+      <w:r>
+        <w:rPr>
+          <w:rFonts w:ascii="Cambria" w:hAnsi="Cambria"/>
+          <w:noProof/>
+          <w:sz w:val="24"/>
+        </w:rPr>
+        <w:t>R Core Team 2013 R: A Language and Environment for Statistical Computing.</w:t>
+      </w:r>
+    </w:p>
+    <w:p>
+      <w:pPr>
+        <w:pStyle w:val="NormalWeb"/>
+        <w:ind w:left="480" w:hanging="480"/>
+        <w:divId w:val="594634209"/>
         <w:rPr>
           <w:rFonts w:ascii="Cambria" w:hAnsi="Cambria"/>
           <w:noProof/>
@@ -5766,7 +6144,7 @@
       <w:pPr>
         <w:pStyle w:val="NormalWeb"/>
         <w:ind w:left="480" w:hanging="480"/>
-        <w:divId w:val="1841889813"/>
+        <w:divId w:val="594634209"/>
         <w:rPr>
           <w:rFonts w:ascii="Cambria" w:hAnsi="Cambria"/>
           <w:noProof/>
@@ -5840,7 +6218,7 @@
       <w:pPr>
         <w:pStyle w:val="NormalWeb"/>
         <w:ind w:left="480" w:hanging="480"/>
-        <w:divId w:val="1841889813"/>
+        <w:divId w:val="594634209"/>
         <w:rPr>
           <w:rFonts w:ascii="Cambria" w:hAnsi="Cambria"/>
           <w:noProof/>
@@ -5896,7 +6274,7 @@
       <w:pPr>
         <w:pStyle w:val="NormalWeb"/>
         <w:ind w:left="480" w:hanging="480"/>
-        <w:divId w:val="1841889813"/>
+        <w:divId w:val="594634209"/>
         <w:rPr>
           <w:rFonts w:ascii="Cambria" w:hAnsi="Cambria"/>
           <w:noProof/>
@@ -5952,7 +6330,7 @@
       <w:pPr>
         <w:pStyle w:val="NormalWeb"/>
         <w:ind w:left="480" w:hanging="480"/>
-        <w:divId w:val="427242284"/>
+        <w:divId w:val="181628602"/>
       </w:pPr>
       <w:r>
         <w:fldChar w:fldCharType="end"/>
@@ -6015,16 +6393,16 @@
     </w:p>
     <w:p/>
     <w:p>
-      <w:commentRangeStart w:id="36"/>
+      <w:commentRangeStart w:id="37"/>
       <w:r>
         <w:t>Figure 2:</w:t>
       </w:r>
-      <w:commentRangeEnd w:id="36"/>
+      <w:commentRangeEnd w:id="37"/>
       <w:r>
         <w:rPr>
           <w:rStyle w:val="CommentReference"/>
         </w:rPr>
-        <w:commentReference w:id="36"/>
+        <w:commentReference w:id="37"/>
       </w:r>
     </w:p>
     <w:p/>
@@ -7357,7 +7735,7 @@
       </w:r>
     </w:p>
   </w:comment>
-  <w:comment w:id="31" w:author="Dave Bridges" w:date="2015-02-24T10:44:00Z" w:initials="DB">
+  <w:comment w:id="30" w:author="Dave Bridges" w:date="2015-02-24T10:44:00Z" w:initials="DB">
     <w:p>
       <w:pPr>
         <w:pStyle w:val="CommentText"/>
@@ -7373,7 +7751,7 @@
       </w:r>
     </w:p>
   </w:comment>
-  <w:comment w:id="32" w:author="Dave Bridges" w:date="2015-02-24T10:56:00Z" w:initials="DB">
+  <w:comment w:id="31" w:author="Dave Bridges" w:date="2015-02-24T10:56:00Z" w:initials="DB">
     <w:p>
       <w:pPr>
         <w:pStyle w:val="CommentText"/>
@@ -7402,7 +7780,7 @@
       </w:r>
     </w:p>
   </w:comment>
-  <w:comment w:id="33" w:author="Dave Bridges" w:date="2015-02-24T11:24:00Z" w:initials="DB">
+  <w:comment w:id="33" w:author="Dave Bridges" w:date="2015-02-24T17:49:00Z" w:initials="DB">
     <w:p>
       <w:pPr>
         <w:pStyle w:val="CommentText"/>
@@ -7413,6 +7791,22 @@
         </w:rPr>
         <w:annotationRef/>
       </w:r>
+      <w:r>
+        <w:t>Is this in contrast to another paper?</w:t>
+      </w:r>
+    </w:p>
+  </w:comment>
+  <w:comment w:id="34" w:author="Dave Bridges" w:date="2015-02-24T11:24:00Z" w:initials="DB">
+    <w:p>
+      <w:pPr>
+        <w:pStyle w:val="CommentText"/>
+      </w:pPr>
+      <w:r>
+        <w:rPr>
+          <w:rStyle w:val="CommentReference"/>
+        </w:rPr>
+        <w:annotationRef/>
+      </w:r>
       <w:proofErr w:type="spellStart"/>
       <w:r>
         <w:t>Irit</w:t>
@@ -7423,7 +7817,7 @@
       </w:r>
     </w:p>
   </w:comment>
-  <w:comment w:id="34" w:author="Dave Bridges" w:date="2015-02-24T11:23:00Z" w:initials="DB">
+  <w:comment w:id="35" w:author="Dave Bridges" w:date="2015-02-24T11:23:00Z" w:initials="DB">
     <w:p>
       <w:pPr>
         <w:pStyle w:val="CommentText"/>
@@ -7460,7 +7854,7 @@
       </w:r>
     </w:p>
   </w:comment>
-  <w:comment w:id="35" w:author="Dave Bridges" w:date="2015-02-22T16:59:00Z" w:initials="DB">
+  <w:comment w:id="36" w:author="Dave Bridges" w:date="2015-02-22T16:59:00Z" w:initials="DB">
     <w:p>
       <w:pPr>
         <w:pStyle w:val="CommentText"/>
@@ -7484,7 +7878,7 @@
       </w:r>
     </w:p>
   </w:comment>
-  <w:comment w:id="36" w:author="Dave Bridges" w:date="2015-02-24T15:04:00Z" w:initials="DB">
+  <w:comment w:id="37" w:author="Dave Bridges" w:date="2015-02-24T15:04:00Z" w:initials="DB">
     <w:p>
       <w:pPr>
         <w:pStyle w:val="CommentText"/>

</xml_diff>

<commit_message>
added age of mice for ITT
</commit_message>
<xml_diff>
--- a/manuscript/Cushing-Manuscript/manuscript.docx
+++ b/manuscript/Cushing-Manuscript/manuscript.docx
@@ -996,43 +996,41 @@
         <w:r>
           <w:t xml:space="preserve">ct with the apparatus and </w:t>
         </w:r>
-        <w:bookmarkStart w:id="43" w:name="_GoBack"/>
-        <w:bookmarkEnd w:id="43"/>
         <w:r>
           <w:t>slowly pulled backwards by the tail</w:t>
         </w:r>
       </w:ins>
-      <w:ins w:id="44" w:author="Innocence Harvey" w:date="2015-02-25T21:31:00Z">
+      <w:ins w:id="43" w:author="Innocence Harvey" w:date="2015-02-25T21:31:00Z">
         <w:r>
           <w:t>.</w:t>
         </w:r>
       </w:ins>
-      <w:ins w:id="45" w:author="Innocence Harvey" w:date="2015-02-25T21:21:00Z">
+      <w:ins w:id="44" w:author="Innocence Harvey" w:date="2015-02-25T21:21:00Z">
         <w:r>
           <w:t xml:space="preserve"> </w:t>
         </w:r>
       </w:ins>
-      <w:ins w:id="46" w:author="Innocence Harvey" w:date="2015-02-25T21:31:00Z">
+      <w:ins w:id="45" w:author="Innocence Harvey" w:date="2015-02-25T21:31:00Z">
         <w:r>
           <w:t>M</w:t>
         </w:r>
       </w:ins>
-      <w:ins w:id="47" w:author="Innocence Harvey" w:date="2015-02-25T21:32:00Z">
+      <w:ins w:id="46" w:author="Innocence Harvey" w:date="2015-02-25T21:32:00Z">
         <w:r>
           <w:t>ice were given 5 trials with</w:t>
         </w:r>
       </w:ins>
-      <w:ins w:id="48" w:author="Innocence Harvey" w:date="2015-02-25T21:24:00Z">
+      <w:ins w:id="47" w:author="Innocence Harvey" w:date="2015-02-25T21:24:00Z">
         <w:r>
           <w:t xml:space="preserve"> about 10 seconds rest in between trials. Strength was measured by peak torque</w:t>
         </w:r>
       </w:ins>
-      <w:ins w:id="49" w:author="Innocence Harvey" w:date="2015-02-25T21:25:00Z">
+      <w:ins w:id="48" w:author="Innocence Harvey" w:date="2015-02-25T21:25:00Z">
         <w:r>
           <w:t xml:space="preserve"> (N)</w:t>
         </w:r>
       </w:ins>
-      <w:ins w:id="50" w:author="Innocence Harvey" w:date="2015-02-25T21:24:00Z">
+      <w:ins w:id="49" w:author="Innocence Harvey" w:date="2015-02-25T21:24:00Z">
         <w:r>
           <w:t xml:space="preserve">. </w:t>
         </w:r>
@@ -1707,16 +1705,16 @@
       <w:r>
         <w:t xml:space="preserve"> control patients is enriched in genes from gene ontology, KEGG, transcription factor or </w:t>
       </w:r>
-      <w:commentRangeStart w:id="51"/>
+      <w:commentRangeStart w:id="50"/>
       <w:r>
         <w:t xml:space="preserve">microRNA target gene sets. </w:t>
       </w:r>
-      <w:commentRangeEnd w:id="51"/>
+      <w:commentRangeEnd w:id="50"/>
       <w:r>
         <w:rPr>
           <w:rStyle w:val="CommentReference"/>
         </w:rPr>
-        <w:commentReference w:id="51"/>
+        <w:commentReference w:id="50"/>
       </w:r>
       <w:r>
         <w:t xml:space="preserve">The gene list was ranked based on t-statistics and the statistical significance of the enrichment score was determined by performing 1000 phenotype permutation. Other settings for GSEA were left </w:t>
@@ -1728,9 +1726,23 @@
         <w:lastRenderedPageBreak/>
         <w:t>from this study are available through the Gene Expression Omnibus (</w:t>
       </w:r>
+      <w:commentRangeStart w:id="51"/>
+      <w:r>
+        <w:t>GSEXXXXX</w:t>
+      </w:r>
+      <w:commentRangeEnd w:id="51"/>
+      <w:r>
+        <w:rPr>
+          <w:rStyle w:val="CommentReference"/>
+        </w:rPr>
+        <w:commentReference w:id="51"/>
+      </w:r>
+      <w:r>
+        <w:t xml:space="preserve">) and at </w:t>
+      </w:r>
       <w:commentRangeStart w:id="52"/>
       <w:r>
-        <w:t>GSEXXXXX</w:t>
+        <w:t>http://bridgeslab.github.io/CushingAcromegalyStudy/</w:t>
       </w:r>
       <w:commentRangeEnd w:id="52"/>
       <w:r>
@@ -1739,12 +1751,83 @@
         </w:rPr>
         <w:commentReference w:id="52"/>
       </w:r>
-      <w:r>
-        <w:t xml:space="preserve">) and at </w:t>
+    </w:p>
+    <w:p/>
+    <w:p>
+      <w:pPr>
+        <w:pStyle w:val="Heading1"/>
+      </w:pPr>
+      <w:r>
+        <w:t xml:space="preserve">Results </w:t>
+      </w:r>
+    </w:p>
+    <w:p>
+      <w:pPr>
+        <w:pStyle w:val="Heading2"/>
+      </w:pPr>
+      <w:r>
+        <w:t>Patient characteristics</w:t>
+      </w:r>
+    </w:p>
+    <w:p>
+      <w:r>
+        <w:t xml:space="preserve">Clinical and metabolic measurements were obtained for 5 </w:t>
+      </w:r>
+      <w:proofErr w:type="gramStart"/>
+      <w:r>
+        <w:t>Cushing's  disease</w:t>
+      </w:r>
+      <w:proofErr w:type="gramEnd"/>
+      <w:r>
+        <w:t xml:space="preserve"> patients and 11 controls</w:t>
+      </w:r>
+      <w:r>
+        <w:t>, who were admitted with non-secreting adenomas</w:t>
+      </w:r>
+      <w:r>
+        <w:t xml:space="preserve">. Patient characteristics are shown in Table 1. </w:t>
+      </w:r>
+      <w:r>
+        <w:t>Our Cushing’s patients were in general younger and had smaller tumors than the patients with non-secreting adenomas.  In our cohort there</w:t>
+      </w:r>
+      <w:r>
+        <w:t xml:space="preserve"> was a trend </w:t>
+      </w:r>
+      <w:r>
+        <w:t xml:space="preserve">towards </w:t>
+      </w:r>
+      <w:proofErr w:type="gramStart"/>
+      <w:r>
+        <w:t>elevated</w:t>
+      </w:r>
+      <w:r>
+        <w:t xml:space="preserve"> </w:t>
+      </w:r>
+      <w:r>
+        <w:t xml:space="preserve"> body</w:t>
+      </w:r>
+      <w:proofErr w:type="gramEnd"/>
+      <w:r>
+        <w:t xml:space="preserve"> weight (p=0.47), body mass index (BMI) (p=0.27</w:t>
+      </w:r>
+      <w:r>
+        <w:t xml:space="preserve">) and abdominal </w:t>
+      </w:r>
+      <w:r>
+        <w:t>circumference</w:t>
+      </w:r>
+      <w:r>
+        <w:t xml:space="preserve"> (p</w:t>
+      </w:r>
+      <w:r>
+        <w:t>=0.07, Figure 1A</w:t>
+      </w:r>
+      <w:r>
+        <w:t xml:space="preserve">), consistent with Cushing’s patients having </w:t>
       </w:r>
       <w:commentRangeStart w:id="53"/>
       <w:r>
-        <w:t>http://bridgeslab.github.io/CushingAcromegalyStudy/</w:t>
+        <w:t>elevated fat mass</w:t>
       </w:r>
       <w:commentRangeEnd w:id="53"/>
       <w:r>
@@ -1753,304 +1836,218 @@
         </w:rPr>
         <w:commentReference w:id="53"/>
       </w:r>
+      <w:r>
+        <w:t>.</w:t>
+      </w:r>
+      <w:r>
+        <w:t xml:space="preserve"> </w:t>
+      </w:r>
+      <w:r>
+        <w:t xml:space="preserve">We also detected </w:t>
+      </w:r>
+      <w:r>
+        <w:t>a non-significant</w:t>
+      </w:r>
+      <w:r>
+        <w:t xml:space="preserve"> elevation in HOMA-IR score (</w:t>
+      </w:r>
+      <w:r>
+        <w:t xml:space="preserve">2.6 Fold, p=0.67 by Wilcoxon test, Figure 1B), driven largely by increases in fasting insulin levels (p=0.30).  </w:t>
+      </w:r>
+      <w:r>
+        <w:t>Three</w:t>
+      </w:r>
+      <w:r>
+        <w:t xml:space="preserve"> out of the 5 Cushing's disease patients had diabetes while </w:t>
+      </w:r>
+      <w:r>
+        <w:t xml:space="preserve">only </w:t>
+      </w:r>
+      <w:r>
+        <w:t>1 of</w:t>
+      </w:r>
+      <w:r>
+        <w:t xml:space="preserve"> the 11 controls had diabetes (</w:t>
+      </w:r>
+      <w:commentRangeStart w:id="54"/>
+      <w:r>
+        <w:t>p</w:t>
+      </w:r>
+      <w:r>
+        <w:t>=0.03</w:t>
+      </w:r>
+      <w:commentRangeEnd w:id="54"/>
+      <w:r>
+        <w:rPr>
+          <w:rStyle w:val="CommentReference"/>
+        </w:rPr>
+        <w:commentReference w:id="54"/>
+      </w:r>
+      <w:r>
+        <w:t>)</w:t>
+      </w:r>
+      <w:r>
+        <w:t>.</w:t>
+      </w:r>
+      <w:r>
+        <w:t xml:space="preserve">  These data are consistent with elevated glucose intolerance in patients with Cushing’s syndrome.</w:t>
+      </w:r>
+      <w:r>
+        <w:t xml:space="preserve">  We observed </w:t>
+      </w:r>
+      <w:r>
+        <w:t>signi</w:t>
+      </w:r>
+      <w:r>
+        <w:t>f</w:t>
+      </w:r>
+      <w:r>
+        <w:t xml:space="preserve">icant </w:t>
+      </w:r>
+      <w:r>
+        <w:t>elevations in both ALT and AST in serum from Cushing’s patients.  To evaluate lipolysis i</w:t>
+      </w:r>
+      <w:r>
+        <w:t xml:space="preserve">n explants from these patients we measured glycerol release from isolated subcutaneous adipose tissue and found a 3.1 fold elevation in glycerol release from these tissues (p=0.049 via Student’s </w:t>
+      </w:r>
+      <w:r>
+        <w:rPr>
+          <w:i/>
+        </w:rPr>
+        <w:t>t</w:t>
+      </w:r>
+      <w:r>
+        <w:t xml:space="preserve">-test).  These data </w:t>
+      </w:r>
+      <w:commentRangeStart w:id="55"/>
+      <w:r>
+        <w:t xml:space="preserve">support </w:t>
+      </w:r>
+      <w:r>
+        <w:t xml:space="preserve">previous studies </w:t>
+      </w:r>
+      <w:commentRangeEnd w:id="55"/>
+      <w:r>
+        <w:rPr>
+          <w:rStyle w:val="CommentReference"/>
+        </w:rPr>
+        <w:commentReference w:id="55"/>
+      </w:r>
+      <w:proofErr w:type="gramStart"/>
+      <w:r>
+        <w:t>which</w:t>
+      </w:r>
+      <w:proofErr w:type="gramEnd"/>
+      <w:r>
+        <w:t xml:space="preserve"> implicate elevated lipolysis and higher rates of non-alcoholic fatty liver disease in Cushing’s </w:t>
+      </w:r>
+      <w:commentRangeStart w:id="56"/>
+      <w:r>
+        <w:t>patients</w:t>
+      </w:r>
+      <w:commentRangeEnd w:id="56"/>
+      <w:r>
+        <w:rPr>
+          <w:rStyle w:val="CommentReference"/>
+        </w:rPr>
+        <w:commentReference w:id="56"/>
+      </w:r>
+      <w:r>
+        <w:t>.</w:t>
+      </w:r>
     </w:p>
     <w:p/>
     <w:p>
       <w:pPr>
-        <w:pStyle w:val="Heading1"/>
-      </w:pPr>
-      <w:r>
-        <w:t xml:space="preserve">Results </w:t>
-      </w:r>
-    </w:p>
-    <w:p>
-      <w:pPr>
         <w:pStyle w:val="Heading2"/>
       </w:pPr>
       <w:r>
-        <w:t>Patient characteristics</w:t>
-      </w:r>
-    </w:p>
-    <w:p>
-      <w:r>
-        <w:t xml:space="preserve">Clinical and metabolic measurements were obtained for 5 </w:t>
+        <w:t xml:space="preserve">Dexamethasone Treatment of Mice As a Model of Cushing’s </w:t>
       </w:r>
       <w:proofErr w:type="gramStart"/>
       <w:r>
-        <w:t>Cushing's  disease</w:t>
+        <w:t>Syndrome</w:t>
       </w:r>
       <w:proofErr w:type="gramEnd"/>
-      <w:r>
-        <w:t xml:space="preserve"> patients and 11 controls</w:t>
-      </w:r>
-      <w:r>
-        <w:t>, who were admitted with non-secreting adenomas</w:t>
-      </w:r>
-      <w:r>
-        <w:t xml:space="preserve">. Patient characteristics are shown in Table 1. </w:t>
-      </w:r>
-      <w:r>
-        <w:t>Our Cushing’s patients were in general younger and had smaller tumors than the patients with non-secreting adenomas.  In our cohort there</w:t>
-      </w:r>
-      <w:r>
-        <w:t xml:space="preserve"> was a trend </w:t>
-      </w:r>
-      <w:r>
-        <w:t xml:space="preserve">towards </w:t>
-      </w:r>
-      <w:proofErr w:type="gramStart"/>
-      <w:r>
-        <w:t>elevated</w:t>
-      </w:r>
+    </w:p>
+    <w:p>
+      <w:r>
+        <w:t>To validate the gene expression changes observed in human subjects, we treated C67BL/6J mice with dexamethasone in their drinking water to mimic the systemic effects of cortisol overproduction.  These mice had an initial catabolic phase in which their body weig</w:t>
+      </w:r>
+      <w:r>
+        <w:t>ht was rapidly reduced (Figure 2</w:t>
+      </w:r>
+      <w:r>
+        <w:t>A), an effect that was prima</w:t>
+      </w:r>
+      <w:r>
+        <w:t>rily in lean body mass (Figure 2</w:t>
+      </w:r>
+      <w:r>
+        <w:t xml:space="preserve">B).  This is consistent with the effects of </w:t>
+      </w:r>
+      <w:proofErr w:type="spellStart"/>
+      <w:r>
+        <w:t>glucococorticoids</w:t>
+      </w:r>
+      <w:proofErr w:type="spellEnd"/>
+      <w:r>
+        <w:t xml:space="preserve"> on muscle atrophy that has been previously </w:t>
+      </w:r>
+      <w:commentRangeStart w:id="57"/>
+      <w:r>
+        <w:t>reported</w:t>
+      </w:r>
+      <w:commentRangeEnd w:id="57"/>
+      <w:r>
+        <w:rPr>
+          <w:rStyle w:val="CommentReference"/>
+        </w:rPr>
+        <w:commentReference w:id="57"/>
+      </w:r>
+      <w:r>
+        <w:t>.</w:t>
+      </w:r>
+      <w:r>
+        <w:t xml:space="preserve">  After approximately 5</w:t>
+      </w:r>
+      <w:r>
+        <w:t xml:space="preserve"> weeks, we observed an elevation in both total fat mass, and percent adiposity in the dexa</w:t>
+      </w:r>
+      <w:r>
+        <w:t>methasone treated mice (Figure 2</w:t>
+      </w:r>
+      <w:r>
+        <w:t>C</w:t>
+      </w:r>
+      <w:r>
+        <w:t>-D</w:t>
+      </w:r>
+      <w:r>
+        <w:t>).  Throughout the study, we did not detect any differences in</w:t>
+      </w:r>
+      <w:r>
+        <w:t xml:space="preserve"> food int</w:t>
+      </w:r>
+      <w:r>
+        <w:t>ake between the groups (Figure 2</w:t>
+      </w:r>
+      <w:r>
+        <w:t>E</w:t>
+      </w:r>
+      <w:r>
+        <w:t xml:space="preserve">).  To evaluate insulin sensitivity, we performed insulin tolerance tests on these mice at </w:t>
+      </w:r>
+      <w:ins w:id="58" w:author="Innocence Harvey" w:date="2015-02-25T21:35:00Z">
+        <w:r>
+          <w:t>21</w:t>
+        </w:r>
+      </w:ins>
       <w:r>
         <w:t xml:space="preserve"> </w:t>
       </w:r>
-      <w:r>
-        <w:t xml:space="preserve"> body</w:t>
-      </w:r>
-      <w:proofErr w:type="gramEnd"/>
-      <w:r>
-        <w:t xml:space="preserve"> weight (p=0.47), body mass index (BMI) (p=0.27</w:t>
-      </w:r>
-      <w:r>
-        <w:t xml:space="preserve">) and abdominal </w:t>
-      </w:r>
-      <w:r>
-        <w:t>circumference</w:t>
-      </w:r>
-      <w:r>
-        <w:t xml:space="preserve"> (p</w:t>
-      </w:r>
-      <w:r>
-        <w:t>=0.07, Figure 1A</w:t>
-      </w:r>
-      <w:r>
-        <w:t xml:space="preserve">), consistent with Cushing’s patients having </w:t>
-      </w:r>
-      <w:commentRangeStart w:id="54"/>
-      <w:r>
-        <w:t>elevated fat mass</w:t>
-      </w:r>
-      <w:commentRangeEnd w:id="54"/>
-      <w:r>
-        <w:rPr>
-          <w:rStyle w:val="CommentReference"/>
-        </w:rPr>
-        <w:commentReference w:id="54"/>
-      </w:r>
-      <w:r>
-        <w:t>.</w:t>
-      </w:r>
-      <w:r>
-        <w:t xml:space="preserve"> </w:t>
-      </w:r>
-      <w:r>
-        <w:t xml:space="preserve">We also detected </w:t>
-      </w:r>
-      <w:r>
-        <w:t>a non-significant</w:t>
-      </w:r>
-      <w:r>
-        <w:t xml:space="preserve"> elevation in HOMA-IR score (</w:t>
-      </w:r>
-      <w:r>
-        <w:t xml:space="preserve">2.6 Fold, p=0.67 by Wilcoxon test, Figure 1B), driven largely by increases in fasting insulin levels (p=0.30).  </w:t>
-      </w:r>
-      <w:r>
-        <w:t>Three</w:t>
-      </w:r>
-      <w:r>
-        <w:t xml:space="preserve"> out of the 5 Cushing's disease patients had diabetes while </w:t>
-      </w:r>
-      <w:r>
-        <w:t xml:space="preserve">only </w:t>
-      </w:r>
-      <w:r>
-        <w:t>1 of</w:t>
-      </w:r>
-      <w:r>
-        <w:t xml:space="preserve"> the 11 controls had diabetes (</w:t>
-      </w:r>
-      <w:commentRangeStart w:id="55"/>
-      <w:r>
-        <w:t>p</w:t>
-      </w:r>
-      <w:r>
-        <w:t>=0.03</w:t>
-      </w:r>
-      <w:commentRangeEnd w:id="55"/>
-      <w:r>
-        <w:rPr>
-          <w:rStyle w:val="CommentReference"/>
-        </w:rPr>
-        <w:commentReference w:id="55"/>
-      </w:r>
-      <w:r>
-        <w:t>)</w:t>
-      </w:r>
-      <w:r>
-        <w:t>.</w:t>
-      </w:r>
-      <w:r>
-        <w:t xml:space="preserve">  These data are consistent with elevated glucose intolerance in patients with Cushing’s syndrome.</w:t>
-      </w:r>
-      <w:r>
-        <w:t xml:space="preserve">  We observed </w:t>
-      </w:r>
-      <w:r>
-        <w:t>signi</w:t>
-      </w:r>
-      <w:r>
-        <w:t>f</w:t>
-      </w:r>
-      <w:r>
-        <w:t xml:space="preserve">icant </w:t>
-      </w:r>
-      <w:r>
-        <w:t>elevations in both ALT and AST in serum from Cushing’s patients.  To evaluate lipolysis i</w:t>
-      </w:r>
-      <w:r>
-        <w:t xml:space="preserve">n explants from these patients we measured glycerol release from isolated subcutaneous adipose tissue and found a 3.1 fold elevation in glycerol release from these tissues (p=0.049 via Student’s </w:t>
-      </w:r>
-      <w:r>
-        <w:rPr>
-          <w:i/>
-        </w:rPr>
-        <w:t>t</w:t>
-      </w:r>
-      <w:r>
-        <w:t xml:space="preserve">-test).  These data </w:t>
-      </w:r>
-      <w:commentRangeStart w:id="56"/>
-      <w:r>
-        <w:t xml:space="preserve">support </w:t>
-      </w:r>
-      <w:r>
-        <w:t xml:space="preserve">previous studies </w:t>
-      </w:r>
-      <w:commentRangeEnd w:id="56"/>
-      <w:r>
-        <w:rPr>
-          <w:rStyle w:val="CommentReference"/>
-        </w:rPr>
-        <w:commentReference w:id="56"/>
-      </w:r>
-      <w:proofErr w:type="gramStart"/>
-      <w:r>
-        <w:t>which</w:t>
-      </w:r>
-      <w:proofErr w:type="gramEnd"/>
-      <w:r>
-        <w:t xml:space="preserve"> implicate elevated lipolysis and higher rates of non-alcoholic fatty liver disease in Cushing’s </w:t>
-      </w:r>
-      <w:commentRangeStart w:id="57"/>
-      <w:r>
-        <w:t>patients</w:t>
-      </w:r>
-      <w:commentRangeEnd w:id="57"/>
-      <w:r>
-        <w:rPr>
-          <w:rStyle w:val="CommentReference"/>
-        </w:rPr>
-        <w:commentReference w:id="57"/>
-      </w:r>
-      <w:r>
-        <w:t>.</w:t>
-      </w:r>
-    </w:p>
-    <w:p/>
-    <w:p>
-      <w:pPr>
-        <w:pStyle w:val="Heading2"/>
-      </w:pPr>
-      <w:r>
-        <w:t xml:space="preserve">Dexamethasone Treatment of Mice As a Model of Cushing’s </w:t>
-      </w:r>
-      <w:proofErr w:type="gramStart"/>
-      <w:r>
-        <w:t>Syndrome</w:t>
-      </w:r>
-      <w:proofErr w:type="gramEnd"/>
-    </w:p>
-    <w:p>
-      <w:r>
-        <w:t>To validate the gene expression changes observed in human subjects, we treated C67BL/6J mice with dexamethasone in their drinking water to mimic the systemic effects of cortisol overproduction.  These mice had an initial catabolic phase in which their body weig</w:t>
-      </w:r>
-      <w:r>
-        <w:t>ht was rapidly reduced (Figure 2</w:t>
-      </w:r>
-      <w:r>
-        <w:t>A), an effect that was prima</w:t>
-      </w:r>
-      <w:r>
-        <w:t>rily in lean body mass (Figure 2</w:t>
-      </w:r>
-      <w:r>
-        <w:t xml:space="preserve">B).  This is consistent with the effects of </w:t>
-      </w:r>
-      <w:proofErr w:type="spellStart"/>
-      <w:r>
-        <w:t>glucococorticoids</w:t>
-      </w:r>
-      <w:proofErr w:type="spellEnd"/>
-      <w:r>
-        <w:t xml:space="preserve"> on muscle atrophy that has been previously </w:t>
-      </w:r>
-      <w:commentRangeStart w:id="58"/>
-      <w:r>
-        <w:t>reported</w:t>
-      </w:r>
-      <w:commentRangeEnd w:id="58"/>
-      <w:r>
-        <w:rPr>
-          <w:rStyle w:val="CommentReference"/>
-        </w:rPr>
-        <w:commentReference w:id="58"/>
-      </w:r>
-      <w:r>
-        <w:t>.</w:t>
-      </w:r>
-      <w:r>
-        <w:t xml:space="preserve">  After approximately 5</w:t>
-      </w:r>
-      <w:r>
-        <w:t xml:space="preserve"> weeks, we observed an elevation in both total fat mass, and percent adiposity in the dexa</w:t>
-      </w:r>
-      <w:r>
-        <w:t>methasone treated mice (Figure 2</w:t>
-      </w:r>
-      <w:r>
-        <w:t>C</w:t>
-      </w:r>
-      <w:r>
-        <w:t>-D</w:t>
-      </w:r>
-      <w:r>
-        <w:t>).  Throughout the study, we did not detect any differences in</w:t>
-      </w:r>
-      <w:r>
-        <w:t xml:space="preserve"> food int</w:t>
-      </w:r>
-      <w:r>
-        <w:t>ake between the groups (Figure 2</w:t>
-      </w:r>
-      <w:r>
-        <w:t>E</w:t>
-      </w:r>
-      <w:r>
-        <w:t xml:space="preserve">).  To evaluate insulin sensitivity, we performed insulin tolerance tests on these mice at </w:t>
-      </w:r>
-      <w:commentRangeStart w:id="59"/>
-      <w:r>
-        <w:t xml:space="preserve">XXX </w:t>
-      </w:r>
-      <w:commentRangeEnd w:id="59"/>
-      <w:r>
-        <w:rPr>
-          <w:rStyle w:val="CommentReference"/>
-        </w:rPr>
-        <w:commentReference w:id="59"/>
-      </w:r>
+      <w:bookmarkStart w:id="59" w:name="_GoBack"/>
+      <w:bookmarkEnd w:id="59"/>
       <w:r>
         <w:t>weeks of age, and found that while they had reduced fasting glucose at this stage, they were resistant to insulin-induced reduc</w:t>
       </w:r>
@@ -8483,7 +8480,7 @@
       </w:r>
     </w:p>
   </w:comment>
-  <w:comment w:id="51" w:author="Dave Bridges" w:date="2015-02-22T17:03:00Z" w:initials="DB">
+  <w:comment w:id="50" w:author="Dave Bridges" w:date="2015-02-22T17:03:00Z" w:initials="DB">
     <w:p>
       <w:pPr>
         <w:pStyle w:val="CommentText"/>
@@ -8512,7 +8509,7 @@
       </w:r>
     </w:p>
   </w:comment>
-  <w:comment w:id="52" w:author="Dave Bridges" w:date="2015-02-22T16:57:00Z" w:initials="DB">
+  <w:comment w:id="51" w:author="Dave Bridges" w:date="2015-02-22T16:57:00Z" w:initials="DB">
     <w:p>
       <w:pPr>
         <w:pStyle w:val="CommentText"/>
@@ -8533,7 +8530,7 @@
       </w:r>
     </w:p>
   </w:comment>
-  <w:comment w:id="53" w:author="Dave Bridges" w:date="2015-02-22T16:58:00Z" w:initials="DB">
+  <w:comment w:id="52" w:author="Dave Bridges" w:date="2015-02-22T16:58:00Z" w:initials="DB">
     <w:p>
       <w:pPr>
         <w:pStyle w:val="CommentText"/>
@@ -8557,7 +8554,7 @@
       </w:r>
     </w:p>
   </w:comment>
-  <w:comment w:id="54" w:author="Dave Bridges" w:date="2015-02-25T09:46:00Z" w:initials="DB">
+  <w:comment w:id="53" w:author="Dave Bridges" w:date="2015-02-25T09:46:00Z" w:initials="DB">
     <w:p>
       <w:pPr>
         <w:pStyle w:val="CommentText"/>
@@ -8578,7 +8575,7 @@
       </w:r>
     </w:p>
   </w:comment>
-  <w:comment w:id="55" w:author="Dave Bridges" w:date="2015-02-25T09:45:00Z" w:initials="DB">
+  <w:comment w:id="54" w:author="Dave Bridges" w:date="2015-02-25T09:45:00Z" w:initials="DB">
     <w:p>
       <w:pPr>
         <w:pStyle w:val="CommentText"/>
@@ -8607,7 +8604,7 @@
       </w:r>
     </w:p>
   </w:comment>
-  <w:comment w:id="56" w:author="Dave Bridges" w:date="2015-02-24T12:04:00Z" w:initials="DB">
+  <w:comment w:id="55" w:author="Dave Bridges" w:date="2015-02-24T12:04:00Z" w:initials="DB">
     <w:p>
       <w:pPr>
         <w:pStyle w:val="CommentText"/>
@@ -8628,7 +8625,7 @@
       </w:r>
     </w:p>
   </w:comment>
-  <w:comment w:id="57" w:author="Irit Hochberg" w:date="2015-02-25T15:05:00Z" w:initials="IH">
+  <w:comment w:id="56" w:author="Irit Hochberg" w:date="2015-02-25T15:05:00Z" w:initials="IH">
     <w:p>
       <w:pPr>
         <w:pStyle w:val="CommentText"/>
@@ -8644,7 +8641,7 @@
       </w:r>
     </w:p>
   </w:comment>
-  <w:comment w:id="58" w:author="Dave Bridges" w:date="2015-02-22T15:24:00Z" w:initials="DB">
+  <w:comment w:id="57" w:author="Dave Bridges" w:date="2015-02-22T15:24:00Z" w:initials="DB">
     <w:p>
       <w:pPr>
         <w:pStyle w:val="CommentText"/>
@@ -8657,22 +8654,6 @@
       </w:r>
       <w:r>
         <w:t>Innocence we need references for this statement</w:t>
-      </w:r>
-    </w:p>
-  </w:comment>
-  <w:comment w:id="59" w:author="Dave Bridges" w:date="2015-02-22T15:28:00Z" w:initials="DB">
-    <w:p>
-      <w:pPr>
-        <w:pStyle w:val="CommentText"/>
-      </w:pPr>
-      <w:r>
-        <w:rPr>
-          <w:rStyle w:val="CommentReference"/>
-        </w:rPr>
-        <w:annotationRef/>
-      </w:r>
-      <w:r>
-        <w:t>Innocence when was this?</w:t>
       </w:r>
     </w:p>
   </w:comment>

</xml_diff>

<commit_message>
added strongly upregulated glucose ox transcripts
</commit_message>
<xml_diff>
--- a/manuscript/Cushing-Manuscript/manuscript.docx
+++ b/manuscript/Cushing-Manuscript/manuscript.docx
@@ -3489,6 +3489,14 @@
       </w:del>
     </w:p>
     <w:p>
+      <w:pPr>
+        <w:rPr>
+          <w:i/>
+          <w:rPrChange w:id="111" w:author="Innocence Harvey" w:date="2015-02-25T23:06:00Z">
+            <w:rPr/>
+          </w:rPrChange>
+        </w:rPr>
+      </w:pPr>
       <w:r>
         <w:t xml:space="preserve">Several glucose metabolism genes, and specifically glycolysis </w:t>
       </w:r>
@@ -3499,1579 +3507,1704 @@
         <w:t>genes were expressed at higher levels</w:t>
       </w:r>
       <w:r>
-        <w:t xml:space="preserve"> in Cushing's disease patients (Figure 5).  Strongly induced </w:t>
-      </w:r>
-      <w:commentRangeStart w:id="111"/>
-      <w:r>
-        <w:t xml:space="preserve">genes included, </w:t>
-      </w:r>
-      <w:commentRangeEnd w:id="111"/>
+        <w:t xml:space="preserve"> in Cushing's disease patients (Figure 5).  Strongly induced genes included, </w:t>
+      </w:r>
+      <w:ins w:id="112" w:author="Innocence Harvey" w:date="2015-02-25T23:06:00Z">
+        <w:r>
+          <w:rPr>
+            <w:i/>
+          </w:rPr>
+          <w:t>HK3, FBP1, ALDOC, ENO1, IDH1, ME1 AND DLAT</w:t>
+        </w:r>
+      </w:ins>
+      <w:ins w:id="113" w:author="Innocence Harvey" w:date="2015-02-25T23:08:00Z">
+        <w:r>
+          <w:rPr>
+            <w:i/>
+          </w:rPr>
+          <w:t xml:space="preserve">. </w:t>
+        </w:r>
+      </w:ins>
+      <w:proofErr w:type="spellStart"/>
+      <w:ins w:id="114" w:author="Innocence Harvey" w:date="2015-02-25T23:09:00Z">
+        <w:r>
+          <w:t>Upregulations</w:t>
+        </w:r>
+        <w:proofErr w:type="spellEnd"/>
+        <w:r>
+          <w:t xml:space="preserve"> </w:t>
+        </w:r>
+      </w:ins>
+      <w:ins w:id="115" w:author="Innocence Harvey" w:date="2015-02-25T23:10:00Z">
+        <w:r>
+          <w:t xml:space="preserve">in </w:t>
+        </w:r>
+      </w:ins>
+      <w:ins w:id="116" w:author="Innocence Harvey" w:date="2015-02-25T23:11:00Z">
+        <w:r>
+          <w:rPr>
+            <w:i/>
+            <w:rPrChange w:id="117" w:author="Innocence Harvey" w:date="2015-02-25T23:16:00Z">
+              <w:rPr/>
+            </w:rPrChange>
+          </w:rPr>
+          <w:t>Idh1</w:t>
+        </w:r>
+        <w:r>
+          <w:t xml:space="preserve"> and </w:t>
+        </w:r>
+        <w:bookmarkStart w:id="118" w:name="_GoBack"/>
+        <w:r>
+          <w:rPr>
+            <w:i/>
+            <w:rPrChange w:id="119" w:author="Innocence Harvey" w:date="2015-02-25T23:16:00Z">
+              <w:rPr/>
+            </w:rPrChange>
+          </w:rPr>
+          <w:t>Me1</w:t>
+        </w:r>
+        <w:bookmarkEnd w:id="118"/>
+        <w:r>
+          <w:t xml:space="preserve"> were also noted in </w:t>
+        </w:r>
+      </w:ins>
+      <w:ins w:id="120" w:author="Innocence Harvey" w:date="2015-02-25T23:12:00Z">
+        <w:r>
+          <w:t>mouse adipose tissue</w:t>
+        </w:r>
+      </w:ins>
+      <w:ins w:id="121" w:author="Innocence Harvey" w:date="2015-02-25T23:14:00Z">
+        <w:r>
+          <w:t xml:space="preserve">, along with other </w:t>
+        </w:r>
+      </w:ins>
+      <w:ins w:id="122" w:author="Innocence Harvey" w:date="2015-02-25T23:15:00Z">
+        <w:r>
+          <w:t>transcripts</w:t>
+        </w:r>
+      </w:ins>
+      <w:ins w:id="123" w:author="Innocence Harvey" w:date="2015-02-25T23:16:00Z">
+        <w:r>
+          <w:t xml:space="preserve"> involved in glucose oxidation</w:t>
+        </w:r>
+      </w:ins>
+      <w:ins w:id="124" w:author="Innocence Harvey" w:date="2015-02-25T23:15:00Z">
+        <w:r>
+          <w:t xml:space="preserve"> such as</w:t>
+        </w:r>
+      </w:ins>
+      <w:ins w:id="125" w:author="Innocence Harvey" w:date="2015-02-25T23:16:00Z">
+        <w:r>
+          <w:t xml:space="preserve"> </w:t>
+        </w:r>
+        <w:r>
+          <w:rPr>
+            <w:i/>
+            <w:rPrChange w:id="126" w:author="Innocence Harvey" w:date="2015-02-25T23:16:00Z">
+              <w:rPr/>
+            </w:rPrChange>
+          </w:rPr>
+          <w:t xml:space="preserve">Aco1, </w:t>
+        </w:r>
+        <w:proofErr w:type="spellStart"/>
+        <w:r>
+          <w:rPr>
+            <w:i/>
+            <w:rPrChange w:id="127" w:author="Innocence Harvey" w:date="2015-02-25T23:16:00Z">
+              <w:rPr/>
+            </w:rPrChange>
+          </w:rPr>
+          <w:t>Ldhb</w:t>
+        </w:r>
+        <w:proofErr w:type="spellEnd"/>
+        <w:r>
+          <w:t xml:space="preserve"> and </w:t>
+        </w:r>
+        <w:r>
+          <w:rPr>
+            <w:i/>
+            <w:rPrChange w:id="128" w:author="Innocence Harvey" w:date="2015-02-25T23:16:00Z">
+              <w:rPr/>
+            </w:rPrChange>
+          </w:rPr>
+          <w:t>Mdh1</w:t>
+        </w:r>
+      </w:ins>
+      <w:ins w:id="129" w:author="Innocence Harvey" w:date="2015-02-25T23:15:00Z">
+        <w:r>
+          <w:t xml:space="preserve"> </w:t>
+        </w:r>
+      </w:ins>
+      <w:ins w:id="130" w:author="Innocence Harvey" w:date="2015-02-25T23:13:00Z">
+        <w:r>
+          <w:t xml:space="preserve"> (Figure 5B)</w:t>
+        </w:r>
+      </w:ins>
+      <w:ins w:id="131" w:author="Innocence Harvey" w:date="2015-02-25T23:12:00Z">
+        <w:r>
+          <w:t>.</w:t>
+        </w:r>
+      </w:ins>
+    </w:p>
+    <w:p/>
+    <w:p>
+      <w:r>
+        <w:t xml:space="preserve">Glycogen synthase 2 </w:t>
+      </w:r>
+      <w:del w:id="132" w:author="Dave Bridges" w:date="2015-02-25T18:21:00Z">
+        <w:r>
+          <w:delText xml:space="preserve">(liver) </w:delText>
+        </w:r>
+      </w:del>
+      <w:r>
+        <w:t>(</w:t>
+      </w:r>
+      <w:r>
+        <w:rPr>
+          <w:i/>
+        </w:rPr>
+        <w:t>GYS2</w:t>
+      </w:r>
+      <w:r>
+        <w:t>) was strongly induced 3.8 fold (</w:t>
+      </w:r>
+      <w:r>
+        <w:t>q</w:t>
+      </w:r>
+      <w:r>
+        <w:t>=0.004)</w:t>
+      </w:r>
+    </w:p>
+    <w:p>
+      <w:r>
+        <w:rPr>
+          <w:i/>
+        </w:rPr>
+        <w:t>UGP2</w:t>
+      </w:r>
+      <w:r>
+        <w:t xml:space="preserve"> which creates the glycogen precursor UDP-glucose was induced 1.3 fold (</w:t>
+      </w:r>
+      <w:r>
+        <w:t>q</w:t>
+      </w:r>
+      <w:r>
+        <w:t>=0.01)</w:t>
+      </w:r>
+      <w:r>
+        <w:t xml:space="preserve"> </w:t>
+      </w:r>
+      <w:r>
+        <w:t>glycogen branching enzyme (</w:t>
+      </w:r>
+      <w:r>
+        <w:rPr>
+          <w:i/>
+        </w:rPr>
+        <w:t>GBE1</w:t>
+      </w:r>
+      <w:r>
+        <w:t>) was induced 1.6 fold (</w:t>
+      </w:r>
+      <w:r>
+        <w:t>q</w:t>
+      </w:r>
+      <w:r>
+        <w:t>=0.027)</w:t>
+      </w:r>
+      <w:r>
+        <w:t xml:space="preserve">.  All </w:t>
+      </w:r>
+      <w:r>
+        <w:lastRenderedPageBreak/>
+        <w:t xml:space="preserve">three glycogen </w:t>
+      </w:r>
+      <w:proofErr w:type="spellStart"/>
+      <w:r>
+        <w:t>phosphorylase</w:t>
+      </w:r>
+      <w:proofErr w:type="spellEnd"/>
+      <w:r>
+        <w:t xml:space="preserve"> enzymes were also elevated, suggesting that rapid glycogen turnover may occur in adipose tissue of Cushing’s patients.</w:t>
+      </w:r>
+    </w:p>
+    <w:p/>
+    <w:p>
+      <w:pPr>
+        <w:pStyle w:val="Heading2"/>
+      </w:pPr>
+      <w:r>
+        <w:t>Genes that regulate protein ca</w:t>
+      </w:r>
+      <w:r>
+        <w:t>tabolism</w:t>
+      </w:r>
+      <w:r>
+        <w:t xml:space="preserve"> are </w:t>
+      </w:r>
+      <w:proofErr w:type="spellStart"/>
+      <w:r>
+        <w:t>upregulated</w:t>
+      </w:r>
+      <w:proofErr w:type="spellEnd"/>
+      <w:r>
+        <w:t xml:space="preserve"> in adipose tissue.</w:t>
+      </w:r>
+    </w:p>
+    <w:p>
+      <w:r>
+        <w:t>We found two major pathways of protein homeostasis in response to glucocorticoids.  In concert with reductions in lean body (including muscle) mass (Figure 2B), we observed substantial muscle weakness in mice treated with dexamethaso</w:t>
+      </w:r>
+      <w:r>
+        <w:t xml:space="preserve">ne (Figure 6A).  </w:t>
+      </w:r>
+      <w:del w:id="133" w:author="Dave Bridges" w:date="2015-02-25T17:22:00Z">
+        <w:r>
+          <w:delText xml:space="preserve">In </w:delText>
+        </w:r>
+      </w:del>
+      <w:ins w:id="134" w:author="Dave Bridges" w:date="2015-02-25T17:22:00Z">
+        <w:r>
+          <w:t xml:space="preserve">In a separate cohort, after one week of dexamethasone treatment </w:t>
+        </w:r>
+      </w:ins>
+      <w:r>
+        <w:t xml:space="preserve">skeletal muscle, mRNA levels of the E3 ligases (Atrogin-1 and MuRF1 were induced) as were the </w:t>
+      </w:r>
+      <w:proofErr w:type="spellStart"/>
+      <w:r>
+        <w:t>proteosomal</w:t>
+      </w:r>
+      <w:proofErr w:type="spellEnd"/>
+      <w:r>
+        <w:t xml:space="preserve"> genes </w:t>
+      </w:r>
+      <w:r>
+        <w:rPr>
+          <w:i/>
+        </w:rPr>
+        <w:t xml:space="preserve">Psmd1 </w:t>
+      </w:r>
+      <w:r>
+        <w:t>and</w:t>
+      </w:r>
+      <w:r>
+        <w:rPr>
+          <w:i/>
+        </w:rPr>
+        <w:t xml:space="preserve"> 8</w:t>
+      </w:r>
+      <w:r>
+        <w:t xml:space="preserve"> (Figure 6B).  Similar inductions of the </w:t>
+      </w:r>
+      <w:proofErr w:type="spellStart"/>
+      <w:r>
+        <w:t>proteosomal</w:t>
+      </w:r>
+      <w:proofErr w:type="spellEnd"/>
+      <w:r>
+        <w:t xml:space="preserve"> genes were observed in subcutaneous adipose tissue </w:t>
+      </w:r>
+      <w:ins w:id="135" w:author="Dave Bridges" w:date="2015-02-25T17:23:00Z">
+        <w:r>
+          <w:t xml:space="preserve">from </w:t>
+        </w:r>
+      </w:ins>
+      <w:del w:id="136" w:author="Dave Bridges" w:date="2015-02-25T17:22:00Z">
+        <w:r>
+          <w:delText xml:space="preserve">from </w:delText>
+        </w:r>
+      </w:del>
+      <w:ins w:id="137" w:author="Dave Bridges" w:date="2015-02-25T17:22:00Z">
+        <w:r>
+          <w:t>mice treated</w:t>
+        </w:r>
+      </w:ins>
+      <w:ins w:id="138" w:author="Dave Bridges" w:date="2015-02-25T17:23:00Z">
+        <w:r>
+          <w:t xml:space="preserve"> with</w:t>
+        </w:r>
+      </w:ins>
+      <w:ins w:id="139" w:author="Dave Bridges" w:date="2015-02-25T17:22:00Z">
+        <w:r>
+          <w:t xml:space="preserve"> </w:t>
+        </w:r>
+      </w:ins>
+      <w:r>
+        <w:t xml:space="preserve">dexamethasone </w:t>
+      </w:r>
+      <w:del w:id="140" w:author="Dave Bridges" w:date="2015-02-25T17:23:00Z">
+        <w:r>
+          <w:delText>treated mice</w:delText>
+        </w:r>
+      </w:del>
+      <w:ins w:id="141" w:author="Dave Bridges" w:date="2015-02-25T17:23:00Z">
+        <w:r>
+          <w:t>for 12 weeks</w:t>
+        </w:r>
+      </w:ins>
+      <w:r>
+        <w:t xml:space="preserve"> (Figure 6C).</w:t>
+      </w:r>
+    </w:p>
+    <w:p/>
+    <w:p>
+      <w:r>
+        <w:t xml:space="preserve">In adipose tissue from Cushing’s patients, we observed inductions of both the </w:t>
+      </w:r>
+      <w:proofErr w:type="spellStart"/>
+      <w:r>
+        <w:t>proteosomal</w:t>
+      </w:r>
+      <w:proofErr w:type="spellEnd"/>
+      <w:r>
+        <w:t xml:space="preserve"> pathways (KEGG ID </w:t>
+      </w:r>
+      <w:commentRangeStart w:id="142"/>
+      <w:r>
+        <w:t>XXXX</w:t>
+      </w:r>
+      <w:commentRangeEnd w:id="142"/>
       <w:r>
         <w:rPr>
           <w:rStyle w:val="CommentReference"/>
         </w:rPr>
-        <w:commentReference w:id="111"/>
+        <w:commentReference w:id="142"/>
+      </w:r>
+      <w:r>
+        <w:t>, q=</w:t>
+      </w:r>
+      <w:r>
+        <w:t>; Figure 6D</w:t>
+      </w:r>
+      <w:r>
+        <w:t xml:space="preserve">), but also an induction of genes involved </w:t>
+      </w:r>
+      <w:r>
+        <w:t xml:space="preserve">in </w:t>
+      </w:r>
+      <w:r>
+        <w:t>amino acid</w:t>
+      </w:r>
+      <w:r>
+        <w:t xml:space="preserve"> catabolism (Figure 6E</w:t>
+      </w:r>
+      <w:r>
+        <w:t xml:space="preserve">) and a global </w:t>
+      </w:r>
+      <w:proofErr w:type="spellStart"/>
+      <w:r>
+        <w:t>downregulati</w:t>
+      </w:r>
+      <w:r>
+        <w:t>on</w:t>
+      </w:r>
+      <w:proofErr w:type="spellEnd"/>
+      <w:r>
+        <w:t xml:space="preserve"> of ribosomal genes (Figure 6F</w:t>
+      </w:r>
+      <w:r>
+        <w:t>).  Together these data support the hypothesis that protein catabolism and reductions of protein synthesis also occur in adipose tissue in response to glucocorticoid exposure.</w:t>
+      </w:r>
+      <w:r>
+        <w:t xml:space="preserve"> </w:t>
+      </w:r>
+    </w:p>
+    <w:p>
+      <w:pPr>
+        <w:pStyle w:val="Heading2"/>
+      </w:pPr>
+      <w:r>
+        <w:t>Genes involved in proximal insulin signaling are u</w:t>
+      </w:r>
+      <w:r>
+        <w:t>nchanged in adipose tissue from</w:t>
+      </w:r>
+      <w:r>
+        <w:t xml:space="preserve"> Cushing’s Patients.</w:t>
+      </w:r>
+    </w:p>
+    <w:p>
+      <w:r>
+        <w:t xml:space="preserve">As described in Figures </w:t>
+      </w:r>
+      <w:r>
+        <w:t>1B an</w:t>
+      </w:r>
+      <w:r>
+        <w:t xml:space="preserve">d </w:t>
+      </w:r>
+      <w:r>
+        <w:t xml:space="preserve">2F, </w:t>
+      </w:r>
+      <w:r>
+        <w:t xml:space="preserve">we observed insulin resistance in concert with elevated glucocorticoid levels in both mice and humans.  Several mechanisms have been proposed to link glucocorticoids to insulin </w:t>
+      </w:r>
+      <w:r>
+        <w:t>sensitivity</w:t>
+      </w:r>
+      <w:r>
+        <w:t xml:space="preserve"> including </w:t>
+      </w:r>
+      <w:r>
+        <w:t>elevated lipolysis</w:t>
+      </w:r>
+      <w:r>
+        <w:t xml:space="preserve">.  </w:t>
+      </w:r>
+      <w:r>
+        <w:t xml:space="preserve">As shown in Figure 7A, </w:t>
+      </w:r>
+      <w:r>
+        <w:t xml:space="preserve">There was a slightly higher expression of insulin pathway transcripts including </w:t>
+      </w:r>
+      <w:commentRangeStart w:id="143"/>
+      <w:r>
+        <w:rPr>
+          <w:i/>
+        </w:rPr>
+        <w:t>FOXO1</w:t>
+      </w:r>
+      <w:r>
+        <w:t>, insulin receptor (</w:t>
+      </w:r>
+      <w:r>
+        <w:rPr>
+          <w:i/>
+        </w:rPr>
+        <w:t>INSR</w:t>
+      </w:r>
+      <w:r>
+        <w:t>)</w:t>
+      </w:r>
+      <w:r>
+        <w:t xml:space="preserve">, </w:t>
+      </w:r>
+      <w:r>
+        <w:rPr>
+          <w:i/>
+        </w:rPr>
+        <w:t>IRS1</w:t>
+      </w:r>
+      <w:r>
+        <w:t xml:space="preserve">, </w:t>
+      </w:r>
+      <w:r>
+        <w:rPr>
+          <w:i/>
+        </w:rPr>
+        <w:t>IRS2</w:t>
+      </w:r>
+      <w:r>
+        <w:t xml:space="preserve"> and p85 regulatory subunit of phosp</w:t>
+      </w:r>
+      <w:r>
+        <w:t>hoinositide-3</w:t>
+      </w:r>
+      <w:r>
+        <w:t>-kinase (</w:t>
+      </w:r>
+      <w:r>
+        <w:rPr>
+          <w:i/>
+        </w:rPr>
+        <w:t>PIK3R1</w:t>
+      </w:r>
+      <w:r>
+        <w:t>)</w:t>
+      </w:r>
+      <w:r>
+        <w:t xml:space="preserve">, </w:t>
+      </w:r>
+      <w:commentRangeEnd w:id="143"/>
+      <w:r>
+        <w:rPr>
+          <w:rStyle w:val="CommentReference"/>
+        </w:rPr>
+        <w:commentReference w:id="143"/>
+      </w:r>
+      <w:r>
+        <w:t xml:space="preserve">consistent with previous studies </w:t>
+      </w:r>
+      <w:r>
+        <w:fldChar w:fldCharType="begin" w:fldLock="1"/>
+      </w:r>
+      <w:r>
+        <w:instrText>ADDIN CSL_CITATION { "citationItems" : [ { "id" : "ITEM-1", "itemData" : { "DOI" : "10.1210/jc.2012-3523", "ISBN" : "1945-7197 (Electronic) 0021-972X (Linking)", "ISSN" : "1945-7197", "PMID" : "23426618", "abstract" : "It is widely believed that glucocorticoids cause insulin resistance in all tissues. We have previously demonstrated that glucocorticoids cause insulin sensitization in human adipose tissue in vitro and induce insulin resistance in skeletal muscle.", "author" : [ { "dropping-particle" : "", "family" : "Hazlehurst", "given" : "Jonathan M", "non-dropping-particle" : "", "parse-names" : false, "suffix" : "" }, { "dropping-particle" : "", "family" : "Gathercole", "given" : "Laura L", "non-dropping-particle" : "", "parse-names" : false, "suffix" : "" }, { "dropping-particle" : "", "family" : "Nasiri", "given" : "Maryam", "non-dropping-particle" : "", "parse-names" : false, "suffix" : "" }, { "dropping-particle" : "", "family" : "Armstrong", "given" : "Matthew J", "non-dropping-particle" : "", "parse-names" : false, "suffix" : "" }, { "dropping-particle" : "", "family" : "Borrows", "given" : "Sarah", "non-dropping-particle" : "", "parse-names" : false, "suffix" : "" }, { "dropping-particle" : "", "family" : "Yu", "given" : "Jinglei", "non-dropping-particle" : "", "parse-names" : false, "suffix" : "" }, { "dropping-particle" : "", "family" : "Wagenmakers", "given" : "Anton J M", "non-dropping-particle" : "", "parse-names" : false, "suffix" : "" }, { "dropping-particle" : "", "family" : "Stewart", "given" : "Paul M", "non-dropping-particle" : "", "parse-names" : false, "suffix" : "" }, { "dropping-particle" : "", "family" : "Tomlinson", "given" : "Jeremy W", "non-dropping-particle" : "", "parse-names" : false, "suffix" : "" } ], "container-title" : "The Journal of clinical endocrinology and metabolism", "id" : "ITEM-1", "issued" : { "date-parts" : [ [ "2013" ] ] }, "page" : "1631-40", "title" : "Glucocorticoids fail to cause insulin resistance in human subcutaneous adipose tissue in vivo.", "type" : "article-journal", "volume" : "98" }, "uris" : [ "http://www.mendeley.com/documents/?uuid=94a14f66-0c9a-4c3e-90ed-3e884200f677" ] }, { "id" : "ITEM-2", "itemData" : { "DOI" : "10.1210/jc.2007-1399", "ISBN" : "0021-972X (Print) 0021-972X (Linking)", "ISSN" : "0021-972X", "PMID" : "17711920", "abstract" : "CONTEXT: Glucocorticoid (GC) excess is characterized by central obesity, insulin resistance, and in some cases, type 2 diabetes. However, the impact of GC upon insulin signaling in human adipose tissue has not been fully explored. OBJECTIVE: We have examined the effect of GC upon insulin signaling in both human sc primary preadipocyte cultures and a novel human immortalized sc adipocyte cell line (Chub-S7) and contrasted this with observations in primary cultures of human skeletal muscle. DESIGN AND SETTING: This is an in vitro study characterizing the impact of GC upon insulin signaling in human tissues. PATIENTS: Biopsy specimens were from healthy volunteers who gave their full and informed written consent. INTERVENTIONS: Combinations of treatments, including GC, RU38486, and wortmannin, were used. MAIN OUTCOME MEASURES: Insulin signaling cascade gene and protein expression and insulin-stimulated glucose uptake were determined. RESULTS: In human adipocytes, pretreatment with GC induced a dose-dependent [1.0 (control); 1.2 +/- 0.1 (50 nm); 2.2 +/- 0.2 (250 nm), P &lt; 0.01 vs. control; 3.4 +/- 0.2 (1000 nm), P &lt; 0.001 vs. control] and time-dependent [1.0 (1 h); 3.2 +/- 2.0 (6 h); 9.1 +/- 5.9 (24 h), P &lt; 0.05 vs. 1 h; 4.5 +/- 2.2 (48 h)] increase in insulin-stimulated protein kinase B/akt phosphorylation. In addition, whereas insulin receptor substrate (IRS)-1 protein expression did not change, IRS-1 tyrosine phosphorylation increased. Furthermore, GC induced IRS-2 mRNA expression (2.8-fold; P &lt; 0.05) and increased insulin-stimulated glucose uptake [1.0 (control) 1.8 +/- 0.1 (insulin) vs. 2.8 +/- 0.2 (insulin + GC); P &lt; 0.05]. In contrast, in primary cultures of human muscle, GC decreased insulin-stimulated glucose uptake [1.0 (control) 1.9 +/- 0.2 (insulin) vs. GC 1.3 +/- 0.1 (insulin + GC); P &lt; 0.05]. CONCLUSIONS: We have demonstrated tissue-specific regulation of insulin signaling by GC. Within sc adipose tissue, GCs augment insulin signaling, yet in muscle GCs cause insulin resistance. We propose that enhanced insulin action in adipose tissue increases adipocyte differentiation, thereby contributing to GC-induced obesity.", "author" : [ { "dropping-particle" : "", "family" : "Gathercole", "given" : "Laura L", "non-dropping-particle" : "", "parse-names" : false, "suffix" : "" }, { "dropping-particle" : "", "family" : "Bujalska", "given" : "Iwona J", "non-dropping-particle" : "", "parse-names" : false, "suffix" : "" }, { "dropping-particle" : "", "family" : "Stewart", "given" : "Paul M", "non-dropping-particle" : "", "parse-names" : false, "suffix" : "" }, { "dropping-particle" : "", "family" : "Tomlinson", "given" : "Jeremy W", "non-dropping-particle" : "", "parse-names" : false, "suffix" : "" } ], "container-title" : "The Journal of clinical endocrinology and metabolism", "id" : "ITEM-2", "issued" : { "date-parts" : [ [ "2007" ] ] }, "page" : "4332-4339", "title" : "Glucocorticoid modulation of insulin signaling in human subcutaneous adipose tissue.", "type" : "article-journal", "volume" : "92" }, "uris" : [ "http://www.mendeley.com/documents/?uuid=5ed90bc5-1863-452f-9cf1-113920061ee5" ] }, { "id" : "ITEM-3", "itemData" : { "DOI" : "10.1210/me.2009-0091", "ISBN" : "1944-9917 (Electronic)\\r0888-8809 (Linking)", "ISSN" : "1944-9917", "PMID" : "19887648", "abstract" : "Glucocorticoids are synthesized locally in adipose tissue and contribute to metabolic disease through the facilitation of adipose tissue expansion. Here we report that exposure of human primary preadipocytes to glucocorticoids increases their sensitivity to insulin and enhances their subsequent response to stimuli that promote differentiation. This effect was observed in primary human preadipocytes but not in immortalized 3T3-L1 murine preadipocytes or in fully differentiated primary human adipocytes. Stimulation of insulin signaling was mediated through induction of insulin receptor (IR), IR substrate protein 1 (IRS1), IRS2, and the p85 regulatory subunit of phosphoinositide-3-3-kinase, which led to enhanced insulin-mediated activation of Akt. Although induction of IRS2 was direct, induction of IR and IRS1 by glucocorticoids occurred subsequent to primary induction of the forkhead family transcription factors FoxO1A and FoxO3A. These results reveal a new role for glucocorticoids in preparing preadipocytes for differentiation.", "author" : [ { "dropping-particle" : "", "family" : "Tomlinson", "given" : "Julianna J", "non-dropping-particle" : "", "parse-names" : false, "suffix" : "" }, { "dropping-particle" : "", "family" : "Boudreau", "given" : "Ad\u00e8le", "non-dropping-particle" : "", "parse-names" : false, "suffix" : "" }, { "dropping-particle" : "", "family" : "Wu", "given" : "Dongmei", "non-dropping-particle" : "", "parse-names" : false, "suffix" : "" }, { "dropping-particle" : "", "family" : "Abdou Salem", "given" : "Houssein", "non-dropping-particle" : "", "parse-names" : false, "suffix" : "" }, { "dropping-particle" : "", "family" : "Carrigan", "given" : "Amanda", "non-dropping-particle" : "", "parse-names" : false, "suffix" : "" }, { "dropping-particle" : "", "family" : "Gagnon", "given" : "AnneMarie", "non-dropping-particle" : "", "parse-names" : false, "suffix" : "" }, { "dropping-particle" : "", "family" : "Mears", "given" : "Alan J", "non-dropping-particle" : "", "parse-names" : false, "suffix" : "" }, { "dropping-particle" : "", "family" : "Sorisky", "given" : "Alexander", "non-dropping-particle" : "", "parse-names" : false, "suffix" : "" }, { "dropping-particle" : "", "family" : "Atlas", "given" : "Ella", "non-dropping-particle" : "", "parse-names" : false, "suffix" : "" }, { "dropping-particle" : "", "family" : "Hach\u00e9", "given" : "Robert J G", "non-dropping-particle" : "", "parse-names" : false, "suffix" : "" } ], "container-title" : "Molecular endocrinology (Baltimore, Md.)", "id" : "ITEM-3", "issued" : { "date-parts" : [ [ "2010" ] ] }, "page" : "104-113", "title" : "Insulin sensitization of human preadipocytes through glucocorticoid hormone induction of forkhead transcription factors.", "type" : "article-journal", "volume" : "24" }, "uris" : [ "http://www.mendeley.com/documents/?uuid=5261fd30-711b-407a-b61b-430038ce8fe3" ] } ], "mendeley" : { "formattedCitation" : "(Gathercole &lt;i&gt;et al.&lt;/i&gt; 2007; Tomlinson &lt;i&gt;et al.&lt;/i&gt; 2010; Hazlehurst &lt;i&gt;et al.&lt;/i&gt; 2013)", "plainTextFormattedCitation" : "(Gathercole et al. 2007; Tomlinson et al. 2010; Hazlehurst et al. 2013)", "previouslyFormattedCitation" : "(Gathercole &lt;i&gt;et al.&lt;/i&gt; 2007; Tomlinson &lt;i&gt;et al.&lt;/i&gt; 2010; Hazlehurst &lt;i&gt;et al.&lt;/i&gt; 2013)" }, "properties" : { "noteIndex" : 0 }, "schema" : "https://github.com/citation-style-language/schema/raw/master/csl-citation.json" }</w:instrText>
+      </w:r>
+      <w:r>
+        <w:fldChar w:fldCharType="separate"/>
+      </w:r>
+      <w:r>
+        <w:rPr>
+          <w:noProof/>
+        </w:rPr>
+        <w:t xml:space="preserve">(Gathercole </w:t>
+      </w:r>
+      <w:r>
+        <w:rPr>
+          <w:i/>
+          <w:noProof/>
+        </w:rPr>
+        <w:t>et al.</w:t>
+      </w:r>
+      <w:r>
+        <w:rPr>
+          <w:noProof/>
+        </w:rPr>
+        <w:t xml:space="preserve"> 2007; Tomlinson </w:t>
+      </w:r>
+      <w:r>
+        <w:rPr>
+          <w:i/>
+          <w:noProof/>
+        </w:rPr>
+        <w:t>et al.</w:t>
+      </w:r>
+      <w:r>
+        <w:rPr>
+          <w:noProof/>
+        </w:rPr>
+        <w:t xml:space="preserve"> 2010; Hazlehurst </w:t>
+      </w:r>
+      <w:r>
+        <w:rPr>
+          <w:i/>
+          <w:noProof/>
+        </w:rPr>
+        <w:t>et al.</w:t>
+      </w:r>
+      <w:r>
+        <w:rPr>
+          <w:noProof/>
+        </w:rPr>
+        <w:t xml:space="preserve"> 2013)</w:t>
+      </w:r>
+      <w:r>
+        <w:fldChar w:fldCharType="end"/>
+      </w:r>
+      <w:r>
+        <w:t xml:space="preserve">. </w:t>
+      </w:r>
+      <w:r>
+        <w:t>The</w:t>
+      </w:r>
+      <w:r>
+        <w:t xml:space="preserve"> insulin pathway was </w:t>
+      </w:r>
+      <w:del w:id="144" w:author="Dave Bridges" w:date="2015-02-25T10:23:00Z">
+        <w:r>
+          <w:delText xml:space="preserve">globally </w:delText>
+        </w:r>
+      </w:del>
+      <w:ins w:id="145" w:author="Dave Bridges" w:date="2015-02-25T10:23:00Z">
+        <w:r>
+          <w:t xml:space="preserve">generally </w:t>
+        </w:r>
+      </w:ins>
+      <w:r>
+        <w:t>expressed at significantly higher levels in the Cushing's disease patients compared to controls (</w:t>
+      </w:r>
+      <w:commentRangeStart w:id="146"/>
+      <w:r>
+        <w:t>q=0.006</w:t>
+      </w:r>
+      <w:commentRangeEnd w:id="146"/>
+      <w:r>
+        <w:rPr>
+          <w:rStyle w:val="CommentReference"/>
+        </w:rPr>
+        <w:commentReference w:id="146"/>
+      </w:r>
+      <w:r>
+        <w:t>).</w:t>
+      </w:r>
+      <w:r>
+        <w:t xml:space="preserve">  These data do not support transcriptional </w:t>
+      </w:r>
+      <w:proofErr w:type="spellStart"/>
+      <w:r>
+        <w:t>downregulation</w:t>
+      </w:r>
+      <w:proofErr w:type="spellEnd"/>
+      <w:r>
+        <w:t xml:space="preserve"> of proximal insulin signaling genes as mediating insulin resistance</w:t>
+      </w:r>
+      <w:ins w:id="147" w:author="Dave Bridges" w:date="2015-02-25T10:23:00Z">
+        <w:r>
+          <w:t xml:space="preserve"> in subcutaneous adipose tissue</w:t>
+        </w:r>
+      </w:ins>
+      <w:r>
+        <w:t>.</w:t>
       </w:r>
     </w:p>
     <w:p/>
     <w:p>
-      <w:r>
-        <w:t xml:space="preserve">Glycogen synthase 2 </w:t>
-      </w:r>
-      <w:del w:id="112" w:author="Dave Bridges" w:date="2015-02-25T18:21:00Z">
-        <w:r>
-          <w:delText xml:space="preserve">(liver) </w:delText>
+      <w:pPr>
+        <w:shd w:val="clear" w:color="auto" w:fill="FFFFFF"/>
+      </w:pPr>
+      <w:r>
+        <w:t xml:space="preserve">Changes in cell </w:t>
+      </w:r>
+      <w:proofErr w:type="spellStart"/>
+      <w:r>
+        <w:t>ceramide</w:t>
+      </w:r>
+      <w:proofErr w:type="spellEnd"/>
+      <w:r>
+        <w:t xml:space="preserve"> and </w:t>
+      </w:r>
+      <w:proofErr w:type="spellStart"/>
+      <w:r>
+        <w:t>glucosylceramide</w:t>
+      </w:r>
+      <w:proofErr w:type="spellEnd"/>
+      <w:r>
+        <w:t xml:space="preserve"> have been </w:t>
+      </w:r>
+      <w:r>
+        <w:t>suggested</w:t>
+      </w:r>
+      <w:r>
+        <w:t xml:space="preserve"> to be important </w:t>
+      </w:r>
+      <w:r>
+        <w:rPr>
+          <w:i/>
+        </w:rPr>
+        <w:t>in vitro</w:t>
+      </w:r>
+      <w:r>
+        <w:t xml:space="preserve"> and in obesity and glucocorticoid-induced insulin resistance</w:t>
+      </w:r>
+      <w:r>
+        <w:t xml:space="preserve"> in skeletal muscle </w:t>
+      </w:r>
+      <w:r>
+        <w:fldChar w:fldCharType="begin" w:fldLock="1"/>
+      </w:r>
+      <w:r>
+        <w:instrText>ADDIN CSL_CITATION { "citationItems" : [ { "id" : "ITEM-1", "itemData" : { "ISSN" : "0012-1797", "PMID" : "14693694", "abstract" : "Increased intramyocellular lipid concentrations are thought to play a role in insulin resistance, but the precise nature of the lipid species that produce insulin resistance in human muscle are unknown. Ceramides, either generated via activation of sphingomyelinase or produced by de novo synthesis, induce insulin resistance in cultured cells by inhibitory effects on insulin signaling. The present study was undertaken to determine whether ceramides or other sphingolipids are increased in muscle from obese insulin-resistant subjects and to assess whether ceramide plays a role in the insulin resistance of Akt in human muscle. Lean insulin-sensitive and obese insulin-resistant subjects (n = 10 each) received euglycemic-hyperinsulinemic clamps with muscle biopsies basally and after 30, 45, or 60 min of insulin infusion. The rate of glucose infusion required to maintain euglycemia (reflecting glucose uptake) was reduced by &gt;50%, as expected, in the obese subjects at each time point (P &lt; 0.01). Under basal conditions, total muscle ceramide content was increased nearly twofold in the obese subjects (46 +/- 9 vs. 25 +/- 2 pmol/2 mg muscle, P &lt; 0.05). All species of ceramides were increased similarly in the obese subjects; in contrast, no other sphingolipid was increased. Stimulation of Akt phosphorylation by insulin in the obese subjects was significantly reduced after 30 min (0.96 +/- 0.11 vs. 1.84 +/- 0.38 arbitrary units) or 45-60 min (0.68 +/- 0.17 vs. 1.52 +/- 0.26) of insulin infusion (P &lt; 0.05 for both). Muscle ceramide content was significantly correlated with the plasma free fatty acid concentration (r = 0.51, P &lt; 0.05). We conclude that obesity is associated with increased intramyocellular ceramide content. This twofold increase in ceramide may be involved in the decrease in Akt phosphorylation observed after insulin infusion and could theoretically play a role in the reduced ability of insulin to stimulate glucose uptake in skeletal muscle from obese subjects.", "author" : [ { "dropping-particle" : "", "family" : "Adams", "given" : "John M", "non-dropping-particle" : "", "parse-names" : false, "suffix" : "" }, { "dropping-particle" : "", "family" : "Pratipanawatr", "given" : "Thongchai", "non-dropping-particle" : "", "parse-names" : false, "suffix" : "" }, { "dropping-particle" : "", "family" : "Berria", "given" : "Rachele", "non-dropping-particle" : "", "parse-names" : false, "suffix" : "" }, { "dropping-particle" : "", "family" : "Wang", "given" : "Elaine", "non-dropping-particle" : "", "parse-names" : false, "suffix" : "" }, { "dropping-particle" : "", "family" : "DeFronzo", "given" : "Ralph A", "non-dropping-particle" : "", "parse-names" : false, "suffix" : "" }, { "dropping-particle" : "", "family" : "Sullards", "given" : "M Cameron", "non-dropping-particle" : "", "parse-names" : false, "suffix" : "" }, { "dropping-particle" : "", "family" : "Mandarino", "given" : "Lawrence J", "non-dropping-particle" : "", "parse-names" : false, "suffix" : "" } ], "container-title" : "Diabetes", "id" : "ITEM-1", "issue" : "1", "issued" : { "date-parts" : [ [ "2004", "1" ] ] }, "page" : "25-31", "title" : "Ceramide content is increased in skeletal muscle from obese insulin-resistant humans.", "type" : "article-journal", "volume" : "53" }, "uris" : [ "http://www.mendeley.com/documents/?uuid=b946309b-fa94-46c4-be5b-1bb63e6d7f51" ] }, { "id" : "ITEM-2", "itemData" : { "DOI" : "10.2337/db06-1619", "ISSN" : "1939-327X", "PMID" : "17287460", "abstract" : "A growing body of evidence implicates ceramide and/or its glycosphingolipid metabolites in the pathogenesis of insulin resistance. We have developed a highly specific small molecule inhibitor of glucosylceramide synthase, an enzyme that catalyzes a necessary step in the conversion of ceramide to glycosphingolipids. In cultured 3T3-L1 adipocytes, the iminosugar derivative N-(5'-adamantane-1'-yl-methoxy)-pentyl-1-deoxynojirimycin (AMP-DNM) counteracted tumor necrosis factor-alpha-induced abnormalities in glycosphingolipid concentrations and concomitantly reversed abnormalities in insulin signal transduction. When administered to mice and rats, AMP-DNM significantly reduced glycosphingolipid but not ceramide concentrations in various tissues. Treatment of ob/ob mice with AMP-DNM normalized their elevated tissue glucosylceramide levels, markedly lowered circulating glucose levels, improved oral glucose tolerance, reduced A1C, and improved insulin sensitivity in muscle and liver. Similarly beneficial metabolic effects were seen in high fat-fed mice and ZDF rats. These findings provide further evidence that glycosphingolipid metabolites of ceramide may be involved in mediating the link between obesity and insulin resistance and that interference with glycosphingolipid biosynthesis might present a novel approach to the therapy of states of impaired insulin action such as type 2 diabetes.", "author" : [ { "dropping-particle" : "", "family" : "Aerts", "given" : "Johannes M", "non-dropping-particle" : "", "parse-names" : false, "suffix" : "" }, { "dropping-particle" : "", "family" : "Ottenhoff", "given" : "Roelof", "non-dropping-particle" : "", "parse-names" : false, "suffix" : "" }, { "dropping-particle" : "", "family" : "Powlson", "given" : "Andrew S", "non-dropping-particle" : "", "parse-names" : false, "suffix" : "" }, { "dropping-particle" : "", "family" : "Grefhorst", "given" : "Aldo", "non-dropping-particle" : "", "parse-names" : false, "suffix" : "" }, { "dropping-particle" : "", "family" : "Eijk", "given" : "Marco", "non-dropping-particle" : "van", "parse-names" : false, "suffix" : "" }, { "dropping-particle" : "", "family" : "Dubbelhuis", "given" : "Peter F", "non-dropping-particle" : "", "parse-names" : false, "suffix" : "" }, { "dropping-particle" : "", "family" : "Aten", "given" : "Jan", "non-dropping-particle" : "", "parse-names" : false, "suffix" : "" }, { "dropping-particle" : "", "family" : "Kuipers", "given" : "Folkert", "non-dropping-particle" : "", "parse-names" : false, "suffix" : "" }, { "dropping-particle" : "", "family" : "Serlie", "given" : "Mireille J", "non-dropping-particle" : "", "parse-names" : false, "suffix" : "" }, { "dropping-particle" : "", "family" : "Wennekes", "given" : "Tom", "non-dropping-particle" : "", "parse-names" : false, "suffix" : "" }, { "dropping-particle" : "", "family" : "Sethi", "given" : "Jaswinder K", "non-dropping-particle" : "", "parse-names" : false, "suffix" : "" }, { "dropping-particle" : "", "family" : "O'Rahilly", "given" : "Stephen", "non-dropping-particle" : "", "parse-names" : false, "suffix" : "" }, { "dropping-particle" : "", "family" : "Overkleeft", "given" : "Hermen S", "non-dropping-particle" : "", "parse-names" : false, "suffix" : "" } ], "container-title" : "Diabetes", "id" : "ITEM-2", "issue" : "5", "issued" : { "date-parts" : [ [ "2007", "5" ] ] }, "page" : "1341-9", "title" : "Pharmacological inhibition of glucosylceramide synthase enhances insulin sensitivity.", "type" : "article-journal", "volume" : "56" }, "uris" : [ "http://www.mendeley.com/documents/?uuid=990cd072-2fc1-4417-aa8a-601d4ff4e67d" ] }, { "id" : "ITEM-3", "itemData" : { "DOI" : "10.1016/j.cmet.2007.01.002", "ISSN" : "1550-4131", "PMID" : "17339025", "abstract" : "Insulin resistance occurs in 20%-25% of the human population, and the condition is a chief component of type 2 diabetes mellitus and a risk factor for cardiovascular disease and certain forms of cancer. Herein, we demonstrate that the sphingolipid ceramide is a common molecular intermediate linking several different pathological metabolic stresses (i.e., glucocorticoids and saturated fats, but not unsaturated fats) to the induction of insulin resistance. Moreover, inhibition of ceramide synthesis markedly improves glucose tolerance and prevents the onset of frank diabetes in obese rodents. Collectively, these data have two important implications. First, they indicate that different fatty acids induce insulin resistance by distinct mechanisms discerned by their reliance on sphingolipid synthesis. Second, they identify enzymes required for ceramide synthesis as therapeutic targets for combating insulin resistance caused by nutrient excess or glucocorticoid therapy.", "author" : [ { "dropping-particle" : "", "family" : "Holland", "given" : "William L", "non-dropping-particle" : "", "parse-names" : false, "suffix" : "" }, { "dropping-particle" : "", "family" : "Brozinick", "given" : "Joseph T", "non-dropping-particle" : "", "parse-names" : false, "suffix" : "" }, { "dropping-particle" : "", "family" : "Wang", "given" : "Li-Ping", "non-dropping-particle" : "", "parse-names" : false, "suffix" : "" }, { "dropping-particle" : "", "family" : "Hawkins", "given" : "Eric D", "non-dropping-particle" : "", "parse-names" : false, "suffix" : "" }, { "dropping-particle" : "", "family" : "Sargent", "given" : "Katherine M", "non-dropping-particle" : "", "parse-names" : false, "suffix" : "" }, { "dropping-particle" : "", "family" : "Liu", "given" : "Yanqi", "non-dropping-particle" : "", "parse-names" : false, "suffix" : "" }, { "dropping-particle" : "", "family" : "Narra", "given" : "Krishna", "non-dropping-particle" : "", "parse-names" : false, "suffix" : "" }, { "dropping-particle" : "", "family" : "Hoehn", "given" : "Kyle L", "non-dropping-particle" : "", "parse-names" : false, "suffix" : "" }, { "dropping-particle" : "", "family" : "Knotts", "given" : "Trina A", "non-dropping-particle" : "", "parse-names" : false, "suffix" : "" }, { "dropping-particle" : "", "family" : "Siesky", "given" : "Angela", "non-dropping-particle" : "", "parse-names" : false, "suffix" : "" }, { "dropping-particle" : "", "family" : "Nelson", "given" : "Don H", "non-dropping-particle" : "", "parse-names" : false, "suffix" : "" }, { "dropping-particle" : "", "family" : "Karathanasis", "given" : "Sotirios K", "non-dropping-particle" : "", "parse-names" : false, "suffix" : "" }, { "dropping-particle" : "", "family" : "Fontenot", "given" : "Greg K", "non-dropping-particle" : "", "parse-names" : false, "suffix" : "" }, { "dropping-particle" : "", "family" : "Birnbaum", "given" : "Morris J", "non-dropping-particle" : "", "parse-names" : false, "suffix" : "" }, { "dropping-particle" : "", "family" : "Summers", "given" : "Scott A", "non-dropping-particle" : "", "parse-names" : false, "suffix" : "" } ], "container-title" : "Cell metabolism", "id" : "ITEM-3", "issue" : "3", "issued" : { "date-parts" : [ [ "2007", "3" ] ] }, "page" : "167-79", "title" : "Inhibition of ceramide synthesis ameliorates glucocorticoid-, saturated-fat-, and obesity-induced insulin resistance.", "type" : "article-journal", "volume" : "5" }, "uris" : [ "http://www.mendeley.com/documents/?uuid=b2afd045-74c2-4ce0-99bb-ea4a58388012" ] } ], "mendeley" : { "formattedCitation" : "(Adams &lt;i&gt;et al.&lt;/i&gt; 2004; Aerts &lt;i&gt;et al.&lt;/i&gt; 2007; Holland &lt;i&gt;et al.&lt;/i&gt; 2007)", "plainTextFormattedCitation" : "(Adams et al. 2004; Aerts et al. 2007; Holland et al. 2007)", "previouslyFormattedCitation" : "(Adams &lt;i&gt;et al.&lt;/i&gt; 2004; Aerts &lt;i&gt;et al.&lt;/i&gt; 2007; Holland &lt;i&gt;et al.&lt;/i&gt; 2007)" }, "properties" : { "noteIndex" : 0 }, "schema" : "https://github.com/citation-style-language/schema/raw/master/csl-citation.json" }</w:instrText>
+      </w:r>
+      <w:r>
+        <w:fldChar w:fldCharType="separate"/>
+      </w:r>
+      <w:r>
+        <w:rPr>
+          <w:noProof/>
+        </w:rPr>
+        <w:t xml:space="preserve">(Adams </w:t>
+      </w:r>
+      <w:r>
+        <w:rPr>
+          <w:i/>
+          <w:noProof/>
+        </w:rPr>
+        <w:t>et al.</w:t>
+      </w:r>
+      <w:r>
+        <w:rPr>
+          <w:noProof/>
+        </w:rPr>
+        <w:t xml:space="preserve"> 2004; Aerts </w:t>
+      </w:r>
+      <w:r>
+        <w:rPr>
+          <w:i/>
+          <w:noProof/>
+        </w:rPr>
+        <w:t>et al.</w:t>
+      </w:r>
+      <w:r>
+        <w:rPr>
+          <w:noProof/>
+        </w:rPr>
+        <w:t xml:space="preserve"> 2007; Holland </w:t>
+      </w:r>
+      <w:r>
+        <w:rPr>
+          <w:i/>
+          <w:noProof/>
+        </w:rPr>
+        <w:t>et al.</w:t>
+      </w:r>
+      <w:r>
+        <w:rPr>
+          <w:noProof/>
+        </w:rPr>
+        <w:t xml:space="preserve"> 2007)</w:t>
+      </w:r>
+      <w:r>
+        <w:fldChar w:fldCharType="end"/>
+      </w:r>
+      <w:r>
+        <w:t xml:space="preserve">.  </w:t>
+      </w:r>
+      <w:r>
+        <w:t xml:space="preserve">To test biochemically whether </w:t>
+      </w:r>
+      <w:proofErr w:type="spellStart"/>
+      <w:r>
+        <w:t>ceramides</w:t>
+      </w:r>
+      <w:proofErr w:type="spellEnd"/>
+      <w:r>
+        <w:t xml:space="preserve"> may play a role in the Cushing's disease associated insulin resistance</w:t>
+      </w:r>
+      <w:r>
+        <w:t xml:space="preserve"> in adipose </w:t>
+      </w:r>
+      <w:proofErr w:type="gramStart"/>
+      <w:r>
+        <w:t>tissue</w:t>
+      </w:r>
+      <w:r>
+        <w:t>,</w:t>
+      </w:r>
+      <w:proofErr w:type="gramEnd"/>
+      <w:r>
+        <w:t xml:space="preserve"> we took</w:t>
+      </w:r>
+      <w:r>
+        <w:t xml:space="preserve"> a </w:t>
+      </w:r>
+      <w:proofErr w:type="spellStart"/>
+      <w:r>
+        <w:t>lipidomics</w:t>
+      </w:r>
+      <w:proofErr w:type="spellEnd"/>
+      <w:r>
+        <w:t xml:space="preserve"> approach to analyz</w:t>
+      </w:r>
+      <w:r>
+        <w:t xml:space="preserve">e </w:t>
+      </w:r>
+      <w:proofErr w:type="spellStart"/>
+      <w:r>
+        <w:t>ceramide</w:t>
+      </w:r>
+      <w:proofErr w:type="spellEnd"/>
+      <w:r>
+        <w:t xml:space="preserve"> species from the adipose tissue explants of the same patients. </w:t>
+      </w:r>
+      <w:r>
+        <w:t xml:space="preserve">We observed no statistically significant changes in any </w:t>
+      </w:r>
+      <w:proofErr w:type="spellStart"/>
+      <w:r>
+        <w:t>cera</w:t>
+      </w:r>
+      <w:r>
+        <w:t>mide</w:t>
+      </w:r>
+      <w:proofErr w:type="spellEnd"/>
+      <w:r>
+        <w:t xml:space="preserve"> species (</w:t>
+      </w:r>
+      <w:r>
+        <w:t xml:space="preserve">Figure </w:t>
+      </w:r>
+      <w:r>
+        <w:t>7B</w:t>
+      </w:r>
+      <w:r>
+        <w:t>, q</w:t>
+      </w:r>
+      <w:r>
+        <w:t xml:space="preserve">&gt;0.25).  </w:t>
+      </w:r>
+    </w:p>
+    <w:p/>
+    <w:p>
+      <w:pPr>
+        <w:pStyle w:val="Heading2"/>
+      </w:pPr>
+      <w:r>
+        <w:lastRenderedPageBreak/>
+        <w:t>Inflammation</w:t>
+      </w:r>
+    </w:p>
+    <w:p>
+      <w:r>
+        <w:t xml:space="preserve">Several pathways involved in immune function were </w:t>
+      </w:r>
+      <w:proofErr w:type="spellStart"/>
+      <w:r>
+        <w:t>downregulated</w:t>
+      </w:r>
+      <w:proofErr w:type="spellEnd"/>
+      <w:r>
+        <w:t xml:space="preserve"> in adipose tissue from Cushing’s patients.  This is consistent with the effects of cortisol</w:t>
+      </w:r>
+      <w:r>
+        <w:t xml:space="preserve"> in suppressing immune function generally.  Adipose tissue leukocyte infiltration both relies on an intact immune system and also responds to changes in adiposity </w:t>
+      </w:r>
+      <w:r>
+        <w:fldChar w:fldCharType="begin" w:fldLock="1"/>
+      </w:r>
+      <w:r>
+        <w:instrText>ADDIN CSL_CITATION { "citationItems" : [ { "id" : "ITEM-1", "itemData" : { "DOI" : "10.1172/JCI57132", "ISSN" : "1558-8238", "PMID" : "21633179", "abstract" : "The obesity epidemic has forced us to evaluate the role of inflammation in the health complications of obesity. This has led to a convergence of the fields of immunology and nutrient physiology and the understanding that they are inextricably linked. The reframing of obesity as an inflammatory condition has had a wide impact on our conceptualization of obesity-associated diseases. In this Review, we highlight the cellular and molecular mechanisms at play in the generation of obesity-induced inflammation. We also emphasize how defining the immune regulation in metabolic tissues has broadened the understanding of the diversity of inflammatory responses.", "author" : [ { "dropping-particle" : "", "family" : "Lumeng", "given" : "Carey N.", "non-dropping-particle" : "", "parse-names" : false, "suffix" : "" }, { "dropping-particle" : "", "family" : "Saltiel", "given" : "Alan\u00a0R.", "non-dropping-particle" : "", "parse-names" : false, "suffix" : "" } ], "container-title" : "The Journal of clinical investigation", "id" : "ITEM-1", "issue" : "6", "issued" : { "date-parts" : [ [ "2011", "6" ] ] }, "page" : "2111-7", "title" : "Inflammatory links between obesity and metabolic disease.", "type" : "article-journal", "volume" : "121" }, "uris" : [ "http://www.mendeley.com/documents/?uuid=a2fabd6b-1cc1-43a7-93e4-f70172816f15" ] } ], "mendeley" : { "formattedCitation" : "(Lumeng &amp; Saltiel 2011)", "plainTextFormattedCitation" : "(Lumeng &amp; Saltiel 2011)", "previouslyFormattedCitation" : "(Lumeng &amp; Saltiel 2011)" }, "properties" : { "noteIndex" : 0 }, "schema" : "https://github.com/citation-style-language/schema/raw/master/csl-citation.json" }</w:instrText>
+      </w:r>
+      <w:r>
+        <w:fldChar w:fldCharType="separate"/>
+      </w:r>
+      <w:r>
+        <w:rPr>
+          <w:noProof/>
+        </w:rPr>
+        <w:t>(Lumeng &amp; Saltiel 2011)</w:t>
+      </w:r>
+      <w:r>
+        <w:fldChar w:fldCharType="end"/>
+      </w:r>
+      <w:r>
+        <w:t xml:space="preserve">.  Among immune genes, we </w:t>
+      </w:r>
+      <w:r>
+        <w:t>detected reductions in several genes that form the class II</w:t>
+      </w:r>
+      <w:r>
+        <w:t xml:space="preserve"> ma</w:t>
+      </w:r>
+      <w:r>
+        <w:t>jor histocompatibility complex</w:t>
+      </w:r>
+      <w:r>
+        <w:t xml:space="preserve">, notably </w:t>
+      </w:r>
+      <w:r>
+        <w:rPr>
+          <w:i/>
+        </w:rPr>
+        <w:t xml:space="preserve">HLA-DPB2, HLA-DRA, HLA-DRB9 </w:t>
+      </w:r>
+      <w:r>
+        <w:t>and</w:t>
+      </w:r>
+      <w:r>
+        <w:rPr>
+          <w:i/>
+        </w:rPr>
+        <w:t xml:space="preserve"> HLADQA1</w:t>
+      </w:r>
+      <w:r>
+        <w:t>.</w:t>
+      </w:r>
+      <w:r>
+        <w:t xml:space="preserve">  (Figure 7C).</w:t>
+      </w:r>
+      <w:r>
+        <w:t xml:space="preserve">  These genes no</w:t>
+      </w:r>
+      <w:r>
+        <w:t>rmally present antigens for T-ce</w:t>
+      </w:r>
+      <w:r>
+        <w:t xml:space="preserve">ll recruitment.  </w:t>
+      </w:r>
+      <w:r>
+        <w:t xml:space="preserve">Consistent with this, we observed reductions in the </w:t>
+      </w:r>
+      <w:r>
+        <w:t>mRNA</w:t>
+      </w:r>
+      <w:r>
+        <w:t xml:space="preserve"> of </w:t>
+      </w:r>
+      <w:r>
+        <w:rPr>
+          <w:i/>
+        </w:rPr>
+        <w:t>IL32</w:t>
+      </w:r>
+      <w:r>
+        <w:t>, a</w:t>
+      </w:r>
+      <w:r>
+        <w:t xml:space="preserve"> </w:t>
+      </w:r>
+      <w:r>
+        <w:t>hormone</w:t>
+      </w:r>
+      <w:r>
+        <w:t xml:space="preserve"> secreted by </w:t>
+      </w:r>
+      <w:r>
+        <w:t xml:space="preserve">Natural Killer and T lymphocytes </w:t>
+      </w:r>
+      <w:r>
+        <w:fldChar w:fldCharType="begin" w:fldLock="1"/>
+      </w:r>
+      <w:r>
+        <w:instrText>ADDIN CSL_CITATION { "citationItems" : [ { "id" : "ITEM-1", "itemData" : { "DOI" : "10.1136/ard.2006.058511", "ISBN" : "0003-4967 (Print)\\r0003-4967 (Linking)", "ISSN" : "0003-4967", "PMID" : "17038476", "abstract" : "IL-32 is the name given to the NK4 transcript first reported in IL-2 activated T lymphocytes and natural killer cells 13 years ago without known function. The novel cytokine has six isoforms. In an study to isolate a soluble form of the IL-32 receptor from human urine, IL-32alpha bound proteinase-3 with high affinity and was not affected by enzyme inhibition. IL-32alpha/IL-32gamma were expressed as recombinant molecules. The cytokine exhibits properties characteristic of proinflammatory cytokines and also induces the degradation of inhibitory kappaB and phosphorylation of mitogen activated protein p38. Monoclonal antibodies to IL-32 identify its presence in a variety of human tissues from diseases states. Epithelial cells from healthy subjects express low levels of the cytokine, but in disease conditions such as chronic obstructive pulmonary disease, Crohn's disease and psoriasis, the expression increases markedly. IL-32 is a major transcript in gene array studies in epithelial cells stimulated with IFNgamma in vitro. In rheumatoid arthritis, synovial tissues reveals increased content of IL-32, which correlates with severity of disease. A highly significant correlation has been observed between the number of synovial and macrophagic cells positive for IL-32 and the level of erythrocytes sedimentation, IL-1beta, tumour necrosis factor alpha, and IL-18. Thus, IL-32 exhibits many properties of proinflammatory cytokines and associations with disease severity.", "author" : [ { "dropping-particle" : "", "family" : "Dinarello", "given" : "C a", "non-dropping-particle" : "", "parse-names" : false, "suffix" : "" }, { "dropping-particle" : "", "family" : "Kim", "given" : "S-H", "non-dropping-particle" : "", "parse-names" : false, "suffix" : "" } ], "container-title" : "Annals of the rheumatic diseases", "id" : "ITEM-1", "issued" : { "date-parts" : [ [ "2006" ] ] }, "page" : "iii61-i64", "title" : "IL-32, a novel cytokine with a possible role in disease.", "type" : "article-journal", "volume" : "65 Suppl 3" }, "uris" : [ "http://www.mendeley.com/documents/?uuid=d665249b-a926-422b-b2b7-dd860b190a8d" ] } ], "mendeley" : { "formattedCitation" : "(Dinarello &amp; Kim 2006)", "plainTextFormattedCitation" : "(Dinarello &amp; Kim 2006)", "previouslyFormattedCitation" : "(Dinarello &amp; Kim 2006)" }, "properties" : { "noteIndex" : 0 }, "schema" : "https://github.com/citation-style-language/schema/raw/master/csl-citation.json" }</w:instrText>
+      </w:r>
+      <w:r>
+        <w:fldChar w:fldCharType="separate"/>
+      </w:r>
+      <w:r>
+        <w:rPr>
+          <w:noProof/>
+        </w:rPr>
+        <w:t>(Dinarello &amp; Kim 2006)</w:t>
+      </w:r>
+      <w:r>
+        <w:fldChar w:fldCharType="end"/>
+      </w:r>
+      <w:r>
+        <w:t>.</w:t>
+      </w:r>
+      <w:r>
+        <w:t xml:space="preserve">  We also observed a </w:t>
+      </w:r>
+      <w:proofErr w:type="spellStart"/>
+      <w:r>
+        <w:t>downregulation</w:t>
+      </w:r>
+      <w:proofErr w:type="spellEnd"/>
+      <w:r>
+        <w:t xml:space="preserve"> in transcripts that are interferon gamma dependent. Together these data support the hypothesis that the decreased T-cell activation observed with cortisol signaling also impacts adipose tissue.</w:t>
+      </w:r>
+    </w:p>
+    <w:p>
+      <w:pPr>
+        <w:pStyle w:val="Heading2"/>
+      </w:pPr>
+      <w:r>
+        <w:t>Modifying Effect of Obesity on Glucocorticoid Responsiveness</w:t>
+      </w:r>
+    </w:p>
+    <w:p>
+      <w:r>
+        <w:t xml:space="preserve">In our small cohort of Cushing’s subjects, we examined whether some of the dramatic transcriptional changes we observed were modified by the obesity status of the patients.  </w:t>
+      </w:r>
+      <w:r>
+        <w:t xml:space="preserve">We were surprised to note that many </w:t>
+      </w:r>
+      <w:proofErr w:type="gramStart"/>
+      <w:r>
+        <w:t>genes which had strongly elevated transcripts in non-obese Cushing’s patients</w:t>
+      </w:r>
+      <w:proofErr w:type="gramEnd"/>
+      <w:r>
+        <w:t xml:space="preserve"> had largely blunted effe</w:t>
+      </w:r>
+      <w:r>
+        <w:t xml:space="preserve">cts in obese Cushing’s patients.  Some examples of this include </w:t>
+      </w:r>
+      <w:r>
+        <w:rPr>
+          <w:i/>
+        </w:rPr>
+        <w:t xml:space="preserve">FASN, PSMD8 </w:t>
+      </w:r>
+      <w:r>
+        <w:t>and</w:t>
+      </w:r>
+      <w:r>
+        <w:rPr>
+          <w:i/>
+        </w:rPr>
+        <w:t xml:space="preserve"> IDH8 </w:t>
+      </w:r>
+      <w:r>
+        <w:t>(Figure 8</w:t>
+      </w:r>
+      <w:r>
+        <w:t>A-C</w:t>
+      </w:r>
+      <w:r>
+        <w:t>).</w:t>
+      </w:r>
+      <w:r>
+        <w:t xml:space="preserve">  Among genes that were more strongly induced in obese patients, most of these genes are involved in </w:t>
+      </w:r>
+      <w:proofErr w:type="spellStart"/>
+      <w:r>
+        <w:t>lysosomal</w:t>
+      </w:r>
+      <w:proofErr w:type="spellEnd"/>
+      <w:r>
+        <w:t xml:space="preserve"> function, including the </w:t>
+      </w:r>
+      <w:proofErr w:type="spellStart"/>
+      <w:r>
+        <w:t>cathepsins</w:t>
+      </w:r>
+      <w:proofErr w:type="spellEnd"/>
+      <w:r>
+        <w:t xml:space="preserve"> (</w:t>
+      </w:r>
+      <w:r>
+        <w:rPr>
+          <w:i/>
+        </w:rPr>
+        <w:t>CTSB</w:t>
+      </w:r>
+      <w:r>
+        <w:t xml:space="preserve">, </w:t>
+      </w:r>
+      <w:r>
+        <w:rPr>
+          <w:i/>
+        </w:rPr>
+        <w:t>CTSD</w:t>
+      </w:r>
+      <w:r>
+        <w:t xml:space="preserve">, </w:t>
+      </w:r>
+      <w:r>
+        <w:rPr>
+          <w:i/>
+        </w:rPr>
+        <w:t>CTSZ</w:t>
+      </w:r>
+      <w:r>
+        <w:t xml:space="preserve">), </w:t>
+      </w:r>
+      <w:r>
+        <w:rPr>
+          <w:i/>
+        </w:rPr>
+        <w:t>LAPTM5</w:t>
+      </w:r>
+      <w:r>
+        <w:t xml:space="preserve"> and </w:t>
+      </w:r>
+      <w:r>
+        <w:rPr>
+          <w:i/>
+        </w:rPr>
+        <w:t>LIPA</w:t>
+      </w:r>
+      <w:r>
+        <w:t xml:space="preserve"> (Figure 8D).</w:t>
+      </w:r>
+      <w:r>
+        <w:t xml:space="preserve">  Although the small number of obese and non-obese Cushing’s patients in our study makes these observations quite preliminary, it is suggestive of both a general reduction of glucocorticoid sensitivity in obese subjects but also potentially an underapprecia</w:t>
+      </w:r>
+      <w:r>
+        <w:t>ted role of lysosomes in obese patients with elevated cortisol levels.</w:t>
+      </w:r>
+    </w:p>
+    <w:p>
+      <w:pPr>
+        <w:pStyle w:val="Heading1"/>
+      </w:pPr>
+      <w:r>
+        <w:t>Discussion</w:t>
+      </w:r>
+    </w:p>
+    <w:p>
+      <w:r>
+        <w:t>In this study we have described a transcriptional signature in adipose tissue from subjects with Cushing's disease</w:t>
+      </w:r>
+      <w:r>
+        <w:t xml:space="preserve"> and verified several of these changes using a mouse model of glucocorticoid treatment</w:t>
+      </w:r>
+      <w:r>
+        <w:t>.  We</w:t>
+      </w:r>
+      <w:r>
+        <w:t xml:space="preserve"> have</w:t>
+      </w:r>
+      <w:r>
+        <w:t xml:space="preserve"> identified several pathways that are significantly changed in response to chronic glucocorticoid exposure.</w:t>
+      </w:r>
+    </w:p>
+    <w:p/>
+    <w:p>
+      <w:r>
+        <w:t>Cushing's disease patients have a significant chan</w:t>
+      </w:r>
+      <w:r>
+        <w:t xml:space="preserve">ge in fat distribution </w:t>
+      </w:r>
+      <w:r>
+        <w:fldChar w:fldCharType="begin" w:fldLock="1"/>
+      </w:r>
+      <w:r>
+        <w:instrText>ADDIN CSL_CITATION { "citationItems" : [ { "id" : "ITEM-1", "itemData" : { "ISSN" : "00338419", "PMID" : "2911678", "abstract" : "Computed tomography (CT) was used to study fat distribution in three groups of women of comparable age: 39 healthy volunteers, 15 patients with anorexia nervosa, and seven with Cushing syndrome. Patients with anorexia nervosa had a fivefold decrease in subcutaneous fat and only a twofold decrease in intraabdominal fat compared with the values for the volunteers. Patients with Cushing syndrome had less than a twofold increase in subcutaneous fat and greater than a fivefold increase in intraabdominal fat compared with values for the healthy subjects. These findings suggest that fat in different body compartments responds differently to disease processes and that CT can be used to measure these changes.", "author" : [ { "dropping-particle" : "", "family" : "Mayo-Smith", "given" : "W", "non-dropping-particle" : "", "parse-names" : false, "suffix" : "" }, { "dropping-particle" : "", "family" : "Hayes", "given" : "C W", "non-dropping-particle" : "", "parse-names" : false, "suffix" : "" }, { "dropping-particle" : "", "family" : "Biller", "given" : "B M", "non-dropping-particle" : "", "parse-names" : false, "suffix" : "" }, { "dropping-particle" : "", "family" : "Klibanski", "given" : "A", "non-dropping-particle" : "", "parse-names" : false, "suffix" : "" }, { "dropping-particle" : "", "family" : "Rosenthal", "given" : "H", "non-dropping-particle" : "", "parse-names" : false, "suffix" : "" }, { "dropping-particle" : "", "family" : "Rosenthal", "given" : "D I", "non-dropping-particle" : "", "parse-names" : false, "suffix" : "" } ], "container-title" : "Radiology", "id" : "ITEM-1", "issued" : { "date-parts" : [ [ "1989" ] ] }, "page" : "515-518", "title" : "Body fat distribution measured with CT: correlations in healthy subjects, patients with anorexia nervosa, and patients with Cushing syndrome.", "type" : "article-journal", "volume" : "170" }, "uris" : [ "http://www.mendeley.com/documents/?uuid=a87d07b4-d918-4a8a-9486-1c664752a81a" ] } ], "mendeley" : { "formattedCitation" : "(Mayo-Smith &lt;i&gt;et al.&lt;/i&gt; 1989)", "plainTextFormattedCitation" : "(Mayo-Smith et al. 1989)", "previouslyFormattedCitation" : "(Mayo-Smith &lt;i&gt;et al.&lt;/i&gt; 1989)" }, "properties" : { "noteIndex" : 0 }, "schema" : "https://github.com/citation-style-language/schema/raw/master/csl-citation.json" }</w:instrText>
+      </w:r>
+      <w:r>
+        <w:fldChar w:fldCharType="separate"/>
+      </w:r>
+      <w:r>
+        <w:rPr>
+          <w:noProof/>
+        </w:rPr>
+        <w:t xml:space="preserve">(Mayo-Smith </w:t>
+      </w:r>
+      <w:r>
+        <w:rPr>
+          <w:i/>
+          <w:noProof/>
+        </w:rPr>
+        <w:t>et al.</w:t>
+      </w:r>
+      <w:r>
+        <w:rPr>
+          <w:noProof/>
+        </w:rPr>
+        <w:t xml:space="preserve"> 1989)</w:t>
+      </w:r>
+      <w:r>
+        <w:fldChar w:fldCharType="end"/>
+      </w:r>
+      <w:r>
+        <w:t xml:space="preserve">, and higher </w:t>
+      </w:r>
+      <w:proofErr w:type="spellStart"/>
+      <w:r>
+        <w:t>lipogensis</w:t>
+      </w:r>
+      <w:proofErr w:type="spellEnd"/>
+      <w:r>
+        <w:t xml:space="preserve">, as measured by conversion of glucose to neutral lipid  in </w:t>
+      </w:r>
+      <w:r>
+        <w:rPr>
+          <w:i/>
+        </w:rPr>
+        <w:t xml:space="preserve">ex vivo </w:t>
+      </w:r>
+      <w:r>
+        <w:t>subcutaneous adipose tissue from Cushing's patients compared to obese controls</w:t>
+      </w:r>
+      <w:r>
+        <w:t xml:space="preserve"> </w:t>
+      </w:r>
+      <w:r>
+        <w:fldChar w:fldCharType="begin" w:fldLock="1"/>
+      </w:r>
+      <w:r>
+        <w:instrText>ADDIN CSL_CITATION { "citationItems" : [ { "id" : "ITEM-1", "itemData" : { "ISSN" : "00099287", "PMID" : "4264997", "author" : [ { "dropping-particle" : "", "family" : "Galton", "given" : "D J", "non-dropping-particle" : "", "parse-names" : false, "suffix" : "" }, { "dropping-particle" : "", "family" : "Wilson", "given" : "J P", "non-dropping-particle" : "", "parse-names" : false, "suffix" : "" } ], "container-title" : "Clinical science", "id" : "ITEM-1", "issued" : { "date-parts" : [ [ "1972" ] ] }, "page" : "17P", "title" : "Lipogenesis in adipose tissue of patients with obesity and Cushing's disease.", "type" : "article-journal", "volume" : "43" }, "uris" : [ "http://www.mendeley.com/documents/?uuid=4db86aa8-28f9-4b47-90d2-f5f65c066e8c" ] } ], "mendeley" : { "formattedCitation" : "(Galton &amp; Wilson 1972)", "plainTextFormattedCitation" : "(Galton &amp; Wilson 1972)", "previouslyFormattedCitation" : "(Galton &amp; Wilson 1972)" }, "properties" : { "noteIndex" : 0 }, "schema" : "https://github.com/citation-style-language/schema/raw/master/csl-citation.json" }</w:instrText>
+      </w:r>
+      <w:r>
+        <w:fldChar w:fldCharType="separate"/>
+      </w:r>
+      <w:r>
+        <w:rPr>
+          <w:noProof/>
+        </w:rPr>
+        <w:t>(Galton &amp; Wilson 1972)</w:t>
+      </w:r>
+      <w:r>
+        <w:fldChar w:fldCharType="end"/>
+      </w:r>
+      <w:r>
+        <w:t xml:space="preserve">.  </w:t>
+      </w:r>
+      <w:r>
+        <w:t xml:space="preserve">Higher triglyceride synthesis has </w:t>
+      </w:r>
+      <w:r>
+        <w:t>also been found in animal models of C</w:t>
+      </w:r>
+      <w:r>
+        <w:t>ushing's disease, including CRH overproducing</w:t>
+      </w:r>
+      <w:r>
+        <w:t xml:space="preserve"> mice</w:t>
+      </w:r>
+      <w:r>
+        <w:t>, which also have elevated glucocorticoid levels</w:t>
+      </w:r>
+      <w:r>
+        <w:t xml:space="preserve"> </w:t>
+      </w:r>
+      <w:r>
+        <w:fldChar w:fldCharType="begin" w:fldLock="1"/>
+      </w:r>
+      <w:r>
+        <w:instrText>ADDIN CSL_CITATION { "citationItems" : [ { "id" : "ITEM-1", "itemData" : { "DOI" : "10.1152/ajpendo.00154.2012", "ISSN" : "1522-1555", "PMID" : "23211515", "abstract" : "Glucocorticoids are extremely effective anti-inflammatory therapies, but their clinical use is limited due to severe side effects, including osteoporosis, muscle wasting, fat redistribution, and skin thinning. Here we use heavy water labeling and mass spectrometry to measure fluxes through metabolic pathways impacted by glucocorticoids. We combine these methods with measurements of body composition in corticotropin-releasing hormone (CRH)-transgenic (Tg)(+) mice that have chronically elevated, endogenously produced corticosterone and a phenotype that closely mimics Cushing's disease in humans. CRH-Tg(+) mice had increased adipose mass, adipose triglyceride synthesis, and greatly increased triglyceride/fatty acid cycling in subcutaneous and abdominal fat depots and increased de novo lipogenesis in the abdominal depot. In bone, CRH-Tg(+) mice had decreased bone mass, absolute collagen synthesis rates, and collagen breakdown rate. In skin, CRH-Tg(+) mice had decreased skin thickness and absolute collagen synthesis rates but no decrease in the collagen breakdown rate. In muscle, CRH-Tg(+) mice had decreased muscle mass and absolute protein synthesis but no decrease in the protein breakdown rate. We conclude that chronic exposure to endogenous glucocorticoid excess in mice is associated with ongoing decreases in bone collagen, skin collagen, and muscle protein synthesis without compensatory reduction (coupling) of breakdown rates in skin and muscle. Both of these actions contribute to reduced protein pool sizes. We also conclude that increased cycling between triglycerides and free fatty acids occurs in both abdominal and subcutaneous fat depots in CRH-Tg(+) mice. CRH-Tg mice have both increased lipolysis and increased triglyceride synthesis in adipose tissue.", "author" : [ { "dropping-particle" : "", "family" : "Harris", "given" : "Charles", "non-dropping-particle" : "", "parse-names" : false, "suffix" : "" }, { "dropping-particle" : "", "family" : "Roohk", "given" : "Donald J", "non-dropping-particle" : "", "parse-names" : false, "suffix" : "" }, { "dropping-particle" : "", "family" : "Fitch", "given" : "Mark", "non-dropping-particle" : "", "parse-names" : false, "suffix" : "" }, { "dropping-particle" : "", "family" : "Boudignon", "given" : "Benjamin M", "non-dropping-particle" : "", "parse-names" : false, "suffix" : "" }, { "dropping-particle" : "", "family" : "Halloran", "given" : "Bernard P", "non-dropping-particle" : "", "parse-names" : false, "suffix" : "" }, { "dropping-particle" : "", "family" : "Hellerstein", "given" : "Marc K", "non-dropping-particle" : "", "parse-names" : false, "suffix" : "" } ], "container-title" : "American journal of physiology. Endocrinology and metabolism", "id" : "ITEM-1", "issued" : { "date-parts" : [ [ "2013" ] ] }, "page" : "E282-93", "title" : "Large increases in adipose triacylglycerol flux in Cushingoid CRH-Tg mice are explained by futile cycling.", "type" : "article-journal", "volume" : "304" }, "uris" : [ "http://www.mendeley.com/documents/?uuid=2f9000fb-b133-416c-8a4e-804e0d9c061f" ] } ], "mendeley" : { "formattedCitation" : "(Harris &lt;i&gt;et al.&lt;/i&gt; 2013)", "plainTextFormattedCitation" : "(Harris et al. 2013)", "previouslyFormattedCitation" : "(Harris &lt;i&gt;et al.&lt;/i&gt; 2013)" }, "properties" : { "noteIndex" : 0 }, "schema" : "https://github.com/citation-style-language/schema/raw/master/csl-citation.json" }</w:instrText>
+      </w:r>
+      <w:r>
+        <w:fldChar w:fldCharType="separate"/>
+      </w:r>
+      <w:r>
+        <w:rPr>
+          <w:noProof/>
+        </w:rPr>
+        <w:t xml:space="preserve">(Harris </w:t>
+      </w:r>
+      <w:r>
+        <w:rPr>
+          <w:i/>
+          <w:noProof/>
+        </w:rPr>
+        <w:t>et al.</w:t>
+      </w:r>
+      <w:r>
+        <w:rPr>
+          <w:noProof/>
+        </w:rPr>
+        <w:t xml:space="preserve"> 2013)</w:t>
+      </w:r>
+      <w:r>
+        <w:fldChar w:fldCharType="end"/>
+      </w:r>
+      <w:r>
+        <w:t xml:space="preserve"> </w:t>
+      </w:r>
+      <w:r>
+        <w:t>a</w:t>
+      </w:r>
+      <w:r>
+        <w:t xml:space="preserve">nd dexamethasone </w:t>
+      </w:r>
+      <w:del w:id="148" w:author="Dave Bridges" w:date="2015-02-25T10:20:00Z">
+        <w:r>
+          <w:delText>-</w:delText>
         </w:r>
       </w:del>
       <w:r>
-        <w:t>(</w:t>
-      </w:r>
-      <w:r>
-        <w:rPr>
-          <w:i/>
-        </w:rPr>
-        <w:t>GYS2</w:t>
-      </w:r>
-      <w:r>
-        <w:t>) was strongly induced 3.8 fold (</w:t>
-      </w:r>
-      <w:r>
-        <w:t>q</w:t>
-      </w:r>
-      <w:r>
-        <w:t>=0.004)</w:t>
-      </w:r>
-    </w:p>
-    <w:p>
-      <w:r>
-        <w:rPr>
-          <w:i/>
-        </w:rPr>
-        <w:t>UGP2</w:t>
-      </w:r>
-      <w:r>
-        <w:t xml:space="preserve"> which creates the glycogen precursor UDP-glucose was induced 1.3 fold (</w:t>
-      </w:r>
-      <w:r>
-        <w:t>q</w:t>
-      </w:r>
-      <w:r>
-        <w:t>=0.01)</w:t>
+        <w:t xml:space="preserve">treated mice </w:t>
+      </w:r>
+      <w:r>
+        <w:fldChar w:fldCharType="begin" w:fldLock="1"/>
+      </w:r>
+      <w:r>
+        <w:instrText>ADDIN CSL_CITATION { "citationItems" : [ { "id" : "ITEM-1", "itemData" : { "DOI" : "10.1210/en.2011-1047", "ISSN" : "00137227", "PMID" : "23493372", "abstract" : "The glucocorticoid (GC) receptor (GR) has multiple effector mechanisms, including dimerization-mediated transactivation of target genes via DNA binding and transcriptional repression mediated by protein-protein interactions. Much attention has been focused on developing selective GR modulators that would dissociate adverse effects from therapeutic anti-inflammatory effects. The GR(dim/dim) mouse has a mutation in the dimerization domain of GR and has been shown to have attenuated transactivation with intact repression. To understand the role of GR dimerization-dependent targets in multiple tissues, we measured metabolic fluxes through several disease-relevant GC target pathways using heavy water labeling and mass spectrometry in wild-type and GR(dim/dim) mice administered the potent GC dexamethasone (DEX). Absolute triglyceride synthesis was increased in both wild-type and GR(dim/dim) mice by DEX in the inguinal and epididymal fat depots. GR(dim/dim) mice showed an exaggerated response to DEX in both depots. De novo lipogenesis was also greatly increased in both depots in response to DEX in GR(dim/dim), but not wild-type mice. In contrast, the inhibitory effect of DEX on bone and skin collagen synthesis rates was greater in wild-type compared with GR(dim/dim) mice. Wild-type mice were more sensitive to DEX-dependent decreases in insulin sensitivity than GR(dim/dim) mice. Wild-type and GR(dim/dim) mice were equally sensitive to DEX-dependent decreases in muscle protein synthesis. Chronic elevation of GCs in GR(dim/dim) mice results in severe runting and lethality. In conclusion, some metabolic effects of GC treatment are exaggerated in adipose tissue of GR(dim/dim) mice, suggesting that selective GR modulators based on dissociating GR transactivation from repression should be evaluated carefully.", "author" : [ { "dropping-particle" : "", "family" : "Roohk", "given" : "Donald J.", "non-dropping-particle" : "", "parse-names" : false, "suffix" : "" }, { "dropping-particle" : "", "family" : "Mascharak", "given" : "Smita", "non-dropping-particle" : "", "parse-names" : false, "suffix" : "" }, { "dropping-particle" : "", "family" : "Khambatta", "given" : "Cyrus", "non-dropping-particle" : "", "parse-names" : false, "suffix" : "" }, { "dropping-particle" : "", "family" : "Leung", "given" : "Ho", "non-dropping-particle" : "", "parse-names" : false, "suffix" : "" }, { "dropping-particle" : "", "family" : "Hellerstein", "given" : "Marc", "non-dropping-particle" : "", "parse-names" : false, "suffix" : "" }, { "dropping-particle" : "", "family" : "Harris", "given" : "Charles", "non-dropping-particle" : "", "parse-names" : false, "suffix" : "" } ], "container-title" : "Endocrinology", "id" : "ITEM-1", "issued" : { "date-parts" : [ [ "2013" ] ] }, "page" : "1528-1539", "title" : "Dexamethasone-mediated changes in adipose triacylglycerol metabolism are exaggerated, not diminished, in the absence of a functional GR dimerization domain", "type" : "article-journal", "volume" : "154" }, "uris" : [ "http://www.mendeley.com/documents/?uuid=e7e7748b-21fd-466b-be72-543bbe36104a" ] } ], "mendeley" : { "formattedCitation" : "(Roohk &lt;i&gt;et al.&lt;/i&gt; 2013)", "plainTextFormattedCitation" : "(Roohk et al. 2013)", "previouslyFormattedCitation" : "(Roohk &lt;i&gt;et al.&lt;/i&gt; 2013)" }, "properties" : { "noteIndex" : 0 }, "schema" : "https://github.com/citation-style-language/schema/raw/master/csl-citation.json" }</w:instrText>
+      </w:r>
+      <w:r>
+        <w:fldChar w:fldCharType="separate"/>
+      </w:r>
+      <w:r>
+        <w:rPr>
+          <w:noProof/>
+        </w:rPr>
+        <w:t xml:space="preserve">(Roohk </w:t>
+      </w:r>
+      <w:r>
+        <w:rPr>
+          <w:i/>
+          <w:noProof/>
+        </w:rPr>
+        <w:t>et al.</w:t>
+      </w:r>
+      <w:r>
+        <w:rPr>
+          <w:noProof/>
+        </w:rPr>
+        <w:t xml:space="preserve"> 2013)</w:t>
+      </w:r>
+      <w:r>
+        <w:fldChar w:fldCharType="end"/>
+      </w:r>
+      <w:r>
+        <w:t xml:space="preserve">. </w:t>
+      </w:r>
+      <w:r>
+        <w:t xml:space="preserve">  These findings are consistent with our observed elevations of </w:t>
+      </w:r>
+      <w:proofErr w:type="spellStart"/>
+      <w:r>
+        <w:t>lipogenic</w:t>
+      </w:r>
+      <w:proofErr w:type="spellEnd"/>
+      <w:r>
+        <w:t xml:space="preserve"> genes in human and mouse subcutaneous adipose tissue.</w:t>
+      </w:r>
+    </w:p>
+    <w:p/>
+    <w:p>
+      <w:r>
+        <w:lastRenderedPageBreak/>
+        <w:t xml:space="preserve">Muscle wasting is a well </w:t>
+      </w:r>
+      <w:r>
+        <w:t>recognized</w:t>
+      </w:r>
+      <w:r>
+        <w:t xml:space="preserve"> adverse event of e</w:t>
+      </w:r>
+      <w:r>
+        <w:t>xcess glucocorticoids</w:t>
+      </w:r>
+      <w:r>
+        <w:t xml:space="preserve"> caused by both increased muscle proteolysis and decreased protein synthesis </w:t>
+      </w:r>
+      <w:r>
+        <w:fldChar w:fldCharType="begin" w:fldLock="1"/>
+      </w:r>
+      <w:r>
+        <w:instrText>ADDIN CSL_CITATION { "citationItems" : [ { "id" : "ITEM-1", "itemData" : { "DOI" : "10.1210/en.2004-0371", "ISSN" : "0013-7227", "PMID" : "15331573", "abstract" : "In the corpulent James C. Russell corpulent (JCR:LA-cp) rat, hyperinsulinemia leads to induction of lipogenic enzymes via enhanced expression of sterol-regulatory-binding protein (SREBP)-1c. This results in increased hepatic lipid production and hypertriglyceridemia. Information regarding down-regulation of SREBP-1c and lipogenic enzymes by dietary fatty acids in this model is limited. We therefore assessed de novo hepatic lipogenesis and hepatic and plasma lipids in corpulent JCR rats fed diets enriched in olive oil or menhaden oil. Using microarray and Northern analysis, we determined the effect of these diets on expression of mRNA for lipogenic enzymes and other proteins related to lipid metabolism. In corpulent JCR:LA-cp rats, both the olive oil and menhaden oil diets reduced expression of SREBP-1c, with concomitant reductions in hepatic triglyceride content, lipogenesis, and expression of enzymes related to lipid synthesis. Unexpectedly, expression of many peroxisomal proliferator-activated receptor-dependent enzymes mediating fatty acid oxidation was increased in livers of corpulent JCR rats. The menhaden oil diet further increased expression of these enzymes. Induction of SREBP-1c by insulin is dependent on liver x receptor (LXR)alpha. Although hepatic expression of mRNA for LXR itself was not increased in corpulent rats, expression of Cyp7a1, an LXR-responsive gene, was increased, suggesting increased LXR activity. Expression of mRNA encoding fatty acid translocase and ATP-binding cassette subfamily DALD member 3 was also increased in livers of corpulent JCR rats, indicating a potential role for these fatty acid transporters in the pathogenesis of disordered lipid metabolism in obesity. This study clearly demonstrates that substitution of dietary polyunsaturated fatty acid for carbohydrate in the corpulent JCR:LA-cp rat reduces de novo lipogenesis, at least in part, by reducing hepatic expression of SREBP-1c and that strategies directed toward reducing SREBP-1c expression in the liver may mitigate the adverse effects of hyperinsulinemia on hepatic lipid production.", "author" : [ { "dropping-particle" : "", "family" : "Deng", "given" : "Xiong", "non-dropping-particle" : "", "parse-names" : false, "suffix" : "" }, { "dropping-particle" : "", "family" : "Elam", "given" : "Marshall B", "non-dropping-particle" : "", "parse-names" : false, "suffix" : "" }, { "dropping-particle" : "", "family" : "Wilcox", "given" : "Henry G", "non-dropping-particle" : "", "parse-names" : false, "suffix" : "" }, { "dropping-particle" : "", "family" : "Cagen", "given" : "Lauren M", "non-dropping-particle" : "", "parse-names" : false, "suffix" : "" }, { "dropping-particle" : "", "family" : "Park", "given" : "Edwards a", "non-dropping-particle" : "", "parse-names" : false, "suffix" : "" }, { "dropping-particle" : "", "family" : "Raghow", "given" : "Rajendra", "non-dropping-particle" : "", "parse-names" : false, "suffix" : "" }, { "dropping-particle" : "", "family" : "Patel", "given" : "Divyen", "non-dropping-particle" : "", "parse-names" : false, "suffix" : "" }, { "dropping-particle" : "", "family" : "Kumar", "given" : "Poonam", "non-dropping-particle" : "", "parse-names" : false, "suffix" : "" }, { "dropping-particle" : "", "family" : "Sheybani", "given" : "Ali", "non-dropping-particle" : "", "parse-names" : false, "suffix" : "" }, { "dropping-particle" : "", "family" : "Russell", "given" : "James C", "non-dropping-particle" : "", "parse-names" : false, "suffix" : "" } ], "container-title" : "Endocrinology", "id" : "ITEM-1", "issue" : "12", "issued" : { "date-parts" : [ [ "2004", "12" ] ] }, "page" : "5847-61", "title" : "Dietary olive oil and menhaden oil mitigate induction of lipogenesis in hyperinsulinemic corpulent JCR:LA-cp rats: microarray analysis of lipid-related gene expression.", "type" : "article-journal", "volume" : "145" }, "uris" : [ "http://www.mendeley.com/documents/?uuid=14015998-b836-4665-a847-553b91956bf6" ] }, { "id" : "ITEM-2", "itemData" : { "DOI" : "10.1097/01.CCM.0000279194.11328.77", "ISBN" : "0090-3493 (Print) 0090-3493 (Linking)", "ISSN" : "0090-3493", "PMID" : "17713416", "abstract" : "OBJECTIVE: To review glucocorticoid-regulated molecular mechanisms of muscle wasting. DESIGN: Review of recent literature describing the role of glucocorticoids in the regulation of proteolytic mechanisms, transcription factors, and nuclear cofactors in skeletal muscle during various catabolic conditions. MAIN RESULTS: Catabolic doses of glucocorticoids induce muscle atrophy both in vivo and in vitro by stimulating protein breakdown and inhibiting protein synthesis. Signaling pathways that regulate muscle protein synthesis at the translational level are inhibited by glucocorticoids. Glucocorticoids increase the expression and activity of the ubiquitin-proteasome pathway, a major proteolytic mechanism of muscle atrophy. The expression and activity of muscle wasting-related transcription factors, including C/EBPbeta and delta and Forkhead box O 1, 3, and 4, as well as the nuclear cofactor p300, are up-regulated by glucocorticoid excess. CONCLUSIONS: Muscle wasting in various catabolic conditions is, at least in part, regulated by glucocorticoids. The role of glucocorticoids in muscle wasting is complex and reflects regulation at the molecular level of multiple mechanisms influencing both synthesis and degradation of muscle proteins.", "author" : [ { "dropping-particle" : "", "family" : "Menconi", "given" : "Michael", "non-dropping-particle" : "", "parse-names" : false, "suffix" : "" }, { "dropping-particle" : "", "family" : "Fareed", "given" : "Moin", "non-dropping-particle" : "", "parse-names" : false, "suffix" : "" }, { "dropping-particle" : "", "family" : "O'Neal", "given" : "Patrick", "non-dropping-particle" : "", "parse-names" : false, "suffix" : "" }, { "dropping-particle" : "", "family" : "Poylin", "given" : "Vitaliy", "non-dropping-particle" : "", "parse-names" : false, "suffix" : "" }, { "dropping-particle" : "", "family" : "Wei", "given" : "Wei", "non-dropping-particle" : "", "parse-names" : false, "suffix" : "" }, { "dropping-particle" : "", "family" : "Hasselgren", "given" : "Per-Olof", "non-dropping-particle" : "", "parse-names" : false, "suffix" : "" } ], "container-title" : "Critical care medicine", "id" : "ITEM-2", "issued" : { "date-parts" : [ [ "2007" ] ] }, "page" : "S602-S608", "title" : "Role of glucocorticoids in the molecular regulation of muscle wasting.", "type" : "article-journal", "volume" : "35" }, "uris" : [ "http://www.mendeley.com/documents/?uuid=a79d5273-a685-4939-8a84-8c2c8f0d9d7f" ] } ], "mendeley" : { "formattedCitation" : "(Deng &lt;i&gt;et al.&lt;/i&gt; 2004; Menconi &lt;i&gt;et al.&lt;/i&gt; 2007)", "plainTextFormattedCitation" : "(Deng et al. 2004; Menconi et al. 2007)", "previouslyFormattedCitation" : "(Deng &lt;i&gt;et al.&lt;/i&gt; 2004; Menconi &lt;i&gt;et al.&lt;/i&gt; 2007)" }, "properties" : { "noteIndex" : 0 }, "schema" : "https://github.com/citation-style-language/schema/raw/master/csl-citation.json" }</w:instrText>
+      </w:r>
+      <w:r>
+        <w:fldChar w:fldCharType="separate"/>
+      </w:r>
+      <w:r>
+        <w:rPr>
+          <w:noProof/>
+        </w:rPr>
+        <w:t xml:space="preserve">(Deng </w:t>
+      </w:r>
+      <w:r>
+        <w:rPr>
+          <w:i/>
+          <w:noProof/>
+        </w:rPr>
+        <w:t>et al.</w:t>
+      </w:r>
+      <w:r>
+        <w:rPr>
+          <w:noProof/>
+        </w:rPr>
+        <w:t xml:space="preserve"> 2004; Menconi </w:t>
+      </w:r>
+      <w:r>
+        <w:rPr>
+          <w:i/>
+          <w:noProof/>
+        </w:rPr>
+        <w:t>et al.</w:t>
+      </w:r>
+      <w:r>
+        <w:rPr>
+          <w:noProof/>
+        </w:rPr>
+        <w:t xml:space="preserve"> 2007)</w:t>
+      </w:r>
+      <w:r>
+        <w:fldChar w:fldCharType="end"/>
+      </w:r>
+      <w:r>
+        <w:t>. Exposure of r</w:t>
+      </w:r>
+      <w:r>
+        <w:t>ats to glucocorticoids activates</w:t>
+      </w:r>
+      <w:r>
+        <w:t xml:space="preserve"> the musc</w:t>
+      </w:r>
+      <w:r>
+        <w:t>le ubiquitin-</w:t>
+      </w:r>
+      <w:proofErr w:type="spellStart"/>
+      <w:r>
+        <w:t>proteosome</w:t>
+      </w:r>
+      <w:proofErr w:type="spellEnd"/>
+      <w:r>
+        <w:t xml:space="preserve"> system </w:t>
+      </w:r>
+      <w:r>
+        <w:fldChar w:fldCharType="begin" w:fldLock="1"/>
+      </w:r>
+      <w:r>
+        <w:instrText>ADDIN CSL_CITATION { "citationItems" : [ { "id" : "ITEM-1", "itemData" : { "ISSN" : "03636143", "PMID" : "7943291", "abstract" : "In rat muscle metabolic acidosis increases ATP-dependent protein degradation and levels of mRNAs for ubiquitin (Ub) and proteasome subunits. Because adrenalectomy (ADX) abolishes the proteolytic response to acidosis in muscle, we examined whether glucocorticoids (GCs) are necessary for acidosis-induced changes in Ub and proteasome mRNAs in muscles. Total RNA content of the white fiber extensor digitorum longus or mixed fiber gastrocnemius muscles were lowest in muscles of ADX rats given acid plus GCs. In contrast, the abundance of Ub and C2 and C9 proteasome subunits mRNAs were increased in muscles from this group compared with untreated ADX rats or ADX rats given acid or GCs alone. Because total RNA is reduced, the increase in these mRNAs in muscles of ADX rats receiving acid plus GCs provides evidence for a specific activation of the ATP-dependent-Ub-proteasome pathway. Thus, GCs are required but not sufficient to produce the coordinated increase in mRNAs encoding ubiquitin and proteasome subunits occurring in muscles of acidotic rats.", "author" : [ { "dropping-particle" : "", "family" : "Price", "given" : "S R", "non-dropping-particle" : "", "parse-names" : false, "suffix" : "" }, { "dropping-particle" : "", "family" : "England", "given" : "B K", "non-dropping-particle" : "", "parse-names" : false, "suffix" : "" }, { "dropping-particle" : "", "family" : "Bailey", "given" : "J L", "non-dropping-particle" : "", "parse-names" : false, "suffix" : "" }, { "dropping-particle" : "", "family" : "Vreede", "given" : "K", "non-dropping-particle" : "Van", "parse-names" : false, "suffix" : "" }, { "dropping-particle" : "", "family" : "Mitch", "given" : "W E", "non-dropping-particle" : "", "parse-names" : false, "suffix" : "" } ], "container-title" : "The American journal of physiology", "id" : "ITEM-1", "issued" : { "date-parts" : [ [ "1994" ] ] }, "page" : "C955-C960", "title" : "Acidosis and glucocorticoids concomitantly increase ubiquitin and proteasome subunit mRNAs in rat muscle.", "type" : "article-journal", "volume" : "267" }, "uris" : [ "http://www.mendeley.com/documents/?uuid=803927f8-c761-41b4-9eaf-1e2d253e082f" ] }, { "id" : "ITEM-2", "itemData" : { "ISBN" : "0002-9513 (Print) 0002-9513 (Linking)", "ISSN" : "0002-9513", "PMID" : "7682781", "abstract" : "Glucocorticoids are essential for the increase in protein breakdown in skeletal muscle normally seen during fasting. To determine which proteolytic pathway(s) are activated upon fasting, leg muscles from fed and fasted normal rats were incubated under conditions that block or activate different proteolytic systems. After food deprivation (1 day), the nonlysosomal ATP-dependent process increased by 250%, as shown in experiments involving depletion of muscle ATP. Also, the maximal capacity of the lysosomal process increased 60-100%, but no changes occurred in the Ca(2+)-dependent or the residual energy-independent proteolytic processes. In muscles from fasted normal and adrenalectomized (ADX) rats, the protein breakdown sensitive to inhibitors of the lysosomal or Ca(2+)-dependent pathways did not differ. However, the ATP-dependent process was 30% slower in muscles from fasted ADX rats. Administering dexamethasone to these animals or incubating their muscles with dexamethasone reversed this defect. During fasting, when the ATP-dependent process rises, muscles show a two- to threefold increase in levels of ubiquitin (Ub) mRNA. However, muscles of ADX animals failed to show this response. Injecting dexamethasone into the fasted ADX animals increased muscle Ub mRNA within 6 h. Thus glucocorticoids activate the ATP-Ub-dependent proteolytic pathway in fasting apparently by enhancing the expression of components of this system such as Ub.", "author" : [ { "dropping-particle" : "", "family" : "Wing", "given" : "S S", "non-dropping-particle" : "", "parse-names" : false, "suffix" : "" }, { "dropping-particle" : "", "family" : "Goldberg", "given" : "A L", "non-dropping-particle" : "", "parse-names" : false, "suffix" : "" } ], "container-title" : "The American journal of physiology", "id" : "ITEM-2", "issued" : { "date-parts" : [ [ "1993" ] ] }, "page" : "E668-E676", "title" : "Glucocorticoids activate the ATP-ubiquitin-dependent proteolytic system in skeletal muscle during fasting.", "type" : "article-journal", "volume" : "264" }, "uris" : [ "http://www.mendeley.com/documents/?uuid=08ed88a5-63b2-400e-9009-ae4bccd4ed29" ] } ], "mendeley" : { "formattedCitation" : "(Wing &amp; Goldberg 1993; Price &lt;i&gt;et al.&lt;/i&gt; 1994)", "plainTextFormattedCitation" : "(Wing &amp; Goldberg 1993; Price et al. 1994)", "previouslyFormattedCitation" : "(Wing &amp; Goldberg 1993; Price &lt;i&gt;et al.&lt;/i&gt; 1994)" }, "properties" : { "noteIndex" : 0 }, "schema" : "https://github.com/citation-style-language/schema/raw/master/csl-citation.json" }</w:instrText>
+      </w:r>
+      <w:r>
+        <w:fldChar w:fldCharType="separate"/>
+      </w:r>
+      <w:r>
+        <w:rPr>
+          <w:noProof/>
+        </w:rPr>
+        <w:t xml:space="preserve">(Wing &amp; Goldberg 1993; Price </w:t>
+      </w:r>
+      <w:r>
+        <w:rPr>
+          <w:i/>
+          <w:noProof/>
+        </w:rPr>
+        <w:t>et al.</w:t>
+      </w:r>
+      <w:r>
+        <w:rPr>
+          <w:noProof/>
+        </w:rPr>
+        <w:t xml:space="preserve"> 1994)</w:t>
+      </w:r>
+      <w:r>
+        <w:fldChar w:fldCharType="end"/>
       </w:r>
       <w:r>
         <w:t xml:space="preserve"> </w:t>
       </w:r>
       <w:r>
-        <w:t>glycogen branching enzyme (</w:t>
-      </w:r>
-      <w:r>
-        <w:rPr>
-          <w:i/>
-        </w:rPr>
-        <w:t>GBE1</w:t>
-      </w:r>
-      <w:r>
-        <w:t>) was induced 1.6 fold (</w:t>
-      </w:r>
-      <w:r>
-        <w:t>q</w:t>
-      </w:r>
-      <w:r>
-        <w:t>=0.027)</w:t>
-      </w:r>
-      <w:r>
-        <w:t xml:space="preserve">.  All three glycogen </w:t>
-      </w:r>
-      <w:proofErr w:type="spellStart"/>
-      <w:r>
-        <w:t>phosphorylase</w:t>
-      </w:r>
-      <w:proofErr w:type="spellEnd"/>
-      <w:r>
-        <w:t xml:space="preserve"> enzymes were also elevated, suggesting that rapid glycogen turnover may occur in adipose tissue of Cushing’s patients.</w:t>
+        <w:t xml:space="preserve">and increased muscle expression of </w:t>
+      </w:r>
+      <w:r>
+        <w:t>proteases</w:t>
+      </w:r>
+      <w:r>
+        <w:t xml:space="preserve"> (</w:t>
+      </w:r>
+      <w:proofErr w:type="spellStart"/>
+      <w:r>
+        <w:t>cathepsins</w:t>
+      </w:r>
+      <w:proofErr w:type="spellEnd"/>
+      <w:r>
+        <w:t xml:space="preserve"> B and D, </w:t>
+      </w:r>
+      <w:proofErr w:type="spellStart"/>
+      <w:r>
+        <w:t>calpain</w:t>
+      </w:r>
+      <w:proofErr w:type="spellEnd"/>
+      <w:r>
+        <w:t>) components of th</w:t>
+      </w:r>
+      <w:r>
+        <w:t xml:space="preserve">e ubiquitin-proteasome pathway </w:t>
+      </w:r>
+      <w:r>
+        <w:fldChar w:fldCharType="begin" w:fldLock="1"/>
+      </w:r>
+      <w:r>
+        <w:instrText>ADDIN CSL_CITATION { "citationItems" : [ { "id" : "ITEM-1", "itemData" : { "DOI" : "10.1172/JCI118264", "ISBN" : "0021-9738 (Print)\\r0021-9738 (Linking)", "ISSN" : "00219738", "PMID" : "7593595", "abstract" : "We studied glucocorticoid-induced muscle wasting and subsequent recovery in adult (7-mo-old) and old (22-mo-old) rats, since the increased incidence of various disease states may result in glucocorticoids hypersecretion in aging. Adult and old rats received dexamethasone in their drinking water and were then allowed to recover. Muscle wasting occurred more rapidly in old rats and the recovery of muscle mass was impaired, suggesting that glucocorticoids may be involved in the emergence of muscle atrophy with advancing age. According to measurements in incubated epitrochlearis muscles, dexamethasone-induced muscle wasting mainly resulted from increased protein breakdown in the adult, but from depressed protein synthesis in the aged animal. Increased expression of cathepsin D, m-calpain, and ubiquitin was observed in the muscles from both dexamethasone-treated adult and old rats. By contrast, the disappearance of the stimulatory effect of glucocorticoids on protein break-down in aging occurred along with a loss of ability of steroids to enhance the expression of the 14-kD ubiquitin carrier protein E2, which is involved in protein substrates ubiquitinylation, and of subunits of the 20 S proteasome (the proteolytic core of the 26 S proteasome that degrades ubiquitin conjugates). Thus, if glucocorticoids play any role in the progressive muscle atrophy seen in aging, this is unlikely to result from an activation of the ubiquitin-proteasome proteolytic pathway.", "author" : [ { "dropping-particle" : "", "family" : "Dardevet", "given" : "D.", "non-dropping-particle" : "", "parse-names" : false, "suffix" : "" }, { "dropping-particle" : "", "family" : "Sornet", "given" : "C.", "non-dropping-particle" : "", "parse-names" : false, "suffix" : "" }, { "dropping-particle" : "", "family" : "Taillandier", "given" : "D.", "non-dropping-particle" : "", "parse-names" : false, "suffix" : "" }, { "dropping-particle" : "", "family" : "Savary", "given" : "I.", "non-dropping-particle" : "", "parse-names" : false, "suffix" : "" }, { "dropping-particle" : "", "family" : "Attaix", "given" : "D.", "non-dropping-particle" : "", "parse-names" : false, "suffix" : "" }, { "dropping-particle" : "", "family" : "Grizard", "given" : "J.", "non-dropping-particle" : "", "parse-names" : false, "suffix" : "" } ], "container-title" : "Journal of Clinical Investigation", "id" : "ITEM-1", "issued" : { "date-parts" : [ [ "1995" ] ] }, "page" : "2113-2119", "title" : "Sensitivity and protein turnover response to glucocorticoids are different in skeletal muscle from adult and old rats. Lack of regulation of the ubiquitin-proteasome proteolytic pathway in aging", "type" : "article-journal", "volume" : "96" }, "uris" : [ "http://www.mendeley.com/documents/?uuid=9061ed6a-b0e8-4740-8bce-64a6bf998c59" ] } ], "mendeley" : { "formattedCitation" : "(Dardevet &lt;i&gt;et al.&lt;/i&gt; 1995)", "plainTextFormattedCitation" : "(Dardevet et al. 1995)", "previouslyFormattedCitation" : "(Dardevet &lt;i&gt;et al.&lt;/i&gt; 1995)" }, "properties" : { "noteIndex" : 0 }, "schema" : "https://github.com/citation-style-language/schema/raw/master/csl-citation.json" }</w:instrText>
+      </w:r>
+      <w:r>
+        <w:fldChar w:fldCharType="separate"/>
+      </w:r>
+      <w:r>
+        <w:rPr>
+          <w:noProof/>
+        </w:rPr>
+        <w:t xml:space="preserve">(Dardevet </w:t>
+      </w:r>
+      <w:r>
+        <w:rPr>
+          <w:i/>
+          <w:noProof/>
+        </w:rPr>
+        <w:t>et al.</w:t>
+      </w:r>
+      <w:r>
+        <w:rPr>
+          <w:noProof/>
+        </w:rPr>
+        <w:t xml:space="preserve"> 1995)</w:t>
+      </w:r>
+      <w:r>
+        <w:fldChar w:fldCharType="end"/>
+      </w:r>
+      <w:r>
+        <w:t xml:space="preserve"> </w:t>
+      </w:r>
+      <w:r>
+        <w:t>along</w:t>
+      </w:r>
+      <w:r>
+        <w:t xml:space="preserve"> </w:t>
+      </w:r>
+      <w:r>
+        <w:t>inhibition o</w:t>
+      </w:r>
+      <w:r>
+        <w:t>f muscl</w:t>
+      </w:r>
+      <w:r>
+        <w:t xml:space="preserve">e protein synthesis </w:t>
+      </w:r>
+      <w:r>
+        <w:fldChar w:fldCharType="begin" w:fldLock="1"/>
+      </w:r>
+      <w:r>
+        <w:instrText>ADDIN CSL_CITATION { "citationItems" : [ { "id" : "ITEM-1", "itemData" : { "ISSN" : "0193-1849", "PMID" : "11254463", "abstract" : "Glucocorticoids inhibit protein synthesis in muscle. In contrast, insulin and amino acids exert anabolic actions that arise in part from their ability to phosphorylate ribosomal p70 S6-kinase (p70(S6k)) and eukaryotic initiation factor (eIF)4E binding protein (BP)1 (PHAS-I), proteins that regulate translation initiation. Whether glucocorticoids interfere with this action was examined by giving rats either dexamethasone (DEX, 300 microg. kg(-1). day(-1), n = 10) or saline (n = 10) for 5 days. We then measured the phosphorylation of PHAS-I and p70(S6k) in rectus muscle biopsies taken before and at the end of a 180-min infusion of either insulin (10 mU. min(-1). kg(-1) euglycemic insulin clamp, n = 5 for both DEX- and saline-treated groups) or a balanced amino acid mixture (n = 5 for each group also). Protein synthesis was also measured during the infusion period. The results were that DEX-treated rats had higher fasting insulin, slower glucose disposal, less lean body mass, and decreased protein synthetic rates during insulin or amino acid infusion (P &lt; 0.05 each). DEX did not affect basal PHAS-I or p70(S6k) phosphorylation but blocked insulin-stimulated phosphorylation of PHAS-I- and amino acid-stimulated phosphorylation of both PHAS-I and p70(S6k) (P &lt; 0.01, for each). DEX also increased muscle PHAS-I concentration. These effects can, in part, explain glucocorticoid-induced muscle wasting.", "author" : [ { "dropping-particle" : "", "family" : "Long", "given" : "W", "non-dropping-particle" : "", "parse-names" : false, "suffix" : "" }, { "dropping-particle" : "", "family" : "Wei", "given" : "L", "non-dropping-particle" : "", "parse-names" : false, "suffix" : "" }, { "dropping-particle" : "", "family" : "Barrett", "given" : "E J", "non-dropping-particle" : "", "parse-names" : false, "suffix" : "" } ], "container-title" : "American journal of physiology. Endocrinology and metabolism", "id" : "ITEM-1", "issued" : { "date-parts" : [ [ "2001" ] ] }, "page" : "E570-E575", "title" : "Dexamethasone inhibits the stimulation of muscle protein synthesis and PHAS-I and p70 S6-kinase phosphorylation.", "type" : "article-journal", "volume" : "280" }, "uris" : [ "http://www.mendeley.com/documents/?uuid=40535472-3885-4345-a1a9-88f878c02f61" ] } ], "mendeley" : { "formattedCitation" : "(Long &lt;i&gt;et al.&lt;/i&gt; 2001)", "plainTextFormattedCitation" : "(Long et al. 2001)", "previouslyFormattedCitation" : "(Long &lt;i&gt;et al.&lt;/i&gt; 2001)" }, "properties" : { "noteIndex" : 0 }, "schema" : "https://github.com/citation-style-language/schema/raw/master/csl-citation.json" }</w:instrText>
+      </w:r>
+      <w:r>
+        <w:fldChar w:fldCharType="separate"/>
+      </w:r>
+      <w:r>
+        <w:rPr>
+          <w:noProof/>
+        </w:rPr>
+        <w:t xml:space="preserve">(Long </w:t>
+      </w:r>
+      <w:r>
+        <w:rPr>
+          <w:i/>
+          <w:noProof/>
+        </w:rPr>
+        <w:t>et al.</w:t>
+      </w:r>
+      <w:r>
+        <w:rPr>
+          <w:noProof/>
+        </w:rPr>
+        <w:t xml:space="preserve"> 2001)</w:t>
+      </w:r>
+      <w:r>
+        <w:fldChar w:fldCharType="end"/>
+      </w:r>
+      <w:r>
+        <w:t xml:space="preserve">. </w:t>
+      </w:r>
+      <w:r>
+        <w:t xml:space="preserve">A study in healthy humans </w:t>
+      </w:r>
+      <w:r>
+        <w:t>also</w:t>
+      </w:r>
+      <w:r>
+        <w:t xml:space="preserve"> found that prednisone increases </w:t>
+      </w:r>
+      <w:proofErr w:type="spellStart"/>
+      <w:r>
+        <w:t>leucine</w:t>
+      </w:r>
+      <w:proofErr w:type="spellEnd"/>
+      <w:r>
+        <w:t xml:space="preserve"> oxidation </w:t>
+      </w:r>
+      <w:r>
+        <w:t xml:space="preserve">supporting our observation of </w:t>
+      </w:r>
+      <w:r>
+        <w:t xml:space="preserve">elevated amino acid catabolic genes </w:t>
+      </w:r>
+      <w:r>
+        <w:fldChar w:fldCharType="begin" w:fldLock="1"/>
+      </w:r>
+      <w:r>
+        <w:instrText>ADDIN CSL_CITATION { "citationItems" : [ { "id" : "ITEM-1", "itemData" : { "ISSN" : "00029513", "PMID" : "2596599", "abstract" : "High-dose glucocorticoid treatment results in protein wasting. To determine whether such therapy affects leucine oxidation in the postabsorptive state and the disposal of dietary amino acids, eight normal subjects were studied twice in random order, once after 5 days of prednisone (20 mg three times daily) and on a second occasion without prednisone as a control. In the postabsorptive state prednisone therapy increased (P less than 0.05) plasma concentrations of leucine, alpha-ketoisocaproate, glucose, insulin, and C-peptide, as well as leucine carbon flux and oxidation calculated by means of isotope dilution techniques and [1-13C]leucine. During infusion of a chemically defined meal, total leucine carbon flux and oxidation increased similarly on both study days, but leucine oxidation was greater (P less than 0.01) during prednisone treatment; net leucine balance became positive on the control day but remained negative or zero on the prednisone study day despite higher (P less than 0.05) plasma insulin concentrations. These studies demonstrate that high-dose glucocorticoid treatment impairs the balance of the essential amino acid leucine in both the postabsorptive and absorptive states in humans.", "author" : [ { "dropping-particle" : "", "family" : "Beaufrere", "given" : "B", "non-dropping-particle" : "", "parse-names" : false, "suffix" : "" }, { "dropping-particle" : "", "family" : "Horber", "given" : "F F", "non-dropping-particle" : "", "parse-names" : false, "suffix" : "" }, { "dropping-particle" : "", "family" : "Schwenk", "given" : "W F", "non-dropping-particle" : "", "parse-names" : false, "suffix" : "" }, { "dropping-particle" : "", "family" : "Marsh", "given" : "H M", "non-dropping-particle" : "", "parse-names" : false, "suffix" : "" }, { "dropping-particle" : "", "family" : "Matthews", "given" : "D", "non-dropping-particle" : "", "parse-names" : false, "suffix" : "" }, { "dropping-particle" : "", "family" : "Gerich", "given" : "J E", "non-dropping-particle" : "", "parse-names" : false, "suffix" : "" }, { "dropping-particle" : "", "family" : "Haymond", "given" : "M W", "non-dropping-particle" : "", "parse-names" : false, "suffix" : "" } ], "container-title" : "The American journal of physiology", "id" : "ITEM-1", "issued" : { "date-parts" : [ [ "1989" ] ] }, "page" : "E712-E721", "title" : "Glucocorticosteroids increase leucine oxidation and impair leucine balance in humans.", "type" : "report", "volume" : "257" }, "uris" : [ "http://www.mendeley.com/documents/?uuid=a57b7e77-b8d0-4343-a2de-6c1220f639b0" ] } ], "mendeley" : { "formattedCitation" : "(Beaufrere &lt;i&gt;et al.&lt;/i&gt; 1989)", "plainTextFormattedCitation" : "(Beaufrere et al. 1989)", "previouslyFormattedCitation" : "(Beaufrere &lt;i&gt;et al.&lt;/i&gt; 1989)" }, "properties" : { "noteIndex" : 0 }, "schema" : "https://github.com/citation-style-language/schema/raw/master/csl-citation.json" }</w:instrText>
+      </w:r>
+      <w:r>
+        <w:fldChar w:fldCharType="separate"/>
+      </w:r>
+      <w:r>
+        <w:rPr>
+          <w:noProof/>
+        </w:rPr>
+        <w:t xml:space="preserve">(Beaufrere </w:t>
+      </w:r>
+      <w:r>
+        <w:rPr>
+          <w:i/>
+          <w:noProof/>
+        </w:rPr>
+        <w:t>et al.</w:t>
+      </w:r>
+      <w:r>
+        <w:rPr>
+          <w:noProof/>
+        </w:rPr>
+        <w:t xml:space="preserve"> 1989)</w:t>
+      </w:r>
+      <w:r>
+        <w:fldChar w:fldCharType="end"/>
+      </w:r>
+      <w:r>
+        <w:t xml:space="preserve">.  </w:t>
+      </w:r>
+      <w:r>
+        <w:t xml:space="preserve">We found a significant higher expression of both </w:t>
+      </w:r>
+      <w:del w:id="149" w:author="Dave Bridges" w:date="2015-02-25T10:20:00Z">
+        <w:r>
+          <w:delText xml:space="preserve">the </w:delText>
+        </w:r>
+      </w:del>
+      <w:proofErr w:type="spellStart"/>
+      <w:r>
+        <w:t>prote</w:t>
+      </w:r>
+      <w:r>
+        <w:t>o</w:t>
+      </w:r>
+      <w:r>
+        <w:t>som</w:t>
+      </w:r>
+      <w:ins w:id="150" w:author="Dave Bridges" w:date="2015-02-25T10:20:00Z">
+        <w:r>
+          <w:t>al</w:t>
+        </w:r>
+      </w:ins>
+      <w:proofErr w:type="spellEnd"/>
+      <w:del w:id="151" w:author="Dave Bridges" w:date="2015-02-25T10:20:00Z">
+        <w:r>
+          <w:delText>e</w:delText>
+        </w:r>
+      </w:del>
+      <w:r>
+        <w:t xml:space="preserve"> and the </w:t>
+      </w:r>
+      <w:r>
+        <w:t>amino acid degradation</w:t>
+      </w:r>
+      <w:r>
+        <w:t xml:space="preserve"> pathways</w:t>
+      </w:r>
+      <w:r>
+        <w:t xml:space="preserve"> in adipose tissue</w:t>
+      </w:r>
+      <w:r>
+        <w:t>, suggesting that a similar induction occurs in adipose tissue in Cushi</w:t>
+      </w:r>
+      <w:r>
+        <w:t xml:space="preserve">ng's disease.  </w:t>
+      </w:r>
+      <w:ins w:id="152" w:author="Dave Bridges" w:date="2015-02-25T10:21:00Z">
+        <w:r>
+          <w:t xml:space="preserve">We also observe elevations in </w:t>
+        </w:r>
+        <w:proofErr w:type="spellStart"/>
+        <w:r>
+          <w:t>lysosomal</w:t>
+        </w:r>
+        <w:proofErr w:type="spellEnd"/>
+        <w:r>
+          <w:t xml:space="preserve"> genes, though these </w:t>
+        </w:r>
+        <w:r>
+          <w:t xml:space="preserve">changes </w:t>
+        </w:r>
+        <w:r>
+          <w:t xml:space="preserve">appear to be restricted to obese Cushing’s patients.  </w:t>
+        </w:r>
+      </w:ins>
+      <w:r>
+        <w:t xml:space="preserve">The </w:t>
+      </w:r>
+      <w:r>
+        <w:t xml:space="preserve">metabolic </w:t>
+      </w:r>
+      <w:r>
+        <w:t>relevance of activated proteolysis in adipose</w:t>
+      </w:r>
+      <w:r>
+        <w:t xml:space="preserve"> tissue</w:t>
+      </w:r>
+      <w:r>
+        <w:t xml:space="preserve"> </w:t>
+      </w:r>
+      <w:r>
+        <w:t xml:space="preserve">has not been widely explored and </w:t>
+      </w:r>
+      <w:r>
+        <w:t>warrants further study.</w:t>
       </w:r>
     </w:p>
     <w:p/>
     <w:p>
-      <w:pPr>
-        <w:pStyle w:val="Heading2"/>
-      </w:pPr>
-      <w:r>
-        <w:lastRenderedPageBreak/>
-        <w:t>Genes that regulate protein ca</w:t>
-      </w:r>
-      <w:r>
-        <w:t>tabolism</w:t>
-      </w:r>
-      <w:r>
-        <w:t xml:space="preserve"> are </w:t>
-      </w:r>
-      <w:proofErr w:type="spellStart"/>
-      <w:r>
-        <w:t>upregulated</w:t>
-      </w:r>
-      <w:proofErr w:type="spellEnd"/>
-      <w:r>
-        <w:t xml:space="preserve"> in adipose tissue.</w:t>
-      </w:r>
-    </w:p>
-    <w:p>
-      <w:r>
-        <w:t>We found two major pathways of protein homeostasis in response to glucocorticoids.  In concert with reductions in lean body (including muscle) mass (Figure 2B), we observed substantial muscle weakness in mice treated with dexamethaso</w:t>
-      </w:r>
-      <w:r>
-        <w:t xml:space="preserve">ne (Figure 6A).  </w:t>
-      </w:r>
-      <w:del w:id="113" w:author="Dave Bridges" w:date="2015-02-25T17:22:00Z">
-        <w:r>
-          <w:delText xml:space="preserve">In </w:delText>
-        </w:r>
-      </w:del>
-      <w:ins w:id="114" w:author="Dave Bridges" w:date="2015-02-25T17:22:00Z">
-        <w:r>
-          <w:t xml:space="preserve">In a separate cohort, after one week of dexamethasone treatment </w:t>
-        </w:r>
-      </w:ins>
-      <w:r>
-        <w:t xml:space="preserve">skeletal muscle, mRNA levels of the E3 ligases (Atrogin-1 and MuRF1 were induced) as were the </w:t>
-      </w:r>
-      <w:proofErr w:type="spellStart"/>
-      <w:r>
-        <w:t>proteosomal</w:t>
-      </w:r>
-      <w:proofErr w:type="spellEnd"/>
-      <w:r>
-        <w:t xml:space="preserve"> genes </w:t>
-      </w:r>
-      <w:r>
-        <w:rPr>
-          <w:i/>
-        </w:rPr>
-        <w:t xml:space="preserve">Psmd1 </w:t>
-      </w:r>
-      <w:r>
-        <w:t>and</w:t>
-      </w:r>
-      <w:r>
-        <w:rPr>
-          <w:i/>
-        </w:rPr>
-        <w:t xml:space="preserve"> 8</w:t>
-      </w:r>
-      <w:r>
-        <w:t xml:space="preserve"> (Figure 6B).  Similar inductions of the </w:t>
-      </w:r>
-      <w:proofErr w:type="spellStart"/>
-      <w:r>
-        <w:t>proteosomal</w:t>
-      </w:r>
-      <w:proofErr w:type="spellEnd"/>
-      <w:r>
-        <w:t xml:space="preserve"> genes were observed in subcutaneous adipose tissue </w:t>
-      </w:r>
-      <w:ins w:id="115" w:author="Dave Bridges" w:date="2015-02-25T17:23:00Z">
-        <w:r>
-          <w:t xml:space="preserve">from </w:t>
-        </w:r>
-      </w:ins>
-      <w:del w:id="116" w:author="Dave Bridges" w:date="2015-02-25T17:22:00Z">
-        <w:r>
-          <w:delText xml:space="preserve">from </w:delText>
-        </w:r>
-      </w:del>
-      <w:ins w:id="117" w:author="Dave Bridges" w:date="2015-02-25T17:22:00Z">
-        <w:r>
-          <w:t>mice treated</w:t>
-        </w:r>
-      </w:ins>
-      <w:ins w:id="118" w:author="Dave Bridges" w:date="2015-02-25T17:23:00Z">
-        <w:r>
-          <w:t xml:space="preserve"> with</w:t>
-        </w:r>
-      </w:ins>
-      <w:ins w:id="119" w:author="Dave Bridges" w:date="2015-02-25T17:22:00Z">
-        <w:r>
-          <w:t xml:space="preserve"> </w:t>
-        </w:r>
-      </w:ins>
-      <w:r>
-        <w:t xml:space="preserve">dexamethasone </w:t>
-      </w:r>
-      <w:del w:id="120" w:author="Dave Bridges" w:date="2015-02-25T17:23:00Z">
-        <w:r>
-          <w:delText>treated mice</w:delText>
-        </w:r>
-      </w:del>
-      <w:ins w:id="121" w:author="Dave Bridges" w:date="2015-02-25T17:23:00Z">
-        <w:r>
-          <w:t>for 12 weeks</w:t>
-        </w:r>
-      </w:ins>
-      <w:r>
-        <w:t xml:space="preserve"> (Figure 6C).</w:t>
-      </w:r>
-    </w:p>
-    <w:p/>
-    <w:p>
-      <w:r>
-        <w:t xml:space="preserve">In adipose tissue from Cushing’s patients, we observed inductions of both the </w:t>
-      </w:r>
-      <w:proofErr w:type="spellStart"/>
-      <w:r>
-        <w:t>proteosomal</w:t>
-      </w:r>
-      <w:proofErr w:type="spellEnd"/>
-      <w:r>
-        <w:t xml:space="preserve"> pathways (KEGG ID </w:t>
-      </w:r>
-      <w:commentRangeStart w:id="122"/>
-      <w:r>
-        <w:t>XXXX</w:t>
-      </w:r>
-      <w:commentRangeEnd w:id="122"/>
-      <w:r>
-        <w:rPr>
-          <w:rStyle w:val="CommentReference"/>
-        </w:rPr>
-        <w:commentReference w:id="122"/>
-      </w:r>
-      <w:r>
-        <w:t>, q=</w:t>
-      </w:r>
-      <w:r>
-        <w:t>; Figure 6D</w:t>
-      </w:r>
-      <w:r>
-        <w:t xml:space="preserve">), but also an induction of genes involved </w:t>
-      </w:r>
-      <w:r>
-        <w:t xml:space="preserve">in </w:t>
-      </w:r>
-      <w:r>
-        <w:t>amino acid</w:t>
-      </w:r>
-      <w:r>
-        <w:t xml:space="preserve"> catabolism (Figure 6E</w:t>
-      </w:r>
-      <w:r>
-        <w:t xml:space="preserve">) and a global </w:t>
-      </w:r>
-      <w:proofErr w:type="spellStart"/>
-      <w:r>
-        <w:t>downregulati</w:t>
-      </w:r>
-      <w:r>
-        <w:t>on</w:t>
-      </w:r>
-      <w:proofErr w:type="spellEnd"/>
-      <w:r>
-        <w:t xml:space="preserve"> of ribosomal genes (Figure 6F</w:t>
-      </w:r>
-      <w:r>
-        <w:t>).  Together these data support the hypothesis that protein catabolism and reductions of protein synthesis also occur in adipose tissue in response to glucocorticoid exposure.</w:t>
-      </w:r>
-      <w:r>
-        <w:t xml:space="preserve"> </w:t>
-      </w:r>
-    </w:p>
-    <w:p>
-      <w:pPr>
-        <w:pStyle w:val="Heading2"/>
-      </w:pPr>
-      <w:r>
-        <w:t>Genes involved in proximal insulin signaling are u</w:t>
-      </w:r>
-      <w:r>
-        <w:t>nchanged in adipose tissue from</w:t>
-      </w:r>
-      <w:r>
-        <w:t xml:space="preserve"> Cushing’s Patients.</w:t>
-      </w:r>
-    </w:p>
-    <w:p>
-      <w:r>
-        <w:t xml:space="preserve">As described in Figures </w:t>
-      </w:r>
-      <w:r>
-        <w:t>1B an</w:t>
-      </w:r>
-      <w:r>
-        <w:t xml:space="preserve">d </w:t>
-      </w:r>
-      <w:r>
-        <w:t xml:space="preserve">2F, </w:t>
-      </w:r>
-      <w:r>
-        <w:t xml:space="preserve">we observed insulin resistance in concert with elevated glucocorticoid levels in both mice and humans.  Several mechanisms have been proposed to link glucocorticoids to insulin </w:t>
-      </w:r>
-      <w:r>
-        <w:t>sensitivity</w:t>
-      </w:r>
-      <w:r>
-        <w:t xml:space="preserve"> including </w:t>
-      </w:r>
-      <w:r>
-        <w:t>elevated lipolysis</w:t>
-      </w:r>
-      <w:r>
-        <w:t xml:space="preserve">.  </w:t>
-      </w:r>
-      <w:r>
-        <w:t xml:space="preserve">As shown in Figure 7A, </w:t>
-      </w:r>
-      <w:r>
-        <w:t xml:space="preserve">There was a slightly higher expression of insulin pathway transcripts including </w:t>
-      </w:r>
-      <w:commentRangeStart w:id="123"/>
-      <w:r>
-        <w:rPr>
-          <w:i/>
-        </w:rPr>
-        <w:t>FOXO1</w:t>
-      </w:r>
-      <w:r>
-        <w:t>, insulin receptor (</w:t>
-      </w:r>
-      <w:r>
-        <w:rPr>
-          <w:i/>
-        </w:rPr>
-        <w:t>INSR</w:t>
-      </w:r>
-      <w:r>
-        <w:t>)</w:t>
-      </w:r>
-      <w:r>
-        <w:t xml:space="preserve">, </w:t>
-      </w:r>
-      <w:r>
-        <w:rPr>
-          <w:i/>
-        </w:rPr>
-        <w:t>IRS1</w:t>
-      </w:r>
-      <w:r>
-        <w:t xml:space="preserve">, </w:t>
-      </w:r>
-      <w:r>
-        <w:rPr>
-          <w:i/>
-        </w:rPr>
-        <w:t>IRS2</w:t>
-      </w:r>
-      <w:r>
-        <w:t xml:space="preserve"> and p85 regulatory subunit of phosp</w:t>
-      </w:r>
-      <w:r>
-        <w:t>hoinositide-3</w:t>
-      </w:r>
-      <w:r>
-        <w:t>-kinase (</w:t>
-      </w:r>
-      <w:r>
-        <w:rPr>
-          <w:i/>
-        </w:rPr>
-        <w:t>PIK3R1</w:t>
-      </w:r>
-      <w:r>
-        <w:t>)</w:t>
-      </w:r>
-      <w:r>
-        <w:t xml:space="preserve">, </w:t>
-      </w:r>
-      <w:commentRangeEnd w:id="123"/>
-      <w:r>
-        <w:rPr>
-          <w:rStyle w:val="CommentReference"/>
-        </w:rPr>
-        <w:commentReference w:id="123"/>
-      </w:r>
-      <w:r>
-        <w:t xml:space="preserve">consistent with previous studies </w:t>
-      </w:r>
-      <w:r>
-        <w:fldChar w:fldCharType="begin" w:fldLock="1"/>
-      </w:r>
-      <w:r>
-        <w:instrText>ADDIN CSL_CITATION { "citationItems" : [ { "id" : "ITEM-1", "itemData" : { "DOI" : "10.1210/jc.2012-3523", "ISBN" : "1945-7197 (Electronic) 0021-972X (Linking)", "ISSN" : "1945-7197", "PMID" : "23426618", "abstract" : "It is widely believed that glucocorticoids cause insulin resistance in all tissues. We have previously demonstrated that glucocorticoids cause insulin sensitization in human adipose tissue in vitro and induce insulin resistance in skeletal muscle.", "author" : [ { "dropping-particle" : "", "family" : "Hazlehurst", "given" : "Jonathan M", "non-dropping-particle" : "", "parse-names" : false, "suffix" : "" }, { "dropping-particle" : "", "family" : "Gathercole", "given" : "Laura L", "non-dropping-particle" : "", "parse-names" : false, "suffix" : "" }, { "dropping-particle" : "", "family" : "Nasiri", "given" : "Maryam", "non-dropping-particle" : "", "parse-names" : false, "suffix" : "" }, { "dropping-particle" : "", "family" : "Armstrong", "given" : "Matthew J", "non-dropping-particle" : "", "parse-names" : false, "suffix" : "" }, { "dropping-particle" : "", "family" : "Borrows", "given" : "Sarah", "non-dropping-particle" : "", "parse-names" : false, "suffix" : "" }, { "dropping-particle" : "", "family" : "Yu", "given" : "Jinglei", "non-dropping-particle" : "", "parse-names" : false, "suffix" : "" }, { "dropping-particle" : "", "family" : "Wagenmakers", "given" : "Anton J M", "non-dropping-particle" : "", "parse-names" : false, "suffix" : "" }, { "dropping-particle" : "", "family" : "Stewart", "given" : "Paul M", "non-dropping-particle" : "", "parse-names" : false, "suffix" : "" }, { "dropping-particle" : "", "family" : "Tomlinson", "given" : "Jeremy W", "non-dropping-particle" : "", "parse-names" : false, "suffix" : "" } ], "container-title" : "The Journal of clinical endocrinology and metabolism", "id" : "ITEM-1", "issued" : { "date-parts" : [ [ "2013" ] ] }, "page" : "1631-40", "title" : "Glucocorticoids fail to cause insulin resistance in human subcutaneous adipose tissue in vivo.", "type" : "article-journal", "volume" : "98" }, "uris" : [ "http://www.mendeley.com/documents/?uuid=94a14f66-0c9a-4c3e-90ed-3e884200f677" ] }, { "id" : "ITEM-2", "itemData" : { "DOI" : "10.1210/jc.2007-1399", "ISBN" : "0021-972X (Print) 0021-972X (Linking)", "ISSN" : "0021-972X", "PMID" : "17711920", "abstract" : "CONTEXT: Glucocorticoid (GC) excess is characterized by central obesity, insulin resistance, and in some cases, type 2 diabetes. However, the impact of GC upon insulin signaling in human adipose tissue has not been fully explored. OBJECTIVE: We have examined the effect of GC upon insulin signaling in both human sc primary preadipocyte cultures and a novel human immortalized sc adipocyte cell line (Chub-S7) and contrasted this with observations in primary cultures of human skeletal muscle. DESIGN AND SETTING: This is an in vitro study characterizing the impact of GC upon insulin signaling in human tissues. PATIENTS: Biopsy specimens were from healthy volunteers who gave their full and informed written consent. INTERVENTIONS: Combinations of treatments, including GC, RU38486, and wortmannin, were used. MAIN OUTCOME MEASURES: Insulin signaling cascade gene and protein expression and insulin-stimulated glucose uptake were determined. RESULTS: In human adipocytes, pretreatment with GC induced a dose-dependent [1.0 (control); 1.2 +/- 0.1 (50 nm); 2.2 +/- 0.2 (250 nm), P &lt; 0.01 vs. control; 3.4 +/- 0.2 (1000 nm), P &lt; 0.001 vs. control] and time-dependent [1.0 (1 h); 3.2 +/- 2.0 (6 h); 9.1 +/- 5.9 (24 h), P &lt; 0.05 vs. 1 h; 4.5 +/- 2.2 (48 h)] increase in insulin-stimulated protein kinase B/akt phosphorylation. In addition, whereas insulin receptor substrate (IRS)-1 protein expression did not change, IRS-1 tyrosine phosphorylation increased. Furthermore, GC induced IRS-2 mRNA expression (2.8-fold; P &lt; 0.05) and increased insulin-stimulated glucose uptake [1.0 (control) 1.8 +/- 0.1 (insulin) vs. 2.8 +/- 0.2 (insulin + GC); P &lt; 0.05]. In contrast, in primary cultures of human muscle, GC decreased insulin-stimulated glucose uptake [1.0 (control) 1.9 +/- 0.2 (insulin) vs. GC 1.3 +/- 0.1 (insulin + GC); P &lt; 0.05]. CONCLUSIONS: We have demonstrated tissue-specific regulation of insulin signaling by GC. Within sc adipose tissue, GCs augment insulin signaling, yet in muscle GCs cause insulin resistance. We propose that enhanced insulin action in adipose tissue increases adipocyte differentiation, thereby contributing to GC-induced obesity.", "author" : [ { "dropping-particle" : "", "family" : "Gathercole", "given" : "Laura L", "non-dropping-particle" : "", "parse-names" : false, "suffix" : "" }, { "dropping-particle" : "", "family" : "Bujalska", "given" : "Iwona J", "non-dropping-particle" : "", "parse-names" : false, "suffix" : "" }, { "dropping-particle" : "", "family" : "Stewart", "given" : "Paul M", "non-dropping-particle" : "", "parse-names" : false, "suffix" : "" }, { "dropping-particle" : "", "family" : "Tomlinson", "given" : "Jeremy W", "non-dropping-particle" : "", "parse-names" : false, "suffix" : "" } ], "container-title" : "The Journal of clinical endocrinology and metabolism", "id" : "ITEM-2", "issued" : { "date-parts" : [ [ "2007" ] ] }, "page" : "4332-4339", "title" : "Glucocorticoid modulation of insulin signaling in human subcutaneous adipose tissue.", "type" : "article-journal", "volume" : "92" }, "uris" : [ "http://www.mendeley.com/documents/?uuid=5ed90bc5-1863-452f-9cf1-113920061ee5" ] }, { "id" : "ITEM-3", "itemData" : { "DOI" : "10.1210/me.2009-0091", "ISBN" : "1944-9917 (Electronic)\\r0888-8809 (Linking)", "ISSN" : "1944-9917", "PMID" : "19887648", "abstract" : "Glucocorticoids are synthesized locally in adipose tissue and contribute to metabolic disease through the facilitation of adipose tissue expansion. Here we report that exposure of human primary preadipocytes to glucocorticoids increases their sensitivity to insulin and enhances their subsequent response to stimuli that promote differentiation. This effect was observed in primary human preadipocytes but not in immortalized 3T3-L1 murine preadipocytes or in fully differentiated primary human adipocytes. Stimulation of insulin signaling was mediated through induction of insulin receptor (IR), IR substrate protein 1 (IRS1), IRS2, and the p85 regulatory subunit of phosphoinositide-3-3-kinase, which led to enhanced insulin-mediated activation of Akt. Although induction of IRS2 was direct, induction of IR and IRS1 by glucocorticoids occurred subsequent to primary induction of the forkhead family transcription factors FoxO1A and FoxO3A. These results reveal a new role for glucocorticoids in preparing preadipocytes for differentiation.", "author" : [ { "dropping-particle" : "", "family" : "Tomlinson", "given" : "Julianna J", "non-dropping-particle" : "", "parse-names" : false, "suffix" : "" }, { "dropping-particle" : "", "family" : "Boudreau", "given" : "Ad\u00e8le", "non-dropping-particle" : "", "parse-names" : false, "suffix" : "" }, { "dropping-particle" : "", "family" : "Wu", "given" : "Dongmei", "non-dropping-particle" : "", "parse-names" : false, "suffix" : "" }, { "dropping-particle" : "", "family" : "Abdou Salem", "given" : "Houssein", "non-dropping-particle" : "", "parse-names" : false, "suffix" : "" }, { "dropping-particle" : "", "family" : "Carrigan", "given" : "Amanda", "non-dropping-particle" : "", "parse-names" : false, "suffix" : "" }, { "dropping-particle" : "", "family" : "Gagnon", "given" : "AnneMarie", "non-dropping-particle" : "", "parse-names" : false, "suffix" : "" }, { "dropping-particle" : "", "family" : "Mears", "given" : "Alan J", "non-dropping-particle" : "", "parse-names" : false, "suffix" : "" }, { "dropping-particle" : "", "family" : "Sorisky", "given" : "Alexander", "non-dropping-particle" : "", "parse-names" : false, "suffix" : "" }, { "dropping-particle" : "", "family" : "Atlas", "given" : "Ella", "non-dropping-particle" : "", "parse-names" : false, "suffix" : "" }, { "dropping-particle" : "", "family" : "Hach\u00e9", "given" : "Robert J G", "non-dropping-particle" : "", "parse-names" : false, "suffix" : "" } ], "container-title" : "Molecular endocrinology (Baltimore, Md.)", "id" : "ITEM-3", "issued" : { "date-parts" : [ [ "2010" ] ] }, "page" : "104-113", "title" : "Insulin sensitization of human preadipocytes through glucocorticoid hormone induction of forkhead transcription factors.", "type" : "article-journal", "volume" : "24" }, "uris" : [ "http://www.mendeley.com/documents/?uuid=5261fd30-711b-407a-b61b-430038ce8fe3" ] } ], "mendeley" : { "formattedCitation" : "(Gathercole &lt;i&gt;et al.&lt;/i&gt; 2007; Tomlinson &lt;i&gt;et al.&lt;/i&gt; 2010; Hazlehurst &lt;i&gt;et al.&lt;/i&gt; 2013)", "plainTextFormattedCitation" : "(Gathercole et al. 2007; Tomlinson et al. 2010; Hazlehurst et al. 2013)", "previouslyFormattedCitation" : "(Gathercole &lt;i&gt;et al.&lt;/i&gt; 2007; Tomlinson &lt;i&gt;et al.&lt;/i&gt; 2010; Hazlehurst &lt;i&gt;et al.&lt;/i&gt; 2013)" }, "properties" : { "noteIndex" : 0 }, "schema" : "https://github.com/citation-style-language/schema/raw/master/csl-citation.json" }</w:instrText>
+      <w:commentRangeStart w:id="153"/>
+      <w:r>
+        <w:t xml:space="preserve">Several studies have characterized the effect of glucocorticoids on triglyceride </w:t>
+      </w:r>
+      <w:proofErr w:type="spellStart"/>
+      <w:r>
+        <w:t>lipogenesis</w:t>
+      </w:r>
+      <w:proofErr w:type="spellEnd"/>
+      <w:r>
+        <w:t xml:space="preserve"> and have found increased expression of transcripts involved in triglyceride synthesis (reviewed in</w:t>
+      </w:r>
+      <w:ins w:id="154" w:author="Dave Bridges" w:date="2015-02-25T10:16:00Z">
+        <w:r>
+          <w:fldChar w:fldCharType="begin" w:fldLock="1"/>
+        </w:r>
+      </w:ins>
+      <w:r>
+        <w:instrText>ADDIN CSL_CITATION { "citationItems" : [ { "id" : "ITEM-1", "itemData" : { "DOI" : "10.1677/JOE-08-0054", "ISBN" : "1479-6805 (Electronic)\\r0022-0795 (Linking)", "ISSN" : "00220795", "PMID" : "18434349", "abstract" : "Glucocorticoid hormones constitute an integral component of the response to stress, and many of the manifestations of glucocorticoid excess (Cushing's syndrome) are predictable on the basis of their acute effects to raise blood pressure, induce insulin resistance, increase protein catabolism and elevate plasma glucose. However, it appears to be a paradox that the acute lipolytic effect of glucocorticoids is not manifest in long-term weight loss in humans. The effects of glucocorticoids on glucose metabolism are well characterised, involving impaired peripheral glucose uptake and hepatic insulin resistance, and there is mounting evidence that subtle abnormalities in glucocorticoid concentrations in the plasma and/or in tissue sensitivity to glucocorticoids are important in metabolic syndrome. The effects of glucocorticoids on fatty acid metabolism are less well understood than their influence on glucose metabolism. In this article, we review the literature describing the effects of glucocorticoids on fatty acid metabolism, with particular reference to in vivo human studies. We consider the implications for contrasting acute versus chronic effects of glucocorticoids on fat accumulation, effects in different adipose depots and the potential role of glucocorticoid signalling in the pathogenesis and therapy of metabolic syndrome.", "author" : [ { "dropping-particle" : "", "family" : "Macfarlane", "given" : "David P.", "non-dropping-particle" : "", "parse-names" : false, "suffix" : "" }, { "dropping-particle" : "", "family" : "Forbes", "given" : "Shareen", "non-dropping-particle" : "", "parse-names" : false, "suffix" : "" }, { "dropping-particle" : "", "family" : "Walker", "given" : "Brian R.", "non-dropping-particle" : "", "parse-names" : false, "suffix" : "" } ], "container-title" : "Journal of Endocrinology", "id" : "ITEM-1", "issue" : "Cushing", "issued" : { "date-parts" : [ [ "2008" ] ] }, "page" : "189-204", "title" : "Glucocorticoids and fatty acid metabolism in humans: Fuelling fat redistribution in the metabolic syndrome", "type" : "article-journal", "volume" : "197" }, "uris" : [ "http://www.mendeley.com/documents/?uuid=eb9ff429-d2f4-458c-a36e-61e9860fdb05" ] } ], "mendeley" : { "formattedCitation" : "(Macfarlane &lt;i&gt;et al.&lt;/i&gt; 2008)", "manualFormatting" : " Macfarlane et al. 2008)", "plainTextFormattedCitation" : "(Macfarlane et al. 2008)", "previouslyFormattedCitation" : "(Macfarlane &lt;i&gt;et al.&lt;/i&gt; 2008)" }, "properties" : { "noteIndex" : 0 }, "schema" : "https://github.com/citation-style-language/schema/raw/master/csl-citation.json" }</w:instrText>
       </w:r>
       <w:r>
         <w:fldChar w:fldCharType="separate"/>
       </w:r>
-      <w:r>
-        <w:rPr>
-          <w:noProof/>
-        </w:rPr>
-        <w:t xml:space="preserve">(Gathercole </w:t>
-      </w:r>
-      <w:r>
-        <w:rPr>
-          <w:i/>
-          <w:noProof/>
-        </w:rPr>
-        <w:t>et al.</w:t>
-      </w:r>
-      <w:r>
-        <w:rPr>
-          <w:noProof/>
-        </w:rPr>
-        <w:t xml:space="preserve"> 2007; Tomlinson </w:t>
-      </w:r>
-      <w:r>
-        <w:rPr>
-          <w:i/>
-          <w:noProof/>
-        </w:rPr>
-        <w:t>et al.</w:t>
-      </w:r>
-      <w:r>
-        <w:rPr>
-          <w:noProof/>
-        </w:rPr>
-        <w:t xml:space="preserve"> 2010; Hazlehurst </w:t>
-      </w:r>
-      <w:r>
-        <w:rPr>
-          <w:i/>
-          <w:noProof/>
-        </w:rPr>
-        <w:t>et al.</w:t>
-      </w:r>
-      <w:r>
-        <w:rPr>
-          <w:noProof/>
-        </w:rPr>
-        <w:t xml:space="preserve"> 2013)</w:t>
-      </w:r>
-      <w:r>
-        <w:fldChar w:fldCharType="end"/>
-      </w:r>
-      <w:r>
-        <w:t xml:space="preserve">. </w:t>
-      </w:r>
-      <w:r>
-        <w:t>The</w:t>
-      </w:r>
-      <w:r>
-        <w:t xml:space="preserve"> insulin pathway was </w:t>
-      </w:r>
-      <w:del w:id="124" w:author="Dave Bridges" w:date="2015-02-25T10:23:00Z">
-        <w:r>
-          <w:delText xml:space="preserve">globally </w:delText>
-        </w:r>
-      </w:del>
-      <w:ins w:id="125" w:author="Dave Bridges" w:date="2015-02-25T10:23:00Z">
-        <w:r>
-          <w:t xml:space="preserve">generally </w:t>
-        </w:r>
-      </w:ins>
-      <w:r>
-        <w:t>expressed at significantly higher levels in the Cushing's disease patients compared to controls (</w:t>
-      </w:r>
-      <w:commentRangeStart w:id="126"/>
-      <w:r>
-        <w:t>q=0.006</w:t>
-      </w:r>
-      <w:commentRangeEnd w:id="126"/>
-      <w:r>
-        <w:rPr>
-          <w:rStyle w:val="CommentReference"/>
-        </w:rPr>
-        <w:commentReference w:id="126"/>
-      </w:r>
-      <w:r>
-        <w:t>).</w:t>
-      </w:r>
-      <w:r>
-        <w:t xml:space="preserve">  These data do not support transcriptional </w:t>
-      </w:r>
-      <w:proofErr w:type="spellStart"/>
-      <w:r>
-        <w:t>downregulation</w:t>
-      </w:r>
-      <w:proofErr w:type="spellEnd"/>
-      <w:r>
-        <w:t xml:space="preserve"> of proximal insulin signaling genes as mediating insulin resistance</w:t>
-      </w:r>
-      <w:ins w:id="127" w:author="Dave Bridges" w:date="2015-02-25T10:23:00Z">
-        <w:r>
-          <w:t xml:space="preserve"> in subcutaneous adipose tissue</w:t>
-        </w:r>
-      </w:ins>
-      <w:r>
-        <w:t>.</w:t>
-      </w:r>
-    </w:p>
-    <w:p/>
-    <w:p>
-      <w:pPr>
-        <w:shd w:val="clear" w:color="auto" w:fill="FFFFFF"/>
-      </w:pPr>
-      <w:r>
-        <w:t xml:space="preserve">Changes in cell </w:t>
-      </w:r>
-      <w:proofErr w:type="spellStart"/>
-      <w:r>
-        <w:t>ceramide</w:t>
-      </w:r>
-      <w:proofErr w:type="spellEnd"/>
-      <w:r>
-        <w:t xml:space="preserve"> and </w:t>
-      </w:r>
-      <w:proofErr w:type="spellStart"/>
-      <w:r>
-        <w:t>glucosylceramide</w:t>
-      </w:r>
-      <w:proofErr w:type="spellEnd"/>
-      <w:r>
-        <w:t xml:space="preserve"> have been </w:t>
-      </w:r>
-      <w:r>
-        <w:t>suggested</w:t>
-      </w:r>
-      <w:r>
-        <w:t xml:space="preserve"> to be important </w:t>
-      </w:r>
-      <w:r>
-        <w:rPr>
-          <w:i/>
-        </w:rPr>
-        <w:t>in vitro</w:t>
-      </w:r>
-      <w:r>
-        <w:t xml:space="preserve"> and in obesity and glucocorticoid-induced insulin resistance</w:t>
-      </w:r>
-      <w:r>
-        <w:t xml:space="preserve"> in skeletal muscle </w:t>
-      </w:r>
-      <w:r>
-        <w:fldChar w:fldCharType="begin" w:fldLock="1"/>
-      </w:r>
-      <w:r>
-        <w:instrText>ADDIN CSL_CITATION { "citationItems" : [ { "id" : "ITEM-1", "itemData" : { "ISSN" : "0012-1797", "PMID" : "14693694", "abstract" : "Increased intramyocellular lipid concentrations are thought to play a role in insulin resistance, but the precise nature of the lipid species that produce insulin resistance in human muscle are unknown. Ceramides, either generated via activation of sphingomyelinase or produced by de novo synthesis, induce insulin resistance in cultured cells by inhibitory effects on insulin signaling. The present study was undertaken to determine whether ceramides or other sphingolipids are increased in muscle from obese insulin-resistant subjects and to assess whether ceramide plays a role in the insulin resistance of Akt in human muscle. Lean insulin-sensitive and obese insulin-resistant subjects (n = 10 each) received euglycemic-hyperinsulinemic clamps with muscle biopsies basally and after 30, 45, or 60 min of insulin infusion. The rate of glucose infusion required to maintain euglycemia (reflecting glucose uptake) was reduced by &gt;50%, as expected, in the obese subjects at each time point (P &lt; 0.01). Under basal conditions, total muscle ceramide content was increased nearly twofold in the obese subjects (46 +/- 9 vs. 25 +/- 2 pmol/2 mg muscle, P &lt; 0.05). All species of ceramides were increased similarly in the obese subjects; in contrast, no other sphingolipid was increased. Stimulation of Akt phosphorylation by insulin in the obese subjects was significantly reduced after 30 min (0.96 +/- 0.11 vs. 1.84 +/- 0.38 arbitrary units) or 45-60 min (0.68 +/- 0.17 vs. 1.52 +/- 0.26) of insulin infusion (P &lt; 0.05 for both). Muscle ceramide content was significantly correlated with the plasma free fatty acid concentration (r = 0.51, P &lt; 0.05). We conclude that obesity is associated with increased intramyocellular ceramide content. This twofold increase in ceramide may be involved in the decrease in Akt phosphorylation observed after insulin infusion and could theoretically play a role in the reduced ability of insulin to stimulate glucose uptake in skeletal muscle from obese subjects.", "author" : [ { "dropping-particle" : "", "family" : "Adams", "given" : "John M", "non-dropping-particle" : "", "parse-names" : false, "suffix" : "" }, { "dropping-particle" : "", "family" : "Pratipanawatr", "given" : "Thongchai", "non-dropping-particle" : "", "parse-names" : false, "suffix" : "" }, { "dropping-particle" : "", "family" : "Berria", "given" : "Rachele", "non-dropping-particle" : "", "parse-names" : false, "suffix" : "" }, { "dropping-particle" : "", "family" : "Wang", "given" : "Elaine", "non-dropping-particle" : "", "parse-names" : false, "suffix" : "" }, { "dropping-particle" : "", "family" : "DeFronzo", "given" : "Ralph A", "non-dropping-particle" : "", "parse-names" : false, "suffix" : "" }, { "dropping-particle" : "", "family" : "Sullards", "given" : "M Cameron", "non-dropping-particle" : "", "parse-names" : false, "suffix" : "" }, { "dropping-particle" : "", "family" : "Mandarino", "given" : "Lawrence J", "non-dropping-particle" : "", "parse-names" : false, "suffix" : "" } ], "container-title" : "Diabetes", "id" : "ITEM-1", "issue" : "1", "issued" : { "date-parts" : [ [ "2004", "1" ] ] }, "page" : "25-31", "title" : "Ceramide content is increased in skeletal muscle from obese insulin-resistant humans.", "type" : "article-journal", "volume" : "53" }, "uris" : [ "http://www.mendeley.com/documents/?uuid=b946309b-fa94-46c4-be5b-1bb63e6d7f51" ] }, { "id" : "ITEM-2", "itemData" : { "DOI" : "10.2337/db06-1619", "ISSN" : "1939-327X", "PMID" : "17287460", "abstract" : "A growing body of evidence implicates ceramide and/or its glycosphingolipid metabolites in the pathogenesis of insulin resistance. We have developed a highly specific small molecule inhibitor of glucosylceramide synthase, an enzyme that catalyzes a necessary step in the conversion of ceramide to glycosphingolipids. In cultured 3T3-L1 adipocytes, the iminosugar derivative N-(5'-adamantane-1'-yl-methoxy)-pentyl-1-deoxynojirimycin (AMP-DNM) counteracted tumor necrosis factor-alpha-induced abnormalities in glycosphingolipid concentrations and concomitantly reversed abnormalities in insulin signal transduction. When administered to mice and rats, AMP-DNM significantly reduced glycosphingolipid but not ceramide concentrations in various tissues. Treatment of ob/ob mice with AMP-DNM normalized their elevated tissue glucosylceramide levels, markedly lowered circulating glucose levels, improved oral glucose tolerance, reduced A1C, and improved insulin sensitivity in muscle and liver. Similarly beneficial metabolic effects were seen in high fat-fed mice and ZDF rats. These findings provide further evidence that glycosphingolipid metabolites of ceramide may be involved in mediating the link between obesity and insulin resistance and that interference with glycosphingolipid biosynthesis might present a novel approach to the therapy of states of impaired insulin action such as type 2 diabetes.", "author" : [ { "dropping-particle" : "", "family" : "Aerts", "given" : "Johannes M", "non-dropping-particle" : "", "parse-names" : false, "suffix" : "" }, { "dropping-particle" : "", "family" : "Ottenhoff", "given" : "Roelof", "non-dropping-particle" : "", "parse-names" : false, "suffix" : "" }, { "dropping-particle" : "", "family" : "Powlson", "given" : "Andrew S", "non-dropping-particle" : "", "parse-names" : false, "suffix" : "" }, { "dropping-particle" : "", "family" : "Grefhorst", "given" : "Aldo", "non-dropping-particle" : "", "parse-names" : false, "suffix" : "" }, { "dropping-particle" : "", "family" : "Eijk", "given" : "Marco", "non-dropping-particle" : "van", "parse-names" : false, "suffix" : "" }, { "dropping-particle" : "", "family" : "Dubbelhuis", "given" : "Peter F", "non-dropping-particle" : "", "parse-names" : false, "suffix" : "" }, { "dropping-particle" : "", "family" : "Aten", "given" : "Jan", "non-dropping-particle" : "", "parse-names" : false, "suffix" : "" }, { "dropping-particle" : "", "family" : "Kuipers", "given" : "Folkert", "non-dropping-particle" : "", "parse-names" : false, "suffix" : "" }, { "dropping-particle" : "", "family" : "Serlie", "given" : "Mireille J", "non-dropping-particle" : "", "parse-names" : false, "suffix" : "" }, { "dropping-particle" : "", "family" : "Wennekes", "given" : "Tom", "non-dropping-particle" : "", "parse-names" : false, "suffix" : "" }, { "dropping-particle" : "", "family" : "Sethi", "given" : "Jaswinder K", "non-dropping-particle" : "", "parse-names" : false, "suffix" : "" }, { "dropping-particle" : "", "family" : "O'Rahilly", "given" : "Stephen", "non-dropping-particle" : "", "parse-names" : false, "suffix" : "" }, { "dropping-particle" : "", "family" : "Overkleeft", "given" : "Hermen S", "non-dropping-particle" : "", "parse-names" : false, "suffix" : "" } ], "container-title" : "Diabetes", "id" : "ITEM-2", "issue" : "5", "issued" : { "date-parts" : [ [ "2007", "5" ] ] }, "page" : "1341-9", "title" : "Pharmacological inhibition of glucosylceramide synthase enhances insulin sensitivity.", "type" : "article-journal", "volume" : "56" }, "uris" : [ "http://www.mendeley.com/documents/?uuid=990cd072-2fc1-4417-aa8a-601d4ff4e67d" ] }, { "id" : "ITEM-3", "itemData" : { "DOI" : "10.1016/j.cmet.2007.01.002", "ISSN" : "1550-4131", "PMID" : "17339025", "abstract" : "Insulin resistance occurs in 20%-25% of the human population, and the condition is a chief component of type 2 diabetes mellitus and a risk factor for cardiovascular disease and certain forms of cancer. Herein, we demonstrate that the sphingolipid ceramide is a common molecular intermediate linking several different pathological metabolic stresses (i.e., glucocorticoids and saturated fats, but not unsaturated fats) to the induction of insulin resistance. Moreover, inhibition of ceramide synthesis markedly improves glucose tolerance and prevents the onset of frank diabetes in obese rodents. Collectively, these data have two important implications. First, they indicate that different fatty acids induce insulin resistance by distinct mechanisms discerned by their reliance on sphingolipid synthesis. Second, they identify enzymes required for ceramide synthesis as therapeutic targets for combating insulin resistance caused by nutrient excess or glucocorticoid therapy.", "author" : [ { "dropping-particle" : "", "family" : "Holland", "given" : "William L", "non-dropping-particle" : "", "parse-names" : false, "suffix" : "" }, { "dropping-particle" : "", "family" : "Brozinick", "given" : "Joseph T", "non-dropping-particle" : "", "parse-names" : false, "suffix" : "" }, { "dropping-particle" : "", "family" : "Wang", "given" : "Li-Ping", "non-dropping-particle" : "", "parse-names" : false, "suffix" : "" }, { "dropping-particle" : "", "family" : "Hawkins", "given" : "Eric D", "non-dropping-particle" : "", "parse-names" : false, "suffix" : "" }, { "dropping-particle" : "", "family" : "Sargent", "given" : "Katherine M", "non-dropping-particle" : "", "parse-names" : false, "suffix" : "" }, { "dropping-particle" : "", "family" : "Liu", "given" : "Yanqi", "non-dropping-particle" : "", "parse-names" : false, "suffix" : "" }, { "dropping-particle" : "", "family" : "Narra", "given" : "Krishna", "non-dropping-particle" : "", "parse-names" : false, "suffix" : "" }, { "dropping-particle" : "", "family" : "Hoehn", "given" : "Kyle L", "non-dropping-particle" : "", "parse-names" : false, "suffix" : "" }, { "dropping-particle" : "", "family" : "Knotts", "given" : "Trina A", "non-dropping-particle" : "", "parse-names" : false, "suffix" : "" }, { "dropping-particle" : "", "family" : "Siesky", "given" : "Angela", "non-dropping-particle" : "", "parse-names" : false, "suffix" : "" }, { "dropping-particle" : "", "family" : "Nelson", "given" : "Don H", "non-dropping-particle" : "", "parse-names" : false, "suffix" : "" }, { "dropping-particle" : "", "family" : "Karathanasis", "given" : "Sotirios K", "non-dropping-particle" : "", "parse-names" : false, "suffix" : "" }, { "dropping-particle" : "", "family" : "Fontenot", "given" : "Greg K", "non-dropping-particle" : "", "parse-names" : false, "suffix" : "" }, { "dropping-particle" : "", "family" : "Birnbaum", "given" : "Morris J", "non-dropping-particle" : "", "parse-names" : false, "suffix" : "" }, { "dropping-particle" : "", "family" : "Summers", "given" : "Scott A", "non-dropping-particle" : "", "parse-names" : false, "suffix" : "" } ], "container-title" : "Cell metabolism", "id" : "ITEM-3", "issue" : "3", "issued" : { "date-parts" : [ [ "2007", "3" ] ] }, "page" : "167-79", "title" : "Inhibition of ceramide synthesis ameliorates glucocorticoid-, saturated-fat-, and obesity-induced insulin resistance.", "type" : "article-journal", "volume" : "5" }, "uris" : [ "http://www.mendeley.com/documents/?uuid=b2afd045-74c2-4ce0-99bb-ea4a58388012" ] } ], "mendeley" : { "formattedCitation" : "(Adams &lt;i&gt;et al.&lt;/i&gt; 2004; Aerts &lt;i&gt;et al.&lt;/i&gt; 2007; Holland &lt;i&gt;et al.&lt;/i&gt; 2007)", "plainTextFormattedCitation" : "(Adams et al. 2004; Aerts et al. 2007; Holland et al. 2007)", "previouslyFormattedCitation" : "(Adams &lt;i&gt;et al.&lt;/i&gt; 2004; Aerts &lt;i&gt;et al.&lt;/i&gt; 2007; Holland &lt;i&gt;et al.&lt;/i&gt; 2007)" }, "properties" : { "noteIndex" : 0 }, "schema" : "https://github.com/citation-style-language/schema/raw/master/csl-citation.json" }</w:instrText>
-      </w:r>
-      <w:r>
-        <w:fldChar w:fldCharType="separate"/>
-      </w:r>
-      <w:r>
-        <w:rPr>
-          <w:noProof/>
-        </w:rPr>
-        <w:t xml:space="preserve">(Adams </w:t>
-      </w:r>
-      <w:r>
-        <w:rPr>
-          <w:i/>
-          <w:noProof/>
-        </w:rPr>
-        <w:t>et al.</w:t>
-      </w:r>
-      <w:r>
-        <w:rPr>
-          <w:noProof/>
-        </w:rPr>
-        <w:t xml:space="preserve"> 2004; Aerts </w:t>
-      </w:r>
-      <w:r>
-        <w:rPr>
-          <w:i/>
-          <w:noProof/>
-        </w:rPr>
-        <w:t>et al.</w:t>
-      </w:r>
-      <w:r>
-        <w:rPr>
-          <w:noProof/>
-        </w:rPr>
-        <w:t xml:space="preserve"> 2007; Holland </w:t>
-      </w:r>
-      <w:r>
-        <w:rPr>
-          <w:i/>
-          <w:noProof/>
-        </w:rPr>
-        <w:t>et al.</w:t>
-      </w:r>
-      <w:r>
-        <w:rPr>
-          <w:noProof/>
-        </w:rPr>
-        <w:t xml:space="preserve"> 2007)</w:t>
-      </w:r>
-      <w:r>
-        <w:fldChar w:fldCharType="end"/>
-      </w:r>
-      <w:r>
-        <w:t xml:space="preserve">.  </w:t>
-      </w:r>
-      <w:r>
-        <w:t xml:space="preserve">To test biochemically whether </w:t>
-      </w:r>
-      <w:proofErr w:type="spellStart"/>
-      <w:r>
-        <w:t>ceramides</w:t>
-      </w:r>
-      <w:proofErr w:type="spellEnd"/>
-      <w:r>
-        <w:t xml:space="preserve"> may play a role in the Cushing's disease associated insulin resistance</w:t>
-      </w:r>
-      <w:r>
-        <w:t xml:space="preserve"> in adipose </w:t>
-      </w:r>
-      <w:proofErr w:type="gramStart"/>
-      <w:r>
-        <w:t>tissue</w:t>
-      </w:r>
-      <w:r>
-        <w:t>,</w:t>
-      </w:r>
-      <w:proofErr w:type="gramEnd"/>
-      <w:r>
-        <w:t xml:space="preserve"> we took</w:t>
-      </w:r>
-      <w:r>
-        <w:t xml:space="preserve"> a </w:t>
-      </w:r>
-      <w:proofErr w:type="spellStart"/>
-      <w:r>
-        <w:t>lipidomics</w:t>
-      </w:r>
-      <w:proofErr w:type="spellEnd"/>
-      <w:r>
-        <w:t xml:space="preserve"> approach to analyz</w:t>
-      </w:r>
-      <w:r>
-        <w:t xml:space="preserve">e </w:t>
-      </w:r>
-      <w:proofErr w:type="spellStart"/>
-      <w:r>
-        <w:t>ceramide</w:t>
-      </w:r>
-      <w:proofErr w:type="spellEnd"/>
-      <w:r>
-        <w:t xml:space="preserve"> species from the adipose tissue explants of the same patients. </w:t>
-      </w:r>
-      <w:r>
-        <w:t xml:space="preserve">We observed no statistically significant changes in any </w:t>
-      </w:r>
-      <w:proofErr w:type="spellStart"/>
-      <w:r>
-        <w:t>cera</w:t>
-      </w:r>
-      <w:r>
-        <w:t>mide</w:t>
-      </w:r>
-      <w:proofErr w:type="spellEnd"/>
-      <w:r>
-        <w:t xml:space="preserve"> species (</w:t>
-      </w:r>
-      <w:r>
-        <w:t xml:space="preserve">Figure </w:t>
-      </w:r>
-      <w:r>
-        <w:t>7B</w:t>
-      </w:r>
-      <w:r>
-        <w:t>, q</w:t>
-      </w:r>
-      <w:r>
-        <w:t xml:space="preserve">&gt;0.25).  </w:t>
-      </w:r>
-    </w:p>
-    <w:p/>
-    <w:p>
-      <w:pPr>
-        <w:pStyle w:val="Heading2"/>
-      </w:pPr>
-      <w:r>
-        <w:t>Inflammation</w:t>
-      </w:r>
-    </w:p>
-    <w:p>
-      <w:r>
-        <w:t xml:space="preserve">Several pathways involved in immune function were </w:t>
-      </w:r>
-      <w:proofErr w:type="spellStart"/>
-      <w:r>
-        <w:t>downregulated</w:t>
-      </w:r>
-      <w:proofErr w:type="spellEnd"/>
-      <w:r>
-        <w:t xml:space="preserve"> in adipose tissue from Cushing’s patients.  This is consistent with the effects of cortisol</w:t>
-      </w:r>
-      <w:r>
-        <w:t xml:space="preserve"> in suppressing immune function generally.  Adipose tissue leukocyte infiltration both relies on an intact immune system and also responds to changes in adiposity </w:t>
-      </w:r>
-      <w:r>
-        <w:lastRenderedPageBreak/>
-        <w:fldChar w:fldCharType="begin" w:fldLock="1"/>
-      </w:r>
-      <w:r>
-        <w:instrText>ADDIN CSL_CITATION { "citationItems" : [ { "id" : "ITEM-1", "itemData" : { "DOI" : "10.1172/JCI57132", "ISSN" : "1558-8238", "PMID" : "21633179", "abstract" : "The obesity epidemic has forced us to evaluate the role of inflammation in the health complications of obesity. This has led to a convergence of the fields of immunology and nutrient physiology and the understanding that they are inextricably linked. The reframing of obesity as an inflammatory condition has had a wide impact on our conceptualization of obesity-associated diseases. In this Review, we highlight the cellular and molecular mechanisms at play in the generation of obesity-induced inflammation. We also emphasize how defining the immune regulation in metabolic tissues has broadened the understanding of the diversity of inflammatory responses.", "author" : [ { "dropping-particle" : "", "family" : "Lumeng", "given" : "Carey N.", "non-dropping-particle" : "", "parse-names" : false, "suffix" : "" }, { "dropping-particle" : "", "family" : "Saltiel", "given" : "Alan\u00a0R.", "non-dropping-particle" : "", "parse-names" : false, "suffix" : "" } ], "container-title" : "The Journal of clinical investigation", "id" : "ITEM-1", "issue" : "6", "issued" : { "date-parts" : [ [ "2011", "6" ] ] }, "page" : "2111-7", "title" : "Inflammatory links between obesity and metabolic disease.", "type" : "article-journal", "volume" : "121" }, "uris" : [ "http://www.mendeley.com/documents/?uuid=a2fabd6b-1cc1-43a7-93e4-f70172816f15" ] } ], "mendeley" : { "formattedCitation" : "(Lumeng &amp; Saltiel 2011)", "plainTextFormattedCitation" : "(Lumeng &amp; Saltiel 2011)", "previouslyFormattedCitation" : "(Lumeng &amp; Saltiel 2011)" }, "properties" : { "noteIndex" : 0 }, "schema" : "https://github.com/citation-style-language/schema/raw/master/csl-citation.json" }</w:instrText>
-      </w:r>
-      <w:r>
-        <w:fldChar w:fldCharType="separate"/>
-      </w:r>
-      <w:r>
-        <w:rPr>
-          <w:noProof/>
-        </w:rPr>
-        <w:t>(Lumeng &amp; Saltiel 2011)</w:t>
-      </w:r>
-      <w:r>
-        <w:fldChar w:fldCharType="end"/>
-      </w:r>
-      <w:r>
-        <w:t xml:space="preserve">.  Among immune genes, we </w:t>
-      </w:r>
-      <w:r>
-        <w:t>detected reductions in several genes that form the class II</w:t>
-      </w:r>
-      <w:r>
-        <w:t xml:space="preserve"> ma</w:t>
-      </w:r>
-      <w:r>
-        <w:t>jor histocompatibility complex</w:t>
-      </w:r>
-      <w:r>
-        <w:t xml:space="preserve">, notably </w:t>
-      </w:r>
-      <w:r>
-        <w:rPr>
-          <w:i/>
-        </w:rPr>
-        <w:t xml:space="preserve">HLA-DPB2, HLA-DRA, HLA-DRB9 </w:t>
-      </w:r>
-      <w:r>
-        <w:t>and</w:t>
-      </w:r>
-      <w:r>
-        <w:rPr>
-          <w:i/>
-        </w:rPr>
-        <w:t xml:space="preserve"> HLADQA1</w:t>
-      </w:r>
-      <w:r>
-        <w:t>.</w:t>
-      </w:r>
-      <w:r>
-        <w:t xml:space="preserve">  (Figure 7C).</w:t>
-      </w:r>
-      <w:r>
-        <w:t xml:space="preserve">  These genes no</w:t>
-      </w:r>
-      <w:r>
-        <w:t>rmally present antigens for T-ce</w:t>
-      </w:r>
-      <w:r>
-        <w:t xml:space="preserve">ll recruitment.  </w:t>
-      </w:r>
-      <w:r>
-        <w:t xml:space="preserve">Consistent with this, we observed reductions in the </w:t>
-      </w:r>
-      <w:r>
-        <w:t>mRNA</w:t>
-      </w:r>
-      <w:r>
-        <w:t xml:space="preserve"> of </w:t>
-      </w:r>
-      <w:r>
-        <w:rPr>
-          <w:i/>
-        </w:rPr>
-        <w:t>IL32</w:t>
-      </w:r>
-      <w:r>
-        <w:t>, a</w:t>
-      </w:r>
-      <w:r>
-        <w:t xml:space="preserve"> </w:t>
-      </w:r>
-      <w:r>
-        <w:t>hormone</w:t>
-      </w:r>
-      <w:r>
-        <w:t xml:space="preserve"> secreted by </w:t>
-      </w:r>
-      <w:r>
-        <w:t xml:space="preserve">Natural Killer and T lymphocytes </w:t>
-      </w:r>
-      <w:r>
-        <w:fldChar w:fldCharType="begin" w:fldLock="1"/>
-      </w:r>
-      <w:r>
-        <w:instrText>ADDIN CSL_CITATION { "citationItems" : [ { "id" : "ITEM-1", "itemData" : { "DOI" : "10.1136/ard.2006.058511", "ISBN" : "0003-4967 (Print)\\r0003-4967 (Linking)", "ISSN" : "0003-4967", "PMID" : "17038476", "abstract" : "IL-32 is the name given to the NK4 transcript first reported in IL-2 activated T lymphocytes and natural killer cells 13 years ago without known function. The novel cytokine has six isoforms. In an study to isolate a soluble form of the IL-32 receptor from human urine, IL-32alpha bound proteinase-3 with high affinity and was not affected by enzyme inhibition. IL-32alpha/IL-32gamma were expressed as recombinant molecules. The cytokine exhibits properties characteristic of proinflammatory cytokines and also induces the degradation of inhibitory kappaB and phosphorylation of mitogen activated protein p38. Monoclonal antibodies to IL-32 identify its presence in a variety of human tissues from diseases states. Epithelial cells from healthy subjects express low levels of the cytokine, but in disease conditions such as chronic obstructive pulmonary disease, Crohn's disease and psoriasis, the expression increases markedly. IL-32 is a major transcript in gene array studies in epithelial cells stimulated with IFNgamma in vitro. In rheumatoid arthritis, synovial tissues reveals increased content of IL-32, which correlates with severity of disease. A highly significant correlation has been observed between the number of synovial and macrophagic cells positive for IL-32 and the level of erythrocytes sedimentation, IL-1beta, tumour necrosis factor alpha, and IL-18. Thus, IL-32 exhibits many properties of proinflammatory cytokines and associations with disease severity.", "author" : [ { "dropping-particle" : "", "family" : "Dinarello", "given" : "C a", "non-dropping-particle" : "", "parse-names" : false, "suffix" : "" }, { "dropping-particle" : "", "family" : "Kim", "given" : "S-H", "non-dropping-particle" : "", "parse-names" : false, "suffix" : "" } ], "container-title" : "Annals of the rheumatic diseases", "id" : "ITEM-1", "issued" : { "date-parts" : [ [ "2006" ] ] }, "page" : "iii61-i64", "title" : "IL-32, a novel cytokine with a possible role in disease.", "type" : "article-journal", "volume" : "65 Suppl 3" }, "uris" : [ "http://www.mendeley.com/documents/?uuid=d665249b-a926-422b-b2b7-dd860b190a8d" ] } ], "mendeley" : { "formattedCitation" : "(Dinarello &amp; Kim 2006)", "plainTextFormattedCitation" : "(Dinarello &amp; Kim 2006)", "previouslyFormattedCitation" : "(Dinarello &amp; Kim 2006)" }, "properties" : { "noteIndex" : 0 }, "schema" : "https://github.com/citation-style-language/schema/raw/master/csl-citation.json" }</w:instrText>
-      </w:r>
-      <w:r>
-        <w:fldChar w:fldCharType="separate"/>
-      </w:r>
-      <w:r>
-        <w:rPr>
-          <w:noProof/>
-        </w:rPr>
-        <w:t>(Dinarello &amp; Kim 2006)</w:t>
-      </w:r>
-      <w:r>
-        <w:fldChar w:fldCharType="end"/>
-      </w:r>
-      <w:r>
-        <w:t>.</w:t>
-      </w:r>
-      <w:r>
-        <w:t xml:space="preserve">  We also observed a </w:t>
-      </w:r>
-      <w:proofErr w:type="spellStart"/>
-      <w:r>
-        <w:t>downregulation</w:t>
-      </w:r>
-      <w:proofErr w:type="spellEnd"/>
-      <w:r>
-        <w:t xml:space="preserve"> in transcripts that are interferon gamma dependent. Together these data support the hypothesis that the decreased T-cell activation observed with cortisol signaling also impacts adipose tissue.</w:t>
-      </w:r>
-    </w:p>
-    <w:p>
-      <w:pPr>
-        <w:pStyle w:val="Heading2"/>
-      </w:pPr>
-      <w:r>
-        <w:t>Modifying Effect of Obesity on Glucocorticoid Responsiveness</w:t>
-      </w:r>
-    </w:p>
-    <w:p>
-      <w:r>
-        <w:t xml:space="preserve">In our small cohort of Cushing’s subjects, we examined whether some of the dramatic transcriptional changes we observed were modified by the obesity status of the patients.  </w:t>
-      </w:r>
-      <w:r>
-        <w:t xml:space="preserve">We were surprised to note that many </w:t>
-      </w:r>
-      <w:proofErr w:type="gramStart"/>
-      <w:r>
-        <w:t>genes which had strongly elevated transcripts in non-obese Cushing’s patients</w:t>
-      </w:r>
-      <w:proofErr w:type="gramEnd"/>
-      <w:r>
-        <w:t xml:space="preserve"> had largely blunted effe</w:t>
-      </w:r>
-      <w:r>
-        <w:t xml:space="preserve">cts in obese Cushing’s patients.  Some examples of this include </w:t>
-      </w:r>
-      <w:r>
-        <w:rPr>
-          <w:i/>
-        </w:rPr>
-        <w:t xml:space="preserve">FASN, PSMD8 </w:t>
-      </w:r>
-      <w:r>
-        <w:t>and</w:t>
-      </w:r>
-      <w:r>
-        <w:rPr>
-          <w:i/>
-        </w:rPr>
-        <w:t xml:space="preserve"> IDH8 </w:t>
-      </w:r>
-      <w:r>
-        <w:t>(Figure 8</w:t>
-      </w:r>
-      <w:r>
-        <w:t>A-C</w:t>
-      </w:r>
-      <w:r>
-        <w:t>).</w:t>
-      </w:r>
-      <w:r>
-        <w:t xml:space="preserve">  Among genes that were more strongly induced in obese patients, most of these genes are involved in </w:t>
-      </w:r>
-      <w:proofErr w:type="spellStart"/>
-      <w:r>
-        <w:t>lysosomal</w:t>
-      </w:r>
-      <w:proofErr w:type="spellEnd"/>
-      <w:r>
-        <w:t xml:space="preserve"> function, including the </w:t>
-      </w:r>
-      <w:proofErr w:type="spellStart"/>
-      <w:r>
-        <w:t>cathepsins</w:t>
-      </w:r>
-      <w:proofErr w:type="spellEnd"/>
-      <w:r>
-        <w:t xml:space="preserve"> (</w:t>
-      </w:r>
-      <w:r>
-        <w:rPr>
-          <w:i/>
-        </w:rPr>
-        <w:t>CTSB</w:t>
-      </w:r>
-      <w:r>
-        <w:t xml:space="preserve">, </w:t>
-      </w:r>
-      <w:r>
-        <w:rPr>
-          <w:i/>
-        </w:rPr>
-        <w:t>CTSD</w:t>
-      </w:r>
-      <w:r>
-        <w:t xml:space="preserve">, </w:t>
-      </w:r>
-      <w:r>
-        <w:rPr>
-          <w:i/>
-        </w:rPr>
-        <w:t>CTSZ</w:t>
-      </w:r>
-      <w:r>
-        <w:t xml:space="preserve">), </w:t>
-      </w:r>
-      <w:r>
-        <w:rPr>
-          <w:i/>
-        </w:rPr>
-        <w:t>LAPTM5</w:t>
-      </w:r>
-      <w:r>
-        <w:t xml:space="preserve"> and </w:t>
-      </w:r>
-      <w:r>
-        <w:rPr>
-          <w:i/>
-        </w:rPr>
-        <w:t>LIPA</w:t>
-      </w:r>
-      <w:r>
-        <w:t xml:space="preserve"> (Figure 8D).</w:t>
-      </w:r>
-      <w:r>
-        <w:t xml:space="preserve">  Although the small number of obese and non-obese Cushing’s patients in our study makes these observations quite preliminary, it is suggestive of both a general reduction of glucocorticoid sensitivity in obese subjects but also potentially an underapprecia</w:t>
-      </w:r>
-      <w:r>
-        <w:t>ted role of lysosomes in obese patients with elevated cortisol levels.</w:t>
-      </w:r>
-    </w:p>
-    <w:p>
-      <w:pPr>
-        <w:pStyle w:val="Heading1"/>
-      </w:pPr>
-      <w:r>
-        <w:t>Discussion</w:t>
-      </w:r>
-    </w:p>
-    <w:p>
-      <w:r>
-        <w:t>In this study we have described a transcriptional signature in adipose tissue from subjects with Cushing's disease</w:t>
-      </w:r>
-      <w:r>
-        <w:t xml:space="preserve"> and verified several of these changes using a mouse model of glucocorticoid treatment</w:t>
-      </w:r>
-      <w:r>
-        <w:t>.  We</w:t>
-      </w:r>
-      <w:r>
-        <w:t xml:space="preserve"> have</w:t>
-      </w:r>
-      <w:r>
-        <w:t xml:space="preserve"> identified several pathways that are significantly changed in response to chronic glucocorticoid exposure.</w:t>
-      </w:r>
-    </w:p>
-    <w:p/>
-    <w:p>
-      <w:r>
-        <w:t>Cushing's disease patients have a significant chan</w:t>
-      </w:r>
-      <w:r>
-        <w:t xml:space="preserve">ge in fat distribution </w:t>
-      </w:r>
-      <w:r>
-        <w:fldChar w:fldCharType="begin" w:fldLock="1"/>
-      </w:r>
-      <w:r>
-        <w:instrText>ADDIN CSL_CITATION { "citationItems" : [ { "id" : "ITEM-1", "itemData" : { "ISSN" : "00338419", "PMID" : "2911678", "abstract" : "Computed tomography (CT) was used to study fat distribution in three groups of women of comparable age: 39 healthy volunteers, 15 patients with anorexia nervosa, and seven with Cushing syndrome. Patients with anorexia nervosa had a fivefold decrease in subcutaneous fat and only a twofold decrease in intraabdominal fat compared with the values for the volunteers. Patients with Cushing syndrome had less than a twofold increase in subcutaneous fat and greater than a fivefold increase in intraabdominal fat compared with values for the healthy subjects. These findings suggest that fat in different body compartments responds differently to disease processes and that CT can be used to measure these changes.", "author" : [ { "dropping-particle" : "", "family" : "Mayo-Smith", "given" : "W", "non-dropping-particle" : "", "parse-names" : false, "suffix" : "" }, { "dropping-particle" : "", "family" : "Hayes", "given" : "C W", "non-dropping-particle" : "", "parse-names" : false, "suffix" : "" }, { "dropping-particle" : "", "family" : "Biller", "given" : "B M", "non-dropping-particle" : "", "parse-names" : false, "suffix" : "" }, { "dropping-particle" : "", "family" : "Klibanski", "given" : "A", "non-dropping-particle" : "", "parse-names" : false, "suffix" : "" }, { "dropping-particle" : "", "family" : "Rosenthal", "given" : "H", "non-dropping-particle" : "", "parse-names" : false, "suffix" : "" }, { "dropping-particle" : "", "family" : "Rosenthal", "given" : "D I", "non-dropping-particle" : "", "parse-names" : false, "suffix" : "" } ], "container-title" : "Radiology", "id" : "ITEM-1", "issued" : { "date-parts" : [ [ "1989" ] ] }, "page" : "515-518", "title" : "Body fat distribution measured with CT: correlations in healthy subjects, patients with anorexia nervosa, and patients with Cushing syndrome.", "type" : "article-journal", "volume" : "170" }, "uris" : [ "http://www.mendeley.com/documents/?uuid=a87d07b4-d918-4a8a-9486-1c664752a81a" ] } ], "mendeley" : { "formattedCitation" : "(Mayo-Smith &lt;i&gt;et al.&lt;/i&gt; 1989)", "plainTextFormattedCitation" : "(Mayo-Smith et al. 1989)", "previouslyFormattedCitation" : "(Mayo-Smith &lt;i&gt;et al.&lt;/i&gt; 1989)" }, "properties" : { "noteIndex" : 0 }, "schema" : "https://github.com/citation-style-language/schema/raw/master/csl-citation.json" }</w:instrText>
-      </w:r>
-      <w:r>
-        <w:fldChar w:fldCharType="separate"/>
-      </w:r>
-      <w:r>
-        <w:rPr>
-          <w:noProof/>
-        </w:rPr>
-        <w:t xml:space="preserve">(Mayo-Smith </w:t>
-      </w:r>
-      <w:r>
-        <w:rPr>
-          <w:i/>
-          <w:noProof/>
-        </w:rPr>
-        <w:t>et al.</w:t>
-      </w:r>
-      <w:r>
-        <w:rPr>
-          <w:noProof/>
-        </w:rPr>
-        <w:t xml:space="preserve"> 1989)</w:t>
-      </w:r>
-      <w:r>
-        <w:fldChar w:fldCharType="end"/>
-      </w:r>
-      <w:r>
-        <w:t xml:space="preserve">, and higher </w:t>
-      </w:r>
-      <w:proofErr w:type="spellStart"/>
-      <w:r>
-        <w:t>lipogensis</w:t>
-      </w:r>
-      <w:proofErr w:type="spellEnd"/>
-      <w:r>
-        <w:t xml:space="preserve">, as measured by conversion of glucose to neutral lipid  in </w:t>
-      </w:r>
-      <w:r>
-        <w:rPr>
-          <w:i/>
-        </w:rPr>
-        <w:t xml:space="preserve">ex vivo </w:t>
-      </w:r>
-      <w:r>
-        <w:t>subcutaneous adipose tissue from Cushing's patients compared to obese controls</w:t>
-      </w:r>
-      <w:r>
-        <w:t xml:space="preserve"> </w:t>
-      </w:r>
-      <w:r>
-        <w:fldChar w:fldCharType="begin" w:fldLock="1"/>
-      </w:r>
-      <w:r>
-        <w:instrText>ADDIN CSL_CITATION { "citationItems" : [ { "id" : "ITEM-1", "itemData" : { "ISSN" : "00099287", "PMID" : "4264997", "author" : [ { "dropping-particle" : "", "family" : "Galton", "given" : "D J", "non-dropping-particle" : "", "parse-names" : false, "suffix" : "" }, { "dropping-particle" : "", "family" : "Wilson", "given" : "J P", "non-dropping-particle" : "", "parse-names" : false, "suffix" : "" } ], "container-title" : "Clinical science", "id" : "ITEM-1", "issued" : { "date-parts" : [ [ "1972" ] ] }, "page" : "17P", "title" : "Lipogenesis in adipose tissue of patients with obesity and Cushing's disease.", "type" : "article-journal", "volume" : "43" }, "uris" : [ "http://www.mendeley.com/documents/?uuid=4db86aa8-28f9-4b47-90d2-f5f65c066e8c" ] } ], "mendeley" : { "formattedCitation" : "(Galton &amp; Wilson 1972)", "plainTextFormattedCitation" : "(Galton &amp; Wilson 1972)", "previouslyFormattedCitation" : "(Galton &amp; Wilson 1972)" }, "properties" : { "noteIndex" : 0 }, "schema" : "https://github.com/citation-style-language/schema/raw/master/csl-citation.json" }</w:instrText>
-      </w:r>
-      <w:r>
-        <w:fldChar w:fldCharType="separate"/>
-      </w:r>
-      <w:r>
-        <w:rPr>
-          <w:noProof/>
-        </w:rPr>
-        <w:t>(Galton &amp; Wilson 1972)</w:t>
-      </w:r>
-      <w:r>
-        <w:fldChar w:fldCharType="end"/>
-      </w:r>
-      <w:r>
-        <w:t xml:space="preserve">.  </w:t>
-      </w:r>
-      <w:r>
-        <w:t xml:space="preserve">Higher triglyceride synthesis has </w:t>
-      </w:r>
-      <w:r>
-        <w:t>also been found in animal models of C</w:t>
-      </w:r>
-      <w:r>
-        <w:t>ushing's disease, including CRH overproducing</w:t>
-      </w:r>
-      <w:r>
-        <w:t xml:space="preserve"> mice</w:t>
-      </w:r>
-      <w:r>
-        <w:t>, which also have elevated glucocorticoid levels</w:t>
-      </w:r>
-      <w:r>
-        <w:t xml:space="preserve"> </w:t>
-      </w:r>
-      <w:r>
-        <w:fldChar w:fldCharType="begin" w:fldLock="1"/>
-      </w:r>
-      <w:r>
-        <w:instrText>ADDIN CSL_CITATION { "citationItems" : [ { "id" : "ITEM-1", "itemData" : { "DOI" : "10.1152/ajpendo.00154.2012", "ISSN" : "1522-1555", "PMID" : "23211515", "abstract" : "Glucocorticoids are extremely effective anti-inflammatory therapies, but their clinical use is limited due to severe side effects, including osteoporosis, muscle wasting, fat redistribution, and skin thinning. Here we use heavy water labeling and mass spectrometry to measure fluxes through metabolic pathways impacted by glucocorticoids. We combine these methods with measurements of body composition in corticotropin-releasing hormone (CRH)-transgenic (Tg)(+) mice that have chronically elevated, endogenously produced corticosterone and a phenotype that closely mimics Cushing's disease in humans. CRH-Tg(+) mice had increased adipose mass, adipose triglyceride synthesis, and greatly increased triglyceride/fatty acid cycling in subcutaneous and abdominal fat depots and increased de novo lipogenesis in the abdominal depot. In bone, CRH-Tg(+) mice had decreased bone mass, absolute collagen synthesis rates, and collagen breakdown rate. In skin, CRH-Tg(+) mice had decreased skin thickness and absolute collagen synthesis rates but no decrease in the collagen breakdown rate. In muscle, CRH-Tg(+) mice had decreased muscle mass and absolute protein synthesis but no decrease in the protein breakdown rate. We conclude that chronic exposure to endogenous glucocorticoid excess in mice is associated with ongoing decreases in bone collagen, skin collagen, and muscle protein synthesis without compensatory reduction (coupling) of breakdown rates in skin and muscle. Both of these actions contribute to reduced protein pool sizes. We also conclude that increased cycling between triglycerides and free fatty acids occurs in both abdominal and subcutaneous fat depots in CRH-Tg(+) mice. CRH-Tg mice have both increased lipolysis and increased triglyceride synthesis in adipose tissue.", "author" : [ { "dropping-particle" : "", "family" : "Harris", "given" : "Charles", "non-dropping-particle" : "", "parse-names" : false, "suffix" : "" }, { "dropping-particle" : "", "family" : "Roohk", "given" : "Donald J", "non-dropping-particle" : "", "parse-names" : false, "suffix" : "" }, { "dropping-particle" : "", "family" : "Fitch", "given" : "Mark", "non-dropping-particle" : "", "parse-names" : false, "suffix" : "" }, { "dropping-particle" : "", "family" : "Boudignon", "given" : "Benjamin M", "non-dropping-particle" : "", "parse-names" : false, "suffix" : "" }, { "dropping-particle" : "", "family" : "Halloran", "given" : "Bernard P", "non-dropping-particle" : "", "parse-names" : false, "suffix" : "" }, { "dropping-particle" : "", "family" : "Hellerstein", "given" : "Marc K", "non-dropping-particle" : "", "parse-names" : false, "suffix" : "" } ], "container-title" : "American journal of physiology. Endocrinology and metabolism", "id" : "ITEM-1", "issued" : { "date-parts" : [ [ "2013" ] ] }, "page" : "E282-93", "title" : "Large increases in adipose triacylglycerol flux in Cushingoid CRH-Tg mice are explained by futile cycling.", "type" : "article-journal", "volume" : "304" }, "uris" : [ "http://www.mendeley.com/documents/?uuid=2f9000fb-b133-416c-8a4e-804e0d9c061f" ] } ], "mendeley" : { "formattedCitation" : "(Harris &lt;i&gt;et al.&lt;/i&gt; 2013)", "plainTextFormattedCitation" : "(Harris et al. 2013)", "previouslyFormattedCitation" : "(Harris &lt;i&gt;et al.&lt;/i&gt; 2013)" }, "properties" : { "noteIndex" : 0 }, "schema" : "https://github.com/citation-style-language/schema/raw/master/csl-citation.json" }</w:instrText>
-      </w:r>
-      <w:r>
-        <w:fldChar w:fldCharType="separate"/>
-      </w:r>
-      <w:r>
-        <w:rPr>
-          <w:noProof/>
-        </w:rPr>
-        <w:t xml:space="preserve">(Harris </w:t>
-      </w:r>
-      <w:r>
-        <w:rPr>
-          <w:i/>
-          <w:noProof/>
-        </w:rPr>
-        <w:t>et al.</w:t>
-      </w:r>
-      <w:r>
-        <w:rPr>
-          <w:noProof/>
-        </w:rPr>
-        <w:t xml:space="preserve"> 2013)</w:t>
-      </w:r>
-      <w:r>
-        <w:fldChar w:fldCharType="end"/>
-      </w:r>
-      <w:r>
-        <w:t xml:space="preserve"> </w:t>
-      </w:r>
-      <w:r>
-        <w:t>a</w:t>
-      </w:r>
-      <w:r>
-        <w:t xml:space="preserve">nd dexamethasone </w:t>
-      </w:r>
-      <w:del w:id="128" w:author="Dave Bridges" w:date="2015-02-25T10:20:00Z">
-        <w:r>
-          <w:delText>-</w:delText>
-        </w:r>
-      </w:del>
-      <w:r>
-        <w:t xml:space="preserve">treated mice </w:t>
-      </w:r>
-      <w:r>
-        <w:fldChar w:fldCharType="begin" w:fldLock="1"/>
-      </w:r>
-      <w:r>
-        <w:instrText>ADDIN CSL_CITATION { "citationItems" : [ { "id" : "ITEM-1", "itemData" : { "DOI" : "10.1210/en.2011-1047", "ISSN" : "00137227", "PMID" : "23493372", "abstract" : "The glucocorticoid (GC) receptor (GR) has multiple effector mechanisms, including dimerization-mediated transactivation of target genes via DNA binding and transcriptional repression mediated by protein-protein interactions. Much attention has been focused on developing selective GR modulators that would dissociate adverse effects from therapeutic anti-inflammatory effects. The GR(dim/dim) mouse has a mutation in the dimerization domain of GR and has been shown to have attenuated transactivation with intact repression. To understand the role of GR dimerization-dependent targets in multiple tissues, we measured metabolic fluxes through several disease-relevant GC target pathways using heavy water labeling and mass spectrometry in wild-type and GR(dim/dim) mice administered the potent GC dexamethasone (DEX). Absolute triglyceride synthesis was increased in both wild-type and GR(dim/dim) mice by DEX in the inguinal and epididymal fat depots. GR(dim/dim) mice showed an exaggerated response to DEX in both depots. De novo lipogenesis was also greatly increased in both depots in response to DEX in GR(dim/dim), but not wild-type mice. In contrast, the inhibitory effect of DEX on bone and skin collagen synthesis rates was greater in wild-type compared with GR(dim/dim) mice. Wild-type mice were more sensitive to DEX-dependent decreases in insulin sensitivity than GR(dim/dim) mice. Wild-type and GR(dim/dim) mice were equally sensitive to DEX-dependent decreases in muscle protein synthesis. Chronic elevation of GCs in GR(dim/dim) mice results in severe runting and lethality. In conclusion, some metabolic effects of GC treatment are exaggerated in adipose tissue of GR(dim/dim) mice, suggesting that selective GR modulators based on dissociating GR transactivation from repression should be evaluated carefully.", "author" : [ { "dropping-particle" : "", "family" : "Roohk", "given" : "Donald J.", "non-dropping-particle" : "", "parse-names" : false, "suffix" : "" }, { "dropping-particle" : "", "family" : "Mascharak", "given" : "Smita", "non-dropping-particle" : "", "parse-names" : false, "suffix" : "" }, { "dropping-particle" : "", "family" : "Khambatta", "given" : "Cyrus", "non-dropping-particle" : "", "parse-names" : false, "suffix" : "" }, { "dropping-particle" : "", "family" : "Leung", "given" : "Ho", "non-dropping-particle" : "", "parse-names" : false, "suffix" : "" }, { "dropping-particle" : "", "family" : "Hellerstein", "given" : "Marc", "non-dropping-particle" : "", "parse-names" : false, "suffix" : "" }, { "dropping-particle" : "", "family" : "Harris", "given" : "Charles", "non-dropping-particle" : "", "parse-names" : false, "suffix" : "" } ], "container-title" : "Endocrinology", "id" : "ITEM-1", "issued" : { "date-parts" : [ [ "2013" ] ] }, "page" : "1528-1539", "title" : "Dexamethasone-mediated changes in adipose triacylglycerol metabolism are exaggerated, not diminished, in the absence of a functional GR dimerization domain", "type" : "article-journal", "volume" : "154" }, "uris" : [ "http://www.mendeley.com/documents/?uuid=e7e7748b-21fd-466b-be72-543bbe36104a" ] } ], "mendeley" : { "formattedCitation" : "(Roohk &lt;i&gt;et al.&lt;/i&gt; 2013)", "plainTextFormattedCitation" : "(Roohk et al. 2013)", "previouslyFormattedCitation" : "(Roohk &lt;i&gt;et al.&lt;/i&gt; 2013)" }, "properties" : { "noteIndex" : 0 }, "schema" : "https://github.com/citation-style-language/schema/raw/master/csl-citation.json" }</w:instrText>
-      </w:r>
-      <w:r>
-        <w:fldChar w:fldCharType="separate"/>
-      </w:r>
-      <w:r>
-        <w:rPr>
-          <w:noProof/>
-        </w:rPr>
-        <w:t xml:space="preserve">(Roohk </w:t>
-      </w:r>
-      <w:r>
-        <w:rPr>
-          <w:i/>
-          <w:noProof/>
-        </w:rPr>
-        <w:t>et al.</w:t>
-      </w:r>
-      <w:r>
-        <w:rPr>
-          <w:noProof/>
-        </w:rPr>
-        <w:t xml:space="preserve"> 2013)</w:t>
-      </w:r>
-      <w:r>
-        <w:fldChar w:fldCharType="end"/>
-      </w:r>
-      <w:r>
-        <w:t xml:space="preserve">. </w:t>
-      </w:r>
-      <w:r>
-        <w:t xml:space="preserve">  These findings are consistent with our observed elevations of </w:t>
-      </w:r>
-      <w:proofErr w:type="spellStart"/>
-      <w:r>
-        <w:t>lipogenic</w:t>
-      </w:r>
-      <w:proofErr w:type="spellEnd"/>
-      <w:r>
-        <w:t xml:space="preserve"> genes in human and mouse subcutaneous adipose tissue.</w:t>
-      </w:r>
-    </w:p>
-    <w:p/>
-    <w:p>
-      <w:r>
-        <w:t xml:space="preserve">Muscle wasting is a well </w:t>
-      </w:r>
-      <w:r>
-        <w:t>recognized</w:t>
-      </w:r>
-      <w:r>
-        <w:t xml:space="preserve"> adverse event of e</w:t>
-      </w:r>
-      <w:r>
-        <w:t>xcess glucocorticoids</w:t>
-      </w:r>
-      <w:r>
-        <w:t xml:space="preserve"> caused by both increased muscle proteolysis and decreased protein synthesis </w:t>
-      </w:r>
-      <w:r>
-        <w:fldChar w:fldCharType="begin" w:fldLock="1"/>
-      </w:r>
-      <w:r>
-        <w:instrText>ADDIN CSL_CITATION { "citationItems" : [ { "id" : "ITEM-1", "itemData" : { "DOI" : "10.1210/en.2004-0371", "ISSN" : "0013-7227", "PMID" : "15331573", "abstract" : "In the corpulent James C. Russell corpulent (JCR:LA-cp) rat, hyperinsulinemia leads to induction of lipogenic enzymes via enhanced expression of sterol-regulatory-binding protein (SREBP)-1c. This results in increased hepatic lipid production and hypertriglyceridemia. Information regarding down-regulation of SREBP-1c and lipogenic enzymes by dietary fatty acids in this model is limited. We therefore assessed de novo hepatic lipogenesis and hepatic and plasma lipids in corpulent JCR rats fed diets enriched in olive oil or menhaden oil. Using microarray and Northern analysis, we determined the effect of these diets on expression of mRNA for lipogenic enzymes and other proteins related to lipid metabolism. In corpulent JCR:LA-cp rats, both the olive oil and menhaden oil diets reduced expression of SREBP-1c, with concomitant reductions in hepatic triglyceride content, lipogenesis, and expression of enzymes related to lipid synthesis. Unexpectedly, expression of many peroxisomal proliferator-activated receptor-dependent enzymes mediating fatty acid oxidation was increased in livers of corpulent JCR rats. The menhaden oil diet further increased expression of these enzymes. Induction of SREBP-1c by insulin is dependent on liver x receptor (LXR)alpha. Although hepatic expression of mRNA for LXR itself was not increased in corpulent rats, expression of Cyp7a1, an LXR-responsive gene, was increased, suggesting increased LXR activity. Expression of mRNA encoding fatty acid translocase and ATP-binding cassette subfamily DALD member 3 was also increased in livers of corpulent JCR rats, indicating a potential role for these fatty acid transporters in the pathogenesis of disordered lipid metabolism in obesity. This study clearly demonstrates that substitution of dietary polyunsaturated fatty acid for carbohydrate in the corpulent JCR:LA-cp rat reduces de novo lipogenesis, at least in part, by reducing hepatic expression of SREBP-1c and that strategies directed toward reducing SREBP-1c expression in the liver may mitigate the adverse effects of hyperinsulinemia on hepatic lipid production.", "author" : [ { "dropping-particle" : "", "family" : "Deng", "given" : "Xiong", "non-dropping-particle" : "", "parse-names" : false, "suffix" : "" }, { "dropping-particle" : "", "family" : "Elam", "given" : "Marshall B", "non-dropping-particle" : "", "parse-names" : false, "suffix" : "" }, { "dropping-particle" : "", "family" : "Wilcox", "given" : "Henry G", "non-dropping-particle" : "", "parse-names" : false, "suffix" : "" }, { "dropping-particle" : "", "family" : "Cagen", "given" : "Lauren M", "non-dropping-particle" : "", "parse-names" : false, "suffix" : "" }, { "dropping-particle" : "", "family" : "Park", "given" : "Edwards a", "non-dropping-particle" : "", "parse-names" : false, "suffix" : "" }, { "dropping-particle" : "", "family" : "Raghow", "given" : "Rajendra", "non-dropping-particle" : "", "parse-names" : false, "suffix" : "" }, { "dropping-particle" : "", "family" : "Patel", "given" : "Divyen", "non-dropping-particle" : "", "parse-names" : false, "suffix" : "" }, { "dropping-particle" : "", "family" : "Kumar", "given" : "Poonam", "non-dropping-particle" : "", "parse-names" : false, "suffix" : "" }, { "dropping-particle" : "", "family" : "Sheybani", "given" : "Ali", "non-dropping-particle" : "", "parse-names" : false, "suffix" : "" }, { "dropping-particle" : "", "family" : "Russell", "given" : "James C", "non-dropping-particle" : "", "parse-names" : false, "suffix" : "" } ], "container-title" : "Endocrinology", "id" : "ITEM-1", "issue" : "12", "issued" : { "date-parts" : [ [ "2004", "12" ] ] }, "page" : "5847-61", "title" : "Dietary olive oil and menhaden oil mitigate induction of lipogenesis in hyperinsulinemic corpulent JCR:LA-cp rats: microarray analysis of lipid-related gene expression.", "type" : "article-journal", "volume" : "145" }, "uris" : [ "http://www.mendeley.com/documents/?uuid=14015998-b836-4665-a847-553b91956bf6" ] }, { "id" : "ITEM-2", "itemData" : { "DOI" : "10.1097/01.CCM.0000279194.11328.77", "ISBN" : "0090-3493 (Print) 0090-3493 (Linking)", "ISSN" : "0090-3493", "PMID" : "17713416", "abstract" : "OBJECTIVE: To review glucocorticoid-regulated molecular mechanisms of muscle wasting. DESIGN: Review of recent literature describing the role of glucocorticoids in the regulation of proteolytic mechanisms, transcription factors, and nuclear cofactors in skeletal muscle during various catabolic conditions. MAIN RESULTS: Catabolic doses of glucocorticoids induce muscle atrophy both in vivo and in vitro by stimulating protein breakdown and inhibiting protein synthesis. Signaling pathways that regulate muscle protein synthesis at the translational level are inhibited by glucocorticoids. Glucocorticoids increase the expression and activity of the ubiquitin-proteasome pathway, a major proteolytic mechanism of muscle atrophy. The expression and activity of muscle wasting-related transcription factors, including C/EBPbeta and delta and Forkhead box O 1, 3, and 4, as well as the nuclear cofactor p300, are up-regulated by glucocorticoid excess. CONCLUSIONS: Muscle wasting in various catabolic conditions is, at least in part, regulated by glucocorticoids. The role of glucocorticoids in muscle wasting is complex and reflects regulation at the molecular level of multiple mechanisms influencing both synthesis and degradation of muscle proteins.", "author" : [ { "dropping-particle" : "", "family" : "Menconi", "given" : "Michael", "non-dropping-particle" : "", "parse-names" : false, "suffix" : "" }, { "dropping-particle" : "", "family" : "Fareed", "given" : "Moin", "non-dropping-particle" : "", "parse-names" : false, "suffix" : "" }, { "dropping-particle" : "", "family" : "O'Neal", "given" : "Patrick", "non-dropping-particle" : "", "parse-names" : false, "suffix" : "" }, { "dropping-particle" : "", "family" : "Poylin", "given" : "Vitaliy", "non-dropping-particle" : "", "parse-names" : false, "suffix" : "" }, { "dropping-particle" : "", "family" : "Wei", "given" : "Wei", "non-dropping-particle" : "", "parse-names" : false, "suffix" : "" }, { "dropping-particle" : "", "family" : "Hasselgren", "given" : "Per-Olof", "non-dropping-particle" : "", "parse-names" : false, "suffix" : "" } ], "container-title" : "Critical care medicine", "id" : "ITEM-2", "issued" : { "date-parts" : [ [ "2007" ] ] }, "page" : "S602-S608", "title" : "Role of glucocorticoids in the molecular regulation of muscle wasting.", "type" : "article-journal", "volume" : "35" }, "uris" : [ "http://www.mendeley.com/documents/?uuid=a79d5273-a685-4939-8a84-8c2c8f0d9d7f" ] } ], "mendeley" : { "formattedCitation" : "(Deng &lt;i&gt;et al.&lt;/i&gt; 2004; Menconi &lt;i&gt;et al.&lt;/i&gt; 2007)", "plainTextFormattedCitation" : "(Deng et al. 2004; Menconi et al. 2007)", "previouslyFormattedCitation" : "(Deng &lt;i&gt;et al.&lt;/i&gt; 2004; Menconi &lt;i&gt;et al.&lt;/i&gt; 2007)" }, "properties" : { "noteIndex" : 0 }, "schema" : "https://github.com/citation-style-language/schema/raw/master/csl-citation.json" }</w:instrText>
-      </w:r>
-      <w:r>
-        <w:fldChar w:fldCharType="separate"/>
-      </w:r>
-      <w:r>
-        <w:rPr>
-          <w:noProof/>
-        </w:rPr>
-        <w:t xml:space="preserve">(Deng </w:t>
-      </w:r>
-      <w:r>
-        <w:rPr>
-          <w:i/>
-          <w:noProof/>
-        </w:rPr>
-        <w:t>et al.</w:t>
-      </w:r>
-      <w:r>
-        <w:rPr>
-          <w:noProof/>
-        </w:rPr>
-        <w:t xml:space="preserve"> 2004; Menconi </w:t>
-      </w:r>
-      <w:r>
-        <w:rPr>
-          <w:i/>
-          <w:noProof/>
-        </w:rPr>
-        <w:t>et al.</w:t>
-      </w:r>
-      <w:r>
-        <w:rPr>
-          <w:noProof/>
-        </w:rPr>
-        <w:t xml:space="preserve"> 2007)</w:t>
-      </w:r>
-      <w:r>
-        <w:fldChar w:fldCharType="end"/>
-      </w:r>
-      <w:r>
-        <w:t>. Exposure of r</w:t>
-      </w:r>
-      <w:r>
-        <w:t>ats to glucocorticoids activates</w:t>
-      </w:r>
-      <w:r>
-        <w:t xml:space="preserve"> the musc</w:t>
-      </w:r>
-      <w:r>
-        <w:t>le ubiquitin-</w:t>
-      </w:r>
-      <w:proofErr w:type="spellStart"/>
-      <w:r>
-        <w:t>proteosome</w:t>
-      </w:r>
-      <w:proofErr w:type="spellEnd"/>
-      <w:r>
-        <w:t xml:space="preserve"> system </w:t>
-      </w:r>
-      <w:r>
-        <w:fldChar w:fldCharType="begin" w:fldLock="1"/>
-      </w:r>
-      <w:r>
-        <w:instrText>ADDIN CSL_CITATION { "citationItems" : [ { "id" : "ITEM-1", "itemData" : { "ISSN" : "03636143", "PMID" : "7943291", "abstract" : "In rat muscle metabolic acidosis increases ATP-dependent protein degradation and levels of mRNAs for ubiquitin (Ub) and proteasome subunits. Because adrenalectomy (ADX) abolishes the proteolytic response to acidosis in muscle, we examined whether glucocorticoids (GCs) are necessary for acidosis-induced changes in Ub and proteasome mRNAs in muscles. Total RNA content of the white fiber extensor digitorum longus or mixed fiber gastrocnemius muscles were lowest in muscles of ADX rats given acid plus GCs. In contrast, the abundance of Ub and C2 and C9 proteasome subunits mRNAs were increased in muscles from this group compared with untreated ADX rats or ADX rats given acid or GCs alone. Because total RNA is reduced, the increase in these mRNAs in muscles of ADX rats receiving acid plus GCs provides evidence for a specific activation of the ATP-dependent-Ub-proteasome pathway. Thus, GCs are required but not sufficient to produce the coordinated increase in mRNAs encoding ubiquitin and proteasome subunits occurring in muscles of acidotic rats.", "author" : [ { "dropping-particle" : "", "family" : "Price", "given" : "S R", "non-dropping-particle" : "", "parse-names" : false, "suffix" : "" }, { "dropping-particle" : "", "family" : "England", "given" : "B K", "non-dropping-particle" : "", "parse-names" : false, "suffix" : "" }, { "dropping-particle" : "", "family" : "Bailey", "given" : "J L", "non-dropping-particle" : "", "parse-names" : false, "suffix" : "" }, { "dropping-particle" : "", "family" : "Vreede", "given" : "K", "non-dropping-particle" : "Van", "parse-names" : false, "suffix" : "" }, { "dropping-particle" : "", "family" : "Mitch", "given" : "W E", "non-dropping-particle" : "", "parse-names" : false, "suffix" : "" } ], "container-title" : "The American journal of physiology", "id" : "ITEM-1", "issued" : { "date-parts" : [ [ "1994" ] ] }, "page" : "C955-C960", "title" : "Acidosis and glucocorticoids concomitantly increase ubiquitin and proteasome subunit mRNAs in rat muscle.", "type" : "article-journal", "volume" : "267" }, "uris" : [ "http://www.mendeley.com/documents/?uuid=803927f8-c761-41b4-9eaf-1e2d253e082f" ] }, { "id" : "ITEM-2", "itemData" : { "ISBN" : "0002-9513 (Print) 0002-9513 (Linking)", "ISSN" : "0002-9513", "PMID" : "7682781", "abstract" : "Glucocorticoids are essential for the increase in protein breakdown in skeletal muscle normally seen during fasting. To determine which proteolytic pathway(s) are activated upon fasting, leg muscles from fed and fasted normal rats were incubated under conditions that block or activate different proteolytic systems. After food deprivation (1 day), the nonlysosomal ATP-dependent process increased by 250%, as shown in experiments involving depletion of muscle ATP. Also, the maximal capacity of the lysosomal process increased 60-100%, but no changes occurred in the Ca(2+)-dependent or the residual energy-independent proteolytic processes. In muscles from fasted normal and adrenalectomized (ADX) rats, the protein breakdown sensitive to inhibitors of the lysosomal or Ca(2+)-dependent pathways did not differ. However, the ATP-dependent process was 30% slower in muscles from fasted ADX rats. Administering dexamethasone to these animals or incubating their muscles with dexamethasone reversed this defect. During fasting, when the ATP-dependent process rises, muscles show a two- to threefold increase in levels of ubiquitin (Ub) mRNA. However, muscles of ADX animals failed to show this response. Injecting dexamethasone into the fasted ADX animals increased muscle Ub mRNA within 6 h. Thus glucocorticoids activate the ATP-Ub-dependent proteolytic pathway in fasting apparently by enhancing the expression of components of this system such as Ub.", "author" : [ { "dropping-particle" : "", "family" : "Wing", "given" : "S S", "non-dropping-particle" : "", "parse-names" : false, "suffix" : "" }, { "dropping-particle" : "", "family" : "Goldberg", "given" : "A L", "non-dropping-particle" : "", "parse-names" : false, "suffix" : "" } ], "container-title" : "The American journal of physiology", "id" : "ITEM-2", "issued" : { "date-parts" : [ [ "1993" ] ] }, "page" : "E668-E676", "title" : "Glucocorticoids activate the ATP-ubiquitin-dependent proteolytic system in skeletal muscle during fasting.", "type" : "article-journal", "volume" : "264" }, "uris" : [ "http://www.mendeley.com/documents/?uuid=08ed88a5-63b2-400e-9009-ae4bccd4ed29" ] } ], "mendeley" : { "formattedCitation" : "(Wing &amp; Goldberg 1993; Price &lt;i&gt;et al.&lt;/i&gt; 1994)", "plainTextFormattedCitation" : "(Wing &amp; Goldberg 1993; Price et al. 1994)", "previouslyFormattedCitation" : "(Wing &amp; Goldberg 1993; Price &lt;i&gt;et al.&lt;/i&gt; 1994)" }, "properties" : { "noteIndex" : 0 }, "schema" : "https://github.com/citation-style-language/schema/raw/master/csl-citation.json" }</w:instrText>
-      </w:r>
-      <w:r>
-        <w:fldChar w:fldCharType="separate"/>
-      </w:r>
-      <w:r>
-        <w:rPr>
-          <w:noProof/>
-        </w:rPr>
-        <w:t xml:space="preserve">(Wing &amp; Goldberg 1993; Price </w:t>
-      </w:r>
-      <w:r>
-        <w:rPr>
-          <w:i/>
-          <w:noProof/>
-        </w:rPr>
-        <w:t>et al.</w:t>
-      </w:r>
-      <w:r>
-        <w:rPr>
-          <w:noProof/>
-        </w:rPr>
-        <w:t xml:space="preserve"> 1994)</w:t>
-      </w:r>
-      <w:r>
-        <w:fldChar w:fldCharType="end"/>
-      </w:r>
-      <w:r>
-        <w:t xml:space="preserve"> </w:t>
-      </w:r>
-      <w:r>
-        <w:t xml:space="preserve">and increased muscle expression of </w:t>
-      </w:r>
-      <w:r>
-        <w:t>proteases</w:t>
-      </w:r>
-      <w:r>
-        <w:t xml:space="preserve"> (</w:t>
-      </w:r>
-      <w:proofErr w:type="spellStart"/>
-      <w:r>
-        <w:t>cathepsins</w:t>
-      </w:r>
-      <w:proofErr w:type="spellEnd"/>
-      <w:r>
-        <w:t xml:space="preserve"> B and D, </w:t>
-      </w:r>
-      <w:proofErr w:type="spellStart"/>
-      <w:r>
-        <w:t>calpain</w:t>
-      </w:r>
-      <w:proofErr w:type="spellEnd"/>
-      <w:r>
-        <w:t>) components of th</w:t>
-      </w:r>
-      <w:r>
-        <w:t xml:space="preserve">e ubiquitin-proteasome pathway </w:t>
-      </w:r>
-      <w:r>
-        <w:fldChar w:fldCharType="begin" w:fldLock="1"/>
-      </w:r>
-      <w:r>
-        <w:instrText>ADDIN CSL_CITATION { "citationItems" : [ { "id" : "ITEM-1", "itemData" : { "DOI" : "10.1172/JCI118264", "ISBN" : "0021-9738 (Print)\\r0021-9738 (Linking)", "ISSN" : "00219738", "PMID" : "7593595", "abstract" : "We studied glucocorticoid-induced muscle wasting and subsequent recovery in adult (7-mo-old) and old (22-mo-old) rats, since the increased incidence of various disease states may result in glucocorticoids hypersecretion in aging. Adult and old rats received dexamethasone in their drinking water and were then allowed to recover. Muscle wasting occurred more rapidly in old rats and the recovery of muscle mass was impaired, suggesting that glucocorticoids may be involved in the emergence of muscle atrophy with advancing age. According to measurements in incubated epitrochlearis muscles, dexamethasone-induced muscle wasting mainly resulted from increased protein breakdown in the adult, but from depressed protein synthesis in the aged animal. Increased expression of cathepsin D, m-calpain, and ubiquitin was observed in the muscles from both dexamethasone-treated adult and old rats. By contrast, the disappearance of the stimulatory effect of glucocorticoids on protein break-down in aging occurred along with a loss of ability of steroids to enhance the expression of the 14-kD ubiquitin carrier protein E2, which is involved in protein substrates ubiquitinylation, and of subunits of the 20 S proteasome (the proteolytic core of the 26 S proteasome that degrades ubiquitin conjugates). Thus, if glucocorticoids play any role in the progressive muscle atrophy seen in aging, this is unlikely to result from an activation of the ubiquitin-proteasome proteolytic pathway.", "author" : [ { "dropping-particle" : "", "family" : "Dardevet", "given" : "D.", "non-dropping-particle" : "", "parse-names" : false, "suffix" : "" }, { "dropping-particle" : "", "family" : "Sornet", "given" : "C.", "non-dropping-particle" : "", "parse-names" : false, "suffix" : "" }, { "dropping-particle" : "", "family" : "Taillandier", "given" : "D.", "non-dropping-particle" : "", "parse-names" : false, "suffix" : "" }, { "dropping-particle" : "", "family" : "Savary", "given" : "I.", "non-dropping-particle" : "", "parse-names" : false, "suffix" : "" }, { "dropping-particle" : "", "family" : "Attaix", "given" : "D.", "non-dropping-particle" : "", "parse-names" : false, "suffix" : "" }, { "dropping-particle" : "", "family" : "Grizard", "given" : "J.", "non-dropping-particle" : "", "parse-names" : false, "suffix" : "" } ], "container-title" : "Journal of Clinical Investigation", "id" : "ITEM-1", "issued" : { "date-parts" : [ [ "1995" ] ] }, "page" : "2113-2119", "title" : "Sensitivity and protein turnover response to glucocorticoids are different in skeletal muscle from adult and old rats. Lack of regulation of the ubiquitin-proteasome proteolytic pathway in aging", "type" : "article-journal", "volume" : "96" }, "uris" : [ "http://www.mendeley.com/documents/?uuid=9061ed6a-b0e8-4740-8bce-64a6bf998c59" ] } ], "mendeley" : { "formattedCitation" : "(Dardevet &lt;i&gt;et al.&lt;/i&gt; 1995)", "plainTextFormattedCitation" : "(Dardevet et al. 1995)", "previouslyFormattedCitation" : "(Dardevet &lt;i&gt;et al.&lt;/i&gt; 1995)" }, "properties" : { "noteIndex" : 0 }, "schema" : "https://github.com/citation-style-language/schema/raw/master/csl-citation.json" }</w:instrText>
-      </w:r>
-      <w:r>
-        <w:fldChar w:fldCharType="separate"/>
-      </w:r>
-      <w:r>
-        <w:rPr>
-          <w:noProof/>
-        </w:rPr>
-        <w:t xml:space="preserve">(Dardevet </w:t>
-      </w:r>
-      <w:r>
-        <w:rPr>
-          <w:i/>
-          <w:noProof/>
-        </w:rPr>
-        <w:t>et al.</w:t>
-      </w:r>
-      <w:r>
-        <w:rPr>
-          <w:noProof/>
-        </w:rPr>
-        <w:t xml:space="preserve"> 1995)</w:t>
-      </w:r>
-      <w:r>
-        <w:fldChar w:fldCharType="end"/>
-      </w:r>
-      <w:r>
-        <w:t xml:space="preserve"> </w:t>
-      </w:r>
-      <w:r>
-        <w:t>along</w:t>
-      </w:r>
-      <w:r>
-        <w:t xml:space="preserve"> </w:t>
-      </w:r>
-      <w:r>
-        <w:t>inhibition o</w:t>
-      </w:r>
-      <w:r>
-        <w:t xml:space="preserve">f </w:t>
-      </w:r>
-      <w:r>
-        <w:lastRenderedPageBreak/>
-        <w:t>muscl</w:t>
-      </w:r>
-      <w:r>
-        <w:t xml:space="preserve">e protein synthesis </w:t>
-      </w:r>
-      <w:r>
-        <w:fldChar w:fldCharType="begin" w:fldLock="1"/>
-      </w:r>
-      <w:r>
-        <w:instrText>ADDIN CSL_CITATION { "citationItems" : [ { "id" : "ITEM-1", "itemData" : { "ISSN" : "0193-1849", "PMID" : "11254463", "abstract" : "Glucocorticoids inhibit protein synthesis in muscle. In contrast, insulin and amino acids exert anabolic actions that arise in part from their ability to phosphorylate ribosomal p70 S6-kinase (p70(S6k)) and eukaryotic initiation factor (eIF)4E binding protein (BP)1 (PHAS-I), proteins that regulate translation initiation. Whether glucocorticoids interfere with this action was examined by giving rats either dexamethasone (DEX, 300 microg. kg(-1). day(-1), n = 10) or saline (n = 10) for 5 days. We then measured the phosphorylation of PHAS-I and p70(S6k) in rectus muscle biopsies taken before and at the end of a 180-min infusion of either insulin (10 mU. min(-1). kg(-1) euglycemic insulin clamp, n = 5 for both DEX- and saline-treated groups) or a balanced amino acid mixture (n = 5 for each group also). Protein synthesis was also measured during the infusion period. The results were that DEX-treated rats had higher fasting insulin, slower glucose disposal, less lean body mass, and decreased protein synthetic rates during insulin or amino acid infusion (P &lt; 0.05 each). DEX did not affect basal PHAS-I or p70(S6k) phosphorylation but blocked insulin-stimulated phosphorylation of PHAS-I- and amino acid-stimulated phosphorylation of both PHAS-I and p70(S6k) (P &lt; 0.01, for each). DEX also increased muscle PHAS-I concentration. These effects can, in part, explain glucocorticoid-induced muscle wasting.", "author" : [ { "dropping-particle" : "", "family" : "Long", "given" : "W", "non-dropping-particle" : "", "parse-names" : false, "suffix" : "" }, { "dropping-particle" : "", "family" : "Wei", "given" : "L", "non-dropping-particle" : "", "parse-names" : false, "suffix" : "" }, { "dropping-particle" : "", "family" : "Barrett", "given" : "E J", "non-dropping-particle" : "", "parse-names" : false, "suffix" : "" } ], "container-title" : "American journal of physiology. Endocrinology and metabolism", "id" : "ITEM-1", "issued" : { "date-parts" : [ [ "2001" ] ] }, "page" : "E570-E575", "title" : "Dexamethasone inhibits the stimulation of muscle protein synthesis and PHAS-I and p70 S6-kinase phosphorylation.", "type" : "article-journal", "volume" : "280" }, "uris" : [ "http://www.mendeley.com/documents/?uuid=40535472-3885-4345-a1a9-88f878c02f61" ] } ], "mendeley" : { "formattedCitation" : "(Long &lt;i&gt;et al.&lt;/i&gt; 2001)", "plainTextFormattedCitation" : "(Long et al. 2001)", "previouslyFormattedCitation" : "(Long &lt;i&gt;et al.&lt;/i&gt; 2001)" }, "properties" : { "noteIndex" : 0 }, "schema" : "https://github.com/citation-style-language/schema/raw/master/csl-citation.json" }</w:instrText>
-      </w:r>
-      <w:r>
-        <w:fldChar w:fldCharType="separate"/>
-      </w:r>
-      <w:r>
-        <w:rPr>
-          <w:noProof/>
-        </w:rPr>
-        <w:t xml:space="preserve">(Long </w:t>
-      </w:r>
-      <w:r>
-        <w:rPr>
-          <w:i/>
-          <w:noProof/>
-        </w:rPr>
-        <w:t>et al.</w:t>
-      </w:r>
-      <w:r>
-        <w:rPr>
-          <w:noProof/>
-        </w:rPr>
-        <w:t xml:space="preserve"> 2001)</w:t>
-      </w:r>
-      <w:r>
-        <w:fldChar w:fldCharType="end"/>
-      </w:r>
-      <w:r>
-        <w:t xml:space="preserve">. </w:t>
-      </w:r>
-      <w:r>
-        <w:t xml:space="preserve">A study in healthy humans </w:t>
-      </w:r>
-      <w:r>
-        <w:t>also</w:t>
-      </w:r>
-      <w:r>
-        <w:t xml:space="preserve"> found that prednisone increases </w:t>
-      </w:r>
-      <w:proofErr w:type="spellStart"/>
-      <w:r>
-        <w:t>leucine</w:t>
-      </w:r>
-      <w:proofErr w:type="spellEnd"/>
-      <w:r>
-        <w:t xml:space="preserve"> oxidation </w:t>
-      </w:r>
-      <w:r>
-        <w:t xml:space="preserve">supporting our observation of </w:t>
-      </w:r>
-      <w:r>
-        <w:t xml:space="preserve">elevated amino acid catabolic genes </w:t>
-      </w:r>
-      <w:r>
-        <w:fldChar w:fldCharType="begin" w:fldLock="1"/>
-      </w:r>
-      <w:r>
-        <w:instrText>ADDIN CSL_CITATION { "citationItems" : [ { "id" : "ITEM-1", "itemData" : { "ISSN" : "00029513", "PMID" : "2596599", "abstract" : "High-dose glucocorticoid treatment results in protein wasting. To determine whether such therapy affects leucine oxidation in the postabsorptive state and the disposal of dietary amino acids, eight normal subjects were studied twice in random order, once after 5 days of prednisone (20 mg three times daily) and on a second occasion without prednisone as a control. In the postabsorptive state prednisone therapy increased (P less than 0.05) plasma concentrations of leucine, alpha-ketoisocaproate, glucose, insulin, and C-peptide, as well as leucine carbon flux and oxidation calculated by means of isotope dilution techniques and [1-13C]leucine. During infusion of a chemically defined meal, total leucine carbon flux and oxidation increased similarly on both study days, but leucine oxidation was greater (P less than 0.01) during prednisone treatment; net leucine balance became positive on the control day but remained negative or zero on the prednisone study day despite higher (P less than 0.05) plasma insulin concentrations. These studies demonstrate that high-dose glucocorticoid treatment impairs the balance of the essential amino acid leucine in both the postabsorptive and absorptive states in humans.", "author" : [ { "dropping-particle" : "", "family" : "Beaufrere", "given" : "B", "non-dropping-particle" : "", "parse-names" : false, "suffix" : "" }, { "dropping-particle" : "", "family" : "Horber", "given" : "F F", "non-dropping-particle" : "", "parse-names" : false, "suffix" : "" }, { "dropping-particle" : "", "family" : "Schwenk", "given" : "W F", "non-dropping-particle" : "", "parse-names" : false, "suffix" : "" }, { "dropping-particle" : "", "family" : "Marsh", "given" : "H M", "non-dropping-particle" : "", "parse-names" : false, "suffix" : "" }, { "dropping-particle" : "", "family" : "Matthews", "given" : "D", "non-dropping-particle" : "", "parse-names" : false, "suffix" : "" }, { "dropping-particle" : "", "family" : "Gerich", "given" : "J E", "non-dropping-particle" : "", "parse-names" : false, "suffix" : "" }, { "dropping-particle" : "", "family" : "Haymond", "given" : "M W", "non-dropping-particle" : "", "parse-names" : false, "suffix" : "" } ], "container-title" : "The American journal of physiology", "id" : "ITEM-1", "issued" : { "date-parts" : [ [ "1989" ] ] }, "page" : "E712-E721", "title" : "Glucocorticosteroids increase leucine oxidation and impair leucine balance in humans.", "type" : "report", "volume" : "257" }, "uris" : [ "http://www.mendeley.com/documents/?uuid=a57b7e77-b8d0-4343-a2de-6c1220f639b0" ] } ], "mendeley" : { "formattedCitation" : "(Beaufrere &lt;i&gt;et al.&lt;/i&gt; 1989)", "plainTextFormattedCitation" : "(Beaufrere et al. 1989)", "previouslyFormattedCitation" : "(Beaufrere &lt;i&gt;et al.&lt;/i&gt; 1989)" }, "properties" : { "noteIndex" : 0 }, "schema" : "https://github.com/citation-style-language/schema/raw/master/csl-citation.json" }</w:instrText>
-      </w:r>
-      <w:r>
-        <w:fldChar w:fldCharType="separate"/>
-      </w:r>
-      <w:r>
-        <w:rPr>
-          <w:noProof/>
-        </w:rPr>
-        <w:t xml:space="preserve">(Beaufrere </w:t>
-      </w:r>
-      <w:r>
-        <w:rPr>
-          <w:i/>
-          <w:noProof/>
-        </w:rPr>
-        <w:t>et al.</w:t>
-      </w:r>
-      <w:r>
-        <w:rPr>
-          <w:noProof/>
-        </w:rPr>
-        <w:t xml:space="preserve"> 1989)</w:t>
-      </w:r>
-      <w:r>
-        <w:fldChar w:fldCharType="end"/>
-      </w:r>
-      <w:r>
-        <w:t xml:space="preserve">.  </w:t>
-      </w:r>
-      <w:r>
-        <w:t xml:space="preserve">We found a significant higher expression of both </w:t>
-      </w:r>
-      <w:del w:id="129" w:author="Dave Bridges" w:date="2015-02-25T10:20:00Z">
-        <w:r>
-          <w:delText xml:space="preserve">the </w:delText>
-        </w:r>
-      </w:del>
-      <w:proofErr w:type="spellStart"/>
-      <w:r>
-        <w:t>prote</w:t>
-      </w:r>
-      <w:r>
-        <w:t>o</w:t>
-      </w:r>
-      <w:r>
-        <w:t>som</w:t>
-      </w:r>
-      <w:ins w:id="130" w:author="Dave Bridges" w:date="2015-02-25T10:20:00Z">
-        <w:r>
-          <w:t>al</w:t>
-        </w:r>
-      </w:ins>
-      <w:proofErr w:type="spellEnd"/>
-      <w:del w:id="131" w:author="Dave Bridges" w:date="2015-02-25T10:20:00Z">
-        <w:r>
-          <w:delText>e</w:delText>
-        </w:r>
-      </w:del>
-      <w:r>
-        <w:t xml:space="preserve"> and the </w:t>
-      </w:r>
-      <w:r>
-        <w:t>amino acid degradation</w:t>
-      </w:r>
-      <w:r>
-        <w:t xml:space="preserve"> pathways</w:t>
-      </w:r>
-      <w:r>
-        <w:t xml:space="preserve"> in adipose tissue</w:t>
-      </w:r>
-      <w:r>
-        <w:t>, suggesting that a similar induction occurs in adipose tissue in Cushi</w:t>
-      </w:r>
-      <w:r>
-        <w:t xml:space="preserve">ng's disease.  </w:t>
-      </w:r>
-      <w:ins w:id="132" w:author="Dave Bridges" w:date="2015-02-25T10:21:00Z">
-        <w:r>
-          <w:t xml:space="preserve">We also observe elevations in </w:t>
-        </w:r>
-        <w:proofErr w:type="spellStart"/>
-        <w:r>
-          <w:t>lysosomal</w:t>
-        </w:r>
-        <w:proofErr w:type="spellEnd"/>
-        <w:r>
-          <w:t xml:space="preserve"> genes, though these </w:t>
-        </w:r>
-        <w:r>
-          <w:t xml:space="preserve">changes </w:t>
-        </w:r>
-        <w:r>
-          <w:t xml:space="preserve">appear to be restricted to obese Cushing’s patients.  </w:t>
-        </w:r>
-      </w:ins>
-      <w:r>
-        <w:t xml:space="preserve">The </w:t>
-      </w:r>
-      <w:r>
-        <w:t xml:space="preserve">metabolic </w:t>
-      </w:r>
-      <w:r>
-        <w:t>relevance of activated proteolysis in adipose</w:t>
-      </w:r>
-      <w:r>
-        <w:t xml:space="preserve"> tissue</w:t>
-      </w:r>
-      <w:r>
-        <w:t xml:space="preserve"> </w:t>
-      </w:r>
-      <w:r>
-        <w:t xml:space="preserve">has not been widely explored and </w:t>
-      </w:r>
-      <w:r>
-        <w:t>warrants further study.</w:t>
-      </w:r>
-    </w:p>
-    <w:p/>
-    <w:p>
-      <w:commentRangeStart w:id="133"/>
-      <w:r>
-        <w:t xml:space="preserve">Several studies have characterized the effect of glucocorticoids on triglyceride </w:t>
-      </w:r>
-      <w:proofErr w:type="spellStart"/>
-      <w:r>
-        <w:t>lipogenesis</w:t>
-      </w:r>
-      <w:proofErr w:type="spellEnd"/>
-      <w:r>
-        <w:t xml:space="preserve"> and have found increased expression of transcripts involved in triglyceride synthesis (reviewed in</w:t>
-      </w:r>
-      <w:ins w:id="134" w:author="Dave Bridges" w:date="2015-02-25T10:16:00Z">
-        <w:r>
-          <w:fldChar w:fldCharType="begin" w:fldLock="1"/>
-        </w:r>
-      </w:ins>
-      <w:r>
-        <w:instrText>ADDIN CSL_CITATION { "citationItems" : [ { "id" : "ITEM-1", "itemData" : { "DOI" : "10.1677/JOE-08-0054", "ISBN" : "1479-6805 (Electronic)\\r0022-0795 (Linking)", "ISSN" : "00220795", "PMID" : "18434349", "abstract" : "Glucocorticoid hormones constitute an integral component of the response to stress, and many of the manifestations of glucocorticoid excess (Cushing's syndrome) are predictable on the basis of their acute effects to raise blood pressure, induce insulin resistance, increase protein catabolism and elevate plasma glucose. However, it appears to be a paradox that the acute lipolytic effect of glucocorticoids is not manifest in long-term weight loss in humans. The effects of glucocorticoids on glucose metabolism are well characterised, involving impaired peripheral glucose uptake and hepatic insulin resistance, and there is mounting evidence that subtle abnormalities in glucocorticoid concentrations in the plasma and/or in tissue sensitivity to glucocorticoids are important in metabolic syndrome. The effects of glucocorticoids on fatty acid metabolism are less well understood than their influence on glucose metabolism. In this article, we review the literature describing the effects of glucocorticoids on fatty acid metabolism, with particular reference to in vivo human studies. We consider the implications for contrasting acute versus chronic effects of glucocorticoids on fat accumulation, effects in different adipose depots and the potential role of glucocorticoid signalling in the pathogenesis and therapy of metabolic syndrome.", "author" : [ { "dropping-particle" : "", "family" : "Macfarlane", "given" : "David P.", "non-dropping-particle" : "", "parse-names" : false, "suffix" : "" }, { "dropping-particle" : "", "family" : "Forbes", "given" : "Shareen", "non-dropping-particle" : "", "parse-names" : false, "suffix" : "" }, { "dropping-particle" : "", "family" : "Walker", "given" : "Brian R.", "non-dropping-particle" : "", "parse-names" : false, "suffix" : "" } ], "container-title" : "Journal of Endocrinology", "id" : "ITEM-1", "issue" : "Cushing", "issued" : { "date-parts" : [ [ "2008" ] ] }, "page" : "189-204", "title" : "Glucocorticoids and fatty acid metabolism in humans: Fuelling fat redistribution in the metabolic syndrome", "type" : "article-journal", "volume" : "197" }, "uris" : [ "http://www.mendeley.com/documents/?uuid=eb9ff429-d2f4-458c-a36e-61e9860fdb05" ] } ], "mendeley" : { "formattedCitation" : "(Macfarlane &lt;i&gt;et al.&lt;/i&gt; 2008)", "manualFormatting" : " Macfarlane et al. 2008)", "plainTextFormattedCitation" : "(Macfarlane et al. 2008)", "previouslyFormattedCitation" : "(Macfarlane &lt;i&gt;et al.&lt;/i&gt; 2008)" }, "properties" : { "noteIndex" : 0 }, "schema" : "https://github.com/citation-style-language/schema/raw/master/csl-citation.json" }</w:instrText>
-      </w:r>
-      <w:r>
-        <w:fldChar w:fldCharType="separate"/>
-      </w:r>
-      <w:ins w:id="135" w:author="Dave Bridges" w:date="2015-02-25T10:16:00Z">
+      <w:ins w:id="155" w:author="Dave Bridges" w:date="2015-02-25T10:16:00Z">
         <w:r>
           <w:rPr>
             <w:noProof/>
@@ -5098,7 +5231,7 @@
         </w:rPr>
         <w:t xml:space="preserve"> 2008)</w:t>
       </w:r>
-      <w:ins w:id="136" w:author="Dave Bridges" w:date="2015-02-25T10:16:00Z">
+      <w:ins w:id="156" w:author="Dave Bridges" w:date="2015-02-25T10:16:00Z">
         <w:r>
           <w:fldChar w:fldCharType="end"/>
         </w:r>
@@ -5109,12 +5242,12 @@
       <w:r>
         <w:t xml:space="preserve"> Our results recapitulate the </w:t>
       </w:r>
-      <w:del w:id="137" w:author="Dave Bridges" w:date="2015-02-25T10:15:00Z">
+      <w:del w:id="157" w:author="Dave Bridges" w:date="2015-02-25T10:15:00Z">
         <w:r>
           <w:delText xml:space="preserve">full </w:delText>
         </w:r>
       </w:del>
-      <w:ins w:id="138" w:author="Dave Bridges" w:date="2015-02-25T10:15:00Z">
+      <w:ins w:id="158" w:author="Dave Bridges" w:date="2015-02-25T10:15:00Z">
         <w:r>
           <w:t xml:space="preserve">observed </w:t>
         </w:r>
@@ -5122,41 +5255,41 @@
       <w:r>
         <w:t xml:space="preserve">effect of glucocorticoids on induction of expression of the key triglyceride synthesis enzymes. </w:t>
       </w:r>
-      <w:commentRangeEnd w:id="133"/>
+      <w:commentRangeEnd w:id="153"/>
       <w:r>
         <w:rPr>
           <w:rStyle w:val="CommentReference"/>
         </w:rPr>
-        <w:commentReference w:id="133"/>
-      </w:r>
-    </w:p>
-    <w:p>
-      <w:pPr>
-        <w:rPr>
-          <w:ins w:id="139" w:author="Dave Bridges" w:date="2015-02-25T10:04:00Z"/>
-        </w:rPr>
-      </w:pPr>
-    </w:p>
-    <w:p>
-      <w:ins w:id="140" w:author="Dave Bridges" w:date="2015-02-25T10:04:00Z">
+        <w:commentReference w:id="153"/>
+      </w:r>
+    </w:p>
+    <w:p>
+      <w:pPr>
+        <w:rPr>
+          <w:ins w:id="159" w:author="Dave Bridges" w:date="2015-02-25T10:04:00Z"/>
+        </w:rPr>
+      </w:pPr>
+    </w:p>
+    <w:p>
+      <w:ins w:id="160" w:author="Dave Bridges" w:date="2015-02-25T10:04:00Z">
         <w:r>
           <w:t xml:space="preserve">There are several limitations to our evaluation of insulin sensitivity in this study.  One aspect is that patients with Cushing’s syndrome may be on </w:t>
         </w:r>
-        <w:commentRangeStart w:id="141"/>
+        <w:commentRangeStart w:id="161"/>
         <w:r>
           <w:t xml:space="preserve">insulin sensitizing medication.   </w:t>
         </w:r>
       </w:ins>
-      <w:commentRangeEnd w:id="141"/>
-      <w:ins w:id="142" w:author="Dave Bridges" w:date="2015-02-25T10:05:00Z">
+      <w:commentRangeEnd w:id="161"/>
+      <w:ins w:id="162" w:author="Dave Bridges" w:date="2015-02-25T10:05:00Z">
         <w:r>
           <w:rPr>
             <w:rStyle w:val="CommentReference"/>
           </w:rPr>
-          <w:commentReference w:id="141"/>
-        </w:r>
-      </w:ins>
-      <w:ins w:id="144" w:author="Dave Bridges" w:date="2015-02-25T10:04:00Z">
+          <w:commentReference w:id="161"/>
+        </w:r>
+      </w:ins>
+      <w:ins w:id="164" w:author="Dave Bridges" w:date="2015-02-25T10:04:00Z">
         <w:r>
           <w:t xml:space="preserve">Secondly, it is possible </w:t>
         </w:r>
@@ -5172,12 +5305,12 @@
       <w:r>
         <w:t xml:space="preserve">Glucocorticoid-induced insulin resistance is thought to </w:t>
       </w:r>
-      <w:ins w:id="145" w:author="Innocence Harvey" w:date="2015-02-25T22:28:00Z">
+      <w:ins w:id="165" w:author="Innocence Harvey" w:date="2015-02-25T22:28:00Z">
         <w:r>
           <w:t>b</w:t>
         </w:r>
       </w:ins>
-      <w:del w:id="146" w:author="Innocence Harvey" w:date="2015-02-25T22:28:00Z">
+      <w:del w:id="166" w:author="Innocence Harvey" w:date="2015-02-25T22:28:00Z">
         <w:r>
           <w:delText>m</w:delText>
         </w:r>
@@ -5222,7 +5355,7 @@
       <w:r>
         <w:t>. Results from a recent study suggest that glucocorticoids do not induce</w:t>
       </w:r>
-      <w:del w:id="147" w:author="Innocence Harvey" w:date="2015-02-25T22:28:00Z">
+      <w:del w:id="167" w:author="Innocence Harvey" w:date="2015-02-25T22:28:00Z">
         <w:r>
           <w:delText>d</w:delText>
         </w:r>
@@ -5230,7 +5363,7 @@
       <w:r>
         <w:t xml:space="preserve"> insulin resistance in subcutan</w:t>
       </w:r>
-      <w:ins w:id="148" w:author="Innocence Harvey" w:date="2015-02-25T22:28:00Z">
+      <w:ins w:id="168" w:author="Innocence Harvey" w:date="2015-02-25T22:28:00Z">
         <w:r>
           <w:t>e</w:t>
         </w:r>
@@ -5290,17 +5423,17 @@
       <w:r>
         <w:t xml:space="preserve">  This is consistent with our observations of </w:t>
       </w:r>
-      <w:del w:id="149" w:author="Dave Bridges" w:date="2015-02-25T10:22:00Z">
+      <w:del w:id="169" w:author="Dave Bridges" w:date="2015-02-25T10:22:00Z">
         <w:r>
           <w:delText>elevated and not decrease</w:delText>
         </w:r>
       </w:del>
-      <w:ins w:id="150" w:author="Dave Bridges" w:date="2015-02-25T10:22:00Z">
+      <w:ins w:id="170" w:author="Dave Bridges" w:date="2015-02-25T10:22:00Z">
         <w:r>
           <w:t>a lack of changes in</w:t>
         </w:r>
       </w:ins>
-      <w:del w:id="151" w:author="Dave Bridges" w:date="2015-02-25T10:22:00Z">
+      <w:del w:id="171" w:author="Dave Bridges" w:date="2015-02-25T10:22:00Z">
         <w:r>
           <w:delText>d</w:delText>
         </w:r>
@@ -5326,29 +5459,29 @@
     <w:p>
       <w:pPr>
         <w:rPr>
-          <w:del w:id="152" w:author="Dave Bridges" w:date="2015-02-25T10:06:00Z"/>
-        </w:rPr>
-      </w:pPr>
-    </w:p>
-    <w:p>
-      <w:pPr>
-        <w:rPr>
-          <w:del w:id="153" w:author="Dave Bridges" w:date="2015-02-25T10:06:00Z"/>
-        </w:rPr>
-      </w:pPr>
-      <w:del w:id="154" w:author="Dave Bridges" w:date="2015-02-25T10:06:00Z">
+          <w:del w:id="172" w:author="Dave Bridges" w:date="2015-02-25T10:06:00Z"/>
+        </w:rPr>
+      </w:pPr>
+    </w:p>
+    <w:p>
+      <w:pPr>
+        <w:rPr>
+          <w:del w:id="173" w:author="Dave Bridges" w:date="2015-02-25T10:06:00Z"/>
+        </w:rPr>
+      </w:pPr>
+      <w:del w:id="174" w:author="Dave Bridges" w:date="2015-02-25T10:06:00Z">
         <w:r>
           <w:delText xml:space="preserve">Althought </w:delText>
         </w:r>
       </w:del>
-      <w:ins w:id="155" w:author="Irit Hochberg" w:date="2015-02-25T10:13:00Z">
-        <w:del w:id="156" w:author="Dave Bridges" w:date="2015-02-25T10:06:00Z">
+      <w:ins w:id="175" w:author="Irit Hochberg" w:date="2015-02-25T10:13:00Z">
+        <w:del w:id="176" w:author="Dave Bridges" w:date="2015-02-25T10:06:00Z">
           <w:r>
             <w:delText xml:space="preserve">the </w:delText>
           </w:r>
         </w:del>
       </w:ins>
-      <w:del w:id="157" w:author="Dave Bridges" w:date="2015-02-25T10:06:00Z">
+      <w:del w:id="177" w:author="Dave Bridges" w:date="2015-02-25T10:06:00Z">
         <w:r>
           <w:delText>Cushing's disease patients had a significantly higher incidence of diabetes, adipose tissue ceramides were not different between the groups. The biopsies were subcutaneous adipose tissue and not visceral and our cohort is quite small and possibly underpowered to unequivocally refute the ceramide-mediated glucocorticoid-induced insulin resistance hypothesis. Still, even t</w:delText>
         </w:r>
@@ -5371,9 +5504,7 @@
       <w:r>
         <w:t>These data provide a variety of novel transcriptional changes that may be causative of the co-morbidities associated with Cushing's disease.</w:t>
       </w:r>
-      <w:bookmarkStart w:id="158" w:name="_GoBack"/>
-      <w:bookmarkEnd w:id="158"/>
-      <w:del w:id="159" w:author="Innocence Harvey" w:date="2015-02-25T22:29:00Z">
+      <w:del w:id="178" w:author="Innocence Harvey" w:date="2015-02-25T22:29:00Z">
         <w:r>
           <w:delText xml:space="preserve"> </w:delText>
         </w:r>
@@ -5400,11 +5531,12 @@
         <w:pStyle w:val="Heading1"/>
       </w:pPr>
       <w:r>
+        <w:lastRenderedPageBreak/>
         <w:t>Funding</w:t>
       </w:r>
     </w:p>
     <w:p>
-      <w:commentRangeStart w:id="160"/>
+      <w:commentRangeStart w:id="179"/>
       <w:r>
         <w:t>This work was supported by Motor City Golf Classic (MCGC) Grant # G010640 and Le Bonheur Grant #</w:t>
       </w:r>
@@ -5414,12 +5546,12 @@
       <w:r>
         <w:t>.</w:t>
       </w:r>
-      <w:commentRangeEnd w:id="160"/>
+      <w:commentRangeEnd w:id="179"/>
       <w:r>
         <w:rPr>
           <w:rStyle w:val="CommentReference"/>
         </w:rPr>
-        <w:commentReference w:id="160"/>
+        <w:commentReference w:id="179"/>
       </w:r>
     </w:p>
     <w:p/>
@@ -5428,17 +5560,16 @@
         <w:pStyle w:val="Heading1"/>
       </w:pPr>
       <w:r>
-        <w:lastRenderedPageBreak/>
         <w:t>Author Contributions</w:t>
       </w:r>
     </w:p>
     <w:p>
-      <w:commentRangeStart w:id="161"/>
+      <w:commentRangeStart w:id="180"/>
       <w:proofErr w:type="spellStart"/>
       <w:r>
         <w:t>IH</w:t>
       </w:r>
-      <w:ins w:id="162" w:author="Dave Bridges" w:date="2015-02-25T10:14:00Z">
+      <w:ins w:id="181" w:author="Dave Bridges" w:date="2015-02-25T10:14:00Z">
         <w:r>
           <w:t>o</w:t>
         </w:r>
@@ -5526,7 +5657,7 @@
       <w:r>
         <w:t>IH</w:t>
       </w:r>
-      <w:ins w:id="163" w:author="Dave Bridges" w:date="2015-02-25T10:14:00Z">
+      <w:ins w:id="182" w:author="Dave Bridges" w:date="2015-02-25T10:14:00Z">
         <w:r>
           <w:t>o</w:t>
         </w:r>
@@ -5535,14 +5666,14 @@
       <w:r>
         <w:t xml:space="preserve"> and DB wrote the manuscript.</w:t>
       </w:r>
-      <w:commentRangeEnd w:id="161"/>
+      <w:commentRangeEnd w:id="180"/>
       <w:r>
         <w:rPr>
           <w:rStyle w:val="CommentReference"/>
         </w:rPr>
-        <w:commentReference w:id="161"/>
-      </w:r>
-      <w:ins w:id="164" w:author="Dave Bridges" w:date="2015-02-25T10:13:00Z">
+        <w:commentReference w:id="180"/>
+      </w:r>
+      <w:ins w:id="183" w:author="Dave Bridges" w:date="2015-02-25T10:13:00Z">
         <w:r>
           <w:t xml:space="preserve"> </w:t>
         </w:r>
@@ -5557,7 +5688,7 @@
       <w:pPr>
         <w:pStyle w:val="Heading1"/>
       </w:pPr>
-      <w:commentRangeStart w:id="165"/>
+      <w:commentRangeStart w:id="184"/>
       <w:r>
         <w:t>Acknowledgements</w:t>
       </w:r>
@@ -5591,13 +5722,13 @@
         <w:t xml:space="preserve"> for their valuable help in the study.  </w:t>
       </w:r>
     </w:p>
-    <w:commentRangeEnd w:id="165"/>
+    <w:commentRangeEnd w:id="184"/>
     <w:p>
       <w:r>
         <w:rPr>
           <w:rStyle w:val="CommentReference"/>
         </w:rPr>
-        <w:commentReference w:id="165"/>
+        <w:commentReference w:id="184"/>
       </w:r>
       <w:r>
         <w:br w:type="page"/>
@@ -7604,16 +7735,16 @@
     </w:p>
     <w:p/>
     <w:p>
-      <w:commentRangeStart w:id="166"/>
+      <w:commentRangeStart w:id="185"/>
       <w:r>
         <w:t>Figure 2:</w:t>
       </w:r>
-      <w:commentRangeEnd w:id="166"/>
+      <w:commentRangeEnd w:id="185"/>
       <w:r>
         <w:rPr>
           <w:rStyle w:val="CommentReference"/>
         </w:rPr>
-        <w:commentReference w:id="166"/>
+        <w:commentReference w:id="185"/>
       </w:r>
     </w:p>
     <w:p/>
@@ -7677,7 +7808,7 @@
     <w:p>
       <w:pPr>
         <w:rPr>
-          <w:ins w:id="167" w:author="Dave Bridges" w:date="2015-02-25T18:09:00Z"/>
+          <w:ins w:id="186" w:author="Dave Bridges" w:date="2015-02-25T18:09:00Z"/>
         </w:rPr>
       </w:pPr>
       <w:r>
@@ -7744,7 +7875,7 @@
       <w:r>
         <w:t xml:space="preserve"> genes in mouse subcutaneous adipose tissue.</w:t>
       </w:r>
-      <w:ins w:id="168" w:author="Dave Bridges" w:date="2015-02-25T18:11:00Z">
+      <w:ins w:id="187" w:author="Dave Bridges" w:date="2015-02-25T18:11:00Z">
         <w:r>
           <w:t xml:space="preserve">  Asterisks indicate q&lt;0.05.</w:t>
         </w:r>
@@ -7753,17 +7884,17 @@
     <w:p>
       <w:pPr>
         <w:rPr>
-          <w:ins w:id="169" w:author="Dave Bridges" w:date="2015-02-25T18:09:00Z"/>
-        </w:rPr>
-      </w:pPr>
-    </w:p>
-    <w:p>
-      <w:pPr>
-        <w:rPr>
-          <w:ins w:id="170" w:author="Dave Bridges" w:date="2015-02-25T18:22:00Z"/>
-        </w:rPr>
-      </w:pPr>
-      <w:ins w:id="171" w:author="Dave Bridges" w:date="2015-02-25T18:09:00Z">
+          <w:ins w:id="188" w:author="Dave Bridges" w:date="2015-02-25T18:09:00Z"/>
+        </w:rPr>
+      </w:pPr>
+    </w:p>
+    <w:p>
+      <w:pPr>
+        <w:rPr>
+          <w:ins w:id="189" w:author="Dave Bridges" w:date="2015-02-25T18:22:00Z"/>
+        </w:rPr>
+      </w:pPr>
+      <w:ins w:id="190" w:author="Dave Bridges" w:date="2015-02-25T18:09:00Z">
         <w:r>
           <w:rPr>
             <w:b/>
@@ -7802,17 +7933,17 @@
           <w:t xml:space="preserve">  A) Schematic of glycolysis and the TCA cycle, colored by gene expression changes in </w:t>
         </w:r>
       </w:ins>
-      <w:ins w:id="172" w:author="Dave Bridges" w:date="2015-02-25T18:10:00Z">
+      <w:ins w:id="191" w:author="Dave Bridges" w:date="2015-02-25T18:10:00Z">
         <w:r>
           <w:t xml:space="preserve">subcutaneous adipose tissue from </w:t>
         </w:r>
       </w:ins>
-      <w:ins w:id="173" w:author="Dave Bridges" w:date="2015-02-25T18:09:00Z">
+      <w:ins w:id="192" w:author="Dave Bridges" w:date="2015-02-25T18:09:00Z">
         <w:r>
           <w:t>Cushing</w:t>
         </w:r>
       </w:ins>
-      <w:ins w:id="174" w:author="Dave Bridges" w:date="2015-02-25T18:10:00Z">
+      <w:ins w:id="193" w:author="Dave Bridges" w:date="2015-02-25T18:10:00Z">
         <w:r>
           <w:t xml:space="preserve">’s subjects.  B) </w:t>
         </w:r>
@@ -7827,7 +7958,7 @@
           <w:t xml:space="preserve"> analysis of selected glucose oxidation genes from mouse subcutaneous adipose tissue after 12 weeks of dexamethasone treatment.  Asterisks indicate q&lt;0.05</w:t>
         </w:r>
       </w:ins>
-      <w:ins w:id="175" w:author="Dave Bridges" w:date="2015-02-25T18:11:00Z">
+      <w:ins w:id="194" w:author="Dave Bridges" w:date="2015-02-25T18:11:00Z">
         <w:r>
           <w:t>.</w:t>
         </w:r>
@@ -7836,18 +7967,18 @@
     <w:p>
       <w:pPr>
         <w:rPr>
-          <w:ins w:id="176" w:author="Dave Bridges" w:date="2015-02-25T18:22:00Z"/>
-        </w:rPr>
-      </w:pPr>
-    </w:p>
-    <w:p>
-      <w:pPr>
-        <w:rPr>
-          <w:ins w:id="177" w:author="Dave Bridges" w:date="2015-02-25T18:22:00Z"/>
-        </w:rPr>
-      </w:pPr>
-      <w:commentRangeStart w:id="178"/>
-      <w:ins w:id="179" w:author="Dave Bridges" w:date="2015-02-25T18:22:00Z">
+          <w:ins w:id="195" w:author="Dave Bridges" w:date="2015-02-25T18:22:00Z"/>
+        </w:rPr>
+      </w:pPr>
+    </w:p>
+    <w:p>
+      <w:pPr>
+        <w:rPr>
+          <w:ins w:id="196" w:author="Dave Bridges" w:date="2015-02-25T18:22:00Z"/>
+        </w:rPr>
+      </w:pPr>
+      <w:commentRangeStart w:id="197"/>
+      <w:ins w:id="198" w:author="Dave Bridges" w:date="2015-02-25T18:22:00Z">
         <w:r>
           <w:t>Figure 6:</w:t>
         </w:r>
@@ -7856,17 +7987,17 @@
     <w:p>
       <w:pPr>
         <w:rPr>
-          <w:ins w:id="180" w:author="Dave Bridges" w:date="2015-02-25T18:22:00Z"/>
-        </w:rPr>
-      </w:pPr>
-    </w:p>
-    <w:p>
-      <w:pPr>
-        <w:rPr>
-          <w:ins w:id="181" w:author="Dave Bridges" w:date="2015-02-25T18:22:00Z"/>
-        </w:rPr>
-      </w:pPr>
-      <w:ins w:id="182" w:author="Dave Bridges" w:date="2015-02-25T18:22:00Z">
+          <w:ins w:id="199" w:author="Dave Bridges" w:date="2015-02-25T18:22:00Z"/>
+        </w:rPr>
+      </w:pPr>
+    </w:p>
+    <w:p>
+      <w:pPr>
+        <w:rPr>
+          <w:ins w:id="200" w:author="Dave Bridges" w:date="2015-02-25T18:22:00Z"/>
+        </w:rPr>
+      </w:pPr>
+      <w:ins w:id="201" w:author="Dave Bridges" w:date="2015-02-25T18:22:00Z">
         <w:r>
           <w:t>Figure 7:</w:t>
         </w:r>
@@ -7875,47 +8006,47 @@
     <w:p>
       <w:pPr>
         <w:rPr>
-          <w:ins w:id="183" w:author="Dave Bridges" w:date="2015-02-25T18:22:00Z"/>
-        </w:rPr>
-      </w:pPr>
-    </w:p>
-    <w:p>
-      <w:pPr>
-        <w:rPr>
-          <w:ins w:id="184" w:author="Dave Bridges" w:date="2015-02-25T18:22:00Z"/>
-        </w:rPr>
-      </w:pPr>
-      <w:ins w:id="185" w:author="Dave Bridges" w:date="2015-02-25T18:22:00Z">
+          <w:ins w:id="202" w:author="Dave Bridges" w:date="2015-02-25T18:22:00Z"/>
+        </w:rPr>
+      </w:pPr>
+    </w:p>
+    <w:p>
+      <w:pPr>
+        <w:rPr>
+          <w:ins w:id="203" w:author="Dave Bridges" w:date="2015-02-25T18:22:00Z"/>
+        </w:rPr>
+      </w:pPr>
+      <w:ins w:id="204" w:author="Dave Bridges" w:date="2015-02-25T18:22:00Z">
         <w:r>
           <w:t>Figure 8:</w:t>
         </w:r>
       </w:ins>
     </w:p>
-    <w:commentRangeEnd w:id="178"/>
-    <w:p>
-      <w:ins w:id="186" w:author="Dave Bridges" w:date="2015-02-25T18:23:00Z">
+    <w:commentRangeEnd w:id="197"/>
+    <w:p>
+      <w:ins w:id="205" w:author="Dave Bridges" w:date="2015-02-25T18:23:00Z">
         <w:r>
           <w:rPr>
             <w:rStyle w:val="CommentReference"/>
           </w:rPr>
-          <w:commentReference w:id="178"/>
-        </w:r>
-      </w:ins>
-    </w:p>
-    <w:p>
-      <w:pPr>
-        <w:rPr>
-          <w:del w:id="188" w:author="Dave Bridges" w:date="2015-02-25T18:22:00Z"/>
-        </w:rPr>
-      </w:pPr>
-    </w:p>
-    <w:p>
-      <w:pPr>
-        <w:rPr>
-          <w:del w:id="189" w:author="Dave Bridges" w:date="2015-02-25T18:22:00Z"/>
-        </w:rPr>
-      </w:pPr>
-      <w:del w:id="190" w:author="Dave Bridges" w:date="2015-02-25T18:22:00Z">
+          <w:commentReference w:id="197"/>
+        </w:r>
+      </w:ins>
+    </w:p>
+    <w:p>
+      <w:pPr>
+        <w:rPr>
+          <w:del w:id="207" w:author="Dave Bridges" w:date="2015-02-25T18:22:00Z"/>
+        </w:rPr>
+      </w:pPr>
+    </w:p>
+    <w:p>
+      <w:pPr>
+        <w:rPr>
+          <w:del w:id="208" w:author="Dave Bridges" w:date="2015-02-25T18:22:00Z"/>
+        </w:rPr>
+      </w:pPr>
+      <w:del w:id="209" w:author="Dave Bridges" w:date="2015-02-25T18:22:00Z">
         <w:r>
           <w:delText xml:space="preserve">  Differential expression of genes in subcutanous adipose tissue from subjects with Cushing's disease compared to controls.  Heatmap of the differentially expressed genes in white adipose tissue.  In where several transcripts derived from a single were identified as differentially expressed, only the most significant was shown.  Individual values are colored as the log fold change for a particular gene in a particular subject compared to the average expression of that gene across all cohorts, with brown indicating less expression and green indicating more expression (designated in the key as Row Z-score).  The bar across the top indicates the subject’s diagnosis, red for Cushing's disease and blue for controls.</w:delText>
         </w:r>
@@ -7924,24 +8055,24 @@
     <w:p>
       <w:pPr>
         <w:rPr>
-          <w:del w:id="191" w:author="Dave Bridges" w:date="2015-02-25T18:22:00Z"/>
-        </w:rPr>
-      </w:pPr>
-    </w:p>
-    <w:p>
-      <w:pPr>
-        <w:rPr>
-          <w:del w:id="192" w:author="Dave Bridges" w:date="2015-02-25T18:22:00Z"/>
-        </w:rPr>
-      </w:pPr>
-    </w:p>
-    <w:p>
-      <w:pPr>
-        <w:rPr>
-          <w:del w:id="193" w:author="Dave Bridges" w:date="2015-02-25T18:22:00Z"/>
-        </w:rPr>
-      </w:pPr>
-      <w:del w:id="194" w:author="Dave Bridges" w:date="2015-02-25T18:22:00Z">
+          <w:del w:id="210" w:author="Dave Bridges" w:date="2015-02-25T18:22:00Z"/>
+        </w:rPr>
+      </w:pPr>
+    </w:p>
+    <w:p>
+      <w:pPr>
+        <w:rPr>
+          <w:del w:id="211" w:author="Dave Bridges" w:date="2015-02-25T18:22:00Z"/>
+        </w:rPr>
+      </w:pPr>
+    </w:p>
+    <w:p>
+      <w:pPr>
+        <w:rPr>
+          <w:del w:id="212" w:author="Dave Bridges" w:date="2015-02-25T18:22:00Z"/>
+        </w:rPr>
+      </w:pPr>
+      <w:del w:id="213" w:author="Dave Bridges" w:date="2015-02-25T18:22:00Z">
         <w:r>
           <w:delText xml:space="preserve">Figure: Expression changes of selected genes,.  mRNA Expression profile of genes involved </w:delText>
         </w:r>
@@ -7951,17 +8082,17 @@
     <w:p>
       <w:pPr>
         <w:rPr>
-          <w:del w:id="195" w:author="Dave Bridges" w:date="2015-02-25T18:22:00Z"/>
-        </w:rPr>
-      </w:pPr>
-    </w:p>
-    <w:p>
-      <w:pPr>
-        <w:rPr>
-          <w:del w:id="196" w:author="Dave Bridges" w:date="2015-02-25T18:22:00Z"/>
-        </w:rPr>
-      </w:pPr>
-      <w:del w:id="197" w:author="Dave Bridges" w:date="2015-02-25T18:22:00Z">
+          <w:del w:id="214" w:author="Dave Bridges" w:date="2015-02-25T18:22:00Z"/>
+        </w:rPr>
+      </w:pPr>
+    </w:p>
+    <w:p>
+      <w:pPr>
+        <w:rPr>
+          <w:del w:id="215" w:author="Dave Bridges" w:date="2015-02-25T18:22:00Z"/>
+        </w:rPr>
+      </w:pPr>
+      <w:del w:id="216" w:author="Dave Bridges" w:date="2015-02-25T18:22:00Z">
         <w:r>
           <w:delText>Asterisks indicate p&lt;0.05.  Data indicates mean +/- standard error of the mean.</w:delText>
         </w:r>
@@ -7984,11 +8115,11 @@
     </w:p>
     <w:p/>
     <w:p>
-      <w:commentRangeStart w:id="198"/>
+      <w:commentRangeStart w:id="217"/>
       <w:r>
         <w:t xml:space="preserve">Table 2: Summarized gene set enrichment analysis of </w:t>
       </w:r>
-      <w:del w:id="199" w:author="Dave Bridges" w:date="2015-02-25T18:23:00Z">
+      <w:del w:id="218" w:author="Dave Bridges" w:date="2015-02-25T18:23:00Z">
         <w:r>
           <w:delText xml:space="preserve">KEGG </w:delText>
         </w:r>
@@ -8008,12 +8139,12 @@
       <w:r>
         <w:t xml:space="preserve"> the specific genes which led to the enrichment of this category in our data.  A negative enrichment score indicates down-regulation of the category in Cushing's disease.  For a complete list see Supplementary Tables 2-5</w:t>
       </w:r>
-      <w:commentRangeEnd w:id="198"/>
+      <w:commentRangeEnd w:id="217"/>
       <w:r>
         <w:rPr>
           <w:rStyle w:val="CommentReference"/>
         </w:rPr>
-        <w:commentReference w:id="198"/>
+        <w:commentReference w:id="217"/>
       </w:r>
       <w:r>
         <w:t>.</w:t>
@@ -9122,7 +9253,7 @@
       </w:r>
     </w:p>
   </w:comment>
-  <w:comment w:id="111" w:author="Dave Bridges" w:date="2015-02-24T16:07:00Z" w:initials="DB">
+  <w:comment w:id="142" w:author="Dave Bridges" w:date="2015-02-25T18:21:00Z" w:initials="DB">
     <w:p>
       <w:pPr>
         <w:pStyle w:val="CommentText"/>
@@ -9134,11 +9265,11 @@
         <w:annotationRef/>
       </w:r>
       <w:r>
-        <w:t>Innocence what genes were the darkest colors in your diagram.  Also I need you to put this schematic in Figure 5</w:t>
+        <w:t>Dave Need KEGG ID</w:t>
       </w:r>
     </w:p>
   </w:comment>
-  <w:comment w:id="122" w:author="Dave Bridges" w:date="2015-02-25T18:21:00Z" w:initials="DB">
+  <w:comment w:id="143" w:author="Dave Bridges" w:date="2015-02-25T10:23:00Z" w:initials="DB">
     <w:p>
       <w:pPr>
         <w:pStyle w:val="CommentText"/>
@@ -9149,12 +9280,17 @@
         </w:rPr>
         <w:annotationRef/>
       </w:r>
-      <w:r>
-        <w:t>Dave Need KEGG ID</w:t>
+      <w:proofErr w:type="spellStart"/>
+      <w:r>
+        <w:t>Irit</w:t>
+      </w:r>
+      <w:proofErr w:type="spellEnd"/>
+      <w:r>
+        <w:t>, are you sure, these look pretty similar to me in Figure 7A</w:t>
       </w:r>
     </w:p>
   </w:comment>
-  <w:comment w:id="123" w:author="Dave Bridges" w:date="2015-02-25T10:23:00Z" w:initials="DB">
+  <w:comment w:id="146" w:author="Dave Bridges" w:date="2015-02-25T18:21:00Z" w:initials="DB">
     <w:p>
       <w:pPr>
         <w:pStyle w:val="CommentText"/>
@@ -9165,67 +9301,46 @@
         </w:rPr>
         <w:annotationRef/>
       </w:r>
+      <w:r>
+        <w:t>Dave, need NES (KEGG)</w:t>
+      </w:r>
+    </w:p>
+  </w:comment>
+  <w:comment w:id="153" w:author="Dave Bridges" w:date="2015-02-24T10:56:00Z" w:initials="DB">
+    <w:p>
+      <w:pPr>
+        <w:pStyle w:val="CommentText"/>
+      </w:pPr>
+      <w:r>
+        <w:rPr>
+          <w:rStyle w:val="CommentReference"/>
+        </w:rPr>
+        <w:annotationRef/>
+      </w:r>
       <w:proofErr w:type="spellStart"/>
       <w:r>
         <w:t>Irit</w:t>
       </w:r>
       <w:proofErr w:type="spellEnd"/>
       <w:r>
-        <w:t>, are you sure, these look pretty similar to me in Figure 7A</w:t>
+        <w:t xml:space="preserve">, </w:t>
+      </w:r>
+      <w:proofErr w:type="spellStart"/>
+      <w:r>
+        <w:t>im</w:t>
+      </w:r>
+      <w:proofErr w:type="spellEnd"/>
+      <w:r>
+        <w:t xml:space="preserve"> not sure what you mean here?</w:t>
       </w:r>
     </w:p>
   </w:comment>
-  <w:comment w:id="126" w:author="Dave Bridges" w:date="2015-02-25T18:21:00Z" w:initials="DB">
+  <w:comment w:id="161" w:author="Dave Bridges" w:date="2015-02-25T10:05:00Z" w:initials="DB">
     <w:p>
       <w:pPr>
         <w:pStyle w:val="CommentText"/>
       </w:pPr>
-      <w:r>
-        <w:rPr>
-          <w:rStyle w:val="CommentReference"/>
-        </w:rPr>
-        <w:annotationRef/>
-      </w:r>
-      <w:r>
-        <w:t>Dave, need NES (KEGG)</w:t>
-      </w:r>
-    </w:p>
-  </w:comment>
-  <w:comment w:id="133" w:author="Dave Bridges" w:date="2015-02-24T10:56:00Z" w:initials="DB">
-    <w:p>
-      <w:pPr>
-        <w:pStyle w:val="CommentText"/>
-      </w:pPr>
-      <w:r>
-        <w:rPr>
-          <w:rStyle w:val="CommentReference"/>
-        </w:rPr>
-        <w:annotationRef/>
-      </w:r>
-      <w:proofErr w:type="spellStart"/>
-      <w:r>
-        <w:t>Irit</w:t>
-      </w:r>
-      <w:proofErr w:type="spellEnd"/>
-      <w:r>
-        <w:t xml:space="preserve">, </w:t>
-      </w:r>
-      <w:proofErr w:type="spellStart"/>
-      <w:r>
-        <w:t>im</w:t>
-      </w:r>
-      <w:proofErr w:type="spellEnd"/>
-      <w:r>
-        <w:t xml:space="preserve"> not sure what you mean here?</w:t>
-      </w:r>
-    </w:p>
-  </w:comment>
-  <w:comment w:id="141" w:author="Dave Bridges" w:date="2015-02-25T10:05:00Z" w:initials="DB">
-    <w:p>
-      <w:pPr>
-        <w:pStyle w:val="CommentText"/>
-      </w:pPr>
-      <w:ins w:id="143" w:author="Dave Bridges" w:date="2015-02-25T10:05:00Z">
+      <w:ins w:id="163" w:author="Dave Bridges" w:date="2015-02-25T10:05:00Z">
         <w:r>
           <w:rPr>
             <w:rStyle w:val="CommentReference"/>
@@ -9238,7 +9353,7 @@
       </w:r>
     </w:p>
   </w:comment>
-  <w:comment w:id="160" w:author="Dave Bridges" w:date="2015-02-24T11:24:00Z" w:initials="DB">
+  <w:comment w:id="179" w:author="Dave Bridges" w:date="2015-02-24T11:24:00Z" w:initials="DB">
     <w:p>
       <w:pPr>
         <w:pStyle w:val="CommentText"/>
@@ -9259,7 +9374,7 @@
       </w:r>
     </w:p>
   </w:comment>
-  <w:comment w:id="161" w:author="Dave Bridges" w:date="2015-02-24T11:23:00Z" w:initials="DB">
+  <w:comment w:id="180" w:author="Dave Bridges" w:date="2015-02-24T11:23:00Z" w:initials="DB">
     <w:p>
       <w:pPr>
         <w:pStyle w:val="CommentText"/>
@@ -9296,7 +9411,7 @@
       </w:r>
     </w:p>
   </w:comment>
-  <w:comment w:id="165" w:author="Dave Bridges" w:date="2015-02-22T16:59:00Z" w:initials="DB">
+  <w:comment w:id="184" w:author="Dave Bridges" w:date="2015-02-22T16:59:00Z" w:initials="DB">
     <w:p>
       <w:pPr>
         <w:pStyle w:val="CommentText"/>
@@ -9320,7 +9435,7 @@
       </w:r>
     </w:p>
   </w:comment>
-  <w:comment w:id="166" w:author="Dave Bridges" w:date="2015-02-24T15:04:00Z" w:initials="DB">
+  <w:comment w:id="185" w:author="Dave Bridges" w:date="2015-02-24T15:04:00Z" w:initials="DB">
     <w:p>
       <w:pPr>
         <w:pStyle w:val="CommentText"/>
@@ -9336,12 +9451,12 @@
       </w:r>
     </w:p>
   </w:comment>
-  <w:comment w:id="178" w:author="Dave Bridges" w:date="2015-02-25T18:23:00Z" w:initials="DB">
+  <w:comment w:id="197" w:author="Dave Bridges" w:date="2015-02-25T18:23:00Z" w:initials="DB">
     <w:p>
       <w:pPr>
         <w:pStyle w:val="CommentText"/>
       </w:pPr>
-      <w:ins w:id="187" w:author="Dave Bridges" w:date="2015-02-25T18:23:00Z">
+      <w:ins w:id="206" w:author="Dave Bridges" w:date="2015-02-25T18:23:00Z">
         <w:r>
           <w:rPr>
             <w:rStyle w:val="CommentReference"/>
@@ -9354,7 +9469,7 @@
       </w:r>
     </w:p>
   </w:comment>
-  <w:comment w:id="198" w:author="Dave Bridges" w:date="2015-02-25T18:23:00Z" w:initials="DB">
+  <w:comment w:id="217" w:author="Dave Bridges" w:date="2015-02-25T18:23:00Z" w:initials="DB">
     <w:p>
       <w:pPr>
         <w:pStyle w:val="CommentText"/>

</xml_diff>

<commit_message>
Added letters to Figure 4
</commit_message>
<xml_diff>
--- a/manuscript/Cushing-Manuscript/manuscript.docx
+++ b/manuscript/Cushing-Manuscript/manuscript.docx
@@ -17,233 +17,194 @@
       <w:r>
         <w:t xml:space="preserve"> disease adipose gene expression profile </w:t>
       </w:r>
-      <w:del w:id="0" w:author="Irit Hochberg" w:date="2015-02-26T12:29:00Z">
-        <w:r>
-          <w:delText xml:space="preserve">in human adipose </w:delText>
-        </w:r>
-        <w:r>
-          <w:delText>tissue</w:delText>
-        </w:r>
-      </w:del>
-      <w:ins w:id="1" w:author="Irit Hochberg" w:date="2015-02-26T09:01:00Z">
-        <w:r>
-          <w:t xml:space="preserve">reveals </w:t>
-        </w:r>
-        <w:commentRangeStart w:id="2"/>
-        <w:del w:id="3" w:author="Dave Bridges" w:date="2015-02-26T08:12:00Z">
-          <w:r>
-            <w:delText xml:space="preserve">the full spectrum of </w:delText>
-          </w:r>
-        </w:del>
+      <w:r>
+        <w:t xml:space="preserve">reveals </w:t>
+      </w:r>
+      <w:r>
+        <w:t xml:space="preserve">effects of </w:t>
+      </w:r>
+      <w:r>
+        <w:t xml:space="preserve">long term glucocorticoid effect on </w:t>
+      </w:r>
+      <w:r>
+        <w:t xml:space="preserve">subcutaneous </w:t>
+      </w:r>
+      <w:r>
+        <w:t xml:space="preserve">adipose </w:t>
+      </w:r>
+      <w:r>
+        <w:t>tissue</w:t>
+      </w:r>
+      <w:r>
+        <w:t xml:space="preserve"> in mice and humans.</w:t>
+      </w:r>
+    </w:p>
+    <w:p/>
+    <w:p>
+      <w:proofErr w:type="spellStart"/>
+      <w:r>
+        <w:t>Irit</w:t>
+      </w:r>
+      <w:proofErr w:type="spellEnd"/>
+      <w:r>
+        <w:t xml:space="preserve"> Hochberg</w:t>
+      </w:r>
+      <w:r>
+        <w:rPr>
+          <w:vertAlign w:val="superscript"/>
+        </w:rPr>
+        <w:t>1</w:t>
+      </w:r>
+      <w:proofErr w:type="gramStart"/>
+      <w:r>
+        <w:rPr>
+          <w:vertAlign w:val="superscript"/>
+        </w:rPr>
+        <w:t>,2</w:t>
+      </w:r>
+      <w:proofErr w:type="gramEnd"/>
+      <w:r>
+        <w:t>,</w:t>
+      </w:r>
+      <w:r>
+        <w:t xml:space="preserve"> </w:t>
+      </w:r>
+      <w:r>
+        <w:t xml:space="preserve">Innocence </w:t>
+      </w:r>
+      <w:r>
+        <w:t>Harvey</w:t>
+      </w:r>
+      <w:r>
+        <w:rPr>
+          <w:vertAlign w:val="superscript"/>
+        </w:rPr>
+        <w:t>3</w:t>
+      </w:r>
+      <w:r>
+        <w:t xml:space="preserve">, </w:t>
+      </w:r>
+      <w:proofErr w:type="spellStart"/>
+      <w:r>
+        <w:t>Quynh</w:t>
+      </w:r>
+      <w:proofErr w:type="spellEnd"/>
+      <w:r>
+        <w:t xml:space="preserve"> Tran</w:t>
+      </w:r>
+      <w:r>
+        <w:rPr>
+          <w:vertAlign w:val="superscript"/>
+        </w:rPr>
+        <w:t>4</w:t>
+      </w:r>
+      <w:r>
+        <w:t xml:space="preserve">, </w:t>
+      </w:r>
+      <w:r>
+        <w:t>Erin J. Stephenson</w:t>
+      </w:r>
+      <w:r>
+        <w:rPr>
+          <w:vertAlign w:val="superscript"/>
+        </w:rPr>
+        <w:t>3</w:t>
+      </w:r>
+      <w:r>
+        <w:t xml:space="preserve">, </w:t>
+      </w:r>
+      <w:r>
+        <w:t>Ariel R. Barkan</w:t>
+      </w:r>
+      <w:r>
+        <w:rPr>
+          <w:vertAlign w:val="superscript"/>
+        </w:rPr>
+        <w:t>5</w:t>
+      </w:r>
+      <w:r>
+        <w:t xml:space="preserve"> , Alan R. S</w:t>
+      </w:r>
+      <w:r>
+        <w:t>altiel</w:t>
+      </w:r>
+      <w:r>
+        <w:rPr>
+          <w:vertAlign w:val="superscript"/>
+        </w:rPr>
+        <w:t>1</w:t>
+      </w:r>
+      <w:r>
+        <w:t xml:space="preserve"> , William F. Chandler</w:t>
+      </w:r>
+      <w:r>
+        <w:rPr>
+          <w:vertAlign w:val="superscript"/>
+        </w:rPr>
+        <w:t>6</w:t>
+      </w:r>
+      <w:r>
+        <w:t xml:space="preserve">  and Dave Bridges</w:t>
+      </w:r>
+      <w:r>
+        <w:rPr>
+          <w:vertAlign w:val="superscript"/>
+        </w:rPr>
+        <w:t>1,7,8</w:t>
+      </w:r>
+      <w:r>
+        <w:t>.</w:t>
+      </w:r>
+    </w:p>
+    <w:p/>
+    <w:p>
+      <w:r>
+        <w:t xml:space="preserve">ABBREVIATED TITLE:  </w:t>
+      </w:r>
+      <w:proofErr w:type="spellStart"/>
+      <w:r>
+        <w:t>Transcriptomic</w:t>
+      </w:r>
+      <w:proofErr w:type="spellEnd"/>
+      <w:r>
+        <w:t xml:space="preserve"> a</w:t>
+      </w:r>
+      <w:r>
+        <w:t>nalysis of Cushing Adipose Tissue</w:t>
+      </w:r>
+    </w:p>
+    <w:p/>
+    <w:p>
+      <w:r>
+        <w:t>KEY TERMS: Cushing</w:t>
+      </w:r>
+      <w:r>
+        <w:t xml:space="preserve">’s </w:t>
+      </w:r>
+      <w:proofErr w:type="gramStart"/>
+      <w:r>
+        <w:t>Syndrome</w:t>
+      </w:r>
+      <w:proofErr w:type="gramEnd"/>
+      <w:r>
+        <w:t xml:space="preserve">, </w:t>
+      </w:r>
+      <w:r>
+        <w:t>lipolysis, insulin resistance, g</w:t>
+      </w:r>
+      <w:r>
+        <w:t xml:space="preserve">lucocorticoid, </w:t>
+      </w:r>
+      <w:proofErr w:type="spellStart"/>
+      <w:r>
+        <w:t>lipogenesis</w:t>
+      </w:r>
+      <w:proofErr w:type="spellEnd"/>
+      <w:ins w:id="0" w:author="Irit Hochberg" w:date="2015-02-26T09:05:00Z">
+        <w:r>
+          <w:t>,</w:t>
+        </w:r>
       </w:ins>
-      <w:ins w:id="4" w:author="Dave Bridges" w:date="2015-02-26T08:12:00Z">
-        <w:r>
-          <w:t xml:space="preserve">effects of </w:t>
-        </w:r>
-        <w:commentRangeEnd w:id="2"/>
-        <w:r>
-          <w:rPr>
-            <w:rStyle w:val="CommentReference"/>
-          </w:rPr>
-          <w:commentReference w:id="2"/>
-        </w:r>
-      </w:ins>
-      <w:ins w:id="6" w:author="Irit Hochberg" w:date="2015-02-26T09:01:00Z">
-        <w:r>
-          <w:t xml:space="preserve">long term glucocorticoid effect on </w:t>
-        </w:r>
-      </w:ins>
-      <w:ins w:id="7" w:author="Irit Hochberg" w:date="2015-02-26T09:05:00Z">
-        <w:r>
-          <w:t xml:space="preserve">adipose </w:t>
-        </w:r>
-        <w:r>
-          <w:t xml:space="preserve">tissue </w:t>
-        </w:r>
-        <w:r>
-          <w:t>in humans</w:t>
-        </w:r>
-      </w:ins>
-      <w:ins w:id="8" w:author="Irit Hochberg" w:date="2015-02-26T09:01:00Z">
-        <w:r>
-          <w:t xml:space="preserve"> </w:t>
-        </w:r>
-      </w:ins>
-      <w:ins w:id="9" w:author="Irit Hochberg" w:date="2015-02-26T08:12:00Z">
-        <w:r>
-          <w:t xml:space="preserve"> </w:t>
-        </w:r>
-      </w:ins>
-      <w:r>
-        <w:t xml:space="preserve"> </w:t>
-      </w:r>
-    </w:p>
-    <w:p/>
-    <w:p>
-      <w:proofErr w:type="spellStart"/>
-      <w:r>
-        <w:t>Irit</w:t>
-      </w:r>
-      <w:proofErr w:type="spellEnd"/>
-      <w:r>
-        <w:t xml:space="preserve"> Hochberg</w:t>
-      </w:r>
-      <w:r>
-        <w:rPr>
-          <w:vertAlign w:val="superscript"/>
-        </w:rPr>
-        <w:t>1</w:t>
-      </w:r>
-      <w:proofErr w:type="gramStart"/>
-      <w:r>
-        <w:rPr>
-          <w:vertAlign w:val="superscript"/>
-        </w:rPr>
-        <w:t>,2</w:t>
-      </w:r>
-      <w:proofErr w:type="gramEnd"/>
-      <w:r>
-        <w:t>,</w:t>
-      </w:r>
-      <w:r>
-        <w:t xml:space="preserve"> </w:t>
-      </w:r>
-      <w:r>
-        <w:t xml:space="preserve">Innocence </w:t>
-      </w:r>
-      <w:r>
-        <w:t>Harvey</w:t>
-      </w:r>
-      <w:r>
-        <w:rPr>
-          <w:vertAlign w:val="superscript"/>
-        </w:rPr>
-        <w:t>3</w:t>
-      </w:r>
-      <w:r>
-        <w:t xml:space="preserve">, </w:t>
-      </w:r>
-      <w:proofErr w:type="spellStart"/>
-      <w:r>
-        <w:t>Quynh</w:t>
-      </w:r>
-      <w:proofErr w:type="spellEnd"/>
-      <w:r>
-        <w:t xml:space="preserve"> Tran</w:t>
-      </w:r>
-      <w:r>
-        <w:rPr>
-          <w:vertAlign w:val="superscript"/>
-        </w:rPr>
-        <w:t>4</w:t>
-      </w:r>
-      <w:r>
-        <w:t xml:space="preserve">, </w:t>
-      </w:r>
-      <w:r>
-        <w:t>Erin J. Stephenson</w:t>
-      </w:r>
-      <w:r>
-        <w:rPr>
-          <w:vertAlign w:val="superscript"/>
-        </w:rPr>
-        <w:t>3</w:t>
-      </w:r>
-      <w:r>
-        <w:t xml:space="preserve">, </w:t>
-      </w:r>
-      <w:r>
-        <w:t>Ariel R. Barkan</w:t>
-      </w:r>
-      <w:r>
-        <w:rPr>
-          <w:vertAlign w:val="superscript"/>
-        </w:rPr>
-        <w:t>5</w:t>
-      </w:r>
-      <w:r>
-        <w:t xml:space="preserve"> , Alan R. S</w:t>
-      </w:r>
-      <w:r>
-        <w:t>altiel</w:t>
-      </w:r>
-      <w:r>
-        <w:rPr>
-          <w:vertAlign w:val="superscript"/>
-        </w:rPr>
-        <w:t>1</w:t>
-      </w:r>
-      <w:r>
-        <w:t xml:space="preserve"> , William F. Chandler</w:t>
-      </w:r>
-      <w:r>
-        <w:rPr>
-          <w:vertAlign w:val="superscript"/>
-        </w:rPr>
-        <w:t>6</w:t>
-      </w:r>
-      <w:r>
-        <w:t xml:space="preserve">  and Dave Bridges</w:t>
-      </w:r>
-      <w:r>
-        <w:rPr>
-          <w:vertAlign w:val="superscript"/>
-        </w:rPr>
-        <w:t>1,7,8</w:t>
-      </w:r>
-      <w:r>
-        <w:t>.</w:t>
-      </w:r>
-    </w:p>
-    <w:p/>
-    <w:p>
-      <w:r>
-        <w:t xml:space="preserve">ABBREVIATED TITLE:  </w:t>
-      </w:r>
-      <w:proofErr w:type="spellStart"/>
-      <w:r>
-        <w:t>Transcriptomic</w:t>
-      </w:r>
-      <w:proofErr w:type="spellEnd"/>
-      <w:r>
-        <w:t xml:space="preserve"> a</w:t>
-      </w:r>
-      <w:r>
-        <w:t>nalysis of Cushing Adipose Tissue</w:t>
-      </w:r>
-    </w:p>
-    <w:p/>
-    <w:p>
-      <w:r>
-        <w:t>KEY TERMS: Cushing</w:t>
-      </w:r>
-      <w:r>
-        <w:t xml:space="preserve">’s </w:t>
-      </w:r>
-      <w:proofErr w:type="gramStart"/>
-      <w:r>
-        <w:t>Syndrome</w:t>
-      </w:r>
-      <w:proofErr w:type="gramEnd"/>
-      <w:r>
-        <w:t xml:space="preserve">, </w:t>
-      </w:r>
-      <w:r>
-        <w:t>lipolysis, insulin resistance, g</w:t>
-      </w:r>
-      <w:r>
-        <w:t xml:space="preserve">lucocorticoid, </w:t>
-      </w:r>
-      <w:proofErr w:type="spellStart"/>
-      <w:r>
-        <w:t>lipogenesis</w:t>
-      </w:r>
-      <w:proofErr w:type="spellEnd"/>
-      <w:ins w:id="10" w:author="Irit Hochberg" w:date="2015-02-26T09:05:00Z">
-        <w:r>
-          <w:t>,</w:t>
-        </w:r>
-      </w:ins>
       <w:r>
         <w:t xml:space="preserve"> RNA sequencing, </w:t>
       </w:r>
@@ -257,16 +218,16 @@
       <w:r>
         <w:t xml:space="preserve">WORD COUNT:  </w:t>
       </w:r>
-      <w:commentRangeStart w:id="11"/>
+      <w:commentRangeStart w:id="1"/>
       <w:r>
         <w:t>**</w:t>
       </w:r>
-      <w:commentRangeEnd w:id="11"/>
+      <w:commentRangeEnd w:id="1"/>
       <w:r>
         <w:rPr>
           <w:rStyle w:val="CommentReference"/>
         </w:rPr>
-        <w:commentReference w:id="11"/>
+        <w:commentReference w:id="1"/>
       </w:r>
     </w:p>
     <w:p/>
@@ -392,7 +353,7 @@
       </w:r>
     </w:p>
     <w:p>
-      <w:commentRangeStart w:id="12"/>
+      <w:commentRangeStart w:id="2"/>
       <w:r>
         <w:t xml:space="preserve">Glucocorticoids have major effects on adipose tissue </w:t>
       </w:r>
@@ -426,13 +387,13 @@
         <w:t>=11). We found higher expression of transcripts involved in several metabolic pathways, including…</w:t>
       </w:r>
     </w:p>
-    <w:commentRangeEnd w:id="12"/>
+    <w:commentRangeEnd w:id="2"/>
     <w:p>
       <w:r>
         <w:rPr>
           <w:rStyle w:val="CommentReference"/>
         </w:rPr>
-        <w:commentReference w:id="12"/>
+        <w:commentReference w:id="2"/>
       </w:r>
     </w:p>
     <w:p>
@@ -497,7 +458,7 @@
       <w:r>
         <w:t>Cushing’s syndrome</w:t>
       </w:r>
-      <w:ins w:id="13" w:author="Dave Bridges" w:date="2015-02-26T08:16:00Z">
+      <w:ins w:id="3" w:author="Dave Bridges" w:date="2015-02-26T08:16:00Z">
         <w:r>
           <w:t xml:space="preserve"> </w:t>
         </w:r>
@@ -609,7 +570,7 @@
       <w:r>
         <w:t>adipose tissue metabolism, including promotion of adipocyte differentiation</w:t>
       </w:r>
-      <w:ins w:id="14" w:author="Dave Bridges" w:date="2015-02-26T08:17:00Z">
+      <w:ins w:id="4" w:author="Dave Bridges" w:date="2015-02-26T08:17:00Z">
         <w:r>
           <w:t xml:space="preserve"> </w:t>
         </w:r>
@@ -642,12 +603,12 @@
         </w:rPr>
         <w:t xml:space="preserve"> 1987)</w:t>
       </w:r>
-      <w:ins w:id="15" w:author="Dave Bridges" w:date="2015-02-26T08:17:00Z">
+      <w:ins w:id="5" w:author="Dave Bridges" w:date="2015-02-26T08:17:00Z">
         <w:r>
           <w:fldChar w:fldCharType="end"/>
         </w:r>
       </w:ins>
-      <w:ins w:id="16" w:author="Dave Bridges" w:date="2015-02-26T08:18:00Z">
+      <w:ins w:id="6" w:author="Dave Bridges" w:date="2015-02-26T08:18:00Z">
         <w:r>
           <w:t xml:space="preserve"> </w:t>
         </w:r>
@@ -808,7 +769,7 @@
       <w:r>
         <w:t>gene expression changes in adipose tissue in response to long</w:t>
       </w:r>
-      <w:ins w:id="17" w:author="Dave Bridges" w:date="2015-02-26T08:21:00Z">
+      <w:ins w:id="7" w:author="Dave Bridges" w:date="2015-02-26T08:21:00Z">
         <w:r>
           <w:t>-</w:t>
         </w:r>
@@ -1253,11 +1214,11 @@
       <w:pPr>
         <w:pStyle w:val="Heading2"/>
       </w:pPr>
-      <w:commentRangeStart w:id="18"/>
+      <w:commentRangeStart w:id="8"/>
       <w:r>
         <w:t>Quantitative Real-Time PCR</w:t>
       </w:r>
-      <w:commentRangeEnd w:id="18"/>
+      <w:commentRangeEnd w:id="8"/>
       <w:r>
         <w:rPr>
           <w:rStyle w:val="CommentReference"/>
@@ -1266,7 +1227,7 @@
           <w:bCs w:val="0"/>
           <w:color w:val="auto"/>
         </w:rPr>
-        <w:commentReference w:id="18"/>
+        <w:commentReference w:id="8"/>
       </w:r>
     </w:p>
     <w:p/>
@@ -1949,16 +1910,16 @@
       <w:r>
         <w:t xml:space="preserve"> control patients is enriched in genes from gene ontology, KEGG, transcription factor or </w:t>
       </w:r>
-      <w:commentRangeStart w:id="19"/>
+      <w:commentRangeStart w:id="9"/>
       <w:r>
         <w:t xml:space="preserve">microRNA target gene sets. </w:t>
       </w:r>
-      <w:commentRangeEnd w:id="19"/>
+      <w:commentRangeEnd w:id="9"/>
       <w:r>
         <w:rPr>
           <w:rStyle w:val="CommentReference"/>
         </w:rPr>
-        <w:commentReference w:id="19"/>
+        <w:commentReference w:id="9"/>
       </w:r>
       <w:r>
         <w:t xml:space="preserve">The gene list was ranked based on t-statistics and the statistical significance of the enrichment score was determined by performing 1000 phenotype permutation. Other settings for GSEA were left </w:t>
@@ -1966,33 +1927,32 @@
       <w:r>
         <w:t>to the software defaults.  All code and raw data from this study are available through the Gene Expression Omnibus (</w:t>
       </w:r>
-      <w:commentRangeStart w:id="20"/>
+      <w:commentRangeStart w:id="10"/>
       <w:r>
         <w:t>GSEXXXXX</w:t>
       </w:r>
-      <w:commentRangeEnd w:id="20"/>
+      <w:commentRangeEnd w:id="10"/>
       <w:r>
         <w:rPr>
           <w:rStyle w:val="CommentReference"/>
         </w:rPr>
-        <w:commentReference w:id="20"/>
+        <w:commentReference w:id="10"/>
       </w:r>
       <w:r>
         <w:t xml:space="preserve">) and at </w:t>
       </w:r>
-      <w:commentRangeStart w:id="21"/>
+      <w:commentRangeStart w:id="11"/>
       <w:r>
         <w:t>http://bridgeslab.github.io/CushingAcromegalyStudy/</w:t>
       </w:r>
-      <w:commentRangeEnd w:id="21"/>
+      <w:commentRangeEnd w:id="11"/>
       <w:r>
         <w:rPr>
           <w:rStyle w:val="CommentReference"/>
         </w:rPr>
-        <w:commentReference w:id="21"/>
-      </w:r>
-    </w:p>
-    <w:p/>
+        <w:commentReference w:id="11"/>
+      </w:r>
+    </w:p>
     <w:p>
       <w:pPr>
         <w:pStyle w:val="Heading1"/>
@@ -2049,43 +2009,18 @@
         <w:t xml:space="preserve"> weight (p=0.47), body mass index (BMI) (p=0.27</w:t>
       </w:r>
       <w:r>
-        <w:rPr>
-          <w:rPrChange w:id="22" w:author="Dave Bridges" w:date="2015-02-26T08:35:00Z">
-            <w:rPr/>
-          </w:rPrChange>
-        </w:rPr>
         <w:t xml:space="preserve">) and abdominal </w:t>
       </w:r>
       <w:r>
-        <w:rPr>
-          <w:rPrChange w:id="23" w:author="Dave Bridges" w:date="2015-02-26T08:35:00Z">
-            <w:rPr/>
-          </w:rPrChange>
-        </w:rPr>
         <w:t>circumference</w:t>
       </w:r>
       <w:r>
-        <w:rPr>
-          <w:rPrChange w:id="24" w:author="Dave Bridges" w:date="2015-02-26T08:35:00Z">
-            <w:rPr/>
-          </w:rPrChange>
-        </w:rPr>
         <w:t xml:space="preserve"> (p</w:t>
       </w:r>
       <w:r>
-        <w:rPr>
-          <w:rPrChange w:id="25" w:author="Dave Bridges" w:date="2015-02-26T08:35:00Z">
-            <w:rPr/>
-          </w:rPrChange>
-        </w:rPr>
         <w:t>=0.07, Figure 1A</w:t>
       </w:r>
       <w:r>
-        <w:rPr>
-          <w:rPrChange w:id="26" w:author="Dave Bridges" w:date="2015-02-26T08:35:00Z">
-            <w:rPr/>
-          </w:rPrChange>
-        </w:rPr>
         <w:t xml:space="preserve">), consistent with Cushing’s patients having elevated fat </w:t>
       </w:r>
       <w:r>
@@ -2386,16 +2321,16 @@
       <w:r>
         <w:t xml:space="preserve"> been previously </w:t>
       </w:r>
-      <w:commentRangeStart w:id="27"/>
+      <w:commentRangeStart w:id="12"/>
       <w:r>
         <w:t>reported</w:t>
       </w:r>
-      <w:commentRangeEnd w:id="27"/>
+      <w:commentRangeEnd w:id="12"/>
       <w:r>
         <w:rPr>
           <w:rStyle w:val="CommentReference"/>
         </w:rPr>
-        <w:commentReference w:id="27"/>
+        <w:commentReference w:id="12"/>
       </w:r>
       <w:r>
         <w:t>.</w:t>
@@ -2522,19 +2457,19 @@
       <w:r>
         <w:t xml:space="preserve">and 11 controls.  We identified </w:t>
       </w:r>
-      <w:commentRangeStart w:id="28"/>
+      <w:commentRangeStart w:id="13"/>
       <w:r>
         <w:t xml:space="preserve">473 </w:t>
       </w:r>
       <w:r>
         <w:t xml:space="preserve">genes </w:t>
       </w:r>
-      <w:commentRangeEnd w:id="28"/>
+      <w:commentRangeEnd w:id="13"/>
       <w:r>
         <w:rPr>
           <w:rStyle w:val="CommentReference"/>
         </w:rPr>
-        <w:commentReference w:id="28"/>
+        <w:commentReference w:id="13"/>
       </w:r>
       <w:r>
         <w:t>that had significantly different expression in</w:t>
@@ -2890,21 +2825,18 @@
         <w:t xml:space="preserve"> </w:t>
       </w:r>
       <w:r>
-        <w:t xml:space="preserve">but </w:t>
+        <w:t xml:space="preserve">but no significant changes </w:t>
       </w:r>
       <w:proofErr w:type="gramStart"/>
       <w:r>
-        <w:t>no  significant</w:t>
-      </w:r>
+        <w:t xml:space="preserve">in  </w:t>
+      </w:r>
+      <w:proofErr w:type="spellStart"/>
+      <w:r>
+        <w:t>adiponectin</w:t>
+      </w:r>
+      <w:proofErr w:type="spellEnd"/>
       <w:proofErr w:type="gramEnd"/>
-      <w:r>
-        <w:t xml:space="preserve"> changes in  </w:t>
-      </w:r>
-      <w:proofErr w:type="spellStart"/>
-      <w:r>
-        <w:t>adiponectin</w:t>
-      </w:r>
-      <w:proofErr w:type="spellEnd"/>
       <w:r>
         <w:t xml:space="preserve"> mRNA levels (</w:t>
       </w:r>
@@ -2938,12 +2870,7 @@
       </w:r>
       <w:proofErr w:type="spellStart"/>
       <w:r>
-        <w:t>Upregulate</w:t>
-      </w:r>
-      <w:bookmarkStart w:id="29" w:name="_GoBack"/>
-      <w:bookmarkEnd w:id="29"/>
-      <w:r>
-        <w:t>d</w:t>
+        <w:t>Upregulated</w:t>
       </w:r>
       <w:proofErr w:type="spellEnd"/>
       <w:r>
@@ -3006,7 +2933,8 @@
       <w:r>
         <w:t xml:space="preserve">including </w:t>
       </w:r>
-      <w:ins w:id="30" w:author="Irit Hochberg" w:date="2015-02-26T13:42:00Z">
+      <w:bookmarkStart w:id="14" w:name="_GoBack"/>
+      <w:ins w:id="15" w:author="Irit Hochberg" w:date="2015-02-26T13:42:00Z">
         <w:r>
           <w:rPr>
             <w:i/>
@@ -3014,6 +2942,7 @@
           <w:t>ACACA,</w:t>
         </w:r>
       </w:ins>
+      <w:bookmarkEnd w:id="14"/>
       <w:r>
         <w:rPr>
           <w:i/>
@@ -3044,22 +2973,22 @@
       <w:r>
         <w:t xml:space="preserve"> (Figure </w:t>
       </w:r>
-      <w:ins w:id="31" w:author="Irit Hochberg" w:date="2015-02-26T13:39:00Z">
+      <w:ins w:id="16" w:author="Irit Hochberg" w:date="2015-02-26T13:39:00Z">
         <w:r>
           <w:t>4A</w:t>
         </w:r>
       </w:ins>
-      <w:ins w:id="32" w:author="Irit Hochberg" w:date="2015-02-26T08:12:00Z">
+      <w:ins w:id="17" w:author="Irit Hochberg" w:date="2015-02-26T08:12:00Z">
         <w:r>
           <w:t>)</w:t>
         </w:r>
       </w:ins>
-      <w:ins w:id="33" w:author="Innocence Harvey" w:date="2015-02-26T08:12:00Z">
+      <w:ins w:id="18" w:author="Innocence Harvey" w:date="2015-02-26T08:12:00Z">
         <w:r>
           <w:t>3A)</w:t>
         </w:r>
       </w:ins>
-      <w:ins w:id="34" w:author="Innocence Harvey" w:date="2015-02-25T22:14:00Z">
+      <w:ins w:id="19" w:author="Innocence Harvey" w:date="2015-02-25T22:14:00Z">
         <w:r>
           <w:t>.</w:t>
         </w:r>
@@ -3142,7 +3071,7 @@
       <w:r>
         <w:t xml:space="preserve">(Figure </w:t>
       </w:r>
-      <w:ins w:id="35" w:author="Irit Hochberg" w:date="2015-02-26T13:39:00Z">
+      <w:ins w:id="20" w:author="Irit Hochberg" w:date="2015-02-26T13:39:00Z">
         <w:r>
           <w:t>4B</w:t>
         </w:r>
@@ -3156,28 +3085,28 @@
     </w:p>
     <w:p/>
     <w:p>
-      <w:del w:id="36" w:author="Irit Hochberg" w:date="2015-02-26T13:55:00Z">
+      <w:del w:id="21" w:author="Irit Hochberg" w:date="2015-02-26T13:55:00Z">
         <w:r>
           <w:delText xml:space="preserve">Transcripts involved in triglyceride synthesis that were expressed at higher levels in Cushing's patients </w:delText>
         </w:r>
       </w:del>
-      <w:del w:id="37" w:author="Irit Hochberg" w:date="2015-02-26T13:40:00Z">
+      <w:del w:id="22" w:author="Irit Hochberg" w:date="2015-02-26T13:40:00Z">
         <w:r>
           <w:delText xml:space="preserve">include mRNAs for the </w:delText>
         </w:r>
-        <w:commentRangeStart w:id="38"/>
+        <w:commentRangeStart w:id="23"/>
         <w:r>
           <w:delText>two</w:delText>
         </w:r>
       </w:del>
-      <w:commentRangeEnd w:id="38"/>
+      <w:commentRangeEnd w:id="23"/>
       <w:r>
         <w:rPr>
           <w:rStyle w:val="CommentReference"/>
         </w:rPr>
-        <w:commentReference w:id="38"/>
-      </w:r>
-      <w:del w:id="39" w:author="Irit Hochberg" w:date="2015-02-26T13:40:00Z">
+        <w:commentReference w:id="23"/>
+      </w:r>
+      <w:del w:id="24" w:author="Irit Hochberg" w:date="2015-02-26T13:40:00Z">
         <w:r>
           <w:delText xml:space="preserve"> main fatty acid synthesis enzymes Acetyl-Coenzyme </w:delText>
         </w:r>
@@ -3194,13 +3123,13 @@
           <w:delText xml:space="preserve">), </w:delText>
         </w:r>
       </w:del>
-      <w:ins w:id="40" w:author="Irit Hochberg" w:date="2015-02-26T14:02:00Z">
+      <w:ins w:id="25" w:author="Irit Hochberg" w:date="2015-02-26T14:02:00Z">
         <w:r>
           <w:t xml:space="preserve">The triglyceride synthesis genes </w:t>
         </w:r>
       </w:ins>
-      <w:commentRangeStart w:id="41"/>
-      <w:del w:id="42" w:author="Irit Hochberg" w:date="2015-02-26T14:02:00Z">
+      <w:commentRangeStart w:id="26"/>
+      <w:del w:id="27" w:author="Irit Hochberg" w:date="2015-02-26T14:02:00Z">
         <w:r>
           <w:delText>Mitochondrial glycerol-3-phosphate acyltransferasel (</w:delText>
         </w:r>
@@ -3211,7 +3140,7 @@
         </w:rPr>
         <w:t>GPAM</w:t>
       </w:r>
-      <w:del w:id="43" w:author="Irit Hochberg" w:date="2015-02-26T14:02:00Z">
+      <w:del w:id="28" w:author="Irit Hochberg" w:date="2015-02-26T14:02:00Z">
         <w:r>
           <w:delText>)</w:delText>
         </w:r>
@@ -3219,7 +3148,7 @@
       <w:r>
         <w:t xml:space="preserve">, </w:t>
       </w:r>
-      <w:del w:id="44" w:author="Irit Hochberg" w:date="2015-02-26T14:02:00Z">
+      <w:del w:id="29" w:author="Irit Hochberg" w:date="2015-02-26T14:02:00Z">
         <w:r>
           <w:delText>Diacylglycerol O-acyltransfe</w:delText>
         </w:r>
@@ -3233,7 +3162,7 @@
         </w:rPr>
         <w:t>DGAT2</w:t>
       </w:r>
-      <w:del w:id="45" w:author="Irit Hochberg" w:date="2015-02-26T14:02:00Z">
+      <w:del w:id="30" w:author="Irit Hochberg" w:date="2015-02-26T14:02:00Z">
         <w:r>
           <w:delText>)</w:delText>
         </w:r>
@@ -3247,7 +3176,7 @@
         </w:rPr>
         <w:t>DGAT1</w:t>
       </w:r>
-      <w:del w:id="46" w:author="Irit Hochberg" w:date="2015-02-26T14:02:00Z">
+      <w:del w:id="31" w:author="Irit Hochberg" w:date="2015-02-26T14:02:00Z">
         <w:r>
           <w:delText>)</w:delText>
         </w:r>
@@ -3287,19 +3216,19 @@
       <w:r>
         <w:t xml:space="preserve">and </w:t>
       </w:r>
-      <w:commentRangeStart w:id="47"/>
+      <w:commentRangeStart w:id="32"/>
       <w:r>
         <w:rPr>
           <w:i/>
         </w:rPr>
         <w:t>LPIN1</w:t>
       </w:r>
-      <w:commentRangeEnd w:id="47"/>
+      <w:commentRangeEnd w:id="32"/>
       <w:r>
         <w:rPr>
           <w:rStyle w:val="CommentReference"/>
         </w:rPr>
-        <w:commentReference w:id="47"/>
+        <w:commentReference w:id="32"/>
       </w:r>
       <w:r>
         <w:t xml:space="preserve"> </w:t>
@@ -3310,7 +3239,7 @@
       <w:r>
         <w:t xml:space="preserve"> were all </w:t>
       </w:r>
-      <w:del w:id="48" w:author="Irit Hochberg" w:date="2015-02-26T14:03:00Z">
+      <w:del w:id="33" w:author="Irit Hochberg" w:date="2015-02-26T14:03:00Z">
         <w:r>
           <w:delText xml:space="preserve">significantly </w:delText>
         </w:r>
@@ -3332,27 +3261,27 @@
       <w:r>
         <w:t xml:space="preserve"> (Figure </w:t>
       </w:r>
-      <w:commentRangeStart w:id="49"/>
-      <w:del w:id="50" w:author="Irit Hochberg" w:date="2015-02-26T13:39:00Z">
+      <w:commentRangeStart w:id="34"/>
+      <w:del w:id="35" w:author="Irit Hochberg" w:date="2015-02-26T13:39:00Z">
         <w:r>
           <w:delText>3C</w:delText>
         </w:r>
       </w:del>
-      <w:commentRangeEnd w:id="49"/>
-      <w:ins w:id="51" w:author="Irit Hochberg" w:date="2015-02-26T13:39:00Z">
+      <w:commentRangeEnd w:id="34"/>
+      <w:ins w:id="36" w:author="Irit Hochberg" w:date="2015-02-26T13:39:00Z">
         <w:r>
           <w:t>4C</w:t>
         </w:r>
       </w:ins>
-      <w:ins w:id="52" w:author="Irit Hochberg" w:date="2015-02-26T08:12:00Z">
+      <w:ins w:id="37" w:author="Irit Hochberg" w:date="2015-02-26T08:12:00Z">
         <w:r>
           <w:rPr>
             <w:rStyle w:val="CommentReference"/>
           </w:rPr>
-          <w:commentReference w:id="49"/>
+          <w:commentReference w:id="34"/>
         </w:r>
       </w:ins>
-      <w:del w:id="53" w:author="Irit Hochberg" w:date="2015-02-26T08:12:00Z">
+      <w:del w:id="38" w:author="Irit Hochberg" w:date="2015-02-26T08:12:00Z">
         <w:r>
           <w:delText>3C</w:delText>
         </w:r>
@@ -3363,12 +3292,12 @@
       <w:r>
         <w:t xml:space="preserve">.  </w:t>
       </w:r>
-      <w:commentRangeEnd w:id="41"/>
+      <w:commentRangeEnd w:id="26"/>
       <w:r>
         <w:rPr>
           <w:rStyle w:val="CommentReference"/>
         </w:rPr>
-        <w:commentReference w:id="41"/>
+        <w:commentReference w:id="26"/>
       </w:r>
     </w:p>
     <w:p/>
@@ -3402,19 +3331,13 @@
         <w:t>ex vivo</w:t>
       </w:r>
       <w:r>
-        <w:t xml:space="preserve"> explants of subcutaneous adipose </w:t>
-      </w:r>
-      <w:commentRangeStart w:id="54"/>
-      <w:r>
-        <w:t>tissue</w:t>
-      </w:r>
-      <w:commentRangeEnd w:id="54"/>
-      <w:r>
-        <w:rPr>
-          <w:rStyle w:val="CommentReference"/>
-        </w:rPr>
-        <w:commentReference w:id="54"/>
-      </w:r>
+        <w:t xml:space="preserve"> explants of subcutaneous adipose tissue</w:t>
+      </w:r>
+      <w:ins w:id="39" w:author="Dave Bridges" w:date="2015-02-26T08:46:00Z">
+        <w:r>
+          <w:t xml:space="preserve"> (Figure 1D)</w:t>
+        </w:r>
+      </w:ins>
       <w:r>
         <w:t xml:space="preserve">.  Among genes that may liberate fatty acids from triglycerides, </w:t>
       </w:r>
@@ -3442,147 +3365,135 @@
       <w:r>
         <w:t xml:space="preserve">) </w:t>
       </w:r>
-      <w:ins w:id="55" w:author="Irit Hochberg" w:date="2015-02-26T14:03:00Z">
-        <w:r>
-          <w:t>n</w:t>
+      <w:r>
+        <w:t>n</w:t>
+      </w:r>
+      <w:r>
+        <w:t>or Adipose Triglyceride Lipase (</w:t>
+      </w:r>
+      <w:r>
+        <w:rPr>
+          <w:i/>
+        </w:rPr>
+        <w:t>PNPLA2</w:t>
+      </w:r>
+      <w:r>
+        <w:t xml:space="preserve">) were </w:t>
+      </w:r>
+      <w:r>
+        <w:t>significantly changed</w:t>
+      </w:r>
+      <w:r>
+        <w:t xml:space="preserve"> </w:t>
+      </w:r>
+      <w:r>
+        <w:t xml:space="preserve">at the transcriptional level in subcutaneous adipose tissue from Cushing’s patients (Figure </w:t>
+      </w:r>
+      <w:del w:id="40" w:author="Irit Hochberg" w:date="2015-02-26T14:10:00Z">
+        <w:r>
+          <w:delText>3F</w:delText>
+        </w:r>
+      </w:del>
+      <w:ins w:id="41" w:author="Irit Hochberg" w:date="2015-02-26T14:10:00Z">
+        <w:r>
+          <w:t>4</w:t>
         </w:r>
       </w:ins>
-      <w:ins w:id="56" w:author="Irit Hochberg" w:date="2015-02-26T08:12:00Z">
-        <w:r>
-          <w:t>or</w:t>
+      <w:ins w:id="42" w:author="Irit Hochberg" w:date="2015-02-26T14:11:00Z">
+        <w:r>
+          <w:t>D</w:t>
         </w:r>
       </w:ins>
-      <w:del w:id="57" w:author="Irit Hochberg" w:date="2015-02-26T08:12:00Z">
-        <w:r>
-          <w:delText>or</w:delText>
+      <w:del w:id="43" w:author="Irit Hochberg" w:date="2015-02-26T08:12:00Z">
+        <w:r>
+          <w:delText>3F</w:delText>
         </w:r>
       </w:del>
       <w:r>
-        <w:t xml:space="preserve"> Adipose Triglyceride Lipase (</w:t>
-      </w:r>
-      <w:r>
-        <w:rPr>
-          <w:i/>
-        </w:rPr>
-        <w:t>PNPLA2</w:t>
-      </w:r>
-      <w:r>
-        <w:t xml:space="preserve">) were </w:t>
-      </w:r>
-      <w:r>
-        <w:t>significantly changed</w:t>
-      </w:r>
-      <w:r>
-        <w:t xml:space="preserve"> </w:t>
-      </w:r>
-      <w:r>
-        <w:t xml:space="preserve">at the transcriptional level in subcutaneous adipose tissue from Cushing’s patients (Figure </w:t>
-      </w:r>
-      <w:del w:id="58" w:author="Irit Hochberg" w:date="2015-02-26T14:10:00Z">
-        <w:r>
-          <w:delText>3F</w:delText>
+        <w:t xml:space="preserve">).  It is possible that insulin resistance due to glucocorticoids caused decreased repression of lipolysis leading to its </w:t>
+      </w:r>
+      <w:proofErr w:type="spellStart"/>
+      <w:r>
+        <w:t>upregulation</w:t>
+      </w:r>
+      <w:proofErr w:type="spellEnd"/>
+      <w:r>
+        <w:t xml:space="preserve">, but our data supports an insulin-independent activation as well, since in our explants insulin was not present.  We </w:t>
+      </w:r>
+      <w:r>
+        <w:t>detected</w:t>
+      </w:r>
+      <w:r>
+        <w:t xml:space="preserve"> an elevation of </w:t>
+      </w:r>
+      <w:proofErr w:type="spellStart"/>
+      <w:r>
+        <w:t>Perilipin</w:t>
+      </w:r>
+      <w:proofErr w:type="spellEnd"/>
+      <w:r>
+        <w:t xml:space="preserve"> 4 (</w:t>
+      </w:r>
+      <w:r>
+        <w:rPr>
+          <w:i/>
+        </w:rPr>
+        <w:t>PLIN4</w:t>
+      </w:r>
+      <w:r>
+        <w:t>) which is one of the proteins that coat intrac</w:t>
+      </w:r>
+      <w:r>
+        <w:t xml:space="preserve">ellular lipid storage droplets (induced 1.45 fold, </w:t>
+      </w:r>
+      <w:r>
+        <w:t>q=0.</w:t>
+      </w:r>
+      <w:ins w:id="44" w:author="Irit Hochberg" w:date="2015-02-26T08:12:00Z">
+        <w:r>
+          <w:t>05</w:t>
+        </w:r>
+      </w:ins>
+      <w:ins w:id="45" w:author="Irit Hochberg" w:date="2015-02-26T14:04:00Z">
+        <w:r>
+          <w:t>6</w:t>
+        </w:r>
+      </w:ins>
+      <w:del w:id="46" w:author="Irit Hochberg" w:date="2015-02-26T08:12:00Z">
+        <w:r>
+          <w:delText>05</w:delText>
         </w:r>
       </w:del>
-      <w:ins w:id="59" w:author="Irit Hochberg" w:date="2015-02-26T14:10:00Z">
-        <w:r>
-          <w:t>4</w:t>
-        </w:r>
-      </w:ins>
-      <w:ins w:id="60" w:author="Irit Hochberg" w:date="2015-02-26T14:11:00Z">
-        <w:r>
-          <w:t>D</w:t>
-        </w:r>
-      </w:ins>
-      <w:del w:id="61" w:author="Irit Hochberg" w:date="2015-02-26T08:12:00Z">
-        <w:r>
-          <w:delText>3F</w:delText>
+      <w:r>
+        <w:t xml:space="preserve">). </w:t>
+      </w:r>
+      <w:del w:id="47" w:author="Irit Hochberg" w:date="2015-02-26T10:51:00Z">
+        <w:r>
+          <w:delText xml:space="preserve">Induction of </w:delText>
+        </w:r>
+        <w:r>
+          <w:delText>perlipin</w:delText>
         </w:r>
       </w:del>
-      <w:r>
-        <w:t xml:space="preserve">).  It is possible that insulin resistance due to glucocorticoids caused decreased repression of lipolysis leading to its </w:t>
-      </w:r>
-      <w:proofErr w:type="spellStart"/>
-      <w:r>
-        <w:t>upregulation</w:t>
-      </w:r>
-      <w:proofErr w:type="spellEnd"/>
-      <w:r>
-        <w:t xml:space="preserve">, but our data supports an insulin-independent activation as well, since in our explants insulin was not present.  We </w:t>
-      </w:r>
-      <w:r>
-        <w:t>detected</w:t>
-      </w:r>
-      <w:r>
-        <w:t xml:space="preserve"> an elevation of </w:t>
-      </w:r>
-      <w:proofErr w:type="spellStart"/>
-      <w:r>
-        <w:t>Perilipin</w:t>
-      </w:r>
-      <w:proofErr w:type="spellEnd"/>
-      <w:r>
-        <w:t xml:space="preserve"> 4 (</w:t>
-      </w:r>
-      <w:r>
-        <w:rPr>
-          <w:i/>
-        </w:rPr>
-        <w:t>PLIN4</w:t>
-      </w:r>
-      <w:r>
-        <w:t>) which is one of the proteins that coat intrac</w:t>
-      </w:r>
-      <w:r>
-        <w:t xml:space="preserve">ellular lipid storage droplets (induced 1.45 fold, </w:t>
-      </w:r>
-      <w:r>
-        <w:t>q=0.</w:t>
-      </w:r>
-      <w:ins w:id="62" w:author="Irit Hochberg" w:date="2015-02-26T08:12:00Z">
-        <w:r>
-          <w:t>05</w:t>
-        </w:r>
-      </w:ins>
-      <w:ins w:id="63" w:author="Irit Hochberg" w:date="2015-02-26T14:04:00Z">
-        <w:r>
-          <w:t>6</w:t>
-        </w:r>
-      </w:ins>
-      <w:del w:id="64" w:author="Irit Hochberg" w:date="2015-02-26T08:12:00Z">
-        <w:r>
-          <w:delText>05</w:delText>
+      <w:del w:id="48" w:author="Irit Hochberg" w:date="2015-02-26T08:12:00Z">
+        <w:r>
+          <w:delText>per</w:delText>
         </w:r>
       </w:del>
-      <w:r>
-        <w:t xml:space="preserve">). </w:t>
-      </w:r>
-      <w:del w:id="65" w:author="Irit Hochberg" w:date="2015-02-26T10:51:00Z">
-        <w:r>
-          <w:delText xml:space="preserve">Induction of </w:delText>
-        </w:r>
-        <w:r>
-          <w:delText>perlipin</w:delText>
-        </w:r>
-      </w:del>
-      <w:del w:id="66" w:author="Irit Hochberg" w:date="2015-02-26T08:12:00Z">
-        <w:r>
-          <w:delText>per</w:delText>
-        </w:r>
-      </w:del>
       <w:proofErr w:type="spellStart"/>
       <w:proofErr w:type="gramStart"/>
-      <w:ins w:id="67" w:author="Irit Hochberg" w:date="2015-02-25T14:58:00Z">
+      <w:ins w:id="49" w:author="Irit Hochberg" w:date="2015-02-25T14:58:00Z">
         <w:r>
           <w:t>i</w:t>
         </w:r>
       </w:ins>
       <w:proofErr w:type="gramEnd"/>
-      <w:del w:id="68" w:author="Irit Hochberg" w:date="2015-02-26T08:12:00Z">
+      <w:del w:id="50" w:author="Irit Hochberg" w:date="2015-02-26T08:12:00Z">
         <w:r>
           <w:delText>lipin</w:delText>
         </w:r>
       </w:del>
-      <w:del w:id="69" w:author="Irit Hochberg" w:date="2015-02-26T10:51:00Z">
+      <w:del w:id="51" w:author="Irit Hochberg" w:date="2015-02-26T10:51:00Z">
         <w:r>
           <w:delText xml:space="preserve"> 4 by glu</w:delText>
         </w:r>
@@ -3599,60 +3510,60 @@
           <w:delText>trangenic</w:delText>
         </w:r>
       </w:del>
-      <w:ins w:id="70" w:author="Innocence Harvey" w:date="2015-02-26T08:12:00Z">
+      <w:ins w:id="52" w:author="Innocence Harvey" w:date="2015-02-26T08:12:00Z">
         <w:r>
           <w:t>tran</w:t>
         </w:r>
       </w:ins>
-      <w:ins w:id="71" w:author="Innocence Harvey" w:date="2015-02-25T22:18:00Z">
+      <w:ins w:id="53" w:author="Innocence Harvey" w:date="2015-02-25T22:18:00Z">
         <w:r>
           <w:t>s</w:t>
         </w:r>
       </w:ins>
-      <w:ins w:id="72" w:author="Innocence Harvey" w:date="2015-02-26T08:12:00Z">
+      <w:ins w:id="54" w:author="Innocence Harvey" w:date="2015-02-26T08:12:00Z">
         <w:r>
           <w:t>genic</w:t>
         </w:r>
       </w:ins>
       <w:proofErr w:type="spellEnd"/>
-      <w:del w:id="73" w:author="Irit Hochberg" w:date="2015-02-26T10:51:00Z">
+      <w:del w:id="55" w:author="Irit Hochberg" w:date="2015-02-26T10:51:00Z">
         <w:r>
           <w:delText xml:space="preserve"> mice (</w:delText>
         </w:r>
       </w:del>
-      <w:del w:id="74" w:author="Irit Hochberg" w:date="2015-02-25T15:04:00Z">
+      <w:del w:id="56" w:author="Irit Hochberg" w:date="2015-02-25T15:04:00Z">
         <w:r>
           <w:delText xml:space="preserve">PMID </w:delText>
         </w:r>
-        <w:commentRangeStart w:id="75"/>
-        <w:commentRangeStart w:id="76"/>
-        <w:commentRangeStart w:id="77"/>
+        <w:commentRangeStart w:id="57"/>
+        <w:commentRangeStart w:id="58"/>
+        <w:commentRangeStart w:id="59"/>
         <w:r>
           <w:delText>21187916</w:delText>
         </w:r>
-        <w:commentRangeEnd w:id="75"/>
+        <w:commentRangeEnd w:id="57"/>
         <w:r>
           <w:rPr>
             <w:rStyle w:val="CommentReference"/>
           </w:rPr>
-          <w:commentReference w:id="75"/>
+          <w:commentReference w:id="57"/>
         </w:r>
       </w:del>
-      <w:commentRangeEnd w:id="76"/>
-      <w:commentRangeEnd w:id="77"/>
+      <w:commentRangeEnd w:id="58"/>
+      <w:commentRangeEnd w:id="59"/>
       <w:r>
         <w:rPr>
           <w:rStyle w:val="CommentReference"/>
         </w:rPr>
-        <w:commentReference w:id="77"/>
+        <w:commentReference w:id="59"/>
       </w:r>
       <w:r>
         <w:rPr>
           <w:rStyle w:val="CommentReference"/>
         </w:rPr>
-        <w:commentReference w:id="76"/>
-      </w:r>
-      <w:del w:id="78" w:author="Irit Hochberg" w:date="2015-02-26T10:51:00Z">
+        <w:commentReference w:id="58"/>
+      </w:r>
+      <w:del w:id="60" w:author="Irit Hochberg" w:date="2015-02-26T10:51:00Z">
         <w:r>
           <w:delText>)</w:delText>
         </w:r>
@@ -3660,7 +3571,7 @@
     </w:p>
     <w:p/>
     <w:p>
-      <w:commentRangeStart w:id="79"/>
+      <w:commentRangeStart w:id="61"/>
       <w:r>
         <w:t xml:space="preserve"> </w:t>
       </w:r>
@@ -3754,28 +3665,28 @@
       <w:r>
         <w:t>, NAD(P) dependent steroid dehydrogenase-like (NSDHL) and HMG-CoA synthase (</w:t>
       </w:r>
-      <w:commentRangeStart w:id="80"/>
+      <w:commentRangeStart w:id="62"/>
       <w:r>
         <w:t>HMGCS1</w:t>
       </w:r>
-      <w:commentRangeEnd w:id="80"/>
+      <w:commentRangeEnd w:id="62"/>
       <w:r>
         <w:rPr>
           <w:rStyle w:val="CommentReference"/>
         </w:rPr>
-        <w:commentReference w:id="80"/>
+        <w:commentReference w:id="62"/>
       </w:r>
       <w:r>
         <w:t>).</w:t>
       </w:r>
-      <w:commentRangeEnd w:id="79"/>
+      <w:commentRangeEnd w:id="61"/>
       <w:r>
         <w:rPr>
           <w:rStyle w:val="CommentReference"/>
         </w:rPr>
-        <w:commentReference w:id="79"/>
-      </w:r>
-      <w:ins w:id="81" w:author="Irit Hochberg" w:date="2015-02-26T14:10:00Z">
+        <w:commentReference w:id="61"/>
+      </w:r>
+      <w:ins w:id="63" w:author="Irit Hochberg" w:date="2015-02-26T14:10:00Z">
         <w:r>
           <w:t>(</w:t>
         </w:r>
@@ -3874,17 +3785,17 @@
       <w:r>
         <w:t xml:space="preserve">. (Figure </w:t>
       </w:r>
-      <w:del w:id="82" w:author="Irit Hochberg" w:date="2015-02-26T14:11:00Z">
+      <w:del w:id="64" w:author="Irit Hochberg" w:date="2015-02-26T14:11:00Z">
         <w:r>
           <w:delText>3F</w:delText>
         </w:r>
       </w:del>
-      <w:ins w:id="83" w:author="Irit Hochberg" w:date="2015-02-26T14:11:00Z">
+      <w:ins w:id="65" w:author="Irit Hochberg" w:date="2015-02-26T14:11:00Z">
         <w:r>
           <w:t>4F</w:t>
         </w:r>
       </w:ins>
-      <w:del w:id="84" w:author="Irit Hochberg" w:date="2015-02-26T08:12:00Z">
+      <w:del w:id="66" w:author="Irit Hochberg" w:date="2015-02-26T08:12:00Z">
         <w:r>
           <w:delText>3F</w:delText>
         </w:r>
@@ -3927,17 +3838,17 @@
       <w:r>
         <w:t xml:space="preserve"> </w:t>
       </w:r>
-      <w:del w:id="85" w:author="Dave Bridges" w:date="2015-02-25T18:20:00Z">
+      <w:del w:id="67" w:author="Dave Bridges" w:date="2015-02-25T18:20:00Z">
         <w:r>
           <w:delText xml:space="preserve">gluconeogenesis </w:delText>
         </w:r>
       </w:del>
-      <w:ins w:id="86" w:author="Dave Bridges" w:date="2015-02-25T18:20:00Z">
+      <w:ins w:id="68" w:author="Dave Bridges" w:date="2015-02-25T18:20:00Z">
         <w:r>
           <w:t>glucose oxidation are elevated</w:t>
         </w:r>
       </w:ins>
-      <w:ins w:id="87" w:author="Irit Hochberg" w:date="2015-02-26T14:12:00Z">
+      <w:ins w:id="69" w:author="Irit Hochberg" w:date="2015-02-26T14:12:00Z">
         <w:r>
           <w:t xml:space="preserve"> in Cushing's </w:t>
         </w:r>
@@ -3946,18 +3857,18 @@
           <w:t>patients</w:t>
         </w:r>
       </w:ins>
-      <w:del w:id="88" w:author="Dave Bridges" w:date="2015-02-25T18:21:00Z">
+      <w:del w:id="70" w:author="Dave Bridges" w:date="2015-02-25T18:21:00Z">
         <w:r>
           <w:delText>and</w:delText>
         </w:r>
       </w:del>
-      <w:ins w:id="89" w:author="Dave Bridges" w:date="2015-02-25T18:20:00Z">
+      <w:ins w:id="71" w:author="Dave Bridges" w:date="2015-02-25T18:20:00Z">
         <w:r>
           <w:t>elevated</w:t>
         </w:r>
       </w:ins>
       <w:proofErr w:type="spellEnd"/>
-      <w:del w:id="90" w:author="Dave Bridges" w:date="2015-02-25T18:21:00Z">
+      <w:del w:id="72" w:author="Dave Bridges" w:date="2015-02-25T18:21:00Z">
         <w:r>
           <w:delText xml:space="preserve">and </w:delText>
         </w:r>
@@ -3970,7 +3881,7 @@
       <w:pPr>
         <w:rPr>
           <w:i/>
-          <w:rPrChange w:id="91" w:author="Innocence Harvey" w:date="2015-02-26T08:12:00Z">
+          <w:rPrChange w:id="73" w:author="Innocence Harvey" w:date="2015-02-26T08:12:00Z">
             <w:rPr/>
           </w:rPrChange>
         </w:rPr>
@@ -3987,18 +3898,18 @@
       <w:r>
         <w:t xml:space="preserve"> in Cushing's disease patients (Figure 5).  Strongly induced </w:t>
       </w:r>
-      <w:commentRangeStart w:id="92"/>
+      <w:commentRangeStart w:id="74"/>
       <w:r>
         <w:t xml:space="preserve">genes included, </w:t>
       </w:r>
-      <w:commentRangeEnd w:id="92"/>
+      <w:commentRangeEnd w:id="74"/>
       <w:r>
         <w:rPr>
           <w:rStyle w:val="CommentReference"/>
         </w:rPr>
-        <w:commentReference w:id="92"/>
-      </w:r>
-      <w:ins w:id="93" w:author="Innocence Harvey" w:date="2015-02-25T23:06:00Z">
+        <w:commentReference w:id="74"/>
+      </w:r>
+      <w:ins w:id="75" w:author="Innocence Harvey" w:date="2015-02-25T23:06:00Z">
         <w:r>
           <w:rPr>
             <w:i/>
@@ -4006,7 +3917,7 @@
           <w:t>HK3, FBP1, ALDOC, ENO1, IDH1, ME1 AND DLAT</w:t>
         </w:r>
       </w:ins>
-      <w:ins w:id="94" w:author="Innocence Harvey" w:date="2015-02-25T23:08:00Z">
+      <w:ins w:id="76" w:author="Innocence Harvey" w:date="2015-02-25T23:08:00Z">
         <w:r>
           <w:rPr>
             <w:i/>
@@ -4015,7 +3926,7 @@
         </w:r>
       </w:ins>
       <w:proofErr w:type="spellStart"/>
-      <w:ins w:id="95" w:author="Innocence Harvey" w:date="2015-02-25T23:09:00Z">
+      <w:ins w:id="77" w:author="Innocence Harvey" w:date="2015-02-25T23:09:00Z">
         <w:r>
           <w:t>Upregulations</w:t>
         </w:r>
@@ -4024,16 +3935,16 @@
           <w:t xml:space="preserve"> </w:t>
         </w:r>
       </w:ins>
-      <w:ins w:id="96" w:author="Innocence Harvey" w:date="2015-02-25T23:10:00Z">
+      <w:ins w:id="78" w:author="Innocence Harvey" w:date="2015-02-25T23:10:00Z">
         <w:r>
           <w:t xml:space="preserve">in </w:t>
         </w:r>
       </w:ins>
-      <w:ins w:id="97" w:author="Innocence Harvey" w:date="2015-02-25T23:11:00Z">
+      <w:ins w:id="79" w:author="Innocence Harvey" w:date="2015-02-25T23:11:00Z">
         <w:r>
           <w:rPr>
             <w:i/>
-            <w:rPrChange w:id="98" w:author="Innocence Harvey" w:date="2015-02-25T23:16:00Z">
+            <w:rPrChange w:id="80" w:author="Innocence Harvey" w:date="2015-02-25T23:16:00Z">
               <w:rPr/>
             </w:rPrChange>
           </w:rPr>
@@ -4045,7 +3956,7 @@
         <w:r>
           <w:rPr>
             <w:i/>
-            <w:rPrChange w:id="99" w:author="Innocence Harvey" w:date="2015-02-25T23:16:00Z">
+            <w:rPrChange w:id="81" w:author="Innocence Harvey" w:date="2015-02-25T23:16:00Z">
               <w:rPr/>
             </w:rPrChange>
           </w:rPr>
@@ -4055,39 +3966,39 @@
           <w:t xml:space="preserve"> were also noted in </w:t>
         </w:r>
       </w:ins>
-      <w:ins w:id="100" w:author="Innocence Harvey" w:date="2015-02-25T23:12:00Z">
+      <w:ins w:id="82" w:author="Innocence Harvey" w:date="2015-02-25T23:12:00Z">
         <w:r>
           <w:t>mouse adipose tissue</w:t>
         </w:r>
       </w:ins>
-      <w:ins w:id="101" w:author="Innocence Harvey" w:date="2015-02-25T23:14:00Z">
+      <w:ins w:id="83" w:author="Innocence Harvey" w:date="2015-02-25T23:14:00Z">
         <w:r>
           <w:t xml:space="preserve">, along with other </w:t>
         </w:r>
       </w:ins>
-      <w:ins w:id="102" w:author="Innocence Harvey" w:date="2015-02-25T23:15:00Z">
+      <w:ins w:id="84" w:author="Innocence Harvey" w:date="2015-02-25T23:15:00Z">
         <w:r>
           <w:t>transcripts</w:t>
         </w:r>
       </w:ins>
-      <w:ins w:id="103" w:author="Innocence Harvey" w:date="2015-02-25T23:16:00Z">
+      <w:ins w:id="85" w:author="Innocence Harvey" w:date="2015-02-25T23:16:00Z">
         <w:r>
           <w:t xml:space="preserve"> involved in glucose oxidation</w:t>
         </w:r>
       </w:ins>
-      <w:ins w:id="104" w:author="Innocence Harvey" w:date="2015-02-25T23:15:00Z">
+      <w:ins w:id="86" w:author="Innocence Harvey" w:date="2015-02-25T23:15:00Z">
         <w:r>
           <w:t xml:space="preserve"> such as</w:t>
         </w:r>
       </w:ins>
-      <w:ins w:id="105" w:author="Innocence Harvey" w:date="2015-02-25T23:16:00Z">
+      <w:ins w:id="87" w:author="Innocence Harvey" w:date="2015-02-25T23:16:00Z">
         <w:r>
           <w:t xml:space="preserve"> </w:t>
         </w:r>
         <w:r>
           <w:rPr>
             <w:i/>
-            <w:rPrChange w:id="106" w:author="Innocence Harvey" w:date="2015-02-25T23:16:00Z">
+            <w:rPrChange w:id="88" w:author="Innocence Harvey" w:date="2015-02-25T23:16:00Z">
               <w:rPr/>
             </w:rPrChange>
           </w:rPr>
@@ -4097,7 +4008,7 @@
         <w:r>
           <w:rPr>
             <w:i/>
-            <w:rPrChange w:id="107" w:author="Innocence Harvey" w:date="2015-02-25T23:16:00Z">
+            <w:rPrChange w:id="89" w:author="Innocence Harvey" w:date="2015-02-25T23:16:00Z">
               <w:rPr/>
             </w:rPrChange>
           </w:rPr>
@@ -4110,24 +4021,24 @@
         <w:r>
           <w:rPr>
             <w:i/>
-            <w:rPrChange w:id="108" w:author="Innocence Harvey" w:date="2015-02-25T23:16:00Z">
+            <w:rPrChange w:id="90" w:author="Innocence Harvey" w:date="2015-02-25T23:16:00Z">
               <w:rPr/>
             </w:rPrChange>
           </w:rPr>
           <w:t>Mdh1</w:t>
         </w:r>
       </w:ins>
-      <w:ins w:id="109" w:author="Innocence Harvey" w:date="2015-02-25T23:15:00Z">
+      <w:ins w:id="91" w:author="Innocence Harvey" w:date="2015-02-25T23:15:00Z">
         <w:r>
           <w:t xml:space="preserve"> </w:t>
         </w:r>
       </w:ins>
-      <w:ins w:id="110" w:author="Innocence Harvey" w:date="2015-02-25T23:13:00Z">
+      <w:ins w:id="92" w:author="Innocence Harvey" w:date="2015-02-25T23:13:00Z">
         <w:r>
           <w:t xml:space="preserve"> (Figure 5B)</w:t>
         </w:r>
       </w:ins>
-      <w:ins w:id="111" w:author="Innocence Harvey" w:date="2015-02-25T23:12:00Z">
+      <w:ins w:id="93" w:author="Innocence Harvey" w:date="2015-02-25T23:12:00Z">
         <w:r>
           <w:t>.</w:t>
         </w:r>
@@ -4137,40 +4048,40 @@
     <w:p>
       <w:pPr>
         <w:rPr>
-          <w:del w:id="112" w:author="Irit Hochberg" w:date="2015-02-26T14:15:00Z"/>
-        </w:rPr>
-      </w:pPr>
-      <w:ins w:id="113" w:author="Irit Hochberg" w:date="2015-02-26T14:12:00Z">
+          <w:del w:id="94" w:author="Irit Hochberg" w:date="2015-02-26T14:15:00Z"/>
+        </w:rPr>
+      </w:pPr>
+      <w:ins w:id="95" w:author="Irit Hochberg" w:date="2015-02-26T14:12:00Z">
         <w:r>
           <w:t>The</w:t>
         </w:r>
       </w:ins>
-      <w:ins w:id="114" w:author="Irit Hochberg" w:date="2015-02-26T14:14:00Z">
+      <w:ins w:id="96" w:author="Irit Hochberg" w:date="2015-02-26T14:14:00Z">
         <w:r>
           <w:t xml:space="preserve"> major glycogen synthesis transcripts were induced, including</w:t>
         </w:r>
       </w:ins>
-      <w:del w:id="115" w:author="Irit Hochberg" w:date="2015-02-26T14:15:00Z">
+      <w:del w:id="97" w:author="Irit Hochberg" w:date="2015-02-26T14:15:00Z">
         <w:r>
           <w:delText>Glycogen</w:delText>
         </w:r>
       </w:del>
-      <w:del w:id="116" w:author="Irit Hochberg" w:date="2015-02-26T08:12:00Z">
+      <w:del w:id="98" w:author="Irit Hochberg" w:date="2015-02-26T08:12:00Z">
         <w:r>
           <w:delText>Glycogen</w:delText>
         </w:r>
       </w:del>
-      <w:del w:id="117" w:author="Irit Hochberg" w:date="2015-02-26T14:15:00Z">
+      <w:del w:id="99" w:author="Irit Hochberg" w:date="2015-02-26T14:15:00Z">
         <w:r>
           <w:delText xml:space="preserve"> synthase 2 </w:delText>
         </w:r>
       </w:del>
-      <w:del w:id="118" w:author="Dave Bridges" w:date="2015-02-25T18:21:00Z">
+      <w:del w:id="100" w:author="Dave Bridges" w:date="2015-02-25T18:21:00Z">
         <w:r>
           <w:delText xml:space="preserve">(liver) </w:delText>
         </w:r>
       </w:del>
-      <w:del w:id="119" w:author="Irit Hochberg" w:date="2015-02-26T14:15:00Z">
+      <w:del w:id="101" w:author="Irit Hochberg" w:date="2015-02-26T14:15:00Z">
         <w:r>
           <w:delText>(</w:delText>
         </w:r>
@@ -4181,7 +4092,7 @@
         </w:rPr>
         <w:t>GYS2</w:t>
       </w:r>
-      <w:del w:id="120" w:author="Irit Hochberg" w:date="2015-02-26T14:15:00Z">
+      <w:del w:id="102" w:author="Irit Hochberg" w:date="2015-02-26T14:15:00Z">
         <w:r>
           <w:delText>) was strongly induced 3.8 fold (</w:delText>
         </w:r>
@@ -4200,7 +4111,7 @@
         </w:rPr>
         <w:t>UGP2</w:t>
       </w:r>
-      <w:del w:id="121" w:author="Irit Hochberg" w:date="2015-02-26T14:15:00Z">
+      <w:del w:id="103" w:author="Irit Hochberg" w:date="2015-02-26T14:15:00Z">
         <w:r>
           <w:delText xml:space="preserve"> which creates the glycogen precursor UDP-glucose was induced 1.3 fold (</w:delText>
         </w:r>
@@ -4217,7 +4128,7 @@
           <w:delText>glycogen branching enzyme (</w:delText>
         </w:r>
       </w:del>
-      <w:ins w:id="122" w:author="Irit Hochberg" w:date="2015-02-26T14:15:00Z">
+      <w:ins w:id="104" w:author="Irit Hochberg" w:date="2015-02-26T14:15:00Z">
         <w:r>
           <w:rPr>
             <w:iCs/>
@@ -4231,7 +4142,7 @@
         </w:rPr>
         <w:t>GBE1</w:t>
       </w:r>
-      <w:del w:id="123" w:author="Irit Hochberg" w:date="2015-02-26T14:15:00Z">
+      <w:del w:id="105" w:author="Irit Hochberg" w:date="2015-02-26T14:15:00Z">
         <w:r>
           <w:delText>) was induced 1.6 fold (</w:delText>
         </w:r>
@@ -4253,30 +4164,30 @@
       <w:r>
         <w:t xml:space="preserve"> enzymes were also </w:t>
       </w:r>
-      <w:commentRangeStart w:id="124"/>
+      <w:commentRangeStart w:id="106"/>
       <w:r>
         <w:t>elevated</w:t>
       </w:r>
-      <w:commentRangeEnd w:id="124"/>
+      <w:commentRangeEnd w:id="106"/>
       <w:r>
         <w:rPr>
           <w:rStyle w:val="CommentReference"/>
         </w:rPr>
-        <w:commentReference w:id="124"/>
+        <w:commentReference w:id="106"/>
       </w:r>
       <w:r>
         <w:t xml:space="preserve">, suggesting that rapid glycogen turnover may occur in adipose tissue of Cushing’s </w:t>
       </w:r>
-      <w:commentRangeStart w:id="125"/>
+      <w:commentRangeStart w:id="107"/>
       <w:r>
         <w:t>patients</w:t>
       </w:r>
-      <w:commentRangeEnd w:id="125"/>
+      <w:commentRangeEnd w:id="107"/>
       <w:r>
         <w:rPr>
           <w:rStyle w:val="CommentReference"/>
         </w:rPr>
-        <w:commentReference w:id="125"/>
+        <w:commentReference w:id="107"/>
       </w:r>
       <w:r>
         <w:t>.</w:t>
@@ -4312,12 +4223,12 @@
       <w:r>
         <w:t xml:space="preserve">ne (Figure 6A).  </w:t>
       </w:r>
-      <w:del w:id="126" w:author="Dave Bridges" w:date="2015-02-25T17:22:00Z">
+      <w:del w:id="108" w:author="Dave Bridges" w:date="2015-02-25T17:22:00Z">
         <w:r>
           <w:delText xml:space="preserve">In </w:delText>
         </w:r>
       </w:del>
-      <w:ins w:id="127" w:author="Dave Bridges" w:date="2015-02-25T17:22:00Z">
+      <w:ins w:id="109" w:author="Dave Bridges" w:date="2015-02-25T17:22:00Z">
         <w:r>
           <w:t xml:space="preserve">In a separate cohort, after one week of dexamethasone treatment </w:t>
         </w:r>
@@ -4359,27 +4270,27 @@
       <w:r>
         <w:t xml:space="preserve"> genes were observed in subcutaneous adipose tissue </w:t>
       </w:r>
-      <w:ins w:id="128" w:author="Dave Bridges" w:date="2015-02-25T17:23:00Z">
+      <w:ins w:id="110" w:author="Dave Bridges" w:date="2015-02-25T17:23:00Z">
         <w:r>
           <w:t xml:space="preserve">from </w:t>
         </w:r>
       </w:ins>
-      <w:del w:id="129" w:author="Dave Bridges" w:date="2015-02-25T17:22:00Z">
+      <w:del w:id="111" w:author="Dave Bridges" w:date="2015-02-25T17:22:00Z">
         <w:r>
           <w:delText xml:space="preserve">from </w:delText>
         </w:r>
       </w:del>
-      <w:ins w:id="130" w:author="Dave Bridges" w:date="2015-02-25T17:22:00Z">
+      <w:ins w:id="112" w:author="Dave Bridges" w:date="2015-02-25T17:22:00Z">
         <w:r>
           <w:t>mice treated</w:t>
         </w:r>
       </w:ins>
-      <w:ins w:id="131" w:author="Dave Bridges" w:date="2015-02-25T17:23:00Z">
+      <w:ins w:id="113" w:author="Dave Bridges" w:date="2015-02-25T17:23:00Z">
         <w:r>
           <w:t xml:space="preserve"> with</w:t>
         </w:r>
       </w:ins>
-      <w:ins w:id="132" w:author="Dave Bridges" w:date="2015-02-25T17:22:00Z">
+      <w:ins w:id="114" w:author="Dave Bridges" w:date="2015-02-25T17:22:00Z">
         <w:r>
           <w:t xml:space="preserve"> </w:t>
         </w:r>
@@ -4387,12 +4298,12 @@
       <w:r>
         <w:t xml:space="preserve">dexamethasone </w:t>
       </w:r>
-      <w:del w:id="133" w:author="Dave Bridges" w:date="2015-02-25T17:23:00Z">
+      <w:del w:id="115" w:author="Dave Bridges" w:date="2015-02-25T17:23:00Z">
         <w:r>
           <w:delText>treated mice</w:delText>
         </w:r>
       </w:del>
-      <w:ins w:id="134" w:author="Dave Bridges" w:date="2015-02-25T17:23:00Z">
+      <w:ins w:id="116" w:author="Dave Bridges" w:date="2015-02-25T17:23:00Z">
         <w:r>
           <w:t>for 12 weeks</w:t>
         </w:r>
@@ -4414,16 +4325,16 @@
       <w:r>
         <w:t xml:space="preserve"> pathways (KEGG ID </w:t>
       </w:r>
-      <w:commentRangeStart w:id="135"/>
+      <w:commentRangeStart w:id="117"/>
       <w:r>
         <w:t>XXXX</w:t>
       </w:r>
-      <w:commentRangeEnd w:id="135"/>
+      <w:commentRangeEnd w:id="117"/>
       <w:r>
         <w:rPr>
           <w:rStyle w:val="CommentReference"/>
         </w:rPr>
-        <w:commentReference w:id="135"/>
+        <w:commentReference w:id="117"/>
       </w:r>
       <w:r>
         <w:t>, q=</w:t>
@@ -4512,7 +4423,7 @@
       <w:r>
         <w:t xml:space="preserve">There was a slightly higher expression of insulin pathway transcripts including </w:t>
       </w:r>
-      <w:commentRangeStart w:id="136"/>
+      <w:commentRangeStart w:id="118"/>
       <w:r>
         <w:rPr>
           <w:i/>
@@ -4570,23 +4481,23 @@
       <w:r>
         <w:t xml:space="preserve">, </w:t>
       </w:r>
-      <w:commentRangeEnd w:id="136"/>
+      <w:commentRangeEnd w:id="118"/>
       <w:r>
         <w:rPr>
           <w:rStyle w:val="CommentReference"/>
         </w:rPr>
-        <w:commentReference w:id="136"/>
-      </w:r>
-      <w:commentRangeStart w:id="137"/>
+        <w:commentReference w:id="118"/>
+      </w:r>
+      <w:commentRangeStart w:id="119"/>
       <w:r>
         <w:t>consistent</w:t>
       </w:r>
-      <w:commentRangeEnd w:id="137"/>
+      <w:commentRangeEnd w:id="119"/>
       <w:r>
         <w:rPr>
           <w:rStyle w:val="CommentReference"/>
         </w:rPr>
-        <w:commentReference w:id="137"/>
+        <w:commentReference w:id="119"/>
       </w:r>
       <w:r>
         <w:t xml:space="preserve"> with previous studies </w:t>
@@ -4657,12 +4568,12 @@
       <w:r>
         <w:t xml:space="preserve"> insulin pathway was </w:t>
       </w:r>
-      <w:del w:id="138" w:author="Dave Bridges" w:date="2015-02-25T10:23:00Z">
+      <w:del w:id="120" w:author="Dave Bridges" w:date="2015-02-25T10:23:00Z">
         <w:r>
           <w:delText xml:space="preserve">globally </w:delText>
         </w:r>
       </w:del>
-      <w:ins w:id="139" w:author="Dave Bridges" w:date="2015-02-25T10:23:00Z">
+      <w:ins w:id="121" w:author="Dave Bridges" w:date="2015-02-25T10:23:00Z">
         <w:r>
           <w:t xml:space="preserve">generally </w:t>
         </w:r>
@@ -4670,16 +4581,16 @@
       <w:r>
         <w:t>expressed at significantly higher levels in the Cushing's disease patients compared to controls (</w:t>
       </w:r>
-      <w:commentRangeStart w:id="140"/>
+      <w:commentRangeStart w:id="122"/>
       <w:r>
         <w:t>q=0.006</w:t>
       </w:r>
-      <w:commentRangeEnd w:id="140"/>
+      <w:commentRangeEnd w:id="122"/>
       <w:r>
         <w:rPr>
           <w:rStyle w:val="CommentReference"/>
         </w:rPr>
-        <w:commentReference w:id="140"/>
+        <w:commentReference w:id="122"/>
       </w:r>
       <w:r>
         <w:t>).</w:t>
@@ -4695,7 +4606,7 @@
       <w:r>
         <w:t xml:space="preserve"> of proximal insulin signaling genes as mediating insulin resistance</w:t>
       </w:r>
-      <w:ins w:id="141" w:author="Dave Bridges" w:date="2015-02-25T10:23:00Z">
+      <w:ins w:id="123" w:author="Dave Bridges" w:date="2015-02-25T10:23:00Z">
         <w:r>
           <w:t xml:space="preserve"> in subcutaneous adipose tissue</w:t>
         </w:r>
@@ -5317,7 +5228,7 @@
       <w:r>
         <w:t xml:space="preserve">nd dexamethasone </w:t>
       </w:r>
-      <w:del w:id="142" w:author="Dave Bridges" w:date="2015-02-25T10:20:00Z">
+      <w:del w:id="124" w:author="Dave Bridges" w:date="2015-02-25T10:20:00Z">
         <w:r>
           <w:delText>-</w:delText>
         </w:r>
@@ -5378,7 +5289,7 @@
         <w:spacing w:line="336" w:lineRule="atLeast"/>
         <w:ind w:right="225"/>
         <w:rPr>
-          <w:ins w:id="143" w:author="Irit Hochberg" w:date="2015-02-26T16:01:00Z"/>
+          <w:ins w:id="125" w:author="Irit Hochberg" w:date="2015-02-26T16:01:00Z"/>
           <w:rFonts w:ascii="Arial" w:eastAsia="Times New Roman" w:hAnsi="Arial" w:cs="Arial"/>
           <w:color w:val="575757"/>
           <w:sz w:val="18"/>
@@ -5386,7 +5297,7 @@
           <w:lang w:bidi="he-IL"/>
         </w:rPr>
       </w:pPr>
-      <w:ins w:id="144" w:author="Irit Hochberg" w:date="2015-02-26T16:01:00Z">
+      <w:ins w:id="126" w:author="Irit Hochberg" w:date="2015-02-26T16:01:00Z">
         <w:r>
           <w:t xml:space="preserve">There was a higher expression of glycogen synthesis genes in the Cushing's disease patients. Interestingly, a 1951 study demonstrated a higher adipose tissue glycogen accumulation in rats treated with insulin, glucose and cortisone compared with rats treated with only insulin and glucose </w:t>
         </w:r>
@@ -5407,14 +5318,14 @@
         <w:shd w:val="clear" w:color="auto" w:fill="FFFFFF"/>
         <w:ind w:left="720"/>
         <w:rPr>
-          <w:ins w:id="145" w:author="Irit Hochberg" w:date="2015-02-26T16:01:00Z"/>
+          <w:ins w:id="127" w:author="Irit Hochberg" w:date="2015-02-26T16:01:00Z"/>
           <w:rFonts w:ascii="Arial" w:eastAsia="Times New Roman" w:hAnsi="Arial" w:cs="Arial"/>
           <w:sz w:val="20"/>
           <w:szCs w:val="20"/>
           <w:lang w:bidi="he-IL"/>
         </w:rPr>
       </w:pPr>
-      <w:ins w:id="146" w:author="Irit Hochberg" w:date="2015-02-26T16:01:00Z">
+      <w:ins w:id="128" w:author="Irit Hochberg" w:date="2015-02-26T16:01:00Z">
         <w:r>
           <w:t xml:space="preserve">. </w:t>
         </w:r>
@@ -5423,7 +5334,7 @@
     <w:p>
       <w:pPr>
         <w:rPr>
-          <w:ins w:id="147" w:author="Irit Hochberg" w:date="2015-02-26T16:01:00Z"/>
+          <w:ins w:id="129" w:author="Irit Hochberg" w:date="2015-02-26T16:01:00Z"/>
         </w:rPr>
       </w:pPr>
     </w:p>
@@ -5712,7 +5623,7 @@
       <w:r>
         <w:t xml:space="preserve">We found a significant higher expression of both </w:t>
       </w:r>
-      <w:del w:id="148" w:author="Dave Bridges" w:date="2015-02-25T10:20:00Z">
+      <w:del w:id="130" w:author="Dave Bridges" w:date="2015-02-25T10:20:00Z">
         <w:r>
           <w:delText xml:space="preserve">the </w:delText>
         </w:r>
@@ -5727,13 +5638,13 @@
       <w:r>
         <w:t>som</w:t>
       </w:r>
-      <w:ins w:id="149" w:author="Dave Bridges" w:date="2015-02-25T10:20:00Z">
+      <w:ins w:id="131" w:author="Dave Bridges" w:date="2015-02-25T10:20:00Z">
         <w:r>
           <w:t>al</w:t>
         </w:r>
       </w:ins>
       <w:proofErr w:type="spellEnd"/>
-      <w:del w:id="150" w:author="Dave Bridges" w:date="2015-02-25T10:20:00Z">
+      <w:del w:id="132" w:author="Dave Bridges" w:date="2015-02-25T10:20:00Z">
         <w:r>
           <w:delText>e</w:delText>
         </w:r>
@@ -5756,7 +5667,7 @@
       <w:r>
         <w:t xml:space="preserve">ng's disease.  </w:t>
       </w:r>
-      <w:ins w:id="151" w:author="Dave Bridges" w:date="2015-02-25T10:21:00Z">
+      <w:ins w:id="133" w:author="Dave Bridges" w:date="2015-02-25T10:21:00Z">
         <w:r>
           <w:t xml:space="preserve">We also observe elevations in </w:t>
         </w:r>
@@ -5799,7 +5710,7 @@
     </w:p>
     <w:p/>
     <w:p>
-      <w:commentRangeStart w:id="152"/>
+      <w:commentRangeStart w:id="134"/>
       <w:r>
         <w:t xml:space="preserve">Several studies have characterized the effect of glucocorticoids on triglyceride </w:t>
       </w:r>
@@ -5811,7 +5722,7 @@
       <w:r>
         <w:t xml:space="preserve"> and have found increased expression of transcripts involved in triglyceride synthesis (reviewed in</w:t>
       </w:r>
-      <w:ins w:id="153" w:author="Dave Bridges" w:date="2015-02-25T10:16:00Z">
+      <w:ins w:id="135" w:author="Dave Bridges" w:date="2015-02-25T10:16:00Z">
         <w:r>
           <w:fldChar w:fldCharType="begin" w:fldLock="1"/>
         </w:r>
@@ -5822,7 +5733,7 @@
       <w:r>
         <w:fldChar w:fldCharType="separate"/>
       </w:r>
-      <w:ins w:id="154" w:author="Dave Bridges" w:date="2015-02-25T10:16:00Z">
+      <w:ins w:id="136" w:author="Dave Bridges" w:date="2015-02-25T10:16:00Z">
         <w:r>
           <w:rPr>
             <w:noProof/>
@@ -5849,7 +5760,7 @@
         </w:rPr>
         <w:t xml:space="preserve"> 2008)</w:t>
       </w:r>
-      <w:ins w:id="155" w:author="Dave Bridges" w:date="2015-02-25T10:16:00Z">
+      <w:ins w:id="137" w:author="Dave Bridges" w:date="2015-02-25T10:16:00Z">
         <w:r>
           <w:fldChar w:fldCharType="end"/>
         </w:r>
@@ -5860,12 +5771,12 @@
       <w:r>
         <w:t xml:space="preserve"> Our results recapitulate the </w:t>
       </w:r>
-      <w:del w:id="156" w:author="Dave Bridges" w:date="2015-02-25T10:15:00Z">
+      <w:del w:id="138" w:author="Dave Bridges" w:date="2015-02-25T10:15:00Z">
         <w:r>
           <w:delText xml:space="preserve">full </w:delText>
         </w:r>
       </w:del>
-      <w:ins w:id="157" w:author="Dave Bridges" w:date="2015-02-25T10:15:00Z">
+      <w:ins w:id="139" w:author="Dave Bridges" w:date="2015-02-25T10:15:00Z">
         <w:r>
           <w:t xml:space="preserve">observed </w:t>
         </w:r>
@@ -5873,28 +5784,28 @@
       <w:r>
         <w:t xml:space="preserve">effect of glucocorticoids on induction of expression of the key triglyceride synthesis </w:t>
       </w:r>
-      <w:commentRangeStart w:id="158"/>
+      <w:commentRangeStart w:id="140"/>
       <w:r>
         <w:t>enzymes</w:t>
       </w:r>
-      <w:commentRangeEnd w:id="158"/>
+      <w:commentRangeEnd w:id="140"/>
       <w:r>
         <w:rPr>
           <w:rStyle w:val="CommentReference"/>
         </w:rPr>
-        <w:commentReference w:id="158"/>
+        <w:commentReference w:id="140"/>
       </w:r>
       <w:r>
         <w:t xml:space="preserve">. </w:t>
       </w:r>
-      <w:commentRangeEnd w:id="152"/>
+      <w:commentRangeEnd w:id="134"/>
       <w:r>
         <w:rPr>
           <w:rStyle w:val="CommentReference"/>
         </w:rPr>
-        <w:commentReference w:id="152"/>
-      </w:r>
-      <w:ins w:id="159" w:author="Irit Hochberg" w:date="2015-02-26T10:22:00Z">
+        <w:commentReference w:id="134"/>
+      </w:r>
+      <w:ins w:id="141" w:author="Irit Hochberg" w:date="2015-02-26T10:22:00Z">
         <w:r>
           <w:t xml:space="preserve"> </w:t>
         </w:r>
@@ -5903,27 +5814,27 @@
     <w:p>
       <w:pPr>
         <w:rPr>
-          <w:ins w:id="160" w:author="Dave Bridges" w:date="2015-02-25T10:04:00Z"/>
-        </w:rPr>
-      </w:pPr>
-    </w:p>
-    <w:p>
-      <w:ins w:id="161" w:author="Dave Bridges" w:date="2015-02-25T10:04:00Z">
+          <w:ins w:id="142" w:author="Dave Bridges" w:date="2015-02-25T10:04:00Z"/>
+        </w:rPr>
+      </w:pPr>
+    </w:p>
+    <w:p>
+      <w:ins w:id="143" w:author="Dave Bridges" w:date="2015-02-25T10:04:00Z">
         <w:r>
           <w:t xml:space="preserve">There are several limitations to our evaluation of insulin sensitivity in this study.  One aspect is that </w:t>
         </w:r>
       </w:ins>
-      <w:ins w:id="162" w:author="Irit Hochberg" w:date="2015-02-26T10:58:00Z">
+      <w:ins w:id="144" w:author="Irit Hochberg" w:date="2015-02-26T10:58:00Z">
         <w:r>
           <w:t xml:space="preserve">two of the three </w:t>
         </w:r>
       </w:ins>
-      <w:ins w:id="163" w:author="Dave Bridges" w:date="2015-02-25T10:04:00Z">
+      <w:ins w:id="145" w:author="Dave Bridges" w:date="2015-02-25T10:04:00Z">
         <w:r>
           <w:t xml:space="preserve">patients with Cushing’s syndrome </w:t>
         </w:r>
       </w:ins>
-      <w:ins w:id="164" w:author="Irit Hochberg" w:date="2015-02-26T10:58:00Z">
+      <w:ins w:id="146" w:author="Irit Hochberg" w:date="2015-02-26T10:58:00Z">
         <w:r>
           <w:t xml:space="preserve">and diabetes were treated with </w:t>
         </w:r>
@@ -5936,30 +5847,30 @@
           <w:t xml:space="preserve"> medications.</w:t>
         </w:r>
       </w:ins>
-      <w:ins w:id="165" w:author="Dave Bridges" w:date="2015-02-25T10:04:00Z">
-        <w:del w:id="166" w:author="Irit Hochberg" w:date="2015-02-26T10:59:00Z">
+      <w:ins w:id="147" w:author="Dave Bridges" w:date="2015-02-25T10:04:00Z">
+        <w:del w:id="148" w:author="Irit Hochberg" w:date="2015-02-26T10:59:00Z">
           <w:r>
             <w:delText xml:space="preserve">may be on </w:delText>
           </w:r>
-          <w:commentRangeStart w:id="167"/>
+          <w:commentRangeStart w:id="149"/>
           <w:r>
             <w:delText xml:space="preserve">insulin sensitizing </w:delText>
           </w:r>
-          <w:commentRangeStart w:id="168"/>
+          <w:commentRangeStart w:id="150"/>
           <w:r>
             <w:delText>medication</w:delText>
           </w:r>
         </w:del>
       </w:ins>
-      <w:commentRangeEnd w:id="168"/>
+      <w:commentRangeEnd w:id="150"/>
       <w:r>
         <w:rPr>
           <w:rStyle w:val="CommentReference"/>
         </w:rPr>
-        <w:commentReference w:id="168"/>
-      </w:r>
-      <w:ins w:id="169" w:author="Dave Bridges" w:date="2015-02-25T10:04:00Z">
-        <w:del w:id="170" w:author="Irit Hochberg" w:date="2015-02-26T10:59:00Z">
+        <w:commentReference w:id="150"/>
+      </w:r>
+      <w:ins w:id="151" w:author="Dave Bridges" w:date="2015-02-25T10:04:00Z">
+        <w:del w:id="152" w:author="Irit Hochberg" w:date="2015-02-26T10:59:00Z">
           <w:r>
             <w:delText>.</w:delText>
           </w:r>
@@ -5968,16 +5879,16 @@
           <w:t xml:space="preserve">   </w:t>
         </w:r>
       </w:ins>
-      <w:commentRangeEnd w:id="167"/>
-      <w:ins w:id="171" w:author="Dave Bridges" w:date="2015-02-25T10:05:00Z">
+      <w:commentRangeEnd w:id="149"/>
+      <w:ins w:id="153" w:author="Dave Bridges" w:date="2015-02-25T10:05:00Z">
         <w:r>
           <w:rPr>
             <w:rStyle w:val="CommentReference"/>
           </w:rPr>
-          <w:commentReference w:id="167"/>
+          <w:commentReference w:id="149"/>
         </w:r>
       </w:ins>
-      <w:ins w:id="173" w:author="Dave Bridges" w:date="2015-02-25T10:04:00Z">
+      <w:ins w:id="155" w:author="Dave Bridges" w:date="2015-02-25T10:04:00Z">
         <w:r>
           <w:t xml:space="preserve">Secondly, it is possible </w:t>
         </w:r>
@@ -5993,22 +5904,22 @@
       <w:r>
         <w:t xml:space="preserve">Glucocorticoid-induced insulin resistance is thought to </w:t>
       </w:r>
-      <w:del w:id="174" w:author="Innocence Harvey" w:date="2015-02-26T08:12:00Z">
+      <w:del w:id="156" w:author="Innocence Harvey" w:date="2015-02-26T08:12:00Z">
         <w:r>
           <w:delText>me</w:delText>
         </w:r>
       </w:del>
-      <w:ins w:id="175" w:author="Innocence Harvey" w:date="2015-02-25T22:28:00Z">
+      <w:ins w:id="157" w:author="Innocence Harvey" w:date="2015-02-25T22:28:00Z">
         <w:r>
           <w:t>b</w:t>
         </w:r>
       </w:ins>
-      <w:del w:id="176" w:author="Innocence Harvey" w:date="2015-02-25T22:28:00Z">
+      <w:del w:id="158" w:author="Innocence Harvey" w:date="2015-02-25T22:28:00Z">
         <w:r>
           <w:delText>m</w:delText>
         </w:r>
       </w:del>
-      <w:ins w:id="177" w:author="Innocence Harvey" w:date="2015-02-26T08:12:00Z">
+      <w:ins w:id="159" w:author="Innocence Harvey" w:date="2015-02-26T08:12:00Z">
         <w:r>
           <w:t>e</w:t>
         </w:r>
@@ -6053,7 +5964,7 @@
       <w:r>
         <w:t>. Results from a recent study suggest that glucocorticoids do not induce</w:t>
       </w:r>
-      <w:del w:id="178" w:author="Innocence Harvey" w:date="2015-02-25T22:28:00Z">
+      <w:del w:id="160" w:author="Innocence Harvey" w:date="2015-02-25T22:28:00Z">
         <w:r>
           <w:delText>d</w:delText>
         </w:r>
@@ -6061,22 +5972,22 @@
       <w:r>
         <w:t xml:space="preserve"> insulin resistance in </w:t>
       </w:r>
-      <w:del w:id="179" w:author="Innocence Harvey" w:date="2015-02-26T08:12:00Z">
+      <w:del w:id="161" w:author="Innocence Harvey" w:date="2015-02-26T08:12:00Z">
         <w:r>
           <w:delText>subcutanous</w:delText>
         </w:r>
       </w:del>
-      <w:ins w:id="180" w:author="Innocence Harvey" w:date="2015-02-26T08:12:00Z">
+      <w:ins w:id="162" w:author="Innocence Harvey" w:date="2015-02-26T08:12:00Z">
         <w:r>
           <w:t>subcutan</w:t>
         </w:r>
       </w:ins>
-      <w:ins w:id="181" w:author="Innocence Harvey" w:date="2015-02-25T22:28:00Z">
+      <w:ins w:id="163" w:author="Innocence Harvey" w:date="2015-02-25T22:28:00Z">
         <w:r>
           <w:t>e</w:t>
         </w:r>
       </w:ins>
-      <w:ins w:id="182" w:author="Innocence Harvey" w:date="2015-02-26T08:12:00Z">
+      <w:ins w:id="164" w:author="Innocence Harvey" w:date="2015-02-26T08:12:00Z">
         <w:r>
           <w:t>ous</w:t>
         </w:r>
@@ -6136,17 +6047,17 @@
       <w:r>
         <w:t xml:space="preserve">  This is consistent with our observations of </w:t>
       </w:r>
-      <w:del w:id="183" w:author="Dave Bridges" w:date="2015-02-25T10:22:00Z">
+      <w:del w:id="165" w:author="Dave Bridges" w:date="2015-02-25T10:22:00Z">
         <w:r>
           <w:delText>elevated and not decrease</w:delText>
         </w:r>
       </w:del>
-      <w:ins w:id="184" w:author="Dave Bridges" w:date="2015-02-25T10:22:00Z">
+      <w:ins w:id="166" w:author="Dave Bridges" w:date="2015-02-25T10:22:00Z">
         <w:r>
           <w:t>a lack of changes in</w:t>
         </w:r>
       </w:ins>
-      <w:del w:id="185" w:author="Dave Bridges" w:date="2015-02-25T10:22:00Z">
+      <w:del w:id="167" w:author="Dave Bridges" w:date="2015-02-25T10:22:00Z">
         <w:r>
           <w:delText>d</w:delText>
         </w:r>
@@ -6172,29 +6083,29 @@
     <w:p>
       <w:pPr>
         <w:rPr>
-          <w:del w:id="186" w:author="Dave Bridges" w:date="2015-02-25T10:06:00Z"/>
-        </w:rPr>
-      </w:pPr>
-    </w:p>
-    <w:p>
-      <w:pPr>
-        <w:rPr>
-          <w:del w:id="187" w:author="Dave Bridges" w:date="2015-02-25T10:06:00Z"/>
-        </w:rPr>
-      </w:pPr>
-      <w:del w:id="188" w:author="Dave Bridges" w:date="2015-02-25T10:06:00Z">
+          <w:del w:id="168" w:author="Dave Bridges" w:date="2015-02-25T10:06:00Z"/>
+        </w:rPr>
+      </w:pPr>
+    </w:p>
+    <w:p>
+      <w:pPr>
+        <w:rPr>
+          <w:del w:id="169" w:author="Dave Bridges" w:date="2015-02-25T10:06:00Z"/>
+        </w:rPr>
+      </w:pPr>
+      <w:del w:id="170" w:author="Dave Bridges" w:date="2015-02-25T10:06:00Z">
         <w:r>
           <w:delText xml:space="preserve">Althought </w:delText>
         </w:r>
       </w:del>
-      <w:ins w:id="189" w:author="Irit Hochberg" w:date="2015-02-25T10:13:00Z">
-        <w:del w:id="190" w:author="Dave Bridges" w:date="2015-02-25T10:06:00Z">
+      <w:ins w:id="171" w:author="Irit Hochberg" w:date="2015-02-25T10:13:00Z">
+        <w:del w:id="172" w:author="Dave Bridges" w:date="2015-02-25T10:06:00Z">
           <w:r>
             <w:delText xml:space="preserve">the </w:delText>
           </w:r>
         </w:del>
       </w:ins>
-      <w:del w:id="191" w:author="Dave Bridges" w:date="2015-02-25T10:06:00Z">
+      <w:del w:id="173" w:author="Dave Bridges" w:date="2015-02-25T10:06:00Z">
         <w:r>
           <w:delText>Cushing's disease patients had a significantly higher incidence of diabetes, adipose tissue ceramides were not different between the groups. The biopsies were subcutaneous adipose tissue and not visceral and our cohort is quite small and possibly underpowered to unequivocally refute the ceramide-mediated glucocorticoid-induced insulin resistance hypothesis. Still, even t</w:delText>
         </w:r>
@@ -6210,19 +6121,19 @@
         <w:r>
           <w:delText xml:space="preserve">ns our results do not support the ceramide </w:delText>
         </w:r>
-        <w:commentRangeStart w:id="192"/>
+        <w:commentRangeStart w:id="174"/>
         <w:r>
           <w:delText>hypothesis</w:delText>
         </w:r>
       </w:del>
-      <w:commentRangeEnd w:id="192"/>
+      <w:commentRangeEnd w:id="174"/>
       <w:r>
         <w:rPr>
           <w:rStyle w:val="CommentReference"/>
         </w:rPr>
-        <w:commentReference w:id="192"/>
-      </w:r>
-      <w:del w:id="193" w:author="Dave Bridges" w:date="2015-02-25T10:06:00Z">
+        <w:commentReference w:id="174"/>
+      </w:r>
+      <w:del w:id="175" w:author="Dave Bridges" w:date="2015-02-25T10:06:00Z">
         <w:r>
           <w:delText xml:space="preserve">.  </w:delText>
         </w:r>
@@ -6233,7 +6144,7 @@
       <w:r>
         <w:t>These data provide a variety of novel transcriptional changes that may be causative of the co-morbidities associated with Cushing's disease.</w:t>
       </w:r>
-      <w:del w:id="194" w:author="Innocence Harvey" w:date="2015-02-25T22:29:00Z">
+      <w:del w:id="176" w:author="Innocence Harvey" w:date="2015-02-25T22:29:00Z">
         <w:r>
           <w:delText xml:space="preserve"> </w:delText>
         </w:r>
@@ -6264,7 +6175,7 @@
       </w:r>
     </w:p>
     <w:p>
-      <w:commentRangeStart w:id="195"/>
+      <w:commentRangeStart w:id="177"/>
       <w:r>
         <w:t>This work was supported by Motor City Golf Classic (MCGC) Grant # G010640 and Le Bonheur Grant #</w:t>
       </w:r>
@@ -6274,12 +6185,12 @@
       <w:r>
         <w:t>.</w:t>
       </w:r>
-      <w:commentRangeEnd w:id="195"/>
+      <w:commentRangeEnd w:id="177"/>
       <w:r>
         <w:rPr>
           <w:rStyle w:val="CommentReference"/>
         </w:rPr>
-        <w:commentReference w:id="195"/>
+        <w:commentReference w:id="177"/>
       </w:r>
     </w:p>
     <w:p/>
@@ -6292,12 +6203,12 @@
       </w:r>
     </w:p>
     <w:p>
-      <w:commentRangeStart w:id="196"/>
+      <w:commentRangeStart w:id="178"/>
       <w:proofErr w:type="spellStart"/>
       <w:r>
         <w:t>IH</w:t>
       </w:r>
-      <w:ins w:id="197" w:author="Dave Bridges" w:date="2015-02-25T10:14:00Z">
+      <w:ins w:id="179" w:author="Dave Bridges" w:date="2015-02-25T10:14:00Z">
         <w:r>
           <w:t>o</w:t>
         </w:r>
@@ -6385,7 +6296,7 @@
       <w:r>
         <w:t>IH</w:t>
       </w:r>
-      <w:ins w:id="198" w:author="Dave Bridges" w:date="2015-02-25T10:14:00Z">
+      <w:ins w:id="180" w:author="Dave Bridges" w:date="2015-02-25T10:14:00Z">
         <w:r>
           <w:t>o</w:t>
         </w:r>
@@ -6394,14 +6305,14 @@
       <w:r>
         <w:t xml:space="preserve"> and DB wrote the manuscript.</w:t>
       </w:r>
-      <w:commentRangeEnd w:id="196"/>
+      <w:commentRangeEnd w:id="178"/>
       <w:r>
         <w:rPr>
           <w:rStyle w:val="CommentReference"/>
         </w:rPr>
-        <w:commentReference w:id="196"/>
-      </w:r>
-      <w:ins w:id="199" w:author="Dave Bridges" w:date="2015-02-25T10:13:00Z">
+        <w:commentReference w:id="178"/>
+      </w:r>
+      <w:ins w:id="181" w:author="Dave Bridges" w:date="2015-02-25T10:13:00Z">
         <w:r>
           <w:t xml:space="preserve"> </w:t>
         </w:r>
@@ -6416,7 +6327,7 @@
       <w:pPr>
         <w:pStyle w:val="Heading1"/>
       </w:pPr>
-      <w:commentRangeStart w:id="200"/>
+      <w:commentRangeStart w:id="182"/>
       <w:r>
         <w:t>Acknowledgements</w:t>
       </w:r>
@@ -6450,13 +6361,13 @@
         <w:t xml:space="preserve"> for their valuable help in the study.  </w:t>
       </w:r>
     </w:p>
-    <w:commentRangeEnd w:id="200"/>
+    <w:commentRangeEnd w:id="182"/>
     <w:p>
       <w:r>
         <w:rPr>
           <w:rStyle w:val="CommentReference"/>
         </w:rPr>
-        <w:commentReference w:id="200"/>
+        <w:commentReference w:id="182"/>
       </w:r>
       <w:r>
         <w:br w:type="page"/>
@@ -8880,16 +8791,16 @@
     </w:p>
     <w:p/>
     <w:p>
-      <w:commentRangeStart w:id="201"/>
+      <w:commentRangeStart w:id="183"/>
       <w:r>
         <w:t>Figure 2:</w:t>
       </w:r>
-      <w:commentRangeEnd w:id="201"/>
+      <w:commentRangeEnd w:id="183"/>
       <w:r>
         <w:rPr>
           <w:rStyle w:val="CommentReference"/>
         </w:rPr>
-        <w:commentReference w:id="201"/>
+        <w:commentReference w:id="183"/>
       </w:r>
     </w:p>
     <w:p/>
@@ -8953,7 +8864,7 @@
     <w:p>
       <w:pPr>
         <w:rPr>
-          <w:ins w:id="202" w:author="Dave Bridges" w:date="2015-02-25T18:09:00Z"/>
+          <w:ins w:id="184" w:author="Dave Bridges" w:date="2015-02-25T18:09:00Z"/>
         </w:rPr>
       </w:pPr>
       <w:r>
@@ -9020,7 +8931,7 @@
       <w:r>
         <w:t xml:space="preserve"> genes in mouse subcutaneous adipose tissue.</w:t>
       </w:r>
-      <w:ins w:id="203" w:author="Dave Bridges" w:date="2015-02-25T18:11:00Z">
+      <w:ins w:id="185" w:author="Dave Bridges" w:date="2015-02-25T18:11:00Z">
         <w:r>
           <w:t xml:space="preserve">  Asterisks indicate q&lt;0.05.</w:t>
         </w:r>
@@ -9029,17 +8940,17 @@
     <w:p>
       <w:pPr>
         <w:rPr>
-          <w:ins w:id="204" w:author="Dave Bridges" w:date="2015-02-25T18:09:00Z"/>
-        </w:rPr>
-      </w:pPr>
-    </w:p>
-    <w:p>
-      <w:pPr>
-        <w:rPr>
-          <w:ins w:id="205" w:author="Dave Bridges" w:date="2015-02-25T18:22:00Z"/>
-        </w:rPr>
-      </w:pPr>
-      <w:ins w:id="206" w:author="Dave Bridges" w:date="2015-02-25T18:09:00Z">
+          <w:ins w:id="186" w:author="Dave Bridges" w:date="2015-02-25T18:09:00Z"/>
+        </w:rPr>
+      </w:pPr>
+    </w:p>
+    <w:p>
+      <w:pPr>
+        <w:rPr>
+          <w:ins w:id="187" w:author="Dave Bridges" w:date="2015-02-25T18:22:00Z"/>
+        </w:rPr>
+      </w:pPr>
+      <w:ins w:id="188" w:author="Dave Bridges" w:date="2015-02-25T18:09:00Z">
         <w:r>
           <w:rPr>
             <w:b/>
@@ -9078,17 +8989,17 @@
           <w:t xml:space="preserve">  A) Schematic of glycolysis and the TCA cycle, colored by gene expression changes in </w:t>
         </w:r>
       </w:ins>
-      <w:ins w:id="207" w:author="Dave Bridges" w:date="2015-02-25T18:10:00Z">
+      <w:ins w:id="189" w:author="Dave Bridges" w:date="2015-02-25T18:10:00Z">
         <w:r>
           <w:t xml:space="preserve">subcutaneous adipose tissue from </w:t>
         </w:r>
       </w:ins>
-      <w:ins w:id="208" w:author="Dave Bridges" w:date="2015-02-25T18:09:00Z">
+      <w:ins w:id="190" w:author="Dave Bridges" w:date="2015-02-25T18:09:00Z">
         <w:r>
           <w:t>Cushing</w:t>
         </w:r>
       </w:ins>
-      <w:ins w:id="209" w:author="Dave Bridges" w:date="2015-02-25T18:10:00Z">
+      <w:ins w:id="191" w:author="Dave Bridges" w:date="2015-02-25T18:10:00Z">
         <w:r>
           <w:t xml:space="preserve">’s subjects.  B) </w:t>
         </w:r>
@@ -9103,7 +9014,7 @@
           <w:t xml:space="preserve"> analysis of selected glucose oxidation genes from mouse subcutaneous adipose tissue after 12 weeks of dexamethasone treatment.  Asterisks indicate q&lt;0.05</w:t>
         </w:r>
       </w:ins>
-      <w:ins w:id="210" w:author="Dave Bridges" w:date="2015-02-25T18:11:00Z">
+      <w:ins w:id="192" w:author="Dave Bridges" w:date="2015-02-25T18:11:00Z">
         <w:r>
           <w:t>.</w:t>
         </w:r>
@@ -9112,18 +9023,18 @@
     <w:p>
       <w:pPr>
         <w:rPr>
-          <w:ins w:id="211" w:author="Dave Bridges" w:date="2015-02-25T18:22:00Z"/>
-        </w:rPr>
-      </w:pPr>
-    </w:p>
-    <w:p>
-      <w:pPr>
-        <w:rPr>
-          <w:ins w:id="212" w:author="Dave Bridges" w:date="2015-02-25T18:22:00Z"/>
-        </w:rPr>
-      </w:pPr>
-      <w:commentRangeStart w:id="213"/>
-      <w:ins w:id="214" w:author="Dave Bridges" w:date="2015-02-25T18:22:00Z">
+          <w:ins w:id="193" w:author="Dave Bridges" w:date="2015-02-25T18:22:00Z"/>
+        </w:rPr>
+      </w:pPr>
+    </w:p>
+    <w:p>
+      <w:pPr>
+        <w:rPr>
+          <w:ins w:id="194" w:author="Dave Bridges" w:date="2015-02-25T18:22:00Z"/>
+        </w:rPr>
+      </w:pPr>
+      <w:commentRangeStart w:id="195"/>
+      <w:ins w:id="196" w:author="Dave Bridges" w:date="2015-02-25T18:22:00Z">
         <w:r>
           <w:t>Figure 6:</w:t>
         </w:r>
@@ -9132,17 +9043,17 @@
     <w:p>
       <w:pPr>
         <w:rPr>
-          <w:ins w:id="215" w:author="Dave Bridges" w:date="2015-02-25T18:22:00Z"/>
-        </w:rPr>
-      </w:pPr>
-    </w:p>
-    <w:p>
-      <w:pPr>
-        <w:rPr>
-          <w:ins w:id="216" w:author="Dave Bridges" w:date="2015-02-25T18:22:00Z"/>
-        </w:rPr>
-      </w:pPr>
-      <w:ins w:id="217" w:author="Dave Bridges" w:date="2015-02-25T18:22:00Z">
+          <w:ins w:id="197" w:author="Dave Bridges" w:date="2015-02-25T18:22:00Z"/>
+        </w:rPr>
+      </w:pPr>
+    </w:p>
+    <w:p>
+      <w:pPr>
+        <w:rPr>
+          <w:ins w:id="198" w:author="Dave Bridges" w:date="2015-02-25T18:22:00Z"/>
+        </w:rPr>
+      </w:pPr>
+      <w:ins w:id="199" w:author="Dave Bridges" w:date="2015-02-25T18:22:00Z">
         <w:r>
           <w:t>Figure 7:</w:t>
         </w:r>
@@ -9151,47 +9062,47 @@
     <w:p>
       <w:pPr>
         <w:rPr>
-          <w:ins w:id="218" w:author="Dave Bridges" w:date="2015-02-25T18:22:00Z"/>
-        </w:rPr>
-      </w:pPr>
-    </w:p>
-    <w:p>
-      <w:pPr>
-        <w:rPr>
-          <w:ins w:id="219" w:author="Dave Bridges" w:date="2015-02-25T18:22:00Z"/>
-        </w:rPr>
-      </w:pPr>
-      <w:ins w:id="220" w:author="Dave Bridges" w:date="2015-02-25T18:22:00Z">
+          <w:ins w:id="200" w:author="Dave Bridges" w:date="2015-02-25T18:22:00Z"/>
+        </w:rPr>
+      </w:pPr>
+    </w:p>
+    <w:p>
+      <w:pPr>
+        <w:rPr>
+          <w:ins w:id="201" w:author="Dave Bridges" w:date="2015-02-25T18:22:00Z"/>
+        </w:rPr>
+      </w:pPr>
+      <w:ins w:id="202" w:author="Dave Bridges" w:date="2015-02-25T18:22:00Z">
         <w:r>
           <w:t>Figure 8:</w:t>
         </w:r>
       </w:ins>
     </w:p>
-    <w:commentRangeEnd w:id="213"/>
-    <w:p>
-      <w:ins w:id="221" w:author="Dave Bridges" w:date="2015-02-25T18:23:00Z">
+    <w:commentRangeEnd w:id="195"/>
+    <w:p>
+      <w:ins w:id="203" w:author="Dave Bridges" w:date="2015-02-25T18:23:00Z">
         <w:r>
           <w:rPr>
             <w:rStyle w:val="CommentReference"/>
           </w:rPr>
-          <w:commentReference w:id="213"/>
+          <w:commentReference w:id="195"/>
         </w:r>
       </w:ins>
     </w:p>
     <w:p>
       <w:pPr>
         <w:rPr>
-          <w:del w:id="223" w:author="Dave Bridges" w:date="2015-02-25T18:22:00Z"/>
-        </w:rPr>
-      </w:pPr>
-    </w:p>
-    <w:p>
-      <w:pPr>
-        <w:rPr>
-          <w:del w:id="224" w:author="Dave Bridges" w:date="2015-02-25T18:22:00Z"/>
-        </w:rPr>
-      </w:pPr>
-      <w:del w:id="225" w:author="Dave Bridges" w:date="2015-02-25T18:22:00Z">
+          <w:del w:id="205" w:author="Dave Bridges" w:date="2015-02-25T18:22:00Z"/>
+        </w:rPr>
+      </w:pPr>
+    </w:p>
+    <w:p>
+      <w:pPr>
+        <w:rPr>
+          <w:del w:id="206" w:author="Dave Bridges" w:date="2015-02-25T18:22:00Z"/>
+        </w:rPr>
+      </w:pPr>
+      <w:del w:id="207" w:author="Dave Bridges" w:date="2015-02-25T18:22:00Z">
         <w:r>
           <w:delText xml:space="preserve">  Differential expression of genes in subcutanous adipose tissue from subjects with Cushing's disease compared to controls.  Heatmap of the differentially expressed genes in white adipose tissue.  In where several transcripts derived from a single were identified as differentially expressed, only the most significant was shown.  Individual values are colored as the log fold change for a particular gene in a particular subject compared to the average expression of that gene across all cohorts, with brown indicating less expression and green indicating more expression (designated in the key as Row Z-score).  The bar across the top indicates the subject’s diagnosis, red for Cushing's disease and blue for controls.</w:delText>
         </w:r>
@@ -9200,24 +9111,24 @@
     <w:p>
       <w:pPr>
         <w:rPr>
-          <w:del w:id="226" w:author="Dave Bridges" w:date="2015-02-25T18:22:00Z"/>
-        </w:rPr>
-      </w:pPr>
-    </w:p>
-    <w:p>
-      <w:pPr>
-        <w:rPr>
-          <w:del w:id="227" w:author="Dave Bridges" w:date="2015-02-25T18:22:00Z"/>
-        </w:rPr>
-      </w:pPr>
-    </w:p>
-    <w:p>
-      <w:pPr>
-        <w:rPr>
-          <w:del w:id="228" w:author="Dave Bridges" w:date="2015-02-25T18:22:00Z"/>
-        </w:rPr>
-      </w:pPr>
-      <w:del w:id="229" w:author="Dave Bridges" w:date="2015-02-25T18:22:00Z">
+          <w:del w:id="208" w:author="Dave Bridges" w:date="2015-02-25T18:22:00Z"/>
+        </w:rPr>
+      </w:pPr>
+    </w:p>
+    <w:p>
+      <w:pPr>
+        <w:rPr>
+          <w:del w:id="209" w:author="Dave Bridges" w:date="2015-02-25T18:22:00Z"/>
+        </w:rPr>
+      </w:pPr>
+    </w:p>
+    <w:p>
+      <w:pPr>
+        <w:rPr>
+          <w:del w:id="210" w:author="Dave Bridges" w:date="2015-02-25T18:22:00Z"/>
+        </w:rPr>
+      </w:pPr>
+      <w:del w:id="211" w:author="Dave Bridges" w:date="2015-02-25T18:22:00Z">
         <w:r>
           <w:delText xml:space="preserve">Figure: Expression changes of selected genes,.  mRNA Expression profile of genes involved </w:delText>
         </w:r>
@@ -9227,17 +9138,17 @@
     <w:p>
       <w:pPr>
         <w:rPr>
-          <w:del w:id="230" w:author="Dave Bridges" w:date="2015-02-25T18:22:00Z"/>
-        </w:rPr>
-      </w:pPr>
-    </w:p>
-    <w:p>
-      <w:pPr>
-        <w:rPr>
-          <w:del w:id="231" w:author="Dave Bridges" w:date="2015-02-25T18:22:00Z"/>
-        </w:rPr>
-      </w:pPr>
-      <w:del w:id="232" w:author="Dave Bridges" w:date="2015-02-25T18:22:00Z">
+          <w:del w:id="212" w:author="Dave Bridges" w:date="2015-02-25T18:22:00Z"/>
+        </w:rPr>
+      </w:pPr>
+    </w:p>
+    <w:p>
+      <w:pPr>
+        <w:rPr>
+          <w:del w:id="213" w:author="Dave Bridges" w:date="2015-02-25T18:22:00Z"/>
+        </w:rPr>
+      </w:pPr>
+      <w:del w:id="214" w:author="Dave Bridges" w:date="2015-02-25T18:22:00Z">
         <w:r>
           <w:delText>Asterisks indicate p&lt;0.05.  Data indicates mean +/- standard error of the mean.</w:delText>
         </w:r>
@@ -9260,11 +9171,11 @@
     </w:p>
     <w:p/>
     <w:p>
-      <w:commentRangeStart w:id="233"/>
+      <w:commentRangeStart w:id="215"/>
       <w:r>
         <w:t xml:space="preserve">Table 2: Summarized gene set enrichment analysis of </w:t>
       </w:r>
-      <w:del w:id="234" w:author="Dave Bridges" w:date="2015-02-25T18:23:00Z">
+      <w:del w:id="216" w:author="Dave Bridges" w:date="2015-02-25T18:23:00Z">
         <w:r>
           <w:delText xml:space="preserve">KEGG </w:delText>
         </w:r>
@@ -9280,12 +9191,12 @@
       <w:r>
         <w:t xml:space="preserve"> the specific genes which led to the enrichment of this category in our data.  A negative enrichment score indicates down-regulation of the category in Cushing's disease.  For a complete list see Supplementary Tables 2-5</w:t>
       </w:r>
-      <w:commentRangeEnd w:id="233"/>
+      <w:commentRangeEnd w:id="215"/>
       <w:r>
         <w:rPr>
           <w:rStyle w:val="CommentReference"/>
         </w:rPr>
-        <w:commentReference w:id="233"/>
+        <w:commentReference w:id="215"/>
       </w:r>
       <w:r>
         <w:t>.</w:t>
@@ -9838,12 +9749,543 @@
 
 <file path=word/comments.xml><?xml version="1.0" encoding="utf-8"?>
 <w:comments xmlns:wpc="http://schemas.microsoft.com/office/word/2010/wordprocessingCanvas" xmlns:mo="http://schemas.microsoft.com/office/mac/office/2008/main" xmlns:mc="http://schemas.openxmlformats.org/markup-compatibility/2006" xmlns:mv="urn:schemas-microsoft-com:mac:vml" xmlns:o="urn:schemas-microsoft-com:office:office" xmlns:r="http://schemas.openxmlformats.org/officeDocument/2006/relationships" xmlns:m="http://schemas.openxmlformats.org/officeDocument/2006/math" xmlns:v="urn:schemas-microsoft-com:vml" xmlns:wp14="http://schemas.microsoft.com/office/word/2010/wordprocessingDrawing" xmlns:wp="http://schemas.openxmlformats.org/drawingml/2006/wordprocessingDrawing" xmlns:w10="urn:schemas-microsoft-com:office:word" xmlns:w="http://schemas.openxmlformats.org/wordprocessingml/2006/main" xmlns:w14="http://schemas.microsoft.com/office/word/2010/wordml" xmlns:wpg="http://schemas.microsoft.com/office/word/2010/wordprocessingGroup" xmlns:wpi="http://schemas.microsoft.com/office/word/2010/wordprocessingInk" xmlns:wne="http://schemas.microsoft.com/office/word/2006/wordml" xmlns:wps="http://schemas.microsoft.com/office/word/2010/wordprocessingShape" mc:Ignorable="w14 wp14">
-  <w:comment w:id="2" w:author="Dave Bridges" w:date="2015-02-26T08:12:00Z" w:initials="DB">
+  <w:comment w:id="1" w:author="Dave Bridges" w:date="2015-02-22T15:11:00Z" w:initials="DB">
     <w:p>
       <w:pPr>
         <w:pStyle w:val="CommentText"/>
       </w:pPr>
-      <w:ins w:id="5" w:author="Dave Bridges" w:date="2015-02-26T08:12:00Z">
+      <w:r>
+        <w:rPr>
+          <w:rStyle w:val="CommentReference"/>
+        </w:rPr>
+        <w:annotationRef/>
+      </w:r>
+      <w:r>
+        <w:t>Fill this in at the end</w:t>
+      </w:r>
+    </w:p>
+  </w:comment>
+  <w:comment w:id="2" w:author="Dave Bridges" w:date="2015-02-22T15:12:00Z" w:initials="DB">
+    <w:p>
+      <w:pPr>
+        <w:pStyle w:val="CommentText"/>
+      </w:pPr>
+      <w:r>
+        <w:rPr>
+          <w:rStyle w:val="CommentReference"/>
+        </w:rPr>
+        <w:annotationRef/>
+      </w:r>
+      <w:r>
+        <w:t>Need to rewrite</w:t>
+      </w:r>
+    </w:p>
+  </w:comment>
+  <w:comment w:id="8" w:author="Dave Bridges" w:date="2015-02-26T08:31:00Z" w:initials="DB">
+    <w:p>
+      <w:pPr>
+        <w:pStyle w:val="CommentText"/>
+      </w:pPr>
+      <w:r>
+        <w:rPr>
+          <w:rStyle w:val="CommentReference"/>
+        </w:rPr>
+        <w:annotationRef/>
+      </w:r>
+      <w:r>
+        <w:t>Innocence we need to write this section</w:t>
+      </w:r>
+    </w:p>
+  </w:comment>
+  <w:comment w:id="9" w:author="Dave Bridges" w:date="2015-02-22T17:03:00Z" w:initials="DB">
+    <w:p>
+      <w:pPr>
+        <w:pStyle w:val="CommentText"/>
+      </w:pPr>
+      <w:r>
+        <w:rPr>
+          <w:rStyle w:val="CommentReference"/>
+        </w:rPr>
+        <w:annotationRef/>
+      </w:r>
+      <w:proofErr w:type="spellStart"/>
+      <w:r>
+        <w:t>Quynh</w:t>
+      </w:r>
+      <w:proofErr w:type="spellEnd"/>
+      <w:r>
+        <w:t xml:space="preserve"> which version of </w:t>
+      </w:r>
+      <w:proofErr w:type="spellStart"/>
+      <w:r>
+        <w:t>MiSigDB</w:t>
+      </w:r>
+      <w:proofErr w:type="spellEnd"/>
+      <w:r>
+        <w:t xml:space="preserve"> was used here.</w:t>
+      </w:r>
+    </w:p>
+  </w:comment>
+  <w:comment w:id="10" w:author="Dave Bridges" w:date="2015-02-22T16:57:00Z" w:initials="DB">
+    <w:p>
+      <w:pPr>
+        <w:pStyle w:val="CommentText"/>
+      </w:pPr>
+      <w:r>
+        <w:rPr>
+          <w:rStyle w:val="CommentReference"/>
+        </w:rPr>
+        <w:annotationRef/>
+      </w:r>
+      <w:proofErr w:type="spellStart"/>
+      <w:r>
+        <w:t>Quynh</w:t>
+      </w:r>
+      <w:proofErr w:type="spellEnd"/>
+      <w:r>
+        <w:t xml:space="preserve"> can you do this</w:t>
+      </w:r>
+    </w:p>
+  </w:comment>
+  <w:comment w:id="11" w:author="Dave Bridges" w:date="2015-02-22T16:58:00Z" w:initials="DB">
+    <w:p>
+      <w:pPr>
+        <w:pStyle w:val="CommentText"/>
+      </w:pPr>
+      <w:r>
+        <w:rPr>
+          <w:rStyle w:val="CommentReference"/>
+        </w:rPr>
+        <w:annotationRef/>
+      </w:r>
+      <w:r>
+        <w:t xml:space="preserve">This will become a </w:t>
+      </w:r>
+      <w:proofErr w:type="spellStart"/>
+      <w:r>
+        <w:t>zenodo</w:t>
+      </w:r>
+      <w:proofErr w:type="spellEnd"/>
+      <w:r>
+        <w:t xml:space="preserve"> dataset DOI once we are ready to go</w:t>
+      </w:r>
+    </w:p>
+  </w:comment>
+  <w:comment w:id="12" w:author="Dave Bridges" w:date="2015-02-22T15:24:00Z" w:initials="DB">
+    <w:p>
+      <w:pPr>
+        <w:pStyle w:val="CommentText"/>
+      </w:pPr>
+      <w:r>
+        <w:rPr>
+          <w:rStyle w:val="CommentReference"/>
+        </w:rPr>
+        <w:annotationRef/>
+      </w:r>
+      <w:r>
+        <w:t>Innocence we need references for this statement</w:t>
+      </w:r>
+    </w:p>
+  </w:comment>
+  <w:comment w:id="13" w:author="Dave Bridges" w:date="2015-02-25T18:18:00Z" w:initials="DB">
+    <w:p>
+      <w:pPr>
+        <w:pStyle w:val="CommentText"/>
+      </w:pPr>
+      <w:r>
+        <w:rPr>
+          <w:rStyle w:val="CommentReference"/>
+        </w:rPr>
+        <w:annotationRef/>
+      </w:r>
+      <w:r>
+        <w:t>Dave, we should compare these genes to known GR targets from Yu et al, TRANSFAC and the lung paper.</w:t>
+      </w:r>
+    </w:p>
+  </w:comment>
+  <w:comment w:id="23" w:author="Innocence Harvey" w:date="2015-02-25T22:16:00Z" w:initials="IH">
+    <w:p>
+      <w:pPr>
+        <w:pStyle w:val="CommentText"/>
+      </w:pPr>
+      <w:r>
+        <w:rPr>
+          <w:rStyle w:val="CommentReference"/>
+        </w:rPr>
+        <w:annotationRef/>
+      </w:r>
+      <w:r>
+        <w:t>There are 6 listed</w:t>
+      </w:r>
+    </w:p>
+  </w:comment>
+  <w:comment w:id="32" w:author="Irit Hochberg" w:date="2015-02-26T14:00:00Z" w:initials="IH">
+    <w:p>
+      <w:pPr>
+        <w:pStyle w:val="CommentText"/>
+      </w:pPr>
+      <w:r>
+        <w:rPr>
+          <w:rStyle w:val="CommentReference"/>
+        </w:rPr>
+        <w:annotationRef/>
+      </w:r>
+      <w:r>
+        <w:t>GPD1 Lpin1 AGPAT2/3 were not significant</w:t>
+      </w:r>
+      <w:proofErr w:type="gramStart"/>
+      <w:r>
+        <w:t>,.</w:t>
+      </w:r>
+      <w:proofErr w:type="gramEnd"/>
+    </w:p>
+  </w:comment>
+  <w:comment w:id="34" w:author="Irit Hochberg" w:date="2015-02-26T13:28:00Z" w:initials="IH">
+    <w:p>
+      <w:pPr>
+        <w:pStyle w:val="CommentText"/>
+      </w:pPr>
+      <w:r>
+        <w:rPr>
+          <w:rStyle w:val="CommentReference"/>
+        </w:rPr>
+        <w:annotationRef/>
+      </w:r>
+      <w:r>
+        <w:t xml:space="preserve">These 2 paragraphs should be one, </w:t>
+      </w:r>
+    </w:p>
+  </w:comment>
+  <w:comment w:id="26" w:author="Dave Bridges" w:date="2015-02-22T16:02:00Z" w:initials="DB">
+    <w:p>
+      <w:pPr>
+        <w:pStyle w:val="CommentText"/>
+      </w:pPr>
+      <w:r>
+        <w:rPr>
+          <w:rStyle w:val="CommentReference"/>
+        </w:rPr>
+        <w:annotationRef/>
+      </w:r>
+      <w:r>
+        <w:t xml:space="preserve">Innocence can you </w:t>
+      </w:r>
+      <w:proofErr w:type="spellStart"/>
+      <w:r>
+        <w:t>summarise</w:t>
+      </w:r>
+      <w:proofErr w:type="spellEnd"/>
+      <w:r>
+        <w:t xml:space="preserve"> this in context of the biochemical pathway</w:t>
+      </w:r>
+    </w:p>
+  </w:comment>
+  <w:comment w:id="57" w:author="Dave Bridges" w:date="2015-02-22T16:17:00Z" w:initials="DB">
+    <w:p>
+      <w:pPr>
+        <w:pStyle w:val="CommentText"/>
+      </w:pPr>
+      <w:r>
+        <w:rPr>
+          <w:rStyle w:val="CommentReference"/>
+        </w:rPr>
+        <w:annotationRef/>
+      </w:r>
+      <w:proofErr w:type="spellStart"/>
+      <w:r>
+        <w:t>Irit</w:t>
+      </w:r>
+      <w:proofErr w:type="spellEnd"/>
+      <w:r>
+        <w:t xml:space="preserve">, I think this is the wrong reference, this was the adipose </w:t>
+      </w:r>
+      <w:proofErr w:type="spellStart"/>
+      <w:r>
+        <w:t>CHIPseq</w:t>
+      </w:r>
+      <w:proofErr w:type="spellEnd"/>
+      <w:r>
+        <w:t xml:space="preserve"> paper</w:t>
+      </w:r>
+    </w:p>
+  </w:comment>
+  <w:comment w:id="59" w:author="Irit Hochberg" w:date="2015-02-26T10:52:00Z" w:initials="IH">
+    <w:p>
+      <w:pPr>
+        <w:pStyle w:val="CommentText"/>
+      </w:pPr>
+      <w:r>
+        <w:rPr>
+          <w:rStyle w:val="CommentReference"/>
+        </w:rPr>
+        <w:annotationRef/>
+      </w:r>
+      <w:r>
+        <w:t xml:space="preserve">Searched but </w:t>
+      </w:r>
+      <w:proofErr w:type="spellStart"/>
+      <w:r>
+        <w:t>an't</w:t>
+      </w:r>
+      <w:proofErr w:type="spellEnd"/>
+      <w:r>
+        <w:t xml:space="preserve"> find it</w:t>
+      </w:r>
+    </w:p>
+  </w:comment>
+  <w:comment w:id="58" w:author="Irit Hochberg" w:date="2015-02-25T15:04:00Z" w:initials="IH">
+    <w:p>
+      <w:pPr>
+        <w:pStyle w:val="CommentText"/>
+      </w:pPr>
+      <w:r>
+        <w:rPr>
+          <w:rStyle w:val="CommentReference"/>
+        </w:rPr>
+        <w:annotationRef/>
+      </w:r>
+      <w:r>
+        <w:t>Will search</w:t>
+      </w:r>
+    </w:p>
+  </w:comment>
+  <w:comment w:id="62" w:author="Irit Hochberg" w:date="2015-02-25T14:55:00Z" w:initials="IH">
+    <w:p>
+      <w:pPr>
+        <w:pStyle w:val="CommentText"/>
+      </w:pPr>
+      <w:r>
+        <w:rPr>
+          <w:rStyle w:val="CommentReference"/>
+        </w:rPr>
+        <w:annotationRef/>
+      </w:r>
+      <w:r>
+        <w:t>Most are involved in cholesterol synthesis, a few in steroid synthesis or inactivation.</w:t>
+      </w:r>
+    </w:p>
+  </w:comment>
+  <w:comment w:id="61" w:author="Dave Bridges" w:date="2015-02-24T15:54:00Z" w:initials="DB">
+    <w:p>
+      <w:pPr>
+        <w:pStyle w:val="CommentText"/>
+      </w:pPr>
+      <w:r>
+        <w:rPr>
+          <w:rStyle w:val="CommentReference"/>
+        </w:rPr>
+        <w:annotationRef/>
+      </w:r>
+      <w:proofErr w:type="spellStart"/>
+      <w:r>
+        <w:t>Irit</w:t>
+      </w:r>
+      <w:proofErr w:type="spellEnd"/>
+      <w:r>
+        <w:t>, is there some context for these enzymes, are they all positive mediators of cholesterol biosynthesis?</w:t>
+      </w:r>
+    </w:p>
+  </w:comment>
+  <w:comment w:id="74" w:author="Dave Bridges" w:date="2015-02-26T09:00:00Z" w:initials="DB">
+    <w:p>
+      <w:pPr>
+        <w:pStyle w:val="CommentText"/>
+      </w:pPr>
+      <w:r>
+        <w:rPr>
+          <w:rStyle w:val="CommentReference"/>
+        </w:rPr>
+        <w:annotationRef/>
+      </w:r>
+      <w:r>
+        <w:t>Innocence what genes were the darkest colors in your diagram.  Also I need you to put this schematic in Figure 5</w:t>
+      </w:r>
+    </w:p>
+  </w:comment>
+  <w:comment w:id="106" w:author="Irit Hochberg" w:date="2015-02-26T14:18:00Z" w:initials="IH">
+    <w:p>
+      <w:pPr>
+        <w:pStyle w:val="CommentText"/>
+      </w:pPr>
+      <w:r>
+        <w:rPr>
+          <w:rStyle w:val="CommentReference"/>
+        </w:rPr>
+        <w:annotationRef/>
+      </w:r>
+      <w:r>
+        <w:t xml:space="preserve"> PYGM was down, PYGB and PYGL were up, non of these differences was significant – maybe delete this sentence</w:t>
+      </w:r>
+    </w:p>
+  </w:comment>
+  <w:comment w:id="107" w:author="Irit Hochberg" w:date="2015-02-26T14:19:00Z" w:initials="IH">
+    <w:p>
+      <w:pPr>
+        <w:pStyle w:val="CommentText"/>
+      </w:pPr>
+      <w:r>
+        <w:rPr>
+          <w:rStyle w:val="CommentReference"/>
+        </w:rPr>
+        <w:annotationRef/>
+      </w:r>
+      <w:r>
+        <w:t xml:space="preserve">Seems appropriate to add a pathway figure of bar graph for </w:t>
+      </w:r>
+      <w:proofErr w:type="gramStart"/>
+      <w:r>
+        <w:t>the  glycogen</w:t>
+      </w:r>
+      <w:proofErr w:type="gramEnd"/>
+      <w:r>
+        <w:t xml:space="preserve"> synthesis genes</w:t>
+      </w:r>
+    </w:p>
+  </w:comment>
+  <w:comment w:id="117" w:author="Dave Bridges" w:date="2015-02-25T18:21:00Z" w:initials="DB">
+    <w:p>
+      <w:pPr>
+        <w:pStyle w:val="CommentText"/>
+      </w:pPr>
+      <w:r>
+        <w:rPr>
+          <w:rStyle w:val="CommentReference"/>
+        </w:rPr>
+        <w:annotationRef/>
+      </w:r>
+      <w:r>
+        <w:t>Dave Need KEGG ID</w:t>
+      </w:r>
+    </w:p>
+  </w:comment>
+  <w:comment w:id="118" w:author="Dave Bridges" w:date="2015-02-25T10:23:00Z" w:initials="DB">
+    <w:p>
+      <w:pPr>
+        <w:pStyle w:val="CommentText"/>
+      </w:pPr>
+      <w:r>
+        <w:rPr>
+          <w:rStyle w:val="CommentReference"/>
+        </w:rPr>
+        <w:annotationRef/>
+      </w:r>
+      <w:proofErr w:type="spellStart"/>
+      <w:r>
+        <w:t>Irit</w:t>
+      </w:r>
+      <w:proofErr w:type="spellEnd"/>
+      <w:r>
+        <w:t>, are you sure, these look pretty similar to me in Figure 7A</w:t>
+      </w:r>
+    </w:p>
+  </w:comment>
+  <w:comment w:id="119" w:author="Irit Hochberg" w:date="2015-02-26T10:54:00Z" w:initials="IH">
+    <w:p>
+      <w:pPr>
+        <w:pStyle w:val="CommentText"/>
+      </w:pPr>
+      <w:r>
+        <w:rPr>
+          <w:rStyle w:val="CommentReference"/>
+        </w:rPr>
+        <w:annotationRef/>
+      </w:r>
+      <w:r>
+        <w:t>I did say slightly – most were 1.1-1.2 fold.</w:t>
+      </w:r>
+    </w:p>
+  </w:comment>
+  <w:comment w:id="122" w:author="Dave Bridges" w:date="2015-02-25T18:21:00Z" w:initials="DB">
+    <w:p>
+      <w:pPr>
+        <w:pStyle w:val="CommentText"/>
+      </w:pPr>
+      <w:r>
+        <w:rPr>
+          <w:rStyle w:val="CommentReference"/>
+        </w:rPr>
+        <w:annotationRef/>
+      </w:r>
+      <w:r>
+        <w:t>Dave, need NES (KEGG)</w:t>
+      </w:r>
+    </w:p>
+  </w:comment>
+  <w:comment w:id="140" w:author="Irit Hochberg" w:date="2015-02-26T12:28:00Z" w:initials="IH">
+    <w:p>
+      <w:pPr>
+        <w:pStyle w:val="CommentText"/>
+      </w:pPr>
+      <w:r>
+        <w:rPr>
+          <w:rStyle w:val="CommentReference"/>
+        </w:rPr>
+        <w:annotationRef/>
+      </w:r>
+      <w:r>
+        <w:t>I meant that we see the changes that were mentioned in the review (the figure I sent you). You're welcome to rephrase if this isn't clear.</w:t>
+      </w:r>
+    </w:p>
+  </w:comment>
+  <w:comment w:id="134" w:author="Dave Bridges" w:date="2015-02-24T10:56:00Z" w:initials="DB">
+    <w:p>
+      <w:pPr>
+        <w:pStyle w:val="CommentText"/>
+      </w:pPr>
+      <w:r>
+        <w:rPr>
+          <w:rStyle w:val="CommentReference"/>
+        </w:rPr>
+        <w:annotationRef/>
+      </w:r>
+      <w:proofErr w:type="spellStart"/>
+      <w:r>
+        <w:t>Irit</w:t>
+      </w:r>
+      <w:proofErr w:type="spellEnd"/>
+      <w:r>
+        <w:t xml:space="preserve">, </w:t>
+      </w:r>
+      <w:proofErr w:type="spellStart"/>
+      <w:r>
+        <w:t>im</w:t>
+      </w:r>
+      <w:proofErr w:type="spellEnd"/>
+      <w:r>
+        <w:t xml:space="preserve"> not sure what you mean here?</w:t>
+      </w:r>
+    </w:p>
+  </w:comment>
+  <w:comment w:id="150" w:author="Irit Hochberg" w:date="2015-02-26T10:58:00Z" w:initials="IH">
+    <w:p>
+      <w:pPr>
+        <w:pStyle w:val="CommentText"/>
+      </w:pPr>
+      <w:r>
+        <w:rPr>
+          <w:rStyle w:val="CommentReference"/>
+        </w:rPr>
+        <w:annotationRef/>
+      </w:r>
+      <w:r>
+        <w:t xml:space="preserve">Patients # 8 and #17 were on </w:t>
+      </w:r>
+      <w:proofErr w:type="spellStart"/>
+      <w:r>
+        <w:t>antidiabetic</w:t>
+      </w:r>
+      <w:proofErr w:type="spellEnd"/>
+      <w:r>
+        <w:t xml:space="preserve"> drugs. </w:t>
+      </w:r>
+    </w:p>
+  </w:comment>
+  <w:comment w:id="149" w:author="Dave Bridges" w:date="2015-02-25T10:05:00Z" w:initials="DB">
+    <w:p>
+      <w:pPr>
+        <w:pStyle w:val="CommentText"/>
+      </w:pPr>
+      <w:ins w:id="154" w:author="Dave Bridges" w:date="2015-02-25T10:05:00Z">
         <w:r>
           <w:rPr>
             <w:rStyle w:val="CommentReference"/>
@@ -9852,11 +10294,11 @@
         </w:r>
       </w:ins>
       <w:r>
-        <w:t>Full spectrum seems overly ambitious</w:t>
+        <w:t>Do we know this?  Can we check their charts?</w:t>
       </w:r>
     </w:p>
   </w:comment>
-  <w:comment w:id="11" w:author="Dave Bridges" w:date="2015-02-22T15:11:00Z" w:initials="DB">
+  <w:comment w:id="174" w:author="Irit Hochberg" w:date="2015-02-26T11:39:00Z" w:initials="IH">
     <w:p>
       <w:pPr>
         <w:pStyle w:val="CommentText"/>
@@ -9868,11 +10310,19 @@
         <w:annotationRef/>
       </w:r>
       <w:r>
-        <w:t>Fill this in at the end</w:t>
+        <w:t xml:space="preserve">Why did you erase the whole paragraph, don't you think it's appropriate to mention the </w:t>
+      </w:r>
+      <w:proofErr w:type="spellStart"/>
+      <w:r>
+        <w:t>ceramide</w:t>
+      </w:r>
+      <w:proofErr w:type="spellEnd"/>
+      <w:r>
+        <w:t xml:space="preserve"> results in the discussion?</w:t>
       </w:r>
     </w:p>
   </w:comment>
-  <w:comment w:id="12" w:author="Dave Bridges" w:date="2015-02-22T15:12:00Z" w:initials="DB">
+  <w:comment w:id="177" w:author="Dave Bridges" w:date="2015-02-24T11:24:00Z" w:initials="DB">
     <w:p>
       <w:pPr>
         <w:pStyle w:val="CommentText"/>
@@ -9883,12 +10333,17 @@
         </w:rPr>
         <w:annotationRef/>
       </w:r>
-      <w:r>
-        <w:t>Need to rewrite</w:t>
+      <w:proofErr w:type="spellStart"/>
+      <w:r>
+        <w:t>Irit</w:t>
+      </w:r>
+      <w:proofErr w:type="spellEnd"/>
+      <w:r>
+        <w:t>, it might be good to ask Alan what grant he would like to put down.</w:t>
       </w:r>
     </w:p>
   </w:comment>
-  <w:comment w:id="18" w:author="Dave Bridges" w:date="2015-02-26T08:31:00Z" w:initials="DB">
+  <w:comment w:id="178" w:author="Dave Bridges" w:date="2015-02-24T11:23:00Z" w:initials="DB">
     <w:p>
       <w:pPr>
         <w:pStyle w:val="CommentText"/>
@@ -9899,12 +10354,33 @@
         </w:rPr>
         <w:annotationRef/>
       </w:r>
-      <w:r>
-        <w:t>Innocence we need to write this section</w:t>
+      <w:proofErr w:type="spellStart"/>
+      <w:r>
+        <w:t>Irit</w:t>
+      </w:r>
+      <w:proofErr w:type="spellEnd"/>
+      <w:r>
+        <w:t xml:space="preserve">, can you put </w:t>
+      </w:r>
+      <w:proofErr w:type="spellStart"/>
+      <w:r>
+        <w:t>alan</w:t>
+      </w:r>
+      <w:proofErr w:type="spellEnd"/>
+      <w:r>
+        <w:t xml:space="preserve">, William and </w:t>
+      </w:r>
+      <w:proofErr w:type="spellStart"/>
+      <w:r>
+        <w:t>arial</w:t>
+      </w:r>
+      <w:proofErr w:type="spellEnd"/>
+      <w:r>
+        <w:t xml:space="preserve"> in here somewhere.</w:t>
       </w:r>
     </w:p>
   </w:comment>
-  <w:comment w:id="19" w:author="Dave Bridges" w:date="2015-02-22T17:03:00Z" w:initials="DB">
+  <w:comment w:id="182" w:author="Dave Bridges" w:date="2015-02-22T16:59:00Z" w:initials="DB">
     <w:p>
       <w:pPr>
         <w:pStyle w:val="CommentText"/>
@@ -9915,25 +10391,20 @@
         </w:rPr>
         <w:annotationRef/>
       </w:r>
-      <w:proofErr w:type="spellStart"/>
-      <w:r>
-        <w:t>Quynh</w:t>
-      </w:r>
-      <w:proofErr w:type="spellEnd"/>
-      <w:r>
-        <w:t xml:space="preserve"> which version of </w:t>
-      </w:r>
-      <w:proofErr w:type="spellStart"/>
-      <w:r>
-        <w:t>MiSigDB</w:t>
-      </w:r>
-      <w:proofErr w:type="spellEnd"/>
-      <w:r>
-        <w:t xml:space="preserve"> was used here.</w:t>
+      <w:r>
+        <w:t xml:space="preserve">Need a funding section, </w:t>
+      </w:r>
+      <w:proofErr w:type="gramStart"/>
+      <w:r>
+        <w:t>also  we</w:t>
+      </w:r>
+      <w:proofErr w:type="gramEnd"/>
+      <w:r>
+        <w:t xml:space="preserve"> need to thank the P-grant that the metabolomics core used, and the UTHSC MRC</w:t>
       </w:r>
     </w:p>
   </w:comment>
-  <w:comment w:id="20" w:author="Dave Bridges" w:date="2015-02-22T16:57:00Z" w:initials="DB">
+  <w:comment w:id="183" w:author="Dave Bridges" w:date="2015-02-24T15:04:00Z" w:initials="DB">
     <w:p>
       <w:pPr>
         <w:pStyle w:val="CommentText"/>
@@ -9944,471 +10415,17 @@
         </w:rPr>
         <w:annotationRef/>
       </w:r>
-      <w:proofErr w:type="spellStart"/>
-      <w:r>
-        <w:t>Quynh</w:t>
-      </w:r>
-      <w:proofErr w:type="spellEnd"/>
-      <w:r>
-        <w:t xml:space="preserve"> can you do this</w:t>
+      <w:r>
+        <w:t>Innocence please write this section.</w:t>
       </w:r>
     </w:p>
   </w:comment>
-  <w:comment w:id="21" w:author="Dave Bridges" w:date="2015-02-22T16:58:00Z" w:initials="DB">
+  <w:comment w:id="195" w:author="Dave Bridges" w:date="2015-02-25T18:23:00Z" w:initials="DB">
     <w:p>
       <w:pPr>
         <w:pStyle w:val="CommentText"/>
       </w:pPr>
-      <w:r>
-        <w:rPr>
-          <w:rStyle w:val="CommentReference"/>
-        </w:rPr>
-        <w:annotationRef/>
-      </w:r>
-      <w:r>
-        <w:t xml:space="preserve">This will become a </w:t>
-      </w:r>
-      <w:proofErr w:type="spellStart"/>
-      <w:r>
-        <w:t>zenodo</w:t>
-      </w:r>
-      <w:proofErr w:type="spellEnd"/>
-      <w:r>
-        <w:t xml:space="preserve"> dataset DOI once we are ready to go</w:t>
-      </w:r>
-    </w:p>
-  </w:comment>
-  <w:comment w:id="27" w:author="Dave Bridges" w:date="2015-02-22T15:24:00Z" w:initials="DB">
-    <w:p>
-      <w:pPr>
-        <w:pStyle w:val="CommentText"/>
-      </w:pPr>
-      <w:r>
-        <w:rPr>
-          <w:rStyle w:val="CommentReference"/>
-        </w:rPr>
-        <w:annotationRef/>
-      </w:r>
-      <w:r>
-        <w:t>Innocence we need references for this statement</w:t>
-      </w:r>
-    </w:p>
-  </w:comment>
-  <w:comment w:id="28" w:author="Dave Bridges" w:date="2015-02-25T18:18:00Z" w:initials="DB">
-    <w:p>
-      <w:pPr>
-        <w:pStyle w:val="CommentText"/>
-      </w:pPr>
-      <w:r>
-        <w:rPr>
-          <w:rStyle w:val="CommentReference"/>
-        </w:rPr>
-        <w:annotationRef/>
-      </w:r>
-      <w:r>
-        <w:t>Dave, we should compare these genes to known GR targets from Yu et al, TRANSFAC and the lung paper.</w:t>
-      </w:r>
-    </w:p>
-  </w:comment>
-  <w:comment w:id="38" w:author="Innocence Harvey" w:date="2015-02-25T22:16:00Z" w:initials="IH">
-    <w:p>
-      <w:pPr>
-        <w:pStyle w:val="CommentText"/>
-      </w:pPr>
-      <w:r>
-        <w:rPr>
-          <w:rStyle w:val="CommentReference"/>
-        </w:rPr>
-        <w:annotationRef/>
-      </w:r>
-      <w:r>
-        <w:t>There are 6 listed</w:t>
-      </w:r>
-    </w:p>
-  </w:comment>
-  <w:comment w:id="47" w:author="Irit Hochberg" w:date="2015-02-26T14:00:00Z" w:initials="IH">
-    <w:p>
-      <w:pPr>
-        <w:pStyle w:val="CommentText"/>
-      </w:pPr>
-      <w:r>
-        <w:rPr>
-          <w:rStyle w:val="CommentReference"/>
-        </w:rPr>
-        <w:annotationRef/>
-      </w:r>
-      <w:r>
-        <w:t>GPD1 Lpin1 AGPAT2/3 were not significant</w:t>
-      </w:r>
-      <w:proofErr w:type="gramStart"/>
-      <w:r>
-        <w:t>,.</w:t>
-      </w:r>
-      <w:proofErr w:type="gramEnd"/>
-    </w:p>
-  </w:comment>
-  <w:comment w:id="49" w:author="Irit Hochberg" w:date="2015-02-26T13:28:00Z" w:initials="IH">
-    <w:p>
-      <w:pPr>
-        <w:pStyle w:val="CommentText"/>
-      </w:pPr>
-      <w:r>
-        <w:rPr>
-          <w:rStyle w:val="CommentReference"/>
-        </w:rPr>
-        <w:annotationRef/>
-      </w:r>
-      <w:r>
-        <w:t xml:space="preserve">These 2 paragraphs should be one, </w:t>
-      </w:r>
-    </w:p>
-  </w:comment>
-  <w:comment w:id="41" w:author="Dave Bridges" w:date="2015-02-22T16:02:00Z" w:initials="DB">
-    <w:p>
-      <w:pPr>
-        <w:pStyle w:val="CommentText"/>
-      </w:pPr>
-      <w:r>
-        <w:rPr>
-          <w:rStyle w:val="CommentReference"/>
-        </w:rPr>
-        <w:annotationRef/>
-      </w:r>
-      <w:r>
-        <w:t xml:space="preserve">Innocence can you </w:t>
-      </w:r>
-      <w:proofErr w:type="spellStart"/>
-      <w:r>
-        <w:t>summarise</w:t>
-      </w:r>
-      <w:proofErr w:type="spellEnd"/>
-      <w:r>
-        <w:t xml:space="preserve"> this in context of the biochemical pathway</w:t>
-      </w:r>
-    </w:p>
-  </w:comment>
-  <w:comment w:id="54" w:author="Innocence Harvey" w:date="2015-02-25T22:17:00Z" w:initials="IH">
-    <w:p>
-      <w:pPr>
-        <w:pStyle w:val="CommentText"/>
-      </w:pPr>
-      <w:r>
-        <w:rPr>
-          <w:rStyle w:val="CommentReference"/>
-        </w:rPr>
-        <w:annotationRef/>
-      </w:r>
-      <w:r>
-        <w:t>Figure?</w:t>
-      </w:r>
-    </w:p>
-  </w:comment>
-  <w:comment w:id="75" w:author="Dave Bridges" w:date="2015-02-22T16:17:00Z" w:initials="DB">
-    <w:p>
-      <w:pPr>
-        <w:pStyle w:val="CommentText"/>
-      </w:pPr>
-      <w:r>
-        <w:rPr>
-          <w:rStyle w:val="CommentReference"/>
-        </w:rPr>
-        <w:annotationRef/>
-      </w:r>
-      <w:proofErr w:type="spellStart"/>
-      <w:r>
-        <w:t>Irit</w:t>
-      </w:r>
-      <w:proofErr w:type="spellEnd"/>
-      <w:r>
-        <w:t xml:space="preserve">, I think this is the wrong reference, this was the adipose </w:t>
-      </w:r>
-      <w:proofErr w:type="spellStart"/>
-      <w:r>
-        <w:t>CHIPseq</w:t>
-      </w:r>
-      <w:proofErr w:type="spellEnd"/>
-      <w:r>
-        <w:t xml:space="preserve"> paper</w:t>
-      </w:r>
-    </w:p>
-  </w:comment>
-  <w:comment w:id="77" w:author="Irit Hochberg" w:date="2015-02-26T10:52:00Z" w:initials="IH">
-    <w:p>
-      <w:pPr>
-        <w:pStyle w:val="CommentText"/>
-      </w:pPr>
-      <w:r>
-        <w:rPr>
-          <w:rStyle w:val="CommentReference"/>
-        </w:rPr>
-        <w:annotationRef/>
-      </w:r>
-      <w:r>
-        <w:t xml:space="preserve">Searched but </w:t>
-      </w:r>
-      <w:proofErr w:type="spellStart"/>
-      <w:r>
-        <w:t>an't</w:t>
-      </w:r>
-      <w:proofErr w:type="spellEnd"/>
-      <w:r>
-        <w:t xml:space="preserve"> find it</w:t>
-      </w:r>
-    </w:p>
-  </w:comment>
-  <w:comment w:id="76" w:author="Irit Hochberg" w:date="2015-02-25T15:04:00Z" w:initials="IH">
-    <w:p>
-      <w:pPr>
-        <w:pStyle w:val="CommentText"/>
-      </w:pPr>
-      <w:r>
-        <w:rPr>
-          <w:rStyle w:val="CommentReference"/>
-        </w:rPr>
-        <w:annotationRef/>
-      </w:r>
-      <w:r>
-        <w:t>Will search</w:t>
-      </w:r>
-    </w:p>
-  </w:comment>
-  <w:comment w:id="80" w:author="Irit Hochberg" w:date="2015-02-25T14:55:00Z" w:initials="IH">
-    <w:p>
-      <w:pPr>
-        <w:pStyle w:val="CommentText"/>
-      </w:pPr>
-      <w:r>
-        <w:rPr>
-          <w:rStyle w:val="CommentReference"/>
-        </w:rPr>
-        <w:annotationRef/>
-      </w:r>
-      <w:r>
-        <w:t>Most are involved in cholesterol synthesis, a few in steroid synthesis or inactivation.</w:t>
-      </w:r>
-    </w:p>
-  </w:comment>
-  <w:comment w:id="79" w:author="Dave Bridges" w:date="2015-02-24T15:54:00Z" w:initials="DB">
-    <w:p>
-      <w:pPr>
-        <w:pStyle w:val="CommentText"/>
-      </w:pPr>
-      <w:r>
-        <w:rPr>
-          <w:rStyle w:val="CommentReference"/>
-        </w:rPr>
-        <w:annotationRef/>
-      </w:r>
-      <w:proofErr w:type="spellStart"/>
-      <w:r>
-        <w:t>Irit</w:t>
-      </w:r>
-      <w:proofErr w:type="spellEnd"/>
-      <w:r>
-        <w:t>, is there some context for these enzymes, are they all positive mediators of cholesterol biosynthesis?</w:t>
-      </w:r>
-    </w:p>
-  </w:comment>
-  <w:comment w:id="92" w:author="Dave Bridges" w:date="2015-02-26T09:00:00Z" w:initials="DB">
-    <w:p>
-      <w:pPr>
-        <w:pStyle w:val="CommentText"/>
-      </w:pPr>
-      <w:r>
-        <w:rPr>
-          <w:rStyle w:val="CommentReference"/>
-        </w:rPr>
-        <w:annotationRef/>
-      </w:r>
-      <w:r>
-        <w:t>Innocence what genes were the darkest colors in your diagram.  Also I need you to put this schematic in Figure 5</w:t>
-      </w:r>
-    </w:p>
-  </w:comment>
-  <w:comment w:id="124" w:author="Irit Hochberg" w:date="2015-02-26T14:18:00Z" w:initials="IH">
-    <w:p>
-      <w:pPr>
-        <w:pStyle w:val="CommentText"/>
-      </w:pPr>
-      <w:r>
-        <w:rPr>
-          <w:rStyle w:val="CommentReference"/>
-        </w:rPr>
-        <w:annotationRef/>
-      </w:r>
-      <w:r>
-        <w:t xml:space="preserve"> PYGM was down, PYGB and PYGL were up, non of these differences was significant – maybe delete this sentence</w:t>
-      </w:r>
-    </w:p>
-  </w:comment>
-  <w:comment w:id="125" w:author="Irit Hochberg" w:date="2015-02-26T14:19:00Z" w:initials="IH">
-    <w:p>
-      <w:pPr>
-        <w:pStyle w:val="CommentText"/>
-      </w:pPr>
-      <w:r>
-        <w:rPr>
-          <w:rStyle w:val="CommentReference"/>
-        </w:rPr>
-        <w:annotationRef/>
-      </w:r>
-      <w:r>
-        <w:t xml:space="preserve">Seems appropriate to add a pathway figure of bar graph for </w:t>
-      </w:r>
-      <w:proofErr w:type="gramStart"/>
-      <w:r>
-        <w:t>the  glycogen</w:t>
-      </w:r>
-      <w:proofErr w:type="gramEnd"/>
-      <w:r>
-        <w:t xml:space="preserve"> synthesis genes</w:t>
-      </w:r>
-    </w:p>
-  </w:comment>
-  <w:comment w:id="135" w:author="Dave Bridges" w:date="2015-02-25T18:21:00Z" w:initials="DB">
-    <w:p>
-      <w:pPr>
-        <w:pStyle w:val="CommentText"/>
-      </w:pPr>
-      <w:r>
-        <w:rPr>
-          <w:rStyle w:val="CommentReference"/>
-        </w:rPr>
-        <w:annotationRef/>
-      </w:r>
-      <w:r>
-        <w:t>Dave Need KEGG ID</w:t>
-      </w:r>
-    </w:p>
-  </w:comment>
-  <w:comment w:id="136" w:author="Dave Bridges" w:date="2015-02-25T10:23:00Z" w:initials="DB">
-    <w:p>
-      <w:pPr>
-        <w:pStyle w:val="CommentText"/>
-      </w:pPr>
-      <w:r>
-        <w:rPr>
-          <w:rStyle w:val="CommentReference"/>
-        </w:rPr>
-        <w:annotationRef/>
-      </w:r>
-      <w:proofErr w:type="spellStart"/>
-      <w:r>
-        <w:t>Irit</w:t>
-      </w:r>
-      <w:proofErr w:type="spellEnd"/>
-      <w:r>
-        <w:t>, are you sure, these look pretty similar to me in Figure 7A</w:t>
-      </w:r>
-    </w:p>
-  </w:comment>
-  <w:comment w:id="137" w:author="Irit Hochberg" w:date="2015-02-26T10:54:00Z" w:initials="IH">
-    <w:p>
-      <w:pPr>
-        <w:pStyle w:val="CommentText"/>
-      </w:pPr>
-      <w:r>
-        <w:rPr>
-          <w:rStyle w:val="CommentReference"/>
-        </w:rPr>
-        <w:annotationRef/>
-      </w:r>
-      <w:r>
-        <w:t>I did say slightly – most were 1.1-1.2 fold.</w:t>
-      </w:r>
-    </w:p>
-  </w:comment>
-  <w:comment w:id="140" w:author="Dave Bridges" w:date="2015-02-25T18:21:00Z" w:initials="DB">
-    <w:p>
-      <w:pPr>
-        <w:pStyle w:val="CommentText"/>
-      </w:pPr>
-      <w:r>
-        <w:rPr>
-          <w:rStyle w:val="CommentReference"/>
-        </w:rPr>
-        <w:annotationRef/>
-      </w:r>
-      <w:r>
-        <w:t>Dave, need NES (KEGG)</w:t>
-      </w:r>
-    </w:p>
-  </w:comment>
-  <w:comment w:id="158" w:author="Irit Hochberg" w:date="2015-02-26T12:28:00Z" w:initials="IH">
-    <w:p>
-      <w:pPr>
-        <w:pStyle w:val="CommentText"/>
-      </w:pPr>
-      <w:r>
-        <w:rPr>
-          <w:rStyle w:val="CommentReference"/>
-        </w:rPr>
-        <w:annotationRef/>
-      </w:r>
-      <w:r>
-        <w:t>I meant that we see the changes that were mentioned in the review (the figure I sent you). You're welcome to rephrase if this isn't clear.</w:t>
-      </w:r>
-    </w:p>
-  </w:comment>
-  <w:comment w:id="152" w:author="Dave Bridges" w:date="2015-02-24T10:56:00Z" w:initials="DB">
-    <w:p>
-      <w:pPr>
-        <w:pStyle w:val="CommentText"/>
-      </w:pPr>
-      <w:r>
-        <w:rPr>
-          <w:rStyle w:val="CommentReference"/>
-        </w:rPr>
-        <w:annotationRef/>
-      </w:r>
-      <w:proofErr w:type="spellStart"/>
-      <w:r>
-        <w:t>Irit</w:t>
-      </w:r>
-      <w:proofErr w:type="spellEnd"/>
-      <w:r>
-        <w:t xml:space="preserve">, </w:t>
-      </w:r>
-      <w:proofErr w:type="spellStart"/>
-      <w:r>
-        <w:t>im</w:t>
-      </w:r>
-      <w:proofErr w:type="spellEnd"/>
-      <w:r>
-        <w:t xml:space="preserve"> not sure what you mean here?</w:t>
-      </w:r>
-    </w:p>
-  </w:comment>
-  <w:comment w:id="168" w:author="Irit Hochberg" w:date="2015-02-26T10:58:00Z" w:initials="IH">
-    <w:p>
-      <w:pPr>
-        <w:pStyle w:val="CommentText"/>
-      </w:pPr>
-      <w:r>
-        <w:rPr>
-          <w:rStyle w:val="CommentReference"/>
-        </w:rPr>
-        <w:annotationRef/>
-      </w:r>
-      <w:r>
-        <w:t xml:space="preserve">Patients # 8 and #17 were on </w:t>
-      </w:r>
-      <w:proofErr w:type="spellStart"/>
-      <w:r>
-        <w:t>antidiabetic</w:t>
-      </w:r>
-      <w:proofErr w:type="spellEnd"/>
-      <w:r>
-        <w:t xml:space="preserve"> drugs. </w:t>
-      </w:r>
-    </w:p>
-  </w:comment>
-  <w:comment w:id="167" w:author="Dave Bridges" w:date="2015-02-25T10:05:00Z" w:initials="DB">
-    <w:p>
-      <w:pPr>
-        <w:pStyle w:val="CommentText"/>
-      </w:pPr>
-      <w:ins w:id="172" w:author="Dave Bridges" w:date="2015-02-25T10:05:00Z">
+      <w:ins w:id="204" w:author="Dave Bridges" w:date="2015-02-25T18:23:00Z">
         <w:r>
           <w:rPr>
             <w:rStyle w:val="CommentReference"/>
@@ -10417,151 +10434,11 @@
         </w:r>
       </w:ins>
       <w:r>
-        <w:t>Do we know this?  Can we check their charts?</w:t>
+        <w:t>Innocence please write these figure legends</w:t>
       </w:r>
     </w:p>
   </w:comment>
-  <w:comment w:id="192" w:author="Irit Hochberg" w:date="2015-02-26T11:39:00Z" w:initials="IH">
-    <w:p>
-      <w:pPr>
-        <w:pStyle w:val="CommentText"/>
-      </w:pPr>
-      <w:r>
-        <w:rPr>
-          <w:rStyle w:val="CommentReference"/>
-        </w:rPr>
-        <w:annotationRef/>
-      </w:r>
-      <w:r>
-        <w:t xml:space="preserve">Why did you erase the whole paragraph, don't you think it's appropriate to mention the </w:t>
-      </w:r>
-      <w:proofErr w:type="spellStart"/>
-      <w:r>
-        <w:t>ceramide</w:t>
-      </w:r>
-      <w:proofErr w:type="spellEnd"/>
-      <w:r>
-        <w:t xml:space="preserve"> results in the discussion?</w:t>
-      </w:r>
-    </w:p>
-  </w:comment>
-  <w:comment w:id="195" w:author="Dave Bridges" w:date="2015-02-24T11:24:00Z" w:initials="DB">
-    <w:p>
-      <w:pPr>
-        <w:pStyle w:val="CommentText"/>
-      </w:pPr>
-      <w:r>
-        <w:rPr>
-          <w:rStyle w:val="CommentReference"/>
-        </w:rPr>
-        <w:annotationRef/>
-      </w:r>
-      <w:proofErr w:type="spellStart"/>
-      <w:r>
-        <w:t>Irit</w:t>
-      </w:r>
-      <w:proofErr w:type="spellEnd"/>
-      <w:r>
-        <w:t>, it might be good to ask Alan what grant he would like to put down.</w:t>
-      </w:r>
-    </w:p>
-  </w:comment>
-  <w:comment w:id="196" w:author="Dave Bridges" w:date="2015-02-24T11:23:00Z" w:initials="DB">
-    <w:p>
-      <w:pPr>
-        <w:pStyle w:val="CommentText"/>
-      </w:pPr>
-      <w:r>
-        <w:rPr>
-          <w:rStyle w:val="CommentReference"/>
-        </w:rPr>
-        <w:annotationRef/>
-      </w:r>
-      <w:proofErr w:type="spellStart"/>
-      <w:r>
-        <w:t>Irit</w:t>
-      </w:r>
-      <w:proofErr w:type="spellEnd"/>
-      <w:r>
-        <w:t xml:space="preserve">, can you put </w:t>
-      </w:r>
-      <w:proofErr w:type="spellStart"/>
-      <w:r>
-        <w:t>alan</w:t>
-      </w:r>
-      <w:proofErr w:type="spellEnd"/>
-      <w:r>
-        <w:t xml:space="preserve">, William and </w:t>
-      </w:r>
-      <w:proofErr w:type="spellStart"/>
-      <w:r>
-        <w:t>arial</w:t>
-      </w:r>
-      <w:proofErr w:type="spellEnd"/>
-      <w:r>
-        <w:t xml:space="preserve"> in here somewhere.</w:t>
-      </w:r>
-    </w:p>
-  </w:comment>
-  <w:comment w:id="200" w:author="Dave Bridges" w:date="2015-02-22T16:59:00Z" w:initials="DB">
-    <w:p>
-      <w:pPr>
-        <w:pStyle w:val="CommentText"/>
-      </w:pPr>
-      <w:r>
-        <w:rPr>
-          <w:rStyle w:val="CommentReference"/>
-        </w:rPr>
-        <w:annotationRef/>
-      </w:r>
-      <w:r>
-        <w:t xml:space="preserve">Need a funding section, </w:t>
-      </w:r>
-      <w:proofErr w:type="gramStart"/>
-      <w:r>
-        <w:t>also  we</w:t>
-      </w:r>
-      <w:proofErr w:type="gramEnd"/>
-      <w:r>
-        <w:t xml:space="preserve"> need to thank the P-grant that the metabolomics core used, and the UTHSC MRC</w:t>
-      </w:r>
-    </w:p>
-  </w:comment>
-  <w:comment w:id="201" w:author="Dave Bridges" w:date="2015-02-24T15:04:00Z" w:initials="DB">
-    <w:p>
-      <w:pPr>
-        <w:pStyle w:val="CommentText"/>
-      </w:pPr>
-      <w:r>
-        <w:rPr>
-          <w:rStyle w:val="CommentReference"/>
-        </w:rPr>
-        <w:annotationRef/>
-      </w:r>
-      <w:r>
-        <w:t>Innocence please write this section.</w:t>
-      </w:r>
-    </w:p>
-  </w:comment>
-  <w:comment w:id="213" w:author="Dave Bridges" w:date="2015-02-25T18:23:00Z" w:initials="DB">
-    <w:p>
-      <w:pPr>
-        <w:pStyle w:val="CommentText"/>
-      </w:pPr>
-      <w:ins w:id="222" w:author="Dave Bridges" w:date="2015-02-25T18:23:00Z">
-        <w:r>
-          <w:rPr>
-            <w:rStyle w:val="CommentReference"/>
-          </w:rPr>
-          <w:annotationRef/>
-        </w:r>
-      </w:ins>
-      <w:r>
-        <w:t>Innocence please write these figure legends</w:t>
-      </w:r>
-    </w:p>
-  </w:comment>
-  <w:comment w:id="233" w:author="Dave Bridges" w:date="2015-02-25T18:23:00Z" w:initials="DB">
+  <w:comment w:id="215" w:author="Dave Bridges" w:date="2015-02-25T18:23:00Z" w:initials="DB">
     <w:p>
       <w:pPr>
         <w:pStyle w:val="CommentText"/>
@@ -11818,7 +11695,7 @@
 </file>
 
 <file path=customXml/itemProps1.xml><?xml version="1.0" encoding="utf-8"?>
-<ds:datastoreItem xmlns:ds="http://schemas.openxmlformats.org/officeDocument/2006/customXml" ds:itemID="{23F1A612-12FE-5B49-A585-D4367BAC782F}">
+<ds:datastoreItem xmlns:ds="http://schemas.openxmlformats.org/officeDocument/2006/customXml" ds:itemID="{B9FAB412-92F0-EA4B-8DF6-8670F7FE306B}">
   <ds:schemaRefs>
     <ds:schemaRef ds:uri="http://schemas.openxmlformats.org/officeDocument/2006/bibliography"/>
   </ds:schemaRefs>

</xml_diff>

<commit_message>
updated manuscript table legends
</commit_message>
<xml_diff>
--- a/manuscript/Cushing-Manuscript/manuscript.docx
+++ b/manuscript/Cushing-Manuscript/manuscript.docx
@@ -5383,6 +5383,11 @@
       </w:r>
     </w:p>
     <w:p>
+      <w:pPr>
+        <w:rPr>
+          <w:b/>
+        </w:rPr>
+      </w:pPr>
       <w:r>
         <w:t>This work was supported by Motor City Golf Classic (MCGC) Grant # G010640 and Le Bonheur Grant #</w:t>
       </w:r>
@@ -5392,8 +5397,19 @@
       <w:r>
         <w:t>.</w:t>
       </w:r>
-    </w:p>
-    <w:p/>
+      <w:r>
+        <w:t xml:space="preserve">  </w:t>
+      </w:r>
+      <w:r>
+        <w:rPr>
+          <w:bCs/>
+        </w:rPr>
+        <w:t>This work utilized Metabolomics Core Services supported by grant U24 DK097153 of the NIH Common Fund to the University of Michigan</w:t>
+      </w:r>
+      <w:r>
+        <w:t xml:space="preserve">.  </w:t>
+      </w:r>
+    </w:p>
     <w:p>
       <w:pPr>
         <w:pStyle w:val="Heading1"/>
@@ -5472,15 +5488,14 @@
         <w:t xml:space="preserve"> generated the mouse data with assistance from EJS.  </w:t>
       </w:r>
       <w:r>
-        <w:t xml:space="preserve">  This was </w:t>
-      </w:r>
-      <w:proofErr w:type="spellStart"/>
-      <w:r>
-        <w:t>analysed</w:t>
-      </w:r>
-      <w:proofErr w:type="spellEnd"/>
-      <w:r>
-        <w:t xml:space="preserve"> by </w:t>
+        <w:t xml:space="preserve">  </w:t>
+      </w:r>
+      <w:proofErr w:type="gramStart"/>
+      <w:r>
+        <w:t>This was analyz</w:t>
+      </w:r>
+      <w:r>
+        <w:t xml:space="preserve">ed by </w:t>
       </w:r>
       <w:proofErr w:type="spellStart"/>
       <w:r>
@@ -5488,7 +5503,11 @@
       </w:r>
       <w:proofErr w:type="spellEnd"/>
       <w:r>
-        <w:t xml:space="preserve">, DB and QT.  </w:t>
+        <w:t>, DB and QT</w:t>
+      </w:r>
+      <w:proofErr w:type="gramEnd"/>
+      <w:r>
+        <w:t xml:space="preserve">.  </w:t>
       </w:r>
       <w:proofErr w:type="spellStart"/>
       <w:r>
@@ -5521,7 +5540,6 @@
       <w:pPr>
         <w:pStyle w:val="Heading1"/>
       </w:pPr>
-      <w:commentRangeStart w:id="11"/>
       <w:r>
         <w:t>Acknowledgements</w:t>
       </w:r>
@@ -5554,15 +5572,19 @@
       <w:r>
         <w:t xml:space="preserve"> for their valuable help in the study.  </w:t>
       </w:r>
-    </w:p>
-    <w:commentRangeEnd w:id="11"/>
-    <w:p>
-      <w:r>
-        <w:rPr>
-          <w:rStyle w:val="CommentReference"/>
-        </w:rPr>
-        <w:commentReference w:id="11"/>
-      </w:r>
+      <w:r>
+        <w:t xml:space="preserve"> We would also like to thank the Molecular Resource Center at the University of Tennessee Health Science Center for </w:t>
+      </w:r>
+      <w:proofErr w:type="spellStart"/>
+      <w:r>
+        <w:t>qPCR</w:t>
+      </w:r>
+      <w:proofErr w:type="spellEnd"/>
+      <w:r>
+        <w:t xml:space="preserve"> facilities.</w:t>
+      </w:r>
+    </w:p>
+    <w:p>
       <w:r>
         <w:br w:type="page"/>
       </w:r>
@@ -8153,11 +8175,242 @@
     </w:p>
     <w:p/>
     <w:p>
+      <w:commentRangeStart w:id="11"/>
+      <w:r>
+        <w:t>Figure 2:</w:t>
+      </w:r>
+      <w:commentRangeEnd w:id="11"/>
+      <w:r>
+        <w:rPr>
+          <w:rStyle w:val="CommentReference"/>
+        </w:rPr>
+        <w:commentReference w:id="11"/>
+      </w:r>
+    </w:p>
+    <w:p/>
+    <w:p>
+      <w:r>
+        <w:rPr>
+          <w:b/>
+        </w:rPr>
+        <w:t xml:space="preserve">Figure 3: </w:t>
+      </w:r>
+      <w:r>
+        <w:rPr>
+          <w:b/>
+        </w:rPr>
+        <w:t>Differentially expressed transcripts in subcutaneous adipose tissue from Cushing’s subjects.</w:t>
+      </w:r>
+      <w:r>
+        <w:t xml:space="preserve">  </w:t>
+      </w:r>
+      <w:r>
+        <w:t xml:space="preserve">A) </w:t>
+      </w:r>
+      <w:proofErr w:type="spellStart"/>
+      <w:r>
+        <w:t>Heatmap</w:t>
+      </w:r>
+      <w:proofErr w:type="spellEnd"/>
+      <w:r>
+        <w:t xml:space="preserve"> of genes with significant differential expression.  The bar on the top indicates control subjects (non-secreting adenoma; black) and Cushing’s subjects (red).</w:t>
+      </w:r>
+      <w:r>
+        <w:t xml:space="preserve"> B) Genes involved in cortisol signaling.  C</w:t>
+      </w:r>
+      <w:r>
+        <w:t xml:space="preserve">) </w:t>
+      </w:r>
+      <w:proofErr w:type="spellStart"/>
+      <w:r>
+        <w:t>Lept</w:t>
+      </w:r>
+      <w:r>
+        <w:t>in</w:t>
+      </w:r>
+      <w:proofErr w:type="spellEnd"/>
+      <w:r>
+        <w:t xml:space="preserve"> and </w:t>
+      </w:r>
+      <w:proofErr w:type="spellStart"/>
+      <w:r>
+        <w:t>Adiponectin</w:t>
+      </w:r>
+      <w:proofErr w:type="spellEnd"/>
+      <w:r>
+        <w:t xml:space="preserve"> mRNA levels. </w:t>
+      </w:r>
+      <w:r>
+        <w:t>Asterisks indicate q&lt;0.05.</w:t>
+      </w:r>
+    </w:p>
+    <w:p/>
+    <w:p>
+      <w:r>
+        <w:rPr>
+          <w:b/>
+        </w:rPr>
+        <w:t xml:space="preserve">Figure 4: Elevated glucocorticoids result in elevated fatty acid and </w:t>
+      </w:r>
+      <w:proofErr w:type="spellStart"/>
+      <w:r>
+        <w:rPr>
+          <w:b/>
+        </w:rPr>
+        <w:t>tryglyceride</w:t>
+      </w:r>
+      <w:proofErr w:type="spellEnd"/>
+      <w:r>
+        <w:rPr>
+          <w:b/>
+        </w:rPr>
+        <w:t xml:space="preserve"> synthesis genes.</w:t>
+      </w:r>
+      <w:r>
+        <w:t xml:space="preserve">  A) Fatty acid synthesis genes in </w:t>
+      </w:r>
+      <w:proofErr w:type="gramStart"/>
+      <w:r>
+        <w:t>Cushing’s</w:t>
+      </w:r>
+      <w:proofErr w:type="gramEnd"/>
+      <w:r>
+        <w:t xml:space="preserve"> and control patients. B) Fatty acid </w:t>
+      </w:r>
+      <w:proofErr w:type="spellStart"/>
+      <w:r>
+        <w:t>desaturases</w:t>
+      </w:r>
+      <w:proofErr w:type="spellEnd"/>
+      <w:r>
+        <w:t xml:space="preserve"> in Cushing’s patients.</w:t>
+      </w:r>
+      <w:r>
+        <w:t xml:space="preserve"> C) Triglyceride synthesis genes.</w:t>
+      </w:r>
+      <w:r>
+        <w:t xml:space="preserve"> </w:t>
+      </w:r>
+      <w:r>
+        <w:t xml:space="preserve">D) Lipolysis genes. E) Steroid biogenesis genes.  </w:t>
+      </w:r>
+      <w:proofErr w:type="gramStart"/>
+      <w:r>
+        <w:t>D)  Evaluation</w:t>
+      </w:r>
+      <w:proofErr w:type="gramEnd"/>
+      <w:r>
+        <w:t xml:space="preserve"> of </w:t>
+      </w:r>
+      <w:proofErr w:type="spellStart"/>
+      <w:r>
+        <w:t>lipogenic</w:t>
+      </w:r>
+      <w:proofErr w:type="spellEnd"/>
+      <w:r>
+        <w:t xml:space="preserve"> genes in mouse subcutaneous adipose tissue.</w:t>
+      </w:r>
+      <w:r>
+        <w:t xml:space="preserve">  Asterisks indicate q&lt;0.05.</w:t>
+      </w:r>
+    </w:p>
+    <w:p/>
+    <w:p>
+      <w:r>
+        <w:rPr>
+          <w:b/>
+        </w:rPr>
+        <w:t xml:space="preserve">Figure 5:  Glycolysis and glucose oxidation genes are </w:t>
+      </w:r>
+      <w:proofErr w:type="spellStart"/>
+      <w:r>
+        <w:rPr>
+          <w:b/>
+        </w:rPr>
+        <w:t>upregulated</w:t>
+      </w:r>
+      <w:proofErr w:type="spellEnd"/>
+      <w:r>
+        <w:rPr>
+          <w:b/>
+        </w:rPr>
+        <w:t xml:space="preserve"> with </w:t>
+      </w:r>
+      <w:proofErr w:type="spellStart"/>
+      <w:r>
+        <w:rPr>
+          <w:b/>
+        </w:rPr>
+        <w:t>eleated</w:t>
+      </w:r>
+      <w:proofErr w:type="spellEnd"/>
+      <w:r>
+        <w:rPr>
+          <w:b/>
+        </w:rPr>
+        <w:t xml:space="preserve"> glucocorticoids.</w:t>
+      </w:r>
+      <w:r>
+        <w:t xml:space="preserve">  </w:t>
+      </w:r>
+      <w:proofErr w:type="gramStart"/>
+      <w:r>
+        <w:t xml:space="preserve">Schematic of </w:t>
+      </w:r>
+      <w:r>
+        <w:t xml:space="preserve">A) </w:t>
+      </w:r>
+      <w:r>
+        <w:t xml:space="preserve">glycolysis and </w:t>
+      </w:r>
+      <w:r>
+        <w:t xml:space="preserve">B) </w:t>
+      </w:r>
+      <w:r>
+        <w:t>th</w:t>
+      </w:r>
+      <w:r>
+        <w:t xml:space="preserve">e </w:t>
+      </w:r>
+      <w:r>
+        <w:t>TCA cycle, colored by gene expression changes in subcutaneous adipose tissue from Cushing’s subjects.</w:t>
+      </w:r>
+      <w:proofErr w:type="gramEnd"/>
+      <w:r>
+        <w:t xml:space="preserve">  B) </w:t>
+      </w:r>
+      <w:proofErr w:type="spellStart"/>
+      <w:proofErr w:type="gramStart"/>
+      <w:r>
+        <w:t>qPCR</w:t>
+      </w:r>
+      <w:proofErr w:type="spellEnd"/>
+      <w:proofErr w:type="gramEnd"/>
+      <w:r>
+        <w:t xml:space="preserve"> analysis of selected glucose oxidation genes from mouse subcutaneous adipose tissue after 12 weeks of dexamethasone treatment.  Asterisks indicate q&lt;0.05.</w:t>
+      </w:r>
+    </w:p>
+    <w:p/>
+    <w:p>
       <w:commentRangeStart w:id="12"/>
       <w:r>
-        <w:t>Figure 2:</w:t>
-      </w:r>
-      <w:commentRangeEnd w:id="12"/>
+        <w:t>Figure 6:</w:t>
+      </w:r>
+    </w:p>
+    <w:p/>
+    <w:p>
+      <w:r>
+        <w:t>Figure 7:</w:t>
+      </w:r>
+    </w:p>
+    <w:p/>
+    <w:p>
+      <w:r>
+        <w:t>Figure 8:</w:t>
+      </w:r>
+    </w:p>
+    <w:commentRangeEnd w:id="12"/>
+    <w:p>
       <w:r>
         <w:rPr>
           <w:rStyle w:val="CommentReference"/>
@@ -8165,244 +8418,13 @@
         <w:commentReference w:id="12"/>
       </w:r>
     </w:p>
-    <w:p/>
-    <w:p>
-      <w:r>
-        <w:rPr>
-          <w:b/>
-        </w:rPr>
-        <w:t xml:space="preserve">Figure 3: </w:t>
-      </w:r>
-      <w:r>
-        <w:rPr>
-          <w:b/>
-        </w:rPr>
-        <w:t>Differentially expressed transcripts in subcutaneous adipose tissue from Cushing’s subjects.</w:t>
-      </w:r>
-      <w:r>
-        <w:t xml:space="preserve">  </w:t>
-      </w:r>
-      <w:r>
-        <w:t xml:space="preserve">A) </w:t>
-      </w:r>
-      <w:proofErr w:type="spellStart"/>
-      <w:r>
-        <w:t>Heatmap</w:t>
-      </w:r>
-      <w:proofErr w:type="spellEnd"/>
-      <w:r>
-        <w:t xml:space="preserve"> of genes with significant differential expression.  The bar on the top indicates control subjects (non-secreting adenoma; black) and Cushing’s subjects (red).</w:t>
-      </w:r>
-      <w:r>
-        <w:t xml:space="preserve"> B) Genes involved in cortisol signaling.  C</w:t>
-      </w:r>
-      <w:r>
-        <w:t xml:space="preserve">) </w:t>
-      </w:r>
-      <w:proofErr w:type="spellStart"/>
-      <w:r>
-        <w:t>Lept</w:t>
-      </w:r>
-      <w:r>
-        <w:t>in</w:t>
-      </w:r>
-      <w:proofErr w:type="spellEnd"/>
-      <w:r>
-        <w:t xml:space="preserve"> and </w:t>
-      </w:r>
-      <w:proofErr w:type="spellStart"/>
-      <w:r>
-        <w:t>Adiponectin</w:t>
-      </w:r>
-      <w:proofErr w:type="spellEnd"/>
-      <w:r>
-        <w:t xml:space="preserve"> mRNA levels. </w:t>
-      </w:r>
-      <w:r>
-        <w:t>Asterisks indicate q&lt;0.05.</w:t>
-      </w:r>
-    </w:p>
-    <w:p/>
-    <w:p>
-      <w:r>
-        <w:rPr>
-          <w:b/>
-        </w:rPr>
-        <w:t xml:space="preserve">Figure 4: Elevated glucocorticoids result in elevated fatty acid and </w:t>
-      </w:r>
-      <w:proofErr w:type="spellStart"/>
-      <w:r>
-        <w:rPr>
-          <w:b/>
-        </w:rPr>
-        <w:t>tryglyceride</w:t>
-      </w:r>
-      <w:proofErr w:type="spellEnd"/>
-      <w:r>
-        <w:rPr>
-          <w:b/>
-        </w:rPr>
-        <w:t xml:space="preserve"> synthesis genes.</w:t>
-      </w:r>
-      <w:r>
-        <w:t xml:space="preserve">  A) Fatty acid synthesis genes in </w:t>
-      </w:r>
-      <w:proofErr w:type="gramStart"/>
-      <w:r>
-        <w:t>Cushing’s</w:t>
-      </w:r>
-      <w:proofErr w:type="gramEnd"/>
-      <w:r>
-        <w:t xml:space="preserve"> and control patients. B) Fatty acid </w:t>
-      </w:r>
-      <w:proofErr w:type="spellStart"/>
-      <w:r>
-        <w:t>desaturases</w:t>
-      </w:r>
-      <w:proofErr w:type="spellEnd"/>
-      <w:r>
-        <w:t xml:space="preserve"> in Cushing’s patients.</w:t>
-      </w:r>
-      <w:r>
-        <w:t xml:space="preserve"> C) Triglyceride synthesis genes.</w:t>
-      </w:r>
-      <w:r>
-        <w:t xml:space="preserve"> </w:t>
-      </w:r>
-      <w:r>
-        <w:t xml:space="preserve">D) Lipolysis genes. E) Steroid biogenesis genes.  </w:t>
-      </w:r>
-      <w:proofErr w:type="gramStart"/>
-      <w:r>
-        <w:t>D)  Evaluation</w:t>
-      </w:r>
-      <w:proofErr w:type="gramEnd"/>
-      <w:r>
-        <w:t xml:space="preserve"> of </w:t>
-      </w:r>
-      <w:proofErr w:type="spellStart"/>
-      <w:r>
-        <w:t>lipogenic</w:t>
-      </w:r>
-      <w:proofErr w:type="spellEnd"/>
-      <w:r>
-        <w:t xml:space="preserve"> genes in mouse subcutaneous adipose tissue.</w:t>
-      </w:r>
-      <w:r>
-        <w:t xml:space="preserve">  Asterisks indicate q&lt;0.05.</w:t>
-      </w:r>
-    </w:p>
-    <w:p/>
-    <w:p>
-      <w:r>
-        <w:rPr>
-          <w:b/>
-        </w:rPr>
-        <w:t xml:space="preserve">Figure 5:  Glycolysis and glucose oxidation genes are </w:t>
-      </w:r>
-      <w:proofErr w:type="spellStart"/>
-      <w:r>
-        <w:rPr>
-          <w:b/>
-        </w:rPr>
-        <w:t>upregulated</w:t>
-      </w:r>
-      <w:proofErr w:type="spellEnd"/>
-      <w:r>
-        <w:rPr>
-          <w:b/>
-        </w:rPr>
-        <w:t xml:space="preserve"> with </w:t>
-      </w:r>
-      <w:proofErr w:type="spellStart"/>
-      <w:r>
-        <w:rPr>
-          <w:b/>
-        </w:rPr>
-        <w:t>eleated</w:t>
-      </w:r>
-      <w:proofErr w:type="spellEnd"/>
-      <w:r>
-        <w:rPr>
-          <w:b/>
-        </w:rPr>
-        <w:t xml:space="preserve"> glucocorticoids.</w:t>
-      </w:r>
-      <w:r>
-        <w:t xml:space="preserve">  </w:t>
-      </w:r>
-      <w:proofErr w:type="gramStart"/>
-      <w:r>
-        <w:t xml:space="preserve">Schematic of </w:t>
-      </w:r>
-      <w:r>
-        <w:t xml:space="preserve">A) </w:t>
-      </w:r>
-      <w:r>
-        <w:t xml:space="preserve">glycolysis and </w:t>
-      </w:r>
-      <w:r>
-        <w:t xml:space="preserve">B) </w:t>
-      </w:r>
-      <w:r>
-        <w:t>th</w:t>
-      </w:r>
-      <w:r>
-        <w:t xml:space="preserve">e </w:t>
-      </w:r>
-      <w:r>
-        <w:t>TCA cycle, c</w:t>
+    <w:p>
+      <w:r>
+        <w:br w:type="page"/>
       </w:r>
       <w:bookmarkStart w:id="13" w:name="_GoBack"/>
       <w:bookmarkEnd w:id="13"/>
-      <w:r>
-        <w:t>olored by gene expression changes in subcutaneous adipose tissue from Cushing’s subjects.</w:t>
-      </w:r>
-      <w:proofErr w:type="gramEnd"/>
-      <w:r>
-        <w:t xml:space="preserve">  B) </w:t>
-      </w:r>
-      <w:proofErr w:type="spellStart"/>
-      <w:proofErr w:type="gramStart"/>
-      <w:r>
-        <w:t>qPCR</w:t>
-      </w:r>
-      <w:proofErr w:type="spellEnd"/>
-      <w:proofErr w:type="gramEnd"/>
-      <w:r>
-        <w:t xml:space="preserve"> analysis of selected glucose oxidation genes from mouse subcutaneous adipose tissue after 12 weeks of dexamethasone treatment.  Asterisks indicate q&lt;0.05.</w:t>
-      </w:r>
-    </w:p>
-    <w:p/>
-    <w:p>
-      <w:commentRangeStart w:id="14"/>
-      <w:r>
-        <w:t>Figure 6:</w:t>
-      </w:r>
-    </w:p>
-    <w:p/>
-    <w:p>
-      <w:r>
-        <w:t>Figure 7:</w:t>
-      </w:r>
-    </w:p>
-    <w:p/>
-    <w:p>
-      <w:r>
-        <w:t>Figure 8:</w:t>
-      </w:r>
-    </w:p>
-    <w:commentRangeEnd w:id="14"/>
-    <w:p>
-      <w:r>
-        <w:rPr>
-          <w:rStyle w:val="CommentReference"/>
-        </w:rPr>
-        <w:commentReference w:id="14"/>
-      </w:r>
-    </w:p>
-    <w:p/>
-    <w:p/>
+    </w:p>
     <w:p>
       <w:pPr>
         <w:pStyle w:val="Heading1"/>
@@ -8416,14 +8438,28 @@
     </w:p>
     <w:p/>
     <w:p>
-      <w:r>
+      <w:pPr>
+        <w:rPr>
+          <w:b/>
+        </w:rPr>
+      </w:pPr>
+      <w:r>
+        <w:rPr>
+          <w:b/>
+        </w:rPr>
         <w:t xml:space="preserve">Table 1:  Clinical characteristics.  Data represents mean +/- standard error.  </w:t>
       </w:r>
     </w:p>
     <w:p/>
     <w:p>
       <w:r>
-        <w:t xml:space="preserve">Table 2: Summarized gene set enrichment analysis of pathways.  Size is the total size of the KEGG category, NES is the normalized enrichment score, NOM p-value is the raw p-value and FDR q-value is corrected for multiple observations.  </w:t>
+        <w:rPr>
+          <w:b/>
+        </w:rPr>
+        <w:t>Table 2: Summarized gene set enrichment analysis of pathways.</w:t>
+      </w:r>
+      <w:r>
+        <w:t xml:space="preserve">  Size is the total size of the KEGG category, NES is the normalized enrichment score, NOM p-value is the raw p-value and FDR q-value is corrected for multiple observations.  </w:t>
       </w:r>
       <w:proofErr w:type="gramStart"/>
       <w:r>
@@ -8434,7 +8470,11 @@
         <w:t xml:space="preserve"> the specific genes which led to the enrichment of this category in our data.  A negative enrichment score indicates down-regulation of the category in Cushing's disease.  For a complete list see Supplementary Tables 2-5.</w:t>
       </w:r>
     </w:p>
-    <w:p/>
+    <w:p>
+      <w:r>
+        <w:br w:type="page"/>
+      </w:r>
+    </w:p>
     <w:p>
       <w:pPr>
         <w:pStyle w:val="Heading1"/>
@@ -8741,7 +8781,7 @@
       </w:r>
     </w:p>
   </w:comment>
-  <w:comment w:id="11" w:author="Dave Bridges" w:date="2015-02-22T16:59:00Z" w:initials="DB">
+  <w:comment w:id="11" w:author="Dave Bridges" w:date="2015-02-24T15:04:00Z" w:initials="DB">
     <w:p>
       <w:pPr>
         <w:pStyle w:val="CommentText"/>
@@ -8753,35 +8793,11 @@
         <w:annotationRef/>
       </w:r>
       <w:r>
-        <w:t xml:space="preserve">Need a funding section, </w:t>
-      </w:r>
-      <w:proofErr w:type="gramStart"/>
-      <w:r>
-        <w:t>also  we</w:t>
-      </w:r>
-      <w:proofErr w:type="gramEnd"/>
-      <w:r>
-        <w:t xml:space="preserve"> need to thank the P-grant that the metabolomics core used, and the UTHSC MRC</w:t>
+        <w:t>Innocence please write this section.</w:t>
       </w:r>
     </w:p>
   </w:comment>
-  <w:comment w:id="12" w:author="Dave Bridges" w:date="2015-02-24T15:04:00Z" w:initials="DB">
-    <w:p>
-      <w:pPr>
-        <w:pStyle w:val="CommentText"/>
-      </w:pPr>
-      <w:r>
-        <w:rPr>
-          <w:rStyle w:val="CommentReference"/>
-        </w:rPr>
-        <w:annotationRef/>
-      </w:r>
-      <w:r>
-        <w:t>Innocence please write this section.</w:t>
-      </w:r>
-    </w:p>
-  </w:comment>
-  <w:comment w:id="14" w:author="Dave Bridges" w:date="2015-02-25T18:23:00Z" w:initials="DB">
+  <w:comment w:id="12" w:author="Dave Bridges" w:date="2015-02-25T18:23:00Z" w:initials="DB">
     <w:p>
       <w:pPr>
         <w:pStyle w:val="CommentText"/>
@@ -9070,7 +9086,6 @@
   <w:style w:type="character" w:default="1" w:styleId="DefaultParagraphFont">
     <w:name w:val="Default Paragraph Font"/>
     <w:uiPriority w:val="1"/>
-    <w:semiHidden/>
     <w:unhideWhenUsed/>
   </w:style>
   <w:style w:type="table" w:default="1" w:styleId="TableNormal">
@@ -9499,7 +9514,6 @@
   <w:style w:type="character" w:default="1" w:styleId="DefaultParagraphFont">
     <w:name w:val="Default Paragraph Font"/>
     <w:uiPriority w:val="1"/>
-    <w:semiHidden/>
     <w:unhideWhenUsed/>
   </w:style>
   <w:style w:type="table" w:default="1" w:styleId="TableNormal">
@@ -10047,7 +10061,7 @@
 </file>
 
 <file path=customXml/itemProps1.xml><?xml version="1.0" encoding="utf-8"?>
-<ds:datastoreItem xmlns:ds="http://schemas.openxmlformats.org/officeDocument/2006/customXml" ds:itemID="{BB06BC15-DF1E-C544-ABBC-87A5773B3D32}">
+<ds:datastoreItem xmlns:ds="http://schemas.openxmlformats.org/officeDocument/2006/customXml" ds:itemID="{390CF0DD-3471-1648-9075-FE9DF3D1286C}">
   <ds:schemaRefs>
     <ds:schemaRef ds:uri="http://schemas.openxmlformats.org/officeDocument/2006/bibliography"/>
   </ds:schemaRefs>

</xml_diff>

<commit_message>
added figure 2 legend
</commit_message>
<xml_diff>
--- a/manuscript/Cushing-Manuscript/manuscript.docx
+++ b/manuscript/Cushing-Manuscript/manuscript.docx
@@ -1018,16 +1018,26 @@
       </w:r>
       <w:proofErr w:type="spellEnd"/>
       <w:r>
-        <w:t xml:space="preserve"> 2100.  Food was weighed weekly, with food intake determined as the decrease in </w:t>
-      </w:r>
-      <w:proofErr w:type="gramStart"/>
-      <w:r>
-        <w:t>food  weight</w:t>
-      </w:r>
-      <w:proofErr w:type="gramEnd"/>
-      <w:r>
-        <w:t xml:space="preserve"> per mouse per week per cage.</w:t>
-      </w:r>
+        <w:t xml:space="preserve"> 2100.  Food was weighed weekly, with food intake determined as the decrease in food </w:t>
+      </w:r>
+      <w:del w:id="2" w:author="Innocence Harvey" w:date="2015-02-26T14:00:00Z">
+        <w:r>
+          <w:delText xml:space="preserve"> </w:delText>
+        </w:r>
+      </w:del>
+      <w:r>
+        <w:t>weight per mouse per week per cage.</w:t>
+      </w:r>
+      <w:ins w:id="3" w:author="Innocence Harvey" w:date="2015-02-26T14:00:00Z">
+        <w:r>
+          <w:t xml:space="preserve"> </w:t>
+        </w:r>
+      </w:ins>
+      <w:ins w:id="4" w:author="Innocence Harvey" w:date="2015-02-26T14:01:00Z">
+        <w:r>
+          <w:t>All mice were on a normal chow diet.</w:t>
+        </w:r>
+      </w:ins>
     </w:p>
     <w:p>
       <w:pPr>
@@ -1202,11 +1212,11 @@
       <w:pPr>
         <w:pStyle w:val="Heading2"/>
       </w:pPr>
-      <w:commentRangeStart w:id="2"/>
+      <w:commentRangeStart w:id="5"/>
       <w:r>
         <w:t>Quantitative Real-Time PCR</w:t>
       </w:r>
-      <w:commentRangeEnd w:id="2"/>
+      <w:commentRangeEnd w:id="5"/>
       <w:r>
         <w:rPr>
           <w:rStyle w:val="CommentReference"/>
@@ -1215,7 +1225,7 @@
           <w:bCs w:val="0"/>
           <w:color w:val="auto"/>
         </w:rPr>
-        <w:commentReference w:id="2"/>
+        <w:commentReference w:id="5"/>
       </w:r>
     </w:p>
     <w:p/>
@@ -1257,11 +1267,11 @@
         <w:t xml:space="preserve"> mass spectrometry</w:t>
       </w:r>
       <w:r>
-        <w:t xml:space="preserve"> according to a modified version of the protocol reported in.  Briefly, frozen tissue samples were pulverized under liquid </w:t>
+        <w:t xml:space="preserve"> according to a modified version of the </w:t>
       </w:r>
       <w:r>
         <w:lastRenderedPageBreak/>
-        <w:t xml:space="preserve">nitrogen, then 20 mg portions were extracted using 1.6 mL of a 2:1:0.8 mixture of </w:t>
+        <w:t xml:space="preserve">protocol reported in.  Briefly, frozen tissue samples were pulverized under liquid nitrogen, then 20 mg portions were extracted using 1.6 mL of a 2:1:0.8 mixture of </w:t>
       </w:r>
       <w:proofErr w:type="spellStart"/>
       <w:r>
@@ -1898,16 +1908,16 @@
       <w:r>
         <w:t xml:space="preserve"> control patients is enriched in genes from gene ontology, KEGG, transcription factor or </w:t>
       </w:r>
-      <w:commentRangeStart w:id="3"/>
+      <w:commentRangeStart w:id="6"/>
       <w:r>
         <w:t xml:space="preserve">microRNA target gene sets. </w:t>
       </w:r>
-      <w:commentRangeEnd w:id="3"/>
+      <w:commentRangeEnd w:id="6"/>
       <w:r>
         <w:rPr>
           <w:rStyle w:val="CommentReference"/>
         </w:rPr>
-        <w:commentReference w:id="3"/>
+        <w:commentReference w:id="6"/>
       </w:r>
       <w:r>
         <w:t xml:space="preserve">The gene list was ranked based on t-statistics and the statistical significance of the enrichment score was determined by performing 1000 phenotype permutation. Other settings for GSEA were left </w:t>
@@ -1915,30 +1925,30 @@
       <w:r>
         <w:t>to the software defaults.  All code and raw data from this study are available through the Gene Expression Omnibus (</w:t>
       </w:r>
-      <w:commentRangeStart w:id="4"/>
+      <w:commentRangeStart w:id="7"/>
       <w:r>
         <w:t>GSEXXXXX</w:t>
       </w:r>
-      <w:commentRangeEnd w:id="4"/>
+      <w:commentRangeEnd w:id="7"/>
       <w:r>
         <w:rPr>
           <w:rStyle w:val="CommentReference"/>
         </w:rPr>
-        <w:commentReference w:id="4"/>
+        <w:commentReference w:id="7"/>
       </w:r>
       <w:r>
         <w:t xml:space="preserve">) and at </w:t>
       </w:r>
-      <w:commentRangeStart w:id="5"/>
+      <w:commentRangeStart w:id="8"/>
       <w:r>
         <w:t>http://bridgeslab.github.io/CushingAcromegalyStudy/</w:t>
       </w:r>
-      <w:commentRangeEnd w:id="5"/>
+      <w:commentRangeEnd w:id="8"/>
       <w:r>
         <w:rPr>
           <w:rStyle w:val="CommentReference"/>
         </w:rPr>
-        <w:commentReference w:id="5"/>
+        <w:commentReference w:id="8"/>
       </w:r>
     </w:p>
     <w:p>
@@ -2278,18 +2288,10 @@
         <w:t>ht was rapidly reduced (Figure 2</w:t>
       </w:r>
       <w:r>
-        <w:t xml:space="preserve">A), an effect that was </w:t>
-      </w:r>
-      <w:proofErr w:type="gramStart"/>
-      <w:r>
-        <w:t>prima</w:t>
-      </w:r>
-      <w:r>
-        <w:t>rily</w:t>
-      </w:r>
-      <w:proofErr w:type="gramEnd"/>
-      <w:r>
-        <w:t xml:space="preserve"> in lean body mass (Figure 2</w:t>
+        <w:t>A), an effect that was prima</w:t>
+      </w:r>
+      <w:r>
+        <w:t>rily in lean body mass (Figure 2</w:t>
       </w:r>
       <w:r>
         <w:t xml:space="preserve">B).  This is consistent with the effects of </w:t>
@@ -2308,16 +2310,16 @@
       <w:r>
         <w:t xml:space="preserve"> been previously </w:t>
       </w:r>
-      <w:commentRangeStart w:id="6"/>
+      <w:commentRangeStart w:id="9"/>
       <w:r>
         <w:t>reported</w:t>
       </w:r>
-      <w:commentRangeEnd w:id="6"/>
+      <w:commentRangeEnd w:id="9"/>
       <w:r>
         <w:rPr>
           <w:rStyle w:val="CommentReference"/>
         </w:rPr>
-        <w:commentReference w:id="6"/>
+        <w:commentReference w:id="9"/>
       </w:r>
       <w:r>
         <w:t>.</w:t>
@@ -2448,19 +2450,19 @@
       <w:r>
         <w:t xml:space="preserve">and 11 controls.  We identified </w:t>
       </w:r>
-      <w:commentRangeStart w:id="7"/>
+      <w:commentRangeStart w:id="10"/>
       <w:r>
         <w:t xml:space="preserve">473 </w:t>
       </w:r>
       <w:r>
         <w:t xml:space="preserve">genes </w:t>
       </w:r>
-      <w:commentRangeEnd w:id="7"/>
+      <w:commentRangeEnd w:id="10"/>
       <w:r>
         <w:rPr>
           <w:rStyle w:val="CommentReference"/>
         </w:rPr>
-        <w:commentReference w:id="7"/>
+        <w:commentReference w:id="10"/>
       </w:r>
       <w:r>
         <w:t>that had significantly different expression in</w:t>
@@ -3583,7 +3585,7 @@
           <w:i/>
         </w:rPr>
       </w:pPr>
-      <w:commentRangeStart w:id="8"/>
+      <w:commentRangeStart w:id="11"/>
       <w:r>
         <w:t xml:space="preserve">Several glucose metabolism genes, and specifically glycolysis </w:t>
       </w:r>
@@ -3755,13 +3757,13 @@
         <w:t>. The relevance of this effect in adipose tissue has not yet been explored.</w:t>
       </w:r>
     </w:p>
-    <w:commentRangeEnd w:id="8"/>
+    <w:commentRangeEnd w:id="11"/>
     <w:p>
       <w:r>
         <w:rPr>
           <w:rStyle w:val="CommentReference"/>
         </w:rPr>
-        <w:commentReference w:id="8"/>
+        <w:commentReference w:id="11"/>
       </w:r>
     </w:p>
     <w:p>
@@ -4718,7 +4720,11 @@
         <w:t xml:space="preserve">Higher triglyceride synthesis has </w:t>
       </w:r>
       <w:r>
-        <w:t>also been found in animal models of C</w:t>
+        <w:t xml:space="preserve">also been </w:t>
+      </w:r>
+      <w:r>
+        <w:lastRenderedPageBreak/>
+        <w:t>found in animal models of C</w:t>
       </w:r>
       <w:r>
         <w:t>ushing's disease, including CRH overproducing</w:t>
@@ -4807,11 +4813,7 @@
         <w:t xml:space="preserve">. </w:t>
       </w:r>
       <w:r>
-        <w:t xml:space="preserve">  These findings are consistent </w:t>
-      </w:r>
-      <w:r>
-        <w:lastRenderedPageBreak/>
-        <w:t xml:space="preserve">with our observed elevations of </w:t>
+        <w:t xml:space="preserve">  These findings are consistent with our observed elevations of </w:t>
       </w:r>
       <w:proofErr w:type="spellStart"/>
       <w:r>
@@ -5332,7 +5334,7 @@
       <w:r>
         <w:t xml:space="preserve">g transcripts in adipose tissues (Figure 7A) and a lack of elevated </w:t>
       </w:r>
-      <w:commentRangeStart w:id="9"/>
+      <w:commentRangeStart w:id="12"/>
       <w:proofErr w:type="spellStart"/>
       <w:r>
         <w:t>ceramides</w:t>
@@ -5341,12 +5343,12 @@
       <w:r>
         <w:t xml:space="preserve"> </w:t>
       </w:r>
-      <w:commentRangeEnd w:id="9"/>
+      <w:commentRangeEnd w:id="12"/>
       <w:r>
         <w:rPr>
           <w:rStyle w:val="CommentReference"/>
         </w:rPr>
-        <w:commentReference w:id="9"/>
+        <w:commentReference w:id="12"/>
       </w:r>
       <w:r>
         <w:t>in our subcutaneous adipose tissue lysates (Figure 7B).</w:t>
@@ -5366,6 +5368,7 @@
         <w:pStyle w:val="Heading1"/>
       </w:pPr>
       <w:r>
+        <w:lastRenderedPageBreak/>
         <w:t>Declaration of interest</w:t>
       </w:r>
     </w:p>
@@ -5419,7 +5422,7 @@
       </w:r>
     </w:p>
     <w:p>
-      <w:commentRangeStart w:id="10"/>
+      <w:commentRangeStart w:id="13"/>
       <w:proofErr w:type="spellStart"/>
       <w:r>
         <w:t>IH</w:t>
@@ -5520,12 +5523,12 @@
       <w:r>
         <w:t xml:space="preserve"> and DB wrote the manuscript.</w:t>
       </w:r>
-      <w:commentRangeEnd w:id="10"/>
+      <w:commentRangeEnd w:id="13"/>
       <w:r>
         <w:rPr>
           <w:rStyle w:val="CommentReference"/>
         </w:rPr>
-        <w:commentReference w:id="10"/>
+        <w:commentReference w:id="13"/>
       </w:r>
       <w:r>
         <w:t xml:space="preserve"> </w:t>
@@ -5594,6 +5597,7 @@
         <w:pStyle w:val="Heading1"/>
       </w:pPr>
       <w:r>
+        <w:lastRenderedPageBreak/>
         <w:t>References</w:t>
       </w:r>
     </w:p>
@@ -6183,7 +6187,16 @@
           <w:noProof/>
           <w:sz w:val="24"/>
         </w:rPr>
-        <w:t xml:space="preserve">Dardevet D, Sornet C, Taillandier D, Savary I, Attaix D &amp; Grizard J 1995 Sensitivity and protein turnover response to glucocorticoids are different in skeletal muscle from adult and old rats. Lack of regulation of the ubiquitin-proteasome proteolytic pathway in aging. </w:t>
+        <w:t xml:space="preserve">Dardevet D, Sornet C, Taillandier D, Savary I, Attaix D &amp; Grizard J 1995 Sensitivity and protein turnover response to glucocorticoids are different in skeletal muscle from adult and old rats. Lack of regulation of the ubiquitin-proteasome </w:t>
+      </w:r>
+      <w:r>
+        <w:rPr>
+          <w:rFonts w:ascii="Cambria" w:hAnsi="Cambria"/>
+          <w:noProof/>
+          <w:sz w:val="24"/>
+        </w:rPr>
+        <w:lastRenderedPageBreak/>
+        <w:t xml:space="preserve">proteolytic pathway in aging. </w:t>
       </w:r>
       <w:r>
         <w:rPr>
@@ -6753,7 +6766,18 @@
           <w:noProof/>
           <w:sz w:val="24"/>
         </w:rPr>
-        <w:t>Journal of Clinical Endocrinology and Metabolism</w:t>
+        <w:t xml:space="preserve">Journal of </w:t>
+      </w:r>
+      <w:r>
+        <w:rPr>
+          <w:rFonts w:ascii="Cambria" w:hAnsi="Cambria"/>
+          <w:i/>
+          <w:iCs/>
+          <w:noProof/>
+          <w:sz w:val="24"/>
+        </w:rPr>
+        <w:lastRenderedPageBreak/>
+        <w:t>Clinical Endocrinology and Metabolism</w:t>
       </w:r>
       <w:r>
         <w:rPr>
@@ -7377,6 +7401,7 @@
           <w:noProof/>
           <w:sz w:val="24"/>
         </w:rPr>
+        <w:lastRenderedPageBreak/>
         <w:t xml:space="preserve">Macfarlane DP, Forbes S &amp; Walker BR 2008 Glucocorticoids and fatty acid metabolism in humans: Fuelling fat redistribution in the metabolic syndrome. </w:t>
       </w:r>
       <w:r>
@@ -7957,7 +7982,16 @@
           <w:noProof/>
           <w:sz w:val="24"/>
         </w:rPr>
-        <w:t xml:space="preserve"> 2005 Gene set enrichment analysis: a knowledge-based approach for interpreting genome-wide expression profiles. </w:t>
+        <w:t xml:space="preserve"> 2005 Gene set enrichment analysis: a </w:t>
+      </w:r>
+      <w:r>
+        <w:rPr>
+          <w:rFonts w:ascii="Cambria" w:hAnsi="Cambria"/>
+          <w:noProof/>
+          <w:sz w:val="24"/>
+        </w:rPr>
+        <w:lastRenderedPageBreak/>
+        <w:t xml:space="preserve">knowledge-based approach for interpreting genome-wide expression profiles. </w:t>
       </w:r>
       <w:r>
         <w:rPr>
@@ -8128,6 +8162,7 @@
         <w:pStyle w:val="Heading1"/>
       </w:pPr>
       <w:r>
+        <w:lastRenderedPageBreak/>
         <w:t>Figure Legends</w:t>
       </w:r>
     </w:p>
@@ -8175,19 +8210,198 @@
     </w:p>
     <w:p/>
     <w:p>
-      <w:commentRangeStart w:id="11"/>
+      <w:pPr>
+        <w:rPr>
+          <w:ins w:id="14" w:author="Innocence Harvey" w:date="2015-02-26T13:50:00Z"/>
+        </w:rPr>
+      </w:pPr>
+      <w:commentRangeStart w:id="15"/>
       <w:r>
         <w:t>Figure 2:</w:t>
       </w:r>
-      <w:commentRangeEnd w:id="11"/>
+      <w:commentRangeEnd w:id="15"/>
       <w:r>
         <w:rPr>
           <w:rStyle w:val="CommentReference"/>
         </w:rPr>
-        <w:commentReference w:id="11"/>
-      </w:r>
+        <w:commentReference w:id="15"/>
+      </w:r>
+      <w:proofErr w:type="gramStart"/>
+      <w:r>
+        <w:t xml:space="preserve">  </w:t>
+      </w:r>
+      <w:ins w:id="16" w:author="Innocence Harvey" w:date="2015-02-26T13:50:00Z">
+        <w:r>
+          <w:rPr>
+            <w:b/>
+            <w:rPrChange w:id="17" w:author="Innocence Harvey" w:date="2015-02-26T13:50:00Z">
+              <w:rPr/>
+            </w:rPrChange>
+          </w:rPr>
+          <w:t>Body</w:t>
+        </w:r>
+        <w:proofErr w:type="gramEnd"/>
+        <w:r>
+          <w:rPr>
+            <w:b/>
+            <w:rPrChange w:id="18" w:author="Innocence Harvey" w:date="2015-02-26T13:50:00Z">
+              <w:rPr/>
+            </w:rPrChange>
+          </w:rPr>
+          <w:t xml:space="preserve"> weights and composition of c57BL/6 mice treated with dexamethasone</w:t>
+        </w:r>
+      </w:ins>
+      <w:ins w:id="19" w:author="Innocence Harvey" w:date="2015-02-26T13:51:00Z">
+        <w:r>
+          <w:rPr>
+            <w:b/>
+          </w:rPr>
+          <w:t xml:space="preserve"> over the course of 12 weeks</w:t>
+        </w:r>
+      </w:ins>
+      <w:ins w:id="20" w:author="Innocence Harvey" w:date="2015-02-26T13:50:00Z">
+        <w:r>
+          <w:rPr>
+            <w:b/>
+            <w:rPrChange w:id="21" w:author="Innocence Harvey" w:date="2015-02-26T13:50:00Z">
+              <w:rPr/>
+            </w:rPrChange>
+          </w:rPr>
+          <w:t>.</w:t>
+        </w:r>
+        <w:r>
+          <w:rPr>
+            <w:b/>
+          </w:rPr>
+          <w:t xml:space="preserve"> </w:t>
+        </w:r>
+      </w:ins>
+      <w:ins w:id="22" w:author="Innocence Harvey" w:date="2015-02-26T13:51:00Z">
+        <w:r>
+          <w:t xml:space="preserve">Weekly </w:t>
+        </w:r>
+      </w:ins>
+      <w:bookmarkStart w:id="23" w:name="_GoBack"/>
+      <w:bookmarkEnd w:id="23"/>
+      <w:ins w:id="24" w:author="Innocence Harvey" w:date="2015-02-26T14:09:00Z">
+        <w:r>
+          <w:t xml:space="preserve">measures of </w:t>
+        </w:r>
+      </w:ins>
+      <w:ins w:id="25" w:author="Innocence Harvey" w:date="2015-02-26T13:51:00Z">
+        <w:r>
+          <w:t>b</w:t>
+        </w:r>
+        <w:r>
+          <w:t>ody weight</w:t>
+        </w:r>
+        <w:r>
+          <w:t xml:space="preserve"> </w:t>
+        </w:r>
+      </w:ins>
+      <w:ins w:id="26" w:author="Innocence Harvey" w:date="2015-02-26T13:55:00Z">
+        <w:r>
+          <w:t>(</w:t>
+        </w:r>
+        <w:r>
+          <w:t>A), lean mass (B)</w:t>
+        </w:r>
+      </w:ins>
+      <w:ins w:id="27" w:author="Innocence Harvey" w:date="2015-02-26T13:56:00Z">
+        <w:r>
+          <w:t>,</w:t>
+        </w:r>
+      </w:ins>
+      <w:ins w:id="28" w:author="Innocence Harvey" w:date="2015-02-26T13:55:00Z">
+        <w:r>
+          <w:t xml:space="preserve"> fat mass (C) and</w:t>
+        </w:r>
+        <w:r>
+          <w:t xml:space="preserve"> percent</w:t>
+        </w:r>
+        <w:r>
+          <w:t xml:space="preserve"> fat (D) </w:t>
+        </w:r>
+      </w:ins>
+      <w:ins w:id="29" w:author="Innocence Harvey" w:date="2015-02-26T13:51:00Z">
+        <w:r>
+          <w:t>from control</w:t>
+        </w:r>
+      </w:ins>
+      <w:ins w:id="30" w:author="Innocence Harvey" w:date="2015-02-26T13:57:00Z">
+        <w:r>
+          <w:t xml:space="preserve"> (black)</w:t>
+        </w:r>
+      </w:ins>
+      <w:ins w:id="31" w:author="Innocence Harvey" w:date="2015-02-26T13:51:00Z">
+        <w:r>
+          <w:t xml:space="preserve"> and dexamethasone</w:t>
+        </w:r>
+      </w:ins>
+      <w:ins w:id="32" w:author="Innocence Harvey" w:date="2015-02-26T13:58:00Z">
+        <w:r>
+          <w:t xml:space="preserve"> (red)</w:t>
+        </w:r>
+      </w:ins>
+      <w:ins w:id="33" w:author="Innocence Harvey" w:date="2015-02-26T13:51:00Z">
+        <w:r>
+          <w:t xml:space="preserve"> treated mice.</w:t>
+        </w:r>
+      </w:ins>
+      <w:ins w:id="34" w:author="Innocence Harvey" w:date="2015-02-26T13:52:00Z">
+        <w:r>
+          <w:t xml:space="preserve"> </w:t>
+        </w:r>
+      </w:ins>
+      <w:ins w:id="35" w:author="Innocence Harvey" w:date="2015-02-26T13:58:00Z">
+        <w:r>
+          <w:t xml:space="preserve">E) Average food consumption </w:t>
+        </w:r>
+      </w:ins>
+      <w:ins w:id="36" w:author="Innocence Harvey" w:date="2015-02-26T14:01:00Z">
+        <w:r>
+          <w:t>per mouse per day. F)</w:t>
+        </w:r>
+      </w:ins>
+      <w:ins w:id="37" w:author="Innocence Harvey" w:date="2015-02-26T14:02:00Z">
+        <w:r>
+          <w:t xml:space="preserve"> </w:t>
+        </w:r>
+      </w:ins>
+      <w:ins w:id="38" w:author="Innocence Harvey" w:date="2015-02-26T14:05:00Z">
+        <w:r>
+          <w:t xml:space="preserve">Insulin tolerance test. </w:t>
+        </w:r>
+      </w:ins>
+      <w:ins w:id="39" w:author="Innocence Harvey" w:date="2015-02-26T14:02:00Z">
+        <w:r>
+          <w:t xml:space="preserve">Following a </w:t>
+        </w:r>
+        <w:proofErr w:type="gramStart"/>
+        <w:r>
+          <w:t>6 hour</w:t>
+        </w:r>
+        <w:proofErr w:type="gramEnd"/>
+        <w:r>
+          <w:t xml:space="preserve"> fast, insulin was administered via IP injection and blood glucose was measured at baseline</w:t>
+        </w:r>
+      </w:ins>
+      <w:ins w:id="40" w:author="Innocence Harvey" w:date="2015-02-26T14:04:00Z">
+        <w:r>
+          <w:t>, 15, 30, 45, 60, 75, 90, 105 and 120 minutes post injection</w:t>
+        </w:r>
+      </w:ins>
+      <w:ins w:id="41" w:author="Innocence Harvey" w:date="2015-02-26T14:06:00Z">
+        <w:r>
+          <w:t xml:space="preserve">. </w:t>
+        </w:r>
+        <w:r>
+          <w:t>G) Fat pad weights following 12 weeks of treatment.</w:t>
+        </w:r>
+      </w:ins>
     </w:p>
     <w:p/>
+    <w:p/>
     <w:p>
       <w:r>
         <w:rPr>
@@ -8392,7 +8606,7 @@
     </w:p>
     <w:p/>
     <w:p>
-      <w:commentRangeStart w:id="12"/>
+      <w:commentRangeStart w:id="42"/>
       <w:r>
         <w:t>Figure 6:</w:t>
       </w:r>
@@ -8409,27 +8623,26 @@
         <w:t>Figure 8:</w:t>
       </w:r>
     </w:p>
-    <w:commentRangeEnd w:id="12"/>
+    <w:commentRangeEnd w:id="42"/>
     <w:p>
       <w:r>
         <w:rPr>
           <w:rStyle w:val="CommentReference"/>
         </w:rPr>
-        <w:commentReference w:id="12"/>
+        <w:commentReference w:id="42"/>
       </w:r>
     </w:p>
     <w:p>
       <w:r>
         <w:br w:type="page"/>
       </w:r>
-      <w:bookmarkStart w:id="13" w:name="_GoBack"/>
-      <w:bookmarkEnd w:id="13"/>
     </w:p>
     <w:p>
       <w:pPr>
         <w:pStyle w:val="Heading1"/>
       </w:pPr>
       <w:r>
+        <w:lastRenderedPageBreak/>
         <w:t>Table</w:t>
       </w:r>
       <w:r>
@@ -8480,6 +8693,7 @@
         <w:pStyle w:val="Heading1"/>
       </w:pPr>
       <w:r>
+        <w:lastRenderedPageBreak/>
         <w:t>Supplementary Data</w:t>
       </w:r>
     </w:p>
@@ -8585,7 +8799,7 @@
       </w:r>
     </w:p>
   </w:comment>
-  <w:comment w:id="2" w:author="Dave Bridges" w:date="2015-02-26T08:31:00Z" w:initials="DB">
+  <w:comment w:id="5" w:author="Dave Bridges" w:date="2015-02-26T08:31:00Z" w:initials="DB">
     <w:p>
       <w:pPr>
         <w:pStyle w:val="CommentText"/>
@@ -8601,7 +8815,7 @@
       </w:r>
     </w:p>
   </w:comment>
-  <w:comment w:id="3" w:author="Dave Bridges" w:date="2015-02-22T17:03:00Z" w:initials="DB">
+  <w:comment w:id="6" w:author="Dave Bridges" w:date="2015-02-22T17:03:00Z" w:initials="DB">
     <w:p>
       <w:pPr>
         <w:pStyle w:val="CommentText"/>
@@ -8630,7 +8844,7 @@
       </w:r>
     </w:p>
   </w:comment>
-  <w:comment w:id="4" w:author="Dave Bridges" w:date="2015-02-22T16:57:00Z" w:initials="DB">
+  <w:comment w:id="7" w:author="Dave Bridges" w:date="2015-02-22T16:57:00Z" w:initials="DB">
     <w:p>
       <w:pPr>
         <w:pStyle w:val="CommentText"/>
@@ -8651,7 +8865,7 @@
       </w:r>
     </w:p>
   </w:comment>
-  <w:comment w:id="5" w:author="Dave Bridges" w:date="2015-02-22T16:58:00Z" w:initials="DB">
+  <w:comment w:id="8" w:author="Dave Bridges" w:date="2015-02-22T16:58:00Z" w:initials="DB">
     <w:p>
       <w:pPr>
         <w:pStyle w:val="CommentText"/>
@@ -8675,7 +8889,7 @@
       </w:r>
     </w:p>
   </w:comment>
-  <w:comment w:id="6" w:author="Dave Bridges" w:date="2015-02-22T15:24:00Z" w:initials="DB">
+  <w:comment w:id="9" w:author="Dave Bridges" w:date="2015-02-22T15:24:00Z" w:initials="DB">
     <w:p>
       <w:pPr>
         <w:pStyle w:val="CommentText"/>
@@ -8691,7 +8905,7 @@
       </w:r>
     </w:p>
   </w:comment>
-  <w:comment w:id="7" w:author="Dave Bridges" w:date="2015-02-25T18:18:00Z" w:initials="DB">
+  <w:comment w:id="10" w:author="Dave Bridges" w:date="2015-02-25T18:18:00Z" w:initials="DB">
     <w:p>
       <w:pPr>
         <w:pStyle w:val="CommentText"/>
@@ -8707,7 +8921,7 @@
       </w:r>
     </w:p>
   </w:comment>
-  <w:comment w:id="8" w:author="Dave Bridges" w:date="2015-02-26T12:06:00Z" w:initials="DB">
+  <w:comment w:id="11" w:author="Dave Bridges" w:date="2015-02-26T12:06:00Z" w:initials="DB">
     <w:p>
       <w:pPr>
         <w:pStyle w:val="CommentText"/>
@@ -8728,7 +8942,7 @@
       </w:r>
     </w:p>
   </w:comment>
-  <w:comment w:id="9" w:author="Dave Bridges" w:date="2015-02-26T12:38:00Z" w:initials="DB">
+  <w:comment w:id="12" w:author="Dave Bridges" w:date="2015-02-26T12:38:00Z" w:initials="DB">
     <w:p>
       <w:pPr>
         <w:pStyle w:val="CommentText"/>
@@ -8744,7 +8958,7 @@
       </w:r>
     </w:p>
   </w:comment>
-  <w:comment w:id="10" w:author="Dave Bridges" w:date="2015-02-24T11:23:00Z" w:initials="DB">
+  <w:comment w:id="13" w:author="Dave Bridges" w:date="2015-02-24T11:23:00Z" w:initials="DB">
     <w:p>
       <w:pPr>
         <w:pStyle w:val="CommentText"/>
@@ -8781,7 +8995,7 @@
       </w:r>
     </w:p>
   </w:comment>
-  <w:comment w:id="11" w:author="Dave Bridges" w:date="2015-02-24T15:04:00Z" w:initials="DB">
+  <w:comment w:id="15" w:author="Dave Bridges" w:date="2015-02-24T15:04:00Z" w:initials="DB">
     <w:p>
       <w:pPr>
         <w:pStyle w:val="CommentText"/>
@@ -8797,7 +9011,7 @@
       </w:r>
     </w:p>
   </w:comment>
-  <w:comment w:id="12" w:author="Dave Bridges" w:date="2015-02-25T18:23:00Z" w:initials="DB">
+  <w:comment w:id="42" w:author="Dave Bridges" w:date="2015-02-25T18:23:00Z" w:initials="DB">
     <w:p>
       <w:pPr>
         <w:pStyle w:val="CommentText"/>
@@ -9086,6 +9300,7 @@
   <w:style w:type="character" w:default="1" w:styleId="DefaultParagraphFont">
     <w:name w:val="Default Paragraph Font"/>
     <w:uiPriority w:val="1"/>
+    <w:semiHidden/>
     <w:unhideWhenUsed/>
   </w:style>
   <w:style w:type="table" w:default="1" w:styleId="TableNormal">
@@ -9514,6 +9729,7 @@
   <w:style w:type="character" w:default="1" w:styleId="DefaultParagraphFont">
     <w:name w:val="Default Paragraph Font"/>
     <w:uiPriority w:val="1"/>
+    <w:semiHidden/>
     <w:unhideWhenUsed/>
   </w:style>
   <w:style w:type="table" w:default="1" w:styleId="TableNormal">
@@ -10061,7 +10277,7 @@
 </file>
 
 <file path=customXml/itemProps1.xml><?xml version="1.0" encoding="utf-8"?>
-<ds:datastoreItem xmlns:ds="http://schemas.openxmlformats.org/officeDocument/2006/customXml" ds:itemID="{390CF0DD-3471-1648-9075-FE9DF3D1286C}">
+<ds:datastoreItem xmlns:ds="http://schemas.openxmlformats.org/officeDocument/2006/customXml" ds:itemID="{725F7253-3898-284D-845B-FA88BC61758B}">
   <ds:schemaRefs>
     <ds:schemaRef ds:uri="http://schemas.openxmlformats.org/officeDocument/2006/bibliography"/>
   </ds:schemaRefs>

</xml_diff>

<commit_message>
added figure legend for 6
</commit_message>
<xml_diff>
--- a/manuscript/Cushing-Manuscript/manuscript.docx
+++ b/manuscript/Cushing-Manuscript/manuscript.docx
@@ -8217,12 +8217,24 @@
       </w:pPr>
       <w:commentRangeStart w:id="15"/>
       <w:r>
+        <w:rPr>
+          <w:b/>
+          <w:rPrChange w:id="16" w:author="Innocence Harvey" w:date="2015-02-26T14:13:00Z">
+            <w:rPr/>
+          </w:rPrChange>
+        </w:rPr>
         <w:t>Figure 2:</w:t>
       </w:r>
       <w:commentRangeEnd w:id="15"/>
       <w:r>
         <w:rPr>
           <w:rStyle w:val="CommentReference"/>
+          <w:b/>
+          <w:rPrChange w:id="17" w:author="Innocence Harvey" w:date="2015-02-26T14:13:00Z">
+            <w:rPr>
+              <w:rStyle w:val="CommentReference"/>
+            </w:rPr>
+          </w:rPrChange>
         </w:rPr>
         <w:commentReference w:id="15"/>
       </w:r>
@@ -8230,11 +8242,11 @@
       <w:r>
         <w:t xml:space="preserve">  </w:t>
       </w:r>
-      <w:ins w:id="16" w:author="Innocence Harvey" w:date="2015-02-26T13:50:00Z">
+      <w:ins w:id="18" w:author="Innocence Harvey" w:date="2015-02-26T13:50:00Z">
         <w:r>
           <w:rPr>
             <w:b/>
-            <w:rPrChange w:id="17" w:author="Innocence Harvey" w:date="2015-02-26T13:50:00Z">
+            <w:rPrChange w:id="19" w:author="Innocence Harvey" w:date="2015-02-26T13:50:00Z">
               <w:rPr/>
             </w:rPrChange>
           </w:rPr>
@@ -8244,14 +8256,14 @@
         <w:r>
           <w:rPr>
             <w:b/>
-            <w:rPrChange w:id="18" w:author="Innocence Harvey" w:date="2015-02-26T13:50:00Z">
+            <w:rPrChange w:id="20" w:author="Innocence Harvey" w:date="2015-02-26T13:50:00Z">
               <w:rPr/>
             </w:rPrChange>
           </w:rPr>
           <w:t xml:space="preserve"> weights and composition of c57BL/6 mice treated with dexamethasone</w:t>
         </w:r>
       </w:ins>
-      <w:ins w:id="19" w:author="Innocence Harvey" w:date="2015-02-26T13:51:00Z">
+      <w:ins w:id="21" w:author="Innocence Harvey" w:date="2015-02-26T13:51:00Z">
         <w:r>
           <w:rPr>
             <w:b/>
@@ -8259,11 +8271,11 @@
           <w:t xml:space="preserve"> over the course of 12 weeks</w:t>
         </w:r>
       </w:ins>
-      <w:ins w:id="20" w:author="Innocence Harvey" w:date="2015-02-26T13:50:00Z">
+      <w:ins w:id="22" w:author="Innocence Harvey" w:date="2015-02-26T13:50:00Z">
         <w:r>
           <w:rPr>
             <w:b/>
-            <w:rPrChange w:id="21" w:author="Innocence Harvey" w:date="2015-02-26T13:50:00Z">
+            <w:rPrChange w:id="23" w:author="Innocence Harvey" w:date="2015-02-26T13:50:00Z">
               <w:rPr/>
             </w:rPrChange>
           </w:rPr>
@@ -8276,19 +8288,17 @@
           <w:t xml:space="preserve"> </w:t>
         </w:r>
       </w:ins>
-      <w:ins w:id="22" w:author="Innocence Harvey" w:date="2015-02-26T13:51:00Z">
+      <w:ins w:id="24" w:author="Innocence Harvey" w:date="2015-02-26T13:51:00Z">
         <w:r>
           <w:t xml:space="preserve">Weekly </w:t>
         </w:r>
       </w:ins>
-      <w:bookmarkStart w:id="23" w:name="_GoBack"/>
-      <w:bookmarkEnd w:id="23"/>
-      <w:ins w:id="24" w:author="Innocence Harvey" w:date="2015-02-26T14:09:00Z">
+      <w:ins w:id="25" w:author="Innocence Harvey" w:date="2015-02-26T14:09:00Z">
         <w:r>
           <w:t xml:space="preserve">measures of </w:t>
         </w:r>
       </w:ins>
-      <w:ins w:id="25" w:author="Innocence Harvey" w:date="2015-02-26T13:51:00Z">
+      <w:ins w:id="26" w:author="Innocence Harvey" w:date="2015-02-26T13:51:00Z">
         <w:r>
           <w:t>b</w:t>
         </w:r>
@@ -8299,7 +8309,7 @@
           <w:t xml:space="preserve"> </w:t>
         </w:r>
       </w:ins>
-      <w:ins w:id="26" w:author="Innocence Harvey" w:date="2015-02-26T13:55:00Z">
+      <w:ins w:id="27" w:author="Innocence Harvey" w:date="2015-02-26T13:55:00Z">
         <w:r>
           <w:t>(</w:t>
         </w:r>
@@ -8307,12 +8317,12 @@
           <w:t>A), lean mass (B)</w:t>
         </w:r>
       </w:ins>
-      <w:ins w:id="27" w:author="Innocence Harvey" w:date="2015-02-26T13:56:00Z">
+      <w:ins w:id="28" w:author="Innocence Harvey" w:date="2015-02-26T13:56:00Z">
         <w:r>
           <w:t>,</w:t>
         </w:r>
       </w:ins>
-      <w:ins w:id="28" w:author="Innocence Harvey" w:date="2015-02-26T13:55:00Z">
+      <w:ins w:id="29" w:author="Innocence Harvey" w:date="2015-02-26T13:55:00Z">
         <w:r>
           <w:t xml:space="preserve"> fat mass (C) and</w:t>
         </w:r>
@@ -8323,57 +8333,57 @@
           <w:t xml:space="preserve"> fat (D) </w:t>
         </w:r>
       </w:ins>
-      <w:ins w:id="29" w:author="Innocence Harvey" w:date="2015-02-26T13:51:00Z">
+      <w:ins w:id="30" w:author="Innocence Harvey" w:date="2015-02-26T13:51:00Z">
         <w:r>
           <w:t>from control</w:t>
         </w:r>
       </w:ins>
-      <w:ins w:id="30" w:author="Innocence Harvey" w:date="2015-02-26T13:57:00Z">
+      <w:ins w:id="31" w:author="Innocence Harvey" w:date="2015-02-26T13:57:00Z">
         <w:r>
           <w:t xml:space="preserve"> (black)</w:t>
         </w:r>
       </w:ins>
-      <w:ins w:id="31" w:author="Innocence Harvey" w:date="2015-02-26T13:51:00Z">
+      <w:ins w:id="32" w:author="Innocence Harvey" w:date="2015-02-26T13:51:00Z">
         <w:r>
           <w:t xml:space="preserve"> and dexamethasone</w:t>
         </w:r>
       </w:ins>
-      <w:ins w:id="32" w:author="Innocence Harvey" w:date="2015-02-26T13:58:00Z">
+      <w:ins w:id="33" w:author="Innocence Harvey" w:date="2015-02-26T13:58:00Z">
         <w:r>
           <w:t xml:space="preserve"> (red)</w:t>
         </w:r>
       </w:ins>
-      <w:ins w:id="33" w:author="Innocence Harvey" w:date="2015-02-26T13:51:00Z">
+      <w:ins w:id="34" w:author="Innocence Harvey" w:date="2015-02-26T13:51:00Z">
         <w:r>
           <w:t xml:space="preserve"> treated mice.</w:t>
         </w:r>
       </w:ins>
-      <w:ins w:id="34" w:author="Innocence Harvey" w:date="2015-02-26T13:52:00Z">
+      <w:ins w:id="35" w:author="Innocence Harvey" w:date="2015-02-26T13:52:00Z">
         <w:r>
           <w:t xml:space="preserve"> </w:t>
         </w:r>
       </w:ins>
-      <w:ins w:id="35" w:author="Innocence Harvey" w:date="2015-02-26T13:58:00Z">
+      <w:ins w:id="36" w:author="Innocence Harvey" w:date="2015-02-26T13:58:00Z">
         <w:r>
           <w:t xml:space="preserve">E) Average food consumption </w:t>
         </w:r>
       </w:ins>
-      <w:ins w:id="36" w:author="Innocence Harvey" w:date="2015-02-26T14:01:00Z">
+      <w:ins w:id="37" w:author="Innocence Harvey" w:date="2015-02-26T14:01:00Z">
         <w:r>
           <w:t>per mouse per day. F)</w:t>
         </w:r>
       </w:ins>
-      <w:ins w:id="37" w:author="Innocence Harvey" w:date="2015-02-26T14:02:00Z">
+      <w:ins w:id="38" w:author="Innocence Harvey" w:date="2015-02-26T14:02:00Z">
         <w:r>
           <w:t xml:space="preserve"> </w:t>
         </w:r>
       </w:ins>
-      <w:ins w:id="38" w:author="Innocence Harvey" w:date="2015-02-26T14:05:00Z">
+      <w:ins w:id="39" w:author="Innocence Harvey" w:date="2015-02-26T14:05:00Z">
         <w:r>
           <w:t xml:space="preserve">Insulin tolerance test. </w:t>
         </w:r>
       </w:ins>
-      <w:ins w:id="39" w:author="Innocence Harvey" w:date="2015-02-26T14:02:00Z">
+      <w:ins w:id="40" w:author="Innocence Harvey" w:date="2015-02-26T14:02:00Z">
         <w:r>
           <w:t xml:space="preserve">Following a </w:t>
         </w:r>
@@ -8386,12 +8396,12 @@
           <w:t xml:space="preserve"> fast, insulin was administered via IP injection and blood glucose was measured at baseline</w:t>
         </w:r>
       </w:ins>
-      <w:ins w:id="40" w:author="Innocence Harvey" w:date="2015-02-26T14:04:00Z">
+      <w:ins w:id="41" w:author="Innocence Harvey" w:date="2015-02-26T14:04:00Z">
         <w:r>
           <w:t>, 15, 30, 45, 60, 75, 90, 105 and 120 minutes post injection</w:t>
         </w:r>
       </w:ins>
-      <w:ins w:id="41" w:author="Innocence Harvey" w:date="2015-02-26T14:06:00Z">
+      <w:ins w:id="42" w:author="Innocence Harvey" w:date="2015-02-26T14:06:00Z">
         <w:r>
           <w:t xml:space="preserve">. </w:t>
         </w:r>
@@ -8399,6 +8409,11 @@
           <w:t>G) Fat pad weights following 12 weeks of treatment.</w:t>
         </w:r>
       </w:ins>
+      <w:ins w:id="43" w:author="Innocence Harvey" w:date="2015-02-26T14:11:00Z">
+        <w:r>
+          <w:t xml:space="preserve"> H)…</w:t>
+        </w:r>
+      </w:ins>
     </w:p>
     <w:p/>
     <w:p/>
@@ -8606,10 +8621,165 @@
     </w:p>
     <w:p/>
     <w:p>
-      <w:commentRangeStart w:id="42"/>
-      <w:r>
+      <w:commentRangeStart w:id="44"/>
+      <w:r>
+        <w:rPr>
+          <w:b/>
+          <w:rPrChange w:id="45" w:author="Innocence Harvey" w:date="2015-02-26T14:13:00Z">
+            <w:rPr/>
+          </w:rPrChange>
+        </w:rPr>
         <w:t>Figure 6:</w:t>
       </w:r>
+      <w:ins w:id="46" w:author="Innocence Harvey" w:date="2015-02-26T14:12:00Z">
+        <w:r>
+          <w:t xml:space="preserve"> </w:t>
+        </w:r>
+        <w:r>
+          <w:rPr>
+            <w:b/>
+            <w:rPrChange w:id="47" w:author="Innocence Harvey" w:date="2015-02-26T14:13:00Z">
+              <w:rPr/>
+            </w:rPrChange>
+          </w:rPr>
+          <w:t>Muscle characteristics from Cushing’s patients and mice treated with dexamethasone</w:t>
+        </w:r>
+      </w:ins>
+      <w:ins w:id="48" w:author="Innocence Harvey" w:date="2015-02-26T14:13:00Z">
+        <w:r>
+          <w:rPr>
+            <w:b/>
+          </w:rPr>
+          <w:t xml:space="preserve">. </w:t>
+        </w:r>
+        <w:r>
+          <w:t xml:space="preserve">A) Mouse grip </w:t>
+        </w:r>
+      </w:ins>
+      <w:ins w:id="49" w:author="Innocence Harvey" w:date="2015-02-26T14:14:00Z">
+        <w:r>
+          <w:t>strength (N)</w:t>
+        </w:r>
+      </w:ins>
+      <w:ins w:id="50" w:author="Innocence Harvey" w:date="2015-02-26T14:13:00Z">
+        <w:r>
+          <w:t xml:space="preserve"> </w:t>
+        </w:r>
+      </w:ins>
+      <w:ins w:id="51" w:author="Innocence Harvey" w:date="2015-02-26T14:15:00Z">
+        <w:r>
+          <w:t>assessed</w:t>
+        </w:r>
+      </w:ins>
+      <w:ins w:id="52" w:author="Innocence Harvey" w:date="2015-02-26T14:14:00Z">
+        <w:r>
+          <w:t xml:space="preserve"> at baseline</w:t>
+        </w:r>
+      </w:ins>
+      <w:ins w:id="53" w:author="Innocence Harvey" w:date="2015-02-26T14:15:00Z">
+        <w:r>
+          <w:t xml:space="preserve">, 4, 8 and 12 weeks of </w:t>
+        </w:r>
+      </w:ins>
+      <w:ins w:id="54" w:author="Innocence Harvey" w:date="2015-02-26T14:17:00Z">
+        <w:r>
+          <w:t xml:space="preserve">dexamethasone </w:t>
+        </w:r>
+      </w:ins>
+      <w:ins w:id="55" w:author="Innocence Harvey" w:date="2015-02-26T14:15:00Z">
+        <w:r>
+          <w:t>treatment</w:t>
+        </w:r>
+      </w:ins>
+      <w:ins w:id="56" w:author="Innocence Harvey" w:date="2015-02-26T14:16:00Z">
+        <w:r>
+          <w:t xml:space="preserve">. </w:t>
+        </w:r>
+        <w:r>
+          <w:t xml:space="preserve">Muscle </w:t>
+        </w:r>
+        <w:proofErr w:type="spellStart"/>
+        <w:r>
+          <w:t>atrogene</w:t>
+        </w:r>
+        <w:proofErr w:type="spellEnd"/>
+        <w:r>
+          <w:t xml:space="preserve"> </w:t>
+        </w:r>
+      </w:ins>
+      <w:ins w:id="57" w:author="Innocence Harvey" w:date="2015-02-26T14:18:00Z">
+        <w:r>
+          <w:t xml:space="preserve">(B) </w:t>
+        </w:r>
+      </w:ins>
+      <w:ins w:id="58" w:author="Innocence Harvey" w:date="2015-02-26T14:16:00Z">
+        <w:r>
+          <w:t xml:space="preserve">and </w:t>
+        </w:r>
+        <w:proofErr w:type="spellStart"/>
+        <w:r>
+          <w:t>proteasomal</w:t>
+        </w:r>
+        <w:proofErr w:type="spellEnd"/>
+        <w:r>
+          <w:t xml:space="preserve"> </w:t>
+        </w:r>
+      </w:ins>
+      <w:ins w:id="59" w:author="Innocence Harvey" w:date="2015-02-26T14:18:00Z">
+        <w:r>
+          <w:t xml:space="preserve">(C) </w:t>
+        </w:r>
+      </w:ins>
+      <w:ins w:id="60" w:author="Innocence Harvey" w:date="2015-02-26T14:20:00Z">
+        <w:r>
+          <w:t xml:space="preserve">transcript </w:t>
+        </w:r>
+      </w:ins>
+      <w:ins w:id="61" w:author="Innocence Harvey" w:date="2015-02-26T14:18:00Z">
+        <w:r>
+          <w:t>expression changes</w:t>
+        </w:r>
+      </w:ins>
+      <w:ins w:id="62" w:author="Innocence Harvey" w:date="2015-02-26T14:16:00Z">
+        <w:r>
+          <w:t xml:space="preserve"> </w:t>
+        </w:r>
+      </w:ins>
+      <w:ins w:id="63" w:author="Innocence Harvey" w:date="2015-02-26T14:17:00Z">
+        <w:r>
+          <w:t xml:space="preserve">in mice following 1 week of dexamethasone treatment. </w:t>
+        </w:r>
+      </w:ins>
+      <w:ins w:id="64" w:author="Innocence Harvey" w:date="2015-02-26T14:19:00Z">
+        <w:r>
+          <w:t xml:space="preserve">D) </w:t>
+        </w:r>
+        <w:proofErr w:type="spellStart"/>
+        <w:r>
+          <w:t>Proteasomal</w:t>
+        </w:r>
+        <w:proofErr w:type="spellEnd"/>
+        <w:r>
+          <w:t xml:space="preserve"> </w:t>
+        </w:r>
+      </w:ins>
+      <w:ins w:id="65" w:author="Innocence Harvey" w:date="2015-02-26T14:20:00Z">
+        <w:r>
+          <w:t xml:space="preserve">transcript </w:t>
+        </w:r>
+      </w:ins>
+      <w:ins w:id="66" w:author="Innocence Harvey" w:date="2015-02-26T14:19:00Z">
+        <w:r>
+          <w:t xml:space="preserve">expression changes in </w:t>
+        </w:r>
+      </w:ins>
+      <w:ins w:id="67" w:author="Innocence Harvey" w:date="2015-02-26T14:20:00Z">
+        <w:r>
+          <w:t xml:space="preserve">adipose tissue from Cushing’s and control patients. </w:t>
+        </w:r>
+      </w:ins>
+      <w:bookmarkStart w:id="68" w:name="_GoBack"/>
+      <w:bookmarkEnd w:id="68"/>
     </w:p>
     <w:p/>
     <w:p>
@@ -8620,16 +8790,17 @@
     <w:p/>
     <w:p>
       <w:r>
+        <w:lastRenderedPageBreak/>
         <w:t>Figure 8:</w:t>
       </w:r>
     </w:p>
-    <w:commentRangeEnd w:id="42"/>
+    <w:commentRangeEnd w:id="44"/>
     <w:p>
       <w:r>
         <w:rPr>
           <w:rStyle w:val="CommentReference"/>
         </w:rPr>
-        <w:commentReference w:id="42"/>
+        <w:commentReference w:id="44"/>
       </w:r>
     </w:p>
     <w:p>
@@ -9011,7 +9182,7 @@
       </w:r>
     </w:p>
   </w:comment>
-  <w:comment w:id="42" w:author="Dave Bridges" w:date="2015-02-25T18:23:00Z" w:initials="DB">
+  <w:comment w:id="44" w:author="Dave Bridges" w:date="2015-02-25T18:23:00Z" w:initials="DB">
     <w:p>
       <w:pPr>
         <w:pStyle w:val="CommentText"/>
@@ -10277,7 +10448,7 @@
 </file>
 
 <file path=customXml/itemProps1.xml><?xml version="1.0" encoding="utf-8"?>
-<ds:datastoreItem xmlns:ds="http://schemas.openxmlformats.org/officeDocument/2006/customXml" ds:itemID="{725F7253-3898-284D-845B-FA88BC61758B}">
+<ds:datastoreItem xmlns:ds="http://schemas.openxmlformats.org/officeDocument/2006/customXml" ds:itemID="{646147D8-4B7F-0845-842A-6524BB0F829B}">
   <ds:schemaRefs>
     <ds:schemaRef ds:uri="http://schemas.openxmlformats.org/officeDocument/2006/bibliography"/>
   </ds:schemaRefs>

</xml_diff>

<commit_message>
added legend for figure 7
</commit_message>
<xml_diff>
--- a/manuscript/Cushing-Manuscript/manuscript.docx
+++ b/manuscript/Cushing-Manuscript/manuscript.docx
@@ -8747,52 +8747,265 @@
       </w:ins>
       <w:ins w:id="63" w:author="Innocence Harvey" w:date="2015-02-26T14:17:00Z">
         <w:r>
-          <w:t xml:space="preserve">in mice following 1 week of dexamethasone treatment. </w:t>
+          <w:t>in mice following 1 week of dexamethasone treatment.</w:t>
         </w:r>
       </w:ins>
       <w:ins w:id="64" w:author="Innocence Harvey" w:date="2015-02-26T14:19:00Z">
         <w:r>
-          <w:t xml:space="preserve">D) </w:t>
+          <w:t xml:space="preserve"> </w:t>
         </w:r>
         <w:proofErr w:type="spellStart"/>
+        <w:proofErr w:type="gramStart"/>
         <w:r>
           <w:t>Proteasomal</w:t>
         </w:r>
-        <w:proofErr w:type="spellEnd"/>
+      </w:ins>
+      <w:proofErr w:type="spellEnd"/>
+      <w:ins w:id="65" w:author="Innocence Harvey" w:date="2015-02-26T16:42:00Z">
+        <w:r>
+          <w:t xml:space="preserve"> D) and </w:t>
+        </w:r>
+      </w:ins>
+      <w:ins w:id="66" w:author="Innocence Harvey" w:date="2015-02-26T16:43:00Z">
+        <w:r>
+          <w:t xml:space="preserve">protein catabolism </w:t>
+        </w:r>
+      </w:ins>
+      <w:ins w:id="67" w:author="Innocence Harvey" w:date="2015-02-26T16:42:00Z">
+        <w:r>
+          <w:t>E)</w:t>
+        </w:r>
+      </w:ins>
+      <w:ins w:id="68" w:author="Innocence Harvey" w:date="2015-02-26T14:19:00Z">
         <w:r>
           <w:t xml:space="preserve"> </w:t>
         </w:r>
       </w:ins>
-      <w:ins w:id="65" w:author="Innocence Harvey" w:date="2015-02-26T14:20:00Z">
+      <w:ins w:id="69" w:author="Innocence Harvey" w:date="2015-02-26T14:20:00Z">
         <w:r>
           <w:t xml:space="preserve">transcript </w:t>
         </w:r>
       </w:ins>
-      <w:ins w:id="66" w:author="Innocence Harvey" w:date="2015-02-26T14:19:00Z">
+      <w:ins w:id="70" w:author="Innocence Harvey" w:date="2015-02-26T14:19:00Z">
         <w:r>
           <w:t xml:space="preserve">expression changes in </w:t>
         </w:r>
       </w:ins>
-      <w:ins w:id="67" w:author="Innocence Harvey" w:date="2015-02-26T14:20:00Z">
+      <w:ins w:id="71" w:author="Innocence Harvey" w:date="2015-02-26T14:20:00Z">
         <w:r>
-          <w:t xml:space="preserve">adipose tissue from Cushing’s and control patients. </w:t>
+          <w:t>adipose tissue fro</w:t>
+        </w:r>
+        <w:r>
+          <w:t>m Cushing’s and control subjects</w:t>
+        </w:r>
+        <w:r>
+          <w:t>.</w:t>
+        </w:r>
+        <w:proofErr w:type="gramEnd"/>
+        <w:r>
+          <w:t xml:space="preserve"> </w:t>
         </w:r>
       </w:ins>
-      <w:bookmarkStart w:id="68" w:name="_GoBack"/>
-      <w:bookmarkEnd w:id="68"/>
+      <w:ins w:id="72" w:author="Innocence Harvey" w:date="2015-02-26T16:43:00Z">
+        <w:r>
+          <w:t xml:space="preserve">F) </w:t>
+        </w:r>
+        <w:proofErr w:type="spellStart"/>
+        <w:r>
+          <w:t>Heatmap</w:t>
+        </w:r>
+        <w:proofErr w:type="spellEnd"/>
+        <w:r>
+          <w:t xml:space="preserve"> of </w:t>
+        </w:r>
+      </w:ins>
+      <w:ins w:id="73" w:author="Innocence Harvey" w:date="2015-02-26T16:44:00Z">
+        <w:r>
+          <w:t xml:space="preserve">differentially expressed </w:t>
+        </w:r>
+      </w:ins>
+      <w:ins w:id="74" w:author="Innocence Harvey" w:date="2015-02-26T16:43:00Z">
+        <w:r>
+          <w:t>ribosomal transcripts</w:t>
+        </w:r>
+      </w:ins>
+      <w:ins w:id="75" w:author="Innocence Harvey" w:date="2015-02-26T16:44:00Z">
+        <w:r>
+          <w:t xml:space="preserve"> in Cushing</w:t>
+        </w:r>
+      </w:ins>
+      <w:ins w:id="76" w:author="Innocence Harvey" w:date="2015-02-26T16:46:00Z">
+        <w:r>
+          <w:t>’s and control</w:t>
+        </w:r>
+      </w:ins>
+      <w:ins w:id="77" w:author="Innocence Harvey" w:date="2015-02-26T16:44:00Z">
+        <w:r>
+          <w:t xml:space="preserve"> subjects</w:t>
+        </w:r>
+        <w:r>
+          <w:t>.</w:t>
+        </w:r>
+      </w:ins>
     </w:p>
     <w:p/>
     <w:p>
       <w:r>
+        <w:rPr>
+          <w:b/>
+          <w:rPrChange w:id="78" w:author="Innocence Harvey" w:date="2015-02-26T16:45:00Z">
+            <w:rPr/>
+          </w:rPrChange>
+        </w:rPr>
+        <w:lastRenderedPageBreak/>
         <w:t>Figure 7:</w:t>
       </w:r>
+      <w:ins w:id="79" w:author="Innocence Harvey" w:date="2015-02-26T16:47:00Z">
+        <w:r>
+          <w:rPr>
+            <w:b/>
+          </w:rPr>
+          <w:t xml:space="preserve"> Differential </w:t>
+        </w:r>
+      </w:ins>
+      <w:ins w:id="80" w:author="Innocence Harvey" w:date="2015-02-26T16:48:00Z">
+        <w:r>
+          <w:rPr>
+            <w:b/>
+          </w:rPr>
+          <w:t>expression</w:t>
+        </w:r>
+      </w:ins>
+      <w:ins w:id="81" w:author="Innocence Harvey" w:date="2015-02-26T16:47:00Z">
+        <w:r>
+          <w:rPr>
+            <w:b/>
+          </w:rPr>
+          <w:t xml:space="preserve"> </w:t>
+        </w:r>
+      </w:ins>
+      <w:ins w:id="82" w:author="Innocence Harvey" w:date="2015-02-26T16:48:00Z">
+        <w:r>
+          <w:rPr>
+            <w:b/>
+          </w:rPr>
+          <w:t>of insulin signaling</w:t>
+        </w:r>
+      </w:ins>
+      <w:ins w:id="83" w:author="Innocence Harvey" w:date="2015-02-26T16:49:00Z">
+        <w:r>
+          <w:rPr>
+            <w:b/>
+          </w:rPr>
+          <w:t xml:space="preserve"> transcripts</w:t>
+        </w:r>
+      </w:ins>
+      <w:ins w:id="84" w:author="Innocence Harvey" w:date="2015-02-26T16:48:00Z">
+        <w:r>
+          <w:rPr>
+            <w:b/>
+          </w:rPr>
+          <w:t xml:space="preserve">, </w:t>
+        </w:r>
+        <w:proofErr w:type="spellStart"/>
+        <w:r>
+          <w:rPr>
+            <w:b/>
+          </w:rPr>
+          <w:t>ceramides</w:t>
+        </w:r>
+        <w:proofErr w:type="spellEnd"/>
+        <w:r>
+          <w:rPr>
+            <w:b/>
+          </w:rPr>
+          <w:t xml:space="preserve"> and </w:t>
+        </w:r>
+      </w:ins>
+      <w:ins w:id="85" w:author="Innocence Harvey" w:date="2015-02-26T16:49:00Z">
+        <w:r>
+          <w:rPr>
+            <w:b/>
+          </w:rPr>
+          <w:t>inflammatory transcripts in human adipose tissue.</w:t>
+        </w:r>
+      </w:ins>
+      <w:ins w:id="86" w:author="Innocence Harvey" w:date="2015-02-26T16:50:00Z">
+        <w:r>
+          <w:rPr>
+            <w:b/>
+          </w:rPr>
+          <w:t xml:space="preserve"> </w:t>
+        </w:r>
+        <w:r>
+          <w:t xml:space="preserve">A) Insulin </w:t>
+        </w:r>
+      </w:ins>
+      <w:ins w:id="87" w:author="Innocence Harvey" w:date="2015-02-26T16:51:00Z">
+        <w:r>
+          <w:t>signaling</w:t>
+        </w:r>
+      </w:ins>
+      <w:ins w:id="88" w:author="Innocence Harvey" w:date="2015-02-26T16:50:00Z">
+        <w:r>
+          <w:t xml:space="preserve"> </w:t>
+        </w:r>
+      </w:ins>
+      <w:ins w:id="89" w:author="Innocence Harvey" w:date="2015-02-26T16:51:00Z">
+        <w:r>
+          <w:t>transcript expression</w:t>
+        </w:r>
+      </w:ins>
+      <w:ins w:id="90" w:author="Innocence Harvey" w:date="2015-02-26T16:53:00Z">
+        <w:r>
+          <w:t xml:space="preserve"> levels</w:t>
+        </w:r>
+      </w:ins>
+      <w:ins w:id="91" w:author="Innocence Harvey" w:date="2015-02-26T16:51:00Z">
+        <w:r>
+          <w:t xml:space="preserve">. B) </w:t>
+        </w:r>
+      </w:ins>
+      <w:proofErr w:type="spellStart"/>
+      <w:ins w:id="92" w:author="Innocence Harvey" w:date="2015-02-26T16:52:00Z">
+        <w:r>
+          <w:t>Ceramide</w:t>
+        </w:r>
+        <w:proofErr w:type="spellEnd"/>
+        <w:r>
+          <w:t xml:space="preserve"> levels. C) Inflammatory transcript expression levels.</w:t>
+        </w:r>
+      </w:ins>
     </w:p>
     <w:p/>
     <w:p>
-      <w:r>
-        <w:lastRenderedPageBreak/>
+      <w:pPr>
+        <w:rPr>
+          <w:b/>
+          <w:rPrChange w:id="93" w:author="Innocence Harvey" w:date="2015-02-26T17:19:00Z">
+            <w:rPr/>
+          </w:rPrChange>
+        </w:rPr>
+      </w:pPr>
+      <w:r>
+        <w:rPr>
+          <w:b/>
+          <w:rPrChange w:id="94" w:author="Innocence Harvey" w:date="2015-02-26T17:19:00Z">
+            <w:rPr/>
+          </w:rPrChange>
+        </w:rPr>
         <w:t>Figure 8:</w:t>
       </w:r>
+      <w:ins w:id="95" w:author="Innocence Harvey" w:date="2015-02-26T17:20:00Z">
+        <w:r>
+          <w:rPr>
+            <w:b/>
+          </w:rPr>
+          <w:t xml:space="preserve">  </w:t>
+        </w:r>
+      </w:ins>
+      <w:bookmarkStart w:id="96" w:name="_GoBack"/>
+      <w:bookmarkEnd w:id="96"/>
     </w:p>
     <w:commentRangeEnd w:id="44"/>
     <w:p>
@@ -10448,7 +10661,7 @@
 </file>
 
 <file path=customXml/itemProps1.xml><?xml version="1.0" encoding="utf-8"?>
-<ds:datastoreItem xmlns:ds="http://schemas.openxmlformats.org/officeDocument/2006/customXml" ds:itemID="{646147D8-4B7F-0845-842A-6524BB0F829B}">
+<ds:datastoreItem xmlns:ds="http://schemas.openxmlformats.org/officeDocument/2006/customXml" ds:itemID="{AC90B431-A742-2D49-8DF8-E288DDBAA245}">
   <ds:schemaRefs>
     <ds:schemaRef ds:uri="http://schemas.openxmlformats.org/officeDocument/2006/bibliography"/>
   </ds:schemaRefs>

</xml_diff>

<commit_message>
added figure legend for figure 8-edits to others
</commit_message>
<xml_diff>
--- a/manuscript/Cushing-Manuscript/manuscript.docx
+++ b/manuscript/Cushing-Manuscript/manuscript.docx
@@ -8635,14 +8635,13 @@
         <w:r>
           <w:t xml:space="preserve"> </w:t>
         </w:r>
+      </w:ins>
+      <w:ins w:id="47" w:author="Innocence Harvey" w:date="2015-02-26T17:38:00Z">
         <w:r>
           <w:rPr>
             <w:b/>
-            <w:rPrChange w:id="47" w:author="Innocence Harvey" w:date="2015-02-26T14:13:00Z">
-              <w:rPr/>
-            </w:rPrChange>
           </w:rPr>
-          <w:t>Muscle characteristics from Cushing’s patients and mice treated with dexamethasone</w:t>
+          <w:t>Increased glucocorticoids are associated with increased protein degradation and decreased strength</w:t>
         </w:r>
       </w:ins>
       <w:ins w:id="48" w:author="Innocence Harvey" w:date="2015-02-26T14:13:00Z">
@@ -8755,7 +8754,6 @@
           <w:t xml:space="preserve"> </w:t>
         </w:r>
         <w:proofErr w:type="spellStart"/>
-        <w:proofErr w:type="gramStart"/>
         <w:r>
           <w:t>Proteasomal</w:t>
         </w:r>
@@ -8763,35 +8761,50 @@
       <w:proofErr w:type="spellEnd"/>
       <w:ins w:id="65" w:author="Innocence Harvey" w:date="2015-02-26T16:42:00Z">
         <w:r>
-          <w:t xml:space="preserve"> D) and </w:t>
+          <w:t xml:space="preserve"> </w:t>
         </w:r>
       </w:ins>
-      <w:ins w:id="66" w:author="Innocence Harvey" w:date="2015-02-26T16:43:00Z">
-        <w:r>
-          <w:t xml:space="preserve">protein catabolism </w:t>
+      <w:ins w:id="66" w:author="Innocence Harvey" w:date="2015-02-26T17:26:00Z">
+        <w:r>
+          <w:t>(</w:t>
         </w:r>
       </w:ins>
       <w:ins w:id="67" w:author="Innocence Harvey" w:date="2015-02-26T16:42:00Z">
         <w:r>
+          <w:t xml:space="preserve">D) and </w:t>
+        </w:r>
+      </w:ins>
+      <w:ins w:id="68" w:author="Innocence Harvey" w:date="2015-02-26T16:43:00Z">
+        <w:r>
+          <w:t xml:space="preserve">protein catabolism </w:t>
+        </w:r>
+      </w:ins>
+      <w:ins w:id="69" w:author="Innocence Harvey" w:date="2015-02-26T17:26:00Z">
+        <w:r>
+          <w:t>(</w:t>
+        </w:r>
+      </w:ins>
+      <w:ins w:id="70" w:author="Innocence Harvey" w:date="2015-02-26T16:42:00Z">
+        <w:r>
           <w:t>E)</w:t>
         </w:r>
       </w:ins>
-      <w:ins w:id="68" w:author="Innocence Harvey" w:date="2015-02-26T14:19:00Z">
+      <w:ins w:id="71" w:author="Innocence Harvey" w:date="2015-02-26T14:19:00Z">
         <w:r>
           <w:t xml:space="preserve"> </w:t>
         </w:r>
       </w:ins>
-      <w:ins w:id="69" w:author="Innocence Harvey" w:date="2015-02-26T14:20:00Z">
+      <w:ins w:id="72" w:author="Innocence Harvey" w:date="2015-02-26T14:20:00Z">
         <w:r>
           <w:t xml:space="preserve">transcript </w:t>
         </w:r>
       </w:ins>
-      <w:ins w:id="70" w:author="Innocence Harvey" w:date="2015-02-26T14:19:00Z">
+      <w:ins w:id="73" w:author="Innocence Harvey" w:date="2015-02-26T14:19:00Z">
         <w:r>
           <w:t xml:space="preserve">expression changes in </w:t>
         </w:r>
       </w:ins>
-      <w:ins w:id="71" w:author="Innocence Harvey" w:date="2015-02-26T14:20:00Z">
+      <w:ins w:id="74" w:author="Innocence Harvey" w:date="2015-02-26T14:20:00Z">
         <w:r>
           <w:t>adipose tissue fro</w:t>
         </w:r>
@@ -8799,84 +8812,64 @@
           <w:t>m Cushing’s and control subjects</w:t>
         </w:r>
         <w:r>
+          <w:t xml:space="preserve">. </w:t>
+        </w:r>
+      </w:ins>
+      <w:ins w:id="75" w:author="Innocence Harvey" w:date="2015-02-26T16:43:00Z">
+        <w:r>
+          <w:t xml:space="preserve">F) </w:t>
+        </w:r>
+        <w:proofErr w:type="spellStart"/>
+        <w:r>
+          <w:t>Heatmap</w:t>
+        </w:r>
+        <w:proofErr w:type="spellEnd"/>
+        <w:r>
+          <w:t xml:space="preserve"> of </w:t>
+        </w:r>
+      </w:ins>
+      <w:ins w:id="76" w:author="Innocence Harvey" w:date="2015-02-26T16:44:00Z">
+        <w:r>
+          <w:t xml:space="preserve">differentially expressed </w:t>
+        </w:r>
+      </w:ins>
+      <w:ins w:id="77" w:author="Innocence Harvey" w:date="2015-02-26T16:43:00Z">
+        <w:r>
+          <w:t>ribosomal transcripts</w:t>
+        </w:r>
+      </w:ins>
+      <w:ins w:id="78" w:author="Innocence Harvey" w:date="2015-02-26T16:44:00Z">
+        <w:r>
+          <w:t xml:space="preserve"> in Cushing</w:t>
+        </w:r>
+      </w:ins>
+      <w:ins w:id="79" w:author="Innocence Harvey" w:date="2015-02-26T16:46:00Z">
+        <w:r>
+          <w:t>’s and control</w:t>
+        </w:r>
+      </w:ins>
+      <w:ins w:id="80" w:author="Innocence Harvey" w:date="2015-02-26T16:44:00Z">
+        <w:r>
+          <w:t xml:space="preserve"> subjects</w:t>
+        </w:r>
+        <w:r>
           <w:t>.</w:t>
         </w:r>
-        <w:proofErr w:type="gramEnd"/>
-        <w:r>
-          <w:t xml:space="preserve"> </w:t>
-        </w:r>
       </w:ins>
-      <w:ins w:id="72" w:author="Innocence Harvey" w:date="2015-02-26T16:43:00Z">
-        <w:r>
-          <w:t xml:space="preserve">F) </w:t>
-        </w:r>
-        <w:proofErr w:type="spellStart"/>
-        <w:r>
-          <w:t>Heatmap</w:t>
-        </w:r>
-        <w:proofErr w:type="spellEnd"/>
-        <w:r>
-          <w:t xml:space="preserve"> of </w:t>
-        </w:r>
-      </w:ins>
-      <w:ins w:id="73" w:author="Innocence Harvey" w:date="2015-02-26T16:44:00Z">
-        <w:r>
-          <w:t xml:space="preserve">differentially expressed </w:t>
-        </w:r>
-      </w:ins>
-      <w:ins w:id="74" w:author="Innocence Harvey" w:date="2015-02-26T16:43:00Z">
-        <w:r>
-          <w:t>ribosomal transcripts</w:t>
-        </w:r>
-      </w:ins>
-      <w:ins w:id="75" w:author="Innocence Harvey" w:date="2015-02-26T16:44:00Z">
-        <w:r>
-          <w:t xml:space="preserve"> in Cushing</w:t>
-        </w:r>
-      </w:ins>
-      <w:ins w:id="76" w:author="Innocence Harvey" w:date="2015-02-26T16:46:00Z">
-        <w:r>
-          <w:t>’s and control</w:t>
-        </w:r>
-      </w:ins>
-      <w:ins w:id="77" w:author="Innocence Harvey" w:date="2015-02-26T16:44:00Z">
-        <w:r>
-          <w:t xml:space="preserve"> subjects</w:t>
-        </w:r>
-        <w:r>
-          <w:t>.</w:t>
-        </w:r>
-      </w:ins>
     </w:p>
     <w:p/>
     <w:p>
       <w:r>
         <w:rPr>
           <w:b/>
-          <w:rPrChange w:id="78" w:author="Innocence Harvey" w:date="2015-02-26T16:45:00Z">
+          <w:rPrChange w:id="81" w:author="Innocence Harvey" w:date="2015-02-26T16:45:00Z">
             <w:rPr/>
           </w:rPrChange>
         </w:rPr>
         <w:lastRenderedPageBreak/>
         <w:t>Figure 7:</w:t>
       </w:r>
-      <w:ins w:id="79" w:author="Innocence Harvey" w:date="2015-02-26T16:47:00Z">
-        <w:r>
-          <w:rPr>
-            <w:b/>
-          </w:rPr>
-          <w:t xml:space="preserve"> Differential </w:t>
-        </w:r>
-      </w:ins>
-      <w:ins w:id="80" w:author="Innocence Harvey" w:date="2015-02-26T16:48:00Z">
-        <w:r>
-          <w:rPr>
-            <w:b/>
-          </w:rPr>
-          <w:t>expression</w:t>
-        </w:r>
-      </w:ins>
-      <w:ins w:id="81" w:author="Innocence Harvey" w:date="2015-02-26T16:47:00Z">
+      <w:ins w:id="82" w:author="Innocence Harvey" w:date="2015-02-26T16:47:00Z">
         <w:r>
           <w:rPr>
             <w:b/>
@@ -8884,7 +8877,15 @@
           <w:t xml:space="preserve"> </w:t>
         </w:r>
       </w:ins>
-      <w:ins w:id="82" w:author="Innocence Harvey" w:date="2015-02-26T16:48:00Z">
+      <w:ins w:id="83" w:author="Innocence Harvey" w:date="2015-02-26T17:35:00Z">
+        <w:r>
+          <w:rPr>
+            <w:b/>
+          </w:rPr>
+          <w:t xml:space="preserve">Expression </w:t>
+        </w:r>
+      </w:ins>
+      <w:ins w:id="84" w:author="Innocence Harvey" w:date="2015-02-26T16:48:00Z">
         <w:r>
           <w:rPr>
             <w:b/>
@@ -8892,7 +8893,7 @@
           <w:t>of insulin signaling</w:t>
         </w:r>
       </w:ins>
-      <w:ins w:id="83" w:author="Innocence Harvey" w:date="2015-02-26T16:49:00Z">
+      <w:ins w:id="85" w:author="Innocence Harvey" w:date="2015-02-26T16:49:00Z">
         <w:r>
           <w:rPr>
             <w:b/>
@@ -8900,7 +8901,7 @@
           <w:t xml:space="preserve"> transcripts</w:t>
         </w:r>
       </w:ins>
-      <w:ins w:id="84" w:author="Innocence Harvey" w:date="2015-02-26T16:48:00Z">
+      <w:ins w:id="86" w:author="Innocence Harvey" w:date="2015-02-26T16:48:00Z">
         <w:r>
           <w:rPr>
             <w:b/>
@@ -8922,15 +8923,47 @@
           <w:t xml:space="preserve"> and </w:t>
         </w:r>
       </w:ins>
-      <w:ins w:id="85" w:author="Innocence Harvey" w:date="2015-02-26T16:49:00Z">
+      <w:proofErr w:type="gramStart"/>
+      <w:ins w:id="87" w:author="Innocence Harvey" w:date="2015-02-26T16:49:00Z">
         <w:r>
           <w:rPr>
             <w:b/>
           </w:rPr>
-          <w:t>inflammatory transcripts in human adipose tissue.</w:t>
+          <w:t>inflammatory</w:t>
+        </w:r>
+        <w:proofErr w:type="gramEnd"/>
+        <w:r>
+          <w:rPr>
+            <w:b/>
+          </w:rPr>
+          <w:t xml:space="preserve"> transcripts in </w:t>
         </w:r>
       </w:ins>
-      <w:ins w:id="86" w:author="Innocence Harvey" w:date="2015-02-26T16:50:00Z">
+      <w:ins w:id="88" w:author="Innocence Harvey" w:date="2015-02-26T17:36:00Z">
+        <w:r>
+          <w:rPr>
+            <w:b/>
+          </w:rPr>
+          <w:t>control vs. Cushing’s</w:t>
+        </w:r>
+      </w:ins>
+      <w:ins w:id="89" w:author="Innocence Harvey" w:date="2015-02-26T16:49:00Z">
+        <w:r>
+          <w:rPr>
+            <w:b/>
+          </w:rPr>
+          <w:t xml:space="preserve"> subjects</w:t>
+        </w:r>
+        <w:bookmarkStart w:id="90" w:name="_GoBack"/>
+        <w:bookmarkEnd w:id="90"/>
+        <w:r>
+          <w:rPr>
+            <w:b/>
+          </w:rPr>
+          <w:t>.</w:t>
+        </w:r>
+      </w:ins>
+      <w:ins w:id="91" w:author="Innocence Harvey" w:date="2015-02-26T16:50:00Z">
         <w:r>
           <w:rPr>
             <w:b/>
@@ -8941,33 +8974,33 @@
           <w:t xml:space="preserve">A) Insulin </w:t>
         </w:r>
       </w:ins>
-      <w:ins w:id="87" w:author="Innocence Harvey" w:date="2015-02-26T16:51:00Z">
+      <w:ins w:id="92" w:author="Innocence Harvey" w:date="2015-02-26T16:51:00Z">
         <w:r>
           <w:t>signaling</w:t>
         </w:r>
       </w:ins>
-      <w:ins w:id="88" w:author="Innocence Harvey" w:date="2015-02-26T16:50:00Z">
+      <w:ins w:id="93" w:author="Innocence Harvey" w:date="2015-02-26T16:50:00Z">
         <w:r>
           <w:t xml:space="preserve"> </w:t>
         </w:r>
       </w:ins>
-      <w:ins w:id="89" w:author="Innocence Harvey" w:date="2015-02-26T16:51:00Z">
+      <w:ins w:id="94" w:author="Innocence Harvey" w:date="2015-02-26T16:51:00Z">
         <w:r>
           <w:t>transcript expression</w:t>
         </w:r>
       </w:ins>
-      <w:ins w:id="90" w:author="Innocence Harvey" w:date="2015-02-26T16:53:00Z">
+      <w:ins w:id="95" w:author="Innocence Harvey" w:date="2015-02-26T16:53:00Z">
         <w:r>
           <w:t xml:space="preserve"> levels</w:t>
         </w:r>
       </w:ins>
-      <w:ins w:id="91" w:author="Innocence Harvey" w:date="2015-02-26T16:51:00Z">
+      <w:ins w:id="96" w:author="Innocence Harvey" w:date="2015-02-26T16:51:00Z">
         <w:r>
           <w:t xml:space="preserve">. B) </w:t>
         </w:r>
       </w:ins>
       <w:proofErr w:type="spellStart"/>
-      <w:ins w:id="92" w:author="Innocence Harvey" w:date="2015-02-26T16:52:00Z">
+      <w:ins w:id="97" w:author="Innocence Harvey" w:date="2015-02-26T16:52:00Z">
         <w:r>
           <w:t>Ceramide</w:t>
         </w:r>
@@ -8979,24 +9012,16 @@
     </w:p>
     <w:p/>
     <w:p>
-      <w:pPr>
+      <w:r>
         <w:rPr>
           <w:b/>
-          <w:rPrChange w:id="93" w:author="Innocence Harvey" w:date="2015-02-26T17:19:00Z">
+          <w:rPrChange w:id="98" w:author="Innocence Harvey" w:date="2015-02-26T17:19:00Z">
             <w:rPr/>
           </w:rPrChange>
         </w:rPr>
-      </w:pPr>
-      <w:r>
-        <w:rPr>
-          <w:b/>
-          <w:rPrChange w:id="94" w:author="Innocence Harvey" w:date="2015-02-26T17:19:00Z">
-            <w:rPr/>
-          </w:rPrChange>
-        </w:rPr>
         <w:t>Figure 8:</w:t>
       </w:r>
-      <w:ins w:id="95" w:author="Innocence Harvey" w:date="2015-02-26T17:20:00Z">
+      <w:ins w:id="99" w:author="Innocence Harvey" w:date="2015-02-26T17:20:00Z">
         <w:r>
           <w:rPr>
             <w:b/>
@@ -9004,8 +9029,122 @@
           <w:t xml:space="preserve">  </w:t>
         </w:r>
       </w:ins>
-      <w:bookmarkStart w:id="96" w:name="_GoBack"/>
-      <w:bookmarkEnd w:id="96"/>
+      <w:ins w:id="100" w:author="Innocence Harvey" w:date="2015-02-26T17:22:00Z">
+        <w:r>
+          <w:rPr>
+            <w:b/>
+          </w:rPr>
+          <w:t xml:space="preserve">Transcript expression changes </w:t>
+        </w:r>
+      </w:ins>
+      <w:ins w:id="101" w:author="Innocence Harvey" w:date="2015-02-26T17:32:00Z">
+        <w:r>
+          <w:rPr>
+            <w:b/>
+          </w:rPr>
+          <w:t>in</w:t>
+        </w:r>
+      </w:ins>
+      <w:ins w:id="102" w:author="Innocence Harvey" w:date="2015-02-26T17:22:00Z">
+        <w:r>
+          <w:rPr>
+            <w:b/>
+          </w:rPr>
+          <w:t xml:space="preserve"> Cushing’s</w:t>
+        </w:r>
+      </w:ins>
+      <w:ins w:id="103" w:author="Innocence Harvey" w:date="2015-02-26T17:32:00Z">
+        <w:r>
+          <w:rPr>
+            <w:b/>
+          </w:rPr>
+          <w:t xml:space="preserve"> are less robust</w:t>
+        </w:r>
+      </w:ins>
+      <w:ins w:id="104" w:author="Innocence Harvey" w:date="2015-02-26T17:22:00Z">
+        <w:r>
+          <w:rPr>
+            <w:b/>
+          </w:rPr>
+          <w:t xml:space="preserve"> after adjusting for obesity</w:t>
+        </w:r>
+      </w:ins>
+      <w:ins w:id="105" w:author="Innocence Harvey" w:date="2015-02-26T17:23:00Z">
+        <w:r>
+          <w:rPr>
+            <w:b/>
+          </w:rPr>
+          <w:t xml:space="preserve">. </w:t>
+        </w:r>
+      </w:ins>
+      <w:ins w:id="106" w:author="Innocence Harvey" w:date="2015-02-26T17:24:00Z">
+        <w:r>
+          <w:t xml:space="preserve">Differentially expressed FASN </w:t>
+        </w:r>
+      </w:ins>
+      <w:ins w:id="107" w:author="Innocence Harvey" w:date="2015-02-26T17:25:00Z">
+        <w:r>
+          <w:t>(</w:t>
+        </w:r>
+      </w:ins>
+      <w:ins w:id="108" w:author="Innocence Harvey" w:date="2015-02-26T17:23:00Z">
+        <w:r>
+          <w:t xml:space="preserve">A), </w:t>
+        </w:r>
+      </w:ins>
+      <w:ins w:id="109" w:author="Innocence Harvey" w:date="2015-02-26T17:25:00Z">
+        <w:r>
+          <w:t>PSMD8 (B)</w:t>
+        </w:r>
+      </w:ins>
+      <w:ins w:id="110" w:author="Innocence Harvey" w:date="2015-02-26T17:26:00Z">
+        <w:r>
+          <w:t>, IDH1</w:t>
+        </w:r>
+      </w:ins>
+      <w:ins w:id="111" w:author="Innocence Harvey" w:date="2015-02-26T17:29:00Z">
+        <w:r>
+          <w:t xml:space="preserve"> (C)</w:t>
+        </w:r>
+      </w:ins>
+      <w:ins w:id="112" w:author="Innocence Harvey" w:date="2015-02-26T17:27:00Z">
+        <w:r>
+          <w:t xml:space="preserve">, and </w:t>
+        </w:r>
+        <w:proofErr w:type="spellStart"/>
+        <w:r>
+          <w:t>lysosomal</w:t>
+        </w:r>
+        <w:proofErr w:type="spellEnd"/>
+        <w:r>
+          <w:t xml:space="preserve"> </w:t>
+        </w:r>
+      </w:ins>
+      <w:ins w:id="113" w:author="Innocence Harvey" w:date="2015-02-26T17:28:00Z">
+        <w:r>
+          <w:t xml:space="preserve">(D) </w:t>
+        </w:r>
+      </w:ins>
+      <w:ins w:id="114" w:author="Innocence Harvey" w:date="2015-02-26T17:27:00Z">
+        <w:r>
+          <w:t xml:space="preserve">transcripts in </w:t>
+        </w:r>
+      </w:ins>
+      <w:ins w:id="115" w:author="Innocence Harvey" w:date="2015-02-26T17:28:00Z">
+        <w:r>
+          <w:t xml:space="preserve">non-obese and obese </w:t>
+        </w:r>
+      </w:ins>
+      <w:ins w:id="116" w:author="Innocence Harvey" w:date="2015-02-26T17:27:00Z">
+        <w:r>
+          <w:t>Cushing</w:t>
+        </w:r>
+      </w:ins>
+      <w:ins w:id="117" w:author="Innocence Harvey" w:date="2015-02-26T17:28:00Z">
+        <w:r>
+          <w:t>’s subjects.</w:t>
+        </w:r>
+      </w:ins>
     </w:p>
     <w:commentRangeEnd w:id="44"/>
     <w:p>
@@ -10661,7 +10800,7 @@
 </file>
 
 <file path=customXml/itemProps1.xml><?xml version="1.0" encoding="utf-8"?>
-<ds:datastoreItem xmlns:ds="http://schemas.openxmlformats.org/officeDocument/2006/customXml" ds:itemID="{AC90B431-A742-2D49-8DF8-E288DDBAA245}">
+<ds:datastoreItem xmlns:ds="http://schemas.openxmlformats.org/officeDocument/2006/customXml" ds:itemID="{AF6BB6F4-C091-3748-ABF0-AFB2539C0F41}">
   <ds:schemaRefs>
     <ds:schemaRef ds:uri="http://schemas.openxmlformats.org/officeDocument/2006/bibliography"/>
   </ds:schemaRefs>

</xml_diff>

<commit_message>
Changed title of fig 2
</commit_message>
<xml_diff>
--- a/manuscript/Cushing-Manuscript/manuscript.docx
+++ b/manuscript/Cushing-Manuscript/manuscript.docx
@@ -8215,44 +8215,37 @@
           <w:ins w:id="14" w:author="Innocence Harvey" w:date="2015-02-26T13:50:00Z"/>
         </w:rPr>
       </w:pPr>
-      <w:commentRangeStart w:id="15"/>
       <w:r>
         <w:rPr>
           <w:b/>
-          <w:rPrChange w:id="16" w:author="Innocence Harvey" w:date="2015-02-26T14:13:00Z">
+          <w:rPrChange w:id="15" w:author="Innocence Harvey" w:date="2015-02-26T14:13:00Z">
             <w:rPr/>
           </w:rPrChange>
         </w:rPr>
         <w:t>Figure 2:</w:t>
       </w:r>
-      <w:commentRangeEnd w:id="15"/>
-      <w:r>
-        <w:rPr>
-          <w:rStyle w:val="CommentReference"/>
-          <w:b/>
-          <w:rPrChange w:id="17" w:author="Innocence Harvey" w:date="2015-02-26T14:13:00Z">
-            <w:rPr>
-              <w:rStyle w:val="CommentReference"/>
-            </w:rPr>
-          </w:rPrChange>
-        </w:rPr>
-        <w:commentReference w:id="15"/>
-      </w:r>
-      <w:proofErr w:type="gramStart"/>
       <w:r>
         <w:t xml:space="preserve">  </w:t>
       </w:r>
-      <w:ins w:id="18" w:author="Innocence Harvey" w:date="2015-02-26T13:50:00Z">
+      <w:ins w:id="16" w:author="Innocence Harvey" w:date="2015-02-26T17:42:00Z">
         <w:r>
           <w:rPr>
             <w:b/>
-            <w:rPrChange w:id="19" w:author="Innocence Harvey" w:date="2015-02-26T13:50:00Z">
-              <w:rPr/>
-            </w:rPrChange>
           </w:rPr>
-          <w:t>Body</w:t>
-        </w:r>
-        <w:proofErr w:type="gramEnd"/>
+          <w:t>Dexamethasone treatment results in decreased lean mass and increased fat mass</w:t>
+        </w:r>
+      </w:ins>
+      <w:ins w:id="17" w:author="Innocence Harvey" w:date="2015-02-26T17:43:00Z">
+        <w:r>
+          <w:rPr>
+            <w:b/>
+          </w:rPr>
+          <w:t xml:space="preserve"> in mice</w:t>
+        </w:r>
+      </w:ins>
+      <w:bookmarkStart w:id="18" w:name="_GoBack"/>
+      <w:bookmarkEnd w:id="18"/>
+      <w:ins w:id="19" w:author="Innocence Harvey" w:date="2015-02-26T13:50:00Z">
         <w:r>
           <w:rPr>
             <w:b/>
@@ -8260,25 +8253,6 @@
               <w:rPr/>
             </w:rPrChange>
           </w:rPr>
-          <w:t xml:space="preserve"> weights and composition of c57BL/6 mice treated with dexamethasone</w:t>
-        </w:r>
-      </w:ins>
-      <w:ins w:id="21" w:author="Innocence Harvey" w:date="2015-02-26T13:51:00Z">
-        <w:r>
-          <w:rPr>
-            <w:b/>
-          </w:rPr>
-          <w:t xml:space="preserve"> over the course of 12 weeks</w:t>
-        </w:r>
-      </w:ins>
-      <w:ins w:id="22" w:author="Innocence Harvey" w:date="2015-02-26T13:50:00Z">
-        <w:r>
-          <w:rPr>
-            <w:b/>
-            <w:rPrChange w:id="23" w:author="Innocence Harvey" w:date="2015-02-26T13:50:00Z">
-              <w:rPr/>
-            </w:rPrChange>
-          </w:rPr>
           <w:t>.</w:t>
         </w:r>
         <w:r>
@@ -8288,17 +8262,17 @@
           <w:t xml:space="preserve"> </w:t>
         </w:r>
       </w:ins>
-      <w:ins w:id="24" w:author="Innocence Harvey" w:date="2015-02-26T13:51:00Z">
+      <w:ins w:id="21" w:author="Innocence Harvey" w:date="2015-02-26T13:51:00Z">
         <w:r>
           <w:t xml:space="preserve">Weekly </w:t>
         </w:r>
       </w:ins>
-      <w:ins w:id="25" w:author="Innocence Harvey" w:date="2015-02-26T14:09:00Z">
+      <w:ins w:id="22" w:author="Innocence Harvey" w:date="2015-02-26T14:09:00Z">
         <w:r>
           <w:t xml:space="preserve">measures of </w:t>
         </w:r>
       </w:ins>
-      <w:ins w:id="26" w:author="Innocence Harvey" w:date="2015-02-26T13:51:00Z">
+      <w:ins w:id="23" w:author="Innocence Harvey" w:date="2015-02-26T13:51:00Z">
         <w:r>
           <w:t>b</w:t>
         </w:r>
@@ -8309,7 +8283,7 @@
           <w:t xml:space="preserve"> </w:t>
         </w:r>
       </w:ins>
-      <w:ins w:id="27" w:author="Innocence Harvey" w:date="2015-02-26T13:55:00Z">
+      <w:ins w:id="24" w:author="Innocence Harvey" w:date="2015-02-26T13:55:00Z">
         <w:r>
           <w:t>(</w:t>
         </w:r>
@@ -8317,12 +8291,12 @@
           <w:t>A), lean mass (B)</w:t>
         </w:r>
       </w:ins>
-      <w:ins w:id="28" w:author="Innocence Harvey" w:date="2015-02-26T13:56:00Z">
+      <w:ins w:id="25" w:author="Innocence Harvey" w:date="2015-02-26T13:56:00Z">
         <w:r>
           <w:t>,</w:t>
         </w:r>
       </w:ins>
-      <w:ins w:id="29" w:author="Innocence Harvey" w:date="2015-02-26T13:55:00Z">
+      <w:ins w:id="26" w:author="Innocence Harvey" w:date="2015-02-26T13:55:00Z">
         <w:r>
           <w:t xml:space="preserve"> fat mass (C) and</w:t>
         </w:r>
@@ -8333,83 +8307,83 @@
           <w:t xml:space="preserve"> fat (D) </w:t>
         </w:r>
       </w:ins>
-      <w:ins w:id="30" w:author="Innocence Harvey" w:date="2015-02-26T13:51:00Z">
+      <w:ins w:id="27" w:author="Innocence Harvey" w:date="2015-02-26T13:51:00Z">
         <w:r>
           <w:t>from control</w:t>
         </w:r>
       </w:ins>
-      <w:ins w:id="31" w:author="Innocence Harvey" w:date="2015-02-26T13:57:00Z">
+      <w:ins w:id="28" w:author="Innocence Harvey" w:date="2015-02-26T13:57:00Z">
         <w:r>
           <w:t xml:space="preserve"> (black)</w:t>
         </w:r>
       </w:ins>
-      <w:ins w:id="32" w:author="Innocence Harvey" w:date="2015-02-26T13:51:00Z">
+      <w:ins w:id="29" w:author="Innocence Harvey" w:date="2015-02-26T13:51:00Z">
         <w:r>
           <w:t xml:space="preserve"> and dexamethasone</w:t>
+        </w:r>
+      </w:ins>
+      <w:ins w:id="30" w:author="Innocence Harvey" w:date="2015-02-26T13:58:00Z">
+        <w:r>
+          <w:t xml:space="preserve"> (red)</w:t>
+        </w:r>
+      </w:ins>
+      <w:ins w:id="31" w:author="Innocence Harvey" w:date="2015-02-26T13:51:00Z">
+        <w:r>
+          <w:t xml:space="preserve"> treated mice.</w:t>
+        </w:r>
+      </w:ins>
+      <w:ins w:id="32" w:author="Innocence Harvey" w:date="2015-02-26T13:52:00Z">
+        <w:r>
+          <w:t xml:space="preserve"> </w:t>
         </w:r>
       </w:ins>
       <w:ins w:id="33" w:author="Innocence Harvey" w:date="2015-02-26T13:58:00Z">
         <w:r>
-          <w:t xml:space="preserve"> (red)</w:t>
+          <w:t xml:space="preserve">E) Average food consumption </w:t>
         </w:r>
       </w:ins>
-      <w:ins w:id="34" w:author="Innocence Harvey" w:date="2015-02-26T13:51:00Z">
-        <w:r>
-          <w:t xml:space="preserve"> treated mice.</w:t>
+      <w:ins w:id="34" w:author="Innocence Harvey" w:date="2015-02-26T14:01:00Z">
+        <w:r>
+          <w:t>per mouse per day. F)</w:t>
         </w:r>
       </w:ins>
-      <w:ins w:id="35" w:author="Innocence Harvey" w:date="2015-02-26T13:52:00Z">
+      <w:ins w:id="35" w:author="Innocence Harvey" w:date="2015-02-26T14:02:00Z">
         <w:r>
           <w:t xml:space="preserve"> </w:t>
         </w:r>
       </w:ins>
-      <w:ins w:id="36" w:author="Innocence Harvey" w:date="2015-02-26T13:58:00Z">
-        <w:r>
-          <w:t xml:space="preserve">E) Average food consumption </w:t>
+      <w:ins w:id="36" w:author="Innocence Harvey" w:date="2015-02-26T14:05:00Z">
+        <w:r>
+          <w:t xml:space="preserve">Insulin tolerance test. </w:t>
         </w:r>
       </w:ins>
-      <w:ins w:id="37" w:author="Innocence Harvey" w:date="2015-02-26T14:01:00Z">
-        <w:r>
-          <w:t>per mouse per day. F)</w:t>
+      <w:ins w:id="37" w:author="Innocence Harvey" w:date="2015-02-26T14:02:00Z">
+        <w:r>
+          <w:t xml:space="preserve">Following a </w:t>
+        </w:r>
+        <w:proofErr w:type="gramStart"/>
+        <w:r>
+          <w:t>6 hour</w:t>
+        </w:r>
+        <w:proofErr w:type="gramEnd"/>
+        <w:r>
+          <w:t xml:space="preserve"> fast, insulin was administered via IP injection and blood glucose was measured at baseline</w:t>
         </w:r>
       </w:ins>
-      <w:ins w:id="38" w:author="Innocence Harvey" w:date="2015-02-26T14:02:00Z">
-        <w:r>
-          <w:t xml:space="preserve"> </w:t>
+      <w:ins w:id="38" w:author="Innocence Harvey" w:date="2015-02-26T14:04:00Z">
+        <w:r>
+          <w:t>, 15, 30, 45, 60, 75, 90, 105 and 120 minutes post injection</w:t>
         </w:r>
       </w:ins>
-      <w:ins w:id="39" w:author="Innocence Harvey" w:date="2015-02-26T14:05:00Z">
-        <w:r>
-          <w:t xml:space="preserve">Insulin tolerance test. </w:t>
+      <w:ins w:id="39" w:author="Innocence Harvey" w:date="2015-02-26T14:06:00Z">
+        <w:r>
+          <w:t xml:space="preserve">. </w:t>
+        </w:r>
+        <w:r>
+          <w:t>G) Fat pad weights following 12 weeks of treatment.</w:t>
         </w:r>
       </w:ins>
-      <w:ins w:id="40" w:author="Innocence Harvey" w:date="2015-02-26T14:02:00Z">
-        <w:r>
-          <w:t xml:space="preserve">Following a </w:t>
-        </w:r>
-        <w:proofErr w:type="gramStart"/>
-        <w:r>
-          <w:t>6 hour</w:t>
-        </w:r>
-        <w:proofErr w:type="gramEnd"/>
-        <w:r>
-          <w:t xml:space="preserve"> fast, insulin was administered via IP injection and blood glucose was measured at baseline</w:t>
-        </w:r>
-      </w:ins>
-      <w:ins w:id="41" w:author="Innocence Harvey" w:date="2015-02-26T14:04:00Z">
-        <w:r>
-          <w:t>, 15, 30, 45, 60, 75, 90, 105 and 120 minutes post injection</w:t>
-        </w:r>
-      </w:ins>
-      <w:ins w:id="42" w:author="Innocence Harvey" w:date="2015-02-26T14:06:00Z">
-        <w:r>
-          <w:t xml:space="preserve">. </w:t>
-        </w:r>
-        <w:r>
-          <w:t>G) Fat pad weights following 12 weeks of treatment.</w:t>
-        </w:r>
-      </w:ins>
-      <w:ins w:id="43" w:author="Innocence Harvey" w:date="2015-02-26T14:11:00Z">
+      <w:ins w:id="40" w:author="Innocence Harvey" w:date="2015-02-26T14:11:00Z">
         <w:r>
           <w:t xml:space="preserve"> H)…</w:t>
         </w:r>
@@ -8621,22 +8595,22 @@
     </w:p>
     <w:p/>
     <w:p>
-      <w:commentRangeStart w:id="44"/>
+      <w:commentRangeStart w:id="41"/>
       <w:r>
         <w:rPr>
           <w:b/>
-          <w:rPrChange w:id="45" w:author="Innocence Harvey" w:date="2015-02-26T14:13:00Z">
+          <w:rPrChange w:id="42" w:author="Innocence Harvey" w:date="2015-02-26T14:13:00Z">
             <w:rPr/>
           </w:rPrChange>
         </w:rPr>
         <w:t>Figure 6:</w:t>
       </w:r>
-      <w:ins w:id="46" w:author="Innocence Harvey" w:date="2015-02-26T14:12:00Z">
+      <w:ins w:id="43" w:author="Innocence Harvey" w:date="2015-02-26T14:12:00Z">
         <w:r>
           <w:t xml:space="preserve"> </w:t>
         </w:r>
       </w:ins>
-      <w:ins w:id="47" w:author="Innocence Harvey" w:date="2015-02-26T17:38:00Z">
+      <w:ins w:id="44" w:author="Innocence Harvey" w:date="2015-02-26T17:38:00Z">
         <w:r>
           <w:rPr>
             <w:b/>
@@ -8644,7 +8618,7 @@
           <w:t>Increased glucocorticoids are associated with increased protein degradation and decreased strength</w:t>
         </w:r>
       </w:ins>
-      <w:ins w:id="48" w:author="Innocence Harvey" w:date="2015-02-26T14:13:00Z">
+      <w:ins w:id="45" w:author="Innocence Harvey" w:date="2015-02-26T14:13:00Z">
         <w:r>
           <w:rPr>
             <w:b/>
@@ -8655,113 +8629,128 @@
           <w:t xml:space="preserve">A) Mouse grip </w:t>
         </w:r>
       </w:ins>
+      <w:ins w:id="46" w:author="Innocence Harvey" w:date="2015-02-26T14:14:00Z">
+        <w:r>
+          <w:t>strength (N)</w:t>
+        </w:r>
+      </w:ins>
+      <w:ins w:id="47" w:author="Innocence Harvey" w:date="2015-02-26T14:13:00Z">
+        <w:r>
+          <w:t xml:space="preserve"> </w:t>
+        </w:r>
+      </w:ins>
+      <w:ins w:id="48" w:author="Innocence Harvey" w:date="2015-02-26T14:15:00Z">
+        <w:r>
+          <w:t>assessed</w:t>
+        </w:r>
+      </w:ins>
       <w:ins w:id="49" w:author="Innocence Harvey" w:date="2015-02-26T14:14:00Z">
         <w:r>
-          <w:t>strength (N)</w:t>
+          <w:t xml:space="preserve"> at baseline</w:t>
         </w:r>
       </w:ins>
-      <w:ins w:id="50" w:author="Innocence Harvey" w:date="2015-02-26T14:13:00Z">
+      <w:ins w:id="50" w:author="Innocence Harvey" w:date="2015-02-26T14:15:00Z">
+        <w:r>
+          <w:t xml:space="preserve">, 4, 8 and 12 weeks of </w:t>
+        </w:r>
+      </w:ins>
+      <w:ins w:id="51" w:author="Innocence Harvey" w:date="2015-02-26T14:17:00Z">
+        <w:r>
+          <w:t xml:space="preserve">dexamethasone </w:t>
+        </w:r>
+      </w:ins>
+      <w:ins w:id="52" w:author="Innocence Harvey" w:date="2015-02-26T14:15:00Z">
+        <w:r>
+          <w:t>treatment</w:t>
+        </w:r>
+      </w:ins>
+      <w:ins w:id="53" w:author="Innocence Harvey" w:date="2015-02-26T14:16:00Z">
+        <w:r>
+          <w:t xml:space="preserve">. </w:t>
+        </w:r>
+        <w:r>
+          <w:t xml:space="preserve">Muscle </w:t>
+        </w:r>
+        <w:proofErr w:type="spellStart"/>
+        <w:r>
+          <w:t>atrogene</w:t>
+        </w:r>
+        <w:proofErr w:type="spellEnd"/>
         <w:r>
           <w:t xml:space="preserve"> </w:t>
         </w:r>
       </w:ins>
-      <w:ins w:id="51" w:author="Innocence Harvey" w:date="2015-02-26T14:15:00Z">
-        <w:r>
-          <w:t>assessed</w:t>
+      <w:ins w:id="54" w:author="Innocence Harvey" w:date="2015-02-26T14:18:00Z">
+        <w:r>
+          <w:t xml:space="preserve">(B) </w:t>
         </w:r>
       </w:ins>
-      <w:ins w:id="52" w:author="Innocence Harvey" w:date="2015-02-26T14:14:00Z">
-        <w:r>
-          <w:t xml:space="preserve"> at baseline</w:t>
+      <w:ins w:id="55" w:author="Innocence Harvey" w:date="2015-02-26T14:16:00Z">
+        <w:r>
+          <w:t xml:space="preserve">and </w:t>
+        </w:r>
+        <w:proofErr w:type="spellStart"/>
+        <w:r>
+          <w:t>proteasomal</w:t>
+        </w:r>
+        <w:proofErr w:type="spellEnd"/>
+        <w:r>
+          <w:t xml:space="preserve"> </w:t>
         </w:r>
       </w:ins>
-      <w:ins w:id="53" w:author="Innocence Harvey" w:date="2015-02-26T14:15:00Z">
-        <w:r>
-          <w:t xml:space="preserve">, 4, 8 and 12 weeks of </w:t>
+      <w:ins w:id="56" w:author="Innocence Harvey" w:date="2015-02-26T14:18:00Z">
+        <w:r>
+          <w:t xml:space="preserve">(C) </w:t>
         </w:r>
       </w:ins>
-      <w:ins w:id="54" w:author="Innocence Harvey" w:date="2015-02-26T14:17:00Z">
-        <w:r>
-          <w:t xml:space="preserve">dexamethasone </w:t>
+      <w:ins w:id="57" w:author="Innocence Harvey" w:date="2015-02-26T14:20:00Z">
+        <w:r>
+          <w:t xml:space="preserve">transcript </w:t>
         </w:r>
       </w:ins>
-      <w:ins w:id="55" w:author="Innocence Harvey" w:date="2015-02-26T14:15:00Z">
-        <w:r>
-          <w:t>treatment</w:t>
+      <w:ins w:id="58" w:author="Innocence Harvey" w:date="2015-02-26T14:18:00Z">
+        <w:r>
+          <w:t>expression changes</w:t>
         </w:r>
       </w:ins>
-      <w:ins w:id="56" w:author="Innocence Harvey" w:date="2015-02-26T14:16:00Z">
-        <w:r>
-          <w:t xml:space="preserve">. </w:t>
-        </w:r>
-        <w:r>
-          <w:t xml:space="preserve">Muscle </w:t>
+      <w:ins w:id="59" w:author="Innocence Harvey" w:date="2015-02-26T14:16:00Z">
+        <w:r>
+          <w:t xml:space="preserve"> </w:t>
+        </w:r>
+      </w:ins>
+      <w:ins w:id="60" w:author="Innocence Harvey" w:date="2015-02-26T14:17:00Z">
+        <w:r>
+          <w:t>in mice following 1 week of dexamethasone treatment.</w:t>
+        </w:r>
+      </w:ins>
+      <w:ins w:id="61" w:author="Innocence Harvey" w:date="2015-02-26T14:19:00Z">
+        <w:r>
+          <w:t xml:space="preserve"> </w:t>
         </w:r>
         <w:proofErr w:type="spellStart"/>
         <w:r>
-          <w:t>atrogene</w:t>
-        </w:r>
-        <w:proofErr w:type="spellEnd"/>
+          <w:t>Proteasomal</w:t>
+        </w:r>
+      </w:ins>
+      <w:proofErr w:type="spellEnd"/>
+      <w:ins w:id="62" w:author="Innocence Harvey" w:date="2015-02-26T16:42:00Z">
         <w:r>
           <w:t xml:space="preserve"> </w:t>
         </w:r>
       </w:ins>
-      <w:ins w:id="57" w:author="Innocence Harvey" w:date="2015-02-26T14:18:00Z">
-        <w:r>
-          <w:t xml:space="preserve">(B) </w:t>
+      <w:ins w:id="63" w:author="Innocence Harvey" w:date="2015-02-26T17:26:00Z">
+        <w:r>
+          <w:t>(</w:t>
         </w:r>
       </w:ins>
-      <w:ins w:id="58" w:author="Innocence Harvey" w:date="2015-02-26T14:16:00Z">
-        <w:r>
-          <w:t xml:space="preserve">and </w:t>
-        </w:r>
-        <w:proofErr w:type="spellStart"/>
-        <w:r>
-          <w:t>proteasomal</w:t>
-        </w:r>
-        <w:proofErr w:type="spellEnd"/>
-        <w:r>
-          <w:t xml:space="preserve"> </w:t>
+      <w:ins w:id="64" w:author="Innocence Harvey" w:date="2015-02-26T16:42:00Z">
+        <w:r>
+          <w:t xml:space="preserve">D) and </w:t>
         </w:r>
       </w:ins>
-      <w:ins w:id="59" w:author="Innocence Harvey" w:date="2015-02-26T14:18:00Z">
-        <w:r>
-          <w:t xml:space="preserve">(C) </w:t>
-        </w:r>
-      </w:ins>
-      <w:ins w:id="60" w:author="Innocence Harvey" w:date="2015-02-26T14:20:00Z">
-        <w:r>
-          <w:t xml:space="preserve">transcript </w:t>
-        </w:r>
-      </w:ins>
-      <w:ins w:id="61" w:author="Innocence Harvey" w:date="2015-02-26T14:18:00Z">
-        <w:r>
-          <w:t>expression changes</w:t>
-        </w:r>
-      </w:ins>
-      <w:ins w:id="62" w:author="Innocence Harvey" w:date="2015-02-26T14:16:00Z">
-        <w:r>
-          <w:t xml:space="preserve"> </w:t>
-        </w:r>
-      </w:ins>
-      <w:ins w:id="63" w:author="Innocence Harvey" w:date="2015-02-26T14:17:00Z">
-        <w:r>
-          <w:t>in mice following 1 week of dexamethasone treatment.</w:t>
-        </w:r>
-      </w:ins>
-      <w:ins w:id="64" w:author="Innocence Harvey" w:date="2015-02-26T14:19:00Z">
-        <w:r>
-          <w:t xml:space="preserve"> </w:t>
-        </w:r>
-        <w:proofErr w:type="spellStart"/>
-        <w:r>
-          <w:t>Proteasomal</w:t>
-        </w:r>
-      </w:ins>
-      <w:proofErr w:type="spellEnd"/>
-      <w:ins w:id="65" w:author="Innocence Harvey" w:date="2015-02-26T16:42:00Z">
-        <w:r>
-          <w:t xml:space="preserve"> </w:t>
+      <w:ins w:id="65" w:author="Innocence Harvey" w:date="2015-02-26T16:43:00Z">
+        <w:r>
+          <w:t xml:space="preserve">protein catabolism </w:t>
         </w:r>
       </w:ins>
       <w:ins w:id="66" w:author="Innocence Harvey" w:date="2015-02-26T17:26:00Z">
@@ -8771,105 +8760,90 @@
       </w:ins>
       <w:ins w:id="67" w:author="Innocence Harvey" w:date="2015-02-26T16:42:00Z">
         <w:r>
-          <w:t xml:space="preserve">D) and </w:t>
+          <w:t>E)</w:t>
         </w:r>
       </w:ins>
-      <w:ins w:id="68" w:author="Innocence Harvey" w:date="2015-02-26T16:43:00Z">
-        <w:r>
-          <w:t xml:space="preserve">protein catabolism </w:t>
+      <w:ins w:id="68" w:author="Innocence Harvey" w:date="2015-02-26T14:19:00Z">
+        <w:r>
+          <w:t xml:space="preserve"> </w:t>
         </w:r>
       </w:ins>
-      <w:ins w:id="69" w:author="Innocence Harvey" w:date="2015-02-26T17:26:00Z">
-        <w:r>
-          <w:t>(</w:t>
+      <w:ins w:id="69" w:author="Innocence Harvey" w:date="2015-02-26T14:20:00Z">
+        <w:r>
+          <w:t xml:space="preserve">transcript </w:t>
         </w:r>
       </w:ins>
-      <w:ins w:id="70" w:author="Innocence Harvey" w:date="2015-02-26T16:42:00Z">
-        <w:r>
-          <w:t>E)</w:t>
+      <w:ins w:id="70" w:author="Innocence Harvey" w:date="2015-02-26T14:19:00Z">
+        <w:r>
+          <w:t xml:space="preserve">expression changes in </w:t>
         </w:r>
       </w:ins>
-      <w:ins w:id="71" w:author="Innocence Harvey" w:date="2015-02-26T14:19:00Z">
-        <w:r>
-          <w:t xml:space="preserve"> </w:t>
+      <w:ins w:id="71" w:author="Innocence Harvey" w:date="2015-02-26T14:20:00Z">
+        <w:r>
+          <w:t>adipose tissue fro</w:t>
+        </w:r>
+        <w:r>
+          <w:t>m Cushing’s and control subjects</w:t>
+        </w:r>
+        <w:r>
+          <w:t xml:space="preserve">. </w:t>
         </w:r>
       </w:ins>
-      <w:ins w:id="72" w:author="Innocence Harvey" w:date="2015-02-26T14:20:00Z">
-        <w:r>
-          <w:t xml:space="preserve">transcript </w:t>
+      <w:ins w:id="72" w:author="Innocence Harvey" w:date="2015-02-26T16:43:00Z">
+        <w:r>
+          <w:t xml:space="preserve">F) </w:t>
+        </w:r>
+        <w:proofErr w:type="spellStart"/>
+        <w:r>
+          <w:t>Heatmap</w:t>
+        </w:r>
+        <w:proofErr w:type="spellEnd"/>
+        <w:r>
+          <w:t xml:space="preserve"> of </w:t>
         </w:r>
       </w:ins>
-      <w:ins w:id="73" w:author="Innocence Harvey" w:date="2015-02-26T14:19:00Z">
-        <w:r>
-          <w:t xml:space="preserve">expression changes in </w:t>
+      <w:ins w:id="73" w:author="Innocence Harvey" w:date="2015-02-26T16:44:00Z">
+        <w:r>
+          <w:t xml:space="preserve">differentially expressed </w:t>
         </w:r>
       </w:ins>
-      <w:ins w:id="74" w:author="Innocence Harvey" w:date="2015-02-26T14:20:00Z">
-        <w:r>
-          <w:t>adipose tissue fro</w:t>
-        </w:r>
-        <w:r>
-          <w:t>m Cushing’s and control subjects</w:t>
-        </w:r>
-        <w:r>
-          <w:t xml:space="preserve">. </w:t>
+      <w:ins w:id="74" w:author="Innocence Harvey" w:date="2015-02-26T16:43:00Z">
+        <w:r>
+          <w:t>ribosomal transcripts</w:t>
         </w:r>
       </w:ins>
-      <w:ins w:id="75" w:author="Innocence Harvey" w:date="2015-02-26T16:43:00Z">
-        <w:r>
-          <w:t xml:space="preserve">F) </w:t>
-        </w:r>
-        <w:proofErr w:type="spellStart"/>
-        <w:r>
-          <w:t>Heatmap</w:t>
-        </w:r>
-        <w:proofErr w:type="spellEnd"/>
-        <w:r>
-          <w:t xml:space="preserve"> of </w:t>
+      <w:ins w:id="75" w:author="Innocence Harvey" w:date="2015-02-26T16:44:00Z">
+        <w:r>
+          <w:t xml:space="preserve"> in Cushing</w:t>
         </w:r>
       </w:ins>
-      <w:ins w:id="76" w:author="Innocence Harvey" w:date="2015-02-26T16:44:00Z">
-        <w:r>
-          <w:t xml:space="preserve">differentially expressed </w:t>
+      <w:ins w:id="76" w:author="Innocence Harvey" w:date="2015-02-26T16:46:00Z">
+        <w:r>
+          <w:t>’s and control</w:t>
         </w:r>
       </w:ins>
-      <w:ins w:id="77" w:author="Innocence Harvey" w:date="2015-02-26T16:43:00Z">
-        <w:r>
-          <w:t>ribosomal transcripts</w:t>
+      <w:ins w:id="77" w:author="Innocence Harvey" w:date="2015-02-26T16:44:00Z">
+        <w:r>
+          <w:t xml:space="preserve"> subjects</w:t>
+        </w:r>
+        <w:r>
+          <w:t>.</w:t>
         </w:r>
       </w:ins>
-      <w:ins w:id="78" w:author="Innocence Harvey" w:date="2015-02-26T16:44:00Z">
-        <w:r>
-          <w:t xml:space="preserve"> in Cushing</w:t>
-        </w:r>
-      </w:ins>
-      <w:ins w:id="79" w:author="Innocence Harvey" w:date="2015-02-26T16:46:00Z">
-        <w:r>
-          <w:t>’s and control</w:t>
-        </w:r>
-      </w:ins>
-      <w:ins w:id="80" w:author="Innocence Harvey" w:date="2015-02-26T16:44:00Z">
-        <w:r>
-          <w:t xml:space="preserve"> subjects</w:t>
-        </w:r>
-        <w:r>
-          <w:t>.</w:t>
-        </w:r>
-      </w:ins>
     </w:p>
     <w:p/>
     <w:p>
       <w:r>
         <w:rPr>
           <w:b/>
-          <w:rPrChange w:id="81" w:author="Innocence Harvey" w:date="2015-02-26T16:45:00Z">
+          <w:rPrChange w:id="78" w:author="Innocence Harvey" w:date="2015-02-26T16:45:00Z">
             <w:rPr/>
           </w:rPrChange>
         </w:rPr>
         <w:lastRenderedPageBreak/>
         <w:t>Figure 7:</w:t>
       </w:r>
-      <w:ins w:id="82" w:author="Innocence Harvey" w:date="2015-02-26T16:47:00Z">
+      <w:ins w:id="79" w:author="Innocence Harvey" w:date="2015-02-26T16:47:00Z">
         <w:r>
           <w:rPr>
             <w:b/>
@@ -8877,7 +8851,7 @@
           <w:t xml:space="preserve"> </w:t>
         </w:r>
       </w:ins>
-      <w:ins w:id="83" w:author="Innocence Harvey" w:date="2015-02-26T17:35:00Z">
+      <w:ins w:id="80" w:author="Innocence Harvey" w:date="2015-02-26T17:35:00Z">
         <w:r>
           <w:rPr>
             <w:b/>
@@ -8885,7 +8859,7 @@
           <w:t xml:space="preserve">Expression </w:t>
         </w:r>
       </w:ins>
-      <w:ins w:id="84" w:author="Innocence Harvey" w:date="2015-02-26T16:48:00Z">
+      <w:ins w:id="81" w:author="Innocence Harvey" w:date="2015-02-26T16:48:00Z">
         <w:r>
           <w:rPr>
             <w:b/>
@@ -8893,7 +8867,7 @@
           <w:t>of insulin signaling</w:t>
         </w:r>
       </w:ins>
-      <w:ins w:id="85" w:author="Innocence Harvey" w:date="2015-02-26T16:49:00Z">
+      <w:ins w:id="82" w:author="Innocence Harvey" w:date="2015-02-26T16:49:00Z">
         <w:r>
           <w:rPr>
             <w:b/>
@@ -8901,7 +8875,7 @@
           <w:t xml:space="preserve"> transcripts</w:t>
         </w:r>
       </w:ins>
-      <w:ins w:id="86" w:author="Innocence Harvey" w:date="2015-02-26T16:48:00Z">
+      <w:ins w:id="83" w:author="Innocence Harvey" w:date="2015-02-26T16:48:00Z">
         <w:r>
           <w:rPr>
             <w:b/>
@@ -8923,23 +8897,15 @@
           <w:t xml:space="preserve"> and </w:t>
         </w:r>
       </w:ins>
-      <w:proofErr w:type="gramStart"/>
-      <w:ins w:id="87" w:author="Innocence Harvey" w:date="2015-02-26T16:49:00Z">
+      <w:ins w:id="84" w:author="Innocence Harvey" w:date="2015-02-26T16:49:00Z">
         <w:r>
           <w:rPr>
             <w:b/>
           </w:rPr>
-          <w:t>inflammatory</w:t>
-        </w:r>
-        <w:proofErr w:type="gramEnd"/>
-        <w:r>
-          <w:rPr>
-            <w:b/>
-          </w:rPr>
-          <w:t xml:space="preserve"> transcripts in </w:t>
+          <w:t xml:space="preserve">inflammatory transcripts in </w:t>
         </w:r>
       </w:ins>
-      <w:ins w:id="88" w:author="Innocence Harvey" w:date="2015-02-26T17:36:00Z">
+      <w:ins w:id="85" w:author="Innocence Harvey" w:date="2015-02-26T17:36:00Z">
         <w:r>
           <w:rPr>
             <w:b/>
@@ -8947,15 +8913,13 @@
           <w:t>control vs. Cushing’s</w:t>
         </w:r>
       </w:ins>
-      <w:ins w:id="89" w:author="Innocence Harvey" w:date="2015-02-26T16:49:00Z">
+      <w:ins w:id="86" w:author="Innocence Harvey" w:date="2015-02-26T16:49:00Z">
         <w:r>
           <w:rPr>
             <w:b/>
           </w:rPr>
           <w:t xml:space="preserve"> subjects</w:t>
         </w:r>
-        <w:bookmarkStart w:id="90" w:name="_GoBack"/>
-        <w:bookmarkEnd w:id="90"/>
         <w:r>
           <w:rPr>
             <w:b/>
@@ -8963,7 +8927,7 @@
           <w:t>.</w:t>
         </w:r>
       </w:ins>
-      <w:ins w:id="91" w:author="Innocence Harvey" w:date="2015-02-26T16:50:00Z">
+      <w:ins w:id="87" w:author="Innocence Harvey" w:date="2015-02-26T16:50:00Z">
         <w:r>
           <w:rPr>
             <w:b/>
@@ -8974,54 +8938,54 @@
           <w:t xml:space="preserve">A) Insulin </w:t>
         </w:r>
       </w:ins>
+      <w:ins w:id="88" w:author="Innocence Harvey" w:date="2015-02-26T16:51:00Z">
+        <w:r>
+          <w:t>signaling</w:t>
+        </w:r>
+      </w:ins>
+      <w:ins w:id="89" w:author="Innocence Harvey" w:date="2015-02-26T16:50:00Z">
+        <w:r>
+          <w:t xml:space="preserve"> </w:t>
+        </w:r>
+      </w:ins>
+      <w:ins w:id="90" w:author="Innocence Harvey" w:date="2015-02-26T16:51:00Z">
+        <w:r>
+          <w:t>transcript expression</w:t>
+        </w:r>
+      </w:ins>
+      <w:ins w:id="91" w:author="Innocence Harvey" w:date="2015-02-26T16:53:00Z">
+        <w:r>
+          <w:t xml:space="preserve"> levels</w:t>
+        </w:r>
+      </w:ins>
       <w:ins w:id="92" w:author="Innocence Harvey" w:date="2015-02-26T16:51:00Z">
         <w:r>
-          <w:t>signaling</w:t>
+          <w:t xml:space="preserve">. B) </w:t>
         </w:r>
       </w:ins>
-      <w:ins w:id="93" w:author="Innocence Harvey" w:date="2015-02-26T16:50:00Z">
-        <w:r>
-          <w:t xml:space="preserve"> </w:t>
+      <w:proofErr w:type="spellStart"/>
+      <w:ins w:id="93" w:author="Innocence Harvey" w:date="2015-02-26T16:52:00Z">
+        <w:r>
+          <w:t>Ceramide</w:t>
+        </w:r>
+        <w:proofErr w:type="spellEnd"/>
+        <w:r>
+          <w:t xml:space="preserve"> levels. C) Inflammatory transcript expression levels.</w:t>
         </w:r>
       </w:ins>
-      <w:ins w:id="94" w:author="Innocence Harvey" w:date="2015-02-26T16:51:00Z">
-        <w:r>
-          <w:t>transcript expression</w:t>
-        </w:r>
-      </w:ins>
-      <w:ins w:id="95" w:author="Innocence Harvey" w:date="2015-02-26T16:53:00Z">
-        <w:r>
-          <w:t xml:space="preserve"> levels</w:t>
-        </w:r>
-      </w:ins>
-      <w:ins w:id="96" w:author="Innocence Harvey" w:date="2015-02-26T16:51:00Z">
-        <w:r>
-          <w:t xml:space="preserve">. B) </w:t>
-        </w:r>
-      </w:ins>
-      <w:proofErr w:type="spellStart"/>
-      <w:ins w:id="97" w:author="Innocence Harvey" w:date="2015-02-26T16:52:00Z">
-        <w:r>
-          <w:t>Ceramide</w:t>
-        </w:r>
-        <w:proofErr w:type="spellEnd"/>
-        <w:r>
-          <w:t xml:space="preserve"> levels. C) Inflammatory transcript expression levels.</w:t>
-        </w:r>
-      </w:ins>
     </w:p>
     <w:p/>
     <w:p>
       <w:r>
         <w:rPr>
           <w:b/>
-          <w:rPrChange w:id="98" w:author="Innocence Harvey" w:date="2015-02-26T17:19:00Z">
+          <w:rPrChange w:id="94" w:author="Innocence Harvey" w:date="2015-02-26T17:19:00Z">
             <w:rPr/>
           </w:rPrChange>
         </w:rPr>
         <w:t>Figure 8:</w:t>
       </w:r>
-      <w:ins w:id="99" w:author="Innocence Harvey" w:date="2015-02-26T17:20:00Z">
+      <w:ins w:id="95" w:author="Innocence Harvey" w:date="2015-02-26T17:20:00Z">
         <w:r>
           <w:rPr>
             <w:b/>
@@ -9029,7 +8993,7 @@
           <w:t xml:space="preserve">  </w:t>
         </w:r>
       </w:ins>
-      <w:ins w:id="100" w:author="Innocence Harvey" w:date="2015-02-26T17:22:00Z">
+      <w:ins w:id="96" w:author="Innocence Harvey" w:date="2015-02-26T17:22:00Z">
         <w:r>
           <w:rPr>
             <w:b/>
@@ -9037,7 +9001,7 @@
           <w:t xml:space="preserve">Transcript expression changes </w:t>
         </w:r>
       </w:ins>
-      <w:ins w:id="101" w:author="Innocence Harvey" w:date="2015-02-26T17:32:00Z">
+      <w:ins w:id="97" w:author="Innocence Harvey" w:date="2015-02-26T17:32:00Z">
         <w:r>
           <w:rPr>
             <w:b/>
@@ -9045,7 +9009,7 @@
           <w:t>in</w:t>
         </w:r>
       </w:ins>
-      <w:ins w:id="102" w:author="Innocence Harvey" w:date="2015-02-26T17:22:00Z">
+      <w:ins w:id="98" w:author="Innocence Harvey" w:date="2015-02-26T17:22:00Z">
         <w:r>
           <w:rPr>
             <w:b/>
@@ -9053,7 +9017,7 @@
           <w:t xml:space="preserve"> Cushing’s</w:t>
         </w:r>
       </w:ins>
-      <w:ins w:id="103" w:author="Innocence Harvey" w:date="2015-02-26T17:32:00Z">
+      <w:ins w:id="99" w:author="Innocence Harvey" w:date="2015-02-26T17:32:00Z">
         <w:r>
           <w:rPr>
             <w:b/>
@@ -9061,7 +9025,7 @@
           <w:t xml:space="preserve"> are less robust</w:t>
         </w:r>
       </w:ins>
-      <w:ins w:id="104" w:author="Innocence Harvey" w:date="2015-02-26T17:22:00Z">
+      <w:ins w:id="100" w:author="Innocence Harvey" w:date="2015-02-26T17:22:00Z">
         <w:r>
           <w:rPr>
             <w:b/>
@@ -9069,7 +9033,7 @@
           <w:t xml:space="preserve"> after adjusting for obesity</w:t>
         </w:r>
       </w:ins>
-      <w:ins w:id="105" w:author="Innocence Harvey" w:date="2015-02-26T17:23:00Z">
+      <w:ins w:id="101" w:author="Innocence Harvey" w:date="2015-02-26T17:23:00Z">
         <w:r>
           <w:rPr>
             <w:b/>
@@ -9077,82 +9041,82 @@
           <w:t xml:space="preserve">. </w:t>
         </w:r>
       </w:ins>
-      <w:ins w:id="106" w:author="Innocence Harvey" w:date="2015-02-26T17:24:00Z">
+      <w:ins w:id="102" w:author="Innocence Harvey" w:date="2015-02-26T17:24:00Z">
         <w:r>
           <w:t xml:space="preserve">Differentially expressed FASN </w:t>
         </w:r>
       </w:ins>
-      <w:ins w:id="107" w:author="Innocence Harvey" w:date="2015-02-26T17:25:00Z">
+      <w:ins w:id="103" w:author="Innocence Harvey" w:date="2015-02-26T17:25:00Z">
         <w:r>
           <w:t>(</w:t>
         </w:r>
       </w:ins>
-      <w:ins w:id="108" w:author="Innocence Harvey" w:date="2015-02-26T17:23:00Z">
+      <w:ins w:id="104" w:author="Innocence Harvey" w:date="2015-02-26T17:23:00Z">
         <w:r>
           <w:t xml:space="preserve">A), </w:t>
         </w:r>
       </w:ins>
-      <w:ins w:id="109" w:author="Innocence Harvey" w:date="2015-02-26T17:25:00Z">
+      <w:ins w:id="105" w:author="Innocence Harvey" w:date="2015-02-26T17:25:00Z">
         <w:r>
           <w:t>PSMD8 (B)</w:t>
         </w:r>
       </w:ins>
-      <w:ins w:id="110" w:author="Innocence Harvey" w:date="2015-02-26T17:26:00Z">
+      <w:ins w:id="106" w:author="Innocence Harvey" w:date="2015-02-26T17:26:00Z">
         <w:r>
           <w:t>, IDH1</w:t>
         </w:r>
       </w:ins>
-      <w:ins w:id="111" w:author="Innocence Harvey" w:date="2015-02-26T17:29:00Z">
+      <w:ins w:id="107" w:author="Innocence Harvey" w:date="2015-02-26T17:29:00Z">
         <w:r>
           <w:t xml:space="preserve"> (C)</w:t>
+        </w:r>
+      </w:ins>
+      <w:ins w:id="108" w:author="Innocence Harvey" w:date="2015-02-26T17:27:00Z">
+        <w:r>
+          <w:t xml:space="preserve">, and </w:t>
+        </w:r>
+        <w:proofErr w:type="spellStart"/>
+        <w:r>
+          <w:t>lysosomal</w:t>
+        </w:r>
+        <w:proofErr w:type="spellEnd"/>
+        <w:r>
+          <w:t xml:space="preserve"> </w:t>
+        </w:r>
+      </w:ins>
+      <w:ins w:id="109" w:author="Innocence Harvey" w:date="2015-02-26T17:28:00Z">
+        <w:r>
+          <w:t xml:space="preserve">(D) </w:t>
+        </w:r>
+      </w:ins>
+      <w:ins w:id="110" w:author="Innocence Harvey" w:date="2015-02-26T17:27:00Z">
+        <w:r>
+          <w:t xml:space="preserve">transcripts in </w:t>
+        </w:r>
+      </w:ins>
+      <w:ins w:id="111" w:author="Innocence Harvey" w:date="2015-02-26T17:28:00Z">
+        <w:r>
+          <w:t xml:space="preserve">non-obese and obese </w:t>
         </w:r>
       </w:ins>
       <w:ins w:id="112" w:author="Innocence Harvey" w:date="2015-02-26T17:27:00Z">
         <w:r>
-          <w:t xml:space="preserve">, and </w:t>
-        </w:r>
-        <w:proofErr w:type="spellStart"/>
-        <w:r>
-          <w:t>lysosomal</w:t>
-        </w:r>
-        <w:proofErr w:type="spellEnd"/>
-        <w:r>
-          <w:t xml:space="preserve"> </w:t>
+          <w:t>Cushing</w:t>
         </w:r>
       </w:ins>
       <w:ins w:id="113" w:author="Innocence Harvey" w:date="2015-02-26T17:28:00Z">
         <w:r>
-          <w:t xml:space="preserve">(D) </w:t>
+          <w:t>’s subjects.</w:t>
         </w:r>
       </w:ins>
-      <w:ins w:id="114" w:author="Innocence Harvey" w:date="2015-02-26T17:27:00Z">
-        <w:r>
-          <w:t xml:space="preserve">transcripts in </w:t>
-        </w:r>
-      </w:ins>
-      <w:ins w:id="115" w:author="Innocence Harvey" w:date="2015-02-26T17:28:00Z">
-        <w:r>
-          <w:t xml:space="preserve">non-obese and obese </w:t>
-        </w:r>
-      </w:ins>
-      <w:ins w:id="116" w:author="Innocence Harvey" w:date="2015-02-26T17:27:00Z">
-        <w:r>
-          <w:t>Cushing</w:t>
-        </w:r>
-      </w:ins>
-      <w:ins w:id="117" w:author="Innocence Harvey" w:date="2015-02-26T17:28:00Z">
-        <w:r>
-          <w:t>’s subjects.</w:t>
-        </w:r>
-      </w:ins>
-    </w:p>
-    <w:commentRangeEnd w:id="44"/>
+    </w:p>
+    <w:commentRangeEnd w:id="41"/>
     <w:p>
       <w:r>
         <w:rPr>
           <w:rStyle w:val="CommentReference"/>
         </w:rPr>
-        <w:commentReference w:id="44"/>
+        <w:commentReference w:id="41"/>
       </w:r>
     </w:p>
     <w:p>
@@ -9518,23 +9482,7 @@
       </w:r>
     </w:p>
   </w:comment>
-  <w:comment w:id="15" w:author="Dave Bridges" w:date="2015-02-24T15:04:00Z" w:initials="DB">
-    <w:p>
-      <w:pPr>
-        <w:pStyle w:val="CommentText"/>
-      </w:pPr>
-      <w:r>
-        <w:rPr>
-          <w:rStyle w:val="CommentReference"/>
-        </w:rPr>
-        <w:annotationRef/>
-      </w:r>
-      <w:r>
-        <w:t>Innocence please write this section.</w:t>
-      </w:r>
-    </w:p>
-  </w:comment>
-  <w:comment w:id="44" w:author="Dave Bridges" w:date="2015-02-25T18:23:00Z" w:initials="DB">
+  <w:comment w:id="41" w:author="Dave Bridges" w:date="2015-02-25T18:23:00Z" w:initials="DB">
     <w:p>
       <w:pPr>
         <w:pStyle w:val="CommentText"/>
@@ -10800,7 +10748,7 @@
 </file>
 
 <file path=customXml/itemProps1.xml><?xml version="1.0" encoding="utf-8"?>
-<ds:datastoreItem xmlns:ds="http://schemas.openxmlformats.org/officeDocument/2006/customXml" ds:itemID="{AF6BB6F4-C091-3748-ABF0-AFB2539C0F41}">
+<ds:datastoreItem xmlns:ds="http://schemas.openxmlformats.org/officeDocument/2006/customXml" ds:itemID="{D1E72F34-F159-B547-879E-47019B261356}">
   <ds:schemaRefs>
     <ds:schemaRef ds:uri="http://schemas.openxmlformats.org/officeDocument/2006/bibliography"/>
   </ds:schemaRefs>

</xml_diff>

<commit_message>
inserted musc atrophy references in intro portion
</commit_message>
<xml_diff>
--- a/manuscript/Cushing-Manuscript/manuscript.docx
+++ b/manuscript/Cushing-Manuscript/manuscript.docx
@@ -2308,28 +2308,57 @@
         <w:t>ve</w:t>
       </w:r>
       <w:r>
-        <w:t xml:space="preserve"> been previously </w:t>
-      </w:r>
-      <w:commentRangeStart w:id="9"/>
-      <w:r>
-        <w:t>reported</w:t>
-      </w:r>
-      <w:commentRangeEnd w:id="9"/>
-      <w:r>
-        <w:rPr>
-          <w:rStyle w:val="CommentReference"/>
-        </w:rPr>
-        <w:commentReference w:id="9"/>
-      </w:r>
+        <w:t xml:space="preserve"> been previously reported</w:t>
+      </w:r>
+      <w:bookmarkStart w:id="9" w:name="_GoBack"/>
+      <w:bookmarkEnd w:id="9"/>
+      <w:ins w:id="10" w:author="Innocence Harvey" w:date="2015-02-26T18:01:00Z">
+        <w:r>
+          <w:rPr>
+            <w:rFonts w:ascii="Trebuchet MS" w:hAnsi="Trebuchet MS" w:cs="Trebuchet MS"/>
+            <w:color w:val="0A0A06"/>
+          </w:rPr>
+          <w:t xml:space="preserve"> </w:t>
+        </w:r>
+      </w:ins>
+      <w:ins w:id="11" w:author="Innocence Harvey" w:date="2015-02-26T18:02:00Z">
+        <w:r>
+          <w:rPr>
+            <w:rFonts w:ascii="Trebuchet MS" w:hAnsi="Trebuchet MS" w:cs="Trebuchet MS"/>
+            <w:color w:val="0A0A06"/>
+          </w:rPr>
+          <w:t>(</w:t>
+        </w:r>
+      </w:ins>
+      <w:ins w:id="12" w:author="Innocence Harvey" w:date="2015-02-26T18:01:00Z">
+        <w:r>
+          <w:rPr>
+            <w:rFonts w:ascii="Trebuchet MS" w:hAnsi="Trebuchet MS" w:cs="Trebuchet MS"/>
+            <w:color w:val="0A0A06"/>
+          </w:rPr>
+          <w:t xml:space="preserve">Hadley </w:t>
+        </w:r>
+        <w:r>
+          <w:rPr>
+            <w:rFonts w:ascii="Trebuchet MS" w:hAnsi="Trebuchet MS" w:cs="Trebuchet MS"/>
+            <w:color w:val="0A0A06"/>
+          </w:rPr>
+          <w:lastRenderedPageBreak/>
+          <w:t>ME: Endocrinology. Englewood Cliffs, NJ: Prentice Hall, 1992</w:t>
+        </w:r>
+        <w:r>
+          <w:rPr>
+            <w:rFonts w:ascii="Trebuchet MS" w:hAnsi="Trebuchet MS" w:cs="Trebuchet MS"/>
+            <w:color w:val="0A0A06"/>
+          </w:rPr>
+          <w:t>)</w:t>
+        </w:r>
+      </w:ins>
       <w:r>
         <w:t>.</w:t>
       </w:r>
       <w:r>
-        <w:t xml:space="preserve">  After </w:t>
-      </w:r>
-      <w:r>
-        <w:lastRenderedPageBreak/>
-        <w:t>approximately 5</w:t>
+        <w:t xml:space="preserve">  After approximately 5</w:t>
       </w:r>
       <w:r>
         <w:t xml:space="preserve"> weeks, we observed an elevation in both total fat mass, and percent adiposity in the dexa</w:t>
@@ -2450,19 +2479,19 @@
       <w:r>
         <w:t xml:space="preserve">and 11 controls.  We identified </w:t>
       </w:r>
-      <w:commentRangeStart w:id="10"/>
+      <w:commentRangeStart w:id="13"/>
       <w:r>
         <w:t xml:space="preserve">473 </w:t>
       </w:r>
       <w:r>
         <w:t xml:space="preserve">genes </w:t>
       </w:r>
-      <w:commentRangeEnd w:id="10"/>
+      <w:commentRangeEnd w:id="13"/>
       <w:r>
         <w:rPr>
           <w:rStyle w:val="CommentReference"/>
         </w:rPr>
-        <w:commentReference w:id="10"/>
+        <w:commentReference w:id="13"/>
       </w:r>
       <w:r>
         <w:t>that had significantly different expression in</w:t>
@@ -3585,7 +3614,7 @@
           <w:i/>
         </w:rPr>
       </w:pPr>
-      <w:commentRangeStart w:id="11"/>
+      <w:commentRangeStart w:id="14"/>
       <w:r>
         <w:t xml:space="preserve">Several glucose metabolism genes, and specifically glycolysis </w:t>
       </w:r>
@@ -3757,13 +3786,13 @@
         <w:t>. The relevance of this effect in adipose tissue has not yet been explored.</w:t>
       </w:r>
     </w:p>
-    <w:commentRangeEnd w:id="11"/>
+    <w:commentRangeEnd w:id="14"/>
     <w:p>
       <w:r>
         <w:rPr>
           <w:rStyle w:val="CommentReference"/>
         </w:rPr>
-        <w:commentReference w:id="11"/>
+        <w:commentReference w:id="14"/>
       </w:r>
     </w:p>
     <w:p>
@@ -5334,7 +5363,7 @@
       <w:r>
         <w:t xml:space="preserve">g transcripts in adipose tissues (Figure 7A) and a lack of elevated </w:t>
       </w:r>
-      <w:commentRangeStart w:id="12"/>
+      <w:commentRangeStart w:id="15"/>
       <w:proofErr w:type="spellStart"/>
       <w:r>
         <w:t>ceramides</w:t>
@@ -5343,12 +5372,12 @@
       <w:r>
         <w:t xml:space="preserve"> </w:t>
       </w:r>
-      <w:commentRangeEnd w:id="12"/>
+      <w:commentRangeEnd w:id="15"/>
       <w:r>
         <w:rPr>
           <w:rStyle w:val="CommentReference"/>
         </w:rPr>
-        <w:commentReference w:id="12"/>
+        <w:commentReference w:id="15"/>
       </w:r>
       <w:r>
         <w:t>in our subcutaneous adipose tissue lysates (Figure 7B).</w:t>
@@ -5422,7 +5451,7 @@
       </w:r>
     </w:p>
     <w:p>
-      <w:commentRangeStart w:id="13"/>
+      <w:commentRangeStart w:id="16"/>
       <w:proofErr w:type="spellStart"/>
       <w:r>
         <w:t>IH</w:t>
@@ -5523,12 +5552,12 @@
       <w:r>
         <w:t xml:space="preserve"> and DB wrote the manuscript.</w:t>
       </w:r>
-      <w:commentRangeEnd w:id="13"/>
+      <w:commentRangeEnd w:id="16"/>
       <w:r>
         <w:rPr>
           <w:rStyle w:val="CommentReference"/>
         </w:rPr>
-        <w:commentReference w:id="13"/>
+        <w:commentReference w:id="16"/>
       </w:r>
       <w:r>
         <w:t xml:space="preserve"> </w:t>
@@ -8212,13 +8241,13 @@
     <w:p>
       <w:pPr>
         <w:rPr>
-          <w:ins w:id="14" w:author="Innocence Harvey" w:date="2015-02-26T13:50:00Z"/>
+          <w:ins w:id="17" w:author="Innocence Harvey" w:date="2015-02-26T13:50:00Z"/>
         </w:rPr>
       </w:pPr>
       <w:r>
         <w:rPr>
           <w:b/>
-          <w:rPrChange w:id="15" w:author="Innocence Harvey" w:date="2015-02-26T14:13:00Z">
+          <w:rPrChange w:id="18" w:author="Innocence Harvey" w:date="2015-02-26T14:13:00Z">
             <w:rPr/>
           </w:rPrChange>
         </w:rPr>
@@ -8227,7 +8256,7 @@
       <w:r>
         <w:t xml:space="preserve">  </w:t>
       </w:r>
-      <w:ins w:id="16" w:author="Innocence Harvey" w:date="2015-02-26T17:42:00Z">
+      <w:ins w:id="19" w:author="Innocence Harvey" w:date="2015-02-26T17:42:00Z">
         <w:r>
           <w:rPr>
             <w:b/>
@@ -8235,7 +8264,7 @@
           <w:t>Dexamethasone treatment results in decreased lean mass and increased fat mass</w:t>
         </w:r>
       </w:ins>
-      <w:ins w:id="17" w:author="Innocence Harvey" w:date="2015-02-26T17:43:00Z">
+      <w:ins w:id="20" w:author="Innocence Harvey" w:date="2015-02-26T17:43:00Z">
         <w:r>
           <w:rPr>
             <w:b/>
@@ -8243,13 +8272,11 @@
           <w:t xml:space="preserve"> in mice</w:t>
         </w:r>
       </w:ins>
-      <w:bookmarkStart w:id="18" w:name="_GoBack"/>
-      <w:bookmarkEnd w:id="18"/>
-      <w:ins w:id="19" w:author="Innocence Harvey" w:date="2015-02-26T13:50:00Z">
+      <w:ins w:id="21" w:author="Innocence Harvey" w:date="2015-02-26T13:50:00Z">
         <w:r>
           <w:rPr>
             <w:b/>
-            <w:rPrChange w:id="20" w:author="Innocence Harvey" w:date="2015-02-26T13:50:00Z">
+            <w:rPrChange w:id="22" w:author="Innocence Harvey" w:date="2015-02-26T13:50:00Z">
               <w:rPr/>
             </w:rPrChange>
           </w:rPr>
@@ -8262,17 +8289,17 @@
           <w:t xml:space="preserve"> </w:t>
         </w:r>
       </w:ins>
-      <w:ins w:id="21" w:author="Innocence Harvey" w:date="2015-02-26T13:51:00Z">
+      <w:ins w:id="23" w:author="Innocence Harvey" w:date="2015-02-26T13:51:00Z">
         <w:r>
           <w:t xml:space="preserve">Weekly </w:t>
         </w:r>
       </w:ins>
-      <w:ins w:id="22" w:author="Innocence Harvey" w:date="2015-02-26T14:09:00Z">
+      <w:ins w:id="24" w:author="Innocence Harvey" w:date="2015-02-26T14:09:00Z">
         <w:r>
           <w:t xml:space="preserve">measures of </w:t>
         </w:r>
       </w:ins>
-      <w:ins w:id="23" w:author="Innocence Harvey" w:date="2015-02-26T13:51:00Z">
+      <w:ins w:id="25" w:author="Innocence Harvey" w:date="2015-02-26T13:51:00Z">
         <w:r>
           <w:t>b</w:t>
         </w:r>
@@ -8281,23 +8308,23 @@
         </w:r>
         <w:r>
           <w:t xml:space="preserve"> </w:t>
-        </w:r>
-      </w:ins>
-      <w:ins w:id="24" w:author="Innocence Harvey" w:date="2015-02-26T13:55:00Z">
-        <w:r>
-          <w:t>(</w:t>
-        </w:r>
-        <w:r>
-          <w:t>A), lean mass (B)</w:t>
-        </w:r>
-      </w:ins>
-      <w:ins w:id="25" w:author="Innocence Harvey" w:date="2015-02-26T13:56:00Z">
-        <w:r>
-          <w:t>,</w:t>
         </w:r>
       </w:ins>
       <w:ins w:id="26" w:author="Innocence Harvey" w:date="2015-02-26T13:55:00Z">
         <w:r>
+          <w:t>(</w:t>
+        </w:r>
+        <w:r>
+          <w:t>A), lean mass (B)</w:t>
+        </w:r>
+      </w:ins>
+      <w:ins w:id="27" w:author="Innocence Harvey" w:date="2015-02-26T13:56:00Z">
+        <w:r>
+          <w:t>,</w:t>
+        </w:r>
+      </w:ins>
+      <w:ins w:id="28" w:author="Innocence Harvey" w:date="2015-02-26T13:55:00Z">
+        <w:r>
           <w:t xml:space="preserve"> fat mass (C) and</w:t>
         </w:r>
         <w:r>
@@ -8305,60 +8332,60 @@
         </w:r>
         <w:r>
           <w:t xml:space="preserve"> fat (D) </w:t>
-        </w:r>
-      </w:ins>
-      <w:ins w:id="27" w:author="Innocence Harvey" w:date="2015-02-26T13:51:00Z">
-        <w:r>
-          <w:t>from control</w:t>
-        </w:r>
-      </w:ins>
-      <w:ins w:id="28" w:author="Innocence Harvey" w:date="2015-02-26T13:57:00Z">
-        <w:r>
-          <w:t xml:space="preserve"> (black)</w:t>
         </w:r>
       </w:ins>
       <w:ins w:id="29" w:author="Innocence Harvey" w:date="2015-02-26T13:51:00Z">
         <w:r>
-          <w:t xml:space="preserve"> and dexamethasone</w:t>
+          <w:t>from control</w:t>
         </w:r>
       </w:ins>
-      <w:ins w:id="30" w:author="Innocence Harvey" w:date="2015-02-26T13:58:00Z">
-        <w:r>
-          <w:t xml:space="preserve"> (red)</w:t>
+      <w:ins w:id="30" w:author="Innocence Harvey" w:date="2015-02-26T13:57:00Z">
+        <w:r>
+          <w:t xml:space="preserve"> (black)</w:t>
         </w:r>
       </w:ins>
       <w:ins w:id="31" w:author="Innocence Harvey" w:date="2015-02-26T13:51:00Z">
         <w:r>
+          <w:t xml:space="preserve"> and dexamethasone</w:t>
+        </w:r>
+      </w:ins>
+      <w:ins w:id="32" w:author="Innocence Harvey" w:date="2015-02-26T13:58:00Z">
+        <w:r>
+          <w:t xml:space="preserve"> (red)</w:t>
+        </w:r>
+      </w:ins>
+      <w:ins w:id="33" w:author="Innocence Harvey" w:date="2015-02-26T13:51:00Z">
+        <w:r>
           <w:t xml:space="preserve"> treated mice.</w:t>
         </w:r>
       </w:ins>
-      <w:ins w:id="32" w:author="Innocence Harvey" w:date="2015-02-26T13:52:00Z">
+      <w:ins w:id="34" w:author="Innocence Harvey" w:date="2015-02-26T13:52:00Z">
         <w:r>
           <w:t xml:space="preserve"> </w:t>
         </w:r>
       </w:ins>
-      <w:ins w:id="33" w:author="Innocence Harvey" w:date="2015-02-26T13:58:00Z">
+      <w:ins w:id="35" w:author="Innocence Harvey" w:date="2015-02-26T13:58:00Z">
         <w:r>
           <w:t xml:space="preserve">E) Average food consumption </w:t>
         </w:r>
       </w:ins>
-      <w:ins w:id="34" w:author="Innocence Harvey" w:date="2015-02-26T14:01:00Z">
+      <w:ins w:id="36" w:author="Innocence Harvey" w:date="2015-02-26T14:01:00Z">
         <w:r>
           <w:t>per mouse per day. F)</w:t>
-        </w:r>
-      </w:ins>
-      <w:ins w:id="35" w:author="Innocence Harvey" w:date="2015-02-26T14:02:00Z">
-        <w:r>
-          <w:t xml:space="preserve"> </w:t>
-        </w:r>
-      </w:ins>
-      <w:ins w:id="36" w:author="Innocence Harvey" w:date="2015-02-26T14:05:00Z">
-        <w:r>
-          <w:t xml:space="preserve">Insulin tolerance test. </w:t>
         </w:r>
       </w:ins>
       <w:ins w:id="37" w:author="Innocence Harvey" w:date="2015-02-26T14:02:00Z">
         <w:r>
+          <w:t xml:space="preserve"> </w:t>
+        </w:r>
+      </w:ins>
+      <w:ins w:id="38" w:author="Innocence Harvey" w:date="2015-02-26T14:05:00Z">
+        <w:r>
+          <w:t xml:space="preserve">Insulin tolerance test. </w:t>
+        </w:r>
+      </w:ins>
+      <w:ins w:id="39" w:author="Innocence Harvey" w:date="2015-02-26T14:02:00Z">
+        <w:r>
           <w:t xml:space="preserve">Following a </w:t>
         </w:r>
         <w:proofErr w:type="gramStart"/>
@@ -8370,12 +8397,12 @@
           <w:t xml:space="preserve"> fast, insulin was administered via IP injection and blood glucose was measured at baseline</w:t>
         </w:r>
       </w:ins>
-      <w:ins w:id="38" w:author="Innocence Harvey" w:date="2015-02-26T14:04:00Z">
+      <w:ins w:id="40" w:author="Innocence Harvey" w:date="2015-02-26T14:04:00Z">
         <w:r>
           <w:t>, 15, 30, 45, 60, 75, 90, 105 and 120 minutes post injection</w:t>
         </w:r>
       </w:ins>
-      <w:ins w:id="39" w:author="Innocence Harvey" w:date="2015-02-26T14:06:00Z">
+      <w:ins w:id="41" w:author="Innocence Harvey" w:date="2015-02-26T14:06:00Z">
         <w:r>
           <w:t xml:space="preserve">. </w:t>
         </w:r>
@@ -8383,7 +8410,7 @@
           <w:t>G) Fat pad weights following 12 weeks of treatment.</w:t>
         </w:r>
       </w:ins>
-      <w:ins w:id="40" w:author="Innocence Harvey" w:date="2015-02-26T14:11:00Z">
+      <w:ins w:id="42" w:author="Innocence Harvey" w:date="2015-02-26T14:11:00Z">
         <w:r>
           <w:t xml:space="preserve"> H)…</w:t>
         </w:r>
@@ -8453,68 +8480,152 @@
         <w:rPr>
           <w:b/>
         </w:rPr>
-        <w:t xml:space="preserve">Figure 4: Elevated glucocorticoids result in elevated fatty acid and </w:t>
-      </w:r>
-      <w:proofErr w:type="spellStart"/>
+        <w:t>Figure 4: Elevated glucocorticoids result in elevated fatty acid and tr</w:t>
+      </w:r>
+      <w:ins w:id="43" w:author="Innocence Harvey" w:date="2015-02-26T17:46:00Z">
+        <w:r>
+          <w:rPr>
+            <w:b/>
+          </w:rPr>
+          <w:t>i</w:t>
+        </w:r>
+      </w:ins>
+      <w:del w:id="44" w:author="Innocence Harvey" w:date="2015-02-26T17:46:00Z">
+        <w:r>
+          <w:rPr>
+            <w:b/>
+          </w:rPr>
+          <w:delText>y</w:delText>
+        </w:r>
+      </w:del>
       <w:r>
         <w:rPr>
           <w:b/>
         </w:rPr>
-        <w:t>tryglyceride</w:t>
-      </w:r>
-      <w:proofErr w:type="spellEnd"/>
+        <w:t>glyceride synthesis genes.</w:t>
+      </w:r>
+      <w:r>
+        <w:t xml:space="preserve">  A) Fatty acid synthesis genes in </w:t>
+      </w:r>
+      <w:proofErr w:type="gramStart"/>
+      <w:r>
+        <w:t>Cushing’s</w:t>
+      </w:r>
+      <w:proofErr w:type="gramEnd"/>
+      <w:r>
+        <w:t xml:space="preserve"> and control patients. B) Fatty acid </w:t>
+      </w:r>
+      <w:proofErr w:type="spellStart"/>
+      <w:r>
+        <w:t>desaturases</w:t>
+      </w:r>
+      <w:proofErr w:type="spellEnd"/>
+      <w:r>
+        <w:t xml:space="preserve"> in Cushing’s patients.</w:t>
+      </w:r>
+      <w:r>
+        <w:t xml:space="preserve"> C) Triglyceride synthesis genes.</w:t>
+      </w:r>
+      <w:r>
+        <w:t xml:space="preserve"> </w:t>
+      </w:r>
+      <w:r>
+        <w:t xml:space="preserve">D) Lipolysis genes. E) Steroid biogenesis genes.  </w:t>
+      </w:r>
+      <w:proofErr w:type="gramStart"/>
+      <w:r>
+        <w:t>D)  Evaluation</w:t>
+      </w:r>
+      <w:proofErr w:type="gramEnd"/>
+      <w:r>
+        <w:t xml:space="preserve"> of </w:t>
+      </w:r>
+      <w:proofErr w:type="spellStart"/>
+      <w:r>
+        <w:t>lipogenic</w:t>
+      </w:r>
+      <w:proofErr w:type="spellEnd"/>
+      <w:r>
+        <w:t xml:space="preserve"> genes in mouse subcutaneous adipose tissue.</w:t>
+      </w:r>
+      <w:r>
+        <w:t xml:space="preserve">  Asterisks indicate q&lt;0.05.</w:t>
+      </w:r>
+    </w:p>
+    <w:p/>
+    <w:p>
       <w:r>
         <w:rPr>
           <w:b/>
         </w:rPr>
-        <w:t xml:space="preserve"> synthesis genes.</w:t>
-      </w:r>
-      <w:r>
-        <w:t xml:space="preserve">  A) Fatty acid synthesis genes in </w:t>
+        <w:t xml:space="preserve">Figure 5:  Glycolysis and glucose oxidation genes are </w:t>
+      </w:r>
+      <w:proofErr w:type="spellStart"/>
+      <w:r>
+        <w:rPr>
+          <w:b/>
+        </w:rPr>
+        <w:t>upregulated</w:t>
+      </w:r>
+      <w:proofErr w:type="spellEnd"/>
+      <w:r>
+        <w:rPr>
+          <w:b/>
+        </w:rPr>
+        <w:t xml:space="preserve"> with ele</w:t>
+      </w:r>
+      <w:ins w:id="45" w:author="Innocence Harvey" w:date="2015-02-26T17:46:00Z">
+        <w:r>
+          <w:rPr>
+            <w:b/>
+          </w:rPr>
+          <w:t>v</w:t>
+        </w:r>
+      </w:ins>
+      <w:r>
+        <w:rPr>
+          <w:b/>
+        </w:rPr>
+        <w:t>ated glucocorticoids.</w:t>
+      </w:r>
+      <w:r>
+        <w:t xml:space="preserve">  </w:t>
       </w:r>
       <w:proofErr w:type="gramStart"/>
       <w:r>
-        <w:t>Cushing’s</w:t>
+        <w:t xml:space="preserve">Schematic of </w:t>
+      </w:r>
+      <w:r>
+        <w:t xml:space="preserve">A) </w:t>
+      </w:r>
+      <w:r>
+        <w:t xml:space="preserve">glycolysis and </w:t>
+      </w:r>
+      <w:r>
+        <w:t xml:space="preserve">B) </w:t>
+      </w:r>
+      <w:r>
+        <w:t>th</w:t>
+      </w:r>
+      <w:r>
+        <w:t xml:space="preserve">e </w:t>
+      </w:r>
+      <w:r>
+        <w:t>TCA cycle, colored by gene expression changes in subcutaneous adipose tissue from Cushing’s subjects.</w:t>
       </w:r>
       <w:proofErr w:type="gramEnd"/>
       <w:r>
-        <w:t xml:space="preserve"> and control patients. B) Fatty acid </w:t>
-      </w:r>
-      <w:proofErr w:type="spellStart"/>
-      <w:r>
-        <w:t>desaturases</w:t>
-      </w:r>
-      <w:proofErr w:type="spellEnd"/>
-      <w:r>
-        <w:t xml:space="preserve"> in Cushing’s patients.</w:t>
-      </w:r>
-      <w:r>
-        <w:t xml:space="preserve"> C) Triglyceride synthesis genes.</w:t>
-      </w:r>
-      <w:r>
-        <w:t xml:space="preserve"> </w:t>
-      </w:r>
-      <w:r>
-        <w:t xml:space="preserve">D) Lipolysis genes. E) Steroid biogenesis genes.  </w:t>
-      </w:r>
+        <w:t xml:space="preserve">  B) </w:t>
+      </w:r>
+      <w:proofErr w:type="spellStart"/>
       <w:proofErr w:type="gramStart"/>
       <w:r>
-        <w:t>D)  Evaluation</w:t>
-      </w:r>
+        <w:t>qPCR</w:t>
+      </w:r>
+      <w:proofErr w:type="spellEnd"/>
       <w:proofErr w:type="gramEnd"/>
       <w:r>
-        <w:t xml:space="preserve"> of </w:t>
-      </w:r>
-      <w:proofErr w:type="spellStart"/>
-      <w:r>
-        <w:t>lipogenic</w:t>
-      </w:r>
-      <w:proofErr w:type="spellEnd"/>
-      <w:r>
-        <w:t xml:space="preserve"> genes in mouse subcutaneous adipose tissue.</w:t>
-      </w:r>
-      <w:r>
-        <w:t xml:space="preserve">  Asterisks indicate q&lt;0.05.</w:t>
+        <w:t xml:space="preserve"> analysis of selected glucose oxidation genes from mouse subcutaneous adipose tissue after 12 weeks of dexamethasone treatment.  Asterisks indicate q&lt;0.05.</w:t>
       </w:r>
     </w:p>
     <w:p/>
@@ -8522,95 +8633,18 @@
       <w:r>
         <w:rPr>
           <w:b/>
-        </w:rPr>
-        <w:t xml:space="preserve">Figure 5:  Glycolysis and glucose oxidation genes are </w:t>
-      </w:r>
-      <w:proofErr w:type="spellStart"/>
-      <w:r>
-        <w:rPr>
-          <w:b/>
-        </w:rPr>
-        <w:t>upregulated</w:t>
-      </w:r>
-      <w:proofErr w:type="spellEnd"/>
-      <w:r>
-        <w:rPr>
-          <w:b/>
-        </w:rPr>
-        <w:t xml:space="preserve"> with </w:t>
-      </w:r>
-      <w:proofErr w:type="spellStart"/>
-      <w:r>
-        <w:rPr>
-          <w:b/>
-        </w:rPr>
-        <w:t>eleated</w:t>
-      </w:r>
-      <w:proofErr w:type="spellEnd"/>
-      <w:r>
-        <w:rPr>
-          <w:b/>
-        </w:rPr>
-        <w:t xml:space="preserve"> glucocorticoids.</w:t>
-      </w:r>
-      <w:r>
-        <w:t xml:space="preserve">  </w:t>
-      </w:r>
-      <w:proofErr w:type="gramStart"/>
-      <w:r>
-        <w:t xml:space="preserve">Schematic of </w:t>
-      </w:r>
-      <w:r>
-        <w:t xml:space="preserve">A) </w:t>
-      </w:r>
-      <w:r>
-        <w:t xml:space="preserve">glycolysis and </w:t>
-      </w:r>
-      <w:r>
-        <w:t xml:space="preserve">B) </w:t>
-      </w:r>
-      <w:r>
-        <w:t>th</w:t>
-      </w:r>
-      <w:r>
-        <w:t xml:space="preserve">e </w:t>
-      </w:r>
-      <w:r>
-        <w:t>TCA cycle, colored by gene expression changes in subcutaneous adipose tissue from Cushing’s subjects.</w:t>
-      </w:r>
-      <w:proofErr w:type="gramEnd"/>
-      <w:r>
-        <w:t xml:space="preserve">  B) </w:t>
-      </w:r>
-      <w:proofErr w:type="spellStart"/>
-      <w:proofErr w:type="gramStart"/>
-      <w:r>
-        <w:t>qPCR</w:t>
-      </w:r>
-      <w:proofErr w:type="spellEnd"/>
-      <w:proofErr w:type="gramEnd"/>
-      <w:r>
-        <w:t xml:space="preserve"> analysis of selected glucose oxidation genes from mouse subcutaneous adipose tissue after 12 weeks of dexamethasone treatment.  Asterisks indicate q&lt;0.05.</w:t>
-      </w:r>
-    </w:p>
-    <w:p/>
-    <w:p>
-      <w:commentRangeStart w:id="41"/>
-      <w:r>
-        <w:rPr>
-          <w:b/>
-          <w:rPrChange w:id="42" w:author="Innocence Harvey" w:date="2015-02-26T14:13:00Z">
+          <w:rPrChange w:id="46" w:author="Innocence Harvey" w:date="2015-02-26T14:13:00Z">
             <w:rPr/>
           </w:rPrChange>
         </w:rPr>
         <w:t>Figure 6:</w:t>
       </w:r>
-      <w:ins w:id="43" w:author="Innocence Harvey" w:date="2015-02-26T14:12:00Z">
+      <w:ins w:id="47" w:author="Innocence Harvey" w:date="2015-02-26T14:12:00Z">
         <w:r>
           <w:t xml:space="preserve"> </w:t>
         </w:r>
       </w:ins>
-      <w:ins w:id="44" w:author="Innocence Harvey" w:date="2015-02-26T17:38:00Z">
+      <w:ins w:id="48" w:author="Innocence Harvey" w:date="2015-02-26T17:38:00Z">
         <w:r>
           <w:rPr>
             <w:b/>
@@ -8618,7 +8652,7 @@
           <w:t>Increased glucocorticoids are associated with increased protein degradation and decreased strength</w:t>
         </w:r>
       </w:ins>
-      <w:ins w:id="45" w:author="Innocence Harvey" w:date="2015-02-26T14:13:00Z">
+      <w:ins w:id="49" w:author="Innocence Harvey" w:date="2015-02-26T14:13:00Z">
         <w:r>
           <w:rPr>
             <w:b/>
@@ -8629,42 +8663,42 @@
           <w:t xml:space="preserve">A) Mouse grip </w:t>
         </w:r>
       </w:ins>
-      <w:ins w:id="46" w:author="Innocence Harvey" w:date="2015-02-26T14:14:00Z">
+      <w:ins w:id="50" w:author="Innocence Harvey" w:date="2015-02-26T14:14:00Z">
         <w:r>
           <w:t>strength (N)</w:t>
         </w:r>
       </w:ins>
-      <w:ins w:id="47" w:author="Innocence Harvey" w:date="2015-02-26T14:13:00Z">
+      <w:ins w:id="51" w:author="Innocence Harvey" w:date="2015-02-26T14:13:00Z">
         <w:r>
           <w:t xml:space="preserve"> </w:t>
-        </w:r>
-      </w:ins>
-      <w:ins w:id="48" w:author="Innocence Harvey" w:date="2015-02-26T14:15:00Z">
-        <w:r>
-          <w:t>assessed</w:t>
-        </w:r>
-      </w:ins>
-      <w:ins w:id="49" w:author="Innocence Harvey" w:date="2015-02-26T14:14:00Z">
-        <w:r>
-          <w:t xml:space="preserve"> at baseline</w:t>
-        </w:r>
-      </w:ins>
-      <w:ins w:id="50" w:author="Innocence Harvey" w:date="2015-02-26T14:15:00Z">
-        <w:r>
-          <w:t xml:space="preserve">, 4, 8 and 12 weeks of </w:t>
-        </w:r>
-      </w:ins>
-      <w:ins w:id="51" w:author="Innocence Harvey" w:date="2015-02-26T14:17:00Z">
-        <w:r>
-          <w:t xml:space="preserve">dexamethasone </w:t>
         </w:r>
       </w:ins>
       <w:ins w:id="52" w:author="Innocence Harvey" w:date="2015-02-26T14:15:00Z">
         <w:r>
+          <w:t>assessed</w:t>
+        </w:r>
+      </w:ins>
+      <w:ins w:id="53" w:author="Innocence Harvey" w:date="2015-02-26T14:14:00Z">
+        <w:r>
+          <w:t xml:space="preserve"> at baseline</w:t>
+        </w:r>
+      </w:ins>
+      <w:ins w:id="54" w:author="Innocence Harvey" w:date="2015-02-26T14:15:00Z">
+        <w:r>
+          <w:t xml:space="preserve">, 4, 8 and 12 weeks of </w:t>
+        </w:r>
+      </w:ins>
+      <w:ins w:id="55" w:author="Innocence Harvey" w:date="2015-02-26T14:17:00Z">
+        <w:r>
+          <w:t xml:space="preserve">dexamethasone </w:t>
+        </w:r>
+      </w:ins>
+      <w:ins w:id="56" w:author="Innocence Harvey" w:date="2015-02-26T14:15:00Z">
+        <w:r>
           <w:t>treatment</w:t>
         </w:r>
       </w:ins>
-      <w:ins w:id="53" w:author="Innocence Harvey" w:date="2015-02-26T14:16:00Z">
+      <w:ins w:id="57" w:author="Innocence Harvey" w:date="2015-02-26T14:16:00Z">
         <w:r>
           <w:t xml:space="preserve">. </w:t>
         </w:r>
@@ -8678,52 +8712,52 @@
         <w:proofErr w:type="spellEnd"/>
         <w:r>
           <w:t xml:space="preserve"> </w:t>
-        </w:r>
-      </w:ins>
-      <w:ins w:id="54" w:author="Innocence Harvey" w:date="2015-02-26T14:18:00Z">
-        <w:r>
-          <w:t xml:space="preserve">(B) </w:t>
-        </w:r>
-      </w:ins>
-      <w:ins w:id="55" w:author="Innocence Harvey" w:date="2015-02-26T14:16:00Z">
-        <w:r>
-          <w:t xml:space="preserve">and </w:t>
-        </w:r>
-        <w:proofErr w:type="spellStart"/>
-        <w:r>
-          <w:t>proteasomal</w:t>
-        </w:r>
-        <w:proofErr w:type="spellEnd"/>
-        <w:r>
-          <w:t xml:space="preserve"> </w:t>
-        </w:r>
-      </w:ins>
-      <w:ins w:id="56" w:author="Innocence Harvey" w:date="2015-02-26T14:18:00Z">
-        <w:r>
-          <w:t xml:space="preserve">(C) </w:t>
-        </w:r>
-      </w:ins>
-      <w:ins w:id="57" w:author="Innocence Harvey" w:date="2015-02-26T14:20:00Z">
-        <w:r>
-          <w:t xml:space="preserve">transcript </w:t>
         </w:r>
       </w:ins>
       <w:ins w:id="58" w:author="Innocence Harvey" w:date="2015-02-26T14:18:00Z">
         <w:r>
-          <w:t>expression changes</w:t>
+          <w:t xml:space="preserve">(B) </w:t>
         </w:r>
       </w:ins>
       <w:ins w:id="59" w:author="Innocence Harvey" w:date="2015-02-26T14:16:00Z">
         <w:r>
+          <w:t xml:space="preserve">and </w:t>
+        </w:r>
+        <w:proofErr w:type="spellStart"/>
+        <w:r>
+          <w:t>proteasomal</w:t>
+        </w:r>
+        <w:proofErr w:type="spellEnd"/>
+        <w:r>
           <w:t xml:space="preserve"> </w:t>
         </w:r>
       </w:ins>
-      <w:ins w:id="60" w:author="Innocence Harvey" w:date="2015-02-26T14:17:00Z">
+      <w:ins w:id="60" w:author="Innocence Harvey" w:date="2015-02-26T14:18:00Z">
+        <w:r>
+          <w:t xml:space="preserve">(C) </w:t>
+        </w:r>
+      </w:ins>
+      <w:ins w:id="61" w:author="Innocence Harvey" w:date="2015-02-26T14:20:00Z">
+        <w:r>
+          <w:t xml:space="preserve">transcript </w:t>
+        </w:r>
+      </w:ins>
+      <w:ins w:id="62" w:author="Innocence Harvey" w:date="2015-02-26T14:18:00Z">
+        <w:r>
+          <w:t>expression changes</w:t>
+        </w:r>
+      </w:ins>
+      <w:ins w:id="63" w:author="Innocence Harvey" w:date="2015-02-26T14:16:00Z">
+        <w:r>
+          <w:t xml:space="preserve"> </w:t>
+        </w:r>
+      </w:ins>
+      <w:ins w:id="64" w:author="Innocence Harvey" w:date="2015-02-26T14:17:00Z">
         <w:r>
           <w:t>in mice following 1 week of dexamethasone treatment.</w:t>
         </w:r>
       </w:ins>
-      <w:ins w:id="61" w:author="Innocence Harvey" w:date="2015-02-26T14:19:00Z">
+      <w:ins w:id="65" w:author="Innocence Harvey" w:date="2015-02-26T14:19:00Z">
         <w:r>
           <w:t xml:space="preserve"> </w:t>
         </w:r>
@@ -8733,52 +8767,52 @@
         </w:r>
       </w:ins>
       <w:proofErr w:type="spellEnd"/>
-      <w:ins w:id="62" w:author="Innocence Harvey" w:date="2015-02-26T16:42:00Z">
+      <w:ins w:id="66" w:author="Innocence Harvey" w:date="2015-02-26T16:42:00Z">
         <w:r>
           <w:t xml:space="preserve"> </w:t>
         </w:r>
       </w:ins>
-      <w:ins w:id="63" w:author="Innocence Harvey" w:date="2015-02-26T17:26:00Z">
+      <w:ins w:id="67" w:author="Innocence Harvey" w:date="2015-02-26T17:26:00Z">
         <w:r>
           <w:t>(</w:t>
         </w:r>
       </w:ins>
-      <w:ins w:id="64" w:author="Innocence Harvey" w:date="2015-02-26T16:42:00Z">
+      <w:ins w:id="68" w:author="Innocence Harvey" w:date="2015-02-26T16:42:00Z">
         <w:r>
           <w:t xml:space="preserve">D) and </w:t>
         </w:r>
       </w:ins>
-      <w:ins w:id="65" w:author="Innocence Harvey" w:date="2015-02-26T16:43:00Z">
+      <w:ins w:id="69" w:author="Innocence Harvey" w:date="2015-02-26T16:43:00Z">
         <w:r>
           <w:t xml:space="preserve">protein catabolism </w:t>
         </w:r>
       </w:ins>
-      <w:ins w:id="66" w:author="Innocence Harvey" w:date="2015-02-26T17:26:00Z">
+      <w:ins w:id="70" w:author="Innocence Harvey" w:date="2015-02-26T17:26:00Z">
         <w:r>
           <w:t>(</w:t>
         </w:r>
       </w:ins>
-      <w:ins w:id="67" w:author="Innocence Harvey" w:date="2015-02-26T16:42:00Z">
+      <w:ins w:id="71" w:author="Innocence Harvey" w:date="2015-02-26T16:42:00Z">
         <w:r>
           <w:t>E)</w:t>
         </w:r>
       </w:ins>
-      <w:ins w:id="68" w:author="Innocence Harvey" w:date="2015-02-26T14:19:00Z">
+      <w:ins w:id="72" w:author="Innocence Harvey" w:date="2015-02-26T14:19:00Z">
         <w:r>
           <w:t xml:space="preserve"> </w:t>
         </w:r>
       </w:ins>
-      <w:ins w:id="69" w:author="Innocence Harvey" w:date="2015-02-26T14:20:00Z">
+      <w:ins w:id="73" w:author="Innocence Harvey" w:date="2015-02-26T14:20:00Z">
         <w:r>
           <w:t xml:space="preserve">transcript </w:t>
         </w:r>
       </w:ins>
-      <w:ins w:id="70" w:author="Innocence Harvey" w:date="2015-02-26T14:19:00Z">
+      <w:ins w:id="74" w:author="Innocence Harvey" w:date="2015-02-26T14:19:00Z">
         <w:r>
           <w:t xml:space="preserve">expression changes in </w:t>
         </w:r>
       </w:ins>
-      <w:ins w:id="71" w:author="Innocence Harvey" w:date="2015-02-26T14:20:00Z">
+      <w:ins w:id="75" w:author="Innocence Harvey" w:date="2015-02-26T14:20:00Z">
         <w:r>
           <w:t>adipose tissue fro</w:t>
         </w:r>
@@ -8789,7 +8823,7 @@
           <w:t xml:space="preserve">. </w:t>
         </w:r>
       </w:ins>
-      <w:ins w:id="72" w:author="Innocence Harvey" w:date="2015-02-26T16:43:00Z">
+      <w:ins w:id="76" w:author="Innocence Harvey" w:date="2015-02-26T16:43:00Z">
         <w:r>
           <w:t xml:space="preserve">F) </w:t>
         </w:r>
@@ -8800,30 +8834,30 @@
         <w:proofErr w:type="spellEnd"/>
         <w:r>
           <w:t xml:space="preserve"> of </w:t>
-        </w:r>
-      </w:ins>
-      <w:ins w:id="73" w:author="Innocence Harvey" w:date="2015-02-26T16:44:00Z">
-        <w:r>
-          <w:t xml:space="preserve">differentially expressed </w:t>
-        </w:r>
-      </w:ins>
-      <w:ins w:id="74" w:author="Innocence Harvey" w:date="2015-02-26T16:43:00Z">
-        <w:r>
-          <w:t>ribosomal transcripts</w:t>
-        </w:r>
-      </w:ins>
-      <w:ins w:id="75" w:author="Innocence Harvey" w:date="2015-02-26T16:44:00Z">
-        <w:r>
-          <w:t xml:space="preserve"> in Cushing</w:t>
-        </w:r>
-      </w:ins>
-      <w:ins w:id="76" w:author="Innocence Harvey" w:date="2015-02-26T16:46:00Z">
-        <w:r>
-          <w:t>’s and control</w:t>
         </w:r>
       </w:ins>
       <w:ins w:id="77" w:author="Innocence Harvey" w:date="2015-02-26T16:44:00Z">
         <w:r>
+          <w:t xml:space="preserve">differentially expressed </w:t>
+        </w:r>
+      </w:ins>
+      <w:ins w:id="78" w:author="Innocence Harvey" w:date="2015-02-26T16:43:00Z">
+        <w:r>
+          <w:t>ribosomal transcripts</w:t>
+        </w:r>
+      </w:ins>
+      <w:ins w:id="79" w:author="Innocence Harvey" w:date="2015-02-26T16:44:00Z">
+        <w:r>
+          <w:t xml:space="preserve"> in Cushing</w:t>
+        </w:r>
+      </w:ins>
+      <w:ins w:id="80" w:author="Innocence Harvey" w:date="2015-02-26T16:46:00Z">
+        <w:r>
+          <w:t>’s and control</w:t>
+        </w:r>
+      </w:ins>
+      <w:ins w:id="81" w:author="Innocence Harvey" w:date="2015-02-26T16:44:00Z">
+        <w:r>
           <w:t xml:space="preserve"> subjects</w:t>
         </w:r>
         <w:r>
@@ -8836,14 +8870,14 @@
       <w:r>
         <w:rPr>
           <w:b/>
-          <w:rPrChange w:id="78" w:author="Innocence Harvey" w:date="2015-02-26T16:45:00Z">
+          <w:rPrChange w:id="82" w:author="Innocence Harvey" w:date="2015-02-26T16:45:00Z">
             <w:rPr/>
           </w:rPrChange>
         </w:rPr>
         <w:lastRenderedPageBreak/>
         <w:t>Figure 7:</w:t>
       </w:r>
-      <w:ins w:id="79" w:author="Innocence Harvey" w:date="2015-02-26T16:47:00Z">
+      <w:ins w:id="83" w:author="Innocence Harvey" w:date="2015-02-26T16:47:00Z">
         <w:r>
           <w:rPr>
             <w:b/>
@@ -8851,7 +8885,7 @@
           <w:t xml:space="preserve"> </w:t>
         </w:r>
       </w:ins>
-      <w:ins w:id="80" w:author="Innocence Harvey" w:date="2015-02-26T17:35:00Z">
+      <w:ins w:id="84" w:author="Innocence Harvey" w:date="2015-02-26T17:35:00Z">
         <w:r>
           <w:rPr>
             <w:b/>
@@ -8859,7 +8893,7 @@
           <w:t xml:space="preserve">Expression </w:t>
         </w:r>
       </w:ins>
-      <w:ins w:id="81" w:author="Innocence Harvey" w:date="2015-02-26T16:48:00Z">
+      <w:ins w:id="85" w:author="Innocence Harvey" w:date="2015-02-26T16:48:00Z">
         <w:r>
           <w:rPr>
             <w:b/>
@@ -8867,7 +8901,7 @@
           <w:t>of insulin signaling</w:t>
         </w:r>
       </w:ins>
-      <w:ins w:id="82" w:author="Innocence Harvey" w:date="2015-02-26T16:49:00Z">
+      <w:ins w:id="86" w:author="Innocence Harvey" w:date="2015-02-26T16:49:00Z">
         <w:r>
           <w:rPr>
             <w:b/>
@@ -8875,7 +8909,7 @@
           <w:t xml:space="preserve"> transcripts</w:t>
         </w:r>
       </w:ins>
-      <w:ins w:id="83" w:author="Innocence Harvey" w:date="2015-02-26T16:48:00Z">
+      <w:ins w:id="87" w:author="Innocence Harvey" w:date="2015-02-26T16:48:00Z">
         <w:r>
           <w:rPr>
             <w:b/>
@@ -8897,7 +8931,7 @@
           <w:t xml:space="preserve"> and </w:t>
         </w:r>
       </w:ins>
-      <w:ins w:id="84" w:author="Innocence Harvey" w:date="2015-02-26T16:49:00Z">
+      <w:ins w:id="88" w:author="Innocence Harvey" w:date="2015-02-26T16:49:00Z">
         <w:r>
           <w:rPr>
             <w:b/>
@@ -8905,7 +8939,7 @@
           <w:t xml:space="preserve">inflammatory transcripts in </w:t>
         </w:r>
       </w:ins>
-      <w:ins w:id="85" w:author="Innocence Harvey" w:date="2015-02-26T17:36:00Z">
+      <w:ins w:id="89" w:author="Innocence Harvey" w:date="2015-02-26T17:36:00Z">
         <w:r>
           <w:rPr>
             <w:b/>
@@ -8913,7 +8947,7 @@
           <w:t>control vs. Cushing’s</w:t>
         </w:r>
       </w:ins>
-      <w:ins w:id="86" w:author="Innocence Harvey" w:date="2015-02-26T16:49:00Z">
+      <w:ins w:id="90" w:author="Innocence Harvey" w:date="2015-02-26T16:49:00Z">
         <w:r>
           <w:rPr>
             <w:b/>
@@ -8927,7 +8961,7 @@
           <w:t>.</w:t>
         </w:r>
       </w:ins>
-      <w:ins w:id="87" w:author="Innocence Harvey" w:date="2015-02-26T16:50:00Z">
+      <w:ins w:id="91" w:author="Innocence Harvey" w:date="2015-02-26T16:50:00Z">
         <w:r>
           <w:rPr>
             <w:b/>
@@ -8938,33 +8972,33 @@
           <w:t xml:space="preserve">A) Insulin </w:t>
         </w:r>
       </w:ins>
-      <w:ins w:id="88" w:author="Innocence Harvey" w:date="2015-02-26T16:51:00Z">
+      <w:ins w:id="92" w:author="Innocence Harvey" w:date="2015-02-26T16:51:00Z">
         <w:r>
           <w:t>signaling</w:t>
         </w:r>
       </w:ins>
-      <w:ins w:id="89" w:author="Innocence Harvey" w:date="2015-02-26T16:50:00Z">
+      <w:ins w:id="93" w:author="Innocence Harvey" w:date="2015-02-26T16:50:00Z">
         <w:r>
           <w:t xml:space="preserve"> </w:t>
         </w:r>
       </w:ins>
-      <w:ins w:id="90" w:author="Innocence Harvey" w:date="2015-02-26T16:51:00Z">
+      <w:ins w:id="94" w:author="Innocence Harvey" w:date="2015-02-26T16:51:00Z">
         <w:r>
           <w:t>transcript expression</w:t>
         </w:r>
       </w:ins>
-      <w:ins w:id="91" w:author="Innocence Harvey" w:date="2015-02-26T16:53:00Z">
+      <w:ins w:id="95" w:author="Innocence Harvey" w:date="2015-02-26T16:53:00Z">
         <w:r>
           <w:t xml:space="preserve"> levels</w:t>
         </w:r>
       </w:ins>
-      <w:ins w:id="92" w:author="Innocence Harvey" w:date="2015-02-26T16:51:00Z">
+      <w:ins w:id="96" w:author="Innocence Harvey" w:date="2015-02-26T16:51:00Z">
         <w:r>
           <w:t xml:space="preserve">. B) </w:t>
         </w:r>
       </w:ins>
       <w:proofErr w:type="spellStart"/>
-      <w:ins w:id="93" w:author="Innocence Harvey" w:date="2015-02-26T16:52:00Z">
+      <w:ins w:id="97" w:author="Innocence Harvey" w:date="2015-02-26T16:52:00Z">
         <w:r>
           <w:t>Ceramide</w:t>
         </w:r>
@@ -8979,13 +9013,13 @@
       <w:r>
         <w:rPr>
           <w:b/>
-          <w:rPrChange w:id="94" w:author="Innocence Harvey" w:date="2015-02-26T17:19:00Z">
+          <w:rPrChange w:id="98" w:author="Innocence Harvey" w:date="2015-02-26T17:19:00Z">
             <w:rPr/>
           </w:rPrChange>
         </w:rPr>
         <w:t>Figure 8:</w:t>
       </w:r>
-      <w:ins w:id="95" w:author="Innocence Harvey" w:date="2015-02-26T17:20:00Z">
+      <w:ins w:id="99" w:author="Innocence Harvey" w:date="2015-02-26T17:20:00Z">
         <w:r>
           <w:rPr>
             <w:b/>
@@ -8993,7 +9027,7 @@
           <w:t xml:space="preserve">  </w:t>
         </w:r>
       </w:ins>
-      <w:ins w:id="96" w:author="Innocence Harvey" w:date="2015-02-26T17:22:00Z">
+      <w:ins w:id="100" w:author="Innocence Harvey" w:date="2015-02-26T17:22:00Z">
         <w:r>
           <w:rPr>
             <w:b/>
@@ -9001,7 +9035,7 @@
           <w:t xml:space="preserve">Transcript expression changes </w:t>
         </w:r>
       </w:ins>
-      <w:ins w:id="97" w:author="Innocence Harvey" w:date="2015-02-26T17:32:00Z">
+      <w:ins w:id="101" w:author="Innocence Harvey" w:date="2015-02-26T17:32:00Z">
         <w:r>
           <w:rPr>
             <w:b/>
@@ -9009,7 +9043,7 @@
           <w:t>in</w:t>
         </w:r>
       </w:ins>
-      <w:ins w:id="98" w:author="Innocence Harvey" w:date="2015-02-26T17:22:00Z">
+      <w:ins w:id="102" w:author="Innocence Harvey" w:date="2015-02-26T17:22:00Z">
         <w:r>
           <w:rPr>
             <w:b/>
@@ -9017,7 +9051,7 @@
           <w:t xml:space="preserve"> Cushing’s</w:t>
         </w:r>
       </w:ins>
-      <w:ins w:id="99" w:author="Innocence Harvey" w:date="2015-02-26T17:32:00Z">
+      <w:ins w:id="103" w:author="Innocence Harvey" w:date="2015-02-26T17:32:00Z">
         <w:r>
           <w:rPr>
             <w:b/>
@@ -9025,7 +9059,7 @@
           <w:t xml:space="preserve"> are less robust</w:t>
         </w:r>
       </w:ins>
-      <w:ins w:id="100" w:author="Innocence Harvey" w:date="2015-02-26T17:22:00Z">
+      <w:ins w:id="104" w:author="Innocence Harvey" w:date="2015-02-26T17:22:00Z">
         <w:r>
           <w:rPr>
             <w:b/>
@@ -9033,7 +9067,7 @@
           <w:t xml:space="preserve"> after adjusting for obesity</w:t>
         </w:r>
       </w:ins>
-      <w:ins w:id="101" w:author="Innocence Harvey" w:date="2015-02-26T17:23:00Z">
+      <w:ins w:id="105" w:author="Innocence Harvey" w:date="2015-02-26T17:23:00Z">
         <w:r>
           <w:rPr>
             <w:b/>
@@ -9041,84 +9075,76 @@
           <w:t xml:space="preserve">. </w:t>
         </w:r>
       </w:ins>
-      <w:ins w:id="102" w:author="Innocence Harvey" w:date="2015-02-26T17:24:00Z">
+      <w:ins w:id="106" w:author="Innocence Harvey" w:date="2015-02-26T17:24:00Z">
         <w:r>
           <w:t xml:space="preserve">Differentially expressed FASN </w:t>
         </w:r>
       </w:ins>
-      <w:ins w:id="103" w:author="Innocence Harvey" w:date="2015-02-26T17:25:00Z">
+      <w:ins w:id="107" w:author="Innocence Harvey" w:date="2015-02-26T17:25:00Z">
         <w:r>
           <w:t>(</w:t>
         </w:r>
       </w:ins>
-      <w:ins w:id="104" w:author="Innocence Harvey" w:date="2015-02-26T17:23:00Z">
+      <w:ins w:id="108" w:author="Innocence Harvey" w:date="2015-02-26T17:23:00Z">
         <w:r>
           <w:t xml:space="preserve">A), </w:t>
         </w:r>
       </w:ins>
-      <w:ins w:id="105" w:author="Innocence Harvey" w:date="2015-02-26T17:25:00Z">
+      <w:ins w:id="109" w:author="Innocence Harvey" w:date="2015-02-26T17:25:00Z">
         <w:r>
           <w:t>PSMD8 (B)</w:t>
         </w:r>
       </w:ins>
-      <w:ins w:id="106" w:author="Innocence Harvey" w:date="2015-02-26T17:26:00Z">
+      <w:ins w:id="110" w:author="Innocence Harvey" w:date="2015-02-26T17:26:00Z">
         <w:r>
           <w:t>, IDH1</w:t>
         </w:r>
       </w:ins>
-      <w:ins w:id="107" w:author="Innocence Harvey" w:date="2015-02-26T17:29:00Z">
+      <w:ins w:id="111" w:author="Innocence Harvey" w:date="2015-02-26T17:29:00Z">
         <w:r>
           <w:t xml:space="preserve"> (C)</w:t>
-        </w:r>
-      </w:ins>
-      <w:ins w:id="108" w:author="Innocence Harvey" w:date="2015-02-26T17:27:00Z">
-        <w:r>
-          <w:t xml:space="preserve">, and </w:t>
-        </w:r>
-        <w:proofErr w:type="spellStart"/>
-        <w:r>
-          <w:t>lysosomal</w:t>
-        </w:r>
-        <w:proofErr w:type="spellEnd"/>
-        <w:r>
-          <w:t xml:space="preserve"> </w:t>
-        </w:r>
-      </w:ins>
-      <w:ins w:id="109" w:author="Innocence Harvey" w:date="2015-02-26T17:28:00Z">
-        <w:r>
-          <w:t xml:space="preserve">(D) </w:t>
-        </w:r>
-      </w:ins>
-      <w:ins w:id="110" w:author="Innocence Harvey" w:date="2015-02-26T17:27:00Z">
-        <w:r>
-          <w:t xml:space="preserve">transcripts in </w:t>
-        </w:r>
-      </w:ins>
-      <w:ins w:id="111" w:author="Innocence Harvey" w:date="2015-02-26T17:28:00Z">
-        <w:r>
-          <w:t xml:space="preserve">non-obese and obese </w:t>
         </w:r>
       </w:ins>
       <w:ins w:id="112" w:author="Innocence Harvey" w:date="2015-02-26T17:27:00Z">
         <w:r>
-          <w:t>Cushing</w:t>
+          <w:t xml:space="preserve">, and </w:t>
+        </w:r>
+        <w:proofErr w:type="spellStart"/>
+        <w:r>
+          <w:t>lysosomal</w:t>
+        </w:r>
+        <w:proofErr w:type="spellEnd"/>
+        <w:r>
+          <w:t xml:space="preserve"> </w:t>
         </w:r>
       </w:ins>
       <w:ins w:id="113" w:author="Innocence Harvey" w:date="2015-02-26T17:28:00Z">
         <w:r>
+          <w:t xml:space="preserve">(D) </w:t>
+        </w:r>
+      </w:ins>
+      <w:ins w:id="114" w:author="Innocence Harvey" w:date="2015-02-26T17:27:00Z">
+        <w:r>
+          <w:t xml:space="preserve">transcripts in </w:t>
+        </w:r>
+      </w:ins>
+      <w:ins w:id="115" w:author="Innocence Harvey" w:date="2015-02-26T17:28:00Z">
+        <w:r>
+          <w:t xml:space="preserve">non-obese and obese </w:t>
+        </w:r>
+      </w:ins>
+      <w:ins w:id="116" w:author="Innocence Harvey" w:date="2015-02-26T17:27:00Z">
+        <w:r>
+          <w:t>Cushing</w:t>
+        </w:r>
+      </w:ins>
+      <w:ins w:id="117" w:author="Innocence Harvey" w:date="2015-02-26T17:28:00Z">
+        <w:r>
           <w:t>’s subjects.</w:t>
         </w:r>
       </w:ins>
     </w:p>
-    <w:commentRangeEnd w:id="41"/>
-    <w:p>
-      <w:r>
-        <w:rPr>
-          <w:rStyle w:val="CommentReference"/>
-        </w:rPr>
-        <w:commentReference w:id="41"/>
-      </w:r>
-    </w:p>
+    <w:p/>
     <w:p>
       <w:r>
         <w:br w:type="page"/>
@@ -9376,7 +9402,7 @@
       </w:r>
     </w:p>
   </w:comment>
-  <w:comment w:id="9" w:author="Dave Bridges" w:date="2015-02-22T15:24:00Z" w:initials="DB">
+  <w:comment w:id="13" w:author="Dave Bridges" w:date="2015-02-25T18:18:00Z" w:initials="DB">
     <w:p>
       <w:pPr>
         <w:pStyle w:val="CommentText"/>
@@ -9388,11 +9414,11 @@
         <w:annotationRef/>
       </w:r>
       <w:r>
-        <w:t>Innocence we need references for this statement</w:t>
+        <w:t>Dave, we should compare these genes to known GR targets from Yu et al, TRANSFAC and the lung paper.</w:t>
       </w:r>
     </w:p>
   </w:comment>
-  <w:comment w:id="10" w:author="Dave Bridges" w:date="2015-02-25T18:18:00Z" w:initials="DB">
+  <w:comment w:id="14" w:author="Dave Bridges" w:date="2015-02-26T12:06:00Z" w:initials="DB">
     <w:p>
       <w:pPr>
         <w:pStyle w:val="CommentText"/>
@@ -9403,12 +9429,17 @@
         </w:rPr>
         <w:annotationRef/>
       </w:r>
-      <w:r>
-        <w:t>Dave, we should compare these genes to known GR targets from Yu et al, TRANSFAC and the lung paper.</w:t>
+      <w:proofErr w:type="spellStart"/>
+      <w:r>
+        <w:t>Irit</w:t>
+      </w:r>
+      <w:proofErr w:type="spellEnd"/>
+      <w:r>
+        <w:t xml:space="preserve"> I was downplaying this until we can measure glycogen levels in explants from fat and liver.  Maybe if we leave it in, we will get asked to do this on review.</w:t>
       </w:r>
     </w:p>
   </w:comment>
-  <w:comment w:id="11" w:author="Dave Bridges" w:date="2015-02-26T12:06:00Z" w:initials="DB">
+  <w:comment w:id="15" w:author="Dave Bridges" w:date="2015-02-26T12:38:00Z" w:initials="DB">
     <w:p>
       <w:pPr>
         <w:pStyle w:val="CommentText"/>
@@ -9419,17 +9450,12 @@
         </w:rPr>
         <w:annotationRef/>
       </w:r>
-      <w:proofErr w:type="spellStart"/>
-      <w:r>
-        <w:t>Irit</w:t>
-      </w:r>
-      <w:proofErr w:type="spellEnd"/>
-      <w:r>
-        <w:t xml:space="preserve"> I was downplaying this until we can measure glycogen levels in explants from fat and liver.  Maybe if we leave it in, we will get asked to do this on review.</w:t>
+      <w:r>
+        <w:t>Not really, its negative data, and seems like a waste of space where we can really only piss people off.</w:t>
       </w:r>
     </w:p>
   </w:comment>
-  <w:comment w:id="12" w:author="Dave Bridges" w:date="2015-02-26T12:38:00Z" w:initials="DB">
+  <w:comment w:id="16" w:author="Dave Bridges" w:date="2015-02-24T11:23:00Z" w:initials="DB">
     <w:p>
       <w:pPr>
         <w:pStyle w:val="CommentText"/>
@@ -9440,22 +9466,6 @@
         </w:rPr>
         <w:annotationRef/>
       </w:r>
-      <w:r>
-        <w:t>Not really, its negative data, and seems like a waste of space where we can really only piss people off.</w:t>
-      </w:r>
-    </w:p>
-  </w:comment>
-  <w:comment w:id="13" w:author="Dave Bridges" w:date="2015-02-24T11:23:00Z" w:initials="DB">
-    <w:p>
-      <w:pPr>
-        <w:pStyle w:val="CommentText"/>
-      </w:pPr>
-      <w:r>
-        <w:rPr>
-          <w:rStyle w:val="CommentReference"/>
-        </w:rPr>
-        <w:annotationRef/>
-      </w:r>
       <w:proofErr w:type="spellStart"/>
       <w:r>
         <w:t>Irit</w:t>
@@ -9479,22 +9489,6 @@
       <w:proofErr w:type="spellEnd"/>
       <w:r>
         <w:t xml:space="preserve"> in here somewhere.</w:t>
-      </w:r>
-    </w:p>
-  </w:comment>
-  <w:comment w:id="41" w:author="Dave Bridges" w:date="2015-02-25T18:23:00Z" w:initials="DB">
-    <w:p>
-      <w:pPr>
-        <w:pStyle w:val="CommentText"/>
-      </w:pPr>
-      <w:r>
-        <w:rPr>
-          <w:rStyle w:val="CommentReference"/>
-        </w:rPr>
-        <w:annotationRef/>
-      </w:r>
-      <w:r>
-        <w:t>Innocence please write these figure legends</w:t>
       </w:r>
     </w:p>
   </w:comment>
@@ -10748,7 +10742,7 @@
 </file>
 
 <file path=customXml/itemProps1.xml><?xml version="1.0" encoding="utf-8"?>
-<ds:datastoreItem xmlns:ds="http://schemas.openxmlformats.org/officeDocument/2006/customXml" ds:itemID="{D1E72F34-F159-B547-879E-47019B261356}">
+<ds:datastoreItem xmlns:ds="http://schemas.openxmlformats.org/officeDocument/2006/customXml" ds:itemID="{9F9759D7-39F9-1A4C-8BE4-E64FFE6CF352}">
   <ds:schemaRefs>
     <ds:schemaRef ds:uri="http://schemas.openxmlformats.org/officeDocument/2006/bibliography"/>
   </ds:schemaRefs>

</xml_diff>

<commit_message>
updated figure legends in manuscript
</commit_message>
<xml_diff>
--- a/manuscript/Cushing-Manuscript/manuscript.docx
+++ b/manuscript/Cushing-Manuscript/manuscript.docx
@@ -1035,7 +1035,44 @@
       </w:ins>
       <w:ins w:id="4" w:author="Innocence Harvey" w:date="2015-02-26T14:01:00Z">
         <w:r>
-          <w:t>All mice were on a normal chow diet.</w:t>
+          <w:t xml:space="preserve">All mice were </w:t>
+        </w:r>
+      </w:ins>
+      <w:ins w:id="5" w:author="Dave Bridges" w:date="2015-02-26T18:31:00Z">
+        <w:r>
+          <w:t xml:space="preserve">maintained </w:t>
+        </w:r>
+      </w:ins>
+      <w:ins w:id="6" w:author="Innocence Harvey" w:date="2015-02-26T14:01:00Z">
+        <w:r>
+          <w:t xml:space="preserve">on a </w:t>
+        </w:r>
+        <w:del w:id="7" w:author="Dave Bridges" w:date="2015-02-26T18:32:00Z">
+          <w:r>
+            <w:delText>normal chow</w:delText>
+          </w:r>
+        </w:del>
+      </w:ins>
+      <w:ins w:id="8" w:author="Dave Bridges" w:date="2015-02-26T18:32:00Z">
+        <w:r>
+          <w:t>standard rodent</w:t>
+        </w:r>
+      </w:ins>
+      <w:bookmarkStart w:id="9" w:name="_GoBack"/>
+      <w:bookmarkEnd w:id="9"/>
+      <w:ins w:id="10" w:author="Innocence Harvey" w:date="2015-02-26T14:01:00Z">
+        <w:r>
+          <w:t xml:space="preserve"> diet</w:t>
+        </w:r>
+      </w:ins>
+      <w:ins w:id="11" w:author="Dave Bridges" w:date="2015-02-26T18:32:00Z">
+        <w:r>
+          <w:t xml:space="preserve"> throughout the study</w:t>
+        </w:r>
+      </w:ins>
+      <w:ins w:id="12" w:author="Innocence Harvey" w:date="2015-02-26T14:01:00Z">
+        <w:r>
+          <w:t>.</w:t>
         </w:r>
       </w:ins>
     </w:p>
@@ -1212,11 +1249,11 @@
       <w:pPr>
         <w:pStyle w:val="Heading2"/>
       </w:pPr>
-      <w:commentRangeStart w:id="5"/>
+      <w:commentRangeStart w:id="13"/>
       <w:r>
         <w:t>Quantitative Real-Time PCR</w:t>
       </w:r>
-      <w:commentRangeEnd w:id="5"/>
+      <w:commentRangeEnd w:id="13"/>
       <w:r>
         <w:rPr>
           <w:rStyle w:val="CommentReference"/>
@@ -1225,7 +1262,7 @@
           <w:bCs w:val="0"/>
           <w:color w:val="auto"/>
         </w:rPr>
-        <w:commentReference w:id="5"/>
+        <w:commentReference w:id="13"/>
       </w:r>
     </w:p>
     <w:p/>
@@ -1908,16 +1945,16 @@
       <w:r>
         <w:t xml:space="preserve"> control patients is enriched in genes from gene ontology, KEGG, transcription factor or </w:t>
       </w:r>
-      <w:commentRangeStart w:id="6"/>
+      <w:commentRangeStart w:id="14"/>
       <w:r>
         <w:t xml:space="preserve">microRNA target gene sets. </w:t>
       </w:r>
-      <w:commentRangeEnd w:id="6"/>
+      <w:commentRangeEnd w:id="14"/>
       <w:r>
         <w:rPr>
           <w:rStyle w:val="CommentReference"/>
         </w:rPr>
-        <w:commentReference w:id="6"/>
+        <w:commentReference w:id="14"/>
       </w:r>
       <w:r>
         <w:t xml:space="preserve">The gene list was ranked based on t-statistics and the statistical significance of the enrichment score was determined by performing 1000 phenotype permutation. Other settings for GSEA were left </w:t>
@@ -1925,30 +1962,30 @@
       <w:r>
         <w:t>to the software defaults.  All code and raw data from this study are available through the Gene Expression Omnibus (</w:t>
       </w:r>
-      <w:commentRangeStart w:id="7"/>
+      <w:commentRangeStart w:id="15"/>
       <w:r>
         <w:t>GSEXXXXX</w:t>
       </w:r>
-      <w:commentRangeEnd w:id="7"/>
+      <w:commentRangeEnd w:id="15"/>
       <w:r>
         <w:rPr>
           <w:rStyle w:val="CommentReference"/>
         </w:rPr>
-        <w:commentReference w:id="7"/>
+        <w:commentReference w:id="15"/>
       </w:r>
       <w:r>
         <w:t xml:space="preserve">) and at </w:t>
       </w:r>
-      <w:commentRangeStart w:id="8"/>
+      <w:commentRangeStart w:id="16"/>
       <w:r>
         <w:t>http://bridgeslab.github.io/CushingAcromegalyStudy/</w:t>
       </w:r>
-      <w:commentRangeEnd w:id="8"/>
+      <w:commentRangeEnd w:id="16"/>
       <w:r>
         <w:rPr>
           <w:rStyle w:val="CommentReference"/>
         </w:rPr>
-        <w:commentReference w:id="8"/>
+        <w:commentReference w:id="16"/>
       </w:r>
     </w:p>
     <w:p>
@@ -2310,9 +2347,7 @@
       <w:r>
         <w:t xml:space="preserve"> been previously reported</w:t>
       </w:r>
-      <w:bookmarkStart w:id="9" w:name="_GoBack"/>
-      <w:bookmarkEnd w:id="9"/>
-      <w:ins w:id="10" w:author="Innocence Harvey" w:date="2015-02-26T18:01:00Z">
+      <w:ins w:id="17" w:author="Innocence Harvey" w:date="2015-02-26T18:01:00Z">
         <w:r>
           <w:rPr>
             <w:rFonts w:ascii="Trebuchet MS" w:hAnsi="Trebuchet MS" w:cs="Trebuchet MS"/>
@@ -2321,7 +2356,7 @@
           <w:t xml:space="preserve"> </w:t>
         </w:r>
       </w:ins>
-      <w:ins w:id="11" w:author="Innocence Harvey" w:date="2015-02-26T18:02:00Z">
+      <w:ins w:id="18" w:author="Innocence Harvey" w:date="2015-02-26T18:02:00Z">
         <w:r>
           <w:rPr>
             <w:rFonts w:ascii="Trebuchet MS" w:hAnsi="Trebuchet MS" w:cs="Trebuchet MS"/>
@@ -2330,7 +2365,7 @@
           <w:t>(</w:t>
         </w:r>
       </w:ins>
-      <w:ins w:id="12" w:author="Innocence Harvey" w:date="2015-02-26T18:01:00Z">
+      <w:ins w:id="19" w:author="Innocence Harvey" w:date="2015-02-26T18:01:00Z">
         <w:r>
           <w:rPr>
             <w:rFonts w:ascii="Trebuchet MS" w:hAnsi="Trebuchet MS" w:cs="Trebuchet MS"/>
@@ -2344,14 +2379,7 @@
             <w:color w:val="0A0A06"/>
           </w:rPr>
           <w:lastRenderedPageBreak/>
-          <w:t>ME: Endocrinology. Englewood Cliffs, NJ: Prentice Hall, 1992</w:t>
-        </w:r>
-        <w:r>
-          <w:rPr>
-            <w:rFonts w:ascii="Trebuchet MS" w:hAnsi="Trebuchet MS" w:cs="Trebuchet MS"/>
-            <w:color w:val="0A0A06"/>
-          </w:rPr>
-          <w:t>)</w:t>
+          <w:t>ME: Endocrinology. Englewood Cliffs, NJ: Prentice Hall, 1992)</w:t>
         </w:r>
       </w:ins>
       <w:r>
@@ -2479,19 +2507,19 @@
       <w:r>
         <w:t xml:space="preserve">and 11 controls.  We identified </w:t>
       </w:r>
-      <w:commentRangeStart w:id="13"/>
+      <w:commentRangeStart w:id="20"/>
       <w:r>
         <w:t xml:space="preserve">473 </w:t>
       </w:r>
       <w:r>
         <w:t xml:space="preserve">genes </w:t>
       </w:r>
-      <w:commentRangeEnd w:id="13"/>
+      <w:commentRangeEnd w:id="20"/>
       <w:r>
         <w:rPr>
           <w:rStyle w:val="CommentReference"/>
         </w:rPr>
-        <w:commentReference w:id="13"/>
+        <w:commentReference w:id="20"/>
       </w:r>
       <w:r>
         <w:t>that had significantly different expression in</w:t>
@@ -3614,7 +3642,7 @@
           <w:i/>
         </w:rPr>
       </w:pPr>
-      <w:commentRangeStart w:id="14"/>
+      <w:commentRangeStart w:id="21"/>
       <w:r>
         <w:t xml:space="preserve">Several glucose metabolism genes, and specifically glycolysis </w:t>
       </w:r>
@@ -3786,13 +3814,13 @@
         <w:t>. The relevance of this effect in adipose tissue has not yet been explored.</w:t>
       </w:r>
     </w:p>
-    <w:commentRangeEnd w:id="14"/>
+    <w:commentRangeEnd w:id="21"/>
     <w:p>
       <w:r>
         <w:rPr>
           <w:rStyle w:val="CommentReference"/>
         </w:rPr>
-        <w:commentReference w:id="14"/>
+        <w:commentReference w:id="21"/>
       </w:r>
     </w:p>
     <w:p>
@@ -5363,7 +5391,7 @@
       <w:r>
         <w:t xml:space="preserve">g transcripts in adipose tissues (Figure 7A) and a lack of elevated </w:t>
       </w:r>
-      <w:commentRangeStart w:id="15"/>
+      <w:commentRangeStart w:id="22"/>
       <w:proofErr w:type="spellStart"/>
       <w:r>
         <w:t>ceramides</w:t>
@@ -5372,12 +5400,12 @@
       <w:r>
         <w:t xml:space="preserve"> </w:t>
       </w:r>
-      <w:commentRangeEnd w:id="15"/>
+      <w:commentRangeEnd w:id="22"/>
       <w:r>
         <w:rPr>
           <w:rStyle w:val="CommentReference"/>
         </w:rPr>
-        <w:commentReference w:id="15"/>
+        <w:commentReference w:id="22"/>
       </w:r>
       <w:r>
         <w:t>in our subcutaneous adipose tissue lysates (Figure 7B).</w:t>
@@ -5451,7 +5479,7 @@
       </w:r>
     </w:p>
     <w:p>
-      <w:commentRangeStart w:id="16"/>
+      <w:commentRangeStart w:id="23"/>
       <w:proofErr w:type="spellStart"/>
       <w:r>
         <w:t>IH</w:t>
@@ -5552,12 +5580,12 @@
       <w:r>
         <w:t xml:space="preserve"> and DB wrote the manuscript.</w:t>
       </w:r>
-      <w:commentRangeEnd w:id="16"/>
+      <w:commentRangeEnd w:id="23"/>
       <w:r>
         <w:rPr>
           <w:rStyle w:val="CommentReference"/>
         </w:rPr>
-        <w:commentReference w:id="16"/>
+        <w:commentReference w:id="23"/>
       </w:r>
       <w:r>
         <w:t xml:space="preserve"> </w:t>
@@ -8241,13 +8269,13 @@
     <w:p>
       <w:pPr>
         <w:rPr>
-          <w:ins w:id="17" w:author="Innocence Harvey" w:date="2015-02-26T13:50:00Z"/>
+          <w:ins w:id="24" w:author="Innocence Harvey" w:date="2015-02-26T13:50:00Z"/>
         </w:rPr>
       </w:pPr>
       <w:r>
         <w:rPr>
           <w:b/>
-          <w:rPrChange w:id="18" w:author="Innocence Harvey" w:date="2015-02-26T14:13:00Z">
+          <w:rPrChange w:id="25" w:author="Innocence Harvey" w:date="2015-02-26T14:13:00Z">
             <w:rPr/>
           </w:rPrChange>
         </w:rPr>
@@ -8256,7 +8284,7 @@
       <w:r>
         <w:t xml:space="preserve">  </w:t>
       </w:r>
-      <w:ins w:id="19" w:author="Innocence Harvey" w:date="2015-02-26T17:42:00Z">
+      <w:ins w:id="26" w:author="Innocence Harvey" w:date="2015-02-26T17:42:00Z">
         <w:r>
           <w:rPr>
             <w:b/>
@@ -8264,7 +8292,7 @@
           <w:t>Dexamethasone treatment results in decreased lean mass and increased fat mass</w:t>
         </w:r>
       </w:ins>
-      <w:ins w:id="20" w:author="Innocence Harvey" w:date="2015-02-26T17:43:00Z">
+      <w:ins w:id="27" w:author="Innocence Harvey" w:date="2015-02-26T17:43:00Z">
         <w:r>
           <w:rPr>
             <w:b/>
@@ -8272,11 +8300,11 @@
           <w:t xml:space="preserve"> in mice</w:t>
         </w:r>
       </w:ins>
-      <w:ins w:id="21" w:author="Innocence Harvey" w:date="2015-02-26T13:50:00Z">
+      <w:ins w:id="28" w:author="Innocence Harvey" w:date="2015-02-26T13:50:00Z">
         <w:r>
           <w:rPr>
             <w:b/>
-            <w:rPrChange w:id="22" w:author="Innocence Harvey" w:date="2015-02-26T13:50:00Z">
+            <w:rPrChange w:id="29" w:author="Innocence Harvey" w:date="2015-02-26T13:50:00Z">
               <w:rPr/>
             </w:rPrChange>
           </w:rPr>
@@ -8289,120 +8317,147 @@
           <w:t xml:space="preserve"> </w:t>
         </w:r>
       </w:ins>
-      <w:ins w:id="23" w:author="Innocence Harvey" w:date="2015-02-26T13:51:00Z">
+      <w:ins w:id="30" w:author="Innocence Harvey" w:date="2015-02-26T13:51:00Z">
         <w:r>
           <w:t xml:space="preserve">Weekly </w:t>
         </w:r>
       </w:ins>
-      <w:ins w:id="24" w:author="Innocence Harvey" w:date="2015-02-26T14:09:00Z">
-        <w:r>
-          <w:t xml:space="preserve">measures of </w:t>
-        </w:r>
-      </w:ins>
-      <w:ins w:id="25" w:author="Innocence Harvey" w:date="2015-02-26T13:51:00Z">
-        <w:r>
-          <w:t>b</w:t>
-        </w:r>
-        <w:r>
-          <w:t>ody weight</w:t>
-        </w:r>
-        <w:r>
-          <w:t xml:space="preserve"> </w:t>
-        </w:r>
-      </w:ins>
-      <w:ins w:id="26" w:author="Innocence Harvey" w:date="2015-02-26T13:55:00Z">
-        <w:r>
-          <w:t>(</w:t>
-        </w:r>
-        <w:r>
-          <w:t>A), lean mass (B)</w:t>
-        </w:r>
-      </w:ins>
-      <w:ins w:id="27" w:author="Innocence Harvey" w:date="2015-02-26T13:56:00Z">
-        <w:r>
-          <w:t>,</w:t>
-        </w:r>
-      </w:ins>
-      <w:ins w:id="28" w:author="Innocence Harvey" w:date="2015-02-26T13:55:00Z">
-        <w:r>
-          <w:t xml:space="preserve"> fat mass (C) and</w:t>
-        </w:r>
-        <w:r>
-          <w:t xml:space="preserve"> percent</w:t>
-        </w:r>
-        <w:r>
-          <w:t xml:space="preserve"> fat (D) </w:t>
-        </w:r>
-      </w:ins>
-      <w:ins w:id="29" w:author="Innocence Harvey" w:date="2015-02-26T13:51:00Z">
-        <w:r>
-          <w:t>from control</w:t>
-        </w:r>
-      </w:ins>
-      <w:ins w:id="30" w:author="Innocence Harvey" w:date="2015-02-26T13:57:00Z">
-        <w:r>
-          <w:t xml:space="preserve"> (black)</w:t>
-        </w:r>
-      </w:ins>
-      <w:ins w:id="31" w:author="Innocence Harvey" w:date="2015-02-26T13:51:00Z">
-        <w:r>
-          <w:t xml:space="preserve"> and dexamethasone</w:t>
-        </w:r>
-      </w:ins>
-      <w:ins w:id="32" w:author="Innocence Harvey" w:date="2015-02-26T13:58:00Z">
-        <w:r>
-          <w:t xml:space="preserve"> (red)</w:t>
-        </w:r>
+      <w:ins w:id="31" w:author="Innocence Harvey" w:date="2015-02-26T14:09:00Z">
+        <w:del w:id="32" w:author="Dave Bridges" w:date="2015-02-26T18:31:00Z">
+          <w:r>
+            <w:delText xml:space="preserve">measures of </w:delText>
+          </w:r>
+        </w:del>
       </w:ins>
       <w:ins w:id="33" w:author="Innocence Harvey" w:date="2015-02-26T13:51:00Z">
         <w:r>
+          <w:t>b</w:t>
+        </w:r>
+        <w:r>
+          <w:t>ody weight</w:t>
+        </w:r>
+        <w:r>
+          <w:t xml:space="preserve"> </w:t>
+        </w:r>
+      </w:ins>
+      <w:ins w:id="34" w:author="Innocence Harvey" w:date="2015-02-26T13:55:00Z">
+        <w:r>
+          <w:t>(</w:t>
+        </w:r>
+        <w:r>
+          <w:t>A), lean mass (B)</w:t>
+        </w:r>
+      </w:ins>
+      <w:ins w:id="35" w:author="Innocence Harvey" w:date="2015-02-26T13:56:00Z">
+        <w:r>
+          <w:t>,</w:t>
+        </w:r>
+      </w:ins>
+      <w:ins w:id="36" w:author="Innocence Harvey" w:date="2015-02-26T13:55:00Z">
+        <w:r>
+          <w:t xml:space="preserve"> fat mass (C) and</w:t>
+        </w:r>
+        <w:r>
+          <w:t xml:space="preserve"> percent</w:t>
+        </w:r>
+        <w:r>
+          <w:t xml:space="preserve"> fat (D) </w:t>
+        </w:r>
+      </w:ins>
+      <w:ins w:id="37" w:author="Innocence Harvey" w:date="2015-02-26T13:51:00Z">
+        <w:r>
+          <w:t>from control</w:t>
+        </w:r>
+      </w:ins>
+      <w:ins w:id="38" w:author="Innocence Harvey" w:date="2015-02-26T13:57:00Z">
+        <w:r>
+          <w:t xml:space="preserve"> (black)</w:t>
+        </w:r>
+      </w:ins>
+      <w:ins w:id="39" w:author="Innocence Harvey" w:date="2015-02-26T13:51:00Z">
+        <w:r>
+          <w:t xml:space="preserve"> and dexamethasone</w:t>
+        </w:r>
+      </w:ins>
+      <w:ins w:id="40" w:author="Innocence Harvey" w:date="2015-02-26T13:58:00Z">
+        <w:r>
+          <w:t xml:space="preserve"> (red)</w:t>
+        </w:r>
+      </w:ins>
+      <w:ins w:id="41" w:author="Innocence Harvey" w:date="2015-02-26T13:51:00Z">
+        <w:r>
           <w:t xml:space="preserve"> treated mice.</w:t>
         </w:r>
       </w:ins>
-      <w:ins w:id="34" w:author="Innocence Harvey" w:date="2015-02-26T13:52:00Z">
+      <w:ins w:id="42" w:author="Innocence Harvey" w:date="2015-02-26T13:52:00Z">
         <w:r>
           <w:t xml:space="preserve"> </w:t>
         </w:r>
       </w:ins>
-      <w:ins w:id="35" w:author="Innocence Harvey" w:date="2015-02-26T13:58:00Z">
+      <w:ins w:id="43" w:author="Innocence Harvey" w:date="2015-02-26T13:58:00Z">
         <w:r>
           <w:t xml:space="preserve">E) Average food consumption </w:t>
         </w:r>
       </w:ins>
-      <w:ins w:id="36" w:author="Innocence Harvey" w:date="2015-02-26T14:01:00Z">
+      <w:ins w:id="44" w:author="Innocence Harvey" w:date="2015-02-26T14:01:00Z">
         <w:r>
           <w:t>per mouse per day. F)</w:t>
         </w:r>
       </w:ins>
-      <w:ins w:id="37" w:author="Innocence Harvey" w:date="2015-02-26T14:02:00Z">
+      <w:ins w:id="45" w:author="Innocence Harvey" w:date="2015-02-26T14:02:00Z">
         <w:r>
           <w:t xml:space="preserve"> </w:t>
         </w:r>
       </w:ins>
-      <w:ins w:id="38" w:author="Innocence Harvey" w:date="2015-02-26T14:05:00Z">
+      <w:ins w:id="46" w:author="Innocence Harvey" w:date="2015-02-26T14:05:00Z">
         <w:r>
           <w:t xml:space="preserve">Insulin tolerance test. </w:t>
         </w:r>
       </w:ins>
-      <w:ins w:id="39" w:author="Innocence Harvey" w:date="2015-02-26T14:02:00Z">
-        <w:r>
-          <w:t xml:space="preserve">Following a </w:t>
-        </w:r>
-        <w:proofErr w:type="gramStart"/>
-        <w:r>
-          <w:t>6 hour</w:t>
-        </w:r>
-        <w:proofErr w:type="gramEnd"/>
-        <w:r>
-          <w:t xml:space="preserve"> fast, insulin was administered via IP injection and blood glucose was measured at baseline</w:t>
+      <w:ins w:id="47" w:author="Innocence Harvey" w:date="2015-02-26T14:02:00Z">
+        <w:r>
+          <w:t xml:space="preserve">Following a 6 hour fast, insulin </w:t>
         </w:r>
       </w:ins>
-      <w:ins w:id="40" w:author="Innocence Harvey" w:date="2015-02-26T14:04:00Z">
-        <w:r>
-          <w:t>, 15, 30, 45, 60, 75, 90, 105 and 120 minutes post injection</w:t>
+      <w:ins w:id="48" w:author="Dave Bridges" w:date="2015-02-26T18:31:00Z">
+        <w:r>
+          <w:t xml:space="preserve">(1 </w:t>
+        </w:r>
+        <w:proofErr w:type="spellStart"/>
+        <w:r>
+          <w:t>mU</w:t>
+        </w:r>
+        <w:proofErr w:type="spellEnd"/>
+        <w:r>
+          <w:t xml:space="preserve">/g) </w:t>
         </w:r>
       </w:ins>
-      <w:ins w:id="41" w:author="Innocence Harvey" w:date="2015-02-26T14:06:00Z">
+      <w:ins w:id="49" w:author="Innocence Harvey" w:date="2015-02-26T14:02:00Z">
+        <w:r>
+          <w:t>was administered via IP injection and blood glucose was measured at baseline</w:t>
+        </w:r>
+      </w:ins>
+      <w:ins w:id="50" w:author="Innocence Harvey" w:date="2015-02-26T14:04:00Z">
+        <w:r>
+          <w:t xml:space="preserve">, </w:t>
+        </w:r>
+        <w:del w:id="51" w:author="Dave Bridges" w:date="2015-02-26T18:31:00Z">
+          <w:r>
+            <w:delText>15, 30, 45, 60, 75, 90, 105 and 120 minutes</w:delText>
+          </w:r>
+        </w:del>
+      </w:ins>
+      <w:ins w:id="52" w:author="Dave Bridges" w:date="2015-02-26T18:31:00Z">
+        <w:r>
+          <w:t>and the indicated minutes</w:t>
+        </w:r>
+      </w:ins>
+      <w:ins w:id="53" w:author="Innocence Harvey" w:date="2015-02-26T14:04:00Z">
+        <w:r>
+          <w:t xml:space="preserve"> post injection</w:t>
+        </w:r>
+      </w:ins>
+      <w:ins w:id="54" w:author="Innocence Harvey" w:date="2015-02-26T14:06:00Z">
         <w:r>
           <w:t xml:space="preserve">. </w:t>
         </w:r>
@@ -8410,10 +8465,12 @@
           <w:t>G) Fat pad weights following 12 weeks of treatment.</w:t>
         </w:r>
       </w:ins>
-      <w:ins w:id="42" w:author="Innocence Harvey" w:date="2015-02-26T14:11:00Z">
-        <w:r>
-          <w:t xml:space="preserve"> H)…</w:t>
-        </w:r>
+      <w:ins w:id="55" w:author="Innocence Harvey" w:date="2015-02-26T14:11:00Z">
+        <w:del w:id="56" w:author="Dave Bridges" w:date="2015-02-26T18:31:00Z">
+          <w:r>
+            <w:delText xml:space="preserve"> H)…</w:delText>
+          </w:r>
+        </w:del>
       </w:ins>
     </w:p>
     <w:p/>
@@ -8482,7 +8539,7 @@
         </w:rPr>
         <w:t>Figure 4: Elevated glucocorticoids result in elevated fatty acid and tr</w:t>
       </w:r>
-      <w:ins w:id="43" w:author="Innocence Harvey" w:date="2015-02-26T17:46:00Z">
+      <w:ins w:id="57" w:author="Innocence Harvey" w:date="2015-02-26T17:46:00Z">
         <w:r>
           <w:rPr>
             <w:b/>
@@ -8490,7 +8547,7 @@
           <w:t>i</w:t>
         </w:r>
       </w:ins>
-      <w:del w:id="44" w:author="Innocence Harvey" w:date="2015-02-26T17:46:00Z">
+      <w:del w:id="58" w:author="Innocence Harvey" w:date="2015-02-26T17:46:00Z">
         <w:r>
           <w:rPr>
             <w:b/>
@@ -8574,7 +8631,7 @@
         </w:rPr>
         <w:t xml:space="preserve"> with ele</w:t>
       </w:r>
-      <w:ins w:id="45" w:author="Innocence Harvey" w:date="2015-02-26T17:46:00Z">
+      <w:ins w:id="59" w:author="Innocence Harvey" w:date="2015-02-26T17:46:00Z">
         <w:r>
           <w:rPr>
             <w:b/>
@@ -8633,18 +8690,18 @@
       <w:r>
         <w:rPr>
           <w:b/>
-          <w:rPrChange w:id="46" w:author="Innocence Harvey" w:date="2015-02-26T14:13:00Z">
+          <w:rPrChange w:id="60" w:author="Innocence Harvey" w:date="2015-02-26T14:13:00Z">
             <w:rPr/>
           </w:rPrChange>
         </w:rPr>
         <w:t>Figure 6:</w:t>
       </w:r>
-      <w:ins w:id="47" w:author="Innocence Harvey" w:date="2015-02-26T14:12:00Z">
+      <w:ins w:id="61" w:author="Innocence Harvey" w:date="2015-02-26T14:12:00Z">
         <w:r>
           <w:t xml:space="preserve"> </w:t>
         </w:r>
       </w:ins>
-      <w:ins w:id="48" w:author="Innocence Harvey" w:date="2015-02-26T17:38:00Z">
+      <w:ins w:id="62" w:author="Innocence Harvey" w:date="2015-02-26T17:38:00Z">
         <w:r>
           <w:rPr>
             <w:b/>
@@ -8652,7 +8709,7 @@
           <w:t>Increased glucocorticoids are associated with increased protein degradation and decreased strength</w:t>
         </w:r>
       </w:ins>
-      <w:ins w:id="49" w:author="Innocence Harvey" w:date="2015-02-26T14:13:00Z">
+      <w:ins w:id="63" w:author="Innocence Harvey" w:date="2015-02-26T14:13:00Z">
         <w:r>
           <w:rPr>
             <w:b/>
@@ -8663,42 +8720,42 @@
           <w:t xml:space="preserve">A) Mouse grip </w:t>
         </w:r>
       </w:ins>
-      <w:ins w:id="50" w:author="Innocence Harvey" w:date="2015-02-26T14:14:00Z">
+      <w:ins w:id="64" w:author="Innocence Harvey" w:date="2015-02-26T14:14:00Z">
         <w:r>
           <w:t>strength (N)</w:t>
         </w:r>
       </w:ins>
-      <w:ins w:id="51" w:author="Innocence Harvey" w:date="2015-02-26T14:13:00Z">
+      <w:ins w:id="65" w:author="Innocence Harvey" w:date="2015-02-26T14:13:00Z">
         <w:r>
           <w:t xml:space="preserve"> </w:t>
         </w:r>
       </w:ins>
-      <w:ins w:id="52" w:author="Innocence Harvey" w:date="2015-02-26T14:15:00Z">
+      <w:ins w:id="66" w:author="Innocence Harvey" w:date="2015-02-26T14:15:00Z">
         <w:r>
           <w:t>assessed</w:t>
         </w:r>
       </w:ins>
-      <w:ins w:id="53" w:author="Innocence Harvey" w:date="2015-02-26T14:14:00Z">
+      <w:ins w:id="67" w:author="Innocence Harvey" w:date="2015-02-26T14:14:00Z">
         <w:r>
           <w:t xml:space="preserve"> at baseline</w:t>
         </w:r>
       </w:ins>
-      <w:ins w:id="54" w:author="Innocence Harvey" w:date="2015-02-26T14:15:00Z">
+      <w:ins w:id="68" w:author="Innocence Harvey" w:date="2015-02-26T14:15:00Z">
         <w:r>
           <w:t xml:space="preserve">, 4, 8 and 12 weeks of </w:t>
         </w:r>
       </w:ins>
-      <w:ins w:id="55" w:author="Innocence Harvey" w:date="2015-02-26T14:17:00Z">
+      <w:ins w:id="69" w:author="Innocence Harvey" w:date="2015-02-26T14:17:00Z">
         <w:r>
           <w:t xml:space="preserve">dexamethasone </w:t>
         </w:r>
       </w:ins>
-      <w:ins w:id="56" w:author="Innocence Harvey" w:date="2015-02-26T14:15:00Z">
+      <w:ins w:id="70" w:author="Innocence Harvey" w:date="2015-02-26T14:15:00Z">
         <w:r>
           <w:t>treatment</w:t>
         </w:r>
       </w:ins>
-      <w:ins w:id="57" w:author="Innocence Harvey" w:date="2015-02-26T14:16:00Z">
+      <w:ins w:id="71" w:author="Innocence Harvey" w:date="2015-02-26T14:16:00Z">
         <w:r>
           <w:t xml:space="preserve">. </w:t>
         </w:r>
@@ -8714,12 +8771,12 @@
           <w:t xml:space="preserve"> </w:t>
         </w:r>
       </w:ins>
-      <w:ins w:id="58" w:author="Innocence Harvey" w:date="2015-02-26T14:18:00Z">
+      <w:ins w:id="72" w:author="Innocence Harvey" w:date="2015-02-26T14:18:00Z">
         <w:r>
           <w:t xml:space="preserve">(B) </w:t>
         </w:r>
       </w:ins>
-      <w:ins w:id="59" w:author="Innocence Harvey" w:date="2015-02-26T14:16:00Z">
+      <w:ins w:id="73" w:author="Innocence Harvey" w:date="2015-02-26T14:16:00Z">
         <w:r>
           <w:t xml:space="preserve">and </w:t>
         </w:r>
@@ -8732,87 +8789,119 @@
           <w:t xml:space="preserve"> </w:t>
         </w:r>
       </w:ins>
-      <w:ins w:id="60" w:author="Innocence Harvey" w:date="2015-02-26T14:18:00Z">
-        <w:r>
-          <w:t xml:space="preserve">(C) </w:t>
-        </w:r>
+      <w:ins w:id="74" w:author="Innocence Harvey" w:date="2015-02-26T14:18:00Z">
+        <w:del w:id="75" w:author="Dave Bridges" w:date="2015-02-26T18:30:00Z">
+          <w:r>
+            <w:delText xml:space="preserve">(C) </w:delText>
+          </w:r>
+        </w:del>
       </w:ins>
-      <w:ins w:id="61" w:author="Innocence Harvey" w:date="2015-02-26T14:20:00Z">
+      <w:ins w:id="76" w:author="Innocence Harvey" w:date="2015-02-26T14:20:00Z">
         <w:r>
           <w:t xml:space="preserve">transcript </w:t>
         </w:r>
       </w:ins>
-      <w:ins w:id="62" w:author="Innocence Harvey" w:date="2015-02-26T14:18:00Z">
+      <w:ins w:id="77" w:author="Innocence Harvey" w:date="2015-02-26T14:18:00Z">
         <w:r>
           <w:t>expression changes</w:t>
         </w:r>
       </w:ins>
-      <w:ins w:id="63" w:author="Innocence Harvey" w:date="2015-02-26T14:16:00Z">
+      <w:ins w:id="78" w:author="Innocence Harvey" w:date="2015-02-26T14:16:00Z">
         <w:r>
           <w:t xml:space="preserve"> </w:t>
         </w:r>
       </w:ins>
-      <w:ins w:id="64" w:author="Innocence Harvey" w:date="2015-02-26T14:17:00Z">
-        <w:r>
-          <w:t>in mice following 1 week of dexamethasone treatment.</w:t>
+      <w:ins w:id="79" w:author="Innocence Harvey" w:date="2015-02-26T14:17:00Z">
+        <w:r>
+          <w:t xml:space="preserve">in </w:t>
         </w:r>
       </w:ins>
-      <w:ins w:id="65" w:author="Innocence Harvey" w:date="2015-02-26T14:19:00Z">
+      <w:ins w:id="80" w:author="Dave Bridges" w:date="2015-02-26T18:29:00Z">
+        <w:r>
+          <w:t xml:space="preserve">gastrocnemius muscles from </w:t>
+        </w:r>
+      </w:ins>
+      <w:ins w:id="81" w:author="Innocence Harvey" w:date="2015-02-26T14:17:00Z">
+        <w:r>
+          <w:t>mice following 1 week of dexamethasone treatment.</w:t>
+        </w:r>
+      </w:ins>
+      <w:ins w:id="82" w:author="Innocence Harvey" w:date="2015-02-26T14:19:00Z">
         <w:r>
           <w:t xml:space="preserve"> </w:t>
         </w:r>
+      </w:ins>
+      <w:ins w:id="83" w:author="Dave Bridges" w:date="2015-02-26T18:30:00Z">
+        <w:r>
+          <w:t xml:space="preserve">C) </w:t>
+        </w:r>
         <w:proofErr w:type="spellStart"/>
         <w:r>
+          <w:t>Proteosomal</w:t>
+        </w:r>
+        <w:proofErr w:type="spellEnd"/>
+        <w:r>
+          <w:t xml:space="preserve"> mRNA levels from subcutaneous adipose tissue of mice treated with dexamethasone for 12 weeks.  </w:t>
+        </w:r>
+      </w:ins>
+      <w:proofErr w:type="spellStart"/>
+      <w:ins w:id="84" w:author="Innocence Harvey" w:date="2015-02-26T14:19:00Z">
+        <w:r>
           <w:t>Proteasomal</w:t>
         </w:r>
       </w:ins>
       <w:proofErr w:type="spellEnd"/>
-      <w:ins w:id="66" w:author="Innocence Harvey" w:date="2015-02-26T16:42:00Z">
+      <w:ins w:id="85" w:author="Innocence Harvey" w:date="2015-02-26T16:42:00Z">
         <w:r>
           <w:t xml:space="preserve"> </w:t>
         </w:r>
       </w:ins>
-      <w:ins w:id="67" w:author="Innocence Harvey" w:date="2015-02-26T17:26:00Z">
+      <w:ins w:id="86" w:author="Innocence Harvey" w:date="2015-02-26T17:26:00Z">
         <w:r>
           <w:t>(</w:t>
         </w:r>
       </w:ins>
-      <w:ins w:id="68" w:author="Innocence Harvey" w:date="2015-02-26T16:42:00Z">
+      <w:ins w:id="87" w:author="Innocence Harvey" w:date="2015-02-26T16:42:00Z">
         <w:r>
           <w:t xml:space="preserve">D) and </w:t>
         </w:r>
       </w:ins>
-      <w:ins w:id="69" w:author="Innocence Harvey" w:date="2015-02-26T16:43:00Z">
+      <w:ins w:id="88" w:author="Innocence Harvey" w:date="2015-02-26T16:43:00Z">
         <w:r>
           <w:t xml:space="preserve">protein catabolism </w:t>
         </w:r>
       </w:ins>
-      <w:ins w:id="70" w:author="Innocence Harvey" w:date="2015-02-26T17:26:00Z">
+      <w:ins w:id="89" w:author="Innocence Harvey" w:date="2015-02-26T17:26:00Z">
         <w:r>
           <w:t>(</w:t>
         </w:r>
       </w:ins>
-      <w:ins w:id="71" w:author="Innocence Harvey" w:date="2015-02-26T16:42:00Z">
+      <w:ins w:id="90" w:author="Innocence Harvey" w:date="2015-02-26T16:42:00Z">
         <w:r>
           <w:t>E)</w:t>
         </w:r>
       </w:ins>
-      <w:ins w:id="72" w:author="Innocence Harvey" w:date="2015-02-26T14:19:00Z">
+      <w:ins w:id="91" w:author="Innocence Harvey" w:date="2015-02-26T14:19:00Z">
         <w:r>
           <w:t xml:space="preserve"> </w:t>
         </w:r>
       </w:ins>
-      <w:ins w:id="73" w:author="Innocence Harvey" w:date="2015-02-26T14:20:00Z">
+      <w:ins w:id="92" w:author="Innocence Harvey" w:date="2015-02-26T14:20:00Z">
         <w:r>
           <w:t xml:space="preserve">transcript </w:t>
         </w:r>
       </w:ins>
-      <w:ins w:id="74" w:author="Innocence Harvey" w:date="2015-02-26T14:19:00Z">
+      <w:ins w:id="93" w:author="Innocence Harvey" w:date="2015-02-26T14:19:00Z">
         <w:r>
           <w:t xml:space="preserve">expression changes in </w:t>
         </w:r>
       </w:ins>
-      <w:ins w:id="75" w:author="Innocence Harvey" w:date="2015-02-26T14:20:00Z">
+      <w:ins w:id="94" w:author="Dave Bridges" w:date="2015-02-26T18:29:00Z">
+        <w:r>
+          <w:t xml:space="preserve">subcutaneous </w:t>
+        </w:r>
+      </w:ins>
+      <w:ins w:id="95" w:author="Innocence Harvey" w:date="2015-02-26T14:20:00Z">
         <w:r>
           <w:t>adipose tissue fro</w:t>
         </w:r>
@@ -8823,7 +8912,7 @@
           <w:t xml:space="preserve">. </w:t>
         </w:r>
       </w:ins>
-      <w:ins w:id="76" w:author="Innocence Harvey" w:date="2015-02-26T16:43:00Z">
+      <w:ins w:id="96" w:author="Innocence Harvey" w:date="2015-02-26T16:43:00Z">
         <w:r>
           <w:t xml:space="preserve">F) </w:t>
         </w:r>
@@ -8836,27 +8925,27 @@
           <w:t xml:space="preserve"> of </w:t>
         </w:r>
       </w:ins>
-      <w:ins w:id="77" w:author="Innocence Harvey" w:date="2015-02-26T16:44:00Z">
+      <w:ins w:id="97" w:author="Innocence Harvey" w:date="2015-02-26T16:44:00Z">
         <w:r>
           <w:t xml:space="preserve">differentially expressed </w:t>
         </w:r>
       </w:ins>
-      <w:ins w:id="78" w:author="Innocence Harvey" w:date="2015-02-26T16:43:00Z">
+      <w:ins w:id="98" w:author="Innocence Harvey" w:date="2015-02-26T16:43:00Z">
         <w:r>
           <w:t>ribosomal transcripts</w:t>
         </w:r>
       </w:ins>
-      <w:ins w:id="79" w:author="Innocence Harvey" w:date="2015-02-26T16:44:00Z">
+      <w:ins w:id="99" w:author="Innocence Harvey" w:date="2015-02-26T16:44:00Z">
         <w:r>
           <w:t xml:space="preserve"> in Cushing</w:t>
         </w:r>
       </w:ins>
-      <w:ins w:id="80" w:author="Innocence Harvey" w:date="2015-02-26T16:46:00Z">
+      <w:ins w:id="100" w:author="Innocence Harvey" w:date="2015-02-26T16:46:00Z">
         <w:r>
           <w:t>’s and control</w:t>
         </w:r>
       </w:ins>
-      <w:ins w:id="81" w:author="Innocence Harvey" w:date="2015-02-26T16:44:00Z">
+      <w:ins w:id="101" w:author="Innocence Harvey" w:date="2015-02-26T16:44:00Z">
         <w:r>
           <w:t xml:space="preserve"> subjects</w:t>
         </w:r>
@@ -8870,14 +8959,14 @@
       <w:r>
         <w:rPr>
           <w:b/>
-          <w:rPrChange w:id="82" w:author="Innocence Harvey" w:date="2015-02-26T16:45:00Z">
+          <w:rPrChange w:id="102" w:author="Innocence Harvey" w:date="2015-02-26T16:45:00Z">
             <w:rPr/>
           </w:rPrChange>
         </w:rPr>
         <w:lastRenderedPageBreak/>
         <w:t>Figure 7:</w:t>
       </w:r>
-      <w:ins w:id="83" w:author="Innocence Harvey" w:date="2015-02-26T16:47:00Z">
+      <w:ins w:id="103" w:author="Innocence Harvey" w:date="2015-02-26T16:47:00Z">
         <w:r>
           <w:rPr>
             <w:b/>
@@ -8885,7 +8974,7 @@
           <w:t xml:space="preserve"> </w:t>
         </w:r>
       </w:ins>
-      <w:ins w:id="84" w:author="Innocence Harvey" w:date="2015-02-26T17:35:00Z">
+      <w:ins w:id="104" w:author="Innocence Harvey" w:date="2015-02-26T17:35:00Z">
         <w:r>
           <w:rPr>
             <w:b/>
@@ -8893,7 +8982,7 @@
           <w:t xml:space="preserve">Expression </w:t>
         </w:r>
       </w:ins>
-      <w:ins w:id="85" w:author="Innocence Harvey" w:date="2015-02-26T16:48:00Z">
+      <w:ins w:id="105" w:author="Innocence Harvey" w:date="2015-02-26T16:48:00Z">
         <w:r>
           <w:rPr>
             <w:b/>
@@ -8901,7 +8990,7 @@
           <w:t>of insulin signaling</w:t>
         </w:r>
       </w:ins>
-      <w:ins w:id="86" w:author="Innocence Harvey" w:date="2015-02-26T16:49:00Z">
+      <w:ins w:id="106" w:author="Innocence Harvey" w:date="2015-02-26T16:49:00Z">
         <w:r>
           <w:rPr>
             <w:b/>
@@ -8909,7 +8998,7 @@
           <w:t xml:space="preserve"> transcripts</w:t>
         </w:r>
       </w:ins>
-      <w:ins w:id="87" w:author="Innocence Harvey" w:date="2015-02-26T16:48:00Z">
+      <w:ins w:id="107" w:author="Innocence Harvey" w:date="2015-02-26T16:48:00Z">
         <w:r>
           <w:rPr>
             <w:b/>
@@ -8931,7 +9020,7 @@
           <w:t xml:space="preserve"> and </w:t>
         </w:r>
       </w:ins>
-      <w:ins w:id="88" w:author="Innocence Harvey" w:date="2015-02-26T16:49:00Z">
+      <w:ins w:id="108" w:author="Innocence Harvey" w:date="2015-02-26T16:49:00Z">
         <w:r>
           <w:rPr>
             <w:b/>
@@ -8939,7 +9028,7 @@
           <w:t xml:space="preserve">inflammatory transcripts in </w:t>
         </w:r>
       </w:ins>
-      <w:ins w:id="89" w:author="Innocence Harvey" w:date="2015-02-26T17:36:00Z">
+      <w:ins w:id="109" w:author="Innocence Harvey" w:date="2015-02-26T17:36:00Z">
         <w:r>
           <w:rPr>
             <w:b/>
@@ -8947,7 +9036,7 @@
           <w:t>control vs. Cushing’s</w:t>
         </w:r>
       </w:ins>
-      <w:ins w:id="90" w:author="Innocence Harvey" w:date="2015-02-26T16:49:00Z">
+      <w:ins w:id="110" w:author="Innocence Harvey" w:date="2015-02-26T16:49:00Z">
         <w:r>
           <w:rPr>
             <w:b/>
@@ -8961,7 +9050,7 @@
           <w:t>.</w:t>
         </w:r>
       </w:ins>
-      <w:ins w:id="91" w:author="Innocence Harvey" w:date="2015-02-26T16:50:00Z">
+      <w:ins w:id="111" w:author="Innocence Harvey" w:date="2015-02-26T16:50:00Z">
         <w:r>
           <w:rPr>
             <w:b/>
@@ -8972,54 +9061,69 @@
           <w:t xml:space="preserve">A) Insulin </w:t>
         </w:r>
       </w:ins>
-      <w:ins w:id="92" w:author="Innocence Harvey" w:date="2015-02-26T16:51:00Z">
+      <w:ins w:id="112" w:author="Innocence Harvey" w:date="2015-02-26T16:51:00Z">
         <w:r>
           <w:t>signaling</w:t>
         </w:r>
       </w:ins>
-      <w:ins w:id="93" w:author="Innocence Harvey" w:date="2015-02-26T16:50:00Z">
+      <w:ins w:id="113" w:author="Innocence Harvey" w:date="2015-02-26T16:50:00Z">
         <w:r>
           <w:t xml:space="preserve"> </w:t>
         </w:r>
       </w:ins>
-      <w:ins w:id="94" w:author="Innocence Harvey" w:date="2015-02-26T16:51:00Z">
+      <w:ins w:id="114" w:author="Innocence Harvey" w:date="2015-02-26T16:51:00Z">
         <w:r>
           <w:t>transcript expression</w:t>
         </w:r>
       </w:ins>
-      <w:ins w:id="95" w:author="Innocence Harvey" w:date="2015-02-26T16:53:00Z">
+      <w:ins w:id="115" w:author="Innocence Harvey" w:date="2015-02-26T16:53:00Z">
         <w:r>
           <w:t xml:space="preserve"> levels</w:t>
         </w:r>
       </w:ins>
-      <w:ins w:id="96" w:author="Innocence Harvey" w:date="2015-02-26T16:51:00Z">
+      <w:ins w:id="116" w:author="Innocence Harvey" w:date="2015-02-26T16:51:00Z">
         <w:r>
           <w:t xml:space="preserve">. B) </w:t>
         </w:r>
       </w:ins>
       <w:proofErr w:type="spellStart"/>
-      <w:ins w:id="97" w:author="Innocence Harvey" w:date="2015-02-26T16:52:00Z">
+      <w:ins w:id="117" w:author="Innocence Harvey" w:date="2015-02-26T16:52:00Z">
         <w:r>
           <w:t>Ceramide</w:t>
         </w:r>
         <w:proofErr w:type="spellEnd"/>
         <w:r>
-          <w:t xml:space="preserve"> levels. C) Inflammatory transcript expression levels.</w:t>
-        </w:r>
+          <w:t xml:space="preserve"> levels. C) </w:t>
+        </w:r>
+        <w:del w:id="118" w:author="Dave Bridges" w:date="2015-02-26T18:28:00Z">
+          <w:r>
+            <w:delText>Inflammatory</w:delText>
+          </w:r>
+        </w:del>
       </w:ins>
+      <w:ins w:id="119" w:author="Dave Bridges" w:date="2015-02-26T18:28:00Z">
+        <w:r>
+          <w:t>MHC complex</w:t>
+        </w:r>
+      </w:ins>
+      <w:ins w:id="120" w:author="Innocence Harvey" w:date="2015-02-26T16:52:00Z">
+        <w:r>
+          <w:t xml:space="preserve"> transcript expression levels.</w:t>
+        </w:r>
+      </w:ins>
     </w:p>
     <w:p/>
     <w:p>
       <w:r>
         <w:rPr>
           <w:b/>
-          <w:rPrChange w:id="98" w:author="Innocence Harvey" w:date="2015-02-26T17:19:00Z">
+          <w:rPrChange w:id="121" w:author="Innocence Harvey" w:date="2015-02-26T17:19:00Z">
             <w:rPr/>
           </w:rPrChange>
         </w:rPr>
         <w:t>Figure 8:</w:t>
       </w:r>
-      <w:ins w:id="99" w:author="Innocence Harvey" w:date="2015-02-26T17:20:00Z">
+      <w:ins w:id="122" w:author="Innocence Harvey" w:date="2015-02-26T17:20:00Z">
         <w:r>
           <w:rPr>
             <w:b/>
@@ -9027,7 +9131,7 @@
           <w:t xml:space="preserve">  </w:t>
         </w:r>
       </w:ins>
-      <w:ins w:id="100" w:author="Innocence Harvey" w:date="2015-02-26T17:22:00Z">
+      <w:ins w:id="123" w:author="Innocence Harvey" w:date="2015-02-26T17:22:00Z">
         <w:r>
           <w:rPr>
             <w:b/>
@@ -9035,7 +9139,7 @@
           <w:t xml:space="preserve">Transcript expression changes </w:t>
         </w:r>
       </w:ins>
-      <w:ins w:id="101" w:author="Innocence Harvey" w:date="2015-02-26T17:32:00Z">
+      <w:ins w:id="124" w:author="Innocence Harvey" w:date="2015-02-26T17:32:00Z">
         <w:r>
           <w:rPr>
             <w:b/>
@@ -9043,7 +9147,7 @@
           <w:t>in</w:t>
         </w:r>
       </w:ins>
-      <w:ins w:id="102" w:author="Innocence Harvey" w:date="2015-02-26T17:22:00Z">
+      <w:ins w:id="125" w:author="Innocence Harvey" w:date="2015-02-26T17:22:00Z">
         <w:r>
           <w:rPr>
             <w:b/>
@@ -9051,7 +9155,7 @@
           <w:t xml:space="preserve"> Cushing’s</w:t>
         </w:r>
       </w:ins>
-      <w:ins w:id="103" w:author="Innocence Harvey" w:date="2015-02-26T17:32:00Z">
+      <w:ins w:id="126" w:author="Innocence Harvey" w:date="2015-02-26T17:32:00Z">
         <w:r>
           <w:rPr>
             <w:b/>
@@ -9059,7 +9163,7 @@
           <w:t xml:space="preserve"> are less robust</w:t>
         </w:r>
       </w:ins>
-      <w:ins w:id="104" w:author="Innocence Harvey" w:date="2015-02-26T17:22:00Z">
+      <w:ins w:id="127" w:author="Innocence Harvey" w:date="2015-02-26T17:22:00Z">
         <w:r>
           <w:rPr>
             <w:b/>
@@ -9067,7 +9171,7 @@
           <w:t xml:space="preserve"> after adjusting for obesity</w:t>
         </w:r>
       </w:ins>
-      <w:ins w:id="105" w:author="Innocence Harvey" w:date="2015-02-26T17:23:00Z">
+      <w:ins w:id="128" w:author="Innocence Harvey" w:date="2015-02-26T17:23:00Z">
         <w:r>
           <w:rPr>
             <w:b/>
@@ -9075,37 +9179,67 @@
           <w:t xml:space="preserve">. </w:t>
         </w:r>
       </w:ins>
-      <w:ins w:id="106" w:author="Innocence Harvey" w:date="2015-02-26T17:24:00Z">
-        <w:r>
-          <w:t xml:space="preserve">Differentially expressed FASN </w:t>
+      <w:ins w:id="129" w:author="Innocence Harvey" w:date="2015-02-26T17:24:00Z">
+        <w:r>
+          <w:t xml:space="preserve">Differentially expressed </w:t>
+        </w:r>
+        <w:r>
+          <w:rPr>
+            <w:i/>
+            <w:rPrChange w:id="130" w:author="Dave Bridges" w:date="2015-02-26T18:28:00Z">
+              <w:rPr/>
+            </w:rPrChange>
+          </w:rPr>
+          <w:t>FASN</w:t>
+        </w:r>
+        <w:r>
+          <w:t xml:space="preserve"> </w:t>
         </w:r>
       </w:ins>
-      <w:ins w:id="107" w:author="Innocence Harvey" w:date="2015-02-26T17:25:00Z">
+      <w:ins w:id="131" w:author="Innocence Harvey" w:date="2015-02-26T17:25:00Z">
         <w:r>
           <w:t>(</w:t>
         </w:r>
       </w:ins>
-      <w:ins w:id="108" w:author="Innocence Harvey" w:date="2015-02-26T17:23:00Z">
+      <w:ins w:id="132" w:author="Innocence Harvey" w:date="2015-02-26T17:23:00Z">
         <w:r>
           <w:t xml:space="preserve">A), </w:t>
         </w:r>
       </w:ins>
-      <w:ins w:id="109" w:author="Innocence Harvey" w:date="2015-02-26T17:25:00Z">
-        <w:r>
-          <w:t>PSMD8 (B)</w:t>
+      <w:ins w:id="133" w:author="Innocence Harvey" w:date="2015-02-26T17:25:00Z">
+        <w:r>
+          <w:rPr>
+            <w:i/>
+            <w:rPrChange w:id="134" w:author="Dave Bridges" w:date="2015-02-26T18:28:00Z">
+              <w:rPr/>
+            </w:rPrChange>
+          </w:rPr>
+          <w:t>PSMD8</w:t>
+        </w:r>
+        <w:r>
+          <w:t xml:space="preserve"> (B)</w:t>
         </w:r>
       </w:ins>
-      <w:ins w:id="110" w:author="Innocence Harvey" w:date="2015-02-26T17:26:00Z">
-        <w:r>
-          <w:t>, IDH1</w:t>
+      <w:ins w:id="135" w:author="Innocence Harvey" w:date="2015-02-26T17:26:00Z">
+        <w:r>
+          <w:t xml:space="preserve">, </w:t>
+        </w:r>
+        <w:r>
+          <w:rPr>
+            <w:i/>
+            <w:rPrChange w:id="136" w:author="Dave Bridges" w:date="2015-02-26T18:28:00Z">
+              <w:rPr/>
+            </w:rPrChange>
+          </w:rPr>
+          <w:t>IDH1</w:t>
         </w:r>
       </w:ins>
-      <w:ins w:id="111" w:author="Innocence Harvey" w:date="2015-02-26T17:29:00Z">
+      <w:ins w:id="137" w:author="Innocence Harvey" w:date="2015-02-26T17:29:00Z">
         <w:r>
           <w:t xml:space="preserve"> (C)</w:t>
         </w:r>
       </w:ins>
-      <w:ins w:id="112" w:author="Innocence Harvey" w:date="2015-02-26T17:27:00Z">
+      <w:ins w:id="138" w:author="Innocence Harvey" w:date="2015-02-26T17:27:00Z">
         <w:r>
           <w:t xml:space="preserve">, and </w:t>
         </w:r>
@@ -9118,27 +9252,27 @@
           <w:t xml:space="preserve"> </w:t>
         </w:r>
       </w:ins>
-      <w:ins w:id="113" w:author="Innocence Harvey" w:date="2015-02-26T17:28:00Z">
+      <w:ins w:id="139" w:author="Innocence Harvey" w:date="2015-02-26T17:28:00Z">
         <w:r>
           <w:t xml:space="preserve">(D) </w:t>
         </w:r>
       </w:ins>
-      <w:ins w:id="114" w:author="Innocence Harvey" w:date="2015-02-26T17:27:00Z">
+      <w:ins w:id="140" w:author="Innocence Harvey" w:date="2015-02-26T17:27:00Z">
         <w:r>
           <w:t xml:space="preserve">transcripts in </w:t>
         </w:r>
       </w:ins>
-      <w:ins w:id="115" w:author="Innocence Harvey" w:date="2015-02-26T17:28:00Z">
+      <w:ins w:id="141" w:author="Innocence Harvey" w:date="2015-02-26T17:28:00Z">
         <w:r>
           <w:t xml:space="preserve">non-obese and obese </w:t>
         </w:r>
       </w:ins>
-      <w:ins w:id="116" w:author="Innocence Harvey" w:date="2015-02-26T17:27:00Z">
+      <w:ins w:id="142" w:author="Innocence Harvey" w:date="2015-02-26T17:27:00Z">
         <w:r>
           <w:t>Cushing</w:t>
         </w:r>
       </w:ins>
-      <w:ins w:id="117" w:author="Innocence Harvey" w:date="2015-02-26T17:28:00Z">
+      <w:ins w:id="143" w:author="Innocence Harvey" w:date="2015-02-26T17:28:00Z">
         <w:r>
           <w:t>’s subjects.</w:t>
         </w:r>
@@ -9153,36 +9287,1370 @@
     <w:p>
       <w:pPr>
         <w:pStyle w:val="Heading1"/>
+        <w:rPr>
+          <w:del w:id="144" w:author="Dave Bridges" w:date="2015-02-26T18:27:00Z"/>
+        </w:rPr>
       </w:pPr>
-      <w:r>
+      <w:ins w:id="145" w:author="Dave Bridges" w:date="2015-02-26T18:27:00Z">
+        <w:r>
+          <w:rPr>
+            <w:b w:val="0"/>
+          </w:rPr>
+          <w:lastRenderedPageBreak/>
+          <w:t xml:space="preserve">Table 1: Primer sequences used for </w:t>
+        </w:r>
+        <w:proofErr w:type="spellStart"/>
+        <w:r>
+          <w:rPr>
+            <w:b w:val="0"/>
+          </w:rPr>
+          <w:t>qPCR</w:t>
+        </w:r>
+      </w:ins>
+      <w:proofErr w:type="spellEnd"/>
+      <w:del w:id="146" w:author="Dave Bridges" w:date="2015-02-26T18:27:00Z">
+        <w:r>
+          <w:delText>Table</w:delText>
+        </w:r>
+        <w:r>
+          <w:delText>s</w:delText>
+        </w:r>
+      </w:del>
+    </w:p>
+    <w:p>
+      <w:pPr>
+        <w:rPr>
+          <w:del w:id="147" w:author="Dave Bridges" w:date="2015-02-26T18:27:00Z"/>
+        </w:rPr>
+      </w:pPr>
+    </w:p>
+    <w:p>
+      <w:pPr>
+        <w:rPr>
+          <w:ins w:id="148" w:author="Dave Bridges" w:date="2015-02-26T18:27:00Z"/>
+          <w:b/>
+        </w:rPr>
+      </w:pPr>
+      <w:ins w:id="149" w:author="Dave Bridges" w:date="2015-02-26T18:27:00Z">
+        <w:r>
+          <w:rPr>
+            <w:b/>
+          </w:rPr>
+          <w:br w:type="page"/>
+        </w:r>
+      </w:ins>
+    </w:p>
+    <w:p>
+      <w:pPr>
+        <w:rPr>
+          <w:b/>
+        </w:rPr>
+      </w:pPr>
+      <w:r>
+        <w:rPr>
+          <w:b/>
+        </w:rPr>
         <w:lastRenderedPageBreak/>
-        <w:t>Table</w:t>
-      </w:r>
-      <w:r>
-        <w:t>s</w:t>
-      </w:r>
+        <w:t xml:space="preserve">Table </w:t>
+      </w:r>
+      <w:ins w:id="150" w:author="Dave Bridges" w:date="2015-02-26T18:25:00Z">
+        <w:r>
+          <w:rPr>
+            <w:b/>
+          </w:rPr>
+          <w:t>2</w:t>
+        </w:r>
+      </w:ins>
+      <w:del w:id="151" w:author="Dave Bridges" w:date="2015-02-26T18:25:00Z">
+        <w:r>
+          <w:rPr>
+            <w:b/>
+          </w:rPr>
+          <w:delText>1</w:delText>
+        </w:r>
+      </w:del>
+      <w:r>
+        <w:rPr>
+          <w:b/>
+        </w:rPr>
+        <w:t xml:space="preserve">:  Clinical characteristics.  Data represents mean +/- standard error.  </w:t>
+      </w:r>
+    </w:p>
+    <w:tbl>
+      <w:tblPr>
+        <w:tblW w:w="8647" w:type="dxa"/>
+        <w:tblInd w:w="93" w:type="dxa"/>
+        <w:tblBorders>
+          <w:top w:val="single" w:sz="4" w:space="0" w:color="auto"/>
+          <w:left w:val="single" w:sz="4" w:space="0" w:color="auto"/>
+          <w:bottom w:val="single" w:sz="4" w:space="0" w:color="auto"/>
+          <w:right w:val="single" w:sz="4" w:space="0" w:color="auto"/>
+          <w:insideH w:val="single" w:sz="4" w:space="0" w:color="auto"/>
+          <w:insideV w:val="single" w:sz="4" w:space="0" w:color="auto"/>
+        </w:tblBorders>
+        <w:tblLook w:val="04A0" w:firstRow="1" w:lastRow="0" w:firstColumn="1" w:lastColumn="0" w:noHBand="0" w:noVBand="1"/>
+        <w:tblPrChange w:id="152" w:author="Dave Bridges" w:date="2015-02-26T18:26:00Z">
+          <w:tblPr>
+            <w:tblW w:w="6536" w:type="dxa"/>
+            <w:tblInd w:w="93" w:type="dxa"/>
+            <w:tblBorders>
+              <w:top w:val="single" w:sz="4" w:space="0" w:color="auto"/>
+              <w:left w:val="single" w:sz="4" w:space="0" w:color="auto"/>
+              <w:bottom w:val="single" w:sz="4" w:space="0" w:color="auto"/>
+              <w:right w:val="single" w:sz="4" w:space="0" w:color="auto"/>
+              <w:insideH w:val="single" w:sz="4" w:space="0" w:color="auto"/>
+              <w:insideV w:val="single" w:sz="4" w:space="0" w:color="auto"/>
+            </w:tblBorders>
+            <w:tblLook w:val="04A0" w:firstRow="1" w:lastRow="0" w:firstColumn="1" w:lastColumn="0" w:noHBand="0" w:noVBand="1"/>
+          </w:tblPr>
+        </w:tblPrChange>
+      </w:tblPr>
+      <w:tblGrid>
+        <w:gridCol w:w="3625"/>
+        <w:gridCol w:w="1961"/>
+        <w:gridCol w:w="1843"/>
+        <w:gridCol w:w="1218"/>
+        <w:tblGridChange w:id="153">
+          <w:tblGrid>
+            <w:gridCol w:w="1724"/>
+            <w:gridCol w:w="1961"/>
+            <w:gridCol w:w="1843"/>
+            <w:gridCol w:w="1218"/>
+          </w:tblGrid>
+        </w:tblGridChange>
+      </w:tblGrid>
+      <w:tr>
+        <w:trPr>
+          <w:trHeight w:val="285"/>
+          <w:ins w:id="154" w:author="Dave Bridges" w:date="2015-02-26T18:26:00Z"/>
+          <w:trPrChange w:id="155" w:author="Dave Bridges" w:date="2015-02-26T18:26:00Z">
+            <w:trPr>
+              <w:trHeight w:val="285"/>
+            </w:trPr>
+          </w:trPrChange>
+        </w:trPr>
+        <w:tc>
+          <w:tcPr>
+            <w:tcW w:w="3625" w:type="dxa"/>
+            <w:shd w:val="clear" w:color="auto" w:fill="auto"/>
+            <w:noWrap/>
+            <w:vAlign w:val="bottom"/>
+            <w:hideMark/>
+            <w:tcPrChange w:id="156" w:author="Dave Bridges" w:date="2015-02-26T18:26:00Z">
+              <w:tcPr>
+                <w:tcW w:w="1598" w:type="dxa"/>
+                <w:shd w:val="clear" w:color="auto" w:fill="auto"/>
+                <w:noWrap/>
+                <w:vAlign w:val="bottom"/>
+                <w:hideMark/>
+              </w:tcPr>
+            </w:tcPrChange>
+          </w:tcPr>
+          <w:p>
+            <w:pPr>
+              <w:jc w:val="center"/>
+              <w:rPr>
+                <w:ins w:id="157" w:author="Dave Bridges" w:date="2015-02-26T18:26:00Z"/>
+                <w:rFonts w:ascii="Arial" w:eastAsia="Times New Roman" w:hAnsi="Arial" w:cs="Arial"/>
+                <w:color w:val="000000"/>
+              </w:rPr>
+            </w:pPr>
+          </w:p>
+        </w:tc>
+        <w:tc>
+          <w:tcPr>
+            <w:tcW w:w="1961" w:type="dxa"/>
+            <w:shd w:val="clear" w:color="auto" w:fill="auto"/>
+            <w:noWrap/>
+            <w:vAlign w:val="bottom"/>
+            <w:hideMark/>
+            <w:tcPrChange w:id="158" w:author="Dave Bridges" w:date="2015-02-26T18:26:00Z">
+              <w:tcPr>
+                <w:tcW w:w="1961" w:type="dxa"/>
+                <w:shd w:val="clear" w:color="auto" w:fill="auto"/>
+                <w:noWrap/>
+                <w:vAlign w:val="bottom"/>
+                <w:hideMark/>
+              </w:tcPr>
+            </w:tcPrChange>
+          </w:tcPr>
+          <w:p>
+            <w:pPr>
+              <w:jc w:val="center"/>
+              <w:rPr>
+                <w:ins w:id="159" w:author="Dave Bridges" w:date="2015-02-26T18:26:00Z"/>
+                <w:rFonts w:ascii="Arial" w:eastAsia="Times New Roman" w:hAnsi="Arial" w:cs="Arial"/>
+                <w:color w:val="000000"/>
+              </w:rPr>
+            </w:pPr>
+            <w:ins w:id="160" w:author="Dave Bridges" w:date="2015-02-26T18:26:00Z">
+              <w:r>
+                <w:rPr>
+                  <w:rFonts w:ascii="Arial" w:eastAsia="Times New Roman" w:hAnsi="Arial" w:cs="Arial"/>
+                  <w:color w:val="000000"/>
+                </w:rPr>
+                <w:t xml:space="preserve">Cushing's disease </w:t>
+              </w:r>
+              <w:r>
+                <w:rPr>
+                  <w:rFonts w:ascii="Arial" w:eastAsia="Times New Roman" w:hAnsi="Arial" w:cs="Arial"/>
+                  <w:color w:val="000000"/>
+                </w:rPr>
+                <w:t>(n=5)</w:t>
+              </w:r>
+            </w:ins>
+          </w:p>
+        </w:tc>
+        <w:tc>
+          <w:tcPr>
+            <w:tcW w:w="1843" w:type="dxa"/>
+            <w:shd w:val="clear" w:color="auto" w:fill="auto"/>
+            <w:noWrap/>
+            <w:vAlign w:val="bottom"/>
+            <w:hideMark/>
+            <w:tcPrChange w:id="161" w:author="Dave Bridges" w:date="2015-02-26T18:26:00Z">
+              <w:tcPr>
+                <w:tcW w:w="1843" w:type="dxa"/>
+                <w:shd w:val="clear" w:color="auto" w:fill="auto"/>
+                <w:noWrap/>
+                <w:vAlign w:val="bottom"/>
+                <w:hideMark/>
+              </w:tcPr>
+            </w:tcPrChange>
+          </w:tcPr>
+          <w:p>
+            <w:pPr>
+              <w:jc w:val="center"/>
+              <w:rPr>
+                <w:ins w:id="162" w:author="Dave Bridges" w:date="2015-02-26T18:26:00Z"/>
+                <w:rFonts w:ascii="Arial" w:eastAsia="Times New Roman" w:hAnsi="Arial" w:cs="Arial"/>
+                <w:color w:val="000000"/>
+              </w:rPr>
+            </w:pPr>
+            <w:ins w:id="163" w:author="Dave Bridges" w:date="2015-02-26T18:26:00Z">
+              <w:r>
+                <w:rPr>
+                  <w:rFonts w:ascii="Arial" w:eastAsia="Times New Roman" w:hAnsi="Arial" w:cs="Arial"/>
+                  <w:color w:val="000000"/>
+                </w:rPr>
+                <w:t>Controls</w:t>
+              </w:r>
+              <w:r>
+                <w:rPr>
+                  <w:rFonts w:ascii="Arial" w:eastAsia="Times New Roman" w:hAnsi="Arial" w:cs="Arial"/>
+                  <w:color w:val="000000"/>
+                </w:rPr>
+                <w:t xml:space="preserve"> (n=11)</w:t>
+              </w:r>
+            </w:ins>
+          </w:p>
+        </w:tc>
+        <w:tc>
+          <w:tcPr>
+            <w:tcW w:w="1218" w:type="dxa"/>
+            <w:shd w:val="clear" w:color="auto" w:fill="auto"/>
+            <w:noWrap/>
+            <w:vAlign w:val="bottom"/>
+            <w:hideMark/>
+            <w:tcPrChange w:id="164" w:author="Dave Bridges" w:date="2015-02-26T18:26:00Z">
+              <w:tcPr>
+                <w:tcW w:w="1134" w:type="dxa"/>
+                <w:shd w:val="clear" w:color="auto" w:fill="auto"/>
+                <w:noWrap/>
+                <w:vAlign w:val="bottom"/>
+                <w:hideMark/>
+              </w:tcPr>
+            </w:tcPrChange>
+          </w:tcPr>
+          <w:p>
+            <w:pPr>
+              <w:jc w:val="center"/>
+              <w:rPr>
+                <w:ins w:id="165" w:author="Dave Bridges" w:date="2015-02-26T18:26:00Z"/>
+                <w:rFonts w:ascii="Arial" w:eastAsia="Times New Roman" w:hAnsi="Arial" w:cs="Arial"/>
+                <w:color w:val="000000"/>
+              </w:rPr>
+            </w:pPr>
+            <w:proofErr w:type="gramStart"/>
+            <w:ins w:id="166" w:author="Dave Bridges" w:date="2015-02-26T18:26:00Z">
+              <w:r>
+                <w:rPr>
+                  <w:rFonts w:ascii="Arial" w:eastAsia="Times New Roman" w:hAnsi="Arial" w:cs="Arial"/>
+                  <w:color w:val="000000"/>
+                </w:rPr>
+                <w:t>p</w:t>
+              </w:r>
+              <w:proofErr w:type="gramEnd"/>
+              <w:r>
+                <w:rPr>
+                  <w:rFonts w:ascii="Arial" w:eastAsia="Times New Roman" w:hAnsi="Arial" w:cs="Arial"/>
+                  <w:color w:val="000000"/>
+                </w:rPr>
+                <w:t xml:space="preserve"> value</w:t>
+              </w:r>
+            </w:ins>
+          </w:p>
+        </w:tc>
+      </w:tr>
+      <w:tr>
+        <w:trPr>
+          <w:trHeight w:val="285"/>
+          <w:ins w:id="167" w:author="Dave Bridges" w:date="2015-02-26T18:26:00Z"/>
+          <w:trPrChange w:id="168" w:author="Dave Bridges" w:date="2015-02-26T18:26:00Z">
+            <w:trPr>
+              <w:trHeight w:val="285"/>
+            </w:trPr>
+          </w:trPrChange>
+        </w:trPr>
+        <w:tc>
+          <w:tcPr>
+            <w:tcW w:w="3625" w:type="dxa"/>
+            <w:shd w:val="clear" w:color="auto" w:fill="auto"/>
+            <w:noWrap/>
+            <w:vAlign w:val="bottom"/>
+            <w:hideMark/>
+            <w:tcPrChange w:id="169" w:author="Dave Bridges" w:date="2015-02-26T18:26:00Z">
+              <w:tcPr>
+                <w:tcW w:w="1598" w:type="dxa"/>
+                <w:shd w:val="clear" w:color="auto" w:fill="auto"/>
+                <w:noWrap/>
+                <w:vAlign w:val="bottom"/>
+                <w:hideMark/>
+              </w:tcPr>
+            </w:tcPrChange>
+          </w:tcPr>
+          <w:p>
+            <w:pPr>
+              <w:jc w:val="center"/>
+              <w:rPr>
+                <w:ins w:id="170" w:author="Dave Bridges" w:date="2015-02-26T18:26:00Z"/>
+                <w:rFonts w:ascii="Arial" w:eastAsia="Times New Roman" w:hAnsi="Arial" w:cs="Arial"/>
+                <w:color w:val="000000"/>
+              </w:rPr>
+            </w:pPr>
+            <w:ins w:id="171" w:author="Dave Bridges" w:date="2015-02-26T18:26:00Z">
+              <w:r>
+                <w:rPr>
+                  <w:rFonts w:ascii="Arial" w:eastAsia="Times New Roman" w:hAnsi="Arial" w:cs="Arial"/>
+                  <w:color w:val="000000"/>
+                </w:rPr>
+                <w:t>Height</w:t>
+              </w:r>
+              <w:r>
+                <w:rPr>
+                  <w:rFonts w:ascii="Arial" w:eastAsia="Times New Roman" w:hAnsi="Arial" w:cs="Arial"/>
+                  <w:color w:val="000000"/>
+                </w:rPr>
+                <w:t xml:space="preserve"> (cm)</w:t>
+              </w:r>
+            </w:ins>
+          </w:p>
+        </w:tc>
+        <w:tc>
+          <w:tcPr>
+            <w:tcW w:w="1961" w:type="dxa"/>
+            <w:shd w:val="clear" w:color="auto" w:fill="auto"/>
+            <w:noWrap/>
+            <w:vAlign w:val="bottom"/>
+            <w:hideMark/>
+            <w:tcPrChange w:id="172" w:author="Dave Bridges" w:date="2015-02-26T18:26:00Z">
+              <w:tcPr>
+                <w:tcW w:w="1961" w:type="dxa"/>
+                <w:shd w:val="clear" w:color="auto" w:fill="auto"/>
+                <w:noWrap/>
+                <w:vAlign w:val="bottom"/>
+                <w:hideMark/>
+              </w:tcPr>
+            </w:tcPrChange>
+          </w:tcPr>
+          <w:p>
+            <w:pPr>
+              <w:jc w:val="center"/>
+              <w:rPr>
+                <w:ins w:id="173" w:author="Dave Bridges" w:date="2015-02-26T18:26:00Z"/>
+                <w:rFonts w:ascii="Arial" w:eastAsia="Times New Roman" w:hAnsi="Arial" w:cs="Arial"/>
+                <w:color w:val="000000"/>
+              </w:rPr>
+            </w:pPr>
+            <w:ins w:id="174" w:author="Dave Bridges" w:date="2015-02-26T18:26:00Z">
+              <w:r>
+                <w:rPr>
+                  <w:rFonts w:ascii="Arial" w:eastAsia="Times New Roman" w:hAnsi="Arial" w:cs="Arial"/>
+                  <w:color w:val="000000"/>
+                </w:rPr>
+                <w:t>166</w:t>
+              </w:r>
+            </w:ins>
+          </w:p>
+        </w:tc>
+        <w:tc>
+          <w:tcPr>
+            <w:tcW w:w="1843" w:type="dxa"/>
+            <w:shd w:val="clear" w:color="auto" w:fill="auto"/>
+            <w:noWrap/>
+            <w:vAlign w:val="bottom"/>
+            <w:hideMark/>
+            <w:tcPrChange w:id="175" w:author="Dave Bridges" w:date="2015-02-26T18:26:00Z">
+              <w:tcPr>
+                <w:tcW w:w="1843" w:type="dxa"/>
+                <w:shd w:val="clear" w:color="auto" w:fill="auto"/>
+                <w:noWrap/>
+                <w:vAlign w:val="bottom"/>
+                <w:hideMark/>
+              </w:tcPr>
+            </w:tcPrChange>
+          </w:tcPr>
+          <w:p>
+            <w:pPr>
+              <w:jc w:val="center"/>
+              <w:rPr>
+                <w:ins w:id="176" w:author="Dave Bridges" w:date="2015-02-26T18:26:00Z"/>
+                <w:rFonts w:ascii="Arial" w:eastAsia="Times New Roman" w:hAnsi="Arial" w:cs="Arial"/>
+                <w:color w:val="000000"/>
+              </w:rPr>
+            </w:pPr>
+            <w:ins w:id="177" w:author="Dave Bridges" w:date="2015-02-26T18:26:00Z">
+              <w:r>
+                <w:rPr>
+                  <w:rFonts w:ascii="Arial" w:eastAsia="Times New Roman" w:hAnsi="Arial" w:cs="Arial"/>
+                  <w:color w:val="000000"/>
+                </w:rPr>
+                <w:t>169</w:t>
+              </w:r>
+            </w:ins>
+          </w:p>
+        </w:tc>
+        <w:tc>
+          <w:tcPr>
+            <w:tcW w:w="1218" w:type="dxa"/>
+            <w:shd w:val="clear" w:color="auto" w:fill="auto"/>
+            <w:noWrap/>
+            <w:vAlign w:val="bottom"/>
+            <w:hideMark/>
+            <w:tcPrChange w:id="178" w:author="Dave Bridges" w:date="2015-02-26T18:26:00Z">
+              <w:tcPr>
+                <w:tcW w:w="1134" w:type="dxa"/>
+                <w:shd w:val="clear" w:color="auto" w:fill="auto"/>
+                <w:noWrap/>
+                <w:vAlign w:val="bottom"/>
+                <w:hideMark/>
+              </w:tcPr>
+            </w:tcPrChange>
+          </w:tcPr>
+          <w:p>
+            <w:pPr>
+              <w:jc w:val="center"/>
+              <w:rPr>
+                <w:ins w:id="179" w:author="Dave Bridges" w:date="2015-02-26T18:26:00Z"/>
+                <w:rFonts w:ascii="Arial" w:eastAsia="Times New Roman" w:hAnsi="Arial" w:cs="Arial"/>
+                <w:color w:val="000000"/>
+              </w:rPr>
+            </w:pPr>
+            <w:ins w:id="180" w:author="Dave Bridges" w:date="2015-02-26T18:26:00Z">
+              <w:r>
+                <w:rPr>
+                  <w:rFonts w:ascii="Arial" w:eastAsia="Times New Roman" w:hAnsi="Arial" w:cs="Arial"/>
+                  <w:color w:val="000000"/>
+                </w:rPr>
+                <w:t>0.47</w:t>
+              </w:r>
+            </w:ins>
+          </w:p>
+        </w:tc>
+      </w:tr>
+      <w:tr>
+        <w:trPr>
+          <w:trHeight w:val="285"/>
+          <w:ins w:id="181" w:author="Dave Bridges" w:date="2015-02-26T18:26:00Z"/>
+          <w:trPrChange w:id="182" w:author="Dave Bridges" w:date="2015-02-26T18:26:00Z">
+            <w:trPr>
+              <w:trHeight w:val="285"/>
+            </w:trPr>
+          </w:trPrChange>
+        </w:trPr>
+        <w:tc>
+          <w:tcPr>
+            <w:tcW w:w="3625" w:type="dxa"/>
+            <w:shd w:val="clear" w:color="auto" w:fill="auto"/>
+            <w:noWrap/>
+            <w:vAlign w:val="bottom"/>
+            <w:hideMark/>
+            <w:tcPrChange w:id="183" w:author="Dave Bridges" w:date="2015-02-26T18:26:00Z">
+              <w:tcPr>
+                <w:tcW w:w="1598" w:type="dxa"/>
+                <w:shd w:val="clear" w:color="auto" w:fill="auto"/>
+                <w:noWrap/>
+                <w:vAlign w:val="bottom"/>
+                <w:hideMark/>
+              </w:tcPr>
+            </w:tcPrChange>
+          </w:tcPr>
+          <w:p>
+            <w:pPr>
+              <w:jc w:val="center"/>
+              <w:rPr>
+                <w:ins w:id="184" w:author="Dave Bridges" w:date="2015-02-26T18:26:00Z"/>
+                <w:rFonts w:ascii="Arial" w:eastAsia="Times New Roman" w:hAnsi="Arial" w:cs="Arial"/>
+                <w:color w:val="000000"/>
+              </w:rPr>
+            </w:pPr>
+            <w:ins w:id="185" w:author="Dave Bridges" w:date="2015-02-26T18:26:00Z">
+              <w:r>
+                <w:rPr>
+                  <w:rFonts w:ascii="Arial" w:eastAsia="Times New Roman" w:hAnsi="Arial" w:cs="Arial"/>
+                  <w:color w:val="000000"/>
+                </w:rPr>
+                <w:t>Weight</w:t>
+              </w:r>
+              <w:r>
+                <w:rPr>
+                  <w:rFonts w:ascii="Arial" w:eastAsia="Times New Roman" w:hAnsi="Arial" w:cs="Arial"/>
+                  <w:color w:val="000000"/>
+                </w:rPr>
+                <w:t xml:space="preserve"> (kg)</w:t>
+              </w:r>
+            </w:ins>
+          </w:p>
+        </w:tc>
+        <w:tc>
+          <w:tcPr>
+            <w:tcW w:w="1961" w:type="dxa"/>
+            <w:shd w:val="clear" w:color="auto" w:fill="auto"/>
+            <w:noWrap/>
+            <w:vAlign w:val="bottom"/>
+            <w:hideMark/>
+            <w:tcPrChange w:id="186" w:author="Dave Bridges" w:date="2015-02-26T18:26:00Z">
+              <w:tcPr>
+                <w:tcW w:w="1961" w:type="dxa"/>
+                <w:shd w:val="clear" w:color="auto" w:fill="auto"/>
+                <w:noWrap/>
+                <w:vAlign w:val="bottom"/>
+                <w:hideMark/>
+              </w:tcPr>
+            </w:tcPrChange>
+          </w:tcPr>
+          <w:p>
+            <w:pPr>
+              <w:jc w:val="center"/>
+              <w:rPr>
+                <w:ins w:id="187" w:author="Dave Bridges" w:date="2015-02-26T18:26:00Z"/>
+                <w:rFonts w:ascii="Arial" w:eastAsia="Times New Roman" w:hAnsi="Arial" w:cs="Arial"/>
+                <w:color w:val="000000"/>
+              </w:rPr>
+            </w:pPr>
+            <w:ins w:id="188" w:author="Dave Bridges" w:date="2015-02-26T18:26:00Z">
+              <w:r>
+                <w:rPr>
+                  <w:rFonts w:ascii="Arial" w:eastAsia="Times New Roman" w:hAnsi="Arial" w:cs="Arial"/>
+                  <w:color w:val="000000"/>
+                </w:rPr>
+                <w:t>91</w:t>
+              </w:r>
+            </w:ins>
+          </w:p>
+        </w:tc>
+        <w:tc>
+          <w:tcPr>
+            <w:tcW w:w="1843" w:type="dxa"/>
+            <w:shd w:val="clear" w:color="auto" w:fill="auto"/>
+            <w:noWrap/>
+            <w:vAlign w:val="bottom"/>
+            <w:hideMark/>
+            <w:tcPrChange w:id="189" w:author="Dave Bridges" w:date="2015-02-26T18:26:00Z">
+              <w:tcPr>
+                <w:tcW w:w="1843" w:type="dxa"/>
+                <w:shd w:val="clear" w:color="auto" w:fill="auto"/>
+                <w:noWrap/>
+                <w:vAlign w:val="bottom"/>
+                <w:hideMark/>
+              </w:tcPr>
+            </w:tcPrChange>
+          </w:tcPr>
+          <w:p>
+            <w:pPr>
+              <w:jc w:val="center"/>
+              <w:rPr>
+                <w:ins w:id="190" w:author="Dave Bridges" w:date="2015-02-26T18:26:00Z"/>
+                <w:rFonts w:ascii="Arial" w:eastAsia="Times New Roman" w:hAnsi="Arial" w:cs="Arial"/>
+                <w:color w:val="000000"/>
+              </w:rPr>
+            </w:pPr>
+            <w:ins w:id="191" w:author="Dave Bridges" w:date="2015-02-26T18:26:00Z">
+              <w:r>
+                <w:rPr>
+                  <w:rFonts w:ascii="Arial" w:eastAsia="Times New Roman" w:hAnsi="Arial" w:cs="Arial"/>
+                  <w:color w:val="000000"/>
+                </w:rPr>
+                <w:t>89</w:t>
+              </w:r>
+            </w:ins>
+          </w:p>
+        </w:tc>
+        <w:tc>
+          <w:tcPr>
+            <w:tcW w:w="1218" w:type="dxa"/>
+            <w:shd w:val="clear" w:color="auto" w:fill="auto"/>
+            <w:noWrap/>
+            <w:vAlign w:val="bottom"/>
+            <w:hideMark/>
+            <w:tcPrChange w:id="192" w:author="Dave Bridges" w:date="2015-02-26T18:26:00Z">
+              <w:tcPr>
+                <w:tcW w:w="1134" w:type="dxa"/>
+                <w:shd w:val="clear" w:color="auto" w:fill="auto"/>
+                <w:noWrap/>
+                <w:vAlign w:val="bottom"/>
+                <w:hideMark/>
+              </w:tcPr>
+            </w:tcPrChange>
+          </w:tcPr>
+          <w:p>
+            <w:pPr>
+              <w:jc w:val="center"/>
+              <w:rPr>
+                <w:ins w:id="193" w:author="Dave Bridges" w:date="2015-02-26T18:26:00Z"/>
+                <w:rFonts w:ascii="Arial" w:eastAsia="Times New Roman" w:hAnsi="Arial" w:cs="Arial"/>
+                <w:color w:val="000000"/>
+              </w:rPr>
+            </w:pPr>
+            <w:ins w:id="194" w:author="Dave Bridges" w:date="2015-02-26T18:26:00Z">
+              <w:r>
+                <w:rPr>
+                  <w:rFonts w:ascii="Arial" w:eastAsia="Times New Roman" w:hAnsi="Arial" w:cs="Arial"/>
+                  <w:color w:val="000000"/>
+                </w:rPr>
+                <w:t>0.89</w:t>
+              </w:r>
+            </w:ins>
+          </w:p>
+        </w:tc>
+      </w:tr>
+      <w:tr>
+        <w:trPr>
+          <w:trHeight w:val="285"/>
+          <w:ins w:id="195" w:author="Dave Bridges" w:date="2015-02-26T18:26:00Z"/>
+          <w:trPrChange w:id="196" w:author="Dave Bridges" w:date="2015-02-26T18:26:00Z">
+            <w:trPr>
+              <w:trHeight w:val="285"/>
+            </w:trPr>
+          </w:trPrChange>
+        </w:trPr>
+        <w:tc>
+          <w:tcPr>
+            <w:tcW w:w="3625" w:type="dxa"/>
+            <w:shd w:val="clear" w:color="auto" w:fill="auto"/>
+            <w:noWrap/>
+            <w:vAlign w:val="bottom"/>
+            <w:hideMark/>
+            <w:tcPrChange w:id="197" w:author="Dave Bridges" w:date="2015-02-26T18:26:00Z">
+              <w:tcPr>
+                <w:tcW w:w="1598" w:type="dxa"/>
+                <w:shd w:val="clear" w:color="auto" w:fill="auto"/>
+                <w:noWrap/>
+                <w:vAlign w:val="bottom"/>
+                <w:hideMark/>
+              </w:tcPr>
+            </w:tcPrChange>
+          </w:tcPr>
+          <w:p>
+            <w:pPr>
+              <w:jc w:val="center"/>
+              <w:rPr>
+                <w:ins w:id="198" w:author="Dave Bridges" w:date="2015-02-26T18:26:00Z"/>
+                <w:rFonts w:ascii="Arial" w:eastAsia="Times New Roman" w:hAnsi="Arial" w:cs="Arial"/>
+                <w:color w:val="000000"/>
+              </w:rPr>
+            </w:pPr>
+            <w:ins w:id="199" w:author="Dave Bridges" w:date="2015-02-26T18:26:00Z">
+              <w:r>
+                <w:rPr>
+                  <w:rFonts w:ascii="Arial" w:eastAsia="Times New Roman" w:hAnsi="Arial" w:cs="Arial"/>
+                  <w:color w:val="000000"/>
+                </w:rPr>
+                <w:t>BMI</w:t>
+              </w:r>
+            </w:ins>
+          </w:p>
+        </w:tc>
+        <w:tc>
+          <w:tcPr>
+            <w:tcW w:w="1961" w:type="dxa"/>
+            <w:shd w:val="clear" w:color="auto" w:fill="auto"/>
+            <w:noWrap/>
+            <w:vAlign w:val="bottom"/>
+            <w:hideMark/>
+            <w:tcPrChange w:id="200" w:author="Dave Bridges" w:date="2015-02-26T18:26:00Z">
+              <w:tcPr>
+                <w:tcW w:w="1961" w:type="dxa"/>
+                <w:shd w:val="clear" w:color="auto" w:fill="auto"/>
+                <w:noWrap/>
+                <w:vAlign w:val="bottom"/>
+                <w:hideMark/>
+              </w:tcPr>
+            </w:tcPrChange>
+          </w:tcPr>
+          <w:p>
+            <w:pPr>
+              <w:jc w:val="center"/>
+              <w:rPr>
+                <w:ins w:id="201" w:author="Dave Bridges" w:date="2015-02-26T18:26:00Z"/>
+                <w:rFonts w:ascii="Arial" w:eastAsia="Times New Roman" w:hAnsi="Arial" w:cs="Arial"/>
+                <w:color w:val="000000"/>
+              </w:rPr>
+            </w:pPr>
+            <w:ins w:id="202" w:author="Dave Bridges" w:date="2015-02-26T18:26:00Z">
+              <w:r>
+                <w:rPr>
+                  <w:rFonts w:ascii="Arial" w:eastAsia="Times New Roman" w:hAnsi="Arial" w:cs="Arial"/>
+                  <w:color w:val="000000"/>
+                </w:rPr>
+                <w:t>33</w:t>
+              </w:r>
+            </w:ins>
+          </w:p>
+        </w:tc>
+        <w:tc>
+          <w:tcPr>
+            <w:tcW w:w="1843" w:type="dxa"/>
+            <w:shd w:val="clear" w:color="auto" w:fill="auto"/>
+            <w:noWrap/>
+            <w:vAlign w:val="bottom"/>
+            <w:hideMark/>
+            <w:tcPrChange w:id="203" w:author="Dave Bridges" w:date="2015-02-26T18:26:00Z">
+              <w:tcPr>
+                <w:tcW w:w="1843" w:type="dxa"/>
+                <w:shd w:val="clear" w:color="auto" w:fill="auto"/>
+                <w:noWrap/>
+                <w:vAlign w:val="bottom"/>
+                <w:hideMark/>
+              </w:tcPr>
+            </w:tcPrChange>
+          </w:tcPr>
+          <w:p>
+            <w:pPr>
+              <w:jc w:val="center"/>
+              <w:rPr>
+                <w:ins w:id="204" w:author="Dave Bridges" w:date="2015-02-26T18:26:00Z"/>
+                <w:rFonts w:ascii="Arial" w:eastAsia="Times New Roman" w:hAnsi="Arial" w:cs="Arial"/>
+                <w:color w:val="000000"/>
+              </w:rPr>
+            </w:pPr>
+            <w:ins w:id="205" w:author="Dave Bridges" w:date="2015-02-26T18:26:00Z">
+              <w:r>
+                <w:rPr>
+                  <w:rFonts w:ascii="Arial" w:eastAsia="Times New Roman" w:hAnsi="Arial" w:cs="Arial"/>
+                  <w:color w:val="000000"/>
+                </w:rPr>
+                <w:t>30</w:t>
+              </w:r>
+            </w:ins>
+          </w:p>
+        </w:tc>
+        <w:tc>
+          <w:tcPr>
+            <w:tcW w:w="1218" w:type="dxa"/>
+            <w:shd w:val="clear" w:color="auto" w:fill="auto"/>
+            <w:noWrap/>
+            <w:vAlign w:val="bottom"/>
+            <w:hideMark/>
+            <w:tcPrChange w:id="206" w:author="Dave Bridges" w:date="2015-02-26T18:26:00Z">
+              <w:tcPr>
+                <w:tcW w:w="1134" w:type="dxa"/>
+                <w:shd w:val="clear" w:color="auto" w:fill="auto"/>
+                <w:noWrap/>
+                <w:vAlign w:val="bottom"/>
+                <w:hideMark/>
+              </w:tcPr>
+            </w:tcPrChange>
+          </w:tcPr>
+          <w:p>
+            <w:pPr>
+              <w:jc w:val="center"/>
+              <w:rPr>
+                <w:ins w:id="207" w:author="Dave Bridges" w:date="2015-02-26T18:26:00Z"/>
+                <w:rFonts w:ascii="Arial" w:eastAsia="Times New Roman" w:hAnsi="Arial" w:cs="Arial"/>
+                <w:color w:val="000000"/>
+              </w:rPr>
+            </w:pPr>
+            <w:ins w:id="208" w:author="Dave Bridges" w:date="2015-02-26T18:26:00Z">
+              <w:r>
+                <w:rPr>
+                  <w:rFonts w:ascii="Arial" w:eastAsia="Times New Roman" w:hAnsi="Arial" w:cs="Arial"/>
+                  <w:color w:val="000000"/>
+                </w:rPr>
+                <w:t>0.5</w:t>
+              </w:r>
+            </w:ins>
+            <w:ins w:id="209" w:author="Dave Bridges" w:date="2015-02-26T18:27:00Z">
+              <w:r>
+                <w:rPr>
+                  <w:rFonts w:ascii="Arial" w:eastAsia="Times New Roman" w:hAnsi="Arial" w:cs="Arial"/>
+                  <w:color w:val="000000"/>
+                </w:rPr>
+                <w:t>2</w:t>
+              </w:r>
+            </w:ins>
+          </w:p>
+        </w:tc>
+      </w:tr>
+      <w:tr>
+        <w:trPr>
+          <w:trHeight w:val="285"/>
+          <w:ins w:id="210" w:author="Dave Bridges" w:date="2015-02-26T18:26:00Z"/>
+          <w:trPrChange w:id="211" w:author="Dave Bridges" w:date="2015-02-26T18:26:00Z">
+            <w:trPr>
+              <w:trHeight w:val="285"/>
+            </w:trPr>
+          </w:trPrChange>
+        </w:trPr>
+        <w:tc>
+          <w:tcPr>
+            <w:tcW w:w="3625" w:type="dxa"/>
+            <w:shd w:val="clear" w:color="auto" w:fill="auto"/>
+            <w:noWrap/>
+            <w:vAlign w:val="bottom"/>
+            <w:hideMark/>
+            <w:tcPrChange w:id="212" w:author="Dave Bridges" w:date="2015-02-26T18:26:00Z">
+              <w:tcPr>
+                <w:tcW w:w="1598" w:type="dxa"/>
+                <w:shd w:val="clear" w:color="auto" w:fill="auto"/>
+                <w:noWrap/>
+                <w:vAlign w:val="bottom"/>
+                <w:hideMark/>
+              </w:tcPr>
+            </w:tcPrChange>
+          </w:tcPr>
+          <w:p>
+            <w:pPr>
+              <w:jc w:val="center"/>
+              <w:rPr>
+                <w:ins w:id="213" w:author="Dave Bridges" w:date="2015-02-26T18:26:00Z"/>
+                <w:rFonts w:ascii="Arial" w:eastAsia="Times New Roman" w:hAnsi="Arial" w:cs="Arial"/>
+                <w:color w:val="000000"/>
+              </w:rPr>
+            </w:pPr>
+            <w:ins w:id="214" w:author="Dave Bridges" w:date="2015-02-26T18:26:00Z">
+              <w:r>
+                <w:rPr>
+                  <w:rFonts w:ascii="Arial" w:eastAsia="Times New Roman" w:hAnsi="Arial" w:cs="Arial"/>
+                  <w:color w:val="000000"/>
+                </w:rPr>
+                <w:t>A</w:t>
+              </w:r>
+              <w:r>
+                <w:rPr>
+                  <w:rFonts w:ascii="Arial" w:eastAsia="Times New Roman" w:hAnsi="Arial" w:cs="Arial"/>
+                  <w:color w:val="000000"/>
+                </w:rPr>
+                <w:t>bdominal circumference (cm)</w:t>
+              </w:r>
+            </w:ins>
+          </w:p>
+        </w:tc>
+        <w:tc>
+          <w:tcPr>
+            <w:tcW w:w="1961" w:type="dxa"/>
+            <w:shd w:val="clear" w:color="auto" w:fill="auto"/>
+            <w:noWrap/>
+            <w:vAlign w:val="bottom"/>
+            <w:hideMark/>
+            <w:tcPrChange w:id="215" w:author="Dave Bridges" w:date="2015-02-26T18:26:00Z">
+              <w:tcPr>
+                <w:tcW w:w="1961" w:type="dxa"/>
+                <w:shd w:val="clear" w:color="auto" w:fill="auto"/>
+                <w:noWrap/>
+                <w:vAlign w:val="bottom"/>
+                <w:hideMark/>
+              </w:tcPr>
+            </w:tcPrChange>
+          </w:tcPr>
+          <w:p>
+            <w:pPr>
+              <w:jc w:val="center"/>
+              <w:rPr>
+                <w:ins w:id="216" w:author="Dave Bridges" w:date="2015-02-26T18:26:00Z"/>
+                <w:rFonts w:ascii="Arial" w:eastAsia="Times New Roman" w:hAnsi="Arial" w:cs="Arial"/>
+                <w:color w:val="000000"/>
+              </w:rPr>
+            </w:pPr>
+            <w:ins w:id="217" w:author="Dave Bridges" w:date="2015-02-26T18:26:00Z">
+              <w:r>
+                <w:rPr>
+                  <w:rFonts w:ascii="Arial" w:eastAsia="Times New Roman" w:hAnsi="Arial" w:cs="Arial"/>
+                  <w:color w:val="000000"/>
+                </w:rPr>
+                <w:t>112.4</w:t>
+              </w:r>
+            </w:ins>
+          </w:p>
+        </w:tc>
+        <w:tc>
+          <w:tcPr>
+            <w:tcW w:w="1843" w:type="dxa"/>
+            <w:shd w:val="clear" w:color="auto" w:fill="auto"/>
+            <w:noWrap/>
+            <w:vAlign w:val="bottom"/>
+            <w:hideMark/>
+            <w:tcPrChange w:id="218" w:author="Dave Bridges" w:date="2015-02-26T18:26:00Z">
+              <w:tcPr>
+                <w:tcW w:w="1843" w:type="dxa"/>
+                <w:shd w:val="clear" w:color="auto" w:fill="auto"/>
+                <w:noWrap/>
+                <w:vAlign w:val="bottom"/>
+                <w:hideMark/>
+              </w:tcPr>
+            </w:tcPrChange>
+          </w:tcPr>
+          <w:p>
+            <w:pPr>
+              <w:jc w:val="center"/>
+              <w:rPr>
+                <w:ins w:id="219" w:author="Dave Bridges" w:date="2015-02-26T18:26:00Z"/>
+                <w:rFonts w:ascii="Arial" w:eastAsia="Times New Roman" w:hAnsi="Arial" w:cs="Arial"/>
+                <w:color w:val="000000"/>
+              </w:rPr>
+            </w:pPr>
+            <w:ins w:id="220" w:author="Dave Bridges" w:date="2015-02-26T18:26:00Z">
+              <w:r>
+                <w:rPr>
+                  <w:rFonts w:ascii="Arial" w:eastAsia="Times New Roman" w:hAnsi="Arial" w:cs="Arial"/>
+                  <w:color w:val="000000"/>
+                </w:rPr>
+                <w:t>100.65</w:t>
+              </w:r>
+            </w:ins>
+          </w:p>
+        </w:tc>
+        <w:tc>
+          <w:tcPr>
+            <w:tcW w:w="1218" w:type="dxa"/>
+            <w:shd w:val="clear" w:color="auto" w:fill="auto"/>
+            <w:noWrap/>
+            <w:vAlign w:val="bottom"/>
+            <w:hideMark/>
+            <w:tcPrChange w:id="221" w:author="Dave Bridges" w:date="2015-02-26T18:26:00Z">
+              <w:tcPr>
+                <w:tcW w:w="1134" w:type="dxa"/>
+                <w:shd w:val="clear" w:color="auto" w:fill="auto"/>
+                <w:noWrap/>
+                <w:vAlign w:val="bottom"/>
+                <w:hideMark/>
+              </w:tcPr>
+            </w:tcPrChange>
+          </w:tcPr>
+          <w:p>
+            <w:pPr>
+              <w:jc w:val="center"/>
+              <w:rPr>
+                <w:ins w:id="222" w:author="Dave Bridges" w:date="2015-02-26T18:26:00Z"/>
+                <w:rFonts w:ascii="Arial" w:eastAsia="Times New Roman" w:hAnsi="Arial" w:cs="Arial"/>
+                <w:color w:val="000000"/>
+              </w:rPr>
+            </w:pPr>
+            <w:ins w:id="223" w:author="Dave Bridges" w:date="2015-02-26T18:26:00Z">
+              <w:r>
+                <w:rPr>
+                  <w:rFonts w:ascii="Arial" w:eastAsia="Times New Roman" w:hAnsi="Arial" w:cs="Arial"/>
+                  <w:color w:val="000000"/>
+                </w:rPr>
+                <w:t>0.16</w:t>
+              </w:r>
+            </w:ins>
+          </w:p>
+        </w:tc>
+      </w:tr>
+      <w:tr>
+        <w:trPr>
+          <w:trHeight w:val="285"/>
+          <w:ins w:id="224" w:author="Dave Bridges" w:date="2015-02-26T18:26:00Z"/>
+          <w:trPrChange w:id="225" w:author="Dave Bridges" w:date="2015-02-26T18:26:00Z">
+            <w:trPr>
+              <w:trHeight w:val="285"/>
+            </w:trPr>
+          </w:trPrChange>
+        </w:trPr>
+        <w:tc>
+          <w:tcPr>
+            <w:tcW w:w="3625" w:type="dxa"/>
+            <w:shd w:val="clear" w:color="auto" w:fill="auto"/>
+            <w:noWrap/>
+            <w:vAlign w:val="bottom"/>
+            <w:hideMark/>
+            <w:tcPrChange w:id="226" w:author="Dave Bridges" w:date="2015-02-26T18:26:00Z">
+              <w:tcPr>
+                <w:tcW w:w="1598" w:type="dxa"/>
+                <w:shd w:val="clear" w:color="auto" w:fill="auto"/>
+                <w:noWrap/>
+                <w:vAlign w:val="bottom"/>
+                <w:hideMark/>
+              </w:tcPr>
+            </w:tcPrChange>
+          </w:tcPr>
+          <w:p>
+            <w:pPr>
+              <w:jc w:val="center"/>
+              <w:rPr>
+                <w:ins w:id="227" w:author="Dave Bridges" w:date="2015-02-26T18:26:00Z"/>
+                <w:rFonts w:ascii="Arial" w:eastAsia="Times New Roman" w:hAnsi="Arial" w:cs="Arial"/>
+                <w:color w:val="000000"/>
+              </w:rPr>
+            </w:pPr>
+            <w:ins w:id="228" w:author="Dave Bridges" w:date="2015-02-26T18:26:00Z">
+              <w:r>
+                <w:rPr>
+                  <w:rFonts w:ascii="Arial" w:eastAsia="Times New Roman" w:hAnsi="Arial" w:cs="Arial"/>
+                  <w:color w:val="000000"/>
+                </w:rPr>
+                <w:t>T</w:t>
+              </w:r>
+              <w:r>
+                <w:rPr>
+                  <w:rFonts w:ascii="Arial" w:eastAsia="Times New Roman" w:hAnsi="Arial" w:cs="Arial"/>
+                  <w:color w:val="000000"/>
+                </w:rPr>
+                <w:t>umor size</w:t>
+              </w:r>
+              <w:r>
+                <w:rPr>
+                  <w:rFonts w:ascii="Arial" w:eastAsia="Times New Roman" w:hAnsi="Arial" w:cs="Arial"/>
+                  <w:color w:val="000000"/>
+                </w:rPr>
+                <w:t xml:space="preserve"> (mm)</w:t>
+              </w:r>
+            </w:ins>
+          </w:p>
+        </w:tc>
+        <w:tc>
+          <w:tcPr>
+            <w:tcW w:w="1961" w:type="dxa"/>
+            <w:shd w:val="clear" w:color="auto" w:fill="auto"/>
+            <w:noWrap/>
+            <w:vAlign w:val="bottom"/>
+            <w:hideMark/>
+            <w:tcPrChange w:id="229" w:author="Dave Bridges" w:date="2015-02-26T18:26:00Z">
+              <w:tcPr>
+                <w:tcW w:w="1961" w:type="dxa"/>
+                <w:shd w:val="clear" w:color="auto" w:fill="auto"/>
+                <w:noWrap/>
+                <w:vAlign w:val="bottom"/>
+                <w:hideMark/>
+              </w:tcPr>
+            </w:tcPrChange>
+          </w:tcPr>
+          <w:p>
+            <w:pPr>
+              <w:jc w:val="center"/>
+              <w:rPr>
+                <w:ins w:id="230" w:author="Dave Bridges" w:date="2015-02-26T18:26:00Z"/>
+                <w:rFonts w:ascii="Arial" w:eastAsia="Times New Roman" w:hAnsi="Arial" w:cs="Arial"/>
+                <w:color w:val="000000"/>
+              </w:rPr>
+            </w:pPr>
+            <w:ins w:id="231" w:author="Dave Bridges" w:date="2015-02-26T18:26:00Z">
+              <w:r>
+                <w:rPr>
+                  <w:rFonts w:ascii="Arial" w:eastAsia="Times New Roman" w:hAnsi="Arial" w:cs="Arial"/>
+                  <w:color w:val="000000"/>
+                </w:rPr>
+                <w:t>0.95</w:t>
+              </w:r>
+            </w:ins>
+          </w:p>
+        </w:tc>
+        <w:tc>
+          <w:tcPr>
+            <w:tcW w:w="1843" w:type="dxa"/>
+            <w:shd w:val="clear" w:color="auto" w:fill="auto"/>
+            <w:noWrap/>
+            <w:vAlign w:val="bottom"/>
+            <w:hideMark/>
+            <w:tcPrChange w:id="232" w:author="Dave Bridges" w:date="2015-02-26T18:26:00Z">
+              <w:tcPr>
+                <w:tcW w:w="1843" w:type="dxa"/>
+                <w:shd w:val="clear" w:color="auto" w:fill="auto"/>
+                <w:noWrap/>
+                <w:vAlign w:val="bottom"/>
+                <w:hideMark/>
+              </w:tcPr>
+            </w:tcPrChange>
+          </w:tcPr>
+          <w:p>
+            <w:pPr>
+              <w:jc w:val="center"/>
+              <w:rPr>
+                <w:ins w:id="233" w:author="Dave Bridges" w:date="2015-02-26T18:26:00Z"/>
+                <w:rFonts w:ascii="Arial" w:eastAsia="Times New Roman" w:hAnsi="Arial" w:cs="Arial"/>
+                <w:color w:val="000000"/>
+              </w:rPr>
+            </w:pPr>
+            <w:ins w:id="234" w:author="Dave Bridges" w:date="2015-02-26T18:26:00Z">
+              <w:r>
+                <w:rPr>
+                  <w:rFonts w:ascii="Arial" w:eastAsia="Times New Roman" w:hAnsi="Arial" w:cs="Arial"/>
+                  <w:color w:val="000000"/>
+                </w:rPr>
+                <w:t>1.955556</w:t>
+              </w:r>
+            </w:ins>
+          </w:p>
+        </w:tc>
+        <w:tc>
+          <w:tcPr>
+            <w:tcW w:w="1218" w:type="dxa"/>
+            <w:shd w:val="clear" w:color="auto" w:fill="auto"/>
+            <w:noWrap/>
+            <w:vAlign w:val="bottom"/>
+            <w:hideMark/>
+            <w:tcPrChange w:id="235" w:author="Dave Bridges" w:date="2015-02-26T18:26:00Z">
+              <w:tcPr>
+                <w:tcW w:w="1134" w:type="dxa"/>
+                <w:shd w:val="clear" w:color="auto" w:fill="auto"/>
+                <w:noWrap/>
+                <w:vAlign w:val="bottom"/>
+                <w:hideMark/>
+              </w:tcPr>
+            </w:tcPrChange>
+          </w:tcPr>
+          <w:p>
+            <w:pPr>
+              <w:jc w:val="center"/>
+              <w:rPr>
+                <w:ins w:id="236" w:author="Dave Bridges" w:date="2015-02-26T18:26:00Z"/>
+                <w:rFonts w:ascii="Arial" w:eastAsia="Times New Roman" w:hAnsi="Arial" w:cs="Arial"/>
+                <w:color w:val="000000"/>
+              </w:rPr>
+            </w:pPr>
+            <w:ins w:id="237" w:author="Dave Bridges" w:date="2015-02-26T18:26:00Z">
+              <w:r>
+                <w:rPr>
+                  <w:rFonts w:ascii="Arial" w:eastAsia="Times New Roman" w:hAnsi="Arial" w:cs="Arial"/>
+                  <w:color w:val="000000"/>
+                </w:rPr>
+                <w:t>0.01</w:t>
+              </w:r>
+            </w:ins>
+          </w:p>
+        </w:tc>
+      </w:tr>
+      <w:tr>
+        <w:trPr>
+          <w:trHeight w:val="285"/>
+          <w:ins w:id="238" w:author="Dave Bridges" w:date="2015-02-26T18:26:00Z"/>
+          <w:trPrChange w:id="239" w:author="Dave Bridges" w:date="2015-02-26T18:26:00Z">
+            <w:trPr>
+              <w:trHeight w:val="285"/>
+            </w:trPr>
+          </w:trPrChange>
+        </w:trPr>
+        <w:tc>
+          <w:tcPr>
+            <w:tcW w:w="3625" w:type="dxa"/>
+            <w:shd w:val="clear" w:color="auto" w:fill="auto"/>
+            <w:noWrap/>
+            <w:vAlign w:val="bottom"/>
+            <w:hideMark/>
+            <w:tcPrChange w:id="240" w:author="Dave Bridges" w:date="2015-02-26T18:26:00Z">
+              <w:tcPr>
+                <w:tcW w:w="1598" w:type="dxa"/>
+                <w:shd w:val="clear" w:color="auto" w:fill="auto"/>
+                <w:noWrap/>
+                <w:vAlign w:val="bottom"/>
+                <w:hideMark/>
+              </w:tcPr>
+            </w:tcPrChange>
+          </w:tcPr>
+          <w:p>
+            <w:pPr>
+              <w:jc w:val="center"/>
+              <w:rPr>
+                <w:ins w:id="241" w:author="Dave Bridges" w:date="2015-02-26T18:26:00Z"/>
+                <w:rFonts w:ascii="Arial" w:eastAsia="Times New Roman" w:hAnsi="Arial" w:cs="Arial"/>
+                <w:color w:val="000000"/>
+              </w:rPr>
+            </w:pPr>
+            <w:ins w:id="242" w:author="Dave Bridges" w:date="2015-02-26T18:26:00Z">
+              <w:r>
+                <w:rPr>
+                  <w:rFonts w:ascii="Arial" w:eastAsia="Times New Roman" w:hAnsi="Arial" w:cs="Arial"/>
+                  <w:color w:val="000000"/>
+                </w:rPr>
+                <w:t>Age</w:t>
+              </w:r>
+              <w:r>
+                <w:rPr>
+                  <w:rFonts w:ascii="Arial" w:eastAsia="Times New Roman" w:hAnsi="Arial" w:cs="Arial"/>
+                  <w:color w:val="000000"/>
+                </w:rPr>
+                <w:t xml:space="preserve"> (years)</w:t>
+              </w:r>
+            </w:ins>
+          </w:p>
+        </w:tc>
+        <w:tc>
+          <w:tcPr>
+            <w:tcW w:w="1961" w:type="dxa"/>
+            <w:shd w:val="clear" w:color="auto" w:fill="auto"/>
+            <w:noWrap/>
+            <w:vAlign w:val="bottom"/>
+            <w:hideMark/>
+            <w:tcPrChange w:id="243" w:author="Dave Bridges" w:date="2015-02-26T18:26:00Z">
+              <w:tcPr>
+                <w:tcW w:w="1961" w:type="dxa"/>
+                <w:shd w:val="clear" w:color="auto" w:fill="auto"/>
+                <w:noWrap/>
+                <w:vAlign w:val="bottom"/>
+                <w:hideMark/>
+              </w:tcPr>
+            </w:tcPrChange>
+          </w:tcPr>
+          <w:p>
+            <w:pPr>
+              <w:jc w:val="center"/>
+              <w:rPr>
+                <w:ins w:id="244" w:author="Dave Bridges" w:date="2015-02-26T18:26:00Z"/>
+                <w:rFonts w:ascii="Arial" w:eastAsia="Times New Roman" w:hAnsi="Arial" w:cs="Arial"/>
+                <w:color w:val="000000"/>
+              </w:rPr>
+            </w:pPr>
+            <w:ins w:id="245" w:author="Dave Bridges" w:date="2015-02-26T18:26:00Z">
+              <w:r>
+                <w:rPr>
+                  <w:rFonts w:ascii="Arial" w:eastAsia="Times New Roman" w:hAnsi="Arial" w:cs="Arial"/>
+                  <w:color w:val="000000"/>
+                </w:rPr>
+                <w:t>39.8</w:t>
+              </w:r>
+            </w:ins>
+          </w:p>
+        </w:tc>
+        <w:tc>
+          <w:tcPr>
+            <w:tcW w:w="1843" w:type="dxa"/>
+            <w:shd w:val="clear" w:color="auto" w:fill="auto"/>
+            <w:noWrap/>
+            <w:vAlign w:val="bottom"/>
+            <w:hideMark/>
+            <w:tcPrChange w:id="246" w:author="Dave Bridges" w:date="2015-02-26T18:26:00Z">
+              <w:tcPr>
+                <w:tcW w:w="1843" w:type="dxa"/>
+                <w:shd w:val="clear" w:color="auto" w:fill="auto"/>
+                <w:noWrap/>
+                <w:vAlign w:val="bottom"/>
+                <w:hideMark/>
+              </w:tcPr>
+            </w:tcPrChange>
+          </w:tcPr>
+          <w:p>
+            <w:pPr>
+              <w:jc w:val="center"/>
+              <w:rPr>
+                <w:ins w:id="247" w:author="Dave Bridges" w:date="2015-02-26T18:26:00Z"/>
+                <w:rFonts w:ascii="Arial" w:eastAsia="Times New Roman" w:hAnsi="Arial" w:cs="Arial"/>
+                <w:color w:val="000000"/>
+              </w:rPr>
+            </w:pPr>
+            <w:ins w:id="248" w:author="Dave Bridges" w:date="2015-02-26T18:26:00Z">
+              <w:r>
+                <w:rPr>
+                  <w:rFonts w:ascii="Arial" w:eastAsia="Times New Roman" w:hAnsi="Arial" w:cs="Arial"/>
+                  <w:color w:val="000000"/>
+                </w:rPr>
+                <w:t>63.36364</w:t>
+              </w:r>
+            </w:ins>
+          </w:p>
+        </w:tc>
+        <w:tc>
+          <w:tcPr>
+            <w:tcW w:w="1218" w:type="dxa"/>
+            <w:shd w:val="clear" w:color="auto" w:fill="auto"/>
+            <w:noWrap/>
+            <w:vAlign w:val="bottom"/>
+            <w:hideMark/>
+            <w:tcPrChange w:id="249" w:author="Dave Bridges" w:date="2015-02-26T18:26:00Z">
+              <w:tcPr>
+                <w:tcW w:w="1134" w:type="dxa"/>
+                <w:shd w:val="clear" w:color="auto" w:fill="auto"/>
+                <w:noWrap/>
+                <w:vAlign w:val="bottom"/>
+                <w:hideMark/>
+              </w:tcPr>
+            </w:tcPrChange>
+          </w:tcPr>
+          <w:p>
+            <w:pPr>
+              <w:jc w:val="center"/>
+              <w:rPr>
+                <w:ins w:id="250" w:author="Dave Bridges" w:date="2015-02-26T18:26:00Z"/>
+                <w:rFonts w:ascii="Arial" w:eastAsia="Times New Roman" w:hAnsi="Arial" w:cs="Arial"/>
+                <w:color w:val="000000"/>
+              </w:rPr>
+            </w:pPr>
+            <w:ins w:id="251" w:author="Dave Bridges" w:date="2015-02-26T18:26:00Z">
+              <w:r>
+                <w:rPr>
+                  <w:rFonts w:ascii="Arial" w:eastAsia="Times New Roman" w:hAnsi="Arial" w:cs="Arial"/>
+                  <w:color w:val="000000"/>
+                </w:rPr>
+                <w:t>0.0003</w:t>
+              </w:r>
+            </w:ins>
+          </w:p>
+        </w:tc>
+      </w:tr>
+    </w:tbl>
+    <w:p>
+      <w:pPr>
+        <w:rPr>
+          <w:ins w:id="252" w:author="Dave Bridges" w:date="2015-02-26T18:26:00Z"/>
+        </w:rPr>
+      </w:pPr>
     </w:p>
     <w:p/>
     <w:p>
       <w:pPr>
         <w:rPr>
+          <w:ins w:id="253" w:author="Dave Bridges" w:date="2015-02-26T18:27:00Z"/>
           <w:b/>
         </w:rPr>
       </w:pPr>
+      <w:ins w:id="254" w:author="Dave Bridges" w:date="2015-02-26T18:27:00Z">
+        <w:r>
+          <w:rPr>
+            <w:b/>
+          </w:rPr>
+          <w:br w:type="page"/>
+        </w:r>
+      </w:ins>
+    </w:p>
+    <w:p>
       <w:r>
         <w:rPr>
           <w:b/>
         </w:rPr>
-        <w:t xml:space="preserve">Table 1:  Clinical characteristics.  Data represents mean +/- standard error.  </w:t>
-      </w:r>
-    </w:p>
-    <w:p/>
-    <w:p>
+        <w:lastRenderedPageBreak/>
+        <w:t xml:space="preserve">Table </w:t>
+      </w:r>
+      <w:ins w:id="255" w:author="Dave Bridges" w:date="2015-02-26T18:25:00Z">
+        <w:r>
+          <w:rPr>
+            <w:b/>
+          </w:rPr>
+          <w:t>3</w:t>
+        </w:r>
+      </w:ins>
+      <w:del w:id="256" w:author="Dave Bridges" w:date="2015-02-26T18:25:00Z">
+        <w:r>
+          <w:rPr>
+            <w:b/>
+          </w:rPr>
+          <w:delText>2</w:delText>
+        </w:r>
+      </w:del>
       <w:r>
         <w:rPr>
           <w:b/>
         </w:rPr>
-        <w:t>Table 2: Summarized gene set enrichment analysis of pathways.</w:t>
+        <w:t>: Summarized gene set enrichment analysis of pathways.</w:t>
       </w:r>
       <w:r>
         <w:t xml:space="preserve">  Size is the total size of the KEGG category, NES is the normalized enrichment score, NOM p-value is the raw p-value and FDR q-value is corrected for multiple observations.  </w:t>
@@ -9312,7 +10780,7 @@
       </w:r>
     </w:p>
   </w:comment>
-  <w:comment w:id="5" w:author="Dave Bridges" w:date="2015-02-26T08:31:00Z" w:initials="DB">
+  <w:comment w:id="13" w:author="Dave Bridges" w:date="2015-02-26T08:31:00Z" w:initials="DB">
     <w:p>
       <w:pPr>
         <w:pStyle w:val="CommentText"/>
@@ -9328,7 +10796,7 @@
       </w:r>
     </w:p>
   </w:comment>
-  <w:comment w:id="6" w:author="Dave Bridges" w:date="2015-02-22T17:03:00Z" w:initials="DB">
+  <w:comment w:id="14" w:author="Dave Bridges" w:date="2015-02-22T17:03:00Z" w:initials="DB">
     <w:p>
       <w:pPr>
         <w:pStyle w:val="CommentText"/>
@@ -9357,7 +10825,7 @@
       </w:r>
     </w:p>
   </w:comment>
-  <w:comment w:id="7" w:author="Dave Bridges" w:date="2015-02-22T16:57:00Z" w:initials="DB">
+  <w:comment w:id="15" w:author="Dave Bridges" w:date="2015-02-22T16:57:00Z" w:initials="DB">
     <w:p>
       <w:pPr>
         <w:pStyle w:val="CommentText"/>
@@ -9378,7 +10846,7 @@
       </w:r>
     </w:p>
   </w:comment>
-  <w:comment w:id="8" w:author="Dave Bridges" w:date="2015-02-22T16:58:00Z" w:initials="DB">
+  <w:comment w:id="16" w:author="Dave Bridges" w:date="2015-02-22T16:58:00Z" w:initials="DB">
     <w:p>
       <w:pPr>
         <w:pStyle w:val="CommentText"/>
@@ -9402,7 +10870,7 @@
       </w:r>
     </w:p>
   </w:comment>
-  <w:comment w:id="13" w:author="Dave Bridges" w:date="2015-02-25T18:18:00Z" w:initials="DB">
+  <w:comment w:id="20" w:author="Dave Bridges" w:date="2015-02-25T18:18:00Z" w:initials="DB">
     <w:p>
       <w:pPr>
         <w:pStyle w:val="CommentText"/>
@@ -9418,7 +10886,7 @@
       </w:r>
     </w:p>
   </w:comment>
-  <w:comment w:id="14" w:author="Dave Bridges" w:date="2015-02-26T12:06:00Z" w:initials="DB">
+  <w:comment w:id="21" w:author="Dave Bridges" w:date="2015-02-26T12:06:00Z" w:initials="DB">
     <w:p>
       <w:pPr>
         <w:pStyle w:val="CommentText"/>
@@ -9439,7 +10907,7 @@
       </w:r>
     </w:p>
   </w:comment>
-  <w:comment w:id="15" w:author="Dave Bridges" w:date="2015-02-26T12:38:00Z" w:initials="DB">
+  <w:comment w:id="22" w:author="Dave Bridges" w:date="2015-02-26T12:38:00Z" w:initials="DB">
     <w:p>
       <w:pPr>
         <w:pStyle w:val="CommentText"/>
@@ -9455,7 +10923,7 @@
       </w:r>
     </w:p>
   </w:comment>
-  <w:comment w:id="16" w:author="Dave Bridges" w:date="2015-02-24T11:23:00Z" w:initials="DB">
+  <w:comment w:id="23" w:author="Dave Bridges" w:date="2015-02-24T11:23:00Z" w:initials="DB">
     <w:p>
       <w:pPr>
         <w:pStyle w:val="CommentText"/>
@@ -10742,7 +12210,7 @@
 </file>
 
 <file path=customXml/itemProps1.xml><?xml version="1.0" encoding="utf-8"?>
-<ds:datastoreItem xmlns:ds="http://schemas.openxmlformats.org/officeDocument/2006/customXml" ds:itemID="{9F9759D7-39F9-1A4C-8BE4-E64FFE6CF352}">
+<ds:datastoreItem xmlns:ds="http://schemas.openxmlformats.org/officeDocument/2006/customXml" ds:itemID="{E2E1F7FE-12B6-F647-B1F8-685689198FEA}">
   <ds:schemaRefs>
     <ds:schemaRef ds:uri="http://schemas.openxmlformats.org/officeDocument/2006/bibliography"/>
   </ds:schemaRefs>

</xml_diff>

<commit_message>
added qRT-PCR methods section-edit table #s
</commit_message>
<xml_diff>
--- a/manuscript/Cushing-Manuscript/manuscript.docx
+++ b/manuscript/Cushing-Manuscript/manuscript.docx
@@ -1429,21 +1429,123 @@
       <w:pPr>
         <w:pStyle w:val="Heading2"/>
       </w:pPr>
-      <w:commentRangeStart w:id="49"/>
       <w:r>
         <w:t>Quantitative Real-Time PCR</w:t>
       </w:r>
-      <w:commentRangeEnd w:id="49"/>
-      <w:r>
-        <w:rPr>
-          <w:rStyle w:val="CommentReference"/>
-          <w:rFonts w:asciiTheme="minorHAnsi" w:eastAsiaTheme="minorEastAsia" w:hAnsiTheme="minorHAnsi" w:cstheme="minorBidi"/>
-          <w:b w:val="0"/>
-          <w:bCs w:val="0"/>
-          <w:color w:val="auto"/>
-        </w:rPr>
-        <w:commentReference w:id="49"/>
-      </w:r>
+    </w:p>
+    <w:p>
+      <w:pPr>
+        <w:rPr>
+          <w:ins w:id="49" w:author="Innocence Harvey" w:date="2015-02-26T20:29:00Z"/>
+        </w:rPr>
+      </w:pPr>
+      <w:ins w:id="50" w:author="Innocence Harvey" w:date="2015-02-26T20:29:00Z">
+        <w:r>
+          <w:t xml:space="preserve">RNA was extracted with the </w:t>
+        </w:r>
+        <w:proofErr w:type="spellStart"/>
+        <w:r>
+          <w:t>PureLink</w:t>
+        </w:r>
+        <w:proofErr w:type="spellEnd"/>
+        <w:r>
+          <w:t xml:space="preserve"> RNA mini kit (Life Technologies). </w:t>
+        </w:r>
+        <w:r>
+          <w:t xml:space="preserve">Synthesis of </w:t>
+        </w:r>
+        <w:proofErr w:type="spellStart"/>
+        <w:r>
+          <w:t>cDNA</w:t>
+        </w:r>
+      </w:ins>
+      <w:proofErr w:type="spellEnd"/>
+      <w:ins w:id="51" w:author="Innocence Harvey" w:date="2015-02-26T20:31:00Z">
+        <w:r>
+          <w:t xml:space="preserve"> from 1 </w:t>
+        </w:r>
+        <w:proofErr w:type="spellStart"/>
+        <w:r>
+          <w:t>ug</w:t>
+        </w:r>
+        <w:proofErr w:type="spellEnd"/>
+        <w:r>
+          <w:t xml:space="preserve"> of RNA</w:t>
+        </w:r>
+      </w:ins>
+      <w:ins w:id="52" w:author="Innocence Harvey" w:date="2015-02-26T20:29:00Z">
+        <w:r>
+          <w:t xml:space="preserve"> was performed using </w:t>
+        </w:r>
+        <w:r>
+          <w:t>the High Capacity Reverse Transcription K</w:t>
+        </w:r>
+        <w:r>
+          <w:t xml:space="preserve">it (Life Technologies). </w:t>
+        </w:r>
+        <w:proofErr w:type="spellStart"/>
+        <w:proofErr w:type="gramStart"/>
+        <w:r>
+          <w:t>cDNA</w:t>
+        </w:r>
+        <w:proofErr w:type="spellEnd"/>
+        <w:proofErr w:type="gramEnd"/>
+        <w:r>
+          <w:t xml:space="preserve"> and primers were</w:t>
+        </w:r>
+        <w:r>
+          <w:t xml:space="preserve"> added to </w:t>
+        </w:r>
+        <w:r>
+          <w:rPr>
+            <w:i/>
+          </w:rPr>
+          <w:t>Power</w:t>
+        </w:r>
+        <w:r>
+          <w:t xml:space="preserve"> SYBR Green PCR Master Mix in accordance with the manufacturer’s guidelines (Life Technologies) and </w:t>
+        </w:r>
+        <w:r>
+          <w:rPr>
+            <w:rFonts w:cs="Helvetica"/>
+          </w:rPr>
+          <w:t xml:space="preserve">subjected to quantitative real-time PCR as described (Lu et al., 2014). </w:t>
+        </w:r>
+        <w:r>
+          <w:t xml:space="preserve">Primers are listed in </w:t>
+        </w:r>
+        <w:bookmarkStart w:id="53" w:name="_GoBack"/>
+        <w:r>
+          <w:t>Table</w:t>
+        </w:r>
+        <w:bookmarkEnd w:id="53"/>
+        <w:r>
+          <w:t xml:space="preserve"> 1.  </w:t>
+        </w:r>
+        <w:proofErr w:type="gramStart"/>
+        <w:r>
+          <w:t>mRNA</w:t>
+        </w:r>
+        <w:proofErr w:type="gramEnd"/>
+        <w:r>
+          <w:t xml:space="preserve"> expression levels of all genes were normalized to </w:t>
+        </w:r>
+      </w:ins>
+      <w:proofErr w:type="spellStart"/>
+      <w:ins w:id="54" w:author="Innocence Harvey" w:date="2015-02-26T20:32:00Z">
+        <w:r>
+          <w:rPr>
+            <w:i/>
+          </w:rPr>
+          <w:t>Actb</w:t>
+        </w:r>
+      </w:ins>
+      <w:proofErr w:type="spellEnd"/>
+      <w:ins w:id="55" w:author="Innocence Harvey" w:date="2015-02-26T20:29:00Z">
+        <w:r>
+          <w:t>.</w:t>
+        </w:r>
+      </w:ins>
     </w:p>
     <w:p/>
     <w:p>
@@ -1888,7 +1990,11 @@
         <w:t>.  Gene expression was analyzed u</w:t>
       </w:r>
       <w:r>
-        <w:t xml:space="preserve">sing DESeq2 version 1.2.10 </w:t>
+        <w:t xml:space="preserve">sing DESeq2 </w:t>
+      </w:r>
+      <w:r>
+        <w:lastRenderedPageBreak/>
+        <w:t xml:space="preserve">version 1.2.10 </w:t>
       </w:r>
       <w:r>
         <w:fldChar w:fldCharType="begin" w:fldLock="1"/>
@@ -1922,7 +2028,20 @@
         <w:fldChar w:fldCharType="end"/>
       </w:r>
       <w:r>
-        <w:t xml:space="preserve">.  These subjects corresponded to the patients described in Table 1, with the exception of subjects 29 and 31 (both Cushing's disease patients), which had clinical data but no </w:t>
+        <w:t xml:space="preserve">.  These subjects corresponded to the patients described in Table </w:t>
+      </w:r>
+      <w:ins w:id="56" w:author="Innocence Harvey" w:date="2015-02-26T20:34:00Z">
+        <w:r>
+          <w:t>2</w:t>
+        </w:r>
+      </w:ins>
+      <w:del w:id="57" w:author="Innocence Harvey" w:date="2015-02-26T20:34:00Z">
+        <w:r>
+          <w:delText>1</w:delText>
+        </w:r>
+      </w:del>
+      <w:r>
+        <w:t xml:space="preserve">, with the exception of subjects 29 and 31 (both Cushing's disease patients), which had clinical data but no </w:t>
       </w:r>
       <w:proofErr w:type="spellStart"/>
       <w:r>
@@ -1943,11 +2062,7 @@
     </w:p>
     <w:p>
       <w:r>
-        <w:t xml:space="preserve">Descriptive statistics such as means and standard deviations were determined for clinical measurements. Student’s t-test was used to test the difference in means of </w:t>
-      </w:r>
-      <w:r>
-        <w:lastRenderedPageBreak/>
-        <w:t xml:space="preserve">these measurements between control and Cushing's disease patients. Normality assumption was checked </w:t>
+        <w:t xml:space="preserve">Descriptive statistics such as means and standard deviations were determined for clinical measurements. Student’s t-test was used to test the difference in means of these measurements between control and Cushing's disease patients. Normality assumption was checked </w:t>
       </w:r>
       <w:r>
         <w:t>via</w:t>
@@ -2124,16 +2239,16 @@
       <w:r>
         <w:t xml:space="preserve"> control patients is enriched in genes from gene ontology, KEGG, transcription factor or </w:t>
       </w:r>
-      <w:commentRangeStart w:id="50"/>
+      <w:commentRangeStart w:id="58"/>
       <w:r>
         <w:t xml:space="preserve">microRNA target gene sets. </w:t>
       </w:r>
-      <w:commentRangeEnd w:id="50"/>
+      <w:commentRangeEnd w:id="58"/>
       <w:r>
         <w:rPr>
           <w:rStyle w:val="CommentReference"/>
         </w:rPr>
-        <w:commentReference w:id="50"/>
+        <w:commentReference w:id="58"/>
       </w:r>
       <w:r>
         <w:t xml:space="preserve">The gene list was ranked based on t-statistics and the statistical significance of the enrichment score was determined by performing 1000 phenotype permutation. Other settings for GSEA were left </w:t>
@@ -2141,30 +2256,30 @@
       <w:r>
         <w:t>to the software defaults.  All code and raw data from this study are available through the Gene Expression Omnibus (</w:t>
       </w:r>
-      <w:commentRangeStart w:id="51"/>
+      <w:commentRangeStart w:id="59"/>
       <w:r>
         <w:t>GSEXXXXX</w:t>
       </w:r>
-      <w:commentRangeEnd w:id="51"/>
+      <w:commentRangeEnd w:id="59"/>
       <w:r>
         <w:rPr>
           <w:rStyle w:val="CommentReference"/>
         </w:rPr>
-        <w:commentReference w:id="51"/>
+        <w:commentReference w:id="59"/>
       </w:r>
       <w:r>
         <w:t xml:space="preserve">) and at </w:t>
       </w:r>
-      <w:commentRangeStart w:id="52"/>
+      <w:commentRangeStart w:id="60"/>
       <w:r>
         <w:t>http://bridgeslab.github.io/CushingAcromegalyStudy/</w:t>
       </w:r>
-      <w:commentRangeEnd w:id="52"/>
+      <w:commentRangeEnd w:id="60"/>
       <w:r>
         <w:rPr>
           <w:rStyle w:val="CommentReference"/>
         </w:rPr>
-        <w:commentReference w:id="52"/>
+        <w:commentReference w:id="60"/>
       </w:r>
     </w:p>
     <w:p>
@@ -2202,7 +2317,20 @@
         <w:t xml:space="preserve"> were admitted with non-secreting adenomas</w:t>
       </w:r>
       <w:r>
-        <w:t xml:space="preserve">. Patient characteristics are shown in Table 1. </w:t>
+        <w:t xml:space="preserve">. Patient characteristics are shown in Table </w:t>
+      </w:r>
+      <w:ins w:id="61" w:author="Innocence Harvey" w:date="2015-02-26T20:34:00Z">
+        <w:r>
+          <w:t>2</w:t>
+        </w:r>
+      </w:ins>
+      <w:del w:id="62" w:author="Innocence Harvey" w:date="2015-02-26T20:34:00Z">
+        <w:r>
+          <w:delText>1</w:delText>
+        </w:r>
+      </w:del>
+      <w:r>
+        <w:t xml:space="preserve">. </w:t>
       </w:r>
       <w:r>
         <w:t>Our Cushing’s patients were in general younger and had smaller tumors than the patients with non-secreting adenomas.  In our cohort there</w:t>
@@ -2335,7 +2463,11 @@
         <w:t>1 of</w:t>
       </w:r>
       <w:r>
-        <w:t xml:space="preserve"> the 11 controls had diabetes (p</w:t>
+        <w:t xml:space="preserve"> </w:t>
+      </w:r>
+      <w:r>
+        <w:lastRenderedPageBreak/>
+        <w:t>the 11 controls had diabetes (p</w:t>
       </w:r>
       <w:r>
         <w:t>=0.03</w:t>
@@ -2395,7 +2527,6 @@
         <w:t xml:space="preserve">-test).  These data support </w:t>
       </w:r>
       <w:r>
-        <w:lastRenderedPageBreak/>
         <w:t>previous studies which implicate elevated lipolysis</w:t>
       </w:r>
       <w:r>
@@ -2527,7 +2658,7 @@
       <w:r>
         <w:t xml:space="preserve"> been previously reported</w:t>
       </w:r>
-      <w:ins w:id="53" w:author="Innocence Harvey" w:date="2015-02-26T18:01:00Z">
+      <w:ins w:id="63" w:author="Innocence Harvey" w:date="2015-02-26T18:01:00Z">
         <w:r>
           <w:rPr>
             <w:rFonts w:ascii="Trebuchet MS" w:hAnsi="Trebuchet MS" w:cs="Trebuchet MS"/>
@@ -2536,7 +2667,7 @@
           <w:t xml:space="preserve"> </w:t>
         </w:r>
       </w:ins>
-      <w:ins w:id="54" w:author="Innocence Harvey" w:date="2015-02-26T18:02:00Z">
+      <w:ins w:id="64" w:author="Innocence Harvey" w:date="2015-02-26T18:02:00Z">
         <w:r>
           <w:rPr>
             <w:rFonts w:ascii="Trebuchet MS" w:hAnsi="Trebuchet MS" w:cs="Trebuchet MS"/>
@@ -2545,7 +2676,7 @@
           <w:t>(</w:t>
         </w:r>
       </w:ins>
-      <w:ins w:id="55" w:author="Innocence Harvey" w:date="2015-02-26T18:01:00Z">
+      <w:ins w:id="65" w:author="Innocence Harvey" w:date="2015-02-26T18:01:00Z">
         <w:r>
           <w:rPr>
             <w:rFonts w:ascii="Trebuchet MS" w:hAnsi="Trebuchet MS" w:cs="Trebuchet MS"/>
@@ -2679,19 +2810,19 @@
       <w:r>
         <w:t xml:space="preserve">and 11 controls.  We identified </w:t>
       </w:r>
-      <w:commentRangeStart w:id="56"/>
+      <w:commentRangeStart w:id="66"/>
       <w:r>
         <w:t xml:space="preserve">473 </w:t>
       </w:r>
       <w:r>
         <w:t xml:space="preserve">genes </w:t>
       </w:r>
-      <w:commentRangeEnd w:id="56"/>
+      <w:commentRangeEnd w:id="66"/>
       <w:r>
         <w:rPr>
           <w:rStyle w:val="CommentReference"/>
         </w:rPr>
-        <w:commentReference w:id="56"/>
+        <w:commentReference w:id="66"/>
       </w:r>
       <w:r>
         <w:t>that had significantly different expression in</w:t>
@@ -2730,7 +2861,20 @@
         <w:t xml:space="preserve"> set enrichment analysis </w:t>
       </w:r>
       <w:r>
-        <w:t xml:space="preserve">was performed on these data.  As summarized in Table 2, we detected </w:t>
+        <w:t xml:space="preserve">was performed on these data.  As summarized in Table </w:t>
+      </w:r>
+      <w:ins w:id="67" w:author="Innocence Harvey" w:date="2015-02-26T20:35:00Z">
+        <w:r>
+          <w:t>3</w:t>
+        </w:r>
+      </w:ins>
+      <w:del w:id="68" w:author="Innocence Harvey" w:date="2015-02-26T20:35:00Z">
+        <w:r>
+          <w:delText>2</w:delText>
+        </w:r>
+      </w:del>
+      <w:r>
+        <w:t xml:space="preserve">, we detected </w:t>
       </w:r>
       <w:r>
         <w:t xml:space="preserve">enrichment of genes in </w:t>
@@ -2862,11 +3006,7 @@
       </w:r>
       <w:proofErr w:type="gramEnd"/>
       <w:r>
-        <w:t xml:space="preserve"> control the local concentrations of </w:t>
-      </w:r>
-      <w:r>
-        <w:lastRenderedPageBreak/>
-        <w:t>cortisol in adipose tissues</w:t>
+        <w:t xml:space="preserve"> control the local concentrations of cortisol in adipose tissues</w:t>
       </w:r>
       <w:r>
         <w:t xml:space="preserve">.  We observed a </w:t>
@@ -3629,7 +3769,11 @@
         <w:t>AKR1C1</w:t>
       </w:r>
       <w:r>
-        <w:t xml:space="preserve">), steroid </w:t>
+        <w:t xml:space="preserve">), </w:t>
+      </w:r>
+      <w:r>
+        <w:lastRenderedPageBreak/>
+        <w:t xml:space="preserve">steroid </w:t>
       </w:r>
       <w:proofErr w:type="spellStart"/>
       <w:r>
@@ -3758,7 +3902,6 @@
         <w:rPr>
           <w:i/>
         </w:rPr>
-        <w:lastRenderedPageBreak/>
         <w:t>Acaca1</w:t>
       </w:r>
       <w:r>
@@ -3818,7 +3961,7 @@
           <w:i/>
         </w:rPr>
       </w:pPr>
-      <w:commentRangeStart w:id="57"/>
+      <w:commentRangeStart w:id="69"/>
       <w:r>
         <w:t xml:space="preserve">Several glucose metabolism genes, and specifically glycolysis </w:t>
       </w:r>
@@ -3990,13 +4133,13 @@
         <w:t>. The relevance of this effect in adipose tissue has not yet been explored.</w:t>
       </w:r>
     </w:p>
-    <w:commentRangeEnd w:id="57"/>
+    <w:commentRangeEnd w:id="69"/>
     <w:p>
       <w:r>
         <w:rPr>
           <w:rStyle w:val="CommentReference"/>
         </w:rPr>
-        <w:commentReference w:id="57"/>
+        <w:commentReference w:id="69"/>
       </w:r>
     </w:p>
     <w:p>
@@ -4203,7 +4346,11 @@
         <w:t xml:space="preserve"> including </w:t>
       </w:r>
       <w:r>
-        <w:t>elevated lipolysis</w:t>
+        <w:t xml:space="preserve">elevated </w:t>
+      </w:r>
+      <w:r>
+        <w:lastRenderedPageBreak/>
+        <w:t>lipolysis</w:t>
       </w:r>
       <w:r>
         <w:t xml:space="preserve">.  </w:t>
@@ -4344,11 +4491,7 @@
         <w:t>expressed at significantly higher levels in the Cushing's disease patients compared to controls (</w:t>
       </w:r>
       <w:r>
-        <w:t xml:space="preserve">KEGG pathway, net enrichment </w:t>
-      </w:r>
-      <w:r>
-        <w:lastRenderedPageBreak/>
-        <w:t xml:space="preserve">score 1.84, </w:t>
+        <w:t xml:space="preserve">KEGG pathway, net enrichment score 1.84, </w:t>
       </w:r>
       <w:r>
         <w:t>q=0.0</w:t>
@@ -4816,7 +4959,11 @@
         <w:t xml:space="preserve"> (Figure 8D).</w:t>
       </w:r>
       <w:r>
-        <w:t xml:space="preserve">  Although the small number of obese and non-obese Cushing’s patients in our study makes these observations quite preliminary, it is suggestive of both a general reduction of glucocorticoid sensitivity in obese subjects but also potentially an underapprecia</w:t>
+        <w:t xml:space="preserve">  Although the small number of obese and non-obese Cushing’s patients in our study makes these observations quite preliminary, it is suggestive of both a general reduction of glucocorticoid </w:t>
+      </w:r>
+      <w:r>
+        <w:lastRenderedPageBreak/>
+        <w:t>sensitivity in obese subjects but also potentially an underapprecia</w:t>
       </w:r>
       <w:r>
         <w:t>ted role of lysosomes in obese patients with elevated cortisol levels.</w:t>
@@ -4835,11 +4982,7 @@
         <w:t>In this study we have described a transcriptional signature in adipose tissue from subjects with Cushing's disease</w:t>
       </w:r>
       <w:r>
-        <w:t xml:space="preserve"> and verified several of these changes using a mouse </w:t>
-      </w:r>
-      <w:r>
-        <w:lastRenderedPageBreak/>
-        <w:t>model of glucocorticoid treatment</w:t>
+        <w:t xml:space="preserve"> and verified several of these changes using a mouse model of glucocorticoid treatment</w:t>
       </w:r>
       <w:r>
         <w:t>.  We</w:t>
@@ -5452,7 +5595,11 @@
         <w:t>subjects</w:t>
       </w:r>
       <w:r>
-        <w:t xml:space="preserve">/mice are mainly due to muscle or liver insulin resistance and that adipose tissue may respond to insulin in a relatively normal fashion.  </w:t>
+        <w:t xml:space="preserve">/mice are mainly due to muscle or liver insulin resistance and that adipose tissue may respond to insulin in a relatively normal </w:t>
+      </w:r>
+      <w:r>
+        <w:lastRenderedPageBreak/>
+        <w:t xml:space="preserve">fashion.  </w:t>
       </w:r>
       <w:r>
         <w:t xml:space="preserve">Glucocorticoid-induced insulin resistance is thought to </w:t>
@@ -5562,30 +5709,26 @@
         <w:t>a lack of changes in</w:t>
       </w:r>
       <w:r>
+        <w:t xml:space="preserve"> proximal insulin signalin</w:t>
+      </w:r>
+      <w:r>
+        <w:t xml:space="preserve">g transcripts in adipose tissues (Figure 7A) and a lack of elevated </w:t>
+      </w:r>
+      <w:commentRangeStart w:id="70"/>
+      <w:proofErr w:type="spellStart"/>
+      <w:r>
+        <w:t>ceramides</w:t>
+      </w:r>
+      <w:proofErr w:type="spellEnd"/>
+      <w:r>
         <w:t xml:space="preserve"> </w:t>
       </w:r>
-      <w:r>
-        <w:lastRenderedPageBreak/>
-        <w:t>proximal insulin signalin</w:t>
-      </w:r>
-      <w:r>
-        <w:t xml:space="preserve">g transcripts in adipose tissues (Figure 7A) and a lack of elevated </w:t>
-      </w:r>
-      <w:commentRangeStart w:id="58"/>
-      <w:proofErr w:type="spellStart"/>
-      <w:r>
-        <w:t>ceramides</w:t>
-      </w:r>
-      <w:proofErr w:type="spellEnd"/>
-      <w:r>
-        <w:t xml:space="preserve"> </w:t>
-      </w:r>
-      <w:commentRangeEnd w:id="58"/>
+      <w:commentRangeEnd w:id="70"/>
       <w:r>
         <w:rPr>
           <w:rStyle w:val="CommentReference"/>
         </w:rPr>
-        <w:commentReference w:id="58"/>
+        <w:commentReference w:id="70"/>
       </w:r>
       <w:r>
         <w:t>in our subcutaneous adipose tissue lysates (Figure 7B).</w:t>
@@ -5658,7 +5801,7 @@
       </w:r>
     </w:p>
     <w:p>
-      <w:commentRangeStart w:id="59"/>
+      <w:commentRangeStart w:id="71"/>
       <w:proofErr w:type="spellStart"/>
       <w:r>
         <w:t>IH</w:t>
@@ -5759,12 +5902,12 @@
       <w:r>
         <w:t xml:space="preserve"> and DB wrote the manuscript.</w:t>
       </w:r>
-      <w:commentRangeEnd w:id="59"/>
+      <w:commentRangeEnd w:id="71"/>
       <w:r>
         <w:rPr>
           <w:rStyle w:val="CommentReference"/>
         </w:rPr>
-        <w:commentReference w:id="59"/>
+        <w:commentReference w:id="71"/>
       </w:r>
       <w:r>
         <w:t xml:space="preserve"> </w:t>
@@ -8448,13 +8591,13 @@
     <w:p>
       <w:pPr>
         <w:rPr>
-          <w:ins w:id="60" w:author="Innocence Harvey" w:date="2015-02-26T13:50:00Z"/>
+          <w:ins w:id="72" w:author="Innocence Harvey" w:date="2015-02-26T13:50:00Z"/>
         </w:rPr>
       </w:pPr>
       <w:r>
         <w:rPr>
           <w:b/>
-          <w:rPrChange w:id="61" w:author="Innocence Harvey" w:date="2015-02-26T14:13:00Z">
+          <w:rPrChange w:id="73" w:author="Innocence Harvey" w:date="2015-02-26T14:13:00Z">
             <w:rPr/>
           </w:rPrChange>
         </w:rPr>
@@ -8463,7 +8606,7 @@
       <w:r>
         <w:t xml:space="preserve">  </w:t>
       </w:r>
-      <w:ins w:id="62" w:author="Innocence Harvey" w:date="2015-02-26T17:42:00Z">
+      <w:ins w:id="74" w:author="Innocence Harvey" w:date="2015-02-26T17:42:00Z">
         <w:r>
           <w:rPr>
             <w:b/>
@@ -8471,7 +8614,7 @@
           <w:t>Dexamethasone treatment results in decreased lean mass and increased fat mass</w:t>
         </w:r>
       </w:ins>
-      <w:ins w:id="63" w:author="Innocence Harvey" w:date="2015-02-26T17:43:00Z">
+      <w:ins w:id="75" w:author="Innocence Harvey" w:date="2015-02-26T17:43:00Z">
         <w:r>
           <w:rPr>
             <w:b/>
@@ -8479,11 +8622,11 @@
           <w:t xml:space="preserve"> in mice</w:t>
         </w:r>
       </w:ins>
-      <w:ins w:id="64" w:author="Innocence Harvey" w:date="2015-02-26T13:50:00Z">
+      <w:ins w:id="76" w:author="Innocence Harvey" w:date="2015-02-26T13:50:00Z">
         <w:r>
           <w:rPr>
             <w:b/>
-            <w:rPrChange w:id="65" w:author="Innocence Harvey" w:date="2015-02-26T13:50:00Z">
+            <w:rPrChange w:id="77" w:author="Innocence Harvey" w:date="2015-02-26T13:50:00Z">
               <w:rPr/>
             </w:rPrChange>
           </w:rPr>
@@ -8496,19 +8639,19 @@
           <w:t xml:space="preserve"> </w:t>
         </w:r>
       </w:ins>
-      <w:ins w:id="66" w:author="Innocence Harvey" w:date="2015-02-26T13:51:00Z">
+      <w:ins w:id="78" w:author="Innocence Harvey" w:date="2015-02-26T13:51:00Z">
         <w:r>
           <w:t xml:space="preserve">Weekly </w:t>
         </w:r>
       </w:ins>
-      <w:ins w:id="67" w:author="Innocence Harvey" w:date="2015-02-26T14:09:00Z">
-        <w:del w:id="68" w:author="Dave Bridges" w:date="2015-02-26T18:31:00Z">
+      <w:ins w:id="79" w:author="Innocence Harvey" w:date="2015-02-26T14:09:00Z">
+        <w:del w:id="80" w:author="Dave Bridges" w:date="2015-02-26T18:31:00Z">
           <w:r>
             <w:delText xml:space="preserve">measures of </w:delText>
           </w:r>
         </w:del>
       </w:ins>
-      <w:ins w:id="69" w:author="Innocence Harvey" w:date="2015-02-26T13:51:00Z">
+      <w:ins w:id="81" w:author="Innocence Harvey" w:date="2015-02-26T13:51:00Z">
         <w:r>
           <w:t>b</w:t>
         </w:r>
@@ -8519,7 +8662,7 @@
           <w:t xml:space="preserve"> </w:t>
         </w:r>
       </w:ins>
-      <w:ins w:id="70" w:author="Innocence Harvey" w:date="2015-02-26T13:55:00Z">
+      <w:ins w:id="82" w:author="Innocence Harvey" w:date="2015-02-26T13:55:00Z">
         <w:r>
           <w:t>(</w:t>
         </w:r>
@@ -8527,12 +8670,12 @@
           <w:t>A), lean mass (B)</w:t>
         </w:r>
       </w:ins>
-      <w:ins w:id="71" w:author="Innocence Harvey" w:date="2015-02-26T13:56:00Z">
+      <w:ins w:id="83" w:author="Innocence Harvey" w:date="2015-02-26T13:56:00Z">
         <w:r>
           <w:t>,</w:t>
         </w:r>
       </w:ins>
-      <w:ins w:id="72" w:author="Innocence Harvey" w:date="2015-02-26T13:55:00Z">
+      <w:ins w:id="84" w:author="Innocence Harvey" w:date="2015-02-26T13:55:00Z">
         <w:r>
           <w:t xml:space="preserve"> fat mass (C) and</w:t>
         </w:r>
@@ -8543,62 +8686,62 @@
           <w:t xml:space="preserve"> fat (D) </w:t>
         </w:r>
       </w:ins>
-      <w:ins w:id="73" w:author="Innocence Harvey" w:date="2015-02-26T13:51:00Z">
+      <w:ins w:id="85" w:author="Innocence Harvey" w:date="2015-02-26T13:51:00Z">
         <w:r>
           <w:t>from control</w:t>
         </w:r>
       </w:ins>
-      <w:ins w:id="74" w:author="Innocence Harvey" w:date="2015-02-26T13:57:00Z">
+      <w:ins w:id="86" w:author="Innocence Harvey" w:date="2015-02-26T13:57:00Z">
         <w:r>
           <w:t xml:space="preserve"> (black)</w:t>
         </w:r>
       </w:ins>
-      <w:ins w:id="75" w:author="Innocence Harvey" w:date="2015-02-26T13:51:00Z">
+      <w:ins w:id="87" w:author="Innocence Harvey" w:date="2015-02-26T13:51:00Z">
         <w:r>
           <w:t xml:space="preserve"> and dexamethasone</w:t>
         </w:r>
       </w:ins>
-      <w:ins w:id="76" w:author="Innocence Harvey" w:date="2015-02-26T13:58:00Z">
+      <w:ins w:id="88" w:author="Innocence Harvey" w:date="2015-02-26T13:58:00Z">
         <w:r>
           <w:t xml:space="preserve"> (red)</w:t>
         </w:r>
       </w:ins>
-      <w:ins w:id="77" w:author="Innocence Harvey" w:date="2015-02-26T13:51:00Z">
+      <w:ins w:id="89" w:author="Innocence Harvey" w:date="2015-02-26T13:51:00Z">
         <w:r>
           <w:t xml:space="preserve"> treated mice.</w:t>
         </w:r>
       </w:ins>
-      <w:ins w:id="78" w:author="Innocence Harvey" w:date="2015-02-26T13:52:00Z">
+      <w:ins w:id="90" w:author="Innocence Harvey" w:date="2015-02-26T13:52:00Z">
         <w:r>
           <w:t xml:space="preserve"> </w:t>
         </w:r>
       </w:ins>
-      <w:ins w:id="79" w:author="Innocence Harvey" w:date="2015-02-26T13:58:00Z">
+      <w:ins w:id="91" w:author="Innocence Harvey" w:date="2015-02-26T13:58:00Z">
         <w:r>
           <w:t xml:space="preserve">E) Average food consumption </w:t>
         </w:r>
       </w:ins>
-      <w:ins w:id="80" w:author="Innocence Harvey" w:date="2015-02-26T14:01:00Z">
+      <w:ins w:id="92" w:author="Innocence Harvey" w:date="2015-02-26T14:01:00Z">
         <w:r>
           <w:t>per mouse per day. F)</w:t>
         </w:r>
       </w:ins>
-      <w:ins w:id="81" w:author="Innocence Harvey" w:date="2015-02-26T14:02:00Z">
+      <w:ins w:id="93" w:author="Innocence Harvey" w:date="2015-02-26T14:02:00Z">
         <w:r>
           <w:t xml:space="preserve"> </w:t>
         </w:r>
       </w:ins>
-      <w:ins w:id="82" w:author="Innocence Harvey" w:date="2015-02-26T14:05:00Z">
+      <w:ins w:id="94" w:author="Innocence Harvey" w:date="2015-02-26T14:05:00Z">
         <w:r>
           <w:t xml:space="preserve">Insulin tolerance test. </w:t>
         </w:r>
       </w:ins>
-      <w:ins w:id="83" w:author="Innocence Harvey" w:date="2015-02-26T14:02:00Z">
+      <w:ins w:id="95" w:author="Innocence Harvey" w:date="2015-02-26T14:02:00Z">
         <w:r>
           <w:t xml:space="preserve">Following a 6 hour fast, insulin </w:t>
         </w:r>
       </w:ins>
-      <w:ins w:id="84" w:author="Dave Bridges" w:date="2015-02-26T18:31:00Z">
+      <w:ins w:id="96" w:author="Dave Bridges" w:date="2015-02-26T18:31:00Z">
         <w:r>
           <w:t xml:space="preserve">(1 </w:t>
         </w:r>
@@ -8611,32 +8754,32 @@
           <w:t xml:space="preserve">/g) </w:t>
         </w:r>
       </w:ins>
-      <w:ins w:id="85" w:author="Innocence Harvey" w:date="2015-02-26T14:02:00Z">
+      <w:ins w:id="97" w:author="Innocence Harvey" w:date="2015-02-26T14:02:00Z">
         <w:r>
           <w:t>was administered via IP injection and blood glucose was measured at baseline</w:t>
         </w:r>
       </w:ins>
-      <w:ins w:id="86" w:author="Innocence Harvey" w:date="2015-02-26T14:04:00Z">
+      <w:ins w:id="98" w:author="Innocence Harvey" w:date="2015-02-26T14:04:00Z">
         <w:r>
           <w:t xml:space="preserve">, </w:t>
         </w:r>
-        <w:del w:id="87" w:author="Dave Bridges" w:date="2015-02-26T18:31:00Z">
+        <w:del w:id="99" w:author="Dave Bridges" w:date="2015-02-26T18:31:00Z">
           <w:r>
             <w:delText>15, 30, 45, 60, 75, 90, 105 and 120 minutes</w:delText>
           </w:r>
         </w:del>
       </w:ins>
-      <w:ins w:id="88" w:author="Dave Bridges" w:date="2015-02-26T18:31:00Z">
+      <w:ins w:id="100" w:author="Dave Bridges" w:date="2015-02-26T18:31:00Z">
         <w:r>
           <w:t>and the indicated minutes</w:t>
         </w:r>
       </w:ins>
-      <w:ins w:id="89" w:author="Innocence Harvey" w:date="2015-02-26T14:04:00Z">
+      <w:ins w:id="101" w:author="Innocence Harvey" w:date="2015-02-26T14:04:00Z">
         <w:r>
           <w:t xml:space="preserve"> post injection</w:t>
         </w:r>
       </w:ins>
-      <w:ins w:id="90" w:author="Innocence Harvey" w:date="2015-02-26T14:06:00Z">
+      <w:ins w:id="102" w:author="Innocence Harvey" w:date="2015-02-26T14:06:00Z">
         <w:r>
           <w:t xml:space="preserve">. </w:t>
         </w:r>
@@ -8644,8 +8787,8 @@
           <w:t>G) Fat pad weights following 12 weeks of treatment.</w:t>
         </w:r>
       </w:ins>
-      <w:ins w:id="91" w:author="Innocence Harvey" w:date="2015-02-26T14:11:00Z">
-        <w:del w:id="92" w:author="Dave Bridges" w:date="2015-02-26T18:31:00Z">
+      <w:ins w:id="103" w:author="Innocence Harvey" w:date="2015-02-26T14:11:00Z">
+        <w:del w:id="104" w:author="Dave Bridges" w:date="2015-02-26T18:31:00Z">
           <w:r>
             <w:delText xml:space="preserve"> H)…</w:delText>
           </w:r>
@@ -8718,7 +8861,7 @@
         </w:rPr>
         <w:t>Figure 4: Elevated glucocorticoids result in elevated fatty acid and tr</w:t>
       </w:r>
-      <w:ins w:id="93" w:author="Innocence Harvey" w:date="2015-02-26T17:46:00Z">
+      <w:ins w:id="105" w:author="Innocence Harvey" w:date="2015-02-26T17:46:00Z">
         <w:r>
           <w:rPr>
             <w:b/>
@@ -8726,7 +8869,7 @@
           <w:t>i</w:t>
         </w:r>
       </w:ins>
-      <w:del w:id="94" w:author="Innocence Harvey" w:date="2015-02-26T17:46:00Z">
+      <w:del w:id="106" w:author="Innocence Harvey" w:date="2015-02-26T17:46:00Z">
         <w:r>
           <w:rPr>
             <w:b/>
@@ -8810,7 +8953,7 @@
         </w:rPr>
         <w:t xml:space="preserve"> with ele</w:t>
       </w:r>
-      <w:ins w:id="95" w:author="Innocence Harvey" w:date="2015-02-26T17:46:00Z">
+      <w:ins w:id="107" w:author="Innocence Harvey" w:date="2015-02-26T17:46:00Z">
         <w:r>
           <w:rPr>
             <w:b/>
@@ -8869,18 +9012,18 @@
       <w:r>
         <w:rPr>
           <w:b/>
-          <w:rPrChange w:id="96" w:author="Innocence Harvey" w:date="2015-02-26T14:13:00Z">
+          <w:rPrChange w:id="108" w:author="Innocence Harvey" w:date="2015-02-26T14:13:00Z">
             <w:rPr/>
           </w:rPrChange>
         </w:rPr>
         <w:t>Figure 6:</w:t>
       </w:r>
-      <w:ins w:id="97" w:author="Innocence Harvey" w:date="2015-02-26T14:12:00Z">
+      <w:ins w:id="109" w:author="Innocence Harvey" w:date="2015-02-26T14:12:00Z">
         <w:r>
           <w:t xml:space="preserve"> </w:t>
         </w:r>
       </w:ins>
-      <w:ins w:id="98" w:author="Innocence Harvey" w:date="2015-02-26T17:38:00Z">
+      <w:ins w:id="110" w:author="Innocence Harvey" w:date="2015-02-26T17:38:00Z">
         <w:r>
           <w:rPr>
             <w:b/>
@@ -8888,7 +9031,7 @@
           <w:t>Increased glucocorticoids are associated with increased protein degradation and decreased strength</w:t>
         </w:r>
       </w:ins>
-      <w:ins w:id="99" w:author="Innocence Harvey" w:date="2015-02-26T14:13:00Z">
+      <w:ins w:id="111" w:author="Innocence Harvey" w:date="2015-02-26T14:13:00Z">
         <w:r>
           <w:rPr>
             <w:b/>
@@ -8899,42 +9042,42 @@
           <w:t xml:space="preserve">A) Mouse grip </w:t>
         </w:r>
       </w:ins>
-      <w:ins w:id="100" w:author="Innocence Harvey" w:date="2015-02-26T14:14:00Z">
+      <w:ins w:id="112" w:author="Innocence Harvey" w:date="2015-02-26T14:14:00Z">
         <w:r>
           <w:t>strength (N)</w:t>
         </w:r>
       </w:ins>
-      <w:ins w:id="101" w:author="Innocence Harvey" w:date="2015-02-26T14:13:00Z">
+      <w:ins w:id="113" w:author="Innocence Harvey" w:date="2015-02-26T14:13:00Z">
         <w:r>
           <w:t xml:space="preserve"> </w:t>
         </w:r>
       </w:ins>
-      <w:ins w:id="102" w:author="Innocence Harvey" w:date="2015-02-26T14:15:00Z">
+      <w:ins w:id="114" w:author="Innocence Harvey" w:date="2015-02-26T14:15:00Z">
         <w:r>
           <w:t>assessed</w:t>
         </w:r>
       </w:ins>
-      <w:ins w:id="103" w:author="Innocence Harvey" w:date="2015-02-26T14:14:00Z">
+      <w:ins w:id="115" w:author="Innocence Harvey" w:date="2015-02-26T14:14:00Z">
         <w:r>
           <w:t xml:space="preserve"> at baseline</w:t>
         </w:r>
       </w:ins>
-      <w:ins w:id="104" w:author="Innocence Harvey" w:date="2015-02-26T14:15:00Z">
+      <w:ins w:id="116" w:author="Innocence Harvey" w:date="2015-02-26T14:15:00Z">
         <w:r>
           <w:t xml:space="preserve">, 4, 8 and 12 weeks of </w:t>
         </w:r>
       </w:ins>
-      <w:ins w:id="105" w:author="Innocence Harvey" w:date="2015-02-26T14:17:00Z">
+      <w:ins w:id="117" w:author="Innocence Harvey" w:date="2015-02-26T14:17:00Z">
         <w:r>
           <w:t xml:space="preserve">dexamethasone </w:t>
         </w:r>
       </w:ins>
-      <w:ins w:id="106" w:author="Innocence Harvey" w:date="2015-02-26T14:15:00Z">
+      <w:ins w:id="118" w:author="Innocence Harvey" w:date="2015-02-26T14:15:00Z">
         <w:r>
           <w:t>treatment</w:t>
         </w:r>
       </w:ins>
-      <w:ins w:id="107" w:author="Innocence Harvey" w:date="2015-02-26T14:16:00Z">
+      <w:ins w:id="119" w:author="Innocence Harvey" w:date="2015-02-26T14:16:00Z">
         <w:r>
           <w:t xml:space="preserve">. </w:t>
         </w:r>
@@ -8950,12 +9093,12 @@
           <w:t xml:space="preserve"> </w:t>
         </w:r>
       </w:ins>
-      <w:ins w:id="108" w:author="Innocence Harvey" w:date="2015-02-26T14:18:00Z">
+      <w:ins w:id="120" w:author="Innocence Harvey" w:date="2015-02-26T14:18:00Z">
         <w:r>
           <w:t xml:space="preserve">(B) </w:t>
         </w:r>
       </w:ins>
-      <w:ins w:id="109" w:author="Innocence Harvey" w:date="2015-02-26T14:16:00Z">
+      <w:ins w:id="121" w:author="Innocence Harvey" w:date="2015-02-26T14:16:00Z">
         <w:r>
           <w:t xml:space="preserve">and </w:t>
         </w:r>
@@ -8968,49 +9111,49 @@
           <w:t xml:space="preserve"> </w:t>
         </w:r>
       </w:ins>
-      <w:ins w:id="110" w:author="Innocence Harvey" w:date="2015-02-26T14:18:00Z">
-        <w:del w:id="111" w:author="Dave Bridges" w:date="2015-02-26T18:30:00Z">
+      <w:ins w:id="122" w:author="Innocence Harvey" w:date="2015-02-26T14:18:00Z">
+        <w:del w:id="123" w:author="Dave Bridges" w:date="2015-02-26T18:30:00Z">
           <w:r>
             <w:delText xml:space="preserve">(C) </w:delText>
           </w:r>
         </w:del>
       </w:ins>
-      <w:ins w:id="112" w:author="Innocence Harvey" w:date="2015-02-26T14:20:00Z">
+      <w:ins w:id="124" w:author="Innocence Harvey" w:date="2015-02-26T14:20:00Z">
         <w:r>
           <w:t xml:space="preserve">transcript </w:t>
         </w:r>
       </w:ins>
-      <w:ins w:id="113" w:author="Innocence Harvey" w:date="2015-02-26T14:18:00Z">
+      <w:ins w:id="125" w:author="Innocence Harvey" w:date="2015-02-26T14:18:00Z">
         <w:r>
           <w:t>expression changes</w:t>
         </w:r>
       </w:ins>
-      <w:ins w:id="114" w:author="Innocence Harvey" w:date="2015-02-26T14:16:00Z">
+      <w:ins w:id="126" w:author="Innocence Harvey" w:date="2015-02-26T14:16:00Z">
         <w:r>
           <w:t xml:space="preserve"> </w:t>
         </w:r>
       </w:ins>
-      <w:ins w:id="115" w:author="Innocence Harvey" w:date="2015-02-26T14:17:00Z">
+      <w:ins w:id="127" w:author="Innocence Harvey" w:date="2015-02-26T14:17:00Z">
         <w:r>
           <w:t xml:space="preserve">in </w:t>
         </w:r>
       </w:ins>
-      <w:ins w:id="116" w:author="Dave Bridges" w:date="2015-02-26T18:29:00Z">
+      <w:ins w:id="128" w:author="Dave Bridges" w:date="2015-02-26T18:29:00Z">
         <w:r>
           <w:t xml:space="preserve">gastrocnemius muscles from </w:t>
         </w:r>
       </w:ins>
-      <w:ins w:id="117" w:author="Innocence Harvey" w:date="2015-02-26T14:17:00Z">
+      <w:ins w:id="129" w:author="Innocence Harvey" w:date="2015-02-26T14:17:00Z">
         <w:r>
           <w:t>mice following 1 week of dexamethasone treatment.</w:t>
         </w:r>
       </w:ins>
-      <w:ins w:id="118" w:author="Innocence Harvey" w:date="2015-02-26T14:19:00Z">
+      <w:ins w:id="130" w:author="Innocence Harvey" w:date="2015-02-26T14:19:00Z">
         <w:r>
           <w:t xml:space="preserve"> </w:t>
         </w:r>
       </w:ins>
-      <w:ins w:id="119" w:author="Dave Bridges" w:date="2015-02-26T18:30:00Z">
+      <w:ins w:id="131" w:author="Dave Bridges" w:date="2015-02-26T18:30:00Z">
         <w:r>
           <w:t xml:space="preserve">C) </w:t>
         </w:r>
@@ -9024,63 +9167,63 @@
         </w:r>
       </w:ins>
       <w:proofErr w:type="spellStart"/>
-      <w:ins w:id="120" w:author="Innocence Harvey" w:date="2015-02-26T14:19:00Z">
+      <w:ins w:id="132" w:author="Innocence Harvey" w:date="2015-02-26T14:19:00Z">
         <w:r>
           <w:t>Proteasomal</w:t>
         </w:r>
       </w:ins>
       <w:proofErr w:type="spellEnd"/>
-      <w:ins w:id="121" w:author="Innocence Harvey" w:date="2015-02-26T16:42:00Z">
+      <w:ins w:id="133" w:author="Innocence Harvey" w:date="2015-02-26T16:42:00Z">
         <w:r>
           <w:t xml:space="preserve"> </w:t>
         </w:r>
       </w:ins>
-      <w:ins w:id="122" w:author="Innocence Harvey" w:date="2015-02-26T17:26:00Z">
+      <w:ins w:id="134" w:author="Innocence Harvey" w:date="2015-02-26T17:26:00Z">
         <w:r>
           <w:t>(</w:t>
         </w:r>
       </w:ins>
-      <w:ins w:id="123" w:author="Innocence Harvey" w:date="2015-02-26T16:42:00Z">
+      <w:ins w:id="135" w:author="Innocence Harvey" w:date="2015-02-26T16:42:00Z">
         <w:r>
           <w:t xml:space="preserve">D) and </w:t>
         </w:r>
       </w:ins>
-      <w:ins w:id="124" w:author="Innocence Harvey" w:date="2015-02-26T16:43:00Z">
+      <w:ins w:id="136" w:author="Innocence Harvey" w:date="2015-02-26T16:43:00Z">
         <w:r>
           <w:t xml:space="preserve">protein catabolism </w:t>
         </w:r>
       </w:ins>
-      <w:ins w:id="125" w:author="Innocence Harvey" w:date="2015-02-26T17:26:00Z">
+      <w:ins w:id="137" w:author="Innocence Harvey" w:date="2015-02-26T17:26:00Z">
         <w:r>
           <w:t>(</w:t>
         </w:r>
       </w:ins>
-      <w:ins w:id="126" w:author="Innocence Harvey" w:date="2015-02-26T16:42:00Z">
+      <w:ins w:id="138" w:author="Innocence Harvey" w:date="2015-02-26T16:42:00Z">
         <w:r>
           <w:t>E)</w:t>
         </w:r>
       </w:ins>
-      <w:ins w:id="127" w:author="Innocence Harvey" w:date="2015-02-26T14:19:00Z">
+      <w:ins w:id="139" w:author="Innocence Harvey" w:date="2015-02-26T14:19:00Z">
         <w:r>
           <w:t xml:space="preserve"> </w:t>
         </w:r>
       </w:ins>
-      <w:ins w:id="128" w:author="Innocence Harvey" w:date="2015-02-26T14:20:00Z">
+      <w:ins w:id="140" w:author="Innocence Harvey" w:date="2015-02-26T14:20:00Z">
         <w:r>
           <w:t xml:space="preserve">transcript </w:t>
         </w:r>
       </w:ins>
-      <w:ins w:id="129" w:author="Innocence Harvey" w:date="2015-02-26T14:19:00Z">
+      <w:ins w:id="141" w:author="Innocence Harvey" w:date="2015-02-26T14:19:00Z">
         <w:r>
           <w:t xml:space="preserve">expression changes in </w:t>
         </w:r>
       </w:ins>
-      <w:ins w:id="130" w:author="Dave Bridges" w:date="2015-02-26T18:29:00Z">
+      <w:ins w:id="142" w:author="Dave Bridges" w:date="2015-02-26T18:29:00Z">
         <w:r>
           <w:t xml:space="preserve">subcutaneous </w:t>
         </w:r>
       </w:ins>
-      <w:ins w:id="131" w:author="Innocence Harvey" w:date="2015-02-26T14:20:00Z">
+      <w:ins w:id="143" w:author="Innocence Harvey" w:date="2015-02-26T14:20:00Z">
         <w:r>
           <w:t>adipose tissue fro</w:t>
         </w:r>
@@ -9091,7 +9234,7 @@
           <w:t xml:space="preserve">. </w:t>
         </w:r>
       </w:ins>
-      <w:ins w:id="132" w:author="Innocence Harvey" w:date="2015-02-26T16:43:00Z">
+      <w:ins w:id="144" w:author="Innocence Harvey" w:date="2015-02-26T16:43:00Z">
         <w:r>
           <w:t xml:space="preserve">F) </w:t>
         </w:r>
@@ -9104,27 +9247,27 @@
           <w:t xml:space="preserve"> of </w:t>
         </w:r>
       </w:ins>
-      <w:ins w:id="133" w:author="Innocence Harvey" w:date="2015-02-26T16:44:00Z">
+      <w:ins w:id="145" w:author="Innocence Harvey" w:date="2015-02-26T16:44:00Z">
         <w:r>
           <w:t xml:space="preserve">differentially expressed </w:t>
         </w:r>
       </w:ins>
-      <w:ins w:id="134" w:author="Innocence Harvey" w:date="2015-02-26T16:43:00Z">
+      <w:ins w:id="146" w:author="Innocence Harvey" w:date="2015-02-26T16:43:00Z">
         <w:r>
           <w:t>ribosomal transcripts</w:t>
         </w:r>
       </w:ins>
-      <w:ins w:id="135" w:author="Innocence Harvey" w:date="2015-02-26T16:44:00Z">
+      <w:ins w:id="147" w:author="Innocence Harvey" w:date="2015-02-26T16:44:00Z">
         <w:r>
           <w:t xml:space="preserve"> in Cushing</w:t>
         </w:r>
       </w:ins>
-      <w:ins w:id="136" w:author="Innocence Harvey" w:date="2015-02-26T16:46:00Z">
+      <w:ins w:id="148" w:author="Innocence Harvey" w:date="2015-02-26T16:46:00Z">
         <w:r>
           <w:t>’s and control</w:t>
         </w:r>
       </w:ins>
-      <w:ins w:id="137" w:author="Innocence Harvey" w:date="2015-02-26T16:44:00Z">
+      <w:ins w:id="149" w:author="Innocence Harvey" w:date="2015-02-26T16:44:00Z">
         <w:r>
           <w:t xml:space="preserve"> subjects</w:t>
         </w:r>
@@ -9138,14 +9281,14 @@
       <w:r>
         <w:rPr>
           <w:b/>
-          <w:rPrChange w:id="138" w:author="Innocence Harvey" w:date="2015-02-26T16:45:00Z">
+          <w:rPrChange w:id="150" w:author="Innocence Harvey" w:date="2015-02-26T16:45:00Z">
             <w:rPr/>
           </w:rPrChange>
         </w:rPr>
         <w:lastRenderedPageBreak/>
         <w:t>Figure 7:</w:t>
       </w:r>
-      <w:ins w:id="139" w:author="Innocence Harvey" w:date="2015-02-26T16:47:00Z">
+      <w:ins w:id="151" w:author="Innocence Harvey" w:date="2015-02-26T16:47:00Z">
         <w:r>
           <w:rPr>
             <w:b/>
@@ -9153,7 +9296,7 @@
           <w:t xml:space="preserve"> </w:t>
         </w:r>
       </w:ins>
-      <w:ins w:id="140" w:author="Innocence Harvey" w:date="2015-02-26T17:35:00Z">
+      <w:ins w:id="152" w:author="Innocence Harvey" w:date="2015-02-26T17:35:00Z">
         <w:r>
           <w:rPr>
             <w:b/>
@@ -9161,7 +9304,7 @@
           <w:t xml:space="preserve">Expression </w:t>
         </w:r>
       </w:ins>
-      <w:ins w:id="141" w:author="Innocence Harvey" w:date="2015-02-26T16:48:00Z">
+      <w:ins w:id="153" w:author="Innocence Harvey" w:date="2015-02-26T16:48:00Z">
         <w:r>
           <w:rPr>
             <w:b/>
@@ -9169,7 +9312,7 @@
           <w:t>of insulin signaling</w:t>
         </w:r>
       </w:ins>
-      <w:ins w:id="142" w:author="Innocence Harvey" w:date="2015-02-26T16:49:00Z">
+      <w:ins w:id="154" w:author="Innocence Harvey" w:date="2015-02-26T16:49:00Z">
         <w:r>
           <w:rPr>
             <w:b/>
@@ -9177,7 +9320,7 @@
           <w:t xml:space="preserve"> transcripts</w:t>
         </w:r>
       </w:ins>
-      <w:ins w:id="143" w:author="Innocence Harvey" w:date="2015-02-26T16:48:00Z">
+      <w:ins w:id="155" w:author="Innocence Harvey" w:date="2015-02-26T16:48:00Z">
         <w:r>
           <w:rPr>
             <w:b/>
@@ -9199,7 +9342,7 @@
           <w:t xml:space="preserve"> and </w:t>
         </w:r>
       </w:ins>
-      <w:ins w:id="144" w:author="Innocence Harvey" w:date="2015-02-26T16:49:00Z">
+      <w:ins w:id="156" w:author="Innocence Harvey" w:date="2015-02-26T16:49:00Z">
         <w:r>
           <w:rPr>
             <w:b/>
@@ -9207,7 +9350,7 @@
           <w:t xml:space="preserve">inflammatory transcripts in </w:t>
         </w:r>
       </w:ins>
-      <w:ins w:id="145" w:author="Innocence Harvey" w:date="2015-02-26T17:36:00Z">
+      <w:ins w:id="157" w:author="Innocence Harvey" w:date="2015-02-26T17:36:00Z">
         <w:r>
           <w:rPr>
             <w:b/>
@@ -9215,7 +9358,7 @@
           <w:t>control vs. Cushing’s</w:t>
         </w:r>
       </w:ins>
-      <w:ins w:id="146" w:author="Innocence Harvey" w:date="2015-02-26T16:49:00Z">
+      <w:ins w:id="158" w:author="Innocence Harvey" w:date="2015-02-26T16:49:00Z">
         <w:r>
           <w:rPr>
             <w:b/>
@@ -9229,7 +9372,7 @@
           <w:t>.</w:t>
         </w:r>
       </w:ins>
-      <w:ins w:id="147" w:author="Innocence Harvey" w:date="2015-02-26T16:50:00Z">
+      <w:ins w:id="159" w:author="Innocence Harvey" w:date="2015-02-26T16:50:00Z">
         <w:r>
           <w:rPr>
             <w:b/>
@@ -9240,33 +9383,33 @@
           <w:t xml:space="preserve">A) Insulin </w:t>
         </w:r>
       </w:ins>
-      <w:ins w:id="148" w:author="Innocence Harvey" w:date="2015-02-26T16:51:00Z">
+      <w:ins w:id="160" w:author="Innocence Harvey" w:date="2015-02-26T16:51:00Z">
         <w:r>
           <w:t>signaling</w:t>
         </w:r>
       </w:ins>
-      <w:ins w:id="149" w:author="Innocence Harvey" w:date="2015-02-26T16:50:00Z">
+      <w:ins w:id="161" w:author="Innocence Harvey" w:date="2015-02-26T16:50:00Z">
         <w:r>
           <w:t xml:space="preserve"> </w:t>
         </w:r>
       </w:ins>
-      <w:ins w:id="150" w:author="Innocence Harvey" w:date="2015-02-26T16:51:00Z">
+      <w:ins w:id="162" w:author="Innocence Harvey" w:date="2015-02-26T16:51:00Z">
         <w:r>
           <w:t>transcript expression</w:t>
         </w:r>
       </w:ins>
-      <w:ins w:id="151" w:author="Innocence Harvey" w:date="2015-02-26T16:53:00Z">
+      <w:ins w:id="163" w:author="Innocence Harvey" w:date="2015-02-26T16:53:00Z">
         <w:r>
           <w:t xml:space="preserve"> levels</w:t>
         </w:r>
       </w:ins>
-      <w:ins w:id="152" w:author="Innocence Harvey" w:date="2015-02-26T16:51:00Z">
+      <w:ins w:id="164" w:author="Innocence Harvey" w:date="2015-02-26T16:51:00Z">
         <w:r>
           <w:t xml:space="preserve">. B) </w:t>
         </w:r>
       </w:ins>
       <w:proofErr w:type="spellStart"/>
-      <w:ins w:id="153" w:author="Innocence Harvey" w:date="2015-02-26T16:52:00Z">
+      <w:ins w:id="165" w:author="Innocence Harvey" w:date="2015-02-26T16:52:00Z">
         <w:r>
           <w:t>Ceramide</w:t>
         </w:r>
@@ -9274,18 +9417,18 @@
         <w:r>
           <w:t xml:space="preserve"> levels. C) </w:t>
         </w:r>
-        <w:del w:id="154" w:author="Dave Bridges" w:date="2015-02-26T18:28:00Z">
+        <w:del w:id="166" w:author="Dave Bridges" w:date="2015-02-26T18:28:00Z">
           <w:r>
             <w:delText>Inflammatory</w:delText>
           </w:r>
         </w:del>
       </w:ins>
-      <w:ins w:id="155" w:author="Dave Bridges" w:date="2015-02-26T18:28:00Z">
+      <w:ins w:id="167" w:author="Dave Bridges" w:date="2015-02-26T18:28:00Z">
         <w:r>
           <w:t>MHC complex</w:t>
         </w:r>
       </w:ins>
-      <w:ins w:id="156" w:author="Innocence Harvey" w:date="2015-02-26T16:52:00Z">
+      <w:ins w:id="168" w:author="Innocence Harvey" w:date="2015-02-26T16:52:00Z">
         <w:r>
           <w:t xml:space="preserve"> transcript expression levels.</w:t>
         </w:r>
@@ -9296,13 +9439,13 @@
       <w:r>
         <w:rPr>
           <w:b/>
-          <w:rPrChange w:id="157" w:author="Innocence Harvey" w:date="2015-02-26T17:19:00Z">
+          <w:rPrChange w:id="169" w:author="Innocence Harvey" w:date="2015-02-26T17:19:00Z">
             <w:rPr/>
           </w:rPrChange>
         </w:rPr>
         <w:t>Figure 8:</w:t>
       </w:r>
-      <w:ins w:id="158" w:author="Innocence Harvey" w:date="2015-02-26T17:20:00Z">
+      <w:ins w:id="170" w:author="Innocence Harvey" w:date="2015-02-26T17:20:00Z">
         <w:r>
           <w:rPr>
             <w:b/>
@@ -9310,7 +9453,7 @@
           <w:t xml:space="preserve">  </w:t>
         </w:r>
       </w:ins>
-      <w:ins w:id="159" w:author="Innocence Harvey" w:date="2015-02-26T17:22:00Z">
+      <w:ins w:id="171" w:author="Innocence Harvey" w:date="2015-02-26T17:22:00Z">
         <w:r>
           <w:rPr>
             <w:b/>
@@ -9318,7 +9461,7 @@
           <w:t xml:space="preserve">Transcript expression changes </w:t>
         </w:r>
       </w:ins>
-      <w:ins w:id="160" w:author="Innocence Harvey" w:date="2015-02-26T17:32:00Z">
+      <w:ins w:id="172" w:author="Innocence Harvey" w:date="2015-02-26T17:32:00Z">
         <w:r>
           <w:rPr>
             <w:b/>
@@ -9326,7 +9469,7 @@
           <w:t>in</w:t>
         </w:r>
       </w:ins>
-      <w:ins w:id="161" w:author="Innocence Harvey" w:date="2015-02-26T17:22:00Z">
+      <w:ins w:id="173" w:author="Innocence Harvey" w:date="2015-02-26T17:22:00Z">
         <w:r>
           <w:rPr>
             <w:b/>
@@ -9334,7 +9477,7 @@
           <w:t xml:space="preserve"> Cushing’s</w:t>
         </w:r>
       </w:ins>
-      <w:ins w:id="162" w:author="Innocence Harvey" w:date="2015-02-26T17:32:00Z">
+      <w:ins w:id="174" w:author="Innocence Harvey" w:date="2015-02-26T17:32:00Z">
         <w:r>
           <w:rPr>
             <w:b/>
@@ -9342,7 +9485,7 @@
           <w:t xml:space="preserve"> are less robust</w:t>
         </w:r>
       </w:ins>
-      <w:ins w:id="163" w:author="Innocence Harvey" w:date="2015-02-26T17:22:00Z">
+      <w:ins w:id="175" w:author="Innocence Harvey" w:date="2015-02-26T17:22:00Z">
         <w:r>
           <w:rPr>
             <w:b/>
@@ -9350,7 +9493,7 @@
           <w:t xml:space="preserve"> after adjusting for obesity</w:t>
         </w:r>
       </w:ins>
-      <w:ins w:id="164" w:author="Innocence Harvey" w:date="2015-02-26T17:23:00Z">
+      <w:ins w:id="176" w:author="Innocence Harvey" w:date="2015-02-26T17:23:00Z">
         <w:r>
           <w:rPr>
             <w:b/>
@@ -9358,14 +9501,14 @@
           <w:t xml:space="preserve">. </w:t>
         </w:r>
       </w:ins>
-      <w:ins w:id="165" w:author="Innocence Harvey" w:date="2015-02-26T17:24:00Z">
+      <w:ins w:id="177" w:author="Innocence Harvey" w:date="2015-02-26T17:24:00Z">
         <w:r>
           <w:t xml:space="preserve">Differentially expressed </w:t>
         </w:r>
         <w:r>
           <w:rPr>
             <w:i/>
-            <w:rPrChange w:id="166" w:author="Dave Bridges" w:date="2015-02-26T18:28:00Z">
+            <w:rPrChange w:id="178" w:author="Dave Bridges" w:date="2015-02-26T18:28:00Z">
               <w:rPr/>
             </w:rPrChange>
           </w:rPr>
@@ -9375,21 +9518,21 @@
           <w:t xml:space="preserve"> </w:t>
         </w:r>
       </w:ins>
-      <w:ins w:id="167" w:author="Innocence Harvey" w:date="2015-02-26T17:25:00Z">
+      <w:ins w:id="179" w:author="Innocence Harvey" w:date="2015-02-26T17:25:00Z">
         <w:r>
           <w:t>(</w:t>
         </w:r>
       </w:ins>
-      <w:ins w:id="168" w:author="Innocence Harvey" w:date="2015-02-26T17:23:00Z">
+      <w:ins w:id="180" w:author="Innocence Harvey" w:date="2015-02-26T17:23:00Z">
         <w:r>
           <w:t xml:space="preserve">A), </w:t>
         </w:r>
       </w:ins>
-      <w:ins w:id="169" w:author="Innocence Harvey" w:date="2015-02-26T17:25:00Z">
+      <w:ins w:id="181" w:author="Innocence Harvey" w:date="2015-02-26T17:25:00Z">
         <w:r>
           <w:rPr>
             <w:i/>
-            <w:rPrChange w:id="170" w:author="Dave Bridges" w:date="2015-02-26T18:28:00Z">
+            <w:rPrChange w:id="182" w:author="Dave Bridges" w:date="2015-02-26T18:28:00Z">
               <w:rPr/>
             </w:rPrChange>
           </w:rPr>
@@ -9399,26 +9542,26 @@
           <w:t xml:space="preserve"> (B)</w:t>
         </w:r>
       </w:ins>
-      <w:ins w:id="171" w:author="Innocence Harvey" w:date="2015-02-26T17:26:00Z">
+      <w:ins w:id="183" w:author="Innocence Harvey" w:date="2015-02-26T17:26:00Z">
         <w:r>
           <w:t xml:space="preserve">, </w:t>
         </w:r>
         <w:r>
           <w:rPr>
             <w:i/>
-            <w:rPrChange w:id="172" w:author="Dave Bridges" w:date="2015-02-26T18:28:00Z">
+            <w:rPrChange w:id="184" w:author="Dave Bridges" w:date="2015-02-26T18:28:00Z">
               <w:rPr/>
             </w:rPrChange>
           </w:rPr>
           <w:t>IDH1</w:t>
         </w:r>
       </w:ins>
-      <w:ins w:id="173" w:author="Innocence Harvey" w:date="2015-02-26T17:29:00Z">
+      <w:ins w:id="185" w:author="Innocence Harvey" w:date="2015-02-26T17:29:00Z">
         <w:r>
           <w:t xml:space="preserve"> (C)</w:t>
         </w:r>
       </w:ins>
-      <w:ins w:id="174" w:author="Innocence Harvey" w:date="2015-02-26T17:27:00Z">
+      <w:ins w:id="186" w:author="Innocence Harvey" w:date="2015-02-26T17:27:00Z">
         <w:r>
           <w:t xml:space="preserve">, and </w:t>
         </w:r>
@@ -9431,27 +9574,27 @@
           <w:t xml:space="preserve"> </w:t>
         </w:r>
       </w:ins>
-      <w:ins w:id="175" w:author="Innocence Harvey" w:date="2015-02-26T17:28:00Z">
+      <w:ins w:id="187" w:author="Innocence Harvey" w:date="2015-02-26T17:28:00Z">
         <w:r>
           <w:t xml:space="preserve">(D) </w:t>
         </w:r>
       </w:ins>
-      <w:ins w:id="176" w:author="Innocence Harvey" w:date="2015-02-26T17:27:00Z">
+      <w:ins w:id="188" w:author="Innocence Harvey" w:date="2015-02-26T17:27:00Z">
         <w:r>
           <w:t xml:space="preserve">transcripts in </w:t>
         </w:r>
       </w:ins>
-      <w:ins w:id="177" w:author="Innocence Harvey" w:date="2015-02-26T17:28:00Z">
+      <w:ins w:id="189" w:author="Innocence Harvey" w:date="2015-02-26T17:28:00Z">
         <w:r>
           <w:t xml:space="preserve">non-obese and obese </w:t>
         </w:r>
       </w:ins>
-      <w:ins w:id="178" w:author="Innocence Harvey" w:date="2015-02-26T17:27:00Z">
+      <w:ins w:id="190" w:author="Innocence Harvey" w:date="2015-02-26T17:27:00Z">
         <w:r>
           <w:t>Cushing</w:t>
         </w:r>
       </w:ins>
-      <w:ins w:id="179" w:author="Innocence Harvey" w:date="2015-02-26T17:28:00Z">
+      <w:ins w:id="191" w:author="Innocence Harvey" w:date="2015-02-26T17:28:00Z">
         <w:r>
           <w:t>’s subjects.</w:t>
         </w:r>
@@ -9466,10 +9609,10 @@
     <w:p>
       <w:pPr>
         <w:rPr>
-          <w:ins w:id="180" w:author="Innocence Harvey" w:date="2015-02-26T20:18:00Z"/>
+          <w:ins w:id="192" w:author="Innocence Harvey" w:date="2015-02-26T20:18:00Z"/>
         </w:rPr>
       </w:pPr>
-      <w:ins w:id="181" w:author="Dave Bridges" w:date="2015-02-26T18:27:00Z">
+      <w:ins w:id="193" w:author="Dave Bridges" w:date="2015-02-26T18:27:00Z">
         <w:r>
           <w:lastRenderedPageBreak/>
           <w:t xml:space="preserve">Table 1: Primer sequences used for </w:t>
@@ -9494,7 +9637,7 @@
       </w:tblGrid>
       <w:tr>
         <w:trPr>
-          <w:ins w:id="182" w:author="Innocence Harvey" w:date="2015-02-26T20:18:00Z"/>
+          <w:ins w:id="194" w:author="Innocence Harvey" w:date="2015-02-26T20:18:00Z"/>
         </w:trPr>
         <w:tc>
           <w:tcPr>
@@ -9503,12 +9646,12 @@
           <w:p>
             <w:pPr>
               <w:rPr>
-                <w:ins w:id="183" w:author="Innocence Harvey" w:date="2015-02-26T20:18:00Z"/>
+                <w:ins w:id="195" w:author="Innocence Harvey" w:date="2015-02-26T20:18:00Z"/>
                 <w:rFonts w:ascii="Times" w:hAnsi="Times"/>
                 <w:b/>
               </w:rPr>
             </w:pPr>
-            <w:ins w:id="184" w:author="Innocence Harvey" w:date="2015-02-26T20:18:00Z">
+            <w:ins w:id="196" w:author="Innocence Harvey" w:date="2015-02-26T20:18:00Z">
               <w:r>
                 <w:rPr>
                   <w:rFonts w:ascii="Times" w:hAnsi="Times"/>
@@ -9526,12 +9669,12 @@
           <w:p>
             <w:pPr>
               <w:rPr>
-                <w:ins w:id="185" w:author="Innocence Harvey" w:date="2015-02-26T20:18:00Z"/>
+                <w:ins w:id="197" w:author="Innocence Harvey" w:date="2015-02-26T20:18:00Z"/>
                 <w:rFonts w:ascii="Times" w:hAnsi="Times"/>
                 <w:b/>
               </w:rPr>
             </w:pPr>
-            <w:ins w:id="186" w:author="Innocence Harvey" w:date="2015-02-26T20:18:00Z">
+            <w:ins w:id="198" w:author="Innocence Harvey" w:date="2015-02-26T20:18:00Z">
               <w:r>
                 <w:rPr>
                   <w:rFonts w:ascii="Times" w:hAnsi="Times"/>
@@ -9549,12 +9692,12 @@
           <w:p>
             <w:pPr>
               <w:rPr>
-                <w:ins w:id="187" w:author="Innocence Harvey" w:date="2015-02-26T20:18:00Z"/>
+                <w:ins w:id="199" w:author="Innocence Harvey" w:date="2015-02-26T20:18:00Z"/>
                 <w:rFonts w:ascii="Times" w:hAnsi="Times"/>
                 <w:b/>
               </w:rPr>
             </w:pPr>
-            <w:ins w:id="188" w:author="Innocence Harvey" w:date="2015-02-26T20:18:00Z">
+            <w:ins w:id="200" w:author="Innocence Harvey" w:date="2015-02-26T20:18:00Z">
               <w:r>
                 <w:rPr>
                   <w:rFonts w:ascii="Times" w:hAnsi="Times"/>
@@ -9568,7 +9711,7 @@
       </w:tr>
       <w:tr>
         <w:trPr>
-          <w:ins w:id="189" w:author="Innocence Harvey" w:date="2015-02-26T20:18:00Z"/>
+          <w:ins w:id="201" w:author="Innocence Harvey" w:date="2015-02-26T20:18:00Z"/>
         </w:trPr>
         <w:tc>
           <w:tcPr>
@@ -9577,13 +9720,13 @@
           <w:p>
             <w:pPr>
               <w:rPr>
-                <w:ins w:id="190" w:author="Innocence Harvey" w:date="2015-02-26T20:18:00Z"/>
+                <w:ins w:id="202" w:author="Innocence Harvey" w:date="2015-02-26T20:18:00Z"/>
                 <w:rFonts w:ascii="Times" w:hAnsi="Times"/>
                 <w:i/>
               </w:rPr>
             </w:pPr>
             <w:proofErr w:type="spellStart"/>
-            <w:ins w:id="191" w:author="Innocence Harvey" w:date="2015-02-26T20:18:00Z">
+            <w:ins w:id="203" w:author="Innocence Harvey" w:date="2015-02-26T20:18:00Z">
               <w:r>
                 <w:rPr>
                   <w:rFonts w:ascii="Times" w:hAnsi="Times"/>
@@ -9602,11 +9745,11 @@
           <w:p>
             <w:pPr>
               <w:rPr>
-                <w:ins w:id="192" w:author="Innocence Harvey" w:date="2015-02-26T20:18:00Z"/>
+                <w:ins w:id="204" w:author="Innocence Harvey" w:date="2015-02-26T20:18:00Z"/>
                 <w:rFonts w:ascii="Times" w:hAnsi="Times"/>
               </w:rPr>
             </w:pPr>
-            <w:ins w:id="193" w:author="Innocence Harvey" w:date="2015-02-26T20:22:00Z">
+            <w:ins w:id="205" w:author="Innocence Harvey" w:date="2015-02-26T20:22:00Z">
               <w:r>
                 <w:rPr>
                   <w:rFonts w:ascii="Times" w:hAnsi="Times"/>
@@ -9623,11 +9766,11 @@
           <w:p>
             <w:pPr>
               <w:rPr>
-                <w:ins w:id="194" w:author="Innocence Harvey" w:date="2015-02-26T20:18:00Z"/>
+                <w:ins w:id="206" w:author="Innocence Harvey" w:date="2015-02-26T20:18:00Z"/>
                 <w:rFonts w:ascii="Times" w:hAnsi="Times"/>
               </w:rPr>
             </w:pPr>
-            <w:ins w:id="195" w:author="Innocence Harvey" w:date="2015-02-26T20:22:00Z">
+            <w:ins w:id="207" w:author="Innocence Harvey" w:date="2015-02-26T20:22:00Z">
               <w:r>
                 <w:rPr>
                   <w:rFonts w:ascii="Times" w:hAnsi="Times"/>
@@ -9640,7 +9783,7 @@
       </w:tr>
       <w:tr>
         <w:trPr>
-          <w:ins w:id="196" w:author="Innocence Harvey" w:date="2015-02-26T20:18:00Z"/>
+          <w:ins w:id="208" w:author="Innocence Harvey" w:date="2015-02-26T20:18:00Z"/>
         </w:trPr>
         <w:tc>
           <w:tcPr>
@@ -9649,12 +9792,12 @@
           <w:p>
             <w:pPr>
               <w:rPr>
-                <w:ins w:id="197" w:author="Innocence Harvey" w:date="2015-02-26T20:18:00Z"/>
+                <w:ins w:id="209" w:author="Innocence Harvey" w:date="2015-02-26T20:18:00Z"/>
                 <w:rFonts w:ascii="Times" w:hAnsi="Times"/>
                 <w:i/>
               </w:rPr>
             </w:pPr>
-            <w:ins w:id="198" w:author="Innocence Harvey" w:date="2015-02-26T20:18:00Z">
+            <w:ins w:id="210" w:author="Innocence Harvey" w:date="2015-02-26T20:18:00Z">
               <w:r>
                 <w:rPr>
                   <w:rFonts w:ascii="Times" w:hAnsi="Times"/>
@@ -9672,12 +9815,12 @@
           <w:p>
             <w:pPr>
               <w:rPr>
-                <w:ins w:id="199" w:author="Innocence Harvey" w:date="2015-02-26T20:18:00Z"/>
+                <w:ins w:id="211" w:author="Innocence Harvey" w:date="2015-02-26T20:18:00Z"/>
                 <w:rFonts w:ascii="Times" w:eastAsia="Times New Roman" w:hAnsi="Times" w:cs="Times New Roman"/>
                 <w:color w:val="000000"/>
               </w:rPr>
             </w:pPr>
-            <w:ins w:id="200" w:author="Innocence Harvey" w:date="2015-02-26T20:18:00Z">
+            <w:ins w:id="212" w:author="Innocence Harvey" w:date="2015-02-26T20:18:00Z">
               <w:r>
                 <w:rPr>
                   <w:rFonts w:ascii="Times" w:eastAsia="Times New Roman" w:hAnsi="Times" w:cs="Times New Roman"/>
@@ -9695,12 +9838,12 @@
           <w:p>
             <w:pPr>
               <w:rPr>
-                <w:ins w:id="201" w:author="Innocence Harvey" w:date="2015-02-26T20:18:00Z"/>
+                <w:ins w:id="213" w:author="Innocence Harvey" w:date="2015-02-26T20:18:00Z"/>
                 <w:rFonts w:ascii="Times" w:eastAsia="Times New Roman" w:hAnsi="Times" w:cs="Times New Roman"/>
                 <w:color w:val="000000"/>
               </w:rPr>
             </w:pPr>
-            <w:ins w:id="202" w:author="Innocence Harvey" w:date="2015-02-26T20:18:00Z">
+            <w:ins w:id="214" w:author="Innocence Harvey" w:date="2015-02-26T20:18:00Z">
               <w:r>
                 <w:rPr>
                   <w:rFonts w:ascii="Times" w:eastAsia="Times New Roman" w:hAnsi="Times" w:cs="Times New Roman"/>
@@ -9714,7 +9857,7 @@
       </w:tr>
       <w:tr>
         <w:trPr>
-          <w:ins w:id="203" w:author="Innocence Harvey" w:date="2015-02-26T20:18:00Z"/>
+          <w:ins w:id="215" w:author="Innocence Harvey" w:date="2015-02-26T20:18:00Z"/>
         </w:trPr>
         <w:tc>
           <w:tcPr>
@@ -9723,12 +9866,12 @@
           <w:p>
             <w:pPr>
               <w:rPr>
-                <w:ins w:id="204" w:author="Innocence Harvey" w:date="2015-02-26T20:18:00Z"/>
+                <w:ins w:id="216" w:author="Innocence Harvey" w:date="2015-02-26T20:18:00Z"/>
                 <w:rFonts w:ascii="Times" w:hAnsi="Times"/>
                 <w:i/>
               </w:rPr>
             </w:pPr>
-            <w:ins w:id="205" w:author="Innocence Harvey" w:date="2015-02-26T20:18:00Z">
+            <w:ins w:id="217" w:author="Innocence Harvey" w:date="2015-02-26T20:18:00Z">
               <w:r>
                 <w:rPr>
                   <w:rFonts w:ascii="Times" w:hAnsi="Times"/>
@@ -9746,11 +9889,11 @@
           <w:p>
             <w:pPr>
               <w:rPr>
-                <w:ins w:id="206" w:author="Innocence Harvey" w:date="2015-02-26T20:18:00Z"/>
+                <w:ins w:id="218" w:author="Innocence Harvey" w:date="2015-02-26T20:18:00Z"/>
                 <w:rFonts w:ascii="Times" w:hAnsi="Times"/>
               </w:rPr>
             </w:pPr>
-            <w:ins w:id="207" w:author="Innocence Harvey" w:date="2015-02-26T20:18:00Z">
+            <w:ins w:id="219" w:author="Innocence Harvey" w:date="2015-02-26T20:18:00Z">
               <w:r>
                 <w:rPr>
                   <w:rFonts w:ascii="Times" w:hAnsi="Times" w:cs="Helvetica Neue"/>
@@ -9767,11 +9910,11 @@
           <w:p>
             <w:pPr>
               <w:rPr>
-                <w:ins w:id="208" w:author="Innocence Harvey" w:date="2015-02-26T20:18:00Z"/>
+                <w:ins w:id="220" w:author="Innocence Harvey" w:date="2015-02-26T20:18:00Z"/>
                 <w:rFonts w:ascii="Times" w:hAnsi="Times"/>
               </w:rPr>
             </w:pPr>
-            <w:ins w:id="209" w:author="Innocence Harvey" w:date="2015-02-26T20:18:00Z">
+            <w:ins w:id="221" w:author="Innocence Harvey" w:date="2015-02-26T20:18:00Z">
               <w:r>
                 <w:rPr>
                   <w:rFonts w:ascii="Times" w:hAnsi="Times" w:cs="Helvetica Neue"/>
@@ -9784,7 +9927,7 @@
       </w:tr>
       <w:tr>
         <w:trPr>
-          <w:ins w:id="210" w:author="Innocence Harvey" w:date="2015-02-26T20:18:00Z"/>
+          <w:ins w:id="222" w:author="Innocence Harvey" w:date="2015-02-26T20:18:00Z"/>
         </w:trPr>
         <w:tc>
           <w:tcPr>
@@ -9793,12 +9936,12 @@
           <w:p>
             <w:pPr>
               <w:rPr>
-                <w:ins w:id="211" w:author="Innocence Harvey" w:date="2015-02-26T20:18:00Z"/>
+                <w:ins w:id="223" w:author="Innocence Harvey" w:date="2015-02-26T20:18:00Z"/>
                 <w:rFonts w:ascii="Times" w:hAnsi="Times"/>
                 <w:i/>
               </w:rPr>
             </w:pPr>
-            <w:ins w:id="212" w:author="Innocence Harvey" w:date="2015-02-26T20:18:00Z">
+            <w:ins w:id="224" w:author="Innocence Harvey" w:date="2015-02-26T20:18:00Z">
               <w:r>
                 <w:rPr>
                   <w:rFonts w:ascii="Times" w:hAnsi="Times"/>
@@ -9816,12 +9959,12 @@
           <w:p>
             <w:pPr>
               <w:rPr>
-                <w:ins w:id="213" w:author="Innocence Harvey" w:date="2015-02-26T20:18:00Z"/>
+                <w:ins w:id="225" w:author="Innocence Harvey" w:date="2015-02-26T20:18:00Z"/>
                 <w:rFonts w:ascii="Times" w:eastAsia="Times New Roman" w:hAnsi="Times" w:cs="Times New Roman"/>
                 <w:color w:val="000000"/>
               </w:rPr>
             </w:pPr>
-            <w:ins w:id="214" w:author="Innocence Harvey" w:date="2015-02-26T20:18:00Z">
+            <w:ins w:id="226" w:author="Innocence Harvey" w:date="2015-02-26T20:18:00Z">
               <w:r>
                 <w:rPr>
                   <w:rFonts w:ascii="Times" w:eastAsia="Times New Roman" w:hAnsi="Times" w:cs="Times New Roman"/>
@@ -9839,12 +9982,12 @@
           <w:p>
             <w:pPr>
               <w:rPr>
-                <w:ins w:id="215" w:author="Innocence Harvey" w:date="2015-02-26T20:18:00Z"/>
+                <w:ins w:id="227" w:author="Innocence Harvey" w:date="2015-02-26T20:18:00Z"/>
                 <w:rFonts w:ascii="Times" w:eastAsia="Times New Roman" w:hAnsi="Times" w:cs="Times New Roman"/>
                 <w:color w:val="000000"/>
               </w:rPr>
             </w:pPr>
-            <w:ins w:id="216" w:author="Innocence Harvey" w:date="2015-02-26T20:18:00Z">
+            <w:ins w:id="228" w:author="Innocence Harvey" w:date="2015-02-26T20:18:00Z">
               <w:r>
                 <w:rPr>
                   <w:rFonts w:ascii="Times" w:eastAsia="Times New Roman" w:hAnsi="Times" w:cs="Times New Roman"/>
@@ -9858,7 +10001,7 @@
       </w:tr>
       <w:tr>
         <w:trPr>
-          <w:ins w:id="217" w:author="Innocence Harvey" w:date="2015-02-26T20:18:00Z"/>
+          <w:ins w:id="229" w:author="Innocence Harvey" w:date="2015-02-26T20:18:00Z"/>
         </w:trPr>
         <w:tc>
           <w:tcPr>
@@ -9867,13 +10010,13 @@
           <w:p>
             <w:pPr>
               <w:rPr>
-                <w:ins w:id="218" w:author="Innocence Harvey" w:date="2015-02-26T20:18:00Z"/>
+                <w:ins w:id="230" w:author="Innocence Harvey" w:date="2015-02-26T20:18:00Z"/>
                 <w:rFonts w:ascii="Times" w:hAnsi="Times"/>
                 <w:i/>
               </w:rPr>
             </w:pPr>
             <w:proofErr w:type="spellStart"/>
-            <w:ins w:id="219" w:author="Innocence Harvey" w:date="2015-02-26T20:18:00Z">
+            <w:ins w:id="231" w:author="Innocence Harvey" w:date="2015-02-26T20:18:00Z">
               <w:r>
                 <w:rPr>
                   <w:rFonts w:ascii="Times" w:hAnsi="Times"/>
@@ -9892,11 +10035,11 @@
           <w:p>
             <w:pPr>
               <w:rPr>
-                <w:ins w:id="220" w:author="Innocence Harvey" w:date="2015-02-26T20:18:00Z"/>
+                <w:ins w:id="232" w:author="Innocence Harvey" w:date="2015-02-26T20:18:00Z"/>
                 <w:rFonts w:ascii="Times" w:hAnsi="Times"/>
               </w:rPr>
             </w:pPr>
-            <w:ins w:id="221" w:author="Innocence Harvey" w:date="2015-02-26T20:18:00Z">
+            <w:ins w:id="233" w:author="Innocence Harvey" w:date="2015-02-26T20:18:00Z">
               <w:r>
                 <w:rPr>
                   <w:rFonts w:ascii="Times" w:hAnsi="Times" w:cs="Helvetica Neue"/>
@@ -9913,11 +10056,11 @@
           <w:p>
             <w:pPr>
               <w:rPr>
-                <w:ins w:id="222" w:author="Innocence Harvey" w:date="2015-02-26T20:18:00Z"/>
+                <w:ins w:id="234" w:author="Innocence Harvey" w:date="2015-02-26T20:18:00Z"/>
                 <w:rFonts w:ascii="Times" w:hAnsi="Times"/>
               </w:rPr>
             </w:pPr>
-            <w:ins w:id="223" w:author="Innocence Harvey" w:date="2015-02-26T20:18:00Z">
+            <w:ins w:id="235" w:author="Innocence Harvey" w:date="2015-02-26T20:18:00Z">
               <w:r>
                 <w:rPr>
                   <w:rFonts w:ascii="Times" w:hAnsi="Times" w:cs="Helvetica Neue"/>
@@ -9930,7 +10073,7 @@
       </w:tr>
       <w:tr>
         <w:trPr>
-          <w:ins w:id="224" w:author="Innocence Harvey" w:date="2015-02-26T20:18:00Z"/>
+          <w:ins w:id="236" w:author="Innocence Harvey" w:date="2015-02-26T20:18:00Z"/>
         </w:trPr>
         <w:tc>
           <w:tcPr>
@@ -9939,12 +10082,12 @@
           <w:p>
             <w:pPr>
               <w:rPr>
-                <w:ins w:id="225" w:author="Innocence Harvey" w:date="2015-02-26T20:18:00Z"/>
+                <w:ins w:id="237" w:author="Innocence Harvey" w:date="2015-02-26T20:18:00Z"/>
                 <w:rFonts w:ascii="Times" w:hAnsi="Times"/>
                 <w:i/>
               </w:rPr>
             </w:pPr>
-            <w:ins w:id="226" w:author="Innocence Harvey" w:date="2015-02-26T20:18:00Z">
+            <w:ins w:id="238" w:author="Innocence Harvey" w:date="2015-02-26T20:18:00Z">
               <w:r>
                 <w:rPr>
                   <w:rFonts w:ascii="Times" w:hAnsi="Times"/>
@@ -9962,11 +10105,11 @@
           <w:p>
             <w:pPr>
               <w:rPr>
-                <w:ins w:id="227" w:author="Innocence Harvey" w:date="2015-02-26T20:18:00Z"/>
+                <w:ins w:id="239" w:author="Innocence Harvey" w:date="2015-02-26T20:18:00Z"/>
                 <w:rFonts w:ascii="Times" w:hAnsi="Times"/>
               </w:rPr>
             </w:pPr>
-            <w:ins w:id="228" w:author="Innocence Harvey" w:date="2015-02-26T20:18:00Z">
+            <w:ins w:id="240" w:author="Innocence Harvey" w:date="2015-02-26T20:18:00Z">
               <w:r>
                 <w:rPr>
                   <w:rFonts w:ascii="Times" w:hAnsi="Times" w:cs="Helvetica Neue"/>
@@ -9983,11 +10126,11 @@
           <w:p>
             <w:pPr>
               <w:rPr>
-                <w:ins w:id="229" w:author="Innocence Harvey" w:date="2015-02-26T20:18:00Z"/>
+                <w:ins w:id="241" w:author="Innocence Harvey" w:date="2015-02-26T20:18:00Z"/>
                 <w:rFonts w:ascii="Times" w:hAnsi="Times"/>
               </w:rPr>
             </w:pPr>
-            <w:ins w:id="230" w:author="Innocence Harvey" w:date="2015-02-26T20:18:00Z">
+            <w:ins w:id="242" w:author="Innocence Harvey" w:date="2015-02-26T20:18:00Z">
               <w:r>
                 <w:rPr>
                   <w:rFonts w:ascii="Times" w:hAnsi="Times" w:cs="Helvetica Neue"/>
@@ -10000,7 +10143,7 @@
       </w:tr>
       <w:tr>
         <w:trPr>
-          <w:ins w:id="231" w:author="Innocence Harvey" w:date="2015-02-26T20:18:00Z"/>
+          <w:ins w:id="243" w:author="Innocence Harvey" w:date="2015-02-26T20:18:00Z"/>
         </w:trPr>
         <w:tc>
           <w:tcPr>
@@ -10009,12 +10152,12 @@
           <w:p>
             <w:pPr>
               <w:rPr>
-                <w:ins w:id="232" w:author="Innocence Harvey" w:date="2015-02-26T20:18:00Z"/>
+                <w:ins w:id="244" w:author="Innocence Harvey" w:date="2015-02-26T20:18:00Z"/>
                 <w:rFonts w:ascii="Times" w:hAnsi="Times"/>
                 <w:i/>
               </w:rPr>
             </w:pPr>
-            <w:ins w:id="233" w:author="Innocence Harvey" w:date="2015-02-26T20:18:00Z">
+            <w:ins w:id="245" w:author="Innocence Harvey" w:date="2015-02-26T20:18:00Z">
               <w:r>
                 <w:rPr>
                   <w:rFonts w:ascii="Times" w:hAnsi="Times"/>
@@ -10032,11 +10175,11 @@
           <w:p>
             <w:pPr>
               <w:rPr>
-                <w:ins w:id="234" w:author="Innocence Harvey" w:date="2015-02-26T20:18:00Z"/>
+                <w:ins w:id="246" w:author="Innocence Harvey" w:date="2015-02-26T20:18:00Z"/>
                 <w:rFonts w:ascii="Times" w:hAnsi="Times"/>
               </w:rPr>
             </w:pPr>
-            <w:ins w:id="235" w:author="Innocence Harvey" w:date="2015-02-26T20:18:00Z">
+            <w:ins w:id="247" w:author="Innocence Harvey" w:date="2015-02-26T20:18:00Z">
               <w:r>
                 <w:rPr>
                   <w:rFonts w:ascii="Times" w:hAnsi="Times" w:cs="Helvetica Neue"/>
@@ -10053,11 +10196,11 @@
           <w:p>
             <w:pPr>
               <w:rPr>
-                <w:ins w:id="236" w:author="Innocence Harvey" w:date="2015-02-26T20:18:00Z"/>
+                <w:ins w:id="248" w:author="Innocence Harvey" w:date="2015-02-26T20:18:00Z"/>
                 <w:rFonts w:ascii="Times" w:hAnsi="Times"/>
               </w:rPr>
             </w:pPr>
-            <w:ins w:id="237" w:author="Innocence Harvey" w:date="2015-02-26T20:18:00Z">
+            <w:ins w:id="249" w:author="Innocence Harvey" w:date="2015-02-26T20:18:00Z">
               <w:r>
                 <w:rPr>
                   <w:rFonts w:ascii="Times" w:hAnsi="Times" w:cs="Helvetica Neue"/>
@@ -10070,7 +10213,7 @@
       </w:tr>
       <w:tr>
         <w:trPr>
-          <w:ins w:id="238" w:author="Innocence Harvey" w:date="2015-02-26T20:18:00Z"/>
+          <w:ins w:id="250" w:author="Innocence Harvey" w:date="2015-02-26T20:18:00Z"/>
         </w:trPr>
         <w:tc>
           <w:tcPr>
@@ -10079,12 +10222,12 @@
           <w:p>
             <w:pPr>
               <w:rPr>
-                <w:ins w:id="239" w:author="Innocence Harvey" w:date="2015-02-26T20:18:00Z"/>
+                <w:ins w:id="251" w:author="Innocence Harvey" w:date="2015-02-26T20:18:00Z"/>
                 <w:rFonts w:ascii="Times" w:hAnsi="Times"/>
                 <w:i/>
               </w:rPr>
             </w:pPr>
-            <w:ins w:id="240" w:author="Innocence Harvey" w:date="2015-02-26T20:18:00Z">
+            <w:ins w:id="252" w:author="Innocence Harvey" w:date="2015-02-26T20:18:00Z">
               <w:r>
                 <w:rPr>
                   <w:rFonts w:ascii="Times" w:hAnsi="Times"/>
@@ -10107,11 +10250,11 @@
               <w:adjustRightInd w:val="0"/>
               <w:spacing w:after="240"/>
               <w:rPr>
-                <w:ins w:id="241" w:author="Innocence Harvey" w:date="2015-02-26T20:18:00Z"/>
+                <w:ins w:id="253" w:author="Innocence Harvey" w:date="2015-02-26T20:18:00Z"/>
                 <w:rFonts w:ascii="Times" w:hAnsi="Times" w:cs="Times"/>
               </w:rPr>
             </w:pPr>
-            <w:ins w:id="242" w:author="Innocence Harvey" w:date="2015-02-26T20:18:00Z">
+            <w:ins w:id="254" w:author="Innocence Harvey" w:date="2015-02-26T20:18:00Z">
               <w:r>
                 <w:rPr>
                   <w:rFonts w:ascii="Times" w:hAnsi="Times" w:cs="Arial"/>
@@ -10133,11 +10276,11 @@
               <w:adjustRightInd w:val="0"/>
               <w:spacing w:after="240"/>
               <w:rPr>
-                <w:ins w:id="243" w:author="Innocence Harvey" w:date="2015-02-26T20:18:00Z"/>
+                <w:ins w:id="255" w:author="Innocence Harvey" w:date="2015-02-26T20:18:00Z"/>
                 <w:rFonts w:ascii="Times" w:hAnsi="Times" w:cs="Times"/>
               </w:rPr>
             </w:pPr>
-            <w:ins w:id="244" w:author="Innocence Harvey" w:date="2015-02-26T20:18:00Z">
+            <w:ins w:id="256" w:author="Innocence Harvey" w:date="2015-02-26T20:18:00Z">
               <w:r>
                 <w:rPr>
                   <w:rFonts w:ascii="Times" w:hAnsi="Times" w:cs="Arial"/>
@@ -10150,7 +10293,7 @@
       </w:tr>
       <w:tr>
         <w:trPr>
-          <w:ins w:id="245" w:author="Innocence Harvey" w:date="2015-02-26T20:18:00Z"/>
+          <w:ins w:id="257" w:author="Innocence Harvey" w:date="2015-02-26T20:18:00Z"/>
         </w:trPr>
         <w:tc>
           <w:tcPr>
@@ -10159,12 +10302,12 @@
           <w:p>
             <w:pPr>
               <w:rPr>
-                <w:ins w:id="246" w:author="Innocence Harvey" w:date="2015-02-26T20:18:00Z"/>
+                <w:ins w:id="258" w:author="Innocence Harvey" w:date="2015-02-26T20:18:00Z"/>
                 <w:rFonts w:ascii="Times" w:hAnsi="Times"/>
                 <w:i/>
               </w:rPr>
             </w:pPr>
-            <w:ins w:id="247" w:author="Innocence Harvey" w:date="2015-02-26T20:18:00Z">
+            <w:ins w:id="259" w:author="Innocence Harvey" w:date="2015-02-26T20:18:00Z">
               <w:r>
                 <w:rPr>
                   <w:rFonts w:ascii="Times" w:hAnsi="Times"/>
@@ -10187,11 +10330,11 @@
               <w:adjustRightInd w:val="0"/>
               <w:spacing w:after="240"/>
               <w:rPr>
-                <w:ins w:id="248" w:author="Innocence Harvey" w:date="2015-02-26T20:18:00Z"/>
+                <w:ins w:id="260" w:author="Innocence Harvey" w:date="2015-02-26T20:18:00Z"/>
                 <w:rFonts w:ascii="Times" w:hAnsi="Times" w:cs="Times"/>
               </w:rPr>
             </w:pPr>
-            <w:ins w:id="249" w:author="Innocence Harvey" w:date="2015-02-26T20:18:00Z">
+            <w:ins w:id="261" w:author="Innocence Harvey" w:date="2015-02-26T20:18:00Z">
               <w:r>
                 <w:rPr>
                   <w:rFonts w:ascii="Times" w:hAnsi="Times" w:cs="Arial"/>
@@ -10213,11 +10356,11 @@
               <w:adjustRightInd w:val="0"/>
               <w:spacing w:after="240"/>
               <w:rPr>
-                <w:ins w:id="250" w:author="Innocence Harvey" w:date="2015-02-26T20:18:00Z"/>
+                <w:ins w:id="262" w:author="Innocence Harvey" w:date="2015-02-26T20:18:00Z"/>
                 <w:rFonts w:ascii="Times" w:hAnsi="Times" w:cs="Times"/>
               </w:rPr>
             </w:pPr>
-            <w:ins w:id="251" w:author="Innocence Harvey" w:date="2015-02-26T20:18:00Z">
+            <w:ins w:id="263" w:author="Innocence Harvey" w:date="2015-02-26T20:18:00Z">
               <w:r>
                 <w:rPr>
                   <w:rFonts w:ascii="Times" w:hAnsi="Times" w:cs="Arial"/>
@@ -10230,7 +10373,7 @@
       </w:tr>
       <w:tr>
         <w:trPr>
-          <w:ins w:id="252" w:author="Innocence Harvey" w:date="2015-02-26T20:18:00Z"/>
+          <w:ins w:id="264" w:author="Innocence Harvey" w:date="2015-02-26T20:18:00Z"/>
         </w:trPr>
         <w:tc>
           <w:tcPr>
@@ -10239,13 +10382,13 @@
           <w:p>
             <w:pPr>
               <w:rPr>
-                <w:ins w:id="253" w:author="Innocence Harvey" w:date="2015-02-26T20:18:00Z"/>
+                <w:ins w:id="265" w:author="Innocence Harvey" w:date="2015-02-26T20:18:00Z"/>
                 <w:rFonts w:ascii="Times" w:hAnsi="Times"/>
                 <w:i/>
               </w:rPr>
             </w:pPr>
             <w:proofErr w:type="spellStart"/>
-            <w:ins w:id="254" w:author="Innocence Harvey" w:date="2015-02-26T20:18:00Z">
+            <w:ins w:id="266" w:author="Innocence Harvey" w:date="2015-02-26T20:18:00Z">
               <w:r>
                 <w:rPr>
                   <w:rFonts w:ascii="Times" w:hAnsi="Times"/>
@@ -10264,11 +10407,11 @@
           <w:p>
             <w:pPr>
               <w:rPr>
-                <w:ins w:id="255" w:author="Innocence Harvey" w:date="2015-02-26T20:18:00Z"/>
+                <w:ins w:id="267" w:author="Innocence Harvey" w:date="2015-02-26T20:18:00Z"/>
                 <w:rFonts w:ascii="Times" w:hAnsi="Times"/>
               </w:rPr>
             </w:pPr>
-            <w:ins w:id="256" w:author="Innocence Harvey" w:date="2015-02-26T20:18:00Z">
+            <w:ins w:id="268" w:author="Innocence Harvey" w:date="2015-02-26T20:18:00Z">
               <w:r>
                 <w:rPr>
                   <w:rFonts w:ascii="Times" w:hAnsi="Times" w:cs="Helvetica Neue"/>
@@ -10285,11 +10428,11 @@
           <w:p>
             <w:pPr>
               <w:rPr>
-                <w:ins w:id="257" w:author="Innocence Harvey" w:date="2015-02-26T20:18:00Z"/>
+                <w:ins w:id="269" w:author="Innocence Harvey" w:date="2015-02-26T20:18:00Z"/>
                 <w:rFonts w:ascii="Times" w:hAnsi="Times"/>
               </w:rPr>
             </w:pPr>
-            <w:ins w:id="258" w:author="Innocence Harvey" w:date="2015-02-26T20:18:00Z">
+            <w:ins w:id="270" w:author="Innocence Harvey" w:date="2015-02-26T20:18:00Z">
               <w:r>
                 <w:rPr>
                   <w:rFonts w:ascii="Times" w:hAnsi="Times" w:cs="Helvetica Neue"/>
@@ -10297,132 +10440,6 @@
                 <w:t>TGGGTAATCCATAGAGCCCAG</w:t>
               </w:r>
             </w:ins>
-          </w:p>
-        </w:tc>
-      </w:tr>
-      <w:tr>
-        <w:trPr>
-          <w:ins w:id="259" w:author="Innocence Harvey" w:date="2015-02-26T20:18:00Z"/>
-        </w:trPr>
-        <w:tc>
-          <w:tcPr>
-            <w:tcW w:w="3038" w:type="dxa"/>
-          </w:tcPr>
-          <w:p>
-            <w:pPr>
-              <w:rPr>
-                <w:ins w:id="260" w:author="Innocence Harvey" w:date="2015-02-26T20:18:00Z"/>
-                <w:rFonts w:ascii="Times" w:hAnsi="Times"/>
-                <w:i/>
-              </w:rPr>
-            </w:pPr>
-            <w:ins w:id="261" w:author="Innocence Harvey" w:date="2015-02-26T20:18:00Z">
-              <w:r>
-                <w:rPr>
-                  <w:rFonts w:ascii="Times" w:hAnsi="Times"/>
-                  <w:i/>
-                </w:rPr>
-                <w:t>Fbxo32</w:t>
-              </w:r>
-            </w:ins>
-          </w:p>
-        </w:tc>
-        <w:tc>
-          <w:tcPr>
-            <w:tcW w:w="3124" w:type="dxa"/>
-          </w:tcPr>
-          <w:p>
-            <w:pPr>
-              <w:rPr>
-                <w:ins w:id="262" w:author="Innocence Harvey" w:date="2015-02-26T20:18:00Z"/>
-                <w:rFonts w:ascii="Times" w:hAnsi="Times"/>
-              </w:rPr>
-            </w:pPr>
-            <w:ins w:id="263" w:author="Innocence Harvey" w:date="2015-02-26T20:18:00Z">
-              <w:r>
-                <w:rPr>
-                  <w:rFonts w:ascii="Times" w:hAnsi="Times" w:cs="Helvetica Neue"/>
-                </w:rPr>
-                <w:t>CTTCTCGACTGCCATCCTGG</w:t>
-              </w:r>
-            </w:ins>
-          </w:p>
-        </w:tc>
-        <w:tc>
-          <w:tcPr>
-            <w:tcW w:w="2694" w:type="dxa"/>
-          </w:tcPr>
-          <w:p>
-            <w:pPr>
-              <w:rPr>
-                <w:ins w:id="264" w:author="Innocence Harvey" w:date="2015-02-26T20:18:00Z"/>
-                <w:rFonts w:ascii="Times" w:hAnsi="Times"/>
-              </w:rPr>
-            </w:pPr>
-            <w:ins w:id="265" w:author="Innocence Harvey" w:date="2015-02-26T20:18:00Z">
-              <w:r>
-                <w:rPr>
-                  <w:rFonts w:ascii="Times" w:hAnsi="Times" w:cs="Helvetica Neue"/>
-                </w:rPr>
-                <w:t>GTTCTTTTGGGCGATGCCAC</w:t>
-              </w:r>
-            </w:ins>
-          </w:p>
-        </w:tc>
-      </w:tr>
-      <w:tr>
-        <w:trPr>
-          <w:ins w:id="266" w:author="Innocence Harvey" w:date="2015-02-26T20:18:00Z"/>
-        </w:trPr>
-        <w:tc>
-          <w:tcPr>
-            <w:tcW w:w="3038" w:type="dxa"/>
-          </w:tcPr>
-          <w:p>
-            <w:pPr>
-              <w:rPr>
-                <w:ins w:id="267" w:author="Innocence Harvey" w:date="2015-02-26T20:18:00Z"/>
-                <w:rFonts w:ascii="Times" w:hAnsi="Times"/>
-                <w:i/>
-              </w:rPr>
-            </w:pPr>
-            <w:proofErr w:type="spellStart"/>
-            <w:ins w:id="268" w:author="Innocence Harvey" w:date="2015-02-26T20:18:00Z">
-              <w:r>
-                <w:rPr>
-                  <w:rFonts w:ascii="Times" w:hAnsi="Times"/>
-                  <w:i/>
-                </w:rPr>
-                <w:t>Gpam</w:t>
-              </w:r>
-              <w:proofErr w:type="spellEnd"/>
-            </w:ins>
-          </w:p>
-        </w:tc>
-        <w:tc>
-          <w:tcPr>
-            <w:tcW w:w="3124" w:type="dxa"/>
-          </w:tcPr>
-          <w:p>
-            <w:pPr>
-              <w:rPr>
-                <w:ins w:id="269" w:author="Innocence Harvey" w:date="2015-02-26T20:18:00Z"/>
-                <w:rFonts w:ascii="Times" w:hAnsi="Times"/>
-              </w:rPr>
-            </w:pPr>
-          </w:p>
-        </w:tc>
-        <w:tc>
-          <w:tcPr>
-            <w:tcW w:w="2694" w:type="dxa"/>
-          </w:tcPr>
-          <w:p>
-            <w:pPr>
-              <w:rPr>
-                <w:ins w:id="270" w:author="Innocence Harvey" w:date="2015-02-26T20:18:00Z"/>
-                <w:rFonts w:ascii="Times" w:hAnsi="Times"/>
-              </w:rPr>
-            </w:pPr>
           </w:p>
         </w:tc>
       </w:tr>
@@ -10448,6 +10465,132 @@
                   <w:rFonts w:ascii="Times" w:hAnsi="Times"/>
                   <w:i/>
                 </w:rPr>
+                <w:t>Fbxo32</w:t>
+              </w:r>
+            </w:ins>
+          </w:p>
+        </w:tc>
+        <w:tc>
+          <w:tcPr>
+            <w:tcW w:w="3124" w:type="dxa"/>
+          </w:tcPr>
+          <w:p>
+            <w:pPr>
+              <w:rPr>
+                <w:ins w:id="274" w:author="Innocence Harvey" w:date="2015-02-26T20:18:00Z"/>
+                <w:rFonts w:ascii="Times" w:hAnsi="Times"/>
+              </w:rPr>
+            </w:pPr>
+            <w:ins w:id="275" w:author="Innocence Harvey" w:date="2015-02-26T20:18:00Z">
+              <w:r>
+                <w:rPr>
+                  <w:rFonts w:ascii="Times" w:hAnsi="Times" w:cs="Helvetica Neue"/>
+                </w:rPr>
+                <w:t>CTTCTCGACTGCCATCCTGG</w:t>
+              </w:r>
+            </w:ins>
+          </w:p>
+        </w:tc>
+        <w:tc>
+          <w:tcPr>
+            <w:tcW w:w="2694" w:type="dxa"/>
+          </w:tcPr>
+          <w:p>
+            <w:pPr>
+              <w:rPr>
+                <w:ins w:id="276" w:author="Innocence Harvey" w:date="2015-02-26T20:18:00Z"/>
+                <w:rFonts w:ascii="Times" w:hAnsi="Times"/>
+              </w:rPr>
+            </w:pPr>
+            <w:ins w:id="277" w:author="Innocence Harvey" w:date="2015-02-26T20:18:00Z">
+              <w:r>
+                <w:rPr>
+                  <w:rFonts w:ascii="Times" w:hAnsi="Times" w:cs="Helvetica Neue"/>
+                </w:rPr>
+                <w:t>GTTCTTTTGGGCGATGCCAC</w:t>
+              </w:r>
+            </w:ins>
+          </w:p>
+        </w:tc>
+      </w:tr>
+      <w:tr>
+        <w:trPr>
+          <w:ins w:id="278" w:author="Innocence Harvey" w:date="2015-02-26T20:18:00Z"/>
+        </w:trPr>
+        <w:tc>
+          <w:tcPr>
+            <w:tcW w:w="3038" w:type="dxa"/>
+          </w:tcPr>
+          <w:p>
+            <w:pPr>
+              <w:rPr>
+                <w:ins w:id="279" w:author="Innocence Harvey" w:date="2015-02-26T20:18:00Z"/>
+                <w:rFonts w:ascii="Times" w:hAnsi="Times"/>
+                <w:i/>
+              </w:rPr>
+            </w:pPr>
+            <w:proofErr w:type="spellStart"/>
+            <w:ins w:id="280" w:author="Innocence Harvey" w:date="2015-02-26T20:18:00Z">
+              <w:r>
+                <w:rPr>
+                  <w:rFonts w:ascii="Times" w:hAnsi="Times"/>
+                  <w:i/>
+                </w:rPr>
+                <w:t>Gpam</w:t>
+              </w:r>
+              <w:proofErr w:type="spellEnd"/>
+            </w:ins>
+          </w:p>
+        </w:tc>
+        <w:tc>
+          <w:tcPr>
+            <w:tcW w:w="3124" w:type="dxa"/>
+          </w:tcPr>
+          <w:p>
+            <w:pPr>
+              <w:rPr>
+                <w:ins w:id="281" w:author="Innocence Harvey" w:date="2015-02-26T20:18:00Z"/>
+                <w:rFonts w:ascii="Times" w:hAnsi="Times"/>
+              </w:rPr>
+            </w:pPr>
+          </w:p>
+        </w:tc>
+        <w:tc>
+          <w:tcPr>
+            <w:tcW w:w="2694" w:type="dxa"/>
+          </w:tcPr>
+          <w:p>
+            <w:pPr>
+              <w:rPr>
+                <w:ins w:id="282" w:author="Innocence Harvey" w:date="2015-02-26T20:18:00Z"/>
+                <w:rFonts w:ascii="Times" w:hAnsi="Times"/>
+              </w:rPr>
+            </w:pPr>
+          </w:p>
+        </w:tc>
+      </w:tr>
+      <w:tr>
+        <w:trPr>
+          <w:ins w:id="283" w:author="Innocence Harvey" w:date="2015-02-26T20:18:00Z"/>
+        </w:trPr>
+        <w:tc>
+          <w:tcPr>
+            <w:tcW w:w="3038" w:type="dxa"/>
+          </w:tcPr>
+          <w:p>
+            <w:pPr>
+              <w:rPr>
+                <w:ins w:id="284" w:author="Innocence Harvey" w:date="2015-02-26T20:18:00Z"/>
+                <w:rFonts w:ascii="Times" w:hAnsi="Times"/>
+                <w:i/>
+              </w:rPr>
+            </w:pPr>
+            <w:ins w:id="285" w:author="Innocence Harvey" w:date="2015-02-26T20:18:00Z">
+              <w:r>
+                <w:rPr>
+                  <w:rFonts w:ascii="Times" w:hAnsi="Times"/>
+                  <w:i/>
+                </w:rPr>
                 <w:t>Gpd1</w:t>
               </w:r>
             </w:ins>
@@ -10465,11 +10608,11 @@
               <w:adjustRightInd w:val="0"/>
               <w:spacing w:after="240"/>
               <w:rPr>
-                <w:ins w:id="274" w:author="Innocence Harvey" w:date="2015-02-26T20:18:00Z"/>
+                <w:ins w:id="286" w:author="Innocence Harvey" w:date="2015-02-26T20:18:00Z"/>
                 <w:rFonts w:ascii="Times" w:hAnsi="Times" w:cs="Times"/>
               </w:rPr>
             </w:pPr>
-            <w:ins w:id="275" w:author="Innocence Harvey" w:date="2015-02-26T20:18:00Z">
+            <w:ins w:id="287" w:author="Innocence Harvey" w:date="2015-02-26T20:18:00Z">
               <w:r>
                 <w:rPr>
                   <w:rFonts w:ascii="Times" w:hAnsi="Times" w:cs="Arial"/>
@@ -10481,7 +10624,7 @@
           <w:p>
             <w:pPr>
               <w:rPr>
-                <w:ins w:id="276" w:author="Innocence Harvey" w:date="2015-02-26T20:18:00Z"/>
+                <w:ins w:id="288" w:author="Innocence Harvey" w:date="2015-02-26T20:18:00Z"/>
                 <w:rFonts w:ascii="Times" w:hAnsi="Times"/>
               </w:rPr>
             </w:pPr>
@@ -10499,11 +10642,11 @@
               <w:adjustRightInd w:val="0"/>
               <w:spacing w:after="240"/>
               <w:rPr>
-                <w:ins w:id="277" w:author="Innocence Harvey" w:date="2015-02-26T20:18:00Z"/>
+                <w:ins w:id="289" w:author="Innocence Harvey" w:date="2015-02-26T20:18:00Z"/>
                 <w:rFonts w:ascii="Times" w:hAnsi="Times" w:cs="Times"/>
               </w:rPr>
             </w:pPr>
-            <w:ins w:id="278" w:author="Innocence Harvey" w:date="2015-02-26T20:18:00Z">
+            <w:ins w:id="290" w:author="Innocence Harvey" w:date="2015-02-26T20:18:00Z">
               <w:r>
                 <w:rPr>
                   <w:rFonts w:ascii="Times" w:hAnsi="Times" w:cs="Arial"/>
@@ -10515,7 +10658,7 @@
           <w:p>
             <w:pPr>
               <w:rPr>
-                <w:ins w:id="279" w:author="Innocence Harvey" w:date="2015-02-26T20:18:00Z"/>
+                <w:ins w:id="291" w:author="Innocence Harvey" w:date="2015-02-26T20:18:00Z"/>
                 <w:rFonts w:ascii="Times" w:hAnsi="Times"/>
               </w:rPr>
             </w:pPr>
@@ -10524,7 +10667,7 @@
       </w:tr>
       <w:tr>
         <w:trPr>
-          <w:ins w:id="280" w:author="Innocence Harvey" w:date="2015-02-26T20:18:00Z"/>
+          <w:ins w:id="292" w:author="Innocence Harvey" w:date="2015-02-26T20:18:00Z"/>
         </w:trPr>
         <w:tc>
           <w:tcPr>
@@ -10533,12 +10676,12 @@
           <w:p>
             <w:pPr>
               <w:rPr>
-                <w:ins w:id="281" w:author="Innocence Harvey" w:date="2015-02-26T20:18:00Z"/>
+                <w:ins w:id="293" w:author="Innocence Harvey" w:date="2015-02-26T20:18:00Z"/>
                 <w:rFonts w:ascii="Times" w:hAnsi="Times"/>
                 <w:i/>
               </w:rPr>
             </w:pPr>
-            <w:ins w:id="282" w:author="Innocence Harvey" w:date="2015-02-26T20:18:00Z">
+            <w:ins w:id="294" w:author="Innocence Harvey" w:date="2015-02-26T20:18:00Z">
               <w:r>
                 <w:rPr>
                   <w:rFonts w:ascii="Times" w:hAnsi="Times"/>
@@ -10556,12 +10699,12 @@
           <w:p>
             <w:pPr>
               <w:rPr>
-                <w:ins w:id="283" w:author="Innocence Harvey" w:date="2015-02-26T20:18:00Z"/>
+                <w:ins w:id="295" w:author="Innocence Harvey" w:date="2015-02-26T20:18:00Z"/>
                 <w:rFonts w:ascii="Times" w:eastAsia="Times New Roman" w:hAnsi="Times" w:cs="Times New Roman"/>
                 <w:color w:val="000000"/>
               </w:rPr>
             </w:pPr>
-            <w:ins w:id="284" w:author="Innocence Harvey" w:date="2015-02-26T20:18:00Z">
+            <w:ins w:id="296" w:author="Innocence Harvey" w:date="2015-02-26T20:18:00Z">
               <w:r>
                 <w:rPr>
                   <w:rFonts w:ascii="Times" w:eastAsia="Times New Roman" w:hAnsi="Times" w:cs="Times New Roman"/>
@@ -10580,12 +10723,12 @@
             <w:pPr>
               <w:jc w:val="center"/>
               <w:rPr>
-                <w:ins w:id="285" w:author="Innocence Harvey" w:date="2015-02-26T20:18:00Z"/>
+                <w:ins w:id="297" w:author="Innocence Harvey" w:date="2015-02-26T20:18:00Z"/>
                 <w:rFonts w:ascii="Times" w:eastAsia="Times New Roman" w:hAnsi="Times" w:cs="Times New Roman"/>
                 <w:color w:val="000000"/>
               </w:rPr>
             </w:pPr>
-            <w:ins w:id="286" w:author="Innocence Harvey" w:date="2015-02-26T20:18:00Z">
+            <w:ins w:id="298" w:author="Innocence Harvey" w:date="2015-02-26T20:18:00Z">
               <w:r>
                 <w:rPr>
                   <w:rFonts w:ascii="Times" w:eastAsia="Times New Roman" w:hAnsi="Times" w:cs="Times New Roman"/>
@@ -10599,7 +10742,7 @@
       </w:tr>
       <w:tr>
         <w:trPr>
-          <w:ins w:id="287" w:author="Innocence Harvey" w:date="2015-02-26T20:18:00Z"/>
+          <w:ins w:id="299" w:author="Innocence Harvey" w:date="2015-02-26T20:18:00Z"/>
         </w:trPr>
         <w:tc>
           <w:tcPr>
@@ -10608,13 +10751,13 @@
           <w:p>
             <w:pPr>
               <w:rPr>
-                <w:ins w:id="288" w:author="Innocence Harvey" w:date="2015-02-26T20:18:00Z"/>
+                <w:ins w:id="300" w:author="Innocence Harvey" w:date="2015-02-26T20:18:00Z"/>
                 <w:rFonts w:ascii="Times" w:hAnsi="Times"/>
                 <w:i/>
               </w:rPr>
             </w:pPr>
             <w:proofErr w:type="spellStart"/>
-            <w:ins w:id="289" w:author="Innocence Harvey" w:date="2015-02-26T20:18:00Z">
+            <w:ins w:id="301" w:author="Innocence Harvey" w:date="2015-02-26T20:18:00Z">
               <w:r>
                 <w:rPr>
                   <w:rFonts w:ascii="Times" w:hAnsi="Times"/>
@@ -10638,11 +10781,11 @@
               <w:adjustRightInd w:val="0"/>
               <w:spacing w:after="240"/>
               <w:rPr>
-                <w:ins w:id="290" w:author="Innocence Harvey" w:date="2015-02-26T20:18:00Z"/>
+                <w:ins w:id="302" w:author="Innocence Harvey" w:date="2015-02-26T20:18:00Z"/>
                 <w:rFonts w:ascii="Times" w:hAnsi="Times" w:cs="Times"/>
               </w:rPr>
             </w:pPr>
-            <w:ins w:id="291" w:author="Innocence Harvey" w:date="2015-02-26T20:18:00Z">
+            <w:ins w:id="303" w:author="Innocence Harvey" w:date="2015-02-26T20:18:00Z">
               <w:r>
                 <w:rPr>
                   <w:rFonts w:ascii="Times" w:hAnsi="Times" w:cs="Arial"/>
@@ -10654,7 +10797,7 @@
           <w:p>
             <w:pPr>
               <w:rPr>
-                <w:ins w:id="292" w:author="Innocence Harvey" w:date="2015-02-26T20:18:00Z"/>
+                <w:ins w:id="304" w:author="Innocence Harvey" w:date="2015-02-26T20:18:00Z"/>
                 <w:rFonts w:ascii="Times" w:hAnsi="Times"/>
               </w:rPr>
             </w:pPr>
@@ -10672,11 +10815,11 @@
               <w:adjustRightInd w:val="0"/>
               <w:spacing w:after="240"/>
               <w:rPr>
-                <w:ins w:id="293" w:author="Innocence Harvey" w:date="2015-02-26T20:18:00Z"/>
+                <w:ins w:id="305" w:author="Innocence Harvey" w:date="2015-02-26T20:18:00Z"/>
                 <w:rFonts w:ascii="Times" w:hAnsi="Times" w:cs="Times"/>
               </w:rPr>
             </w:pPr>
-            <w:ins w:id="294" w:author="Innocence Harvey" w:date="2015-02-26T20:18:00Z">
+            <w:ins w:id="306" w:author="Innocence Harvey" w:date="2015-02-26T20:18:00Z">
               <w:r>
                 <w:rPr>
                   <w:rFonts w:ascii="Times" w:hAnsi="Times" w:cs="Arial"/>
@@ -10688,7 +10831,7 @@
           <w:p>
             <w:pPr>
               <w:rPr>
-                <w:ins w:id="295" w:author="Innocence Harvey" w:date="2015-02-26T20:18:00Z"/>
+                <w:ins w:id="307" w:author="Innocence Harvey" w:date="2015-02-26T20:18:00Z"/>
                 <w:rFonts w:ascii="Times" w:hAnsi="Times"/>
               </w:rPr>
             </w:pPr>
@@ -10697,7 +10840,7 @@
       </w:tr>
       <w:tr>
         <w:trPr>
-          <w:ins w:id="296" w:author="Innocence Harvey" w:date="2015-02-26T20:18:00Z"/>
+          <w:ins w:id="308" w:author="Innocence Harvey" w:date="2015-02-26T20:18:00Z"/>
         </w:trPr>
         <w:tc>
           <w:tcPr>
@@ -10706,12 +10849,12 @@
           <w:p>
             <w:pPr>
               <w:rPr>
-                <w:ins w:id="297" w:author="Innocence Harvey" w:date="2015-02-26T20:18:00Z"/>
+                <w:ins w:id="309" w:author="Innocence Harvey" w:date="2015-02-26T20:18:00Z"/>
                 <w:rFonts w:ascii="Times" w:hAnsi="Times"/>
                 <w:i/>
               </w:rPr>
             </w:pPr>
-            <w:ins w:id="298" w:author="Innocence Harvey" w:date="2015-02-26T20:18:00Z">
+            <w:ins w:id="310" w:author="Innocence Harvey" w:date="2015-02-26T20:18:00Z">
               <w:r>
                 <w:rPr>
                   <w:rFonts w:ascii="Times" w:hAnsi="Times"/>
@@ -10734,11 +10877,11 @@
               <w:adjustRightInd w:val="0"/>
               <w:spacing w:after="240"/>
               <w:rPr>
-                <w:ins w:id="299" w:author="Innocence Harvey" w:date="2015-02-26T20:18:00Z"/>
+                <w:ins w:id="311" w:author="Innocence Harvey" w:date="2015-02-26T20:18:00Z"/>
                 <w:rFonts w:ascii="Times" w:hAnsi="Times" w:cs="Times"/>
               </w:rPr>
             </w:pPr>
-            <w:ins w:id="300" w:author="Innocence Harvey" w:date="2015-02-26T20:18:00Z">
+            <w:ins w:id="312" w:author="Innocence Harvey" w:date="2015-02-26T20:18:00Z">
               <w:r>
                 <w:rPr>
                   <w:rFonts w:ascii="Times" w:hAnsi="Times" w:cs="Arial"/>
@@ -10750,7 +10893,7 @@
           <w:p>
             <w:pPr>
               <w:rPr>
-                <w:ins w:id="301" w:author="Innocence Harvey" w:date="2015-02-26T20:18:00Z"/>
+                <w:ins w:id="313" w:author="Innocence Harvey" w:date="2015-02-26T20:18:00Z"/>
                 <w:rFonts w:ascii="Times" w:hAnsi="Times"/>
               </w:rPr>
             </w:pPr>
@@ -10768,11 +10911,11 @@
               <w:adjustRightInd w:val="0"/>
               <w:spacing w:after="240"/>
               <w:rPr>
-                <w:ins w:id="302" w:author="Innocence Harvey" w:date="2015-02-26T20:18:00Z"/>
+                <w:ins w:id="314" w:author="Innocence Harvey" w:date="2015-02-26T20:18:00Z"/>
                 <w:rFonts w:ascii="Times" w:hAnsi="Times" w:cs="Times"/>
               </w:rPr>
             </w:pPr>
-            <w:ins w:id="303" w:author="Innocence Harvey" w:date="2015-02-26T20:18:00Z">
+            <w:ins w:id="315" w:author="Innocence Harvey" w:date="2015-02-26T20:18:00Z">
               <w:r>
                 <w:rPr>
                   <w:rFonts w:ascii="Times" w:hAnsi="Times" w:cs="Arial"/>
@@ -10784,7 +10927,7 @@
           <w:p>
             <w:pPr>
               <w:rPr>
-                <w:ins w:id="304" w:author="Innocence Harvey" w:date="2015-02-26T20:18:00Z"/>
+                <w:ins w:id="316" w:author="Innocence Harvey" w:date="2015-02-26T20:18:00Z"/>
                 <w:rFonts w:ascii="Times" w:hAnsi="Times"/>
               </w:rPr>
             </w:pPr>
@@ -10793,7 +10936,7 @@
       </w:tr>
       <w:tr>
         <w:trPr>
-          <w:ins w:id="305" w:author="Innocence Harvey" w:date="2015-02-26T20:18:00Z"/>
+          <w:ins w:id="317" w:author="Innocence Harvey" w:date="2015-02-26T20:18:00Z"/>
         </w:trPr>
         <w:tc>
           <w:tcPr>
@@ -10802,12 +10945,12 @@
           <w:p>
             <w:pPr>
               <w:rPr>
-                <w:ins w:id="306" w:author="Innocence Harvey" w:date="2015-02-26T20:18:00Z"/>
+                <w:ins w:id="318" w:author="Innocence Harvey" w:date="2015-02-26T20:18:00Z"/>
                 <w:rFonts w:ascii="Times" w:hAnsi="Times"/>
                 <w:i/>
               </w:rPr>
             </w:pPr>
-            <w:ins w:id="307" w:author="Innocence Harvey" w:date="2015-02-26T20:18:00Z">
+            <w:ins w:id="319" w:author="Innocence Harvey" w:date="2015-02-26T20:18:00Z">
               <w:r>
                 <w:rPr>
                   <w:rFonts w:ascii="Times" w:hAnsi="Times"/>
@@ -10825,11 +10968,11 @@
           <w:p>
             <w:pPr>
               <w:rPr>
-                <w:ins w:id="308" w:author="Innocence Harvey" w:date="2015-02-26T20:18:00Z"/>
+                <w:ins w:id="320" w:author="Innocence Harvey" w:date="2015-02-26T20:18:00Z"/>
                 <w:rFonts w:ascii="Times" w:hAnsi="Times"/>
               </w:rPr>
             </w:pPr>
-            <w:ins w:id="309" w:author="Innocence Harvey" w:date="2015-02-26T20:24:00Z">
+            <w:ins w:id="321" w:author="Innocence Harvey" w:date="2015-02-26T20:24:00Z">
               <w:r>
                 <w:rPr>
                   <w:rFonts w:ascii="Times" w:hAnsi="Times"/>
@@ -10846,24 +10989,16 @@
           <w:p>
             <w:pPr>
               <w:rPr>
-                <w:ins w:id="310" w:author="Innocence Harvey" w:date="2015-02-26T20:18:00Z"/>
+                <w:ins w:id="322" w:author="Innocence Harvey" w:date="2015-02-26T20:18:00Z"/>
                 <w:rFonts w:ascii="Times" w:hAnsi="Times"/>
               </w:rPr>
             </w:pPr>
-            <w:ins w:id="311" w:author="Innocence Harvey" w:date="2015-02-26T20:25:00Z">
+            <w:ins w:id="323" w:author="Innocence Harvey" w:date="2015-02-26T20:25:00Z">
               <w:r>
                 <w:rPr>
                   <w:rFonts w:ascii="Times" w:hAnsi="Times"/>
                 </w:rPr>
-                <w:t>TCGAAG</w:t>
-              </w:r>
-              <w:bookmarkStart w:id="312" w:name="_GoBack"/>
-              <w:bookmarkEnd w:id="312"/>
-              <w:r>
-                <w:rPr>
-                  <w:rFonts w:ascii="Times" w:hAnsi="Times"/>
-                </w:rPr>
-                <w:t>TCAGAGTTCAGTCGTT</w:t>
+                <w:t>TCGAAGTCAGAGTTCAGTCGTT</w:t>
               </w:r>
             </w:ins>
           </w:p>
@@ -10871,7 +11006,7 @@
       </w:tr>
       <w:tr>
         <w:trPr>
-          <w:ins w:id="313" w:author="Innocence Harvey" w:date="2015-02-26T20:18:00Z"/>
+          <w:ins w:id="324" w:author="Innocence Harvey" w:date="2015-02-26T20:18:00Z"/>
         </w:trPr>
         <w:tc>
           <w:tcPr>
@@ -10880,12 +11015,12 @@
           <w:p>
             <w:pPr>
               <w:rPr>
-                <w:ins w:id="314" w:author="Innocence Harvey" w:date="2015-02-26T20:18:00Z"/>
+                <w:ins w:id="325" w:author="Innocence Harvey" w:date="2015-02-26T20:18:00Z"/>
                 <w:rFonts w:ascii="Times" w:hAnsi="Times"/>
                 <w:i/>
               </w:rPr>
             </w:pPr>
-            <w:ins w:id="315" w:author="Innocence Harvey" w:date="2015-02-26T20:18:00Z">
+            <w:ins w:id="326" w:author="Innocence Harvey" w:date="2015-02-26T20:18:00Z">
               <w:r>
                 <w:rPr>
                   <w:rFonts w:ascii="Times" w:hAnsi="Times"/>
@@ -10903,12 +11038,12 @@
           <w:p>
             <w:pPr>
               <w:rPr>
-                <w:ins w:id="316" w:author="Innocence Harvey" w:date="2015-02-26T20:18:00Z"/>
+                <w:ins w:id="327" w:author="Innocence Harvey" w:date="2015-02-26T20:18:00Z"/>
                 <w:rFonts w:ascii="Times" w:eastAsia="Times New Roman" w:hAnsi="Times" w:cs="Times New Roman"/>
                 <w:color w:val="000000"/>
               </w:rPr>
             </w:pPr>
-            <w:ins w:id="317" w:author="Innocence Harvey" w:date="2015-02-26T20:18:00Z">
+            <w:ins w:id="328" w:author="Innocence Harvey" w:date="2015-02-26T20:18:00Z">
               <w:r>
                 <w:rPr>
                   <w:rFonts w:ascii="Times" w:eastAsia="Times New Roman" w:hAnsi="Times" w:cs="Times New Roman"/>
@@ -10921,7 +11056,7 @@
           <w:p>
             <w:pPr>
               <w:rPr>
-                <w:ins w:id="318" w:author="Innocence Harvey" w:date="2015-02-26T20:18:00Z"/>
+                <w:ins w:id="329" w:author="Innocence Harvey" w:date="2015-02-26T20:18:00Z"/>
                 <w:rFonts w:ascii="Times" w:hAnsi="Times"/>
               </w:rPr>
             </w:pPr>
@@ -10934,12 +11069,12 @@
           <w:p>
             <w:pPr>
               <w:rPr>
-                <w:ins w:id="319" w:author="Innocence Harvey" w:date="2015-02-26T20:18:00Z"/>
+                <w:ins w:id="330" w:author="Innocence Harvey" w:date="2015-02-26T20:18:00Z"/>
                 <w:rFonts w:ascii="Times" w:eastAsia="Times New Roman" w:hAnsi="Times" w:cs="Times New Roman"/>
                 <w:color w:val="000000"/>
               </w:rPr>
             </w:pPr>
-            <w:ins w:id="320" w:author="Innocence Harvey" w:date="2015-02-26T20:18:00Z">
+            <w:ins w:id="331" w:author="Innocence Harvey" w:date="2015-02-26T20:18:00Z">
               <w:r>
                 <w:rPr>
                   <w:rFonts w:ascii="Times" w:eastAsia="Times New Roman" w:hAnsi="Times" w:cs="Times New Roman"/>
@@ -10952,7 +11087,7 @@
           <w:p>
             <w:pPr>
               <w:rPr>
-                <w:ins w:id="321" w:author="Innocence Harvey" w:date="2015-02-26T20:18:00Z"/>
+                <w:ins w:id="332" w:author="Innocence Harvey" w:date="2015-02-26T20:18:00Z"/>
                 <w:rFonts w:ascii="Times" w:hAnsi="Times"/>
               </w:rPr>
             </w:pPr>
@@ -10961,7 +11096,7 @@
       </w:tr>
       <w:tr>
         <w:trPr>
-          <w:ins w:id="322" w:author="Innocence Harvey" w:date="2015-02-26T20:18:00Z"/>
+          <w:ins w:id="333" w:author="Innocence Harvey" w:date="2015-02-26T20:18:00Z"/>
         </w:trPr>
         <w:tc>
           <w:tcPr>
@@ -10970,12 +11105,12 @@
           <w:p>
             <w:pPr>
               <w:rPr>
-                <w:ins w:id="323" w:author="Innocence Harvey" w:date="2015-02-26T20:18:00Z"/>
+                <w:ins w:id="334" w:author="Innocence Harvey" w:date="2015-02-26T20:18:00Z"/>
                 <w:rFonts w:ascii="Times" w:hAnsi="Times"/>
                 <w:i/>
               </w:rPr>
             </w:pPr>
-            <w:ins w:id="324" w:author="Innocence Harvey" w:date="2015-02-26T20:18:00Z">
+            <w:ins w:id="335" w:author="Innocence Harvey" w:date="2015-02-26T20:18:00Z">
               <w:r>
                 <w:rPr>
                   <w:rFonts w:ascii="Times" w:hAnsi="Times"/>
@@ -10993,12 +11128,12 @@
           <w:p>
             <w:pPr>
               <w:rPr>
-                <w:ins w:id="325" w:author="Innocence Harvey" w:date="2015-02-26T20:18:00Z"/>
+                <w:ins w:id="336" w:author="Innocence Harvey" w:date="2015-02-26T20:18:00Z"/>
                 <w:rFonts w:ascii="Times" w:eastAsia="Times New Roman" w:hAnsi="Times" w:cs="Times New Roman"/>
                 <w:color w:val="000000"/>
               </w:rPr>
             </w:pPr>
-            <w:ins w:id="326" w:author="Innocence Harvey" w:date="2015-02-26T20:18:00Z">
+            <w:ins w:id="337" w:author="Innocence Harvey" w:date="2015-02-26T20:18:00Z">
               <w:r>
                 <w:rPr>
                   <w:rFonts w:ascii="Times" w:eastAsia="Times New Roman" w:hAnsi="Times" w:cs="Times New Roman"/>
@@ -11011,7 +11146,7 @@
           <w:p>
             <w:pPr>
               <w:rPr>
-                <w:ins w:id="327" w:author="Innocence Harvey" w:date="2015-02-26T20:18:00Z"/>
+                <w:ins w:id="338" w:author="Innocence Harvey" w:date="2015-02-26T20:18:00Z"/>
                 <w:rFonts w:ascii="Times" w:hAnsi="Times"/>
               </w:rPr>
             </w:pPr>
@@ -11024,12 +11159,12 @@
           <w:p>
             <w:pPr>
               <w:rPr>
-                <w:ins w:id="328" w:author="Innocence Harvey" w:date="2015-02-26T20:18:00Z"/>
+                <w:ins w:id="339" w:author="Innocence Harvey" w:date="2015-02-26T20:18:00Z"/>
                 <w:rFonts w:ascii="Times" w:eastAsia="Times New Roman" w:hAnsi="Times" w:cs="Times New Roman"/>
                 <w:color w:val="000000"/>
               </w:rPr>
             </w:pPr>
-            <w:ins w:id="329" w:author="Innocence Harvey" w:date="2015-02-26T20:18:00Z">
+            <w:ins w:id="340" w:author="Innocence Harvey" w:date="2015-02-26T20:18:00Z">
               <w:r>
                 <w:rPr>
                   <w:rFonts w:ascii="Times" w:eastAsia="Times New Roman" w:hAnsi="Times" w:cs="Times New Roman"/>
@@ -11042,7 +11177,7 @@
           <w:p>
             <w:pPr>
               <w:rPr>
-                <w:ins w:id="330" w:author="Innocence Harvey" w:date="2015-02-26T20:18:00Z"/>
+                <w:ins w:id="341" w:author="Innocence Harvey" w:date="2015-02-26T20:18:00Z"/>
                 <w:rFonts w:ascii="Times" w:hAnsi="Times"/>
               </w:rPr>
             </w:pPr>
@@ -11051,7 +11186,7 @@
       </w:tr>
       <w:tr>
         <w:trPr>
-          <w:ins w:id="331" w:author="Innocence Harvey" w:date="2015-02-26T20:18:00Z"/>
+          <w:ins w:id="342" w:author="Innocence Harvey" w:date="2015-02-26T20:18:00Z"/>
         </w:trPr>
         <w:tc>
           <w:tcPr>
@@ -11060,12 +11195,12 @@
           <w:p>
             <w:pPr>
               <w:rPr>
-                <w:ins w:id="332" w:author="Innocence Harvey" w:date="2015-02-26T20:18:00Z"/>
+                <w:ins w:id="343" w:author="Innocence Harvey" w:date="2015-02-26T20:18:00Z"/>
                 <w:rFonts w:ascii="Times" w:hAnsi="Times"/>
                 <w:i/>
               </w:rPr>
             </w:pPr>
-            <w:ins w:id="333" w:author="Innocence Harvey" w:date="2015-02-26T20:18:00Z">
+            <w:ins w:id="344" w:author="Innocence Harvey" w:date="2015-02-26T20:18:00Z">
               <w:r>
                 <w:rPr>
                   <w:rFonts w:ascii="Times" w:hAnsi="Times"/>
@@ -11083,11 +11218,11 @@
           <w:p>
             <w:pPr>
               <w:rPr>
-                <w:ins w:id="334" w:author="Innocence Harvey" w:date="2015-02-26T20:18:00Z"/>
+                <w:ins w:id="345" w:author="Innocence Harvey" w:date="2015-02-26T20:18:00Z"/>
                 <w:rFonts w:ascii="Times" w:hAnsi="Times"/>
               </w:rPr>
             </w:pPr>
-            <w:ins w:id="335" w:author="Innocence Harvey" w:date="2015-02-26T20:18:00Z">
+            <w:ins w:id="346" w:author="Innocence Harvey" w:date="2015-02-26T20:18:00Z">
               <w:r>
                 <w:rPr>
                   <w:rFonts w:ascii="Times" w:hAnsi="Times" w:cs="Helvetica Neue"/>
@@ -11104,11 +11239,11 @@
           <w:p>
             <w:pPr>
               <w:rPr>
-                <w:ins w:id="336" w:author="Innocence Harvey" w:date="2015-02-26T20:18:00Z"/>
+                <w:ins w:id="347" w:author="Innocence Harvey" w:date="2015-02-26T20:18:00Z"/>
                 <w:rFonts w:ascii="Times" w:hAnsi="Times"/>
               </w:rPr>
             </w:pPr>
-            <w:ins w:id="337" w:author="Innocence Harvey" w:date="2015-02-26T20:18:00Z">
+            <w:ins w:id="348" w:author="Innocence Harvey" w:date="2015-02-26T20:18:00Z">
               <w:r>
                 <w:rPr>
                   <w:rFonts w:ascii="Times" w:hAnsi="Times" w:cs="Helvetica Neue"/>
@@ -11121,7 +11256,7 @@
       </w:tr>
       <w:tr>
         <w:trPr>
-          <w:ins w:id="338" w:author="Innocence Harvey" w:date="2015-02-26T20:18:00Z"/>
+          <w:ins w:id="349" w:author="Innocence Harvey" w:date="2015-02-26T20:18:00Z"/>
         </w:trPr>
         <w:tc>
           <w:tcPr>
@@ -11130,12 +11265,12 @@
           <w:p>
             <w:pPr>
               <w:rPr>
-                <w:ins w:id="339" w:author="Innocence Harvey" w:date="2015-02-26T20:18:00Z"/>
+                <w:ins w:id="350" w:author="Innocence Harvey" w:date="2015-02-26T20:18:00Z"/>
                 <w:rFonts w:ascii="Times" w:hAnsi="Times"/>
                 <w:i/>
               </w:rPr>
             </w:pPr>
-            <w:ins w:id="340" w:author="Innocence Harvey" w:date="2015-02-26T20:18:00Z">
+            <w:ins w:id="351" w:author="Innocence Harvey" w:date="2015-02-26T20:18:00Z">
               <w:r>
                 <w:rPr>
                   <w:rFonts w:ascii="Times" w:hAnsi="Times"/>
@@ -11153,11 +11288,11 @@
           <w:p>
             <w:pPr>
               <w:rPr>
-                <w:ins w:id="341" w:author="Innocence Harvey" w:date="2015-02-26T20:18:00Z"/>
+                <w:ins w:id="352" w:author="Innocence Harvey" w:date="2015-02-26T20:18:00Z"/>
                 <w:rFonts w:ascii="Times" w:hAnsi="Times"/>
               </w:rPr>
             </w:pPr>
-            <w:ins w:id="342" w:author="Innocence Harvey" w:date="2015-02-26T20:18:00Z">
+            <w:ins w:id="353" w:author="Innocence Harvey" w:date="2015-02-26T20:18:00Z">
               <w:r>
                 <w:rPr>
                   <w:rFonts w:ascii="Times" w:hAnsi="Times" w:cs="Helvetica Neue"/>
@@ -11174,11 +11309,11 @@
           <w:p>
             <w:pPr>
               <w:rPr>
-                <w:ins w:id="343" w:author="Innocence Harvey" w:date="2015-02-26T20:18:00Z"/>
+                <w:ins w:id="354" w:author="Innocence Harvey" w:date="2015-02-26T20:18:00Z"/>
                 <w:rFonts w:ascii="Times" w:hAnsi="Times"/>
               </w:rPr>
             </w:pPr>
-            <w:ins w:id="344" w:author="Innocence Harvey" w:date="2015-02-26T20:18:00Z">
+            <w:ins w:id="355" w:author="Innocence Harvey" w:date="2015-02-26T20:18:00Z">
               <w:r>
                 <w:rPr>
                   <w:rFonts w:ascii="Times" w:hAnsi="Times" w:cs="Helvetica Neue"/>
@@ -11191,7 +11326,7 @@
       </w:tr>
       <w:tr>
         <w:trPr>
-          <w:ins w:id="345" w:author="Innocence Harvey" w:date="2015-02-26T20:18:00Z"/>
+          <w:ins w:id="356" w:author="Innocence Harvey" w:date="2015-02-26T20:18:00Z"/>
         </w:trPr>
         <w:tc>
           <w:tcPr>
@@ -11200,12 +11335,12 @@
           <w:p>
             <w:pPr>
               <w:rPr>
-                <w:ins w:id="346" w:author="Innocence Harvey" w:date="2015-02-26T20:18:00Z"/>
+                <w:ins w:id="357" w:author="Innocence Harvey" w:date="2015-02-26T20:18:00Z"/>
                 <w:rFonts w:ascii="Times" w:hAnsi="Times"/>
                 <w:i/>
               </w:rPr>
             </w:pPr>
-            <w:ins w:id="347" w:author="Innocence Harvey" w:date="2015-02-26T20:18:00Z">
+            <w:ins w:id="358" w:author="Innocence Harvey" w:date="2015-02-26T20:18:00Z">
               <w:r>
                 <w:rPr>
                   <w:rFonts w:ascii="Times" w:hAnsi="Times"/>
@@ -11228,11 +11363,11 @@
               <w:adjustRightInd w:val="0"/>
               <w:spacing w:after="240"/>
               <w:rPr>
-                <w:ins w:id="348" w:author="Innocence Harvey" w:date="2015-02-26T20:18:00Z"/>
+                <w:ins w:id="359" w:author="Innocence Harvey" w:date="2015-02-26T20:18:00Z"/>
                 <w:rFonts w:ascii="Times" w:hAnsi="Times" w:cs="Times"/>
               </w:rPr>
             </w:pPr>
-            <w:ins w:id="349" w:author="Innocence Harvey" w:date="2015-02-26T20:18:00Z">
+            <w:ins w:id="360" w:author="Innocence Harvey" w:date="2015-02-26T20:18:00Z">
               <w:r>
                 <w:rPr>
                   <w:rFonts w:ascii="Times" w:hAnsi="Times" w:cs="Arial"/>
@@ -11254,11 +11389,11 @@
               <w:adjustRightInd w:val="0"/>
               <w:spacing w:after="240"/>
               <w:rPr>
-                <w:ins w:id="350" w:author="Innocence Harvey" w:date="2015-02-26T20:18:00Z"/>
+                <w:ins w:id="361" w:author="Innocence Harvey" w:date="2015-02-26T20:18:00Z"/>
                 <w:rFonts w:ascii="Times" w:hAnsi="Times" w:cs="Times"/>
               </w:rPr>
             </w:pPr>
-            <w:ins w:id="351" w:author="Innocence Harvey" w:date="2015-02-26T20:18:00Z">
+            <w:ins w:id="362" w:author="Innocence Harvey" w:date="2015-02-26T20:18:00Z">
               <w:r>
                 <w:rPr>
                   <w:rFonts w:ascii="Times" w:hAnsi="Times" w:cs="Arial"/>
@@ -11271,7 +11406,7 @@
       </w:tr>
       <w:tr>
         <w:trPr>
-          <w:ins w:id="352" w:author="Innocence Harvey" w:date="2015-02-26T20:18:00Z"/>
+          <w:ins w:id="363" w:author="Innocence Harvey" w:date="2015-02-26T20:18:00Z"/>
         </w:trPr>
         <w:tc>
           <w:tcPr>
@@ -11280,12 +11415,12 @@
           <w:p>
             <w:pPr>
               <w:rPr>
-                <w:ins w:id="353" w:author="Innocence Harvey" w:date="2015-02-26T20:18:00Z"/>
+                <w:ins w:id="364" w:author="Innocence Harvey" w:date="2015-02-26T20:18:00Z"/>
                 <w:rFonts w:ascii="Times" w:hAnsi="Times"/>
                 <w:i/>
               </w:rPr>
             </w:pPr>
-            <w:ins w:id="354" w:author="Innocence Harvey" w:date="2015-02-26T20:18:00Z">
+            <w:ins w:id="365" w:author="Innocence Harvey" w:date="2015-02-26T20:18:00Z">
               <w:r>
                 <w:rPr>
                   <w:rFonts w:ascii="Times" w:hAnsi="Times"/>
@@ -11303,11 +11438,11 @@
           <w:p>
             <w:pPr>
               <w:rPr>
-                <w:ins w:id="355" w:author="Innocence Harvey" w:date="2015-02-26T20:18:00Z"/>
+                <w:ins w:id="366" w:author="Innocence Harvey" w:date="2015-02-26T20:18:00Z"/>
                 <w:rFonts w:ascii="Times" w:hAnsi="Times"/>
               </w:rPr>
             </w:pPr>
-            <w:ins w:id="356" w:author="Innocence Harvey" w:date="2015-02-26T20:18:00Z">
+            <w:ins w:id="367" w:author="Innocence Harvey" w:date="2015-02-26T20:18:00Z">
               <w:r>
                 <w:rPr>
                   <w:rFonts w:ascii="Times" w:hAnsi="Times" w:cs="Helvetica Neue"/>
@@ -11324,11 +11459,11 @@
           <w:p>
             <w:pPr>
               <w:rPr>
-                <w:ins w:id="357" w:author="Innocence Harvey" w:date="2015-02-26T20:18:00Z"/>
+                <w:ins w:id="368" w:author="Innocence Harvey" w:date="2015-02-26T20:18:00Z"/>
                 <w:rFonts w:ascii="Times" w:hAnsi="Times"/>
               </w:rPr>
             </w:pPr>
-            <w:ins w:id="358" w:author="Innocence Harvey" w:date="2015-02-26T20:18:00Z">
+            <w:ins w:id="369" w:author="Innocence Harvey" w:date="2015-02-26T20:18:00Z">
               <w:r>
                 <w:rPr>
                   <w:rFonts w:ascii="Times" w:hAnsi="Times" w:cs="Helvetica Neue"/>
@@ -11344,10 +11479,10 @@
       <w:pPr>
         <w:pStyle w:val="Heading1"/>
         <w:rPr>
-          <w:del w:id="359" w:author="Dave Bridges" w:date="2015-02-26T18:27:00Z"/>
+          <w:del w:id="370" w:author="Dave Bridges" w:date="2015-02-26T18:27:00Z"/>
         </w:rPr>
       </w:pPr>
-      <w:del w:id="360" w:author="Dave Bridges" w:date="2015-02-26T18:27:00Z">
+      <w:del w:id="371" w:author="Dave Bridges" w:date="2015-02-26T18:27:00Z">
         <w:r>
           <w:delText>Table</w:delText>
         </w:r>
@@ -11359,18 +11494,18 @@
     <w:p>
       <w:pPr>
         <w:rPr>
-          <w:del w:id="361" w:author="Dave Bridges" w:date="2015-02-26T18:27:00Z"/>
+          <w:del w:id="372" w:author="Dave Bridges" w:date="2015-02-26T18:27:00Z"/>
         </w:rPr>
       </w:pPr>
     </w:p>
     <w:p>
       <w:pPr>
         <w:rPr>
-          <w:ins w:id="362" w:author="Dave Bridges" w:date="2015-02-26T18:27:00Z"/>
+          <w:ins w:id="373" w:author="Dave Bridges" w:date="2015-02-26T18:27:00Z"/>
           <w:b/>
         </w:rPr>
       </w:pPr>
-      <w:ins w:id="363" w:author="Dave Bridges" w:date="2015-02-26T18:27:00Z">
+      <w:ins w:id="374" w:author="Dave Bridges" w:date="2015-02-26T18:27:00Z">
         <w:r>
           <w:rPr>
             <w:b/>
@@ -11392,7 +11527,7 @@
         <w:lastRenderedPageBreak/>
         <w:t xml:space="preserve">Table </w:t>
       </w:r>
-      <w:ins w:id="364" w:author="Dave Bridges" w:date="2015-02-26T18:25:00Z">
+      <w:ins w:id="375" w:author="Dave Bridges" w:date="2015-02-26T18:25:00Z">
         <w:r>
           <w:rPr>
             <w:b/>
@@ -11400,7 +11535,7 @@
           <w:t>2</w:t>
         </w:r>
       </w:ins>
-      <w:del w:id="365" w:author="Dave Bridges" w:date="2015-02-26T18:25:00Z">
+      <w:del w:id="376" w:author="Dave Bridges" w:date="2015-02-26T18:25:00Z">
         <w:r>
           <w:rPr>
             <w:b/>
@@ -11428,7 +11563,7 @@
           <w:insideV w:val="single" w:sz="4" w:space="0" w:color="auto"/>
         </w:tblBorders>
         <w:tblLook w:val="04A0" w:firstRow="1" w:lastRow="0" w:firstColumn="1" w:lastColumn="0" w:noHBand="0" w:noVBand="1"/>
-        <w:tblPrChange w:id="366" w:author="Dave Bridges" w:date="2015-02-26T18:26:00Z">
+        <w:tblPrChange w:id="377" w:author="Dave Bridges" w:date="2015-02-26T18:26:00Z">
           <w:tblPr>
             <w:tblW w:w="6536" w:type="dxa"/>
             <w:tblInd w:w="93" w:type="dxa"/>
@@ -11449,7 +11584,7 @@
         <w:gridCol w:w="1961"/>
         <w:gridCol w:w="1843"/>
         <w:gridCol w:w="1218"/>
-        <w:tblGridChange w:id="367">
+        <w:tblGridChange w:id="378">
           <w:tblGrid>
             <w:gridCol w:w="1724"/>
             <w:gridCol w:w="1961"/>
@@ -11461,8 +11596,8 @@
       <w:tr>
         <w:trPr>
           <w:trHeight w:val="285"/>
-          <w:ins w:id="368" w:author="Dave Bridges" w:date="2015-02-26T18:26:00Z"/>
-          <w:trPrChange w:id="369" w:author="Dave Bridges" w:date="2015-02-26T18:26:00Z">
+          <w:ins w:id="379" w:author="Dave Bridges" w:date="2015-02-26T18:26:00Z"/>
+          <w:trPrChange w:id="380" w:author="Dave Bridges" w:date="2015-02-26T18:26:00Z">
             <w:trPr>
               <w:trHeight w:val="285"/>
             </w:trPr>
@@ -11475,7 +11610,7 @@
             <w:noWrap/>
             <w:vAlign w:val="bottom"/>
             <w:hideMark/>
-            <w:tcPrChange w:id="370" w:author="Dave Bridges" w:date="2015-02-26T18:26:00Z">
+            <w:tcPrChange w:id="381" w:author="Dave Bridges" w:date="2015-02-26T18:26:00Z">
               <w:tcPr>
                 <w:tcW w:w="1598" w:type="dxa"/>
                 <w:shd w:val="clear" w:color="auto" w:fill="auto"/>
@@ -11489,7 +11624,7 @@
             <w:pPr>
               <w:jc w:val="center"/>
               <w:rPr>
-                <w:ins w:id="371" w:author="Dave Bridges" w:date="2015-02-26T18:26:00Z"/>
+                <w:ins w:id="382" w:author="Dave Bridges" w:date="2015-02-26T18:26:00Z"/>
                 <w:rFonts w:ascii="Arial" w:eastAsia="Times New Roman" w:hAnsi="Arial" w:cs="Arial"/>
                 <w:color w:val="000000"/>
               </w:rPr>
@@ -11503,7 +11638,7 @@
             <w:noWrap/>
             <w:vAlign w:val="bottom"/>
             <w:hideMark/>
-            <w:tcPrChange w:id="372" w:author="Dave Bridges" w:date="2015-02-26T18:26:00Z">
+            <w:tcPrChange w:id="383" w:author="Dave Bridges" w:date="2015-02-26T18:26:00Z">
               <w:tcPr>
                 <w:tcW w:w="1961" w:type="dxa"/>
                 <w:shd w:val="clear" w:color="auto" w:fill="auto"/>
@@ -11517,12 +11652,12 @@
             <w:pPr>
               <w:jc w:val="center"/>
               <w:rPr>
-                <w:ins w:id="373" w:author="Dave Bridges" w:date="2015-02-26T18:26:00Z"/>
+                <w:ins w:id="384" w:author="Dave Bridges" w:date="2015-02-26T18:26:00Z"/>
                 <w:rFonts w:ascii="Arial" w:eastAsia="Times New Roman" w:hAnsi="Arial" w:cs="Arial"/>
                 <w:color w:val="000000"/>
               </w:rPr>
             </w:pPr>
-            <w:ins w:id="374" w:author="Dave Bridges" w:date="2015-02-26T18:26:00Z">
+            <w:ins w:id="385" w:author="Dave Bridges" w:date="2015-02-26T18:26:00Z">
               <w:r>
                 <w:rPr>
                   <w:rFonts w:ascii="Arial" w:eastAsia="Times New Roman" w:hAnsi="Arial" w:cs="Arial"/>
@@ -11547,7 +11682,7 @@
             <w:noWrap/>
             <w:vAlign w:val="bottom"/>
             <w:hideMark/>
-            <w:tcPrChange w:id="375" w:author="Dave Bridges" w:date="2015-02-26T18:26:00Z">
+            <w:tcPrChange w:id="386" w:author="Dave Bridges" w:date="2015-02-26T18:26:00Z">
               <w:tcPr>
                 <w:tcW w:w="1843" w:type="dxa"/>
                 <w:shd w:val="clear" w:color="auto" w:fill="auto"/>
@@ -11561,12 +11696,12 @@
             <w:pPr>
               <w:jc w:val="center"/>
               <w:rPr>
-                <w:ins w:id="376" w:author="Dave Bridges" w:date="2015-02-26T18:26:00Z"/>
+                <w:ins w:id="387" w:author="Dave Bridges" w:date="2015-02-26T18:26:00Z"/>
                 <w:rFonts w:ascii="Arial" w:eastAsia="Times New Roman" w:hAnsi="Arial" w:cs="Arial"/>
                 <w:color w:val="000000"/>
               </w:rPr>
             </w:pPr>
-            <w:ins w:id="377" w:author="Dave Bridges" w:date="2015-02-26T18:26:00Z">
+            <w:ins w:id="388" w:author="Dave Bridges" w:date="2015-02-26T18:26:00Z">
               <w:r>
                 <w:rPr>
                   <w:rFonts w:ascii="Arial" w:eastAsia="Times New Roman" w:hAnsi="Arial" w:cs="Arial"/>
@@ -11591,7 +11726,7 @@
             <w:noWrap/>
             <w:vAlign w:val="bottom"/>
             <w:hideMark/>
-            <w:tcPrChange w:id="378" w:author="Dave Bridges" w:date="2015-02-26T18:26:00Z">
+            <w:tcPrChange w:id="389" w:author="Dave Bridges" w:date="2015-02-26T18:26:00Z">
               <w:tcPr>
                 <w:tcW w:w="1134" w:type="dxa"/>
                 <w:shd w:val="clear" w:color="auto" w:fill="auto"/>
@@ -11605,13 +11740,13 @@
             <w:pPr>
               <w:jc w:val="center"/>
               <w:rPr>
-                <w:ins w:id="379" w:author="Dave Bridges" w:date="2015-02-26T18:26:00Z"/>
+                <w:ins w:id="390" w:author="Dave Bridges" w:date="2015-02-26T18:26:00Z"/>
                 <w:rFonts w:ascii="Arial" w:eastAsia="Times New Roman" w:hAnsi="Arial" w:cs="Arial"/>
                 <w:color w:val="000000"/>
               </w:rPr>
             </w:pPr>
             <w:proofErr w:type="gramStart"/>
-            <w:ins w:id="380" w:author="Dave Bridges" w:date="2015-02-26T18:26:00Z">
+            <w:ins w:id="391" w:author="Dave Bridges" w:date="2015-02-26T18:26:00Z">
               <w:r>
                 <w:rPr>
                   <w:rFonts w:ascii="Arial" w:eastAsia="Times New Roman" w:hAnsi="Arial" w:cs="Arial"/>
@@ -11634,8 +11769,8 @@
       <w:tr>
         <w:trPr>
           <w:trHeight w:val="285"/>
-          <w:ins w:id="381" w:author="Dave Bridges" w:date="2015-02-26T18:26:00Z"/>
-          <w:trPrChange w:id="382" w:author="Dave Bridges" w:date="2015-02-26T18:26:00Z">
+          <w:ins w:id="392" w:author="Dave Bridges" w:date="2015-02-26T18:26:00Z"/>
+          <w:trPrChange w:id="393" w:author="Dave Bridges" w:date="2015-02-26T18:26:00Z">
             <w:trPr>
               <w:trHeight w:val="285"/>
             </w:trPr>
@@ -11648,7 +11783,7 @@
             <w:noWrap/>
             <w:vAlign w:val="bottom"/>
             <w:hideMark/>
-            <w:tcPrChange w:id="383" w:author="Dave Bridges" w:date="2015-02-26T18:26:00Z">
+            <w:tcPrChange w:id="394" w:author="Dave Bridges" w:date="2015-02-26T18:26:00Z">
               <w:tcPr>
                 <w:tcW w:w="1598" w:type="dxa"/>
                 <w:shd w:val="clear" w:color="auto" w:fill="auto"/>
@@ -11662,12 +11797,12 @@
             <w:pPr>
               <w:jc w:val="center"/>
               <w:rPr>
-                <w:ins w:id="384" w:author="Dave Bridges" w:date="2015-02-26T18:26:00Z"/>
+                <w:ins w:id="395" w:author="Dave Bridges" w:date="2015-02-26T18:26:00Z"/>
                 <w:rFonts w:ascii="Arial" w:eastAsia="Times New Roman" w:hAnsi="Arial" w:cs="Arial"/>
                 <w:color w:val="000000"/>
               </w:rPr>
             </w:pPr>
-            <w:ins w:id="385" w:author="Dave Bridges" w:date="2015-02-26T18:26:00Z">
+            <w:ins w:id="396" w:author="Dave Bridges" w:date="2015-02-26T18:26:00Z">
               <w:r>
                 <w:rPr>
                   <w:rFonts w:ascii="Arial" w:eastAsia="Times New Roman" w:hAnsi="Arial" w:cs="Arial"/>
@@ -11692,7 +11827,7 @@
             <w:noWrap/>
             <w:vAlign w:val="bottom"/>
             <w:hideMark/>
-            <w:tcPrChange w:id="386" w:author="Dave Bridges" w:date="2015-02-26T18:26:00Z">
+            <w:tcPrChange w:id="397" w:author="Dave Bridges" w:date="2015-02-26T18:26:00Z">
               <w:tcPr>
                 <w:tcW w:w="1961" w:type="dxa"/>
                 <w:shd w:val="clear" w:color="auto" w:fill="auto"/>
@@ -11706,12 +11841,12 @@
             <w:pPr>
               <w:jc w:val="center"/>
               <w:rPr>
-                <w:ins w:id="387" w:author="Dave Bridges" w:date="2015-02-26T18:26:00Z"/>
+                <w:ins w:id="398" w:author="Dave Bridges" w:date="2015-02-26T18:26:00Z"/>
                 <w:rFonts w:ascii="Arial" w:eastAsia="Times New Roman" w:hAnsi="Arial" w:cs="Arial"/>
                 <w:color w:val="000000"/>
               </w:rPr>
             </w:pPr>
-            <w:ins w:id="388" w:author="Dave Bridges" w:date="2015-02-26T18:26:00Z">
+            <w:ins w:id="399" w:author="Dave Bridges" w:date="2015-02-26T18:26:00Z">
               <w:r>
                 <w:rPr>
                   <w:rFonts w:ascii="Arial" w:eastAsia="Times New Roman" w:hAnsi="Arial" w:cs="Arial"/>
@@ -11729,7 +11864,7 @@
             <w:noWrap/>
             <w:vAlign w:val="bottom"/>
             <w:hideMark/>
-            <w:tcPrChange w:id="389" w:author="Dave Bridges" w:date="2015-02-26T18:26:00Z">
+            <w:tcPrChange w:id="400" w:author="Dave Bridges" w:date="2015-02-26T18:26:00Z">
               <w:tcPr>
                 <w:tcW w:w="1843" w:type="dxa"/>
                 <w:shd w:val="clear" w:color="auto" w:fill="auto"/>
@@ -11743,12 +11878,12 @@
             <w:pPr>
               <w:jc w:val="center"/>
               <w:rPr>
-                <w:ins w:id="390" w:author="Dave Bridges" w:date="2015-02-26T18:26:00Z"/>
+                <w:ins w:id="401" w:author="Dave Bridges" w:date="2015-02-26T18:26:00Z"/>
                 <w:rFonts w:ascii="Arial" w:eastAsia="Times New Roman" w:hAnsi="Arial" w:cs="Arial"/>
                 <w:color w:val="000000"/>
               </w:rPr>
             </w:pPr>
-            <w:ins w:id="391" w:author="Dave Bridges" w:date="2015-02-26T18:26:00Z">
+            <w:ins w:id="402" w:author="Dave Bridges" w:date="2015-02-26T18:26:00Z">
               <w:r>
                 <w:rPr>
                   <w:rFonts w:ascii="Arial" w:eastAsia="Times New Roman" w:hAnsi="Arial" w:cs="Arial"/>
@@ -11766,7 +11901,7 @@
             <w:noWrap/>
             <w:vAlign w:val="bottom"/>
             <w:hideMark/>
-            <w:tcPrChange w:id="392" w:author="Dave Bridges" w:date="2015-02-26T18:26:00Z">
+            <w:tcPrChange w:id="403" w:author="Dave Bridges" w:date="2015-02-26T18:26:00Z">
               <w:tcPr>
                 <w:tcW w:w="1134" w:type="dxa"/>
                 <w:shd w:val="clear" w:color="auto" w:fill="auto"/>
@@ -11780,12 +11915,12 @@
             <w:pPr>
               <w:jc w:val="center"/>
               <w:rPr>
-                <w:ins w:id="393" w:author="Dave Bridges" w:date="2015-02-26T18:26:00Z"/>
+                <w:ins w:id="404" w:author="Dave Bridges" w:date="2015-02-26T18:26:00Z"/>
                 <w:rFonts w:ascii="Arial" w:eastAsia="Times New Roman" w:hAnsi="Arial" w:cs="Arial"/>
                 <w:color w:val="000000"/>
               </w:rPr>
             </w:pPr>
-            <w:ins w:id="394" w:author="Dave Bridges" w:date="2015-02-26T18:26:00Z">
+            <w:ins w:id="405" w:author="Dave Bridges" w:date="2015-02-26T18:26:00Z">
               <w:r>
                 <w:rPr>
                   <w:rFonts w:ascii="Arial" w:eastAsia="Times New Roman" w:hAnsi="Arial" w:cs="Arial"/>
@@ -11800,8 +11935,8 @@
       <w:tr>
         <w:trPr>
           <w:trHeight w:val="285"/>
-          <w:ins w:id="395" w:author="Dave Bridges" w:date="2015-02-26T18:26:00Z"/>
-          <w:trPrChange w:id="396" w:author="Dave Bridges" w:date="2015-02-26T18:26:00Z">
+          <w:ins w:id="406" w:author="Dave Bridges" w:date="2015-02-26T18:26:00Z"/>
+          <w:trPrChange w:id="407" w:author="Dave Bridges" w:date="2015-02-26T18:26:00Z">
             <w:trPr>
               <w:trHeight w:val="285"/>
             </w:trPr>
@@ -11814,7 +11949,7 @@
             <w:noWrap/>
             <w:vAlign w:val="bottom"/>
             <w:hideMark/>
-            <w:tcPrChange w:id="397" w:author="Dave Bridges" w:date="2015-02-26T18:26:00Z">
+            <w:tcPrChange w:id="408" w:author="Dave Bridges" w:date="2015-02-26T18:26:00Z">
               <w:tcPr>
                 <w:tcW w:w="1598" w:type="dxa"/>
                 <w:shd w:val="clear" w:color="auto" w:fill="auto"/>
@@ -11828,12 +11963,12 @@
             <w:pPr>
               <w:jc w:val="center"/>
               <w:rPr>
-                <w:ins w:id="398" w:author="Dave Bridges" w:date="2015-02-26T18:26:00Z"/>
+                <w:ins w:id="409" w:author="Dave Bridges" w:date="2015-02-26T18:26:00Z"/>
                 <w:rFonts w:ascii="Arial" w:eastAsia="Times New Roman" w:hAnsi="Arial" w:cs="Arial"/>
                 <w:color w:val="000000"/>
               </w:rPr>
             </w:pPr>
-            <w:ins w:id="399" w:author="Dave Bridges" w:date="2015-02-26T18:26:00Z">
+            <w:ins w:id="410" w:author="Dave Bridges" w:date="2015-02-26T18:26:00Z">
               <w:r>
                 <w:rPr>
                   <w:rFonts w:ascii="Arial" w:eastAsia="Times New Roman" w:hAnsi="Arial" w:cs="Arial"/>
@@ -11858,131 +11993,9 @@
             <w:noWrap/>
             <w:vAlign w:val="bottom"/>
             <w:hideMark/>
-            <w:tcPrChange w:id="400" w:author="Dave Bridges" w:date="2015-02-26T18:26:00Z">
+            <w:tcPrChange w:id="411" w:author="Dave Bridges" w:date="2015-02-26T18:26:00Z">
               <w:tcPr>
                 <w:tcW w:w="1961" w:type="dxa"/>
-                <w:shd w:val="clear" w:color="auto" w:fill="auto"/>
-                <w:noWrap/>
-                <w:vAlign w:val="bottom"/>
-                <w:hideMark/>
-              </w:tcPr>
-            </w:tcPrChange>
-          </w:tcPr>
-          <w:p>
-            <w:pPr>
-              <w:jc w:val="center"/>
-              <w:rPr>
-                <w:ins w:id="401" w:author="Dave Bridges" w:date="2015-02-26T18:26:00Z"/>
-                <w:rFonts w:ascii="Arial" w:eastAsia="Times New Roman" w:hAnsi="Arial" w:cs="Arial"/>
-                <w:color w:val="000000"/>
-              </w:rPr>
-            </w:pPr>
-            <w:ins w:id="402" w:author="Dave Bridges" w:date="2015-02-26T18:26:00Z">
-              <w:r>
-                <w:rPr>
-                  <w:rFonts w:ascii="Arial" w:eastAsia="Times New Roman" w:hAnsi="Arial" w:cs="Arial"/>
-                  <w:color w:val="000000"/>
-                </w:rPr>
-                <w:t>91</w:t>
-              </w:r>
-            </w:ins>
-          </w:p>
-        </w:tc>
-        <w:tc>
-          <w:tcPr>
-            <w:tcW w:w="1843" w:type="dxa"/>
-            <w:shd w:val="clear" w:color="auto" w:fill="auto"/>
-            <w:noWrap/>
-            <w:vAlign w:val="bottom"/>
-            <w:hideMark/>
-            <w:tcPrChange w:id="403" w:author="Dave Bridges" w:date="2015-02-26T18:26:00Z">
-              <w:tcPr>
-                <w:tcW w:w="1843" w:type="dxa"/>
-                <w:shd w:val="clear" w:color="auto" w:fill="auto"/>
-                <w:noWrap/>
-                <w:vAlign w:val="bottom"/>
-                <w:hideMark/>
-              </w:tcPr>
-            </w:tcPrChange>
-          </w:tcPr>
-          <w:p>
-            <w:pPr>
-              <w:jc w:val="center"/>
-              <w:rPr>
-                <w:ins w:id="404" w:author="Dave Bridges" w:date="2015-02-26T18:26:00Z"/>
-                <w:rFonts w:ascii="Arial" w:eastAsia="Times New Roman" w:hAnsi="Arial" w:cs="Arial"/>
-                <w:color w:val="000000"/>
-              </w:rPr>
-            </w:pPr>
-            <w:ins w:id="405" w:author="Dave Bridges" w:date="2015-02-26T18:26:00Z">
-              <w:r>
-                <w:rPr>
-                  <w:rFonts w:ascii="Arial" w:eastAsia="Times New Roman" w:hAnsi="Arial" w:cs="Arial"/>
-                  <w:color w:val="000000"/>
-                </w:rPr>
-                <w:t>89</w:t>
-              </w:r>
-            </w:ins>
-          </w:p>
-        </w:tc>
-        <w:tc>
-          <w:tcPr>
-            <w:tcW w:w="1218" w:type="dxa"/>
-            <w:shd w:val="clear" w:color="auto" w:fill="auto"/>
-            <w:noWrap/>
-            <w:vAlign w:val="bottom"/>
-            <w:hideMark/>
-            <w:tcPrChange w:id="406" w:author="Dave Bridges" w:date="2015-02-26T18:26:00Z">
-              <w:tcPr>
-                <w:tcW w:w="1134" w:type="dxa"/>
-                <w:shd w:val="clear" w:color="auto" w:fill="auto"/>
-                <w:noWrap/>
-                <w:vAlign w:val="bottom"/>
-                <w:hideMark/>
-              </w:tcPr>
-            </w:tcPrChange>
-          </w:tcPr>
-          <w:p>
-            <w:pPr>
-              <w:jc w:val="center"/>
-              <w:rPr>
-                <w:ins w:id="407" w:author="Dave Bridges" w:date="2015-02-26T18:26:00Z"/>
-                <w:rFonts w:ascii="Arial" w:eastAsia="Times New Roman" w:hAnsi="Arial" w:cs="Arial"/>
-                <w:color w:val="000000"/>
-              </w:rPr>
-            </w:pPr>
-            <w:ins w:id="408" w:author="Dave Bridges" w:date="2015-02-26T18:26:00Z">
-              <w:r>
-                <w:rPr>
-                  <w:rFonts w:ascii="Arial" w:eastAsia="Times New Roman" w:hAnsi="Arial" w:cs="Arial"/>
-                  <w:color w:val="000000"/>
-                </w:rPr>
-                <w:t>0.89</w:t>
-              </w:r>
-            </w:ins>
-          </w:p>
-        </w:tc>
-      </w:tr>
-      <w:tr>
-        <w:trPr>
-          <w:trHeight w:val="285"/>
-          <w:ins w:id="409" w:author="Dave Bridges" w:date="2015-02-26T18:26:00Z"/>
-          <w:trPrChange w:id="410" w:author="Dave Bridges" w:date="2015-02-26T18:26:00Z">
-            <w:trPr>
-              <w:trHeight w:val="285"/>
-            </w:trPr>
-          </w:trPrChange>
-        </w:trPr>
-        <w:tc>
-          <w:tcPr>
-            <w:tcW w:w="3625" w:type="dxa"/>
-            <w:shd w:val="clear" w:color="auto" w:fill="auto"/>
-            <w:noWrap/>
-            <w:vAlign w:val="bottom"/>
-            <w:hideMark/>
-            <w:tcPrChange w:id="411" w:author="Dave Bridges" w:date="2015-02-26T18:26:00Z">
-              <w:tcPr>
-                <w:tcW w:w="1598" w:type="dxa"/>
                 <w:shd w:val="clear" w:color="auto" w:fill="auto"/>
                 <w:noWrap/>
                 <w:vAlign w:val="bottom"/>
@@ -12005,21 +12018,21 @@
                   <w:rFonts w:ascii="Arial" w:eastAsia="Times New Roman" w:hAnsi="Arial" w:cs="Arial"/>
                   <w:color w:val="000000"/>
                 </w:rPr>
-                <w:t>BMI</w:t>
+                <w:t>91</w:t>
               </w:r>
             </w:ins>
           </w:p>
         </w:tc>
         <w:tc>
           <w:tcPr>
-            <w:tcW w:w="1961" w:type="dxa"/>
+            <w:tcW w:w="1843" w:type="dxa"/>
             <w:shd w:val="clear" w:color="auto" w:fill="auto"/>
             <w:noWrap/>
             <w:vAlign w:val="bottom"/>
             <w:hideMark/>
             <w:tcPrChange w:id="414" w:author="Dave Bridges" w:date="2015-02-26T18:26:00Z">
               <w:tcPr>
-                <w:tcW w:w="1961" w:type="dxa"/>
+                <w:tcW w:w="1843" w:type="dxa"/>
                 <w:shd w:val="clear" w:color="auto" w:fill="auto"/>
                 <w:noWrap/>
                 <w:vAlign w:val="bottom"/>
@@ -12042,21 +12055,21 @@
                   <w:rFonts w:ascii="Arial" w:eastAsia="Times New Roman" w:hAnsi="Arial" w:cs="Arial"/>
                   <w:color w:val="000000"/>
                 </w:rPr>
-                <w:t>33</w:t>
+                <w:t>89</w:t>
               </w:r>
             </w:ins>
           </w:p>
         </w:tc>
         <w:tc>
           <w:tcPr>
-            <w:tcW w:w="1843" w:type="dxa"/>
+            <w:tcW w:w="1218" w:type="dxa"/>
             <w:shd w:val="clear" w:color="auto" w:fill="auto"/>
             <w:noWrap/>
             <w:vAlign w:val="bottom"/>
             <w:hideMark/>
             <w:tcPrChange w:id="417" w:author="Dave Bridges" w:date="2015-02-26T18:26:00Z">
               <w:tcPr>
-                <w:tcW w:w="1843" w:type="dxa"/>
+                <w:tcW w:w="1134" w:type="dxa"/>
                 <w:shd w:val="clear" w:color="auto" w:fill="auto"/>
                 <w:noWrap/>
                 <w:vAlign w:val="bottom"/>
@@ -12079,6 +12092,128 @@
                   <w:rFonts w:ascii="Arial" w:eastAsia="Times New Roman" w:hAnsi="Arial" w:cs="Arial"/>
                   <w:color w:val="000000"/>
                 </w:rPr>
+                <w:t>0.89</w:t>
+              </w:r>
+            </w:ins>
+          </w:p>
+        </w:tc>
+      </w:tr>
+      <w:tr>
+        <w:trPr>
+          <w:trHeight w:val="285"/>
+          <w:ins w:id="420" w:author="Dave Bridges" w:date="2015-02-26T18:26:00Z"/>
+          <w:trPrChange w:id="421" w:author="Dave Bridges" w:date="2015-02-26T18:26:00Z">
+            <w:trPr>
+              <w:trHeight w:val="285"/>
+            </w:trPr>
+          </w:trPrChange>
+        </w:trPr>
+        <w:tc>
+          <w:tcPr>
+            <w:tcW w:w="3625" w:type="dxa"/>
+            <w:shd w:val="clear" w:color="auto" w:fill="auto"/>
+            <w:noWrap/>
+            <w:vAlign w:val="bottom"/>
+            <w:hideMark/>
+            <w:tcPrChange w:id="422" w:author="Dave Bridges" w:date="2015-02-26T18:26:00Z">
+              <w:tcPr>
+                <w:tcW w:w="1598" w:type="dxa"/>
+                <w:shd w:val="clear" w:color="auto" w:fill="auto"/>
+                <w:noWrap/>
+                <w:vAlign w:val="bottom"/>
+                <w:hideMark/>
+              </w:tcPr>
+            </w:tcPrChange>
+          </w:tcPr>
+          <w:p>
+            <w:pPr>
+              <w:jc w:val="center"/>
+              <w:rPr>
+                <w:ins w:id="423" w:author="Dave Bridges" w:date="2015-02-26T18:26:00Z"/>
+                <w:rFonts w:ascii="Arial" w:eastAsia="Times New Roman" w:hAnsi="Arial" w:cs="Arial"/>
+                <w:color w:val="000000"/>
+              </w:rPr>
+            </w:pPr>
+            <w:ins w:id="424" w:author="Dave Bridges" w:date="2015-02-26T18:26:00Z">
+              <w:r>
+                <w:rPr>
+                  <w:rFonts w:ascii="Arial" w:eastAsia="Times New Roman" w:hAnsi="Arial" w:cs="Arial"/>
+                  <w:color w:val="000000"/>
+                </w:rPr>
+                <w:t>BMI</w:t>
+              </w:r>
+            </w:ins>
+          </w:p>
+        </w:tc>
+        <w:tc>
+          <w:tcPr>
+            <w:tcW w:w="1961" w:type="dxa"/>
+            <w:shd w:val="clear" w:color="auto" w:fill="auto"/>
+            <w:noWrap/>
+            <w:vAlign w:val="bottom"/>
+            <w:hideMark/>
+            <w:tcPrChange w:id="425" w:author="Dave Bridges" w:date="2015-02-26T18:26:00Z">
+              <w:tcPr>
+                <w:tcW w:w="1961" w:type="dxa"/>
+                <w:shd w:val="clear" w:color="auto" w:fill="auto"/>
+                <w:noWrap/>
+                <w:vAlign w:val="bottom"/>
+                <w:hideMark/>
+              </w:tcPr>
+            </w:tcPrChange>
+          </w:tcPr>
+          <w:p>
+            <w:pPr>
+              <w:jc w:val="center"/>
+              <w:rPr>
+                <w:ins w:id="426" w:author="Dave Bridges" w:date="2015-02-26T18:26:00Z"/>
+                <w:rFonts w:ascii="Arial" w:eastAsia="Times New Roman" w:hAnsi="Arial" w:cs="Arial"/>
+                <w:color w:val="000000"/>
+              </w:rPr>
+            </w:pPr>
+            <w:ins w:id="427" w:author="Dave Bridges" w:date="2015-02-26T18:26:00Z">
+              <w:r>
+                <w:rPr>
+                  <w:rFonts w:ascii="Arial" w:eastAsia="Times New Roman" w:hAnsi="Arial" w:cs="Arial"/>
+                  <w:color w:val="000000"/>
+                </w:rPr>
+                <w:t>33</w:t>
+              </w:r>
+            </w:ins>
+          </w:p>
+        </w:tc>
+        <w:tc>
+          <w:tcPr>
+            <w:tcW w:w="1843" w:type="dxa"/>
+            <w:shd w:val="clear" w:color="auto" w:fill="auto"/>
+            <w:noWrap/>
+            <w:vAlign w:val="bottom"/>
+            <w:hideMark/>
+            <w:tcPrChange w:id="428" w:author="Dave Bridges" w:date="2015-02-26T18:26:00Z">
+              <w:tcPr>
+                <w:tcW w:w="1843" w:type="dxa"/>
+                <w:shd w:val="clear" w:color="auto" w:fill="auto"/>
+                <w:noWrap/>
+                <w:vAlign w:val="bottom"/>
+                <w:hideMark/>
+              </w:tcPr>
+            </w:tcPrChange>
+          </w:tcPr>
+          <w:p>
+            <w:pPr>
+              <w:jc w:val="center"/>
+              <w:rPr>
+                <w:ins w:id="429" w:author="Dave Bridges" w:date="2015-02-26T18:26:00Z"/>
+                <w:rFonts w:ascii="Arial" w:eastAsia="Times New Roman" w:hAnsi="Arial" w:cs="Arial"/>
+                <w:color w:val="000000"/>
+              </w:rPr>
+            </w:pPr>
+            <w:ins w:id="430" w:author="Dave Bridges" w:date="2015-02-26T18:26:00Z">
+              <w:r>
+                <w:rPr>
+                  <w:rFonts w:ascii="Arial" w:eastAsia="Times New Roman" w:hAnsi="Arial" w:cs="Arial"/>
+                  <w:color w:val="000000"/>
+                </w:rPr>
                 <w:t>30</w:t>
               </w:r>
             </w:ins>
@@ -12091,7 +12226,7 @@
             <w:noWrap/>
             <w:vAlign w:val="bottom"/>
             <w:hideMark/>
-            <w:tcPrChange w:id="420" w:author="Dave Bridges" w:date="2015-02-26T18:26:00Z">
+            <w:tcPrChange w:id="431" w:author="Dave Bridges" w:date="2015-02-26T18:26:00Z">
               <w:tcPr>
                 <w:tcW w:w="1134" w:type="dxa"/>
                 <w:shd w:val="clear" w:color="auto" w:fill="auto"/>
@@ -12105,12 +12240,12 @@
             <w:pPr>
               <w:jc w:val="center"/>
               <w:rPr>
-                <w:ins w:id="421" w:author="Dave Bridges" w:date="2015-02-26T18:26:00Z"/>
+                <w:ins w:id="432" w:author="Dave Bridges" w:date="2015-02-26T18:26:00Z"/>
                 <w:rFonts w:ascii="Arial" w:eastAsia="Times New Roman" w:hAnsi="Arial" w:cs="Arial"/>
                 <w:color w:val="000000"/>
               </w:rPr>
             </w:pPr>
-            <w:ins w:id="422" w:author="Dave Bridges" w:date="2015-02-26T18:26:00Z">
+            <w:ins w:id="433" w:author="Dave Bridges" w:date="2015-02-26T18:26:00Z">
               <w:r>
                 <w:rPr>
                   <w:rFonts w:ascii="Arial" w:eastAsia="Times New Roman" w:hAnsi="Arial" w:cs="Arial"/>
@@ -12119,7 +12254,7 @@
                 <w:t>0.5</w:t>
               </w:r>
             </w:ins>
-            <w:ins w:id="423" w:author="Dave Bridges" w:date="2015-02-26T18:27:00Z">
+            <w:ins w:id="434" w:author="Dave Bridges" w:date="2015-02-26T18:27:00Z">
               <w:r>
                 <w:rPr>
                   <w:rFonts w:ascii="Arial" w:eastAsia="Times New Roman" w:hAnsi="Arial" w:cs="Arial"/>
@@ -12134,8 +12269,8 @@
       <w:tr>
         <w:trPr>
           <w:trHeight w:val="285"/>
-          <w:ins w:id="424" w:author="Dave Bridges" w:date="2015-02-26T18:26:00Z"/>
-          <w:trPrChange w:id="425" w:author="Dave Bridges" w:date="2015-02-26T18:26:00Z">
+          <w:ins w:id="435" w:author="Dave Bridges" w:date="2015-02-26T18:26:00Z"/>
+          <w:trPrChange w:id="436" w:author="Dave Bridges" w:date="2015-02-26T18:26:00Z">
             <w:trPr>
               <w:trHeight w:val="285"/>
             </w:trPr>
@@ -12148,7 +12283,7 @@
             <w:noWrap/>
             <w:vAlign w:val="bottom"/>
             <w:hideMark/>
-            <w:tcPrChange w:id="426" w:author="Dave Bridges" w:date="2015-02-26T18:26:00Z">
+            <w:tcPrChange w:id="437" w:author="Dave Bridges" w:date="2015-02-26T18:26:00Z">
               <w:tcPr>
                 <w:tcW w:w="1598" w:type="dxa"/>
                 <w:shd w:val="clear" w:color="auto" w:fill="auto"/>
@@ -12162,12 +12297,12 @@
             <w:pPr>
               <w:jc w:val="center"/>
               <w:rPr>
-                <w:ins w:id="427" w:author="Dave Bridges" w:date="2015-02-26T18:26:00Z"/>
+                <w:ins w:id="438" w:author="Dave Bridges" w:date="2015-02-26T18:26:00Z"/>
                 <w:rFonts w:ascii="Arial" w:eastAsia="Times New Roman" w:hAnsi="Arial" w:cs="Arial"/>
                 <w:color w:val="000000"/>
               </w:rPr>
             </w:pPr>
-            <w:ins w:id="428" w:author="Dave Bridges" w:date="2015-02-26T18:26:00Z">
+            <w:ins w:id="439" w:author="Dave Bridges" w:date="2015-02-26T18:26:00Z">
               <w:r>
                 <w:rPr>
                   <w:rFonts w:ascii="Arial" w:eastAsia="Times New Roman" w:hAnsi="Arial" w:cs="Arial"/>
@@ -12192,7 +12327,7 @@
             <w:noWrap/>
             <w:vAlign w:val="bottom"/>
             <w:hideMark/>
-            <w:tcPrChange w:id="429" w:author="Dave Bridges" w:date="2015-02-26T18:26:00Z">
+            <w:tcPrChange w:id="440" w:author="Dave Bridges" w:date="2015-02-26T18:26:00Z">
               <w:tcPr>
                 <w:tcW w:w="1961" w:type="dxa"/>
                 <w:shd w:val="clear" w:color="auto" w:fill="auto"/>
@@ -12206,12 +12341,12 @@
             <w:pPr>
               <w:jc w:val="center"/>
               <w:rPr>
-                <w:ins w:id="430" w:author="Dave Bridges" w:date="2015-02-26T18:26:00Z"/>
+                <w:ins w:id="441" w:author="Dave Bridges" w:date="2015-02-26T18:26:00Z"/>
                 <w:rFonts w:ascii="Arial" w:eastAsia="Times New Roman" w:hAnsi="Arial" w:cs="Arial"/>
                 <w:color w:val="000000"/>
               </w:rPr>
             </w:pPr>
-            <w:ins w:id="431" w:author="Dave Bridges" w:date="2015-02-26T18:26:00Z">
+            <w:ins w:id="442" w:author="Dave Bridges" w:date="2015-02-26T18:26:00Z">
               <w:r>
                 <w:rPr>
                   <w:rFonts w:ascii="Arial" w:eastAsia="Times New Roman" w:hAnsi="Arial" w:cs="Arial"/>
@@ -12229,7 +12364,7 @@
             <w:noWrap/>
             <w:vAlign w:val="bottom"/>
             <w:hideMark/>
-            <w:tcPrChange w:id="432" w:author="Dave Bridges" w:date="2015-02-26T18:26:00Z">
+            <w:tcPrChange w:id="443" w:author="Dave Bridges" w:date="2015-02-26T18:26:00Z">
               <w:tcPr>
                 <w:tcW w:w="1843" w:type="dxa"/>
                 <w:shd w:val="clear" w:color="auto" w:fill="auto"/>
@@ -12243,12 +12378,12 @@
             <w:pPr>
               <w:jc w:val="center"/>
               <w:rPr>
-                <w:ins w:id="433" w:author="Dave Bridges" w:date="2015-02-26T18:26:00Z"/>
+                <w:ins w:id="444" w:author="Dave Bridges" w:date="2015-02-26T18:26:00Z"/>
                 <w:rFonts w:ascii="Arial" w:eastAsia="Times New Roman" w:hAnsi="Arial" w:cs="Arial"/>
                 <w:color w:val="000000"/>
               </w:rPr>
             </w:pPr>
-            <w:ins w:id="434" w:author="Dave Bridges" w:date="2015-02-26T18:26:00Z">
+            <w:ins w:id="445" w:author="Dave Bridges" w:date="2015-02-26T18:26:00Z">
               <w:r>
                 <w:rPr>
                   <w:rFonts w:ascii="Arial" w:eastAsia="Times New Roman" w:hAnsi="Arial" w:cs="Arial"/>
@@ -12266,7 +12401,7 @@
             <w:noWrap/>
             <w:vAlign w:val="bottom"/>
             <w:hideMark/>
-            <w:tcPrChange w:id="435" w:author="Dave Bridges" w:date="2015-02-26T18:26:00Z">
+            <w:tcPrChange w:id="446" w:author="Dave Bridges" w:date="2015-02-26T18:26:00Z">
               <w:tcPr>
                 <w:tcW w:w="1134" w:type="dxa"/>
                 <w:shd w:val="clear" w:color="auto" w:fill="auto"/>
@@ -12280,12 +12415,12 @@
             <w:pPr>
               <w:jc w:val="center"/>
               <w:rPr>
-                <w:ins w:id="436" w:author="Dave Bridges" w:date="2015-02-26T18:26:00Z"/>
+                <w:ins w:id="447" w:author="Dave Bridges" w:date="2015-02-26T18:26:00Z"/>
                 <w:rFonts w:ascii="Arial" w:eastAsia="Times New Roman" w:hAnsi="Arial" w:cs="Arial"/>
                 <w:color w:val="000000"/>
               </w:rPr>
             </w:pPr>
-            <w:ins w:id="437" w:author="Dave Bridges" w:date="2015-02-26T18:26:00Z">
+            <w:ins w:id="448" w:author="Dave Bridges" w:date="2015-02-26T18:26:00Z">
               <w:r>
                 <w:rPr>
                   <w:rFonts w:ascii="Arial" w:eastAsia="Times New Roman" w:hAnsi="Arial" w:cs="Arial"/>
@@ -12300,8 +12435,8 @@
       <w:tr>
         <w:trPr>
           <w:trHeight w:val="285"/>
-          <w:ins w:id="438" w:author="Dave Bridges" w:date="2015-02-26T18:26:00Z"/>
-          <w:trPrChange w:id="439" w:author="Dave Bridges" w:date="2015-02-26T18:26:00Z">
+          <w:ins w:id="449" w:author="Dave Bridges" w:date="2015-02-26T18:26:00Z"/>
+          <w:trPrChange w:id="450" w:author="Dave Bridges" w:date="2015-02-26T18:26:00Z">
             <w:trPr>
               <w:trHeight w:val="285"/>
             </w:trPr>
@@ -12314,7 +12449,7 @@
             <w:noWrap/>
             <w:vAlign w:val="bottom"/>
             <w:hideMark/>
-            <w:tcPrChange w:id="440" w:author="Dave Bridges" w:date="2015-02-26T18:26:00Z">
+            <w:tcPrChange w:id="451" w:author="Dave Bridges" w:date="2015-02-26T18:26:00Z">
               <w:tcPr>
                 <w:tcW w:w="1598" w:type="dxa"/>
                 <w:shd w:val="clear" w:color="auto" w:fill="auto"/>
@@ -12328,12 +12463,12 @@
             <w:pPr>
               <w:jc w:val="center"/>
               <w:rPr>
-                <w:ins w:id="441" w:author="Dave Bridges" w:date="2015-02-26T18:26:00Z"/>
+                <w:ins w:id="452" w:author="Dave Bridges" w:date="2015-02-26T18:26:00Z"/>
                 <w:rFonts w:ascii="Arial" w:eastAsia="Times New Roman" w:hAnsi="Arial" w:cs="Arial"/>
                 <w:color w:val="000000"/>
               </w:rPr>
             </w:pPr>
-            <w:ins w:id="442" w:author="Dave Bridges" w:date="2015-02-26T18:26:00Z">
+            <w:ins w:id="453" w:author="Dave Bridges" w:date="2015-02-26T18:26:00Z">
               <w:r>
                 <w:rPr>
                   <w:rFonts w:ascii="Arial" w:eastAsia="Times New Roman" w:hAnsi="Arial" w:cs="Arial"/>
@@ -12365,7 +12500,7 @@
             <w:noWrap/>
             <w:vAlign w:val="bottom"/>
             <w:hideMark/>
-            <w:tcPrChange w:id="443" w:author="Dave Bridges" w:date="2015-02-26T18:26:00Z">
+            <w:tcPrChange w:id="454" w:author="Dave Bridges" w:date="2015-02-26T18:26:00Z">
               <w:tcPr>
                 <w:tcW w:w="1961" w:type="dxa"/>
                 <w:shd w:val="clear" w:color="auto" w:fill="auto"/>
@@ -12379,12 +12514,12 @@
             <w:pPr>
               <w:jc w:val="center"/>
               <w:rPr>
-                <w:ins w:id="444" w:author="Dave Bridges" w:date="2015-02-26T18:26:00Z"/>
+                <w:ins w:id="455" w:author="Dave Bridges" w:date="2015-02-26T18:26:00Z"/>
                 <w:rFonts w:ascii="Arial" w:eastAsia="Times New Roman" w:hAnsi="Arial" w:cs="Arial"/>
                 <w:color w:val="000000"/>
               </w:rPr>
             </w:pPr>
-            <w:ins w:id="445" w:author="Dave Bridges" w:date="2015-02-26T18:26:00Z">
+            <w:ins w:id="456" w:author="Dave Bridges" w:date="2015-02-26T18:26:00Z">
               <w:r>
                 <w:rPr>
                   <w:rFonts w:ascii="Arial" w:eastAsia="Times New Roman" w:hAnsi="Arial" w:cs="Arial"/>
@@ -12402,7 +12537,7 @@
             <w:noWrap/>
             <w:vAlign w:val="bottom"/>
             <w:hideMark/>
-            <w:tcPrChange w:id="446" w:author="Dave Bridges" w:date="2015-02-26T18:26:00Z">
+            <w:tcPrChange w:id="457" w:author="Dave Bridges" w:date="2015-02-26T18:26:00Z">
               <w:tcPr>
                 <w:tcW w:w="1843" w:type="dxa"/>
                 <w:shd w:val="clear" w:color="auto" w:fill="auto"/>
@@ -12416,12 +12551,12 @@
             <w:pPr>
               <w:jc w:val="center"/>
               <w:rPr>
-                <w:ins w:id="447" w:author="Dave Bridges" w:date="2015-02-26T18:26:00Z"/>
+                <w:ins w:id="458" w:author="Dave Bridges" w:date="2015-02-26T18:26:00Z"/>
                 <w:rFonts w:ascii="Arial" w:eastAsia="Times New Roman" w:hAnsi="Arial" w:cs="Arial"/>
                 <w:color w:val="000000"/>
               </w:rPr>
             </w:pPr>
-            <w:ins w:id="448" w:author="Dave Bridges" w:date="2015-02-26T18:26:00Z">
+            <w:ins w:id="459" w:author="Dave Bridges" w:date="2015-02-26T18:26:00Z">
               <w:r>
                 <w:rPr>
                   <w:rFonts w:ascii="Arial" w:eastAsia="Times New Roman" w:hAnsi="Arial" w:cs="Arial"/>
@@ -12439,7 +12574,7 @@
             <w:noWrap/>
             <w:vAlign w:val="bottom"/>
             <w:hideMark/>
-            <w:tcPrChange w:id="449" w:author="Dave Bridges" w:date="2015-02-26T18:26:00Z">
+            <w:tcPrChange w:id="460" w:author="Dave Bridges" w:date="2015-02-26T18:26:00Z">
               <w:tcPr>
                 <w:tcW w:w="1134" w:type="dxa"/>
                 <w:shd w:val="clear" w:color="auto" w:fill="auto"/>
@@ -12453,12 +12588,12 @@
             <w:pPr>
               <w:jc w:val="center"/>
               <w:rPr>
-                <w:ins w:id="450" w:author="Dave Bridges" w:date="2015-02-26T18:26:00Z"/>
+                <w:ins w:id="461" w:author="Dave Bridges" w:date="2015-02-26T18:26:00Z"/>
                 <w:rFonts w:ascii="Arial" w:eastAsia="Times New Roman" w:hAnsi="Arial" w:cs="Arial"/>
                 <w:color w:val="000000"/>
               </w:rPr>
             </w:pPr>
-            <w:ins w:id="451" w:author="Dave Bridges" w:date="2015-02-26T18:26:00Z">
+            <w:ins w:id="462" w:author="Dave Bridges" w:date="2015-02-26T18:26:00Z">
               <w:r>
                 <w:rPr>
                   <w:rFonts w:ascii="Arial" w:eastAsia="Times New Roman" w:hAnsi="Arial" w:cs="Arial"/>
@@ -12473,8 +12608,8 @@
       <w:tr>
         <w:trPr>
           <w:trHeight w:val="285"/>
-          <w:ins w:id="452" w:author="Dave Bridges" w:date="2015-02-26T18:26:00Z"/>
-          <w:trPrChange w:id="453" w:author="Dave Bridges" w:date="2015-02-26T18:26:00Z">
+          <w:ins w:id="463" w:author="Dave Bridges" w:date="2015-02-26T18:26:00Z"/>
+          <w:trPrChange w:id="464" w:author="Dave Bridges" w:date="2015-02-26T18:26:00Z">
             <w:trPr>
               <w:trHeight w:val="285"/>
             </w:trPr>
@@ -12487,7 +12622,7 @@
             <w:noWrap/>
             <w:vAlign w:val="bottom"/>
             <w:hideMark/>
-            <w:tcPrChange w:id="454" w:author="Dave Bridges" w:date="2015-02-26T18:26:00Z">
+            <w:tcPrChange w:id="465" w:author="Dave Bridges" w:date="2015-02-26T18:26:00Z">
               <w:tcPr>
                 <w:tcW w:w="1598" w:type="dxa"/>
                 <w:shd w:val="clear" w:color="auto" w:fill="auto"/>
@@ -12501,12 +12636,12 @@
             <w:pPr>
               <w:jc w:val="center"/>
               <w:rPr>
-                <w:ins w:id="455" w:author="Dave Bridges" w:date="2015-02-26T18:26:00Z"/>
+                <w:ins w:id="466" w:author="Dave Bridges" w:date="2015-02-26T18:26:00Z"/>
                 <w:rFonts w:ascii="Arial" w:eastAsia="Times New Roman" w:hAnsi="Arial" w:cs="Arial"/>
                 <w:color w:val="000000"/>
               </w:rPr>
             </w:pPr>
-            <w:ins w:id="456" w:author="Dave Bridges" w:date="2015-02-26T18:26:00Z">
+            <w:ins w:id="467" w:author="Dave Bridges" w:date="2015-02-26T18:26:00Z">
               <w:r>
                 <w:rPr>
                   <w:rFonts w:ascii="Arial" w:eastAsia="Times New Roman" w:hAnsi="Arial" w:cs="Arial"/>
@@ -12531,7 +12666,7 @@
             <w:noWrap/>
             <w:vAlign w:val="bottom"/>
             <w:hideMark/>
-            <w:tcPrChange w:id="457" w:author="Dave Bridges" w:date="2015-02-26T18:26:00Z">
+            <w:tcPrChange w:id="468" w:author="Dave Bridges" w:date="2015-02-26T18:26:00Z">
               <w:tcPr>
                 <w:tcW w:w="1961" w:type="dxa"/>
                 <w:shd w:val="clear" w:color="auto" w:fill="auto"/>
@@ -12545,12 +12680,12 @@
             <w:pPr>
               <w:jc w:val="center"/>
               <w:rPr>
-                <w:ins w:id="458" w:author="Dave Bridges" w:date="2015-02-26T18:26:00Z"/>
+                <w:ins w:id="469" w:author="Dave Bridges" w:date="2015-02-26T18:26:00Z"/>
                 <w:rFonts w:ascii="Arial" w:eastAsia="Times New Roman" w:hAnsi="Arial" w:cs="Arial"/>
                 <w:color w:val="000000"/>
               </w:rPr>
             </w:pPr>
-            <w:ins w:id="459" w:author="Dave Bridges" w:date="2015-02-26T18:26:00Z">
+            <w:ins w:id="470" w:author="Dave Bridges" w:date="2015-02-26T18:26:00Z">
               <w:r>
                 <w:rPr>
                   <w:rFonts w:ascii="Arial" w:eastAsia="Times New Roman" w:hAnsi="Arial" w:cs="Arial"/>
@@ -12568,7 +12703,7 @@
             <w:noWrap/>
             <w:vAlign w:val="bottom"/>
             <w:hideMark/>
-            <w:tcPrChange w:id="460" w:author="Dave Bridges" w:date="2015-02-26T18:26:00Z">
+            <w:tcPrChange w:id="471" w:author="Dave Bridges" w:date="2015-02-26T18:26:00Z">
               <w:tcPr>
                 <w:tcW w:w="1843" w:type="dxa"/>
                 <w:shd w:val="clear" w:color="auto" w:fill="auto"/>
@@ -12582,12 +12717,12 @@
             <w:pPr>
               <w:jc w:val="center"/>
               <w:rPr>
-                <w:ins w:id="461" w:author="Dave Bridges" w:date="2015-02-26T18:26:00Z"/>
+                <w:ins w:id="472" w:author="Dave Bridges" w:date="2015-02-26T18:26:00Z"/>
                 <w:rFonts w:ascii="Arial" w:eastAsia="Times New Roman" w:hAnsi="Arial" w:cs="Arial"/>
                 <w:color w:val="000000"/>
               </w:rPr>
             </w:pPr>
-            <w:ins w:id="462" w:author="Dave Bridges" w:date="2015-02-26T18:26:00Z">
+            <w:ins w:id="473" w:author="Dave Bridges" w:date="2015-02-26T18:26:00Z">
               <w:r>
                 <w:rPr>
                   <w:rFonts w:ascii="Arial" w:eastAsia="Times New Roman" w:hAnsi="Arial" w:cs="Arial"/>
@@ -12605,7 +12740,7 @@
             <w:noWrap/>
             <w:vAlign w:val="bottom"/>
             <w:hideMark/>
-            <w:tcPrChange w:id="463" w:author="Dave Bridges" w:date="2015-02-26T18:26:00Z">
+            <w:tcPrChange w:id="474" w:author="Dave Bridges" w:date="2015-02-26T18:26:00Z">
               <w:tcPr>
                 <w:tcW w:w="1134" w:type="dxa"/>
                 <w:shd w:val="clear" w:color="auto" w:fill="auto"/>
@@ -12619,12 +12754,12 @@
             <w:pPr>
               <w:jc w:val="center"/>
               <w:rPr>
-                <w:ins w:id="464" w:author="Dave Bridges" w:date="2015-02-26T18:26:00Z"/>
+                <w:ins w:id="475" w:author="Dave Bridges" w:date="2015-02-26T18:26:00Z"/>
                 <w:rFonts w:ascii="Arial" w:eastAsia="Times New Roman" w:hAnsi="Arial" w:cs="Arial"/>
                 <w:color w:val="000000"/>
               </w:rPr>
             </w:pPr>
-            <w:ins w:id="465" w:author="Dave Bridges" w:date="2015-02-26T18:26:00Z">
+            <w:ins w:id="476" w:author="Dave Bridges" w:date="2015-02-26T18:26:00Z">
               <w:r>
                 <w:rPr>
                   <w:rFonts w:ascii="Arial" w:eastAsia="Times New Roman" w:hAnsi="Arial" w:cs="Arial"/>
@@ -12640,7 +12775,7 @@
     <w:p>
       <w:pPr>
         <w:rPr>
-          <w:ins w:id="466" w:author="Dave Bridges" w:date="2015-02-26T18:26:00Z"/>
+          <w:ins w:id="477" w:author="Dave Bridges" w:date="2015-02-26T18:26:00Z"/>
         </w:rPr>
       </w:pPr>
     </w:p>
@@ -12648,11 +12783,11 @@
     <w:p>
       <w:pPr>
         <w:rPr>
-          <w:ins w:id="467" w:author="Dave Bridges" w:date="2015-02-26T18:27:00Z"/>
+          <w:ins w:id="478" w:author="Dave Bridges" w:date="2015-02-26T18:27:00Z"/>
           <w:b/>
         </w:rPr>
       </w:pPr>
-      <w:ins w:id="468" w:author="Dave Bridges" w:date="2015-02-26T18:27:00Z">
+      <w:ins w:id="479" w:author="Dave Bridges" w:date="2015-02-26T18:27:00Z">
         <w:r>
           <w:rPr>
             <w:b/>
@@ -12669,7 +12804,7 @@
         <w:lastRenderedPageBreak/>
         <w:t xml:space="preserve">Table </w:t>
       </w:r>
-      <w:ins w:id="469" w:author="Dave Bridges" w:date="2015-02-26T18:25:00Z">
+      <w:ins w:id="480" w:author="Dave Bridges" w:date="2015-02-26T18:25:00Z">
         <w:r>
           <w:rPr>
             <w:b/>
@@ -12677,7 +12812,7 @@
           <w:t>3</w:t>
         </w:r>
       </w:ins>
-      <w:del w:id="470" w:author="Dave Bridges" w:date="2015-02-26T18:25:00Z">
+      <w:del w:id="481" w:author="Dave Bridges" w:date="2015-02-26T18:25:00Z">
         <w:r>
           <w:rPr>
             <w:b/>
@@ -12819,7 +12954,7 @@
       </w:r>
     </w:p>
   </w:comment>
-  <w:comment w:id="49" w:author="Dave Bridges" w:date="2015-02-26T08:31:00Z" w:initials="DB">
+  <w:comment w:id="58" w:author="Dave Bridges" w:date="2015-02-22T17:03:00Z" w:initials="DB">
     <w:p>
       <w:pPr>
         <w:pStyle w:val="CommentText"/>
@@ -12830,12 +12965,25 @@
         </w:rPr>
         <w:annotationRef/>
       </w:r>
-      <w:r>
-        <w:t>Innocence we need to write this section</w:t>
+      <w:proofErr w:type="spellStart"/>
+      <w:r>
+        <w:t>Quynh</w:t>
+      </w:r>
+      <w:proofErr w:type="spellEnd"/>
+      <w:r>
+        <w:t xml:space="preserve"> which version of </w:t>
+      </w:r>
+      <w:proofErr w:type="spellStart"/>
+      <w:r>
+        <w:t>MiSigDB</w:t>
+      </w:r>
+      <w:proofErr w:type="spellEnd"/>
+      <w:r>
+        <w:t xml:space="preserve"> was used here.</w:t>
       </w:r>
     </w:p>
   </w:comment>
-  <w:comment w:id="50" w:author="Dave Bridges" w:date="2015-02-22T17:03:00Z" w:initials="DB">
+  <w:comment w:id="59" w:author="Dave Bridges" w:date="2015-02-22T16:57:00Z" w:initials="DB">
     <w:p>
       <w:pPr>
         <w:pStyle w:val="CommentText"/>
@@ -12852,19 +13000,11 @@
       </w:r>
       <w:proofErr w:type="spellEnd"/>
       <w:r>
-        <w:t xml:space="preserve"> which version of </w:t>
-      </w:r>
-      <w:proofErr w:type="spellStart"/>
-      <w:r>
-        <w:t>MiSigDB</w:t>
-      </w:r>
-      <w:proofErr w:type="spellEnd"/>
-      <w:r>
-        <w:t xml:space="preserve"> was used here.</w:t>
+        <w:t xml:space="preserve"> can you do this</w:t>
       </w:r>
     </w:p>
   </w:comment>
-  <w:comment w:id="51" w:author="Dave Bridges" w:date="2015-02-22T16:57:00Z" w:initials="DB">
+  <w:comment w:id="60" w:author="Dave Bridges" w:date="2015-02-22T16:58:00Z" w:initials="DB">
     <w:p>
       <w:pPr>
         <w:pStyle w:val="CommentText"/>
@@ -12875,17 +13015,20 @@
         </w:rPr>
         <w:annotationRef/>
       </w:r>
-      <w:proofErr w:type="spellStart"/>
-      <w:r>
-        <w:t>Quynh</w:t>
-      </w:r>
-      <w:proofErr w:type="spellEnd"/>
-      <w:r>
-        <w:t xml:space="preserve"> can you do this</w:t>
+      <w:r>
+        <w:t xml:space="preserve">This will become a </w:t>
+      </w:r>
+      <w:proofErr w:type="spellStart"/>
+      <w:r>
+        <w:t>zenodo</w:t>
+      </w:r>
+      <w:proofErr w:type="spellEnd"/>
+      <w:r>
+        <w:t xml:space="preserve"> dataset DOI once we are ready to go</w:t>
       </w:r>
     </w:p>
   </w:comment>
-  <w:comment w:id="52" w:author="Dave Bridges" w:date="2015-02-22T16:58:00Z" w:initials="DB">
+  <w:comment w:id="66" w:author="Dave Bridges" w:date="2015-02-25T18:18:00Z" w:initials="DB">
     <w:p>
       <w:pPr>
         <w:pStyle w:val="CommentText"/>
@@ -12897,19 +13040,11 @@
         <w:annotationRef/>
       </w:r>
       <w:r>
-        <w:t xml:space="preserve">This will become a </w:t>
-      </w:r>
-      <w:proofErr w:type="spellStart"/>
-      <w:r>
-        <w:t>zenodo</w:t>
-      </w:r>
-      <w:proofErr w:type="spellEnd"/>
-      <w:r>
-        <w:t xml:space="preserve"> dataset DOI once we are ready to go</w:t>
+        <w:t>Dave, we should compare these genes to known GR targets from Yu et al, TRANSFAC and the lung paper.</w:t>
       </w:r>
     </w:p>
   </w:comment>
-  <w:comment w:id="56" w:author="Dave Bridges" w:date="2015-02-25T18:18:00Z" w:initials="DB">
+  <w:comment w:id="69" w:author="Dave Bridges" w:date="2015-02-26T12:06:00Z" w:initials="DB">
     <w:p>
       <w:pPr>
         <w:pStyle w:val="CommentText"/>
@@ -12920,12 +13055,17 @@
         </w:rPr>
         <w:annotationRef/>
       </w:r>
-      <w:r>
-        <w:t>Dave, we should compare these genes to known GR targets from Yu et al, TRANSFAC and the lung paper.</w:t>
+      <w:proofErr w:type="spellStart"/>
+      <w:r>
+        <w:t>Irit</w:t>
+      </w:r>
+      <w:proofErr w:type="spellEnd"/>
+      <w:r>
+        <w:t xml:space="preserve"> I was downplaying this until we can measure glycogen levels in explants from fat and liver.  Maybe if we leave it in, we will get asked to do this on review.</w:t>
       </w:r>
     </w:p>
   </w:comment>
-  <w:comment w:id="57" w:author="Dave Bridges" w:date="2015-02-26T12:06:00Z" w:initials="DB">
+  <w:comment w:id="70" w:author="Dave Bridges" w:date="2015-02-26T12:38:00Z" w:initials="DB">
     <w:p>
       <w:pPr>
         <w:pStyle w:val="CommentText"/>
@@ -12936,33 +13076,12 @@
         </w:rPr>
         <w:annotationRef/>
       </w:r>
-      <w:proofErr w:type="spellStart"/>
-      <w:r>
-        <w:t>Irit</w:t>
-      </w:r>
-      <w:proofErr w:type="spellEnd"/>
-      <w:r>
-        <w:t xml:space="preserve"> I was downplaying this until we can measure glycogen levels in explants from fat and liver.  Maybe if we leave it in, we will get asked to do this on review.</w:t>
+      <w:r>
+        <w:t>Not really, its negative data, and seems like a waste of space where we can really only piss people off.</w:t>
       </w:r>
     </w:p>
   </w:comment>
-  <w:comment w:id="58" w:author="Dave Bridges" w:date="2015-02-26T12:38:00Z" w:initials="DB">
-    <w:p>
-      <w:pPr>
-        <w:pStyle w:val="CommentText"/>
-      </w:pPr>
-      <w:r>
-        <w:rPr>
-          <w:rStyle w:val="CommentReference"/>
-        </w:rPr>
-        <w:annotationRef/>
-      </w:r>
-      <w:r>
-        <w:t>Not really, its negative data, and seems like a waste of space where we can really only piss people off.</w:t>
-      </w:r>
-    </w:p>
-  </w:comment>
-  <w:comment w:id="59" w:author="Dave Bridges" w:date="2015-02-24T11:23:00Z" w:initials="DB">
+  <w:comment w:id="71" w:author="Dave Bridges" w:date="2015-02-24T11:23:00Z" w:initials="DB">
     <w:p>
       <w:pPr>
         <w:pStyle w:val="CommentText"/>
@@ -14295,7 +14414,7 @@
 </file>
 
 <file path=customXml/itemProps1.xml><?xml version="1.0" encoding="utf-8"?>
-<ds:datastoreItem xmlns:ds="http://schemas.openxmlformats.org/officeDocument/2006/customXml" ds:itemID="{E648D807-07C9-AE41-B8AF-C76C084C4B79}">
+<ds:datastoreItem xmlns:ds="http://schemas.openxmlformats.org/officeDocument/2006/customXml" ds:itemID="{254BEA6F-D7B8-6241-AE85-4753CD2D88E6}">
   <ds:schemaRefs>
     <ds:schemaRef ds:uri="http://schemas.openxmlformats.org/officeDocument/2006/bibliography"/>
   </ds:schemaRefs>

</xml_diff>

<commit_message>
Added fat pad figure to 2G
</commit_message>
<xml_diff>
--- a/manuscript/Cushing-Manuscript/manuscript.docx
+++ b/manuscript/Cushing-Manuscript/manuscript.docx
@@ -78,8 +78,6 @@
       <w:r>
         <w:t xml:space="preserve">T. </w:t>
       </w:r>
-      <w:bookmarkStart w:id="0" w:name="_GoBack"/>
-      <w:bookmarkEnd w:id="0"/>
       <w:r>
         <w:t>Tran</w:t>
       </w:r>
@@ -190,16 +188,16 @@
       <w:r>
         <w:t xml:space="preserve">WORD COUNT:  </w:t>
       </w:r>
-      <w:commentRangeStart w:id="1"/>
+      <w:commentRangeStart w:id="0"/>
       <w:r>
         <w:t>**</w:t>
       </w:r>
-      <w:commentRangeEnd w:id="1"/>
+      <w:commentRangeEnd w:id="0"/>
       <w:r>
         <w:rPr>
           <w:rStyle w:val="CommentReference"/>
         </w:rPr>
-        <w:commentReference w:id="1"/>
+        <w:commentReference w:id="0"/>
       </w:r>
     </w:p>
     <w:p/>
@@ -301,7 +299,10 @@
         <w:t xml:space="preserve">, we subjected mice to dexamethasone treatment for 12 weeks and </w:t>
       </w:r>
       <w:r>
-        <w:t xml:space="preserve">analysed </w:t>
+        <w:t>analyz</w:t>
+      </w:r>
+      <w:r>
+        <w:t xml:space="preserve">ed </w:t>
       </w:r>
       <w:r>
         <w:t xml:space="preserve">their </w:t>
@@ -2199,6 +2200,7 @@
     <w:p/>
     <w:p>
       <w:r>
+        <w:lastRenderedPageBreak/>
         <w:t>We next evaluated the levels of the glucocorticoid receptor (</w:t>
       </w:r>
       <w:r>
@@ -2492,7 +2494,19 @@
         <w:rPr>
           <w:i/>
         </w:rPr>
-        <w:t>FASN, AACSL4/5,ACSL</w:t>
+        <w:t>FASN, AACSL4/5,</w:t>
+      </w:r>
+      <w:r>
+        <w:rPr>
+          <w:i/>
+        </w:rPr>
+        <w:t xml:space="preserve"> </w:t>
+      </w:r>
+      <w:r>
+        <w:rPr>
+          <w:i/>
+        </w:rPr>
+        <w:t>ACSL</w:t>
       </w:r>
       <w:r>
         <w:rPr>
@@ -2882,7 +2896,11 @@
         <w:t>AKR1C1</w:t>
       </w:r>
       <w:r>
-        <w:t>), steroid sulfatase (STS) , 7-dehydrocholesterol reductase (DHCR7)</w:t>
+        <w:t xml:space="preserve">), </w:t>
+      </w:r>
+      <w:r>
+        <w:lastRenderedPageBreak/>
+        <w:t>steroid sulfatase (STS) , 7-dehydrocholesterol reductase (DHCR7)</w:t>
       </w:r>
       <w:r>
         <w:t>, NAD(P) dependent steroid dehydrogenase-like (NSDHL) and HMG-CoA synthase (HMGCS1)</w:t>
@@ -3180,6 +3198,9 @@
         <w:t>. The relevance of this effect in adipose tissue has not yet been explored.</w:t>
       </w:r>
       <w:r>
+        <w:t xml:space="preserve"> </w:t>
+      </w:r>
+      <w:r>
         <w:t>The major glycogen synthesis transcripts were induced, including</w:t>
       </w:r>
       <w:r>
@@ -3300,22 +3321,22 @@
         <w:t>a</w:t>
       </w:r>
       <w:r>
-        <w:t xml:space="preserve">somal genes </w:t>
-      </w:r>
-      <w:r>
-        <w:rPr>
-          <w:i/>
-        </w:rPr>
-        <w:t xml:space="preserve">Psmd1 </w:t>
-      </w:r>
-      <w:r>
-        <w:t>and</w:t>
-      </w:r>
-      <w:r>
-        <w:rPr>
-          <w:i/>
-        </w:rPr>
-        <w:t xml:space="preserve"> 8</w:t>
+        <w:t>somal gene</w:t>
+      </w:r>
+      <w:r>
+        <w:t xml:space="preserve"> </w:t>
+      </w:r>
+      <w:r>
+        <w:rPr>
+          <w:i/>
+        </w:rPr>
+        <w:t>Psmd</w:t>
+      </w:r>
+      <w:r>
+        <w:rPr>
+          <w:i/>
+        </w:rPr>
+        <w:t>8</w:t>
       </w:r>
       <w:r>
         <w:t xml:space="preserve"> (Figure 6B).  Similar inductions of the prote</w:t>
@@ -3404,6 +3425,7 @@
         <w:pStyle w:val="Heading2"/>
       </w:pPr>
       <w:r>
+        <w:lastRenderedPageBreak/>
         <w:t>Genes involved in proximal insulin signaling are u</w:t>
       </w:r>
       <w:r>
@@ -3901,7 +3923,11 @@
         <w:t>).</w:t>
       </w:r>
       <w:r>
-        <w:t xml:space="preserve">  Among genes that were more strongly induced in obese patients, most of these genes are involved in lysosomal function, including the cathepsins (</w:t>
+        <w:t xml:space="preserve">  Among genes that were more strongly induced in obese patients, </w:t>
+      </w:r>
+      <w:r>
+        <w:lastRenderedPageBreak/>
+        <w:t>most of these genes are involved in lysosomal function, including the cathepsins (</w:t>
       </w:r>
       <w:r>
         <w:rPr>
@@ -4498,6 +4524,7 @@
     <w:p/>
     <w:p>
       <w:r>
+        <w:lastRenderedPageBreak/>
         <w:t xml:space="preserve">There are several limitations to our evaluation of insulin sensitivity in this study.  One aspect is that </w:t>
       </w:r>
       <w:r>
@@ -4670,22 +4697,13 @@
         </w:rPr>
       </w:pPr>
       <w:r>
-        <w:t>This work was supported by Motor City Golf Classic (MCGC) Grant # G010640 and Le Bonheur Grant #</w:t>
-      </w:r>
-      <w:r>
-        <w:t>650700</w:t>
-      </w:r>
-      <w:r>
-        <w:t>.</w:t>
-      </w:r>
-      <w:r>
-        <w:t xml:space="preserve">  </w:t>
-      </w:r>
-      <w:r>
-        <w:rPr>
-          <w:rFonts w:ascii="Times New Roman" w:hAnsi="Times New Roman"/>
-        </w:rPr>
-        <w:t xml:space="preserve">This work utilized Metabolomics Core Services supported by grant U24 DK097153 of </w:t>
+        <w:t xml:space="preserve">This work was supported by Motor City Golf Classic (MCGC) Grant # G010640 and Le Bonheur </w:t>
+      </w:r>
+      <w:r>
+        <w:t>Grant #650700.</w:t>
+      </w:r>
+      <w:r>
+        <w:t xml:space="preserve">  This work utilized Metabolomics Core Services supported by grant U24 DK097153 of </w:t>
       </w:r>
       <w:r>
         <w:rPr>
@@ -4694,9 +4712,6 @@
         <w:t xml:space="preserve">the </w:t>
       </w:r>
       <w:r>
-        <w:rPr>
-          <w:rFonts w:ascii="Times New Roman" w:hAnsi="Times New Roman"/>
-        </w:rPr>
         <w:t xml:space="preserve">NIH Common Fund to the University of Michigan.  </w:t>
       </w:r>
     </w:p>
@@ -4781,6 +4796,7 @@
         <w:pStyle w:val="Heading1"/>
       </w:pPr>
       <w:r>
+        <w:lastRenderedPageBreak/>
         <w:t>References</w:t>
       </w:r>
     </w:p>
@@ -5370,7 +5386,16 @@
           <w:noProof/>
           <w:sz w:val="24"/>
         </w:rPr>
-        <w:t xml:space="preserve">Dardevet D, Sornet C, Taillandier D, Savary I, Attaix D &amp; Grizard J 1995 Sensitivity and protein turnover response to glucocorticoids are different in skeletal muscle from adult and old rats. Lack of regulation of the ubiquitin-proteasome proteolytic pathway in aging. </w:t>
+        <w:t xml:space="preserve">Dardevet D, Sornet C, Taillandier D, Savary I, Attaix D &amp; Grizard J 1995 Sensitivity and protein turnover response to glucocorticoids are different in skeletal muscle from adult and old rats. Lack of regulation of the ubiquitin-proteasome </w:t>
+      </w:r>
+      <w:r>
+        <w:rPr>
+          <w:rFonts w:ascii="Cambria" w:hAnsi="Cambria"/>
+          <w:noProof/>
+          <w:sz w:val="24"/>
+        </w:rPr>
+        <w:lastRenderedPageBreak/>
+        <w:t xml:space="preserve">proteolytic pathway in aging. </w:t>
       </w:r>
       <w:r>
         <w:rPr>
@@ -5940,7 +5965,18 @@
           <w:noProof/>
           <w:sz w:val="24"/>
         </w:rPr>
-        <w:t>Journal of Clinical Endocrinology and Metabolism</w:t>
+        <w:t xml:space="preserve">Journal of </w:t>
+      </w:r>
+      <w:r>
+        <w:rPr>
+          <w:rFonts w:ascii="Cambria" w:hAnsi="Cambria"/>
+          <w:i/>
+          <w:iCs/>
+          <w:noProof/>
+          <w:sz w:val="24"/>
+        </w:rPr>
+        <w:lastRenderedPageBreak/>
+        <w:t>Clinical Endocrinology and Metabolism</w:t>
       </w:r>
       <w:r>
         <w:rPr>
@@ -6564,6 +6600,7 @@
           <w:noProof/>
           <w:sz w:val="24"/>
         </w:rPr>
+        <w:lastRenderedPageBreak/>
         <w:t xml:space="preserve">Lumeng CN &amp; Saltiel AR 2011 Inflammatory links between obesity and metabolic disease. </w:t>
       </w:r>
       <w:r>
@@ -7126,6 +7163,7 @@
           <w:noProof/>
           <w:sz w:val="24"/>
         </w:rPr>
+        <w:lastRenderedPageBreak/>
         <w:t xml:space="preserve">Segal HL &amp; Gonzalez Lopez C 1963 Early Effects of Glucocorticoids on Precursor Incorporation into Glycogen. </w:t>
       </w:r>
       <w:r>
@@ -7371,6 +7409,7 @@
         <w:pStyle w:val="Heading1"/>
       </w:pPr>
       <w:r>
+        <w:lastRenderedPageBreak/>
         <w:t>Figure Legends</w:t>
       </w:r>
     </w:p>
@@ -7391,7 +7430,7 @@
         <w:t xml:space="preserve">  A) Morphometric data from control (non-secreting adeoma) and Cushing’s subjects.  B)  HOMA-IR score, fasting insulin and fasting blood glucose from subjects.  C) Liver enzymes from subjects D) </w:t>
       </w:r>
       <w:r>
-        <w:t>Glycerol release from isolated subcutaneous adipose tissue.  Asterisk</w:t>
+        <w:t>Glycerol release from isolated subcutaneous adipose tissue. Asterisk</w:t>
       </w:r>
       <w:r>
         <w:t>s</w:t>
@@ -7478,44 +7517,138 @@
         <w:t xml:space="preserve"> post injection. </w:t>
       </w:r>
       <w:r>
-        <w:t>G) Fat pad weights following 12 weeks of treatment.</w:t>
+        <w:t>G</w:t>
+      </w:r>
+      <w:r>
+        <w:t>) Inguinal (IWAT) and epididymal (EWAT) fat pad weights, for left fat pads only.</w:t>
+      </w:r>
+      <w:r>
+        <w:t xml:space="preserve">  Asterisks indicate p&lt;0.05.</w:t>
+      </w:r>
+      <w:bookmarkStart w:id="1" w:name="_GoBack"/>
+      <w:bookmarkEnd w:id="1"/>
+      <w:r>
+        <w:t xml:space="preserve">  </w:t>
       </w:r>
     </w:p>
     <w:p/>
+    <w:p>
+      <w:r>
+        <w:rPr>
+          <w:b/>
+        </w:rPr>
+        <w:t xml:space="preserve">Figure 3: </w:t>
+      </w:r>
+      <w:r>
+        <w:rPr>
+          <w:b/>
+        </w:rPr>
+        <w:t>Differentially expressed transcripts in subcutaneous adipose tissue from Cushing’s subjects.</w:t>
+      </w:r>
+      <w:r>
+        <w:t xml:space="preserve">  </w:t>
+      </w:r>
+      <w:r>
+        <w:t xml:space="preserve">A) </w:t>
+      </w:r>
+      <w:r>
+        <w:t>Heatmap of genes with significant differential expression.  The bar on the top indicates control subjects (non-secreting adenoma; black) and Cushing’s subjects (red).</w:t>
+      </w:r>
+      <w:r>
+        <w:t xml:space="preserve"> B) Genes involved in cortisol signaling.  C</w:t>
+      </w:r>
+      <w:r>
+        <w:t>) Lept</w:t>
+      </w:r>
+      <w:r>
+        <w:t xml:space="preserve">in and Adiponectin mRNA levels. </w:t>
+      </w:r>
+      <w:r>
+        <w:t>Asterisks indicate q&lt;0.05.</w:t>
+      </w:r>
+    </w:p>
     <w:p/>
     <w:p>
       <w:r>
         <w:rPr>
           <w:b/>
         </w:rPr>
-        <w:t xml:space="preserve">Figure 3: </w:t>
+        <w:t>Figure 4: Elevated glucocorticoids result in elevated fatty acid and tr</w:t>
       </w:r>
       <w:r>
         <w:rPr>
           <w:b/>
         </w:rPr>
-        <w:t>Differentially expressed transcripts in subcutaneous adipose tissue from Cushing’s subjects.</w:t>
+        <w:t>i</w:t>
+      </w:r>
+      <w:r>
+        <w:rPr>
+          <w:b/>
+        </w:rPr>
+        <w:t>glyceride synthesis genes.</w:t>
+      </w:r>
+      <w:r>
+        <w:t xml:space="preserve">  A) Fatty acid synthesis genes in Cushing’s and control patients. B) Fatty acid desaturases in Cushing’s patients.</w:t>
+      </w:r>
+      <w:r>
+        <w:t xml:space="preserve"> C) Triglyceride synthesis genes.</w:t>
+      </w:r>
+      <w:r>
+        <w:t xml:space="preserve"> </w:t>
+      </w:r>
+      <w:r>
+        <w:t xml:space="preserve">D) Lipolysis genes. E) Steroid biogenesis genes.  </w:t>
+      </w:r>
+      <w:r>
+        <w:t>D)  Evaluation of lipogenic genes in mouse subcutaneous adipose tissue.</w:t>
+      </w:r>
+      <w:r>
+        <w:t xml:space="preserve">  Asterisks indicate q&lt;0.05.</w:t>
+      </w:r>
+    </w:p>
+    <w:p/>
+    <w:p>
+      <w:r>
+        <w:rPr>
+          <w:b/>
+        </w:rPr>
+        <w:t>Figure 5:  Glycolysis and glucose oxidation genes are upregulated with ele</w:t>
+      </w:r>
+      <w:r>
+        <w:rPr>
+          <w:b/>
+        </w:rPr>
+        <w:t>v</w:t>
+      </w:r>
+      <w:r>
+        <w:rPr>
+          <w:b/>
+        </w:rPr>
+        <w:t>ated glucocorticoids.</w:t>
       </w:r>
       <w:r>
         <w:t xml:space="preserve">  </w:t>
       </w:r>
       <w:r>
+        <w:t xml:space="preserve">Schematic of </w:t>
+      </w:r>
+      <w:r>
         <w:t xml:space="preserve">A) </w:t>
       </w:r>
       <w:r>
-        <w:t>Heatmap of genes with significant differential expression.  The bar on the top indicates control subjects (non-secreting adenoma; black) and Cushing’s subjects (red).</w:t>
-      </w:r>
-      <w:r>
-        <w:t xml:space="preserve"> B) Genes involved in cortisol signaling.  C</w:t>
-      </w:r>
-      <w:r>
-        <w:t>) Lept</w:t>
-      </w:r>
-      <w:r>
-        <w:t xml:space="preserve">in and Adiponectin mRNA levels. </w:t>
-      </w:r>
-      <w:r>
-        <w:t>Asterisks indicate q&lt;0.05.</w:t>
+        <w:t xml:space="preserve">glycolysis and </w:t>
+      </w:r>
+      <w:r>
+        <w:t xml:space="preserve">B) </w:t>
+      </w:r>
+      <w:r>
+        <w:t>th</w:t>
+      </w:r>
+      <w:r>
+        <w:t xml:space="preserve">e </w:t>
+      </w:r>
+      <w:r>
+        <w:t>TCA cycle, colored by gene expression changes in subcutaneous adipose tissue from Cushing’s subjects.  B) qPCR analysis of selected glucose oxidation genes from mouse subcutaneous adipose tissue after 12 weeks of dexamethasone treatment.  Asterisks indicate q&lt;0.05.</w:t>
       </w:r>
     </w:p>
     <w:p/>
@@ -7524,37 +7657,85 @@
         <w:rPr>
           <w:b/>
         </w:rPr>
-        <w:t>Figure 4: Elevated glucocorticoids result in elevated fatty acid and tr</w:t>
+        <w:t>Figure 6:</w:t>
+      </w:r>
+      <w:r>
+        <w:t xml:space="preserve"> </w:t>
       </w:r>
       <w:r>
         <w:rPr>
           <w:b/>
         </w:rPr>
-        <w:t>i</w:t>
+        <w:t>Increased glucocorticoids are associated with increased protein degradation and decreased strength</w:t>
       </w:r>
       <w:r>
         <w:rPr>
           <w:b/>
         </w:rPr>
-        <w:t>glyceride synthesis genes.</w:t>
-      </w:r>
-      <w:r>
-        <w:t xml:space="preserve">  A) Fatty acid synthesis genes in Cushing’s and control patients. B) Fatty acid desaturases in Cushing’s patients.</w:t>
-      </w:r>
-      <w:r>
-        <w:t xml:space="preserve"> C) Triglyceride synthesis genes.</w:t>
+        <w:t xml:space="preserve">. </w:t>
+      </w:r>
+      <w:r>
+        <w:t xml:space="preserve">A) Mouse grip strength (N) assessed at baseline, 4, 8 and 12 weeks of </w:t>
+      </w:r>
+      <w:r>
+        <w:t xml:space="preserve">dexamethasone </w:t>
+      </w:r>
+      <w:r>
+        <w:t xml:space="preserve">treatment. </w:t>
+      </w:r>
+      <w:r>
+        <w:t xml:space="preserve">Muscle atrogene (B) and proteasomal transcript expression changes in </w:t>
+      </w:r>
+      <w:r>
+        <w:t xml:space="preserve">gastrocnemius muscles from </w:t>
+      </w:r>
+      <w:r>
+        <w:t xml:space="preserve">mice following 1 week of dexamethasone treatment. </w:t>
+      </w:r>
+      <w:r>
+        <w:t xml:space="preserve">C) Proteosomal mRNA levels from subcutaneous adipose tissue of mice treated with dexamethasone for 12 weeks.  </w:t>
+      </w:r>
+      <w:r>
+        <w:t>Proteasomal</w:t>
       </w:r>
       <w:r>
         <w:t xml:space="preserve"> </w:t>
       </w:r>
       <w:r>
-        <w:t xml:space="preserve">D) Lipolysis genes. E) Steroid biogenesis genes.  </w:t>
-      </w:r>
-      <w:r>
-        <w:t>D)  Evaluation of lipogenic genes in mouse subcutaneous adipose tissue.</w:t>
-      </w:r>
-      <w:r>
-        <w:t xml:space="preserve">  Asterisks indicate q&lt;0.05.</w:t>
+        <w:t>(</w:t>
+      </w:r>
+      <w:r>
+        <w:t xml:space="preserve">D) and protein catabolism </w:t>
+      </w:r>
+      <w:r>
+        <w:t>(</w:t>
+      </w:r>
+      <w:r>
+        <w:t>E)</w:t>
+      </w:r>
+      <w:r>
+        <w:t xml:space="preserve"> transcript expression changes in </w:t>
+      </w:r>
+      <w:r>
+        <w:t xml:space="preserve">subcutaneous </w:t>
+      </w:r>
+      <w:r>
+        <w:t>adipose tissue fro</w:t>
+      </w:r>
+      <w:r>
+        <w:t>m Cushing’s and control subjects</w:t>
+      </w:r>
+      <w:r>
+        <w:t xml:space="preserve">. </w:t>
+      </w:r>
+      <w:r>
+        <w:t>F) Heatmap of differentially expressed ribosomal transcripts</w:t>
+      </w:r>
+      <w:r>
+        <w:t xml:space="preserve"> in Cushing’s and control subjects</w:t>
+      </w:r>
+      <w:r>
+        <w:t>.</w:t>
       </w:r>
     </w:p>
     <w:p/>
@@ -7563,265 +7744,135 @@
         <w:rPr>
           <w:b/>
         </w:rPr>
-        <w:t>Figure 5:  Glycolysis and glucose oxidation genes are upregulated with ele</w:t>
+        <w:lastRenderedPageBreak/>
+        <w:t>Figure 7:</w:t>
       </w:r>
       <w:r>
         <w:rPr>
           <w:b/>
         </w:rPr>
-        <w:t>v</w:t>
+        <w:t xml:space="preserve"> </w:t>
       </w:r>
       <w:r>
         <w:rPr>
           <w:b/>
         </w:rPr>
-        <w:t>ated glucocorticoids.</w:t>
-      </w:r>
-      <w:r>
+        <w:t xml:space="preserve">Expression </w:t>
+      </w:r>
+      <w:r>
+        <w:rPr>
+          <w:b/>
+        </w:rPr>
+        <w:t xml:space="preserve">of insulin signaling transcripts, ceramides and inflammatory transcripts in </w:t>
+      </w:r>
+      <w:r>
+        <w:rPr>
+          <w:b/>
+        </w:rPr>
+        <w:t>control vs. Cushing’s subjects</w:t>
+      </w:r>
+      <w:r>
+        <w:rPr>
+          <w:b/>
+        </w:rPr>
+        <w:t xml:space="preserve">. </w:t>
+      </w:r>
+      <w:r>
+        <w:t xml:space="preserve">A) Insulin signaling transcript expression levels. B) Ceramide levels. C) </w:t>
+      </w:r>
+      <w:r>
+        <w:t>MHC complex</w:t>
+      </w:r>
+      <w:r>
+        <w:t xml:space="preserve"> transcript expression levels.</w:t>
+      </w:r>
+    </w:p>
+    <w:p/>
+    <w:p>
+      <w:r>
+        <w:rPr>
+          <w:b/>
+        </w:rPr>
+        <w:t>Figure 8:</w:t>
+      </w:r>
+      <w:r>
+        <w:rPr>
+          <w:b/>
+        </w:rPr>
         <w:t xml:space="preserve">  </w:t>
       </w:r>
       <w:r>
-        <w:t xml:space="preserve">Schematic of </w:t>
-      </w:r>
-      <w:r>
-        <w:t xml:space="preserve">A) </w:t>
-      </w:r>
-      <w:r>
-        <w:t xml:space="preserve">glycolysis and </w:t>
-      </w:r>
-      <w:r>
-        <w:t xml:space="preserve">B) </w:t>
-      </w:r>
-      <w:r>
-        <w:t>th</w:t>
-      </w:r>
-      <w:r>
-        <w:t xml:space="preserve">e </w:t>
-      </w:r>
-      <w:r>
-        <w:t>TCA cycle, colored by gene expression changes in subcutaneous adipose tissue from Cushing’s subjects.  B) qPCR analysis of selected glucose oxidation genes from mouse subcutaneous adipose tissue after 12 weeks of dexamethasone treatment.  Asterisks indicate q&lt;0.05.</w:t>
+        <w:rPr>
+          <w:b/>
+        </w:rPr>
+        <w:t>Transcript expression changes in</w:t>
+      </w:r>
+      <w:r>
+        <w:rPr>
+          <w:b/>
+        </w:rPr>
+        <w:t xml:space="preserve"> Cushing’s</w:t>
+      </w:r>
+      <w:r>
+        <w:rPr>
+          <w:b/>
+        </w:rPr>
+        <w:t xml:space="preserve"> are less robust</w:t>
+      </w:r>
+      <w:r>
+        <w:rPr>
+          <w:b/>
+        </w:rPr>
+        <w:t xml:space="preserve"> after adjusting for obesity. </w:t>
+      </w:r>
+      <w:r>
+        <w:t xml:space="preserve">Differentially expressed </w:t>
+      </w:r>
+      <w:r>
+        <w:rPr>
+          <w:i/>
+        </w:rPr>
+        <w:t>FASN</w:t>
+      </w:r>
+      <w:r>
+        <w:t xml:space="preserve"> (A), </w:t>
+      </w:r>
+      <w:r>
+        <w:rPr>
+          <w:i/>
+        </w:rPr>
+        <w:t>PSMD8</w:t>
+      </w:r>
+      <w:r>
+        <w:t xml:space="preserve"> (B), </w:t>
+      </w:r>
+      <w:r>
+        <w:rPr>
+          <w:i/>
+        </w:rPr>
+        <w:t>IDH1</w:t>
+      </w:r>
+      <w:r>
+        <w:t xml:space="preserve"> (C), and lysosomal (D) transcripts in non-obese and obese Cushing’s subjects.</w:t>
       </w:r>
     </w:p>
     <w:p/>
     <w:p>
       <w:r>
+        <w:br w:type="page"/>
+      </w:r>
+    </w:p>
+    <w:p>
+      <w:pPr>
         <w:rPr>
           <w:b/>
         </w:rPr>
-        <w:t>Figure 6:</w:t>
-      </w:r>
-      <w:r>
-        <w:t xml:space="preserve"> </w:t>
-      </w:r>
+      </w:pPr>
       <w:r>
         <w:rPr>
           <w:b/>
         </w:rPr>
-        <w:t>Increased glucocorticoids are associated with increased protein degradation and decreased strength</w:t>
-      </w:r>
-      <w:r>
-        <w:rPr>
-          <w:b/>
-        </w:rPr>
-        <w:t xml:space="preserve">. </w:t>
-      </w:r>
-      <w:r>
-        <w:t xml:space="preserve">A) Mouse grip strength (N) assessed at baseline, 4, 8 and 12 weeks of </w:t>
-      </w:r>
-      <w:r>
-        <w:t xml:space="preserve">dexamethasone </w:t>
-      </w:r>
-      <w:r>
-        <w:t xml:space="preserve">treatment. </w:t>
-      </w:r>
-      <w:r>
-        <w:t xml:space="preserve">Muscle atrogene (B) and proteasomal transcript expression changes in </w:t>
-      </w:r>
-      <w:r>
-        <w:t xml:space="preserve">gastrocnemius muscles from </w:t>
-      </w:r>
-      <w:r>
-        <w:t xml:space="preserve">mice following 1 week of dexamethasone treatment. </w:t>
-      </w:r>
-      <w:r>
-        <w:t xml:space="preserve">C) Proteosomal mRNA levels from subcutaneous adipose tissue of mice treated with dexamethasone for 12 weeks.  </w:t>
-      </w:r>
-      <w:r>
-        <w:t>Proteasomal</w:t>
-      </w:r>
-      <w:r>
-        <w:t xml:space="preserve"> </w:t>
-      </w:r>
-      <w:r>
-        <w:t>(</w:t>
-      </w:r>
-      <w:r>
-        <w:t xml:space="preserve">D) and protein catabolism </w:t>
-      </w:r>
-      <w:r>
-        <w:t>(</w:t>
-      </w:r>
-      <w:r>
-        <w:t>E)</w:t>
-      </w:r>
-      <w:r>
-        <w:t xml:space="preserve"> transcript expression changes in </w:t>
-      </w:r>
-      <w:r>
-        <w:t xml:space="preserve">subcutaneous </w:t>
-      </w:r>
-      <w:r>
-        <w:t>adipose tissue fro</w:t>
-      </w:r>
-      <w:r>
-        <w:t>m Cushing’s and control subjects</w:t>
-      </w:r>
-      <w:r>
-        <w:t xml:space="preserve">. </w:t>
-      </w:r>
-      <w:r>
-        <w:t>F) Heatmap of differentially expressed ribosomal transcripts</w:t>
-      </w:r>
-      <w:r>
-        <w:t xml:space="preserve"> in Cushing’s and control subjects</w:t>
-      </w:r>
-      <w:r>
-        <w:t>.</w:t>
-      </w:r>
-    </w:p>
-    <w:p/>
-    <w:p>
-      <w:r>
-        <w:rPr>
-          <w:b/>
-        </w:rPr>
-        <w:t>Figure 7:</w:t>
-      </w:r>
-      <w:r>
-        <w:rPr>
-          <w:b/>
-        </w:rPr>
-        <w:t xml:space="preserve"> </w:t>
-      </w:r>
-      <w:r>
-        <w:rPr>
-          <w:b/>
-        </w:rPr>
-        <w:t xml:space="preserve">Expression </w:t>
-      </w:r>
-      <w:r>
-        <w:rPr>
-          <w:b/>
-        </w:rPr>
-        <w:t xml:space="preserve">of insulin signaling transcripts, ceramides and inflammatory transcripts in </w:t>
-      </w:r>
-      <w:r>
-        <w:rPr>
-          <w:b/>
-        </w:rPr>
-        <w:t>control vs. Cushing’s subjects</w:t>
-      </w:r>
-      <w:r>
-        <w:rPr>
-          <w:b/>
-        </w:rPr>
-        <w:t xml:space="preserve">. </w:t>
-      </w:r>
-      <w:r>
-        <w:t xml:space="preserve">A) Insulin signaling transcript expression levels. B) Ceramide levels. C) </w:t>
-      </w:r>
-      <w:r>
-        <w:t>MHC complex</w:t>
-      </w:r>
-      <w:r>
-        <w:t xml:space="preserve"> transcript expression levels.</w:t>
-      </w:r>
-    </w:p>
-    <w:p/>
-    <w:p>
-      <w:r>
-        <w:rPr>
-          <w:b/>
-        </w:rPr>
-        <w:t>Figure 8:</w:t>
-      </w:r>
-      <w:r>
-        <w:rPr>
-          <w:b/>
-        </w:rPr>
-        <w:t xml:space="preserve">  </w:t>
-      </w:r>
-      <w:r>
-        <w:rPr>
-          <w:b/>
-        </w:rPr>
-        <w:t>Transcript expression changes in</w:t>
-      </w:r>
-      <w:r>
-        <w:rPr>
-          <w:b/>
-        </w:rPr>
-        <w:t xml:space="preserve"> Cushing’s</w:t>
-      </w:r>
-      <w:r>
-        <w:rPr>
-          <w:b/>
-        </w:rPr>
-        <w:t xml:space="preserve"> are less robust</w:t>
-      </w:r>
-      <w:r>
-        <w:rPr>
-          <w:b/>
-        </w:rPr>
-        <w:t xml:space="preserve"> after adjusting for obesity. </w:t>
-      </w:r>
-      <w:r>
-        <w:t xml:space="preserve">Differentially expressed </w:t>
-      </w:r>
-      <w:r>
-        <w:rPr>
-          <w:i/>
-        </w:rPr>
-        <w:t>FASN</w:t>
-      </w:r>
-      <w:r>
-        <w:t xml:space="preserve"> (A), </w:t>
-      </w:r>
-      <w:r>
-        <w:rPr>
-          <w:i/>
-        </w:rPr>
-        <w:t>PSMD8</w:t>
-      </w:r>
-      <w:r>
-        <w:t xml:space="preserve"> (B), </w:t>
-      </w:r>
-      <w:r>
-        <w:rPr>
-          <w:i/>
-        </w:rPr>
-        <w:t>IDH1</w:t>
-      </w:r>
-      <w:r>
-        <w:t xml:space="preserve"> (C), and lysosomal (D) transcripts in non-obese and obese Cushing’s subjects.</w:t>
-      </w:r>
-    </w:p>
-    <w:p/>
-    <w:p>
-      <w:r>
-        <w:br w:type="page"/>
-      </w:r>
-    </w:p>
-    <w:p>
-      <w:pPr>
-        <w:rPr>
-          <w:b/>
-        </w:rPr>
-      </w:pPr>
-      <w:r>
-        <w:rPr>
-          <w:b/>
-        </w:rPr>
+        <w:lastRenderedPageBreak/>
         <w:t xml:space="preserve">Table 1: </w:t>
       </w:r>
       <w:r>
@@ -8628,7 +8679,6 @@
                 <w:i/>
               </w:rPr>
             </w:pPr>
-            <w:commentRangeStart w:id="2"/>
             <w:r>
               <w:rPr>
                 <w:rFonts w:ascii="Times" w:hAnsi="Times"/>
@@ -8648,9 +8698,21 @@
                 <w:rFonts w:ascii="Times" w:hAnsi="Times"/>
               </w:rPr>
             </w:pPr>
-          </w:p>
-        </w:tc>
-        <w:commentRangeEnd w:id="2"/>
+            <w:r>
+              <w:rPr>
+                <w:rFonts w:ascii="Times" w:hAnsi="Times"/>
+              </w:rPr>
+              <w:t>AGCAAGTCCTGCGCTATCAT</w:t>
+            </w:r>
+          </w:p>
+          <w:p>
+            <w:pPr>
+              <w:rPr>
+                <w:rFonts w:ascii="Times" w:hAnsi="Times"/>
+              </w:rPr>
+            </w:pPr>
+          </w:p>
+        </w:tc>
         <w:tc>
           <w:tcPr>
             <w:tcW w:w="3780" w:type="dxa"/>
@@ -8663,10 +8725,27 @@
             </w:pPr>
             <w:r>
               <w:rPr>
-                <w:rStyle w:val="CommentReference"/>
-              </w:rPr>
-              <w:commentReference w:id="2"/>
-            </w:r>
+                <w:rFonts w:ascii="Helvetica Neue" w:eastAsia="Times New Roman" w:hAnsi="Helvetica Neue" w:cs="Times New Roman"/>
+                <w:color w:val="212121"/>
+                <w:sz w:val="20"/>
+                <w:szCs w:val="20"/>
+                <w:shd w:val="clear" w:color="auto" w:fill="FFFFFF"/>
+              </w:rPr>
+              <w:t xml:space="preserve"> </w:t>
+            </w:r>
+            <w:r>
+              <w:rPr>
+                <w:rFonts w:ascii="Times" w:hAnsi="Times"/>
+              </w:rPr>
+              <w:t>CTCGTGTGGGTGATTGTGAC</w:t>
+            </w:r>
+          </w:p>
+          <w:p>
+            <w:pPr>
+              <w:rPr>
+                <w:rFonts w:ascii="Times" w:hAnsi="Times"/>
+              </w:rPr>
+            </w:pPr>
           </w:p>
         </w:tc>
       </w:tr>
@@ -9414,6 +9493,7 @@
         <w:rPr>
           <w:b/>
         </w:rPr>
+        <w:lastRenderedPageBreak/>
         <w:t xml:space="preserve">Table </w:t>
       </w:r>
       <w:r>
@@ -10238,6 +10318,7 @@
         <w:rPr>
           <w:b/>
         </w:rPr>
+        <w:lastRenderedPageBreak/>
         <w:t xml:space="preserve">Table </w:t>
       </w:r>
       <w:r>
@@ -11216,6 +11297,7 @@
         <w:pStyle w:val="Heading1"/>
       </w:pPr>
       <w:r>
+        <w:lastRenderedPageBreak/>
         <w:t>Supplementary Data</w:t>
       </w:r>
     </w:p>
@@ -11295,7 +11377,7 @@
 
 <file path=word/comments.xml><?xml version="1.0" encoding="utf-8"?>
 <w:comments xmlns:wpc="http://schemas.microsoft.com/office/word/2010/wordprocessingCanvas" xmlns:mo="http://schemas.microsoft.com/office/mac/office/2008/main" xmlns:mc="http://schemas.openxmlformats.org/markup-compatibility/2006" xmlns:mv="urn:schemas-microsoft-com:mac:vml" xmlns:o="urn:schemas-microsoft-com:office:office" xmlns:r="http://schemas.openxmlformats.org/officeDocument/2006/relationships" xmlns:m="http://schemas.openxmlformats.org/officeDocument/2006/math" xmlns:v="urn:schemas-microsoft-com:vml" xmlns:wp14="http://schemas.microsoft.com/office/word/2010/wordprocessingDrawing" xmlns:wp="http://schemas.openxmlformats.org/drawingml/2006/wordprocessingDrawing" xmlns:w10="urn:schemas-microsoft-com:office:word" xmlns:w="http://schemas.openxmlformats.org/wordprocessingml/2006/main" xmlns:w14="http://schemas.microsoft.com/office/word/2010/wordml" xmlns:wpg="http://schemas.microsoft.com/office/word/2010/wordprocessingGroup" xmlns:wpi="http://schemas.microsoft.com/office/word/2010/wordprocessingInk" xmlns:wne="http://schemas.microsoft.com/office/word/2006/wordml" xmlns:wps="http://schemas.microsoft.com/office/word/2010/wordprocessingShape" mc:Ignorable="w14 wp14">
-  <w:comment w:id="1" w:author="Dave Bridges" w:date="2015-02-22T15:11:00Z" w:initials="DB">
+  <w:comment w:id="0" w:author="Dave Bridges" w:date="2015-02-22T15:11:00Z" w:initials="DB">
     <w:p>
       <w:pPr>
         <w:pStyle w:val="CommentText"/>
@@ -11308,22 +11390,6 @@
       </w:r>
       <w:r>
         <w:t>Fill this in at the end</w:t>
-      </w:r>
-    </w:p>
-  </w:comment>
-  <w:comment w:id="2" w:author="Dave Bridges" w:date="2015-02-27T08:24:00Z" w:initials="DB">
-    <w:p>
-      <w:pPr>
-        <w:pStyle w:val="CommentText"/>
-      </w:pPr>
-      <w:r>
-        <w:rPr>
-          <w:rStyle w:val="CommentReference"/>
-        </w:rPr>
-        <w:annotationRef/>
-      </w:r>
-      <w:r>
-        <w:t>Erin we need this primer sequence</w:t>
       </w:r>
     </w:p>
   </w:comment>
@@ -12633,7 +12699,7 @@
 </file>
 
 <file path=customXml/itemProps1.xml><?xml version="1.0" encoding="utf-8"?>
-<ds:datastoreItem xmlns:ds="http://schemas.openxmlformats.org/officeDocument/2006/customXml" ds:itemID="{29DB9D48-A329-694F-A29B-B3E676706E85}">
+<ds:datastoreItem xmlns:ds="http://schemas.openxmlformats.org/officeDocument/2006/customXml" ds:itemID="{221891A1-42E7-DD4D-AF94-9A1B11CEDAB6}">
   <ds:schemaRefs>
     <ds:schemaRef ds:uri="http://schemas.openxmlformats.org/officeDocument/2006/bibliography"/>
   </ds:schemaRefs>

</xml_diff>